<commit_message>
Added a test holder for laser sensors: - Trying out laser sensor for long range detection in evac zone
Updated Notebook:
- Finished descibing limitations of integration from 0, start time, to t, current time
</commit_message>
<xml_diff>
--- a/Robocup Notebook.docx
+++ b/Robocup Notebook.docx
@@ -631,6 +631,7 @@
                                     <w:dataBinding w:prefixMappings="xmlns:ns0='http://purl.org/dc/elements/1.1/' xmlns:ns1='http://schemas.openxmlformats.org/package/2006/metadata/core-properties' " w:xpath="/ns1:coreProperties[1]/ns0:title[1]" w:storeItemID="{6C3C8BC8-F283-45AE-878A-BAB7291924A1}"/>
                                     <w:text/>
                                   </w:sdtPr>
+                                  <w:sdtEndPr/>
                                   <w:sdtContent>
                                     <w:p>
                                       <w:pPr>
@@ -669,6 +670,7 @@
                                     <w:dataBinding w:prefixMappings="xmlns:ns0='http://purl.org/dc/elements/1.1/' xmlns:ns1='http://schemas.openxmlformats.org/package/2006/metadata/core-properties' " w:xpath="/ns1:coreProperties[1]/ns0:subject[1]" w:storeItemID="{6C3C8BC8-F283-45AE-878A-BAB7291924A1}"/>
                                     <w:text/>
                                   </w:sdtPr>
+                                  <w:sdtEndPr/>
                                   <w:sdtContent>
                                     <w:p>
                                       <w:pPr>
@@ -781,6 +783,7 @@
                               <w:dataBinding w:prefixMappings="xmlns:ns0='http://purl.org/dc/elements/1.1/' xmlns:ns1='http://schemas.openxmlformats.org/package/2006/metadata/core-properties' " w:xpath="/ns1:coreProperties[1]/ns0:title[1]" w:storeItemID="{6C3C8BC8-F283-45AE-878A-BAB7291924A1}"/>
                               <w:text/>
                             </w:sdtPr>
+                            <w:sdtEndPr/>
                             <w:sdtContent>
                               <w:p>
                                 <w:pPr>
@@ -819,6 +822,7 @@
                               <w:dataBinding w:prefixMappings="xmlns:ns0='http://purl.org/dc/elements/1.1/' xmlns:ns1='http://schemas.openxmlformats.org/package/2006/metadata/core-properties' " w:xpath="/ns1:coreProperties[1]/ns0:subject[1]" w:storeItemID="{6C3C8BC8-F283-45AE-878A-BAB7291924A1}"/>
                               <w:text/>
                             </w:sdtPr>
+                            <w:sdtEndPr/>
                             <w:sdtContent>
                               <w:p>
                                 <w:pPr>
@@ -2995,6 +2999,14 @@
       </w:r>
     </w:p>
     <w:p>
+      <w:pPr>
+        <w:pStyle w:val="Heading4"/>
+      </w:pPr>
+      <w:r>
+        <w:t xml:space="preserve">Integral </w:t>
+      </w:r>
+    </w:p>
+    <w:p>
       <w:r>
         <w:t xml:space="preserve">Using this method does come with limitations, as this is not </w:t>
       </w:r>
@@ -3020,18 +3032,2907 @@
         <w:t xml:space="preserve"> change dramatically</w:t>
       </w:r>
       <w:r>
-        <w:t xml:space="preserve">, this means that there would be a high impact on </w:t>
-      </w:r>
-      <w:r>
-        <w:t xml:space="preserve">the performance of the controller. </w:t>
-      </w:r>
-      <w:r>
-        <w:t xml:space="preserve">Furthermore, </w:t>
-      </w:r>
-      <w:r>
-        <w:t xml:space="preserve">when there are </w:t>
+        <w:t>. T</w:t>
+      </w:r>
+      <w:r>
+        <w:t xml:space="preserve">his means that there would be a high impact </w:t>
+      </w:r>
+      <w:r>
+        <w:t>relatively, compared to the other parts of the system.</w:t>
       </w:r>
     </w:p>
+    <w:p>
+      <w:r>
+        <w:t>The common solution would have been to lower to KI value. We usually lower it to 10^-4, where there isn't anymore impact on the turning to be noticeable.</w:t>
+      </w:r>
+      <w:r>
+        <w:t xml:space="preserve"> This comes with </w:t>
+      </w:r>
+      <w:r>
+        <w:t>its</w:t>
+      </w:r>
+      <w:r>
+        <w:t xml:space="preserve"> drawbacks – the integral is not being properly utilized, and hence we </w:t>
+      </w:r>
+      <w:r>
+        <w:t>lose</w:t>
+      </w:r>
+      <w:r>
+        <w:t xml:space="preserve"> out on a major component of the program.</w:t>
+      </w:r>
+    </w:p>
+    <w:p>
+      <w:r>
+        <w:t xml:space="preserve"> </w:t>
+      </w:r>
+      <w:r>
+        <w:t xml:space="preserve">Another issue is when there are multiple turns facing the same way. If the integral takes from 0 to t, current time, then all the past errors will be remembered, and hence if </w:t>
+      </w:r>
+      <w:r>
+        <w:t>there are consecutive left or right turns, then there would be a bias to turn left or right as the integral value would be high.</w:t>
+      </w:r>
+    </w:p>
+    <w:p>
+      <w:r>
+        <w:t>This can be seen through an example,</w:t>
+      </w:r>
+    </w:p>
+    <w:p>
+      <w:pPr>
+        <w:ind w:left="720"/>
+      </w:pPr>
+      <w:r>
+        <w:rPr>
+          <w:noProof/>
+        </w:rPr>
+        <w:lastRenderedPageBreak/>
+        <mc:AlternateContent>
+          <mc:Choice Requires="wpi">
+            <w:drawing>
+              <wp:anchor distT="0" distB="0" distL="114300" distR="114300" simplePos="0" relativeHeight="251909120" behindDoc="0" locked="0" layoutInCell="1" allowOverlap="1" wp14:anchorId="2AAEBF5D" wp14:editId="3962A7AB">
+                <wp:simplePos x="0" y="0"/>
+                <wp:positionH relativeFrom="column">
+                  <wp:posOffset>3266602</wp:posOffset>
+                </wp:positionH>
+                <wp:positionV relativeFrom="paragraph">
+                  <wp:posOffset>86825</wp:posOffset>
+                </wp:positionV>
+                <wp:extent cx="51840" cy="5400"/>
+                <wp:effectExtent l="38100" t="38100" r="43815" b="33020"/>
+                <wp:wrapNone/>
+                <wp:docPr id="2127000406" name="Ink 48"/>
+                <wp:cNvGraphicFramePr/>
+                <a:graphic xmlns:a="http://schemas.openxmlformats.org/drawingml/2006/main">
+                  <a:graphicData uri="http://schemas.microsoft.com/office/word/2010/wordprocessingInk">
+                    <w14:contentPart bwMode="auto" r:id="rId79">
+                      <w14:nvContentPartPr>
+                        <w14:cNvContentPartPr/>
+                      </w14:nvContentPartPr>
+                      <w14:xfrm>
+                        <a:off x="0" y="0"/>
+                        <a:ext cx="51840" cy="5400"/>
+                      </w14:xfrm>
+                    </w14:contentPart>
+                  </a:graphicData>
+                </a:graphic>
+              </wp:anchor>
+            </w:drawing>
+          </mc:Choice>
+          <mc:Fallback>
+            <w:pict>
+              <v:shapetype w14:anchorId="0374FBC4" id="_x0000_t75" coordsize="21600,21600" o:spt="75" o:preferrelative="t" path="m@4@5l@4@11@9@11@9@5xe" filled="f" stroked="f">
+                <v:stroke joinstyle="miter"/>
+                <v:formulas>
+                  <v:f eqn="if lineDrawn pixelLineWidth 0"/>
+                  <v:f eqn="sum @0 1 0"/>
+                  <v:f eqn="sum 0 0 @1"/>
+                  <v:f eqn="prod @2 1 2"/>
+                  <v:f eqn="prod @3 21600 pixelWidth"/>
+                  <v:f eqn="prod @3 21600 pixelHeight"/>
+                  <v:f eqn="sum @0 0 1"/>
+                  <v:f eqn="prod @6 1 2"/>
+                  <v:f eqn="prod @7 21600 pixelWidth"/>
+                  <v:f eqn="sum @8 21600 0"/>
+                  <v:f eqn="prod @7 21600 pixelHeight"/>
+                  <v:f eqn="sum @10 21600 0"/>
+                </v:formulas>
+                <v:path o:extrusionok="f" gradientshapeok="t" o:connecttype="rect"/>
+                <o:lock v:ext="edit" aspectratio="t"/>
+              </v:shapetype>
+              <v:shape id="Ink 48" o:spid="_x0000_s1026" type="#_x0000_t75" style="position:absolute;margin-left:256.85pt;margin-top:6.5pt;width:4.8pt;height:1.15pt;z-index:251909120;visibility:visible;mso-wrap-style:square;mso-wrap-distance-left:9pt;mso-wrap-distance-top:0;mso-wrap-distance-right:9pt;mso-wrap-distance-bottom:0;mso-position-horizontal:absolute;mso-position-horizontal-relative:text;mso-position-vertical:absolute;mso-position-vertical-relative:text" o:gfxdata="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">
+                <v:imagedata r:id="rId80" o:title=""/>
+              </v:shape>
+            </w:pict>
+          </mc:Fallback>
+        </mc:AlternateContent>
+      </w:r>
+      <w:r>
+        <w:rPr>
+          <w:noProof/>
+        </w:rPr>
+        <mc:AlternateContent>
+          <mc:Choice Requires="wpi">
+            <w:drawing>
+              <wp:anchor distT="0" distB="0" distL="114300" distR="114300" simplePos="0" relativeHeight="251908096" behindDoc="0" locked="0" layoutInCell="1" allowOverlap="1" wp14:anchorId="6291214A" wp14:editId="13D23A52">
+                <wp:simplePos x="0" y="0"/>
+                <wp:positionH relativeFrom="column">
+                  <wp:posOffset>3310255</wp:posOffset>
+                </wp:positionH>
+                <wp:positionV relativeFrom="paragraph">
+                  <wp:posOffset>41275</wp:posOffset>
+                </wp:positionV>
+                <wp:extent cx="121920" cy="120015"/>
+                <wp:effectExtent l="38100" t="19050" r="30480" b="32385"/>
+                <wp:wrapNone/>
+                <wp:docPr id="854965884" name="Ink 45"/>
+                <wp:cNvGraphicFramePr/>
+                <a:graphic xmlns:a="http://schemas.openxmlformats.org/drawingml/2006/main">
+                  <a:graphicData uri="http://schemas.microsoft.com/office/word/2010/wordprocessingInk">
+                    <w14:contentPart bwMode="auto" r:id="rId81">
+                      <w14:nvContentPartPr>
+                        <w14:cNvContentPartPr/>
+                      </w14:nvContentPartPr>
+                      <w14:xfrm>
+                        <a:off x="0" y="0"/>
+                        <a:ext cx="121920" cy="120015"/>
+                      </w14:xfrm>
+                    </w14:contentPart>
+                  </a:graphicData>
+                </a:graphic>
+              </wp:anchor>
+            </w:drawing>
+          </mc:Choice>
+          <mc:Fallback>
+            <w:pict>
+              <v:shape w14:anchorId="6E9C0E69" id="Ink 45" o:spid="_x0000_s1026" type="#_x0000_t75" style="position:absolute;margin-left:260.3pt;margin-top:2.9pt;width:10.3pt;height:10.15pt;z-index:251908096;visibility:visible;mso-wrap-style:square;mso-wrap-distance-left:9pt;mso-wrap-distance-top:0;mso-wrap-distance-right:9pt;mso-wrap-distance-bottom:0;mso-position-horizontal:absolute;mso-position-horizontal-relative:text;mso-position-vertical:absolute;mso-position-vertical-relative:text" o:gfxdata="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">
+                <v:imagedata r:id="rId82" o:title=""/>
+              </v:shape>
+            </w:pict>
+          </mc:Fallback>
+        </mc:AlternateContent>
+      </w:r>
+      <w:r>
+        <w:rPr>
+          <w:noProof/>
+        </w:rPr>
+        <mc:AlternateContent>
+          <mc:Choice Requires="wpi">
+            <w:drawing>
+              <wp:anchor distT="0" distB="0" distL="114300" distR="114300" simplePos="0" relativeHeight="251902976" behindDoc="0" locked="0" layoutInCell="1" allowOverlap="1" wp14:anchorId="3D629F10" wp14:editId="5FBC8B5E">
+                <wp:simplePos x="0" y="0"/>
+                <wp:positionH relativeFrom="column">
+                  <wp:posOffset>3350482</wp:posOffset>
+                </wp:positionH>
+                <wp:positionV relativeFrom="paragraph">
+                  <wp:posOffset>158825</wp:posOffset>
+                </wp:positionV>
+                <wp:extent cx="8640" cy="50400"/>
+                <wp:effectExtent l="38100" t="38100" r="48895" b="45085"/>
+                <wp:wrapNone/>
+                <wp:docPr id="308838782" name="Ink 33"/>
+                <wp:cNvGraphicFramePr/>
+                <a:graphic xmlns:a="http://schemas.openxmlformats.org/drawingml/2006/main">
+                  <a:graphicData uri="http://schemas.microsoft.com/office/word/2010/wordprocessingInk">
+                    <w14:contentPart bwMode="auto" r:id="rId83">
+                      <w14:nvContentPartPr>
+                        <w14:cNvContentPartPr/>
+                      </w14:nvContentPartPr>
+                      <w14:xfrm>
+                        <a:off x="0" y="0"/>
+                        <a:ext cx="8640" cy="50400"/>
+                      </w14:xfrm>
+                    </w14:contentPart>
+                  </a:graphicData>
+                </a:graphic>
+              </wp:anchor>
+            </w:drawing>
+          </mc:Choice>
+          <mc:Fallback>
+            <w:pict>
+              <v:shape w14:anchorId="0C36F41B" id="Ink 33" o:spid="_x0000_s1026" type="#_x0000_t75" style="position:absolute;margin-left:263.45pt;margin-top:12.15pt;width:1.4pt;height:4.65pt;z-index:251902976;visibility:visible;mso-wrap-style:square;mso-wrap-distance-left:9pt;mso-wrap-distance-top:0;mso-wrap-distance-right:9pt;mso-wrap-distance-bottom:0;mso-position-horizontal:absolute;mso-position-horizontal-relative:text;mso-position-vertical:absolute;mso-position-vertical-relative:text" o:gfxdata="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">
+                <v:imagedata r:id="rId84" o:title=""/>
+              </v:shape>
+            </w:pict>
+          </mc:Fallback>
+        </mc:AlternateContent>
+      </w:r>
+      <w:r>
+        <w:rPr>
+          <w:noProof/>
+        </w:rPr>
+        <mc:AlternateContent>
+          <mc:Choice Requires="wpi">
+            <w:drawing>
+              <wp:anchor distT="0" distB="0" distL="114300" distR="114300" simplePos="0" relativeHeight="251901952" behindDoc="0" locked="0" layoutInCell="1" allowOverlap="1" wp14:anchorId="05C4638E" wp14:editId="21031D90">
+                <wp:simplePos x="0" y="0"/>
+                <wp:positionH relativeFrom="column">
+                  <wp:posOffset>2977882</wp:posOffset>
+                </wp:positionH>
+                <wp:positionV relativeFrom="paragraph">
+                  <wp:posOffset>68465</wp:posOffset>
+                </wp:positionV>
+                <wp:extent cx="103680" cy="117360"/>
+                <wp:effectExtent l="38100" t="38100" r="48895" b="35560"/>
+                <wp:wrapNone/>
+                <wp:docPr id="1205936161" name="Ink 19"/>
+                <wp:cNvGraphicFramePr/>
+                <a:graphic xmlns:a="http://schemas.openxmlformats.org/drawingml/2006/main">
+                  <a:graphicData uri="http://schemas.microsoft.com/office/word/2010/wordprocessingInk">
+                    <w14:contentPart bwMode="auto" r:id="rId85">
+                      <w14:nvContentPartPr>
+                        <w14:cNvContentPartPr/>
+                      </w14:nvContentPartPr>
+                      <w14:xfrm>
+                        <a:off x="0" y="0"/>
+                        <a:ext cx="103680" cy="117360"/>
+                      </w14:xfrm>
+                    </w14:contentPart>
+                  </a:graphicData>
+                </a:graphic>
+              </wp:anchor>
+            </w:drawing>
+          </mc:Choice>
+          <mc:Fallback>
+            <w:pict>
+              <v:shape w14:anchorId="26217A45" id="Ink 19" o:spid="_x0000_s1026" type="#_x0000_t75" style="position:absolute;margin-left:234.15pt;margin-top:5.05pt;width:8.85pt;height:9.95pt;z-index:251901952;visibility:visible;mso-wrap-style:square;mso-wrap-distance-left:9pt;mso-wrap-distance-top:0;mso-wrap-distance-right:9pt;mso-wrap-distance-bottom:0;mso-position-horizontal:absolute;mso-position-horizontal-relative:text;mso-position-vertical:absolute;mso-position-vertical-relative:text" o:gfxdata="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">
+                <v:imagedata r:id="rId86" o:title=""/>
+              </v:shape>
+            </w:pict>
+          </mc:Fallback>
+        </mc:AlternateContent>
+      </w:r>
+      <w:r>
+        <w:rPr>
+          <w:noProof/>
+        </w:rPr>
+        <mc:AlternateContent>
+          <mc:Choice Requires="wpi">
+            <w:drawing>
+              <wp:anchor distT="0" distB="0" distL="114300" distR="114300" simplePos="0" relativeHeight="251900928" behindDoc="0" locked="0" layoutInCell="1" allowOverlap="1" wp14:anchorId="747C2D98" wp14:editId="19BBD43D">
+                <wp:simplePos x="0" y="0"/>
+                <wp:positionH relativeFrom="column">
+                  <wp:posOffset>2653665</wp:posOffset>
+                </wp:positionH>
+                <wp:positionV relativeFrom="paragraph">
+                  <wp:posOffset>64770</wp:posOffset>
+                </wp:positionV>
+                <wp:extent cx="93345" cy="100330"/>
+                <wp:effectExtent l="38100" t="38100" r="40005" b="33020"/>
+                <wp:wrapNone/>
+                <wp:docPr id="1658032559" name="Ink 15"/>
+                <wp:cNvGraphicFramePr/>
+                <a:graphic xmlns:a="http://schemas.openxmlformats.org/drawingml/2006/main">
+                  <a:graphicData uri="http://schemas.microsoft.com/office/word/2010/wordprocessingInk">
+                    <w14:contentPart bwMode="auto" r:id="rId87">
+                      <w14:nvContentPartPr>
+                        <w14:cNvContentPartPr/>
+                      </w14:nvContentPartPr>
+                      <w14:xfrm>
+                        <a:off x="0" y="0"/>
+                        <a:ext cx="93345" cy="100330"/>
+                      </w14:xfrm>
+                    </w14:contentPart>
+                  </a:graphicData>
+                </a:graphic>
+              </wp:anchor>
+            </w:drawing>
+          </mc:Choice>
+          <mc:Fallback>
+            <w:pict>
+              <v:shape w14:anchorId="6C9C8EF0" id="Ink 15" o:spid="_x0000_s1026" type="#_x0000_t75" style="position:absolute;margin-left:208.6pt;margin-top:4.75pt;width:8.05pt;height:8.6pt;z-index:251900928;visibility:visible;mso-wrap-style:square;mso-wrap-distance-left:9pt;mso-wrap-distance-top:0;mso-wrap-distance-right:9pt;mso-wrap-distance-bottom:0;mso-position-horizontal:absolute;mso-position-horizontal-relative:text;mso-position-vertical:absolute;mso-position-vertical-relative:text" o:gfxdata="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">
+                <v:imagedata r:id="rId88" o:title=""/>
+              </v:shape>
+            </w:pict>
+          </mc:Fallback>
+        </mc:AlternateContent>
+      </w:r>
+      <w:r>
+        <w:rPr>
+          <w:noProof/>
+        </w:rPr>
+        <mc:AlternateContent>
+          <mc:Choice Requires="wpi">
+            <w:drawing>
+              <wp:anchor distT="0" distB="0" distL="114300" distR="114300" simplePos="0" relativeHeight="251897856" behindDoc="0" locked="0" layoutInCell="1" allowOverlap="1" wp14:anchorId="012C104B" wp14:editId="0868111A">
+                <wp:simplePos x="0" y="0"/>
+                <wp:positionH relativeFrom="column">
+                  <wp:posOffset>2261870</wp:posOffset>
+                </wp:positionH>
+                <wp:positionV relativeFrom="paragraph">
+                  <wp:posOffset>-13335</wp:posOffset>
+                </wp:positionV>
+                <wp:extent cx="154940" cy="180975"/>
+                <wp:effectExtent l="38100" t="38100" r="35560" b="47625"/>
+                <wp:wrapNone/>
+                <wp:docPr id="172327172" name="Ink 12"/>
+                <wp:cNvGraphicFramePr/>
+                <a:graphic xmlns:a="http://schemas.openxmlformats.org/drawingml/2006/main">
+                  <a:graphicData uri="http://schemas.microsoft.com/office/word/2010/wordprocessingInk">
+                    <w14:contentPart bwMode="auto" r:id="rId89">
+                      <w14:nvContentPartPr>
+                        <w14:cNvContentPartPr/>
+                      </w14:nvContentPartPr>
+                      <w14:xfrm>
+                        <a:off x="0" y="0"/>
+                        <a:ext cx="154940" cy="180975"/>
+                      </w14:xfrm>
+                    </w14:contentPart>
+                  </a:graphicData>
+                </a:graphic>
+              </wp:anchor>
+            </w:drawing>
+          </mc:Choice>
+          <mc:Fallback>
+            <w:pict>
+              <v:shape w14:anchorId="61E6E79C" id="Ink 12" o:spid="_x0000_s1026" type="#_x0000_t75" style="position:absolute;margin-left:177.75pt;margin-top:-1.4pt;width:12.9pt;height:14.95pt;z-index:251897856;visibility:visible;mso-wrap-style:square;mso-wrap-distance-left:9pt;mso-wrap-distance-top:0;mso-wrap-distance-right:9pt;mso-wrap-distance-bottom:0;mso-position-horizontal:absolute;mso-position-horizontal-relative:text;mso-position-vertical:absolute;mso-position-vertical-relative:text" o:gfxdata="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">
+                <v:imagedata r:id="rId90" o:title=""/>
+              </v:shape>
+            </w:pict>
+          </mc:Fallback>
+        </mc:AlternateContent>
+      </w:r>
+      <w:r>
+        <w:t>Suppose we have these boards:                                                     all consecutively lined up (Although this wouldn't happen in a real scenario, filler boards can be added, achieving the same effect).</w:t>
+      </w:r>
+    </w:p>
+    <w:p>
+      <w:pPr>
+        <w:ind w:left="720"/>
+      </w:pPr>
+      <w:r>
+        <w:rPr>
+          <w:noProof/>
+        </w:rPr>
+        <mc:AlternateContent>
+          <mc:Choice Requires="wpi">
+            <w:drawing>
+              <wp:anchor distT="0" distB="0" distL="114300" distR="114300" simplePos="0" relativeHeight="251991040" behindDoc="0" locked="0" layoutInCell="1" allowOverlap="1" wp14:anchorId="44C70EBF" wp14:editId="412F68D6">
+                <wp:simplePos x="0" y="0"/>
+                <wp:positionH relativeFrom="column">
+                  <wp:posOffset>4302125</wp:posOffset>
+                </wp:positionH>
+                <wp:positionV relativeFrom="paragraph">
+                  <wp:posOffset>374015</wp:posOffset>
+                </wp:positionV>
+                <wp:extent cx="70920" cy="79375"/>
+                <wp:effectExtent l="38100" t="57150" r="24765" b="53975"/>
+                <wp:wrapNone/>
+                <wp:docPr id="662166692" name="Ink 232"/>
+                <wp:cNvGraphicFramePr/>
+                <a:graphic xmlns:a="http://schemas.openxmlformats.org/drawingml/2006/main">
+                  <a:graphicData uri="http://schemas.microsoft.com/office/word/2010/wordprocessingInk">
+                    <w14:contentPart bwMode="auto" r:id="rId91">
+                      <w14:nvContentPartPr>
+                        <w14:cNvContentPartPr/>
+                      </w14:nvContentPartPr>
+                      <w14:xfrm>
+                        <a:off x="0" y="0"/>
+                        <a:ext cx="70920" cy="79375"/>
+                      </w14:xfrm>
+                    </w14:contentPart>
+                  </a:graphicData>
+                </a:graphic>
+              </wp:anchor>
+            </w:drawing>
+          </mc:Choice>
+          <mc:Fallback>
+            <w:pict>
+              <v:shape w14:anchorId="147BE98F" id="Ink 232" o:spid="_x0000_s1026" type="#_x0000_t75" style="position:absolute;margin-left:338.05pt;margin-top:28.75pt;width:7pt;height:7.65pt;z-index:251991040;visibility:visible;mso-wrap-style:square;mso-wrap-distance-left:9pt;mso-wrap-distance-top:0;mso-wrap-distance-right:9pt;mso-wrap-distance-bottom:0;mso-position-horizontal:absolute;mso-position-horizontal-relative:text;mso-position-vertical:absolute;mso-position-vertical-relative:text" o:gfxdata="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">
+                <v:imagedata r:id="rId92" o:title=""/>
+              </v:shape>
+            </w:pict>
+          </mc:Fallback>
+        </mc:AlternateContent>
+      </w:r>
+      <w:r>
+        <w:rPr>
+          <w:noProof/>
+        </w:rPr>
+        <mc:AlternateContent>
+          <mc:Choice Requires="wpi">
+            <w:drawing>
+              <wp:anchor distT="0" distB="0" distL="114300" distR="114300" simplePos="0" relativeHeight="251927552" behindDoc="0" locked="0" layoutInCell="1" allowOverlap="1" wp14:anchorId="088CCECA" wp14:editId="41567050">
+                <wp:simplePos x="0" y="0"/>
+                <wp:positionH relativeFrom="column">
+                  <wp:posOffset>683895</wp:posOffset>
+                </wp:positionH>
+                <wp:positionV relativeFrom="paragraph">
+                  <wp:posOffset>431800</wp:posOffset>
+                </wp:positionV>
+                <wp:extent cx="68760" cy="56515"/>
+                <wp:effectExtent l="38100" t="38100" r="45720" b="57785"/>
+                <wp:wrapNone/>
+                <wp:docPr id="1844474246" name="Ink 105"/>
+                <wp:cNvGraphicFramePr/>
+                <a:graphic xmlns:a="http://schemas.openxmlformats.org/drawingml/2006/main">
+                  <a:graphicData uri="http://schemas.microsoft.com/office/word/2010/wordprocessingInk">
+                    <w14:contentPart bwMode="auto" r:id="rId93">
+                      <w14:nvContentPartPr>
+                        <w14:cNvContentPartPr/>
+                      </w14:nvContentPartPr>
+                      <w14:xfrm>
+                        <a:off x="0" y="0"/>
+                        <a:ext cx="68760" cy="56515"/>
+                      </w14:xfrm>
+                    </w14:contentPart>
+                  </a:graphicData>
+                </a:graphic>
+              </wp:anchor>
+            </w:drawing>
+          </mc:Choice>
+          <mc:Fallback>
+            <w:pict>
+              <v:shape w14:anchorId="676A403D" id="Ink 105" o:spid="_x0000_s1026" type="#_x0000_t75" style="position:absolute;margin-left:53.15pt;margin-top:33.3pt;width:6.8pt;height:5.85pt;z-index:251927552;visibility:visible;mso-wrap-style:square;mso-wrap-distance-left:9pt;mso-wrap-distance-top:0;mso-wrap-distance-right:9pt;mso-wrap-distance-bottom:0;mso-position-horizontal:absolute;mso-position-horizontal-relative:text;mso-position-vertical:absolute;mso-position-vertical-relative:text" o:gfxdata="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">
+                <v:imagedata r:id="rId94" o:title=""/>
+              </v:shape>
+            </w:pict>
+          </mc:Fallback>
+        </mc:AlternateContent>
+      </w:r>
+      <w:r>
+        <w:t>Imagine the error as we proceed through these boards, the therefore the sum of errors as integral</w:t>
+      </w:r>
+      <w:r>
+        <w:t xml:space="preserve"> (Taking a left error as positive, right error as negative)</w:t>
+      </w:r>
+    </w:p>
+    <w:p>
+      <w:pPr>
+        <w:ind w:left="720"/>
+      </w:pPr>
+      <w:r>
+        <w:rPr>
+          <w:noProof/>
+        </w:rPr>
+        <mc:AlternateContent>
+          <mc:Choice Requires="wpi">
+            <w:drawing>
+              <wp:anchor distT="0" distB="0" distL="114300" distR="114300" simplePos="0" relativeHeight="252025856" behindDoc="0" locked="0" layoutInCell="1" allowOverlap="1" wp14:anchorId="0F32E04D" wp14:editId="0F51B78D">
+                <wp:simplePos x="0" y="0"/>
+                <wp:positionH relativeFrom="column">
+                  <wp:posOffset>4113530</wp:posOffset>
+                </wp:positionH>
+                <wp:positionV relativeFrom="paragraph">
+                  <wp:posOffset>71755</wp:posOffset>
+                </wp:positionV>
+                <wp:extent cx="356870" cy="170560"/>
+                <wp:effectExtent l="57150" t="38100" r="43180" b="58420"/>
+                <wp:wrapNone/>
+                <wp:docPr id="1588362099" name="Ink 329"/>
+                <wp:cNvGraphicFramePr/>
+                <a:graphic xmlns:a="http://schemas.openxmlformats.org/drawingml/2006/main">
+                  <a:graphicData uri="http://schemas.microsoft.com/office/word/2010/wordprocessingInk">
+                    <w14:contentPart bwMode="auto" r:id="rId95">
+                      <w14:nvContentPartPr>
+                        <w14:cNvContentPartPr/>
+                      </w14:nvContentPartPr>
+                      <w14:xfrm>
+                        <a:off x="0" y="0"/>
+                        <a:ext cx="356870" cy="170560"/>
+                      </w14:xfrm>
+                    </w14:contentPart>
+                  </a:graphicData>
+                </a:graphic>
+              </wp:anchor>
+            </w:drawing>
+          </mc:Choice>
+          <mc:Fallback>
+            <w:pict>
+              <v:shape w14:anchorId="496A76B2" id="Ink 329" o:spid="_x0000_s1026" type="#_x0000_t75" style="position:absolute;margin-left:323.2pt;margin-top:4.95pt;width:29.5pt;height:14.85pt;z-index:252025856;visibility:visible;mso-wrap-style:square;mso-wrap-distance-left:9pt;mso-wrap-distance-top:0;mso-wrap-distance-right:9pt;mso-wrap-distance-bottom:0;mso-position-horizontal:absolute;mso-position-horizontal-relative:text;mso-position-vertical:absolute;mso-position-vertical-relative:text" o:gfxdata="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">
+                <v:imagedata r:id="rId96" o:title=""/>
+              </v:shape>
+            </w:pict>
+          </mc:Fallback>
+        </mc:AlternateContent>
+      </w:r>
+      <w:r>
+        <w:rPr>
+          <w:noProof/>
+        </w:rPr>
+        <mc:AlternateContent>
+          <mc:Choice Requires="wpi">
+            <w:drawing>
+              <wp:anchor distT="0" distB="0" distL="114300" distR="114300" simplePos="0" relativeHeight="252018688" behindDoc="0" locked="0" layoutInCell="1" allowOverlap="1" wp14:anchorId="1BDA1E3F" wp14:editId="12C4CC1F">
+                <wp:simplePos x="0" y="0"/>
+                <wp:positionH relativeFrom="column">
+                  <wp:posOffset>1974562</wp:posOffset>
+                </wp:positionH>
+                <wp:positionV relativeFrom="paragraph">
+                  <wp:posOffset>142470</wp:posOffset>
+                </wp:positionV>
+                <wp:extent cx="98280" cy="105120"/>
+                <wp:effectExtent l="38100" t="38100" r="54610" b="47625"/>
+                <wp:wrapNone/>
+                <wp:docPr id="1979331203" name="Ink 322"/>
+                <wp:cNvGraphicFramePr/>
+                <a:graphic xmlns:a="http://schemas.openxmlformats.org/drawingml/2006/main">
+                  <a:graphicData uri="http://schemas.microsoft.com/office/word/2010/wordprocessingInk">
+                    <w14:contentPart bwMode="auto" r:id="rId97">
+                      <w14:nvContentPartPr>
+                        <w14:cNvContentPartPr/>
+                      </w14:nvContentPartPr>
+                      <w14:xfrm>
+                        <a:off x="0" y="0"/>
+                        <a:ext cx="98280" cy="105120"/>
+                      </w14:xfrm>
+                    </w14:contentPart>
+                  </a:graphicData>
+                </a:graphic>
+              </wp:anchor>
+            </w:drawing>
+          </mc:Choice>
+          <mc:Fallback>
+            <w:pict>
+              <v:shape w14:anchorId="3841AE51" id="Ink 322" o:spid="_x0000_s1026" type="#_x0000_t75" style="position:absolute;margin-left:154.8pt;margin-top:10.5pt;width:9.2pt;height:9.7pt;z-index:252018688;visibility:visible;mso-wrap-style:square;mso-wrap-distance-left:9pt;mso-wrap-distance-top:0;mso-wrap-distance-right:9pt;mso-wrap-distance-bottom:0;mso-position-horizontal:absolute;mso-position-horizontal-relative:text;mso-position-vertical:absolute;mso-position-vertical-relative:text" o:gfxdata="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">
+                <v:imagedata r:id="rId98" o:title=""/>
+              </v:shape>
+            </w:pict>
+          </mc:Fallback>
+        </mc:AlternateContent>
+      </w:r>
+      <w:r>
+        <w:rPr>
+          <w:noProof/>
+        </w:rPr>
+        <mc:AlternateContent>
+          <mc:Choice Requires="wpi">
+            <w:drawing>
+              <wp:anchor distT="0" distB="0" distL="114300" distR="114300" simplePos="0" relativeHeight="252016640" behindDoc="0" locked="0" layoutInCell="1" allowOverlap="1" wp14:anchorId="174A3848" wp14:editId="1A082D43">
+                <wp:simplePos x="0" y="0"/>
+                <wp:positionH relativeFrom="column">
+                  <wp:posOffset>601882</wp:posOffset>
+                </wp:positionH>
+                <wp:positionV relativeFrom="paragraph">
+                  <wp:posOffset>219510</wp:posOffset>
+                </wp:positionV>
+                <wp:extent cx="75240" cy="79920"/>
+                <wp:effectExtent l="38100" t="57150" r="58420" b="53975"/>
+                <wp:wrapNone/>
+                <wp:docPr id="2102742982" name="Ink 319"/>
+                <wp:cNvGraphicFramePr/>
+                <a:graphic xmlns:a="http://schemas.openxmlformats.org/drawingml/2006/main">
+                  <a:graphicData uri="http://schemas.microsoft.com/office/word/2010/wordprocessingInk">
+                    <w14:contentPart bwMode="auto" r:id="rId99">
+                      <w14:nvContentPartPr>
+                        <w14:cNvContentPartPr/>
+                      </w14:nvContentPartPr>
+                      <w14:xfrm>
+                        <a:off x="0" y="0"/>
+                        <a:ext cx="75240" cy="79920"/>
+                      </w14:xfrm>
+                    </w14:contentPart>
+                  </a:graphicData>
+                </a:graphic>
+              </wp:anchor>
+            </w:drawing>
+          </mc:Choice>
+          <mc:Fallback>
+            <w:pict>
+              <v:shape w14:anchorId="07804917" id="Ink 319" o:spid="_x0000_s1026" type="#_x0000_t75" style="position:absolute;margin-left:46.7pt;margin-top:16.6pt;width:7.3pt;height:7.75pt;z-index:252016640;visibility:visible;mso-wrap-style:square;mso-wrap-distance-left:9pt;mso-wrap-distance-top:0;mso-wrap-distance-right:9pt;mso-wrap-distance-bottom:0;mso-position-horizontal:absolute;mso-position-horizontal-relative:text;mso-position-vertical:absolute;mso-position-vertical-relative:text" o:gfxdata="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">
+                <v:imagedata r:id="rId100" o:title=""/>
+              </v:shape>
+            </w:pict>
+          </mc:Fallback>
+        </mc:AlternateContent>
+      </w:r>
+      <w:r>
+        <w:rPr>
+          <w:noProof/>
+        </w:rPr>
+        <mc:AlternateContent>
+          <mc:Choice Requires="wpi">
+            <w:drawing>
+              <wp:anchor distT="0" distB="0" distL="114300" distR="114300" simplePos="0" relativeHeight="252015616" behindDoc="0" locked="0" layoutInCell="1" allowOverlap="1" wp14:anchorId="76A72B4E" wp14:editId="49118E8A">
+                <wp:simplePos x="0" y="0"/>
+                <wp:positionH relativeFrom="column">
+                  <wp:posOffset>925522</wp:posOffset>
+                </wp:positionH>
+                <wp:positionV relativeFrom="paragraph">
+                  <wp:posOffset>-36090</wp:posOffset>
+                </wp:positionV>
+                <wp:extent cx="65880" cy="75960"/>
+                <wp:effectExtent l="38100" t="38100" r="48895" b="57785"/>
+                <wp:wrapNone/>
+                <wp:docPr id="1498183848" name="Ink 318"/>
+                <wp:cNvGraphicFramePr/>
+                <a:graphic xmlns:a="http://schemas.openxmlformats.org/drawingml/2006/main">
+                  <a:graphicData uri="http://schemas.microsoft.com/office/word/2010/wordprocessingInk">
+                    <w14:contentPart bwMode="auto" r:id="rId101">
+                      <w14:nvContentPartPr>
+                        <w14:cNvContentPartPr/>
+                      </w14:nvContentPartPr>
+                      <w14:xfrm>
+                        <a:off x="0" y="0"/>
+                        <a:ext cx="65880" cy="75960"/>
+                      </w14:xfrm>
+                    </w14:contentPart>
+                  </a:graphicData>
+                </a:graphic>
+              </wp:anchor>
+            </w:drawing>
+          </mc:Choice>
+          <mc:Fallback>
+            <w:pict>
+              <v:shape w14:anchorId="6F80432B" id="Ink 318" o:spid="_x0000_s1026" type="#_x0000_t75" style="position:absolute;margin-left:72.2pt;margin-top:-3.55pt;width:6.65pt;height:7.4pt;z-index:252015616;visibility:visible;mso-wrap-style:square;mso-wrap-distance-left:9pt;mso-wrap-distance-top:0;mso-wrap-distance-right:9pt;mso-wrap-distance-bottom:0;mso-position-horizontal:absolute;mso-position-horizontal-relative:text;mso-position-vertical:absolute;mso-position-vertical-relative:text" o:gfxdata="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">
+                <v:imagedata r:id="rId102" o:title=""/>
+              </v:shape>
+            </w:pict>
+          </mc:Fallback>
+        </mc:AlternateContent>
+      </w:r>
+      <w:r>
+        <w:rPr>
+          <w:noProof/>
+        </w:rPr>
+        <mc:AlternateContent>
+          <mc:Choice Requires="wpi">
+            <w:drawing>
+              <wp:anchor distT="0" distB="0" distL="114300" distR="114300" simplePos="0" relativeHeight="252014592" behindDoc="0" locked="0" layoutInCell="1" allowOverlap="1" wp14:anchorId="759E815E" wp14:editId="36C63162">
+                <wp:simplePos x="0" y="0"/>
+                <wp:positionH relativeFrom="column">
+                  <wp:posOffset>1072042</wp:posOffset>
+                </wp:positionH>
+                <wp:positionV relativeFrom="paragraph">
+                  <wp:posOffset>174510</wp:posOffset>
+                </wp:positionV>
+                <wp:extent cx="65880" cy="41400"/>
+                <wp:effectExtent l="38100" t="57150" r="48895" b="53975"/>
+                <wp:wrapNone/>
+                <wp:docPr id="819070772" name="Ink 317"/>
+                <wp:cNvGraphicFramePr/>
+                <a:graphic xmlns:a="http://schemas.openxmlformats.org/drawingml/2006/main">
+                  <a:graphicData uri="http://schemas.microsoft.com/office/word/2010/wordprocessingInk">
+                    <w14:contentPart bwMode="auto" r:id="rId103">
+                      <w14:nvContentPartPr>
+                        <w14:cNvContentPartPr/>
+                      </w14:nvContentPartPr>
+                      <w14:xfrm>
+                        <a:off x="0" y="0"/>
+                        <a:ext cx="65880" cy="41400"/>
+                      </w14:xfrm>
+                    </w14:contentPart>
+                  </a:graphicData>
+                </a:graphic>
+              </wp:anchor>
+            </w:drawing>
+          </mc:Choice>
+          <mc:Fallback>
+            <w:pict>
+              <v:shape w14:anchorId="5B4973F2" id="Ink 317" o:spid="_x0000_s1026" type="#_x0000_t75" style="position:absolute;margin-left:83.7pt;margin-top:13.05pt;width:6.65pt;height:4.65pt;z-index:252014592;visibility:visible;mso-wrap-style:square;mso-wrap-distance-left:9pt;mso-wrap-distance-top:0;mso-wrap-distance-right:9pt;mso-wrap-distance-bottom:0;mso-position-horizontal:absolute;mso-position-horizontal-relative:text;mso-position-vertical:absolute;mso-position-vertical-relative:text" o:gfxdata="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">
+                <v:imagedata r:id="rId104" o:title=""/>
+              </v:shape>
+            </w:pict>
+          </mc:Fallback>
+        </mc:AlternateContent>
+      </w:r>
+      <w:r>
+        <w:rPr>
+          <w:noProof/>
+        </w:rPr>
+        <mc:AlternateContent>
+          <mc:Choice Requires="wpi">
+            <w:drawing>
+              <wp:anchor distT="0" distB="0" distL="114300" distR="114300" simplePos="0" relativeHeight="251992064" behindDoc="0" locked="0" layoutInCell="1" allowOverlap="1" wp14:anchorId="310528EB" wp14:editId="52D5BDC5">
+                <wp:simplePos x="0" y="0"/>
+                <wp:positionH relativeFrom="column">
+                  <wp:posOffset>4627880</wp:posOffset>
+                </wp:positionH>
+                <wp:positionV relativeFrom="paragraph">
+                  <wp:posOffset>171450</wp:posOffset>
+                </wp:positionV>
+                <wp:extent cx="76320" cy="84455"/>
+                <wp:effectExtent l="38100" t="57150" r="57150" b="48895"/>
+                <wp:wrapNone/>
+                <wp:docPr id="872354125" name="Ink 233"/>
+                <wp:cNvGraphicFramePr/>
+                <a:graphic xmlns:a="http://schemas.openxmlformats.org/drawingml/2006/main">
+                  <a:graphicData uri="http://schemas.microsoft.com/office/word/2010/wordprocessingInk">
+                    <w14:contentPart bwMode="auto" r:id="rId105">
+                      <w14:nvContentPartPr>
+                        <w14:cNvContentPartPr/>
+                      </w14:nvContentPartPr>
+                      <w14:xfrm>
+                        <a:off x="0" y="0"/>
+                        <a:ext cx="76320" cy="84455"/>
+                      </w14:xfrm>
+                    </w14:contentPart>
+                  </a:graphicData>
+                </a:graphic>
+              </wp:anchor>
+            </w:drawing>
+          </mc:Choice>
+          <mc:Fallback>
+            <w:pict>
+              <v:shape w14:anchorId="40B686B5" id="Ink 233" o:spid="_x0000_s1026" type="#_x0000_t75" style="position:absolute;margin-left:363.7pt;margin-top:12.8pt;width:7.4pt;height:8.05pt;z-index:251992064;visibility:visible;mso-wrap-style:square;mso-wrap-distance-left:9pt;mso-wrap-distance-top:0;mso-wrap-distance-right:9pt;mso-wrap-distance-bottom:0;mso-position-horizontal:absolute;mso-position-horizontal-relative:text;mso-position-vertical:absolute;mso-position-vertical-relative:text" o:gfxdata="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">
+                <v:imagedata r:id="rId106" o:title=""/>
+              </v:shape>
+            </w:pict>
+          </mc:Fallback>
+        </mc:AlternateContent>
+      </w:r>
+      <w:r>
+        <w:rPr>
+          <w:noProof/>
+        </w:rPr>
+        <mc:AlternateContent>
+          <mc:Choice Requires="wpi">
+            <w:drawing>
+              <wp:anchor distT="0" distB="0" distL="114300" distR="114300" simplePos="0" relativeHeight="251990016" behindDoc="0" locked="0" layoutInCell="1" allowOverlap="1" wp14:anchorId="4EE3A358" wp14:editId="47623D87">
+                <wp:simplePos x="0" y="0"/>
+                <wp:positionH relativeFrom="column">
+                  <wp:posOffset>4125562</wp:posOffset>
+                </wp:positionH>
+                <wp:positionV relativeFrom="paragraph">
+                  <wp:posOffset>135600</wp:posOffset>
+                </wp:positionV>
+                <wp:extent cx="42480" cy="2880"/>
+                <wp:effectExtent l="57150" t="57150" r="53340" b="54610"/>
+                <wp:wrapNone/>
+                <wp:docPr id="1996733585" name="Ink 231"/>
+                <wp:cNvGraphicFramePr/>
+                <a:graphic xmlns:a="http://schemas.openxmlformats.org/drawingml/2006/main">
+                  <a:graphicData uri="http://schemas.microsoft.com/office/word/2010/wordprocessingInk">
+                    <w14:contentPart bwMode="auto" r:id="rId107">
+                      <w14:nvContentPartPr>
+                        <w14:cNvContentPartPr/>
+                      </w14:nvContentPartPr>
+                      <w14:xfrm>
+                        <a:off x="0" y="0"/>
+                        <a:ext cx="42480" cy="2880"/>
+                      </w14:xfrm>
+                    </w14:contentPart>
+                  </a:graphicData>
+                </a:graphic>
+              </wp:anchor>
+            </w:drawing>
+          </mc:Choice>
+          <mc:Fallback>
+            <w:pict>
+              <v:shape w14:anchorId="5B4414D3" id="Ink 231" o:spid="_x0000_s1026" type="#_x0000_t75" style="position:absolute;margin-left:324.15pt;margin-top:10pt;width:4.8pt;height:1.65pt;z-index:251990016;visibility:visible;mso-wrap-style:square;mso-wrap-distance-left:9pt;mso-wrap-distance-top:0;mso-wrap-distance-right:9pt;mso-wrap-distance-bottom:0;mso-position-horizontal:absolute;mso-position-horizontal-relative:text;mso-position-vertical:absolute;mso-position-vertical-relative:text" o:gfxdata="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">
+                <v:imagedata r:id="rId108" o:title=""/>
+              </v:shape>
+            </w:pict>
+          </mc:Fallback>
+        </mc:AlternateContent>
+      </w:r>
+      <w:r>
+        <w:rPr>
+          <w:noProof/>
+        </w:rPr>
+        <mc:AlternateContent>
+          <mc:Choice Requires="wpi">
+            <w:drawing>
+              <wp:anchor distT="0" distB="0" distL="114300" distR="114300" simplePos="0" relativeHeight="251983872" behindDoc="0" locked="0" layoutInCell="1" allowOverlap="1" wp14:anchorId="3B1BC419" wp14:editId="2E32237C">
+                <wp:simplePos x="0" y="0"/>
+                <wp:positionH relativeFrom="column">
+                  <wp:posOffset>4074795</wp:posOffset>
+                </wp:positionH>
+                <wp:positionV relativeFrom="paragraph">
+                  <wp:posOffset>26035</wp:posOffset>
+                </wp:positionV>
+                <wp:extent cx="502525" cy="480515"/>
+                <wp:effectExtent l="38100" t="38100" r="31115" b="34290"/>
+                <wp:wrapNone/>
+                <wp:docPr id="383228243" name="Ink 225"/>
+                <wp:cNvGraphicFramePr/>
+                <a:graphic xmlns:a="http://schemas.openxmlformats.org/drawingml/2006/main">
+                  <a:graphicData uri="http://schemas.microsoft.com/office/word/2010/wordprocessingInk">
+                    <w14:contentPart bwMode="auto" r:id="rId109">
+                      <w14:nvContentPartPr>
+                        <w14:cNvContentPartPr/>
+                      </w14:nvContentPartPr>
+                      <w14:xfrm>
+                        <a:off x="0" y="0"/>
+                        <a:ext cx="502525" cy="480515"/>
+                      </w14:xfrm>
+                    </w14:contentPart>
+                  </a:graphicData>
+                </a:graphic>
+              </wp:anchor>
+            </w:drawing>
+          </mc:Choice>
+          <mc:Fallback>
+            <w:pict>
+              <v:shape w14:anchorId="636445B5" id="Ink 225" o:spid="_x0000_s1026" type="#_x0000_t75" style="position:absolute;margin-left:320.5pt;margin-top:1.7pt;width:40.25pt;height:38.55pt;z-index:251983872;visibility:visible;mso-wrap-style:square;mso-wrap-distance-left:9pt;mso-wrap-distance-top:0;mso-wrap-distance-right:9pt;mso-wrap-distance-bottom:0;mso-position-horizontal:absolute;mso-position-horizontal-relative:text;mso-position-vertical:absolute;mso-position-vertical-relative:text" o:gfxdata="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">
+                <v:imagedata r:id="rId110" o:title=""/>
+              </v:shape>
+            </w:pict>
+          </mc:Fallback>
+        </mc:AlternateContent>
+      </w:r>
+      <w:r>
+        <w:rPr>
+          <w:noProof/>
+        </w:rPr>
+        <mc:AlternateContent>
+          <mc:Choice Requires="wpi">
+            <w:drawing>
+              <wp:anchor distT="0" distB="0" distL="114300" distR="114300" simplePos="0" relativeHeight="251963392" behindDoc="0" locked="0" layoutInCell="1" allowOverlap="1" wp14:anchorId="7100E10D" wp14:editId="0764B328">
+                <wp:simplePos x="0" y="0"/>
+                <wp:positionH relativeFrom="column">
+                  <wp:posOffset>3280410</wp:posOffset>
+                </wp:positionH>
+                <wp:positionV relativeFrom="paragraph">
+                  <wp:posOffset>139065</wp:posOffset>
+                </wp:positionV>
+                <wp:extent cx="87840" cy="60960"/>
+                <wp:effectExtent l="38100" t="38100" r="7620" b="53340"/>
+                <wp:wrapNone/>
+                <wp:docPr id="879462836" name="Ink 189"/>
+                <wp:cNvGraphicFramePr/>
+                <a:graphic xmlns:a="http://schemas.openxmlformats.org/drawingml/2006/main">
+                  <a:graphicData uri="http://schemas.microsoft.com/office/word/2010/wordprocessingInk">
+                    <w14:contentPart bwMode="auto" r:id="rId111">
+                      <w14:nvContentPartPr>
+                        <w14:cNvContentPartPr/>
+                      </w14:nvContentPartPr>
+                      <w14:xfrm>
+                        <a:off x="0" y="0"/>
+                        <a:ext cx="87840" cy="60960"/>
+                      </w14:xfrm>
+                    </w14:contentPart>
+                  </a:graphicData>
+                </a:graphic>
+              </wp:anchor>
+            </w:drawing>
+          </mc:Choice>
+          <mc:Fallback>
+            <w:pict>
+              <v:shape w14:anchorId="32E2D5E4" id="Ink 189" o:spid="_x0000_s1026" type="#_x0000_t75" style="position:absolute;margin-left:257.6pt;margin-top:10.25pt;width:8.3pt;height:6.2pt;z-index:251963392;visibility:visible;mso-wrap-style:square;mso-wrap-distance-left:9pt;mso-wrap-distance-top:0;mso-wrap-distance-right:9pt;mso-wrap-distance-bottom:0;mso-position-horizontal:absolute;mso-position-horizontal-relative:text;mso-position-vertical:absolute;mso-position-vertical-relative:text" o:gfxdata="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">
+                <v:imagedata r:id="rId112" o:title=""/>
+              </v:shape>
+            </w:pict>
+          </mc:Fallback>
+        </mc:AlternateContent>
+      </w:r>
+      <w:r>
+        <w:rPr>
+          <w:noProof/>
+        </w:rPr>
+        <mc:AlternateContent>
+          <mc:Choice Requires="wpi">
+            <w:drawing>
+              <wp:anchor distT="0" distB="0" distL="114300" distR="114300" simplePos="0" relativeHeight="251960320" behindDoc="0" locked="0" layoutInCell="1" allowOverlap="1" wp14:anchorId="2E7F2E3C" wp14:editId="22FBBF74">
+                <wp:simplePos x="0" y="0"/>
+                <wp:positionH relativeFrom="column">
+                  <wp:posOffset>3017842</wp:posOffset>
+                </wp:positionH>
+                <wp:positionV relativeFrom="paragraph">
+                  <wp:posOffset>170520</wp:posOffset>
+                </wp:positionV>
+                <wp:extent cx="242280" cy="265320"/>
+                <wp:effectExtent l="38100" t="38100" r="43815" b="40005"/>
+                <wp:wrapNone/>
+                <wp:docPr id="713575430" name="Ink 186"/>
+                <wp:cNvGraphicFramePr/>
+                <a:graphic xmlns:a="http://schemas.openxmlformats.org/drawingml/2006/main">
+                  <a:graphicData uri="http://schemas.microsoft.com/office/word/2010/wordprocessingInk">
+                    <w14:contentPart bwMode="auto" r:id="rId113">
+                      <w14:nvContentPartPr>
+                        <w14:cNvContentPartPr/>
+                      </w14:nvContentPartPr>
+                      <w14:xfrm>
+                        <a:off x="0" y="0"/>
+                        <a:ext cx="242280" cy="265320"/>
+                      </w14:xfrm>
+                    </w14:contentPart>
+                  </a:graphicData>
+                </a:graphic>
+              </wp:anchor>
+            </w:drawing>
+          </mc:Choice>
+          <mc:Fallback>
+            <w:pict>
+              <v:shape w14:anchorId="1F4A2233" id="Ink 186" o:spid="_x0000_s1026" type="#_x0000_t75" style="position:absolute;margin-left:237.3pt;margin-top:13.1pt;width:19.8pt;height:21.6pt;z-index:251960320;visibility:visible;mso-wrap-style:square;mso-wrap-distance-left:9pt;mso-wrap-distance-top:0;mso-wrap-distance-right:9pt;mso-wrap-distance-bottom:0;mso-position-horizontal:absolute;mso-position-horizontal-relative:text;mso-position-vertical:absolute;mso-position-vertical-relative:text" o:gfxdata="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">
+                <v:imagedata r:id="rId114" o:title=""/>
+              </v:shape>
+            </w:pict>
+          </mc:Fallback>
+        </mc:AlternateContent>
+      </w:r>
+      <w:r>
+        <w:rPr>
+          <w:noProof/>
+        </w:rPr>
+        <mc:AlternateContent>
+          <mc:Choice Requires="wpi">
+            <w:drawing>
+              <wp:anchor distT="0" distB="0" distL="114300" distR="114300" simplePos="0" relativeHeight="251949056" behindDoc="0" locked="0" layoutInCell="1" allowOverlap="1" wp14:anchorId="7867D418" wp14:editId="15E7E3D6">
+                <wp:simplePos x="0" y="0"/>
+                <wp:positionH relativeFrom="column">
+                  <wp:posOffset>2226945</wp:posOffset>
+                </wp:positionH>
+                <wp:positionV relativeFrom="paragraph">
+                  <wp:posOffset>104140</wp:posOffset>
+                </wp:positionV>
+                <wp:extent cx="83520" cy="84455"/>
+                <wp:effectExtent l="57150" t="57150" r="31115" b="48895"/>
+                <wp:wrapNone/>
+                <wp:docPr id="568089108" name="Ink 166"/>
+                <wp:cNvGraphicFramePr/>
+                <a:graphic xmlns:a="http://schemas.openxmlformats.org/drawingml/2006/main">
+                  <a:graphicData uri="http://schemas.microsoft.com/office/word/2010/wordprocessingInk">
+                    <w14:contentPart bwMode="auto" r:id="rId115">
+                      <w14:nvContentPartPr>
+                        <w14:cNvContentPartPr/>
+                      </w14:nvContentPartPr>
+                      <w14:xfrm>
+                        <a:off x="0" y="0"/>
+                        <a:ext cx="83520" cy="84455"/>
+                      </w14:xfrm>
+                    </w14:contentPart>
+                  </a:graphicData>
+                </a:graphic>
+              </wp:anchor>
+            </w:drawing>
+          </mc:Choice>
+          <mc:Fallback>
+            <w:pict>
+              <v:shape w14:anchorId="6B601570" id="Ink 166" o:spid="_x0000_s1026" type="#_x0000_t75" style="position:absolute;margin-left:174.65pt;margin-top:7.5pt;width:8pt;height:8.05pt;z-index:251949056;visibility:visible;mso-wrap-style:square;mso-wrap-distance-left:9pt;mso-wrap-distance-top:0;mso-wrap-distance-right:9pt;mso-wrap-distance-bottom:0;mso-position-horizontal:absolute;mso-position-horizontal-relative:text;mso-position-vertical:absolute;mso-position-vertical-relative:text" o:gfxdata="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">
+                <v:imagedata r:id="rId116" o:title=""/>
+              </v:shape>
+            </w:pict>
+          </mc:Fallback>
+        </mc:AlternateContent>
+      </w:r>
+      <w:r>
+        <w:rPr>
+          <w:noProof/>
+        </w:rPr>
+        <mc:AlternateContent>
+          <mc:Choice Requires="wpi">
+            <w:drawing>
+              <wp:anchor distT="0" distB="0" distL="114300" distR="114300" simplePos="0" relativeHeight="251928576" behindDoc="0" locked="0" layoutInCell="1" allowOverlap="1" wp14:anchorId="10534565" wp14:editId="2C1F9464">
+                <wp:simplePos x="0" y="0"/>
+                <wp:positionH relativeFrom="column">
+                  <wp:posOffset>1143635</wp:posOffset>
+                </wp:positionH>
+                <wp:positionV relativeFrom="paragraph">
+                  <wp:posOffset>-29845</wp:posOffset>
+                </wp:positionV>
+                <wp:extent cx="77040" cy="69215"/>
+                <wp:effectExtent l="19050" t="38100" r="18415" b="45085"/>
+                <wp:wrapNone/>
+                <wp:docPr id="1977642261" name="Ink 106"/>
+                <wp:cNvGraphicFramePr/>
+                <a:graphic xmlns:a="http://schemas.openxmlformats.org/drawingml/2006/main">
+                  <a:graphicData uri="http://schemas.microsoft.com/office/word/2010/wordprocessingInk">
+                    <w14:contentPart bwMode="auto" r:id="rId117">
+                      <w14:nvContentPartPr>
+                        <w14:cNvContentPartPr/>
+                      </w14:nvContentPartPr>
+                      <w14:xfrm>
+                        <a:off x="0" y="0"/>
+                        <a:ext cx="77040" cy="69215"/>
+                      </w14:xfrm>
+                    </w14:contentPart>
+                  </a:graphicData>
+                </a:graphic>
+              </wp:anchor>
+            </w:drawing>
+          </mc:Choice>
+          <mc:Fallback>
+            <w:pict>
+              <v:shape w14:anchorId="3DBF2E7F" id="Ink 106" o:spid="_x0000_s1026" type="#_x0000_t75" style="position:absolute;margin-left:89.35pt;margin-top:-3.05pt;width:7.45pt;height:6.85pt;z-index:251928576;visibility:visible;mso-wrap-style:square;mso-wrap-distance-left:9pt;mso-wrap-distance-top:0;mso-wrap-distance-right:9pt;mso-wrap-distance-bottom:0;mso-position-horizontal:absolute;mso-position-horizontal-relative:text;mso-position-vertical:absolute;mso-position-vertical-relative:text" o:gfxdata="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">
+                <v:imagedata r:id="rId118" o:title=""/>
+              </v:shape>
+            </w:pict>
+          </mc:Fallback>
+        </mc:AlternateContent>
+      </w:r>
+      <w:r>
+        <w:rPr>
+          <w:noProof/>
+        </w:rPr>
+        <mc:AlternateContent>
+          <mc:Choice Requires="wpi">
+            <w:drawing>
+              <wp:anchor distT="0" distB="0" distL="114300" distR="114300" simplePos="0" relativeHeight="251926528" behindDoc="0" locked="0" layoutInCell="1" allowOverlap="1" wp14:anchorId="1949DDB3" wp14:editId="7EDFF668">
+                <wp:simplePos x="0" y="0"/>
+                <wp:positionH relativeFrom="column">
+                  <wp:posOffset>504322</wp:posOffset>
+                </wp:positionH>
+                <wp:positionV relativeFrom="paragraph">
+                  <wp:posOffset>284280</wp:posOffset>
+                </wp:positionV>
+                <wp:extent cx="46800" cy="360"/>
+                <wp:effectExtent l="57150" t="38100" r="48895" b="57150"/>
+                <wp:wrapNone/>
+                <wp:docPr id="957121331" name="Ink 104"/>
+                <wp:cNvGraphicFramePr/>
+                <a:graphic xmlns:a="http://schemas.openxmlformats.org/drawingml/2006/main">
+                  <a:graphicData uri="http://schemas.microsoft.com/office/word/2010/wordprocessingInk">
+                    <w14:contentPart bwMode="auto" r:id="rId119">
+                      <w14:nvContentPartPr>
+                        <w14:cNvContentPartPr/>
+                      </w14:nvContentPartPr>
+                      <w14:xfrm>
+                        <a:off x="0" y="0"/>
+                        <a:ext cx="46800" cy="360"/>
+                      </w14:xfrm>
+                    </w14:contentPart>
+                  </a:graphicData>
+                </a:graphic>
+              </wp:anchor>
+            </w:drawing>
+          </mc:Choice>
+          <mc:Fallback>
+            <w:pict>
+              <v:shape w14:anchorId="4401A04F" id="Ink 104" o:spid="_x0000_s1026" type="#_x0000_t75" style="position:absolute;margin-left:39pt;margin-top:21.7pt;width:5.1pt;height:1.45pt;z-index:251926528;visibility:visible;mso-wrap-style:square;mso-wrap-distance-left:9pt;mso-wrap-distance-top:0;mso-wrap-distance-right:9pt;mso-wrap-distance-bottom:0;mso-position-horizontal:absolute;mso-position-horizontal-relative:text;mso-position-vertical:absolute;mso-position-vertical-relative:text" o:gfxdata="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">
+                <v:imagedata r:id="rId120" o:title=""/>
+              </v:shape>
+            </w:pict>
+          </mc:Fallback>
+        </mc:AlternateContent>
+      </w:r>
+      <w:r>
+        <w:rPr>
+          <w:noProof/>
+        </w:rPr>
+        <mc:AlternateContent>
+          <mc:Choice Requires="wpi">
+            <w:drawing>
+              <wp:anchor distT="0" distB="0" distL="114300" distR="114300" simplePos="0" relativeHeight="251917312" behindDoc="0" locked="0" layoutInCell="1" allowOverlap="1" wp14:anchorId="2D0460D7" wp14:editId="08979720">
+                <wp:simplePos x="0" y="0"/>
+                <wp:positionH relativeFrom="column">
+                  <wp:posOffset>922655</wp:posOffset>
+                </wp:positionH>
+                <wp:positionV relativeFrom="paragraph">
+                  <wp:posOffset>24765</wp:posOffset>
+                </wp:positionV>
+                <wp:extent cx="173220" cy="550820"/>
+                <wp:effectExtent l="38100" t="38100" r="36830" b="40005"/>
+                <wp:wrapNone/>
+                <wp:docPr id="1732457468" name="Ink 94"/>
+                <wp:cNvGraphicFramePr/>
+                <a:graphic xmlns:a="http://schemas.openxmlformats.org/drawingml/2006/main">
+                  <a:graphicData uri="http://schemas.microsoft.com/office/word/2010/wordprocessingInk">
+                    <w14:contentPart bwMode="auto" r:id="rId121">
+                      <w14:nvContentPartPr>
+                        <w14:cNvContentPartPr/>
+                      </w14:nvContentPartPr>
+                      <w14:xfrm>
+                        <a:off x="0" y="0"/>
+                        <a:ext cx="173220" cy="550820"/>
+                      </w14:xfrm>
+                    </w14:contentPart>
+                  </a:graphicData>
+                </a:graphic>
+              </wp:anchor>
+            </w:drawing>
+          </mc:Choice>
+          <mc:Fallback>
+            <w:pict>
+              <v:shape w14:anchorId="2D97BFA7" id="Ink 94" o:spid="_x0000_s1026" type="#_x0000_t75" style="position:absolute;margin-left:72.3pt;margin-top:1.6pt;width:14.35pt;height:44.05pt;z-index:251917312;visibility:visible;mso-wrap-style:square;mso-wrap-distance-left:9pt;mso-wrap-distance-top:0;mso-wrap-distance-right:9pt;mso-wrap-distance-bottom:0;mso-position-horizontal:absolute;mso-position-horizontal-relative:text;mso-position-vertical:absolute;mso-position-vertical-relative:text" o:gfxdata="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">
+                <v:imagedata r:id="rId122" o:title=""/>
+              </v:shape>
+            </w:pict>
+          </mc:Fallback>
+        </mc:AlternateContent>
+      </w:r>
+      <w:r>
+        <w:rPr>
+          <w:noProof/>
+        </w:rPr>
+        <mc:AlternateContent>
+          <mc:Choice Requires="wpi">
+            <w:drawing>
+              <wp:anchor distT="0" distB="0" distL="114300" distR="114300" simplePos="0" relativeHeight="251913216" behindDoc="0" locked="0" layoutInCell="1" allowOverlap="1" wp14:anchorId="7978F36E" wp14:editId="66F22EB3">
+                <wp:simplePos x="0" y="0"/>
+                <wp:positionH relativeFrom="column">
+                  <wp:posOffset>544830</wp:posOffset>
+                </wp:positionH>
+                <wp:positionV relativeFrom="paragraph">
+                  <wp:posOffset>9525</wp:posOffset>
+                </wp:positionV>
+                <wp:extent cx="559060" cy="231140"/>
+                <wp:effectExtent l="38100" t="38100" r="31750" b="35560"/>
+                <wp:wrapNone/>
+                <wp:docPr id="1517655189" name="Ink 85"/>
+                <wp:cNvGraphicFramePr/>
+                <a:graphic xmlns:a="http://schemas.openxmlformats.org/drawingml/2006/main">
+                  <a:graphicData uri="http://schemas.microsoft.com/office/word/2010/wordprocessingInk">
+                    <w14:contentPart bwMode="auto" r:id="rId123">
+                      <w14:nvContentPartPr>
+                        <w14:cNvContentPartPr/>
+                      </w14:nvContentPartPr>
+                      <w14:xfrm>
+                        <a:off x="0" y="0"/>
+                        <a:ext cx="559060" cy="231140"/>
+                      </w14:xfrm>
+                    </w14:contentPart>
+                  </a:graphicData>
+                </a:graphic>
+              </wp:anchor>
+            </w:drawing>
+          </mc:Choice>
+          <mc:Fallback>
+            <w:pict>
+              <v:shape w14:anchorId="3C5136CA" id="Ink 85" o:spid="_x0000_s1026" type="#_x0000_t75" style="position:absolute;margin-left:42.55pt;margin-top:.4pt;width:44.7pt;height:18.9pt;z-index:251913216;visibility:visible;mso-wrap-style:square;mso-wrap-distance-left:9pt;mso-wrap-distance-top:0;mso-wrap-distance-right:9pt;mso-wrap-distance-bottom:0;mso-position-horizontal:absolute;mso-position-horizontal-relative:text;mso-position-vertical:absolute;mso-position-vertical-relative:text" o:gfxdata="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">
+                <v:imagedata r:id="rId124" o:title=""/>
+              </v:shape>
+            </w:pict>
+          </mc:Fallback>
+        </mc:AlternateContent>
+      </w:r>
+    </w:p>
+    <w:p>
+      <w:pPr>
+        <w:ind w:left="720"/>
+      </w:pPr>
+      <w:r>
+        <w:rPr>
+          <w:noProof/>
+        </w:rPr>
+        <mc:AlternateContent>
+          <mc:Choice Requires="wpi">
+            <w:drawing>
+              <wp:anchor distT="0" distB="0" distL="114300" distR="114300" simplePos="0" relativeHeight="252021760" behindDoc="0" locked="0" layoutInCell="1" allowOverlap="1" wp14:anchorId="3748F8DD" wp14:editId="567804F1">
+                <wp:simplePos x="0" y="0"/>
+                <wp:positionH relativeFrom="column">
+                  <wp:posOffset>4470442</wp:posOffset>
+                </wp:positionH>
+                <wp:positionV relativeFrom="paragraph">
+                  <wp:posOffset>-690</wp:posOffset>
+                </wp:positionV>
+                <wp:extent cx="47880" cy="61920"/>
+                <wp:effectExtent l="57150" t="38100" r="47625" b="52705"/>
+                <wp:wrapNone/>
+                <wp:docPr id="285373269" name="Ink 325"/>
+                <wp:cNvGraphicFramePr/>
+                <a:graphic xmlns:a="http://schemas.openxmlformats.org/drawingml/2006/main">
+                  <a:graphicData uri="http://schemas.microsoft.com/office/word/2010/wordprocessingInk">
+                    <w14:contentPart bwMode="auto" r:id="rId125">
+                      <w14:nvContentPartPr>
+                        <w14:cNvContentPartPr/>
+                      </w14:nvContentPartPr>
+                      <w14:xfrm>
+                        <a:off x="0" y="0"/>
+                        <a:ext cx="47880" cy="61920"/>
+                      </w14:xfrm>
+                    </w14:contentPart>
+                  </a:graphicData>
+                </a:graphic>
+              </wp:anchor>
+            </w:drawing>
+          </mc:Choice>
+          <mc:Fallback>
+            <w:pict>
+              <v:shape w14:anchorId="5374087D" id="Ink 325" o:spid="_x0000_s1026" type="#_x0000_t75" style="position:absolute;margin-left:351.3pt;margin-top:-.75pt;width:5.15pt;height:6.3pt;z-index:252021760;visibility:visible;mso-wrap-style:square;mso-wrap-distance-left:9pt;mso-wrap-distance-top:0;mso-wrap-distance-right:9pt;mso-wrap-distance-bottom:0;mso-position-horizontal:absolute;mso-position-horizontal-relative:text;mso-position-vertical:absolute;mso-position-vertical-relative:text" o:gfxdata="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">
+                <v:imagedata r:id="rId126" o:title=""/>
+              </v:shape>
+            </w:pict>
+          </mc:Fallback>
+        </mc:AlternateContent>
+      </w:r>
+      <w:r>
+        <w:rPr>
+          <w:noProof/>
+        </w:rPr>
+        <mc:AlternateContent>
+          <mc:Choice Requires="wpi">
+            <w:drawing>
+              <wp:anchor distT="0" distB="0" distL="114300" distR="114300" simplePos="0" relativeHeight="252020736" behindDoc="0" locked="0" layoutInCell="1" allowOverlap="1" wp14:anchorId="50A20038" wp14:editId="440086F1">
+                <wp:simplePos x="0" y="0"/>
+                <wp:positionH relativeFrom="column">
+                  <wp:posOffset>4322482</wp:posOffset>
+                </wp:positionH>
+                <wp:positionV relativeFrom="paragraph">
+                  <wp:posOffset>154470</wp:posOffset>
+                </wp:positionV>
+                <wp:extent cx="82080" cy="28440"/>
+                <wp:effectExtent l="57150" t="38100" r="51435" b="48260"/>
+                <wp:wrapNone/>
+                <wp:docPr id="1996462001" name="Ink 324"/>
+                <wp:cNvGraphicFramePr/>
+                <a:graphic xmlns:a="http://schemas.openxmlformats.org/drawingml/2006/main">
+                  <a:graphicData uri="http://schemas.microsoft.com/office/word/2010/wordprocessingInk">
+                    <w14:contentPart bwMode="auto" r:id="rId127">
+                      <w14:nvContentPartPr>
+                        <w14:cNvContentPartPr/>
+                      </w14:nvContentPartPr>
+                      <w14:xfrm>
+                        <a:off x="0" y="0"/>
+                        <a:ext cx="82080" cy="28440"/>
+                      </w14:xfrm>
+                    </w14:contentPart>
+                  </a:graphicData>
+                </a:graphic>
+              </wp:anchor>
+            </w:drawing>
+          </mc:Choice>
+          <mc:Fallback>
+            <w:pict>
+              <v:shape w14:anchorId="4D191D7F" id="Ink 324" o:spid="_x0000_s1026" type="#_x0000_t75" style="position:absolute;margin-left:339.65pt;margin-top:11.45pt;width:7.85pt;height:3.7pt;z-index:252020736;visibility:visible;mso-wrap-style:square;mso-wrap-distance-left:9pt;mso-wrap-distance-top:0;mso-wrap-distance-right:9pt;mso-wrap-distance-bottom:0;mso-position-horizontal:absolute;mso-position-horizontal-relative:text;mso-position-vertical:absolute;mso-position-vertical-relative:text" o:gfxdata="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">
+                <v:imagedata r:id="rId128" o:title=""/>
+              </v:shape>
+            </w:pict>
+          </mc:Fallback>
+        </mc:AlternateContent>
+      </w:r>
+      <w:r>
+        <w:rPr>
+          <w:noProof/>
+        </w:rPr>
+        <mc:AlternateContent>
+          <mc:Choice Requires="wpi">
+            <w:drawing>
+              <wp:anchor distT="0" distB="0" distL="114300" distR="114300" simplePos="0" relativeHeight="252019712" behindDoc="0" locked="0" layoutInCell="1" allowOverlap="1" wp14:anchorId="6CAB7748" wp14:editId="25E929FC">
+                <wp:simplePos x="0" y="0"/>
+                <wp:positionH relativeFrom="column">
+                  <wp:posOffset>3233842</wp:posOffset>
+                </wp:positionH>
+                <wp:positionV relativeFrom="paragraph">
+                  <wp:posOffset>12630</wp:posOffset>
+                </wp:positionV>
+                <wp:extent cx="81360" cy="53640"/>
+                <wp:effectExtent l="57150" t="38100" r="52070" b="41910"/>
+                <wp:wrapNone/>
+                <wp:docPr id="2102645019" name="Ink 323"/>
+                <wp:cNvGraphicFramePr/>
+                <a:graphic xmlns:a="http://schemas.openxmlformats.org/drawingml/2006/main">
+                  <a:graphicData uri="http://schemas.microsoft.com/office/word/2010/wordprocessingInk">
+                    <w14:contentPart bwMode="auto" r:id="rId129">
+                      <w14:nvContentPartPr>
+                        <w14:cNvContentPartPr/>
+                      </w14:nvContentPartPr>
+                      <w14:xfrm>
+                        <a:off x="0" y="0"/>
+                        <a:ext cx="81360" cy="53640"/>
+                      </w14:xfrm>
+                    </w14:contentPart>
+                  </a:graphicData>
+                </a:graphic>
+              </wp:anchor>
+            </w:drawing>
+          </mc:Choice>
+          <mc:Fallback>
+            <w:pict>
+              <v:shape w14:anchorId="1A54DAE8" id="Ink 323" o:spid="_x0000_s1026" type="#_x0000_t75" style="position:absolute;margin-left:253.95pt;margin-top:.3pt;width:7.8pt;height:5.6pt;z-index:252019712;visibility:visible;mso-wrap-style:square;mso-wrap-distance-left:9pt;mso-wrap-distance-top:0;mso-wrap-distance-right:9pt;mso-wrap-distance-bottom:0;mso-position-horizontal:absolute;mso-position-horizontal-relative:text;mso-position-vertical:absolute;mso-position-vertical-relative:text" o:gfxdata="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">
+                <v:imagedata r:id="rId130" o:title=""/>
+              </v:shape>
+            </w:pict>
+          </mc:Fallback>
+        </mc:AlternateContent>
+      </w:r>
+      <w:r>
+        <w:rPr>
+          <w:noProof/>
+        </w:rPr>
+        <mc:AlternateContent>
+          <mc:Choice Requires="wpi">
+            <w:drawing>
+              <wp:anchor distT="0" distB="0" distL="114300" distR="114300" simplePos="0" relativeHeight="252017664" behindDoc="0" locked="0" layoutInCell="1" allowOverlap="1" wp14:anchorId="779BEC76" wp14:editId="28D873AA">
+                <wp:simplePos x="0" y="0"/>
+                <wp:positionH relativeFrom="column">
+                  <wp:posOffset>2150602</wp:posOffset>
+                </wp:positionH>
+                <wp:positionV relativeFrom="paragraph">
+                  <wp:posOffset>26310</wp:posOffset>
+                </wp:positionV>
+                <wp:extent cx="64440" cy="52920"/>
+                <wp:effectExtent l="38100" t="38100" r="50165" b="42545"/>
+                <wp:wrapNone/>
+                <wp:docPr id="13361504" name="Ink 321"/>
+                <wp:cNvGraphicFramePr/>
+                <a:graphic xmlns:a="http://schemas.openxmlformats.org/drawingml/2006/main">
+                  <a:graphicData uri="http://schemas.microsoft.com/office/word/2010/wordprocessingInk">
+                    <w14:contentPart bwMode="auto" r:id="rId131">
+                      <w14:nvContentPartPr>
+                        <w14:cNvContentPartPr/>
+                      </w14:nvContentPartPr>
+                      <w14:xfrm>
+                        <a:off x="0" y="0"/>
+                        <a:ext cx="64440" cy="52920"/>
+                      </w14:xfrm>
+                    </w14:contentPart>
+                  </a:graphicData>
+                </a:graphic>
+              </wp:anchor>
+            </w:drawing>
+          </mc:Choice>
+          <mc:Fallback>
+            <w:pict>
+              <v:shape w14:anchorId="0E497A6E" id="Ink 321" o:spid="_x0000_s1026" type="#_x0000_t75" style="position:absolute;margin-left:168.65pt;margin-top:1.35pt;width:6.45pt;height:5.55pt;z-index:252017664;visibility:visible;mso-wrap-style:square;mso-wrap-distance-left:9pt;mso-wrap-distance-top:0;mso-wrap-distance-right:9pt;mso-wrap-distance-bottom:0;mso-position-horizontal:absolute;mso-position-horizontal-relative:text;mso-position-vertical:absolute;mso-position-vertical-relative:text" o:gfxdata="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">
+                <v:imagedata r:id="rId132" o:title=""/>
+              </v:shape>
+            </w:pict>
+          </mc:Fallback>
+        </mc:AlternateContent>
+      </w:r>
+      <w:r>
+        <w:rPr>
+          <w:noProof/>
+        </w:rPr>
+        <mc:AlternateContent>
+          <mc:Choice Requires="wpi">
+            <w:drawing>
+              <wp:anchor distT="0" distB="0" distL="114300" distR="114300" simplePos="0" relativeHeight="252013568" behindDoc="0" locked="0" layoutInCell="1" allowOverlap="1" wp14:anchorId="759E6CA1" wp14:editId="730BF745">
+                <wp:simplePos x="0" y="0"/>
+                <wp:positionH relativeFrom="column">
+                  <wp:posOffset>889522</wp:posOffset>
+                </wp:positionH>
+                <wp:positionV relativeFrom="paragraph">
+                  <wp:posOffset>166350</wp:posOffset>
+                </wp:positionV>
+                <wp:extent cx="60480" cy="45000"/>
+                <wp:effectExtent l="38100" t="57150" r="53975" b="50800"/>
+                <wp:wrapNone/>
+                <wp:docPr id="97352813" name="Ink 314"/>
+                <wp:cNvGraphicFramePr/>
+                <a:graphic xmlns:a="http://schemas.openxmlformats.org/drawingml/2006/main">
+                  <a:graphicData uri="http://schemas.microsoft.com/office/word/2010/wordprocessingInk">
+                    <w14:contentPart bwMode="auto" r:id="rId133">
+                      <w14:nvContentPartPr>
+                        <w14:cNvContentPartPr/>
+                      </w14:nvContentPartPr>
+                      <w14:xfrm>
+                        <a:off x="0" y="0"/>
+                        <a:ext cx="60480" cy="45000"/>
+                      </w14:xfrm>
+                    </w14:contentPart>
+                  </a:graphicData>
+                </a:graphic>
+              </wp:anchor>
+            </w:drawing>
+          </mc:Choice>
+          <mc:Fallback>
+            <w:pict>
+              <v:shape w14:anchorId="779E1D3F" id="Ink 314" o:spid="_x0000_s1026" type="#_x0000_t75" style="position:absolute;margin-left:69.35pt;margin-top:12.4pt;width:6.15pt;height:5pt;z-index:252013568;visibility:visible;mso-wrap-style:square;mso-wrap-distance-left:9pt;mso-wrap-distance-top:0;mso-wrap-distance-right:9pt;mso-wrap-distance-bottom:0;mso-position-horizontal:absolute;mso-position-horizontal-relative:text;mso-position-vertical:absolute;mso-position-vertical-relative:text" o:gfxdata="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">
+                <v:imagedata r:id="rId134" o:title=""/>
+              </v:shape>
+            </w:pict>
+          </mc:Fallback>
+        </mc:AlternateContent>
+      </w:r>
+      <w:r>
+        <w:rPr>
+          <w:noProof/>
+        </w:rPr>
+        <mc:AlternateContent>
+          <mc:Choice Requires="wpi">
+            <w:drawing>
+              <wp:anchor distT="0" distB="0" distL="114300" distR="114300" simplePos="0" relativeHeight="251984896" behindDoc="0" locked="0" layoutInCell="1" allowOverlap="1" wp14:anchorId="37407819" wp14:editId="4F460DC2">
+                <wp:simplePos x="0" y="0"/>
+                <wp:positionH relativeFrom="column">
+                  <wp:posOffset>4263442</wp:posOffset>
+                </wp:positionH>
+                <wp:positionV relativeFrom="paragraph">
+                  <wp:posOffset>104040</wp:posOffset>
+                </wp:positionV>
+                <wp:extent cx="46800" cy="6840"/>
+                <wp:effectExtent l="38100" t="57150" r="48895" b="50800"/>
+                <wp:wrapNone/>
+                <wp:docPr id="1982601642" name="Ink 226"/>
+                <wp:cNvGraphicFramePr/>
+                <a:graphic xmlns:a="http://schemas.openxmlformats.org/drawingml/2006/main">
+                  <a:graphicData uri="http://schemas.microsoft.com/office/word/2010/wordprocessingInk">
+                    <w14:contentPart bwMode="auto" r:id="rId135">
+                      <w14:nvContentPartPr>
+                        <w14:cNvContentPartPr/>
+                      </w14:nvContentPartPr>
+                      <w14:xfrm>
+                        <a:off x="0" y="0"/>
+                        <a:ext cx="46800" cy="6840"/>
+                      </w14:xfrm>
+                    </w14:contentPart>
+                  </a:graphicData>
+                </a:graphic>
+              </wp:anchor>
+            </w:drawing>
+          </mc:Choice>
+          <mc:Fallback>
+            <w:pict>
+              <v:shape w14:anchorId="7AA80A25" id="Ink 226" o:spid="_x0000_s1026" type="#_x0000_t75" style="position:absolute;margin-left:335pt;margin-top:7.5pt;width:5.1pt;height:2pt;z-index:251984896;visibility:visible;mso-wrap-style:square;mso-wrap-distance-left:9pt;mso-wrap-distance-top:0;mso-wrap-distance-right:9pt;mso-wrap-distance-bottom:0;mso-position-horizontal:absolute;mso-position-horizontal-relative:text;mso-position-vertical:absolute;mso-position-vertical-relative:text" o:gfxdata="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">
+                <v:imagedata r:id="rId136" o:title=""/>
+              </v:shape>
+            </w:pict>
+          </mc:Fallback>
+        </mc:AlternateContent>
+      </w:r>
+      <w:r>
+        <w:rPr>
+          <w:noProof/>
+        </w:rPr>
+        <mc:AlternateContent>
+          <mc:Choice Requires="wpi">
+            <w:drawing>
+              <wp:anchor distT="0" distB="0" distL="114300" distR="114300" simplePos="0" relativeHeight="251945984" behindDoc="0" locked="0" layoutInCell="1" allowOverlap="1" wp14:anchorId="6AA9B72B" wp14:editId="0F78771D">
+                <wp:simplePos x="0" y="0"/>
+                <wp:positionH relativeFrom="column">
+                  <wp:posOffset>1914525</wp:posOffset>
+                </wp:positionH>
+                <wp:positionV relativeFrom="paragraph">
+                  <wp:posOffset>-105410</wp:posOffset>
+                </wp:positionV>
+                <wp:extent cx="282575" cy="260065"/>
+                <wp:effectExtent l="38100" t="38100" r="41275" b="45085"/>
+                <wp:wrapNone/>
+                <wp:docPr id="14680454" name="Ink 163"/>
+                <wp:cNvGraphicFramePr/>
+                <a:graphic xmlns:a="http://schemas.openxmlformats.org/drawingml/2006/main">
+                  <a:graphicData uri="http://schemas.microsoft.com/office/word/2010/wordprocessingInk">
+                    <w14:contentPart bwMode="auto" r:id="rId137">
+                      <w14:nvContentPartPr>
+                        <w14:cNvContentPartPr/>
+                      </w14:nvContentPartPr>
+                      <w14:xfrm>
+                        <a:off x="0" y="0"/>
+                        <a:ext cx="282575" cy="260065"/>
+                      </w14:xfrm>
+                    </w14:contentPart>
+                  </a:graphicData>
+                </a:graphic>
+              </wp:anchor>
+            </w:drawing>
+          </mc:Choice>
+          <mc:Fallback>
+            <w:pict>
+              <v:shape w14:anchorId="7DDC6014" id="Ink 163" o:spid="_x0000_s1026" type="#_x0000_t75" style="position:absolute;margin-left:150.4pt;margin-top:-8.65pt;width:22.95pt;height:21.2pt;z-index:251945984;visibility:visible;mso-wrap-style:square;mso-wrap-distance-left:9pt;mso-wrap-distance-top:0;mso-wrap-distance-right:9pt;mso-wrap-distance-bottom:0;mso-position-horizontal:absolute;mso-position-horizontal-relative:text;mso-position-vertical:absolute;mso-position-vertical-relative:text" o:gfxdata="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">
+                <v:imagedata r:id="rId138" o:title=""/>
+              </v:shape>
+            </w:pict>
+          </mc:Fallback>
+        </mc:AlternateContent>
+      </w:r>
+      <w:r>
+        <w:rPr>
+          <w:noProof/>
+        </w:rPr>
+        <mc:AlternateContent>
+          <mc:Choice Requires="wpi">
+            <w:drawing>
+              <wp:anchor distT="0" distB="0" distL="114300" distR="114300" simplePos="0" relativeHeight="251921408" behindDoc="0" locked="0" layoutInCell="1" allowOverlap="1" wp14:anchorId="58C303DD" wp14:editId="03E25131">
+                <wp:simplePos x="0" y="0"/>
+                <wp:positionH relativeFrom="column">
+                  <wp:posOffset>1158240</wp:posOffset>
+                </wp:positionH>
+                <wp:positionV relativeFrom="paragraph">
+                  <wp:posOffset>52705</wp:posOffset>
+                </wp:positionV>
+                <wp:extent cx="82440" cy="61595"/>
+                <wp:effectExtent l="57150" t="38100" r="13335" b="52705"/>
+                <wp:wrapNone/>
+                <wp:docPr id="2053538885" name="Ink 99"/>
+                <wp:cNvGraphicFramePr/>
+                <a:graphic xmlns:a="http://schemas.openxmlformats.org/drawingml/2006/main">
+                  <a:graphicData uri="http://schemas.microsoft.com/office/word/2010/wordprocessingInk">
+                    <w14:contentPart bwMode="auto" r:id="rId139">
+                      <w14:nvContentPartPr>
+                        <w14:cNvContentPartPr/>
+                      </w14:nvContentPartPr>
+                      <w14:xfrm>
+                        <a:off x="0" y="0"/>
+                        <a:ext cx="82440" cy="61595"/>
+                      </w14:xfrm>
+                    </w14:contentPart>
+                  </a:graphicData>
+                </a:graphic>
+              </wp:anchor>
+            </w:drawing>
+          </mc:Choice>
+          <mc:Fallback>
+            <w:pict>
+              <v:shape w14:anchorId="247EA9DB" id="Ink 99" o:spid="_x0000_s1026" type="#_x0000_t75" style="position:absolute;margin-left:90.5pt;margin-top:3.45pt;width:7.95pt;height:6.25pt;z-index:251921408;visibility:visible;mso-wrap-style:square;mso-wrap-distance-left:9pt;mso-wrap-distance-top:0;mso-wrap-distance-right:9pt;mso-wrap-distance-bottom:0;mso-position-horizontal:absolute;mso-position-horizontal-relative:text;mso-position-vertical:absolute;mso-position-vertical-relative:text" o:gfxdata="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">
+                <v:imagedata r:id="rId140" o:title=""/>
+              </v:shape>
+            </w:pict>
+          </mc:Fallback>
+        </mc:AlternateContent>
+      </w:r>
+      <w:r>
+        <w:rPr>
+          <w:noProof/>
+        </w:rPr>
+        <mc:AlternateContent>
+          <mc:Choice Requires="wpi">
+            <w:drawing>
+              <wp:anchor distT="0" distB="0" distL="114300" distR="114300" simplePos="0" relativeHeight="251918336" behindDoc="0" locked="0" layoutInCell="1" allowOverlap="1" wp14:anchorId="29DA844A" wp14:editId="7AE72FD1">
+                <wp:simplePos x="0" y="0"/>
+                <wp:positionH relativeFrom="column">
+                  <wp:posOffset>825082</wp:posOffset>
+                </wp:positionH>
+                <wp:positionV relativeFrom="paragraph">
+                  <wp:posOffset>88560</wp:posOffset>
+                </wp:positionV>
+                <wp:extent cx="54000" cy="1800"/>
+                <wp:effectExtent l="38100" t="57150" r="41275" b="55880"/>
+                <wp:wrapNone/>
+                <wp:docPr id="617335836" name="Ink 96"/>
+                <wp:cNvGraphicFramePr/>
+                <a:graphic xmlns:a="http://schemas.openxmlformats.org/drawingml/2006/main">
+                  <a:graphicData uri="http://schemas.microsoft.com/office/word/2010/wordprocessingInk">
+                    <w14:contentPart bwMode="auto" r:id="rId141">
+                      <w14:nvContentPartPr>
+                        <w14:cNvContentPartPr/>
+                      </w14:nvContentPartPr>
+                      <w14:xfrm>
+                        <a:off x="0" y="0"/>
+                        <a:ext cx="54000" cy="1800"/>
+                      </w14:xfrm>
+                    </w14:contentPart>
+                  </a:graphicData>
+                </a:graphic>
+              </wp:anchor>
+            </w:drawing>
+          </mc:Choice>
+          <mc:Fallback>
+            <w:pict>
+              <v:shape w14:anchorId="631569D9" id="Ink 96" o:spid="_x0000_s1026" type="#_x0000_t75" style="position:absolute;margin-left:64.25pt;margin-top:6.25pt;width:5.65pt;height:1.6pt;z-index:251918336;visibility:visible;mso-wrap-style:square;mso-wrap-distance-left:9pt;mso-wrap-distance-top:0;mso-wrap-distance-right:9pt;mso-wrap-distance-bottom:0;mso-position-horizontal:absolute;mso-position-horizontal-relative:text;mso-position-vertical:absolute;mso-position-vertical-relative:text" o:gfxdata="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">
+                <v:imagedata r:id="rId142" o:title=""/>
+              </v:shape>
+            </w:pict>
+          </mc:Fallback>
+        </mc:AlternateContent>
+      </w:r>
+    </w:p>
+    <w:p>
+      <w:pPr>
+        <w:ind w:left="720"/>
+      </w:pPr>
+      <w:r>
+        <w:rPr>
+          <w:noProof/>
+        </w:rPr>
+        <mc:AlternateContent>
+          <mc:Choice Requires="wpi">
+            <w:drawing>
+              <wp:anchor distT="0" distB="0" distL="114300" distR="114300" simplePos="0" relativeHeight="252012544" behindDoc="0" locked="0" layoutInCell="1" allowOverlap="1" wp14:anchorId="79064672" wp14:editId="0313FBAB">
+                <wp:simplePos x="0" y="0"/>
+                <wp:positionH relativeFrom="column">
+                  <wp:posOffset>4825365</wp:posOffset>
+                </wp:positionH>
+                <wp:positionV relativeFrom="paragraph">
+                  <wp:posOffset>-635</wp:posOffset>
+                </wp:positionV>
+                <wp:extent cx="232845" cy="81280"/>
+                <wp:effectExtent l="57150" t="57150" r="53340" b="52070"/>
+                <wp:wrapNone/>
+                <wp:docPr id="969245704" name="Ink 278"/>
+                <wp:cNvGraphicFramePr/>
+                <a:graphic xmlns:a="http://schemas.openxmlformats.org/drawingml/2006/main">
+                  <a:graphicData uri="http://schemas.microsoft.com/office/word/2010/wordprocessingInk">
+                    <w14:contentPart bwMode="auto" r:id="rId143">
+                      <w14:nvContentPartPr>
+                        <w14:cNvContentPartPr/>
+                      </w14:nvContentPartPr>
+                      <w14:xfrm>
+                        <a:off x="0" y="0"/>
+                        <a:ext cx="232845" cy="81280"/>
+                      </w14:xfrm>
+                    </w14:contentPart>
+                  </a:graphicData>
+                </a:graphic>
+              </wp:anchor>
+            </w:drawing>
+          </mc:Choice>
+          <mc:Fallback>
+            <w:pict>
+              <v:shape w14:anchorId="24B6688E" id="Ink 278" o:spid="_x0000_s1026" type="#_x0000_t75" style="position:absolute;margin-left:379.25pt;margin-top:-.75pt;width:19.75pt;height:7.8pt;z-index:252012544;visibility:visible;mso-wrap-style:square;mso-wrap-distance-left:9pt;mso-wrap-distance-top:0;mso-wrap-distance-right:9pt;mso-wrap-distance-bottom:0;mso-position-horizontal:absolute;mso-position-horizontal-relative:text;mso-position-vertical:absolute;mso-position-vertical-relative:text" o:gfxdata="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">
+                <v:imagedata r:id="rId144" o:title=""/>
+              </v:shape>
+            </w:pict>
+          </mc:Fallback>
+        </mc:AlternateContent>
+      </w:r>
+      <w:r>
+        <w:rPr>
+          <w:noProof/>
+        </w:rPr>
+        <mc:AlternateContent>
+          <mc:Choice Requires="wpi">
+            <w:drawing>
+              <wp:anchor distT="0" distB="0" distL="114300" distR="114300" simplePos="0" relativeHeight="252007424" behindDoc="0" locked="0" layoutInCell="1" allowOverlap="1" wp14:anchorId="549116FE" wp14:editId="638B71C1">
+                <wp:simplePos x="0" y="0"/>
+                <wp:positionH relativeFrom="column">
+                  <wp:posOffset>3918585</wp:posOffset>
+                </wp:positionH>
+                <wp:positionV relativeFrom="paragraph">
+                  <wp:posOffset>-12700</wp:posOffset>
+                </wp:positionV>
+                <wp:extent cx="840605" cy="102870"/>
+                <wp:effectExtent l="57150" t="38100" r="0" b="49530"/>
+                <wp:wrapNone/>
+                <wp:docPr id="1375729812" name="Ink 266"/>
+                <wp:cNvGraphicFramePr/>
+                <a:graphic xmlns:a="http://schemas.openxmlformats.org/drawingml/2006/main">
+                  <a:graphicData uri="http://schemas.microsoft.com/office/word/2010/wordprocessingInk">
+                    <w14:contentPart bwMode="auto" r:id="rId145">
+                      <w14:nvContentPartPr>
+                        <w14:cNvContentPartPr/>
+                      </w14:nvContentPartPr>
+                      <w14:xfrm>
+                        <a:off x="0" y="0"/>
+                        <a:ext cx="840605" cy="102870"/>
+                      </w14:xfrm>
+                    </w14:contentPart>
+                  </a:graphicData>
+                </a:graphic>
+              </wp:anchor>
+            </w:drawing>
+          </mc:Choice>
+          <mc:Fallback>
+            <w:pict>
+              <v:shape w14:anchorId="38A013EC" id="Ink 266" o:spid="_x0000_s1026" type="#_x0000_t75" style="position:absolute;margin-left:307.85pt;margin-top:-1.7pt;width:67.65pt;height:9.5pt;z-index:252007424;visibility:visible;mso-wrap-style:square;mso-wrap-distance-left:9pt;mso-wrap-distance-top:0;mso-wrap-distance-right:9pt;mso-wrap-distance-bottom:0;mso-position-horizontal:absolute;mso-position-horizontal-relative:text;mso-position-vertical:absolute;mso-position-vertical-relative:text" o:gfxdata="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">
+                <v:imagedata r:id="rId146" o:title=""/>
+              </v:shape>
+            </w:pict>
+          </mc:Fallback>
+        </mc:AlternateContent>
+      </w:r>
+      <w:r>
+        <w:rPr>
+          <w:noProof/>
+        </w:rPr>
+        <mc:AlternateContent>
+          <mc:Choice Requires="wpi">
+            <w:drawing>
+              <wp:anchor distT="0" distB="0" distL="114300" distR="114300" simplePos="0" relativeHeight="251977728" behindDoc="0" locked="0" layoutInCell="1" allowOverlap="1" wp14:anchorId="789E483D" wp14:editId="5EDAFE2B">
+                <wp:simplePos x="0" y="0"/>
+                <wp:positionH relativeFrom="column">
+                  <wp:posOffset>2924175</wp:posOffset>
+                </wp:positionH>
+                <wp:positionV relativeFrom="paragraph">
+                  <wp:posOffset>-19685</wp:posOffset>
+                </wp:positionV>
+                <wp:extent cx="748365" cy="102870"/>
+                <wp:effectExtent l="38100" t="38100" r="0" b="49530"/>
+                <wp:wrapNone/>
+                <wp:docPr id="1126219209" name="Ink 205"/>
+                <wp:cNvGraphicFramePr/>
+                <a:graphic xmlns:a="http://schemas.openxmlformats.org/drawingml/2006/main">
+                  <a:graphicData uri="http://schemas.microsoft.com/office/word/2010/wordprocessingInk">
+                    <w14:contentPart bwMode="auto" r:id="rId147">
+                      <w14:nvContentPartPr>
+                        <w14:cNvContentPartPr/>
+                      </w14:nvContentPartPr>
+                      <w14:xfrm>
+                        <a:off x="0" y="0"/>
+                        <a:ext cx="748365" cy="102870"/>
+                      </w14:xfrm>
+                    </w14:contentPart>
+                  </a:graphicData>
+                </a:graphic>
+              </wp:anchor>
+            </w:drawing>
+          </mc:Choice>
+          <mc:Fallback>
+            <w:pict>
+              <v:shape w14:anchorId="0988230F" id="Ink 205" o:spid="_x0000_s1026" type="#_x0000_t75" style="position:absolute;margin-left:229.55pt;margin-top:-2.25pt;width:60.35pt;height:9.5pt;z-index:251977728;visibility:visible;mso-wrap-style:square;mso-wrap-distance-left:9pt;mso-wrap-distance-top:0;mso-wrap-distance-right:9pt;mso-wrap-distance-bottom:0;mso-position-horizontal:absolute;mso-position-horizontal-relative:text;mso-position-vertical:absolute;mso-position-vertical-relative:text" o:gfxdata="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">
+                <v:imagedata r:id="rId148" o:title=""/>
+              </v:shape>
+            </w:pict>
+          </mc:Fallback>
+        </mc:AlternateContent>
+      </w:r>
+      <w:r>
+        <w:rPr>
+          <w:noProof/>
+        </w:rPr>
+        <mc:AlternateContent>
+          <mc:Choice Requires="wpi">
+            <w:drawing>
+              <wp:anchor distT="0" distB="0" distL="114300" distR="114300" simplePos="0" relativeHeight="251959296" behindDoc="0" locked="0" layoutInCell="1" allowOverlap="1" wp14:anchorId="7E2FB646" wp14:editId="59471DBA">
+                <wp:simplePos x="0" y="0"/>
+                <wp:positionH relativeFrom="column">
+                  <wp:posOffset>1897380</wp:posOffset>
+                </wp:positionH>
+                <wp:positionV relativeFrom="paragraph">
+                  <wp:posOffset>-34290</wp:posOffset>
+                </wp:positionV>
+                <wp:extent cx="550815" cy="121920"/>
+                <wp:effectExtent l="38100" t="38100" r="20955" b="49530"/>
+                <wp:wrapNone/>
+                <wp:docPr id="253812930" name="Ink 176"/>
+                <wp:cNvGraphicFramePr/>
+                <a:graphic xmlns:a="http://schemas.openxmlformats.org/drawingml/2006/main">
+                  <a:graphicData uri="http://schemas.microsoft.com/office/word/2010/wordprocessingInk">
+                    <w14:contentPart bwMode="auto" r:id="rId149">
+                      <w14:nvContentPartPr>
+                        <w14:cNvContentPartPr/>
+                      </w14:nvContentPartPr>
+                      <w14:xfrm>
+                        <a:off x="0" y="0"/>
+                        <a:ext cx="550815" cy="121920"/>
+                      </w14:xfrm>
+                    </w14:contentPart>
+                  </a:graphicData>
+                </a:graphic>
+              </wp:anchor>
+            </w:drawing>
+          </mc:Choice>
+          <mc:Fallback>
+            <w:pict>
+              <v:shape w14:anchorId="7B6ABD53" id="Ink 176" o:spid="_x0000_s1026" type="#_x0000_t75" style="position:absolute;margin-left:148.7pt;margin-top:-3.4pt;width:44.75pt;height:11pt;z-index:251959296;visibility:visible;mso-wrap-style:square;mso-wrap-distance-left:9pt;mso-wrap-distance-top:0;mso-wrap-distance-right:9pt;mso-wrap-distance-bottom:0;mso-position-horizontal:absolute;mso-position-horizontal-relative:text;mso-position-vertical:absolute;mso-position-vertical-relative:text" o:gfxdata="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">
+                <v:imagedata r:id="rId150" o:title=""/>
+              </v:shape>
+            </w:pict>
+          </mc:Fallback>
+        </mc:AlternateContent>
+      </w:r>
+      <w:r>
+        <w:rPr>
+          <w:noProof/>
+        </w:rPr>
+        <mc:AlternateContent>
+          <mc:Choice Requires="wpi">
+            <w:drawing>
+              <wp:anchor distT="0" distB="0" distL="114300" distR="114300" simplePos="0" relativeHeight="251942912" behindDoc="0" locked="0" layoutInCell="1" allowOverlap="1" wp14:anchorId="51268C6C" wp14:editId="6C1D7C49">
+                <wp:simplePos x="0" y="0"/>
+                <wp:positionH relativeFrom="column">
+                  <wp:posOffset>490855</wp:posOffset>
+                </wp:positionH>
+                <wp:positionV relativeFrom="paragraph">
+                  <wp:posOffset>24130</wp:posOffset>
+                </wp:positionV>
+                <wp:extent cx="940070" cy="90170"/>
+                <wp:effectExtent l="38100" t="38100" r="50800" b="43180"/>
+                <wp:wrapNone/>
+                <wp:docPr id="677767216" name="Ink 155"/>
+                <wp:cNvGraphicFramePr/>
+                <a:graphic xmlns:a="http://schemas.openxmlformats.org/drawingml/2006/main">
+                  <a:graphicData uri="http://schemas.microsoft.com/office/word/2010/wordprocessingInk">
+                    <w14:contentPart bwMode="auto" r:id="rId151">
+                      <w14:nvContentPartPr>
+                        <w14:cNvContentPartPr/>
+                      </w14:nvContentPartPr>
+                      <w14:xfrm>
+                        <a:off x="0" y="0"/>
+                        <a:ext cx="940070" cy="90170"/>
+                      </w14:xfrm>
+                    </w14:contentPart>
+                  </a:graphicData>
+                </a:graphic>
+              </wp:anchor>
+            </w:drawing>
+          </mc:Choice>
+          <mc:Fallback>
+            <w:pict>
+              <v:shape w14:anchorId="0A5721A4" id="Ink 155" o:spid="_x0000_s1026" type="#_x0000_t75" style="position:absolute;margin-left:37.95pt;margin-top:1.2pt;width:75.4pt;height:8.5pt;z-index:251942912;visibility:visible;mso-wrap-style:square;mso-wrap-distance-left:9pt;mso-wrap-distance-top:0;mso-wrap-distance-right:9pt;mso-wrap-distance-bottom:0;mso-position-horizontal:absolute;mso-position-horizontal-relative:text;mso-position-vertical:absolute;mso-position-vertical-relative:text" o:gfxdata="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">
+                <v:imagedata r:id="rId152" o:title=""/>
+              </v:shape>
+            </w:pict>
+          </mc:Fallback>
+        </mc:AlternateContent>
+      </w:r>
+      <w:r>
+        <w:t xml:space="preserve"> </w:t>
+      </w:r>
+      <w:r>
+        <w:br/>
+      </w:r>
+      <w:r>
+        <w:br/>
+        <w:t xml:space="preserve">You can see that after all these turns, there's a clear positive integral. Assuming that the size of errors is </w:t>
+      </w:r>
+      <w:r>
+        <w:t>consistent</w:t>
+      </w:r>
+      <w:r>
+        <w:t xml:space="preserve"> for both left and right turns, then we would have been left with a large, positive integral after these turns. Now imagine</w:t>
+      </w:r>
+      <w:r>
+        <w:t xml:space="preserve"> if the next turn was as follows:</w:t>
+      </w:r>
+    </w:p>
+    <w:p>
+      <w:pPr>
+        <w:ind w:left="720"/>
+      </w:pPr>
+      <w:r>
+        <w:rPr>
+          <w:noProof/>
+        </w:rPr>
+        <mc:AlternateContent>
+          <mc:Choice Requires="wpi">
+            <w:drawing>
+              <wp:anchor distT="0" distB="0" distL="114300" distR="114300" simplePos="0" relativeHeight="252120064" behindDoc="0" locked="0" layoutInCell="1" allowOverlap="1" wp14:anchorId="52470A6F" wp14:editId="1B359FB8">
+                <wp:simplePos x="0" y="0"/>
+                <wp:positionH relativeFrom="column">
+                  <wp:posOffset>4154170</wp:posOffset>
+                </wp:positionH>
+                <wp:positionV relativeFrom="paragraph">
+                  <wp:posOffset>179070</wp:posOffset>
+                </wp:positionV>
+                <wp:extent cx="355600" cy="238815"/>
+                <wp:effectExtent l="38100" t="19050" r="25400" b="46990"/>
+                <wp:wrapNone/>
+                <wp:docPr id="1764367069" name="Ink 520"/>
+                <wp:cNvGraphicFramePr/>
+                <a:graphic xmlns:a="http://schemas.openxmlformats.org/drawingml/2006/main">
+                  <a:graphicData uri="http://schemas.microsoft.com/office/word/2010/wordprocessingInk">
+                    <w14:contentPart bwMode="auto" r:id="rId153">
+                      <w14:nvContentPartPr>
+                        <w14:cNvContentPartPr/>
+                      </w14:nvContentPartPr>
+                      <w14:xfrm>
+                        <a:off x="0" y="0"/>
+                        <a:ext cx="355600" cy="238815"/>
+                      </w14:xfrm>
+                    </w14:contentPart>
+                  </a:graphicData>
+                </a:graphic>
+              </wp:anchor>
+            </w:drawing>
+          </mc:Choice>
+          <mc:Fallback>
+            <w:pict>
+              <v:shape w14:anchorId="437A7EC7" id="Ink 520" o:spid="_x0000_s1026" type="#_x0000_t75" style="position:absolute;margin-left:326.75pt;margin-top:13.75pt;width:28.7pt;height:19.5pt;z-index:252120064;visibility:visible;mso-wrap-style:square;mso-wrap-distance-left:9pt;mso-wrap-distance-top:0;mso-wrap-distance-right:9pt;mso-wrap-distance-bottom:0;mso-position-horizontal:absolute;mso-position-horizontal-relative:text;mso-position-vertical:absolute;mso-position-vertical-relative:text" o:gfxdata="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">
+                <v:imagedata r:id="rId154" o:title=""/>
+              </v:shape>
+            </w:pict>
+          </mc:Fallback>
+        </mc:AlternateContent>
+      </w:r>
+      <w:r>
+        <w:rPr>
+          <w:noProof/>
+        </w:rPr>
+        <mc:AlternateContent>
+          <mc:Choice Requires="wpi">
+            <w:drawing>
+              <wp:anchor distT="0" distB="0" distL="114300" distR="114300" simplePos="0" relativeHeight="252106752" behindDoc="0" locked="0" layoutInCell="1" allowOverlap="1" wp14:anchorId="3BB60CB4" wp14:editId="13EECA3F">
+                <wp:simplePos x="0" y="0"/>
+                <wp:positionH relativeFrom="column">
+                  <wp:posOffset>3720465</wp:posOffset>
+                </wp:positionH>
+                <wp:positionV relativeFrom="paragraph">
+                  <wp:posOffset>214630</wp:posOffset>
+                </wp:positionV>
+                <wp:extent cx="236905" cy="133985"/>
+                <wp:effectExtent l="38100" t="38100" r="29845" b="37465"/>
+                <wp:wrapNone/>
+                <wp:docPr id="842701748" name="Ink 484"/>
+                <wp:cNvGraphicFramePr/>
+                <a:graphic xmlns:a="http://schemas.openxmlformats.org/drawingml/2006/main">
+                  <a:graphicData uri="http://schemas.microsoft.com/office/word/2010/wordprocessingInk">
+                    <w14:contentPart bwMode="auto" r:id="rId155">
+                      <w14:nvContentPartPr>
+                        <w14:cNvContentPartPr/>
+                      </w14:nvContentPartPr>
+                      <w14:xfrm>
+                        <a:off x="0" y="0"/>
+                        <a:ext cx="236905" cy="133985"/>
+                      </w14:xfrm>
+                    </w14:contentPart>
+                  </a:graphicData>
+                </a:graphic>
+              </wp:anchor>
+            </w:drawing>
+          </mc:Choice>
+          <mc:Fallback>
+            <w:pict>
+              <v:shape w14:anchorId="62356F1E" id="Ink 484" o:spid="_x0000_s1026" type="#_x0000_t75" style="position:absolute;margin-left:292.6pt;margin-top:16.55pt;width:19.35pt;height:11.25pt;z-index:252106752;visibility:visible;mso-wrap-style:square;mso-wrap-distance-left:9pt;mso-wrap-distance-top:0;mso-wrap-distance-right:9pt;mso-wrap-distance-bottom:0;mso-position-horizontal:absolute;mso-position-horizontal-relative:text;mso-position-vertical:absolute;mso-position-vertical-relative:text" o:gfxdata="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">
+                <v:imagedata r:id="rId156" o:title=""/>
+              </v:shape>
+            </w:pict>
+          </mc:Fallback>
+        </mc:AlternateContent>
+      </w:r>
+      <w:r>
+        <w:rPr>
+          <w:noProof/>
+        </w:rPr>
+        <mc:AlternateContent>
+          <mc:Choice Requires="wpi">
+            <w:drawing>
+              <wp:anchor distT="0" distB="0" distL="114300" distR="114300" simplePos="0" relativeHeight="252087296" behindDoc="0" locked="0" layoutInCell="1" allowOverlap="1" wp14:anchorId="62358A49" wp14:editId="286181D0">
+                <wp:simplePos x="0" y="0"/>
+                <wp:positionH relativeFrom="column">
+                  <wp:posOffset>4692650</wp:posOffset>
+                </wp:positionH>
+                <wp:positionV relativeFrom="paragraph">
+                  <wp:posOffset>-55880</wp:posOffset>
+                </wp:positionV>
+                <wp:extent cx="1026490" cy="276225"/>
+                <wp:effectExtent l="38100" t="38100" r="21590" b="47625"/>
+                <wp:wrapNone/>
+                <wp:docPr id="394555160" name="Ink 440"/>
+                <wp:cNvGraphicFramePr/>
+                <a:graphic xmlns:a="http://schemas.openxmlformats.org/drawingml/2006/main">
+                  <a:graphicData uri="http://schemas.microsoft.com/office/word/2010/wordprocessingInk">
+                    <w14:contentPart bwMode="auto" r:id="rId157">
+                      <w14:nvContentPartPr>
+                        <w14:cNvContentPartPr/>
+                      </w14:nvContentPartPr>
+                      <w14:xfrm>
+                        <a:off x="0" y="0"/>
+                        <a:ext cx="1026490" cy="276225"/>
+                      </w14:xfrm>
+                    </w14:contentPart>
+                  </a:graphicData>
+                </a:graphic>
+              </wp:anchor>
+            </w:drawing>
+          </mc:Choice>
+          <mc:Fallback>
+            <w:pict>
+              <v:shape w14:anchorId="4EC50D26" id="Ink 440" o:spid="_x0000_s1026" type="#_x0000_t75" style="position:absolute;margin-left:369.15pt;margin-top:-4.75pt;width:81.55pt;height:22.45pt;z-index:252087296;visibility:visible;mso-wrap-style:square;mso-wrap-distance-left:9pt;mso-wrap-distance-top:0;mso-wrap-distance-right:9pt;mso-wrap-distance-bottom:0;mso-position-horizontal:absolute;mso-position-horizontal-relative:text;mso-position-vertical:absolute;mso-position-vertical-relative:text" o:gfxdata="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">
+                <v:imagedata r:id="rId158" o:title=""/>
+              </v:shape>
+            </w:pict>
+          </mc:Fallback>
+        </mc:AlternateContent>
+      </w:r>
+      <w:r>
+        <w:rPr>
+          <w:noProof/>
+        </w:rPr>
+        <mc:AlternateContent>
+          <mc:Choice Requires="wpi">
+            <w:drawing>
+              <wp:anchor distT="0" distB="0" distL="114300" distR="114300" simplePos="0" relativeHeight="252078080" behindDoc="0" locked="0" layoutInCell="1" allowOverlap="1" wp14:anchorId="2A1A242C" wp14:editId="4D097C64">
+                <wp:simplePos x="0" y="0"/>
+                <wp:positionH relativeFrom="column">
+                  <wp:posOffset>3801110</wp:posOffset>
+                </wp:positionH>
+                <wp:positionV relativeFrom="paragraph">
+                  <wp:posOffset>23495</wp:posOffset>
+                </wp:positionV>
+                <wp:extent cx="68760" cy="53975"/>
+                <wp:effectExtent l="19050" t="38100" r="26670" b="41275"/>
+                <wp:wrapNone/>
+                <wp:docPr id="269214507" name="Ink 431"/>
+                <wp:cNvGraphicFramePr/>
+                <a:graphic xmlns:a="http://schemas.openxmlformats.org/drawingml/2006/main">
+                  <a:graphicData uri="http://schemas.microsoft.com/office/word/2010/wordprocessingInk">
+                    <w14:contentPart bwMode="auto" r:id="rId159">
+                      <w14:nvContentPartPr>
+                        <w14:cNvContentPartPr/>
+                      </w14:nvContentPartPr>
+                      <w14:xfrm>
+                        <a:off x="0" y="0"/>
+                        <a:ext cx="68760" cy="53975"/>
+                      </w14:xfrm>
+                    </w14:contentPart>
+                  </a:graphicData>
+                </a:graphic>
+              </wp:anchor>
+            </w:drawing>
+          </mc:Choice>
+          <mc:Fallback>
+            <w:pict>
+              <v:shape w14:anchorId="53F48F71" id="Ink 431" o:spid="_x0000_s1026" type="#_x0000_t75" style="position:absolute;margin-left:298.95pt;margin-top:1.5pt;width:6.1pt;height:4.95pt;z-index:252078080;visibility:visible;mso-wrap-style:square;mso-wrap-distance-left:9pt;mso-wrap-distance-top:0;mso-wrap-distance-right:9pt;mso-wrap-distance-bottom:0;mso-position-horizontal:absolute;mso-position-horizontal-relative:text;mso-position-vertical:absolute;mso-position-vertical-relative:text" o:gfxdata="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">
+                <v:imagedata r:id="rId160" o:title=""/>
+              </v:shape>
+            </w:pict>
+          </mc:Fallback>
+        </mc:AlternateContent>
+      </w:r>
+      <w:r>
+        <w:rPr>
+          <w:noProof/>
+        </w:rPr>
+        <mc:AlternateContent>
+          <mc:Choice Requires="wpi">
+            <w:drawing>
+              <wp:anchor distT="0" distB="0" distL="114300" distR="114300" simplePos="0" relativeHeight="252072960" behindDoc="0" locked="0" layoutInCell="1" allowOverlap="1" wp14:anchorId="4A013296" wp14:editId="331D1275">
+                <wp:simplePos x="0" y="0"/>
+                <wp:positionH relativeFrom="column">
+                  <wp:posOffset>3918585</wp:posOffset>
+                </wp:positionH>
+                <wp:positionV relativeFrom="paragraph">
+                  <wp:posOffset>-140335</wp:posOffset>
+                </wp:positionV>
+                <wp:extent cx="632460" cy="373380"/>
+                <wp:effectExtent l="19050" t="38100" r="0" b="45720"/>
+                <wp:wrapNone/>
+                <wp:docPr id="1233108490" name="Ink 426"/>
+                <wp:cNvGraphicFramePr/>
+                <a:graphic xmlns:a="http://schemas.openxmlformats.org/drawingml/2006/main">
+                  <a:graphicData uri="http://schemas.microsoft.com/office/word/2010/wordprocessingInk">
+                    <w14:contentPart bwMode="auto" r:id="rId161">
+                      <w14:nvContentPartPr>
+                        <w14:cNvContentPartPr/>
+                      </w14:nvContentPartPr>
+                      <w14:xfrm>
+                        <a:off x="0" y="0"/>
+                        <a:ext cx="632460" cy="373380"/>
+                      </w14:xfrm>
+                    </w14:contentPart>
+                  </a:graphicData>
+                </a:graphic>
+              </wp:anchor>
+            </w:drawing>
+          </mc:Choice>
+          <mc:Fallback>
+            <w:pict>
+              <v:shape w14:anchorId="1D90C1D9" id="Ink 426" o:spid="_x0000_s1026" type="#_x0000_t75" style="position:absolute;margin-left:308.2pt;margin-top:-11.4pt;width:50.5pt;height:30.1pt;z-index:252072960;visibility:visible;mso-wrap-style:square;mso-wrap-distance-left:9pt;mso-wrap-distance-top:0;mso-wrap-distance-right:9pt;mso-wrap-distance-bottom:0;mso-position-horizontal:absolute;mso-position-horizontal-relative:text;mso-position-vertical:absolute;mso-position-vertical-relative:text" o:gfxdata="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">
+                <v:imagedata r:id="rId162" o:title=""/>
+              </v:shape>
+            </w:pict>
+          </mc:Fallback>
+        </mc:AlternateContent>
+      </w:r>
+      <w:r>
+        <w:rPr>
+          <w:noProof/>
+        </w:rPr>
+        <mc:AlternateContent>
+          <mc:Choice Requires="wpi">
+            <w:drawing>
+              <wp:anchor distT="0" distB="0" distL="114300" distR="114300" simplePos="0" relativeHeight="252073984" behindDoc="0" locked="0" layoutInCell="1" allowOverlap="1" wp14:anchorId="1E1CD467" wp14:editId="379CE52D">
+                <wp:simplePos x="0" y="0"/>
+                <wp:positionH relativeFrom="column">
+                  <wp:posOffset>3611842</wp:posOffset>
+                </wp:positionH>
+                <wp:positionV relativeFrom="paragraph">
+                  <wp:posOffset>17723</wp:posOffset>
+                </wp:positionV>
+                <wp:extent cx="67680" cy="69480"/>
+                <wp:effectExtent l="38100" t="38100" r="46990" b="45085"/>
+                <wp:wrapNone/>
+                <wp:docPr id="362631258" name="Ink 427"/>
+                <wp:cNvGraphicFramePr/>
+                <a:graphic xmlns:a="http://schemas.openxmlformats.org/drawingml/2006/main">
+                  <a:graphicData uri="http://schemas.microsoft.com/office/word/2010/wordprocessingInk">
+                    <w14:contentPart bwMode="auto" r:id="rId163">
+                      <w14:nvContentPartPr>
+                        <w14:cNvContentPartPr/>
+                      </w14:nvContentPartPr>
+                      <w14:xfrm>
+                        <a:off x="0" y="0"/>
+                        <a:ext cx="67680" cy="69480"/>
+                      </w14:xfrm>
+                    </w14:contentPart>
+                  </a:graphicData>
+                </a:graphic>
+              </wp:anchor>
+            </w:drawing>
+          </mc:Choice>
+          <mc:Fallback>
+            <w:pict>
+              <v:shape w14:anchorId="7182BE87" id="Ink 427" o:spid="_x0000_s1026" type="#_x0000_t75" style="position:absolute;margin-left:284.05pt;margin-top:1.05pt;width:6.05pt;height:6.15pt;z-index:252073984;visibility:visible;mso-wrap-style:square;mso-wrap-distance-left:9pt;mso-wrap-distance-top:0;mso-wrap-distance-right:9pt;mso-wrap-distance-bottom:0;mso-position-horizontal:absolute;mso-position-horizontal-relative:text;mso-position-vertical:absolute;mso-position-vertical-relative:text" o:gfxdata="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">
+                <v:imagedata r:id="rId164" o:title=""/>
+              </v:shape>
+            </w:pict>
+          </mc:Fallback>
+        </mc:AlternateContent>
+      </w:r>
+      <w:r>
+        <w:rPr>
+          <w:noProof/>
+        </w:rPr>
+        <mc:AlternateContent>
+          <mc:Choice Requires="wpi">
+            <w:drawing>
+              <wp:anchor distT="0" distB="0" distL="114300" distR="114300" simplePos="0" relativeHeight="252057600" behindDoc="0" locked="0" layoutInCell="1" allowOverlap="1" wp14:anchorId="1C00912E" wp14:editId="47B56452">
+                <wp:simplePos x="0" y="0"/>
+                <wp:positionH relativeFrom="column">
+                  <wp:posOffset>2142490</wp:posOffset>
+                </wp:positionH>
+                <wp:positionV relativeFrom="paragraph">
+                  <wp:posOffset>0</wp:posOffset>
+                </wp:positionV>
+                <wp:extent cx="1380090" cy="159030"/>
+                <wp:effectExtent l="38100" t="19050" r="29845" b="31750"/>
+                <wp:wrapNone/>
+                <wp:docPr id="473492020" name="Ink 411"/>
+                <wp:cNvGraphicFramePr/>
+                <a:graphic xmlns:a="http://schemas.openxmlformats.org/drawingml/2006/main">
+                  <a:graphicData uri="http://schemas.microsoft.com/office/word/2010/wordprocessingInk">
+                    <w14:contentPart bwMode="auto" r:id="rId165">
+                      <w14:nvContentPartPr>
+                        <w14:cNvContentPartPr/>
+                      </w14:nvContentPartPr>
+                      <w14:xfrm>
+                        <a:off x="0" y="0"/>
+                        <a:ext cx="1380090" cy="159030"/>
+                      </w14:xfrm>
+                    </w14:contentPart>
+                  </a:graphicData>
+                </a:graphic>
+              </wp:anchor>
+            </w:drawing>
+          </mc:Choice>
+          <mc:Fallback>
+            <w:pict>
+              <v:shape w14:anchorId="06A045DD" id="Ink 411" o:spid="_x0000_s1026" type="#_x0000_t75" style="position:absolute;margin-left:168.35pt;margin-top:-.35pt;width:109.35pt;height:13.2pt;z-index:252057600;visibility:visible;mso-wrap-style:square;mso-wrap-distance-left:9pt;mso-wrap-distance-top:0;mso-wrap-distance-right:9pt;mso-wrap-distance-bottom:0;mso-position-horizontal:absolute;mso-position-horizontal-relative:text;mso-position-vertical:absolute;mso-position-vertical-relative:text" o:gfxdata="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">
+                <v:imagedata r:id="rId166" o:title=""/>
+              </v:shape>
+            </w:pict>
+          </mc:Fallback>
+        </mc:AlternateContent>
+      </w:r>
+      <w:r>
+        <w:rPr>
+          <w:noProof/>
+        </w:rPr>
+        <mc:AlternateContent>
+          <mc:Choice Requires="wpi">
+            <w:drawing>
+              <wp:anchor distT="0" distB="0" distL="114300" distR="114300" simplePos="0" relativeHeight="252035072" behindDoc="0" locked="0" layoutInCell="1" allowOverlap="1" wp14:anchorId="300731F9" wp14:editId="40A8D205">
+                <wp:simplePos x="0" y="0"/>
+                <wp:positionH relativeFrom="column">
+                  <wp:posOffset>1173562</wp:posOffset>
+                </wp:positionH>
+                <wp:positionV relativeFrom="paragraph">
+                  <wp:posOffset>34335</wp:posOffset>
+                </wp:positionV>
+                <wp:extent cx="69840" cy="9360"/>
+                <wp:effectExtent l="38100" t="57150" r="45085" b="48260"/>
+                <wp:wrapNone/>
+                <wp:docPr id="341004095" name="Ink 389"/>
+                <wp:cNvGraphicFramePr/>
+                <a:graphic xmlns:a="http://schemas.openxmlformats.org/drawingml/2006/main">
+                  <a:graphicData uri="http://schemas.microsoft.com/office/word/2010/wordprocessingInk">
+                    <w14:contentPart bwMode="auto" r:id="rId167">
+                      <w14:nvContentPartPr>
+                        <w14:cNvContentPartPr/>
+                      </w14:nvContentPartPr>
+                      <w14:xfrm>
+                        <a:off x="0" y="0"/>
+                        <a:ext cx="69840" cy="9360"/>
+                      </w14:xfrm>
+                    </w14:contentPart>
+                  </a:graphicData>
+                </a:graphic>
+              </wp:anchor>
+            </w:drawing>
+          </mc:Choice>
+          <mc:Fallback>
+            <w:pict>
+              <v:shape w14:anchorId="2FDE6C62" id="Ink 389" o:spid="_x0000_s1026" type="#_x0000_t75" style="position:absolute;margin-left:91.7pt;margin-top:2pt;width:6.95pt;height:2.2pt;z-index:252035072;visibility:visible;mso-wrap-style:square;mso-wrap-distance-left:9pt;mso-wrap-distance-top:0;mso-wrap-distance-right:9pt;mso-wrap-distance-bottom:0;mso-position-horizontal:absolute;mso-position-horizontal-relative:text;mso-position-vertical:absolute;mso-position-vertical-relative:text" o:gfxdata="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">
+                <v:imagedata r:id="rId168" o:title=""/>
+              </v:shape>
+            </w:pict>
+          </mc:Fallback>
+        </mc:AlternateContent>
+      </w:r>
+      <w:r>
+        <w:rPr>
+          <w:noProof/>
+        </w:rPr>
+        <mc:AlternateContent>
+          <mc:Choice Requires="wpi">
+            <w:drawing>
+              <wp:anchor distT="0" distB="0" distL="114300" distR="114300" simplePos="0" relativeHeight="252028928" behindDoc="0" locked="0" layoutInCell="1" allowOverlap="1" wp14:anchorId="5C190AC4" wp14:editId="77F7FFB9">
+                <wp:simplePos x="0" y="0"/>
+                <wp:positionH relativeFrom="column">
+                  <wp:posOffset>1279525</wp:posOffset>
+                </wp:positionH>
+                <wp:positionV relativeFrom="paragraph">
+                  <wp:posOffset>126365</wp:posOffset>
+                </wp:positionV>
+                <wp:extent cx="241850" cy="210820"/>
+                <wp:effectExtent l="38100" t="38100" r="44450" b="36830"/>
+                <wp:wrapNone/>
+                <wp:docPr id="397247522" name="Ink 378"/>
+                <wp:cNvGraphicFramePr/>
+                <a:graphic xmlns:a="http://schemas.openxmlformats.org/drawingml/2006/main">
+                  <a:graphicData uri="http://schemas.microsoft.com/office/word/2010/wordprocessingInk">
+                    <w14:contentPart bwMode="auto" r:id="rId169">
+                      <w14:nvContentPartPr>
+                        <w14:cNvContentPartPr/>
+                      </w14:nvContentPartPr>
+                      <w14:xfrm>
+                        <a:off x="0" y="0"/>
+                        <a:ext cx="241850" cy="210820"/>
+                      </w14:xfrm>
+                    </w14:contentPart>
+                  </a:graphicData>
+                </a:graphic>
+              </wp:anchor>
+            </w:drawing>
+          </mc:Choice>
+          <mc:Fallback>
+            <w:pict>
+              <v:shape w14:anchorId="29B2A176" id="Ink 378" o:spid="_x0000_s1026" type="#_x0000_t75" style="position:absolute;margin-left:100.4pt;margin-top:9.6pt;width:19.75pt;height:17.3pt;z-index:252028928;visibility:visible;mso-wrap-style:square;mso-wrap-distance-left:9pt;mso-wrap-distance-top:0;mso-wrap-distance-right:9pt;mso-wrap-distance-bottom:0;mso-position-horizontal:absolute;mso-position-horizontal-relative:text;mso-position-vertical:absolute;mso-position-vertical-relative:text" o:gfxdata="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">
+                <v:imagedata r:id="rId170" o:title=""/>
+              </v:shape>
+            </w:pict>
+          </mc:Fallback>
+        </mc:AlternateContent>
+      </w:r>
+    </w:p>
+    <w:p>
+      <w:pPr>
+        <w:ind w:left="720"/>
+      </w:pPr>
+      <w:r>
+        <w:rPr>
+          <w:noProof/>
+        </w:rPr>
+        <mc:AlternateContent>
+          <mc:Choice Requires="wpi">
+            <w:drawing>
+              <wp:anchor distT="0" distB="0" distL="114300" distR="114300" simplePos="0" relativeHeight="252176384" behindDoc="0" locked="0" layoutInCell="1" allowOverlap="1" wp14:anchorId="62CABFFB" wp14:editId="0075F9AA">
+                <wp:simplePos x="0" y="0"/>
+                <wp:positionH relativeFrom="column">
+                  <wp:posOffset>4985385</wp:posOffset>
+                </wp:positionH>
+                <wp:positionV relativeFrom="paragraph">
+                  <wp:posOffset>182245</wp:posOffset>
+                </wp:positionV>
+                <wp:extent cx="424565" cy="123825"/>
+                <wp:effectExtent l="38100" t="38100" r="33020" b="47625"/>
+                <wp:wrapNone/>
+                <wp:docPr id="1906109444" name="Ink 578"/>
+                <wp:cNvGraphicFramePr/>
+                <a:graphic xmlns:a="http://schemas.openxmlformats.org/drawingml/2006/main">
+                  <a:graphicData uri="http://schemas.microsoft.com/office/word/2010/wordprocessingInk">
+                    <w14:contentPart bwMode="auto" r:id="rId171">
+                      <w14:nvContentPartPr>
+                        <w14:cNvContentPartPr/>
+                      </w14:nvContentPartPr>
+                      <w14:xfrm>
+                        <a:off x="0" y="0"/>
+                        <a:ext cx="424565" cy="123825"/>
+                      </w14:xfrm>
+                    </w14:contentPart>
+                  </a:graphicData>
+                </a:graphic>
+              </wp:anchor>
+            </w:drawing>
+          </mc:Choice>
+          <mc:Fallback>
+            <w:pict>
+              <v:shape w14:anchorId="56BCAA5D" id="Ink 578" o:spid="_x0000_s1026" type="#_x0000_t75" style="position:absolute;margin-left:392.2pt;margin-top:14pt;width:34.15pt;height:10.45pt;z-index:252176384;visibility:visible;mso-wrap-style:square;mso-wrap-distance-left:9pt;mso-wrap-distance-top:0;mso-wrap-distance-right:9pt;mso-wrap-distance-bottom:0;mso-position-horizontal:absolute;mso-position-horizontal-relative:text;mso-position-vertical:absolute;mso-position-vertical-relative:text" o:gfxdata="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">
+                <v:imagedata r:id="rId172" o:title=""/>
+              </v:shape>
+            </w:pict>
+          </mc:Fallback>
+        </mc:AlternateContent>
+      </w:r>
+      <w:r>
+        <w:rPr>
+          <w:noProof/>
+        </w:rPr>
+        <mc:AlternateContent>
+          <mc:Choice Requires="wpi">
+            <w:drawing>
+              <wp:anchor distT="0" distB="0" distL="114300" distR="114300" simplePos="0" relativeHeight="252177408" behindDoc="0" locked="0" layoutInCell="1" allowOverlap="1" wp14:anchorId="1565A3A0" wp14:editId="48F79A24">
+                <wp:simplePos x="0" y="0"/>
+                <wp:positionH relativeFrom="column">
+                  <wp:posOffset>4475480</wp:posOffset>
+                </wp:positionH>
+                <wp:positionV relativeFrom="paragraph">
+                  <wp:posOffset>-13970</wp:posOffset>
+                </wp:positionV>
+                <wp:extent cx="1510830" cy="320190"/>
+                <wp:effectExtent l="38100" t="38100" r="13335" b="41910"/>
+                <wp:wrapNone/>
+                <wp:docPr id="146993780" name="Ink 579"/>
+                <wp:cNvGraphicFramePr/>
+                <a:graphic xmlns:a="http://schemas.openxmlformats.org/drawingml/2006/main">
+                  <a:graphicData uri="http://schemas.microsoft.com/office/word/2010/wordprocessingInk">
+                    <w14:contentPart bwMode="auto" r:id="rId173">
+                      <w14:nvContentPartPr>
+                        <w14:cNvContentPartPr/>
+                      </w14:nvContentPartPr>
+                      <w14:xfrm>
+                        <a:off x="0" y="0"/>
+                        <a:ext cx="1510830" cy="320190"/>
+                      </w14:xfrm>
+                    </w14:contentPart>
+                  </a:graphicData>
+                </a:graphic>
+              </wp:anchor>
+            </w:drawing>
+          </mc:Choice>
+          <mc:Fallback>
+            <w:pict>
+              <v:shape w14:anchorId="2E94B7A1" id="Ink 579" o:spid="_x0000_s1026" type="#_x0000_t75" style="position:absolute;margin-left:352.05pt;margin-top:-1.45pt;width:119.65pt;height:25.9pt;z-index:252177408;visibility:visible;mso-wrap-style:square;mso-wrap-distance-left:9pt;mso-wrap-distance-top:0;mso-wrap-distance-right:9pt;mso-wrap-distance-bottom:0;mso-position-horizontal:absolute;mso-position-horizontal-relative:text;mso-position-vertical:absolute;mso-position-vertical-relative:text" o:gfxdata="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">
+                <v:imagedata r:id="rId174" o:title=""/>
+              </v:shape>
+            </w:pict>
+          </mc:Fallback>
+        </mc:AlternateContent>
+      </w:r>
+      <w:r>
+        <w:rPr>
+          <w:noProof/>
+        </w:rPr>
+        <mc:AlternateContent>
+          <mc:Choice Requires="wpi">
+            <w:drawing>
+              <wp:anchor distT="0" distB="0" distL="114300" distR="114300" simplePos="0" relativeHeight="252178432" behindDoc="0" locked="0" layoutInCell="1" allowOverlap="1" wp14:anchorId="11C371BA" wp14:editId="5DE13770">
+                <wp:simplePos x="0" y="0"/>
+                <wp:positionH relativeFrom="column">
+                  <wp:posOffset>3967480</wp:posOffset>
+                </wp:positionH>
+                <wp:positionV relativeFrom="paragraph">
+                  <wp:posOffset>137795</wp:posOffset>
+                </wp:positionV>
+                <wp:extent cx="366485" cy="169545"/>
+                <wp:effectExtent l="38100" t="38100" r="14605" b="40005"/>
+                <wp:wrapNone/>
+                <wp:docPr id="19710816" name="Ink 580"/>
+                <wp:cNvGraphicFramePr/>
+                <a:graphic xmlns:a="http://schemas.openxmlformats.org/drawingml/2006/main">
+                  <a:graphicData uri="http://schemas.microsoft.com/office/word/2010/wordprocessingInk">
+                    <w14:contentPart bwMode="auto" r:id="rId175">
+                      <w14:nvContentPartPr>
+                        <w14:cNvContentPartPr/>
+                      </w14:nvContentPartPr>
+                      <w14:xfrm>
+                        <a:off x="0" y="0"/>
+                        <a:ext cx="366485" cy="169545"/>
+                      </w14:xfrm>
+                    </w14:contentPart>
+                  </a:graphicData>
+                </a:graphic>
+              </wp:anchor>
+            </w:drawing>
+          </mc:Choice>
+          <mc:Fallback>
+            <w:pict>
+              <v:shape w14:anchorId="1C97319D" id="Ink 580" o:spid="_x0000_s1026" type="#_x0000_t75" style="position:absolute;margin-left:312.05pt;margin-top:10.5pt;width:29.55pt;height:14.05pt;z-index:252178432;visibility:visible;mso-wrap-style:square;mso-wrap-distance-left:9pt;mso-wrap-distance-top:0;mso-wrap-distance-right:9pt;mso-wrap-distance-bottom:0;mso-position-horizontal:absolute;mso-position-horizontal-relative:text;mso-position-vertical:absolute;mso-position-vertical-relative:text" o:gfxdata="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">
+                <v:imagedata r:id="rId176" o:title=""/>
+              </v:shape>
+            </w:pict>
+          </mc:Fallback>
+        </mc:AlternateContent>
+      </w:r>
+      <w:r>
+        <w:rPr>
+          <w:noProof/>
+        </w:rPr>
+        <mc:AlternateContent>
+          <mc:Choice Requires="wpi">
+            <w:drawing>
+              <wp:anchor distT="0" distB="0" distL="114300" distR="114300" simplePos="0" relativeHeight="252179456" behindDoc="0" locked="0" layoutInCell="1" allowOverlap="1" wp14:anchorId="1102B687" wp14:editId="24189942">
+                <wp:simplePos x="0" y="0"/>
+                <wp:positionH relativeFrom="column">
+                  <wp:posOffset>2179955</wp:posOffset>
+                </wp:positionH>
+                <wp:positionV relativeFrom="paragraph">
+                  <wp:posOffset>-86995</wp:posOffset>
+                </wp:positionV>
+                <wp:extent cx="1642225" cy="426085"/>
+                <wp:effectExtent l="19050" t="19050" r="34290" b="31115"/>
+                <wp:wrapNone/>
+                <wp:docPr id="1089055671" name="Ink 581"/>
+                <wp:cNvGraphicFramePr/>
+                <a:graphic xmlns:a="http://schemas.openxmlformats.org/drawingml/2006/main">
+                  <a:graphicData uri="http://schemas.microsoft.com/office/word/2010/wordprocessingInk">
+                    <w14:contentPart bwMode="auto" r:id="rId177">
+                      <w14:nvContentPartPr>
+                        <w14:cNvContentPartPr/>
+                      </w14:nvContentPartPr>
+                      <w14:xfrm>
+                        <a:off x="0" y="0"/>
+                        <a:ext cx="1642225" cy="426085"/>
+                      </w14:xfrm>
+                    </w14:contentPart>
+                  </a:graphicData>
+                </a:graphic>
+              </wp:anchor>
+            </w:drawing>
+          </mc:Choice>
+          <mc:Fallback>
+            <w:pict>
+              <v:shape w14:anchorId="395CD7B0" id="Ink 581" o:spid="_x0000_s1026" type="#_x0000_t75" style="position:absolute;margin-left:171.3pt;margin-top:-7.2pt;width:130pt;height:34.25pt;z-index:252179456;visibility:visible;mso-wrap-style:square;mso-wrap-distance-left:9pt;mso-wrap-distance-top:0;mso-wrap-distance-right:9pt;mso-wrap-distance-bottom:0;mso-position-horizontal:absolute;mso-position-horizontal-relative:text;mso-position-vertical:absolute;mso-position-vertical-relative:text" o:gfxdata="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">
+                <v:imagedata r:id="rId178" o:title=""/>
+              </v:shape>
+            </w:pict>
+          </mc:Fallback>
+        </mc:AlternateContent>
+      </w:r>
+      <w:r>
+        <w:rPr>
+          <w:noProof/>
+        </w:rPr>
+        <mc:AlternateContent>
+          <mc:Choice Requires="wpi">
+            <w:drawing>
+              <wp:anchor distT="0" distB="0" distL="114300" distR="114300" simplePos="0" relativeHeight="252127232" behindDoc="0" locked="0" layoutInCell="1" allowOverlap="1" wp14:anchorId="7EC67D3B" wp14:editId="5CB330DE">
+                <wp:simplePos x="0" y="0"/>
+                <wp:positionH relativeFrom="column">
+                  <wp:posOffset>4648835</wp:posOffset>
+                </wp:positionH>
+                <wp:positionV relativeFrom="paragraph">
+                  <wp:posOffset>-22860</wp:posOffset>
+                </wp:positionV>
+                <wp:extent cx="481990" cy="205225"/>
+                <wp:effectExtent l="38100" t="38100" r="0" b="42545"/>
+                <wp:wrapNone/>
+                <wp:docPr id="845915107" name="Ink 530"/>
+                <wp:cNvGraphicFramePr/>
+                <a:graphic xmlns:a="http://schemas.openxmlformats.org/drawingml/2006/main">
+                  <a:graphicData uri="http://schemas.microsoft.com/office/word/2010/wordprocessingInk">
+                    <w14:contentPart bwMode="auto" r:id="rId179">
+                      <w14:nvContentPartPr>
+                        <w14:cNvContentPartPr/>
+                      </w14:nvContentPartPr>
+                      <w14:xfrm>
+                        <a:off x="0" y="0"/>
+                        <a:ext cx="481990" cy="205225"/>
+                      </w14:xfrm>
+                    </w14:contentPart>
+                  </a:graphicData>
+                </a:graphic>
+              </wp:anchor>
+            </w:drawing>
+          </mc:Choice>
+          <mc:Fallback>
+            <w:pict>
+              <v:shape w14:anchorId="16330591" id="Ink 530" o:spid="_x0000_s1026" type="#_x0000_t75" style="position:absolute;margin-left:365.7pt;margin-top:-2.15pt;width:38.65pt;height:16.85pt;z-index:252127232;visibility:visible;mso-wrap-style:square;mso-wrap-distance-left:9pt;mso-wrap-distance-top:0;mso-wrap-distance-right:9pt;mso-wrap-distance-bottom:0;mso-position-horizontal:absolute;mso-position-horizontal-relative:text;mso-position-vertical:absolute;mso-position-vertical-relative:text" o:gfxdata="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">
+                <v:imagedata r:id="rId180" o:title=""/>
+              </v:shape>
+            </w:pict>
+          </mc:Fallback>
+        </mc:AlternateContent>
+      </w:r>
+      <w:r>
+        <w:rPr>
+          <w:noProof/>
+        </w:rPr>
+        <mc:AlternateContent>
+          <mc:Choice Requires="wpi">
+            <w:drawing>
+              <wp:anchor distT="0" distB="0" distL="114300" distR="114300" simplePos="0" relativeHeight="252043264" behindDoc="0" locked="0" layoutInCell="1" allowOverlap="1" wp14:anchorId="53194A54" wp14:editId="3B48CB6B">
+                <wp:simplePos x="0" y="0"/>
+                <wp:positionH relativeFrom="column">
+                  <wp:posOffset>885825</wp:posOffset>
+                </wp:positionH>
+                <wp:positionV relativeFrom="paragraph">
+                  <wp:posOffset>60960</wp:posOffset>
+                </wp:positionV>
+                <wp:extent cx="925620" cy="100965"/>
+                <wp:effectExtent l="38100" t="38100" r="27305" b="51435"/>
+                <wp:wrapNone/>
+                <wp:docPr id="473551732" name="Ink 397"/>
+                <wp:cNvGraphicFramePr/>
+                <a:graphic xmlns:a="http://schemas.openxmlformats.org/drawingml/2006/main">
+                  <a:graphicData uri="http://schemas.microsoft.com/office/word/2010/wordprocessingInk">
+                    <w14:contentPart bwMode="auto" r:id="rId181">
+                      <w14:nvContentPartPr>
+                        <w14:cNvContentPartPr/>
+                      </w14:nvContentPartPr>
+                      <w14:xfrm>
+                        <a:off x="0" y="0"/>
+                        <a:ext cx="925620" cy="100965"/>
+                      </w14:xfrm>
+                    </w14:contentPart>
+                  </a:graphicData>
+                </a:graphic>
+              </wp:anchor>
+            </w:drawing>
+          </mc:Choice>
+          <mc:Fallback>
+            <w:pict>
+              <v:shape w14:anchorId="703B24FD" id="Ink 397" o:spid="_x0000_s1026" type="#_x0000_t75" style="position:absolute;margin-left:69.05pt;margin-top:4.1pt;width:74.3pt;height:9.35pt;z-index:252043264;visibility:visible;mso-wrap-style:square;mso-wrap-distance-left:9pt;mso-wrap-distance-top:0;mso-wrap-distance-right:9pt;mso-wrap-distance-bottom:0;mso-position-horizontal:absolute;mso-position-horizontal-relative:text;mso-position-vertical:absolute;mso-position-vertical-relative:text" o:gfxdata="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">
+                <v:imagedata r:id="rId182" o:title=""/>
+              </v:shape>
+            </w:pict>
+          </mc:Fallback>
+        </mc:AlternateContent>
+      </w:r>
+    </w:p>
+    <w:p>
+      <w:pPr>
+        <w:ind w:left="720"/>
+      </w:pPr>
+      <w:r>
+        <w:t xml:space="preserve">We have a bias to turn left because of the previous turns, and therefore when trying to turn to the right, the proportional and derivative components will have their impacts reduced as </w:t>
+      </w:r>
+      <w:r>
+        <w:t>the integral still believes that it is trying to turn to the left.</w:t>
+      </w:r>
+    </w:p>
+    <w:p>
+      <w:pPr>
+        <w:ind w:left="720"/>
+      </w:pPr>
+    </w:p>
+    <w:p>
+      <w:pPr>
+        <w:ind w:left="720"/>
+      </w:pPr>
+      <w:r>
+        <w:t xml:space="preserve">This may lead to the robot missing/underperforming when trying to turn in the opposite direction without buildup. These situations are highly likely, </w:t>
+      </w:r>
+      <w:r>
+        <w:t xml:space="preserve">seeing how large the errors can get to, and depending on the curve/sharpness of the turn, how much is </w:t>
+      </w:r>
+      <w:r>
+        <w:t>stored</w:t>
+      </w:r>
+      <w:r>
+        <w:t xml:space="preserve"> inside the integral function.</w:t>
+      </w:r>
+    </w:p>
+    <w:p>
+      <w:r>
+        <w:t xml:space="preserve">However, we can take advantage of this, instead of simply removing it's large impact on the controller. </w:t>
+      </w:r>
+      <w:r>
+        <w:t xml:space="preserve">If we </w:t>
+      </w:r>
+      <w:r>
+        <w:t>can</w:t>
+      </w:r>
+      <w:r>
+        <w:t xml:space="preserve"> identify the start and end of a turn, then we can apply the integral to said timestamps:</w:t>
+      </w:r>
+    </w:p>
+    <w:p>
+      <w:r>
+        <w:rPr>
+          <w:noProof/>
+        </w:rPr>
+        <mc:AlternateContent>
+          <mc:Choice Requires="wpi">
+            <w:drawing>
+              <wp:anchor distT="0" distB="0" distL="114300" distR="114300" simplePos="0" relativeHeight="252194816" behindDoc="0" locked="0" layoutInCell="1" allowOverlap="1" wp14:anchorId="50039913" wp14:editId="57CFB5FD">
+                <wp:simplePos x="0" y="0"/>
+                <wp:positionH relativeFrom="column">
+                  <wp:posOffset>234950</wp:posOffset>
+                </wp:positionH>
+                <wp:positionV relativeFrom="paragraph">
+                  <wp:posOffset>182880</wp:posOffset>
+                </wp:positionV>
+                <wp:extent cx="866140" cy="317500"/>
+                <wp:effectExtent l="38100" t="38100" r="29210" b="44450"/>
+                <wp:wrapNone/>
+                <wp:docPr id="306965987" name="Ink 606"/>
+                <wp:cNvGraphicFramePr/>
+                <a:graphic xmlns:a="http://schemas.openxmlformats.org/drawingml/2006/main">
+                  <a:graphicData uri="http://schemas.microsoft.com/office/word/2010/wordprocessingInk">
+                    <w14:contentPart bwMode="auto" r:id="rId183">
+                      <w14:nvContentPartPr>
+                        <w14:cNvContentPartPr/>
+                      </w14:nvContentPartPr>
+                      <w14:xfrm>
+                        <a:off x="0" y="0"/>
+                        <a:ext cx="866140" cy="317500"/>
+                      </w14:xfrm>
+                    </w14:contentPart>
+                  </a:graphicData>
+                </a:graphic>
+              </wp:anchor>
+            </w:drawing>
+          </mc:Choice>
+          <mc:Fallback>
+            <w:pict>
+              <v:shape w14:anchorId="5479890E" id="Ink 606" o:spid="_x0000_s1026" type="#_x0000_t75" style="position:absolute;margin-left:18.15pt;margin-top:14.05pt;width:68.9pt;height:25.7pt;z-index:252194816;visibility:visible;mso-wrap-style:square;mso-wrap-distance-left:9pt;mso-wrap-distance-top:0;mso-wrap-distance-right:9pt;mso-wrap-distance-bottom:0;mso-position-horizontal:absolute;mso-position-horizontal-relative:text;mso-position-vertical:absolute;mso-position-vertical-relative:text" o:gfxdata="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">
+                <v:imagedata r:id="rId184" o:title=""/>
+              </v:shape>
+            </w:pict>
+          </mc:Fallback>
+        </mc:AlternateContent>
+      </w:r>
+      <w:r>
+        <w:rPr>
+          <w:noProof/>
+        </w:rPr>
+        <mc:AlternateContent>
+          <mc:Choice Requires="wpi">
+            <w:drawing>
+              <wp:anchor distT="0" distB="0" distL="114300" distR="114300" simplePos="0" relativeHeight="252198912" behindDoc="0" locked="0" layoutInCell="1" allowOverlap="1" wp14:anchorId="09B7EACB" wp14:editId="1E630551">
+                <wp:simplePos x="0" y="0"/>
+                <wp:positionH relativeFrom="column">
+                  <wp:posOffset>1633855</wp:posOffset>
+                </wp:positionH>
+                <wp:positionV relativeFrom="paragraph">
+                  <wp:posOffset>311150</wp:posOffset>
+                </wp:positionV>
+                <wp:extent cx="4445" cy="67945"/>
+                <wp:effectExtent l="38100" t="38100" r="33655" b="46355"/>
+                <wp:wrapNone/>
+                <wp:docPr id="1369528784" name="Ink 610"/>
+                <wp:cNvGraphicFramePr/>
+                <a:graphic xmlns:a="http://schemas.openxmlformats.org/drawingml/2006/main">
+                  <a:graphicData uri="http://schemas.microsoft.com/office/word/2010/wordprocessingInk">
+                    <w14:contentPart bwMode="auto" r:id="rId185">
+                      <w14:nvContentPartPr>
+                        <w14:cNvContentPartPr/>
+                      </w14:nvContentPartPr>
+                      <w14:xfrm>
+                        <a:off x="0" y="0"/>
+                        <a:ext cx="4445" cy="67945"/>
+                      </w14:xfrm>
+                    </w14:contentPart>
+                  </a:graphicData>
+                </a:graphic>
+              </wp:anchor>
+            </w:drawing>
+          </mc:Choice>
+          <mc:Fallback>
+            <w:pict>
+              <v:shape w14:anchorId="2B0F331E" id="Ink 610" o:spid="_x0000_s1026" type="#_x0000_t75" style="position:absolute;margin-left:128.35pt;margin-top:24.15pt;width:1pt;height:6.05pt;z-index:252198912;visibility:visible;mso-wrap-style:square;mso-wrap-distance-left:9pt;mso-wrap-distance-top:0;mso-wrap-distance-right:9pt;mso-wrap-distance-bottom:0;mso-position-horizontal:absolute;mso-position-horizontal-relative:text;mso-position-vertical:absolute;mso-position-vertical-relative:text" o:gfxdata="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">
+                <v:imagedata r:id="rId186" o:title=""/>
+              </v:shape>
+            </w:pict>
+          </mc:Fallback>
+        </mc:AlternateContent>
+      </w:r>
+      <w:r>
+        <w:br/>
+      </w:r>
+      <w:r>
+        <w:br/>
+      </w:r>
+      <w:r>
+        <w:br/>
+      </w:r>
+      <w:r>
+        <w:br/>
+      </w:r>
+      <w:r>
+        <w:rPr>
+          <w:noProof/>
+        </w:rPr>
+        <mc:AlternateContent>
+          <mc:Choice Requires="wpi">
+            <w:drawing>
+              <wp:anchor distT="0" distB="0" distL="114300" distR="114300" simplePos="0" relativeHeight="252243968" behindDoc="0" locked="0" layoutInCell="1" allowOverlap="1" wp14:anchorId="160FFB13" wp14:editId="72FE8DA6">
+                <wp:simplePos x="0" y="0"/>
+                <wp:positionH relativeFrom="column">
+                  <wp:posOffset>4711065</wp:posOffset>
+                </wp:positionH>
+                <wp:positionV relativeFrom="paragraph">
+                  <wp:posOffset>180340</wp:posOffset>
+                </wp:positionV>
+                <wp:extent cx="1512295" cy="151765"/>
+                <wp:effectExtent l="38100" t="38100" r="12065" b="38735"/>
+                <wp:wrapNone/>
+                <wp:docPr id="1176960212" name="Ink 677"/>
+                <wp:cNvGraphicFramePr/>
+                <a:graphic xmlns:a="http://schemas.openxmlformats.org/drawingml/2006/main">
+                  <a:graphicData uri="http://schemas.microsoft.com/office/word/2010/wordprocessingInk">
+                    <w14:contentPart bwMode="auto" r:id="rId187">
+                      <w14:nvContentPartPr>
+                        <w14:cNvContentPartPr/>
+                      </w14:nvContentPartPr>
+                      <w14:xfrm>
+                        <a:off x="0" y="0"/>
+                        <a:ext cx="1512295" cy="151765"/>
+                      </w14:xfrm>
+                    </w14:contentPart>
+                  </a:graphicData>
+                </a:graphic>
+              </wp:anchor>
+            </w:drawing>
+          </mc:Choice>
+          <mc:Fallback>
+            <w:pict>
+              <v:shape w14:anchorId="7FC432F0" id="Ink 677" o:spid="_x0000_s1026" type="#_x0000_t75" style="position:absolute;margin-left:370.6pt;margin-top:13.85pt;width:119.8pt;height:12.65pt;z-index:252243968;visibility:visible;mso-wrap-style:square;mso-wrap-distance-left:9pt;mso-wrap-distance-top:0;mso-wrap-distance-right:9pt;mso-wrap-distance-bottom:0;mso-position-horizontal:absolute;mso-position-horizontal-relative:text;mso-position-vertical:absolute;mso-position-vertical-relative:text" o:gfxdata="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">
+                <v:imagedata r:id="rId188" o:title=""/>
+              </v:shape>
+            </w:pict>
+          </mc:Fallback>
+        </mc:AlternateContent>
+      </w:r>
+      <w:r>
+        <w:rPr>
+          <w:noProof/>
+        </w:rPr>
+        <mc:AlternateContent>
+          <mc:Choice Requires="wpi">
+            <w:drawing>
+              <wp:anchor distT="0" distB="0" distL="114300" distR="114300" simplePos="0" relativeHeight="252244992" behindDoc="0" locked="0" layoutInCell="1" allowOverlap="1" wp14:anchorId="785BD208" wp14:editId="2A8D1696">
+                <wp:simplePos x="0" y="0"/>
+                <wp:positionH relativeFrom="column">
+                  <wp:posOffset>3502025</wp:posOffset>
+                </wp:positionH>
+                <wp:positionV relativeFrom="paragraph">
+                  <wp:posOffset>182880</wp:posOffset>
+                </wp:positionV>
+                <wp:extent cx="1063415" cy="157320"/>
+                <wp:effectExtent l="38100" t="38100" r="3810" b="33655"/>
+                <wp:wrapNone/>
+                <wp:docPr id="1257745309" name="Ink 678"/>
+                <wp:cNvGraphicFramePr/>
+                <a:graphic xmlns:a="http://schemas.openxmlformats.org/drawingml/2006/main">
+                  <a:graphicData uri="http://schemas.microsoft.com/office/word/2010/wordprocessingInk">
+                    <w14:contentPart bwMode="auto" r:id="rId189">
+                      <w14:nvContentPartPr>
+                        <w14:cNvContentPartPr/>
+                      </w14:nvContentPartPr>
+                      <w14:xfrm>
+                        <a:off x="0" y="0"/>
+                        <a:ext cx="1063415" cy="157320"/>
+                      </w14:xfrm>
+                    </w14:contentPart>
+                  </a:graphicData>
+                </a:graphic>
+              </wp:anchor>
+            </w:drawing>
+          </mc:Choice>
+          <mc:Fallback>
+            <w:pict>
+              <v:shape w14:anchorId="16AC601E" id="Ink 678" o:spid="_x0000_s1026" type="#_x0000_t75" style="position:absolute;margin-left:275.4pt;margin-top:14.05pt;width:84.45pt;height:13.1pt;z-index:252244992;visibility:visible;mso-wrap-style:square;mso-wrap-distance-left:9pt;mso-wrap-distance-top:0;mso-wrap-distance-right:9pt;mso-wrap-distance-bottom:0;mso-position-horizontal:absolute;mso-position-horizontal-relative:text;mso-position-vertical:absolute;mso-position-vertical-relative:text" o:gfxdata="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">
+                <v:imagedata r:id="rId190" o:title=""/>
+              </v:shape>
+            </w:pict>
+          </mc:Fallback>
+        </mc:AlternateContent>
+      </w:r>
+      <w:r>
+        <w:rPr>
+          <w:noProof/>
+        </w:rPr>
+        <mc:AlternateContent>
+          <mc:Choice Requires="wpi">
+            <w:drawing>
+              <wp:anchor distT="0" distB="0" distL="114300" distR="114300" simplePos="0" relativeHeight="252213248" behindDoc="0" locked="0" layoutInCell="1" allowOverlap="1" wp14:anchorId="14C6B356" wp14:editId="3296A6C4">
+                <wp:simplePos x="0" y="0"/>
+                <wp:positionH relativeFrom="column">
+                  <wp:posOffset>2863215</wp:posOffset>
+                </wp:positionH>
+                <wp:positionV relativeFrom="paragraph">
+                  <wp:posOffset>219075</wp:posOffset>
+                </wp:positionV>
+                <wp:extent cx="517600" cy="145310"/>
+                <wp:effectExtent l="38100" t="38100" r="0" b="45720"/>
+                <wp:wrapNone/>
+                <wp:docPr id="1875795807" name="Ink 627"/>
+                <wp:cNvGraphicFramePr/>
+                <a:graphic xmlns:a="http://schemas.openxmlformats.org/drawingml/2006/main">
+                  <a:graphicData uri="http://schemas.microsoft.com/office/word/2010/wordprocessingInk">
+                    <w14:contentPart bwMode="auto" r:id="rId191">
+                      <w14:nvContentPartPr>
+                        <w14:cNvContentPartPr/>
+                      </w14:nvContentPartPr>
+                      <w14:xfrm>
+                        <a:off x="0" y="0"/>
+                        <a:ext cx="517600" cy="145310"/>
+                      </w14:xfrm>
+                    </w14:contentPart>
+                  </a:graphicData>
+                </a:graphic>
+              </wp:anchor>
+            </w:drawing>
+          </mc:Choice>
+          <mc:Fallback>
+            <w:pict>
+              <v:shape w14:anchorId="6D254A05" id="Ink 627" o:spid="_x0000_s1026" type="#_x0000_t75" style="position:absolute;margin-left:225.1pt;margin-top:16.9pt;width:41.45pt;height:12.15pt;z-index:252213248;visibility:visible;mso-wrap-style:square;mso-wrap-distance-left:9pt;mso-wrap-distance-top:0;mso-wrap-distance-right:9pt;mso-wrap-distance-bottom:0;mso-position-horizontal:absolute;mso-position-horizontal-relative:text;mso-position-vertical:absolute;mso-position-vertical-relative:text" o:gfxdata="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">
+                <v:imagedata r:id="rId192" o:title=""/>
+              </v:shape>
+            </w:pict>
+          </mc:Fallback>
+        </mc:AlternateContent>
+      </w:r>
+      <w:r>
+        <w:rPr>
+          <w:noProof/>
+        </w:rPr>
+        <mc:AlternateContent>
+          <mc:Choice Requires="wpi">
+            <w:drawing>
+              <wp:anchor distT="0" distB="0" distL="114300" distR="114300" simplePos="0" relativeHeight="252214272" behindDoc="0" locked="0" layoutInCell="1" allowOverlap="1" wp14:anchorId="4879209B" wp14:editId="58886B64">
+                <wp:simplePos x="0" y="0"/>
+                <wp:positionH relativeFrom="column">
+                  <wp:posOffset>1845310</wp:posOffset>
+                </wp:positionH>
+                <wp:positionV relativeFrom="paragraph">
+                  <wp:posOffset>204470</wp:posOffset>
+                </wp:positionV>
+                <wp:extent cx="809485" cy="183360"/>
+                <wp:effectExtent l="38100" t="38100" r="48260" b="45720"/>
+                <wp:wrapNone/>
+                <wp:docPr id="1405448627" name="Ink 628"/>
+                <wp:cNvGraphicFramePr/>
+                <a:graphic xmlns:a="http://schemas.openxmlformats.org/drawingml/2006/main">
+                  <a:graphicData uri="http://schemas.microsoft.com/office/word/2010/wordprocessingInk">
+                    <w14:contentPart bwMode="auto" r:id="rId193">
+                      <w14:nvContentPartPr>
+                        <w14:cNvContentPartPr/>
+                      </w14:nvContentPartPr>
+                      <w14:xfrm>
+                        <a:off x="0" y="0"/>
+                        <a:ext cx="809485" cy="183360"/>
+                      </w14:xfrm>
+                    </w14:contentPart>
+                  </a:graphicData>
+                </a:graphic>
+              </wp:anchor>
+            </w:drawing>
+          </mc:Choice>
+          <mc:Fallback>
+            <w:pict>
+              <v:shape w14:anchorId="5F4A3448" id="Ink 628" o:spid="_x0000_s1026" type="#_x0000_t75" style="position:absolute;margin-left:144.95pt;margin-top:15.75pt;width:64.45pt;height:15.15pt;z-index:252214272;visibility:visible;mso-wrap-style:square;mso-wrap-distance-left:9pt;mso-wrap-distance-top:0;mso-wrap-distance-right:9pt;mso-wrap-distance-bottom:0;mso-position-horizontal:absolute;mso-position-horizontal-relative:text;mso-position-vertical:absolute;mso-position-vertical-relative:text" o:gfxdata="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">
+                <v:imagedata r:id="rId194" o:title=""/>
+              </v:shape>
+            </w:pict>
+          </mc:Fallback>
+        </mc:AlternateContent>
+      </w:r>
+      <w:r>
+        <w:rPr>
+          <w:noProof/>
+        </w:rPr>
+        <mc:AlternateContent>
+          <mc:Choice Requires="wpi">
+            <w:drawing>
+              <wp:anchor distT="0" distB="0" distL="114300" distR="114300" simplePos="0" relativeHeight="252204032" behindDoc="0" locked="0" layoutInCell="1" allowOverlap="1" wp14:anchorId="233973FE" wp14:editId="3C7925F9">
+                <wp:simplePos x="0" y="0"/>
+                <wp:positionH relativeFrom="column">
+                  <wp:posOffset>1267460</wp:posOffset>
+                </wp:positionH>
+                <wp:positionV relativeFrom="paragraph">
+                  <wp:posOffset>185420</wp:posOffset>
+                </wp:positionV>
+                <wp:extent cx="202165" cy="146050"/>
+                <wp:effectExtent l="38100" t="38100" r="7620" b="44450"/>
+                <wp:wrapNone/>
+                <wp:docPr id="1041894979" name="Ink 615"/>
+                <wp:cNvGraphicFramePr/>
+                <a:graphic xmlns:a="http://schemas.openxmlformats.org/drawingml/2006/main">
+                  <a:graphicData uri="http://schemas.microsoft.com/office/word/2010/wordprocessingInk">
+                    <w14:contentPart bwMode="auto" r:id="rId195">
+                      <w14:nvContentPartPr>
+                        <w14:cNvContentPartPr/>
+                      </w14:nvContentPartPr>
+                      <w14:xfrm>
+                        <a:off x="0" y="0"/>
+                        <a:ext cx="202165" cy="146050"/>
+                      </w14:xfrm>
+                    </w14:contentPart>
+                  </a:graphicData>
+                </a:graphic>
+              </wp:anchor>
+            </w:drawing>
+          </mc:Choice>
+          <mc:Fallback>
+            <w:pict>
+              <v:shape w14:anchorId="5902DF69" id="Ink 615" o:spid="_x0000_s1026" type="#_x0000_t75" style="position:absolute;margin-left:99.45pt;margin-top:14.25pt;width:16.6pt;height:12.2pt;z-index:252204032;visibility:visible;mso-wrap-style:square;mso-wrap-distance-left:9pt;mso-wrap-distance-top:0;mso-wrap-distance-right:9pt;mso-wrap-distance-bottom:0;mso-position-horizontal:absolute;mso-position-horizontal-relative:text;mso-position-vertical:absolute;mso-position-vertical-relative:text" o:gfxdata="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">
+                <v:imagedata r:id="rId196" o:title=""/>
+              </v:shape>
+            </w:pict>
+          </mc:Fallback>
+        </mc:AlternateContent>
+      </w:r>
+      <w:r>
+        <w:rPr>
+          <w:noProof/>
+        </w:rPr>
+        <mc:AlternateContent>
+          <mc:Choice Requires="wpi">
+            <w:drawing>
+              <wp:anchor distT="0" distB="0" distL="114300" distR="114300" simplePos="0" relativeHeight="252183552" behindDoc="0" locked="0" layoutInCell="1" allowOverlap="1" wp14:anchorId="7905CD71" wp14:editId="34F23DDB">
+                <wp:simplePos x="0" y="0"/>
+                <wp:positionH relativeFrom="column">
+                  <wp:posOffset>257175</wp:posOffset>
+                </wp:positionH>
+                <wp:positionV relativeFrom="paragraph">
+                  <wp:posOffset>-72390</wp:posOffset>
+                </wp:positionV>
+                <wp:extent cx="150910" cy="443305"/>
+                <wp:effectExtent l="38100" t="38100" r="1905" b="33020"/>
+                <wp:wrapNone/>
+                <wp:docPr id="179760357" name="Ink 585"/>
+                <wp:cNvGraphicFramePr/>
+                <a:graphic xmlns:a="http://schemas.openxmlformats.org/drawingml/2006/main">
+                  <a:graphicData uri="http://schemas.microsoft.com/office/word/2010/wordprocessingInk">
+                    <w14:contentPart bwMode="auto" r:id="rId197">
+                      <w14:nvContentPartPr>
+                        <w14:cNvContentPartPr/>
+                      </w14:nvContentPartPr>
+                      <w14:xfrm>
+                        <a:off x="0" y="0"/>
+                        <a:ext cx="150910" cy="443305"/>
+                      </w14:xfrm>
+                    </w14:contentPart>
+                  </a:graphicData>
+                </a:graphic>
+              </wp:anchor>
+            </w:drawing>
+          </mc:Choice>
+          <mc:Fallback>
+            <w:pict>
+              <v:shape w14:anchorId="6702CF8A" id="Ink 585" o:spid="_x0000_s1026" type="#_x0000_t75" style="position:absolute;margin-left:19.9pt;margin-top:-6.05pt;width:12.6pt;height:35.6pt;z-index:252183552;visibility:visible;mso-wrap-style:square;mso-wrap-distance-left:9pt;mso-wrap-distance-top:0;mso-wrap-distance-right:9pt;mso-wrap-distance-bottom:0;mso-position-horizontal:absolute;mso-position-horizontal-relative:text;mso-position-vertical:absolute;mso-position-vertical-relative:text" o:gfxdata="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">
+                <v:imagedata r:id="rId198" o:title=""/>
+              </v:shape>
+            </w:pict>
+          </mc:Fallback>
+        </mc:AlternateContent>
+      </w:r>
+      <w:r>
+        <w:t>This means that we can properly take the integral of any turn, and given how long the error lasts, adjust for a higher and sharper turn.</w:t>
+      </w:r>
+    </w:p>
+    <w:p>
+      <w:pPr>
+        <w:pStyle w:val="Heading4"/>
+      </w:pPr>
+      <w:r>
+        <w:t>Derivative</w:t>
+      </w:r>
+    </w:p>
+    <w:p/>
     <w:p>
       <w:pPr>
         <w:pStyle w:val="Heading2"/>
@@ -3089,6 +5990,7 @@
       </w:pPr>
       <w:bookmarkStart w:id="17" w:name="_Toc141474003"/>
       <w:r>
+        <w:lastRenderedPageBreak/>
         <w:t>Daily Entries</w:t>
       </w:r>
       <w:bookmarkEnd w:id="17"/>
@@ -4913,7 +7815,7 @@
   <inkml:trace contextRef="#ctx0" brushRef="#br0" timeOffset="7072.53">1549 273 9156,'0'0'10517,"80"-23"-10293,-59 23-224,-2 0-1184,-3 0-1890,0 0-3633</inkml:trace>
   <inkml:trace contextRef="#ctx0" brushRef="#br0" timeOffset="7413.9">1815 103 11349,'0'0'12342,"83"81"-11766,-78-49-208,-5 1-144,0 3-16,0-1-143,-11-2-65,-5-4-353,0 3-1119,3-9-2274,3-7-5650</inkml:trace>
   <inkml:trace contextRef="#ctx0" brushRef="#br0" timeOffset="9187.16">2320 320 6771,'0'0'4872,"0"-12"-2701,0-38-514,0 46-1491,-1 1 0,0 0 0,0 0-1,0-1 1,0 1 0,-1 0 0,1 0 0,-1 0 0,0 1 0,0-1-1,0 0 1,0 1 0,0-1 0,-1 1 0,1 0 0,-1-1 0,-5-2-1,7 4-105,1 0 0,-1 0-1,-1 1 1,1-1 0,0 0-1,0 1 1,0-1 0,0 1-1,0-1 1,-1 1 0,1 0-1,0-1 1,0 1-1,0 0 1,-1 0 0,1 0-1,0 0 1,-1 0 0,1 0-1,0 0 1,0 0 0,-1 1-1,1-1 1,0 0 0,0 1-1,0-1 1,-1 1 0,1-1-1,0 1 1,0 0-1,0-1 1,0 1 0,0 0-1,0 0 1,0 0 0,0 0-1,1 0 1,-1 0 0,0 0-1,0 0 1,0 2 0,-4 12-89,2 0 1,0 1 0,1-1-1,0 1 1,1 0 0,1 0 0,0-1-1,2 1 1,5 31 0,-5-42-118,0 0 0,0 0 0,1-1 0,0 1 0,0 0 1,0-1-1,0 0 0,0 0 0,1 0 0,4 4 0,-7-7 86,0 0 0,0 0 1,0-1-1,0 1 0,0 0 0,0 0 0,0-1 0,0 1 0,0 0 0,0-1 0,0 1 0,0-1 0,1 0 0,-1 1 1,0-1-1,0 0 0,1 0 0,-1 1 0,0-1 0,0 0 0,1 0 0,-1-1 0,0 1 0,0 0 0,0 0 0,1-1 0,-1 1 1,0 0-1,0-1 0,0 1 0,0-1 0,1 0 0,-1 1 0,0-1 0,0 0 0,0 0 0,0 1 0,-1-1 0,1 0 1,0 0-1,0 0 0,0 0 0,-1 0 0,1 0 0,-1 0 0,2-2 0,4-12-882,0 1-1,-1-1 1,-1 0 0,0 0 0,-1 0-1,3-30 1,-4 4-590,-4-57 0,2 89 1833,-1 0 0,0 0 0,-1 0 0,1 0 0,-2 0 1,1 0-1,-6-11 0,7 33 5026,-2 53-3024,10-27-1359,14 45-1,3 13-808,-23-94-489,3 18-144,3-13-4682,0-7-1044</inkml:trace>
-  <inkml:trace contextRef="#ctx0" brushRef="#br0" timeOffset="9527.87">2487 167 11269,'0'0'5992,"4"13"-4386,22 142 2335,-25-150-3896,0 0 0,0 0 0,0 0 1,1-1-1,0 1 0,0 0 0,0-1 0,1 1 1,-1-1-1,1 0 0,0 0 0,0 0 1,1 0-1,-1 0 0,1-1 0,0 1 0,7 4 1,-9-7-88,0 0 1,0 1-1,0-1 1,0 0 0,1 0-1,-1-1 1,0 1-1,1 0 1,-1-1 0,1 1-1,-1-1 1,0 0 0,1 0-1,-1 0 1,1 0-1,-1 0 1,0-1 0,1 1-1,-1-1 1,1 1-1,-1-1 1,0 0 0,0 0-1,1 0 1,-1 0-1,0-1 1,0 1 0,0 0-1,0-1 1,0 1 0,-1-1-1,1 0 1,0 0-1,-1 0 1,1 0 0,-1 0-1,0 0 1,2-3-1,0-8-3658,-3 6-569</inkml:trace>
+  <inkml:trace contextRef="#ctx0" brushRef="#br0" timeOffset="9527.86">2487 167 11269,'0'0'5992,"4"13"-4386,22 142 2335,-25-150-3896,0 0 0,0 0 0,0 0 1,1-1-1,0 1 0,0 0 0,0-1 0,1 1 1,-1-1-1,1 0 0,0 0 0,0 0 1,1 0-1,-1 0 0,1-1 0,0 1 0,7 4 1,-9-7-88,0 0 1,0 1-1,0-1 1,0 0 0,1 0-1,-1-1 1,0 1-1,1 0 1,-1-1 0,1 1-1,-1-1 1,0 0 0,1 0-1,-1 0 1,1 0-1,-1 0 1,0-1 0,1 1-1,-1-1 1,1 1-1,-1-1 1,0 0 0,0 0-1,1 0 1,-1 0-1,0-1 1,0 1 0,0 0-1,0-1 1,0 1 0,-1-1-1,1 0 1,0 0-1,-1 0 1,1 0 0,-1 0-1,0 0 1,2-3-1,0-8-3658,-3 6-569</inkml:trace>
   <inkml:trace contextRef="#ctx0" brushRef="#br0" timeOffset="9868.58">2462 290 9092,'0'0'10245,"88"-3"-10053,-70 3-192,-2 0-1345,0 0-2785</inkml:trace>
 </inkml:ink>
 </file>
@@ -5176,7 +8078,7 @@
   </inkml:definitions>
   <inkml:trace contextRef="#ctx0" brushRef="#br0">3 1 11205,'0'0'8388,"0"97"-6819,0-39-625,0 7-272,0 7-159,0 2-33,0-6-64,0-13-112,0-9-304,0-14-224,-3-19-1265,3-9-3073</inkml:trace>
   <inkml:trace contextRef="#ctx0" brushRef="#br0" timeOffset="355.97">169 177 8980,'0'0'10472,"-14"6"-9792,3-1-566,-3 1 12,0 0 1,1 1-1,-1 0 0,2 1 0,-1 1 0,-20 18 1,31-25-97,0 0 0,0 1 0,0-1 0,1 1 0,-1-1 0,1 1 0,0 0-1,0-1 1,-1 1 0,2 0 0,-1 0 0,0 0 0,1 0 0,-1 0 0,1 0 0,0 0 0,0 0 0,0 0 0,0 0 0,1 0 0,-1 0 0,1 0 0,0-1 0,-1 1 0,1 0 0,1 0 0,-1 0 0,0-1 0,4 6 0,4 5 321,1 0 0,1 0-1,0-1 1,19 15 0,-7-5 405,-15-12-772,2-1-1,-1 0 0,1-1 1,1 0-1,-1-1 1,1 0-1,1 0 0,22 9 1,-33-16-808,1 0 582</inkml:trace>
-  <inkml:trace contextRef="#ctx0" brushRef="#br0" timeOffset="833.35">335 370 11093,'0'0'10629,"3"85"-9845,8-56-400,-1 3-271,-4-2-81,-1-4-32,0-10-465,1-10-1360,-4-3-2000</inkml:trace>
+  <inkml:trace contextRef="#ctx0" brushRef="#br0" timeOffset="833.34">335 370 11093,'0'0'10629,"3"85"-9845,8-56-400,-1 3-271,-4-2-81,-1-4-32,0-10-465,1-10-1360,-4-3-2000</inkml:trace>
   <inkml:trace contextRef="#ctx0" brushRef="#br0" timeOffset="1172.33">365 387 12198,'0'0'7187,"90"22"-5859,-66-2-447,-5-1-193,-6 4-192,-5 3-79,-8-3 79,0-4 32,-5 1-192,-17-7-240,-2-4-96,-5-5-16,3-4-1120,4 0-1537,4-4-2178,7-12-5169</inkml:trace>
 </inkml:ink>
 </file>
@@ -5205,7 +8107,7 @@
     </inkml:brush>
   </inkml:definitions>
   <inkml:trace contextRef="#ctx0" brushRef="#br0">89 1 15543,'0'0'7363,"45"77"-6946,-40-51-273,-5-3-96,0 0 32,0-7-80,0-6-640,0-7-2018</inkml:trace>
-  <inkml:trace contextRef="#ctx0" brushRef="#br0" timeOffset="339.98">1 69 9636,'0'0'7284,"109"0"-5956,-74-7-527,-4 1-113,-4 2-464,-8 1-224,-9-3-320,-2 2-1745,-5-2-3089</inkml:trace>
+  <inkml:trace contextRef="#ctx0" brushRef="#br0" timeOffset="339.97">1 69 9636,'0'0'7284,"109"0"-5956,-74-7-527,-4 1-113,-4 2-464,-8 1-224,-9-3-320,-2 2-1745,-5-2-3089</inkml:trace>
 </inkml:ink>
 </file>
 
@@ -5242,7 +8144,7 @@
   <inkml:trace contextRef="#ctx0" brushRef="#br0" timeOffset="7498.65">1407 1 8676,'0'0'8078,"-2"8"-6776,-18 67 695,13-55-1658,1 0 1,1 0 0,1 1 0,-3 34-1,7-54-338,0 0 0,0 0 0,0 0-1,0-1 1,1 1 0,-1 0 0,0 0-1,0-1 1,1 1 0,-1 0 0,0 0-1,1-1 1,-1 1 0,1 0 0,-1-1-1,1 1 1,-1 0 0,1-1 0,-1 1-1,1-1 1,0 1 0,-1-1 0,1 1-1,0-1 1,-1 0 0,1 1 0,0-1-1,0 0 1,-1 1 0,1-1 0,0 0-1,0 0 1,0 0 0,-1 0 0,1 0-1,0 0 1,0 0 0,1 0 0,-1 0-67,0 0 0,0 0 0,0 0 0,1-1 0,-1 1 0,0 0 0,0-1 0,0 1 0,0-1 0,0 1 1,0-1-1,0 1 0,0-1 0,0 0 0,0 1 0,0-1 0,0 0 0,0 0 0,0 0 0,-1 0 1,1 0-1,0 0 0,0 0 0,-1 0 0,1 0 0,0-1 0,1-14-2850,-1 0-2580</inkml:trace>
   <inkml:trace contextRef="#ctx0" brushRef="#br0" timeOffset="7836.38">1348 65 9204,'0'0'7188,"85"-4"-7188,-69-2-161,-5 3-2512,0 3-7427</inkml:trace>
   <inkml:trace contextRef="#ctx0" brushRef="#br0" timeOffset="8530.61">1260 487 6195,'0'0'10180,"0"5"-8774,0 19 145,-1-13-1072,1 0 0,0 1 1,0-1-1,2 0 1,4 21-1,-5-29-461,0-1 0,0 1 1,0-1-1,0 1 0,1-1 0,-1 1 0,1-1 0,-1 0 0,1 0 0,0 0 1,0 0-1,0 0 0,0 0 0,1 0 0,-1-1 0,0 1 0,1-1 0,-1 0 0,1 1 1,-1-1-1,1 0 0,0-1 0,-1 1 0,1 0 0,0-1 0,0 1 0,0-1 1,-1 0-1,6 0 0,-5 0-15,1 0 1,0 0-1,-1-1 1,1 1-1,-1-1 1,1 1-1,-1-1 1,1 0-1,-1 0 1,1-1-1,-1 1 1,0-1-1,0 0 1,0 0-1,0 0 1,0 0-1,0 0 1,0-1-1,-1 1 1,1-1-1,-1 1 1,0-1-1,1 0 1,-1 0-1,-1 0 1,1-1-1,0 1 1,-1 0-1,0 0 1,1-1-1,-2 1 1,1-1-1,0 1 1,0-7-1,0 5 13,0 0 0,0-1 0,-1 1-1,0 0 1,0-1 0,0 1-1,0 0 1,-1-1 0,0 1-1,0 0 1,-1 0 0,1 0-1,-1 0 1,0 0 0,-4-6-1,5 8 6,-1 1 1,0 0-1,-1-1 0,1 1 0,0 0 0,-1 0 0,1 1 0,-1-1 0,1 0 0,-1 1 0,0 0 0,0 0 0,0-1 0,1 2 0,-1-1 0,0 0 0,0 0 0,-1 1 0,1 0 0,0 0 0,0 0 1,0 0-1,0 0 0,0 0 0,0 1 0,0-1 0,-5 3 0,-30 14-686,16-1-3622,18-9-1846</inkml:trace>
-  <inkml:trace contextRef="#ctx0" brushRef="#br0" timeOffset="9864.46">1733 314 9732,'0'0'8594,"5"6"-7420,-3-4-1103,0 1-1,1-1 1,-1 1 0,1-1 0,0 0 0,0 0 0,-1 0 0,1-1 0,0 1 0,1-1 0,-1 0 0,0 1 0,0-1-1,1-1 1,-1 1 0,0 0 0,1-1 0,-1 0 0,0 0 0,1 0 0,-1 0 0,1 0 0,-1-1 0,0 1 0,1-1 0,-1 0-1,0 0 1,0 0 0,1 0 0,-1-1 0,0 0 0,0 1 0,-1-1 0,1 0 0,4-4 0,-5 4-76,0 1-1,0-1 1,0 0 0,0 0 0,-1 1 0,1-1 0,-1 0-1,1-1 1,-1 1 0,0 0 0,0 0 0,0-1 0,0 1-1,0 0 1,-1-1 0,1 1 0,-1-1 0,1 1 0,-1-1-1,0 1 1,0-1 0,0 1 0,0-1 0,-1 1 0,1-1-1,0 1 1,-1-1 0,0 1 0,0 0 0,0-1 0,0 1-1,0 0 1,0 0 0,0-1 0,-3-1 0,2 1 2,-1 0 1,0 0-1,-1 0 0,1 1 1,0-1-1,-1 1 1,1 0-1,-1 0 1,0 0-1,0 0 0,0 1 1,0 0-1,0 0 1,0 0-1,0 0 1,0 0-1,0 1 0,-1 0 1,1-1-1,-7 2 1,8 0 1,1 0 0,-1 0 0,1 1 1,-1-1-1,1 1 0,-1-1 0,1 1 1,0 0-1,-1 0 0,1 0 0,0 0 1,0 0-1,1 0 0,-1 1 0,0-1 1,1 1-1,-1-1 0,1 1 0,0-1 1,0 1-1,0 0 0,0 0 1,1 0-1,-1-1 0,1 1 0,-1 3 1,-2 11 14,1 1 1,0 31 0,3-44 0,0 0 1,0 0-1,0 0 1,1-1-1,0 1 1,0 0-1,0 0 1,0-1-1,1 0 1,0 1-1,0-1 1,0 0-1,0 0 1,1 0-1,-1-1 1,7 5-1,-3-2-5,0 0 1,1-1-1,-1 0 0,1 0 0,0-1 0,0 0 0,1 0 0,14 4 0,-1-6-1885,-7-5-4117,-5-8-2297</inkml:trace>
+  <inkml:trace contextRef="#ctx0" brushRef="#br0" timeOffset="9864.45">1733 314 9732,'0'0'8594,"5"6"-7420,-3-4-1103,0 1-1,1-1 1,-1 1 0,1-1 0,0 0 0,0 0 0,-1 0 0,1-1 0,0 1 0,1-1 0,-1 0 0,0 1 0,0-1-1,1-1 1,-1 1 0,0 0 0,1-1 0,-1 0 0,0 0 0,1 0 0,-1 0 0,1 0 0,-1-1 0,0 1 0,1-1 0,-1 0-1,0 0 1,0 0 0,1 0 0,-1-1 0,0 0 0,0 1 0,-1-1 0,1 0 0,4-4 0,-5 4-76,0 1-1,0-1 1,0 0 0,0 0 0,-1 1 0,1-1 0,-1 0-1,1-1 1,-1 1 0,0 0 0,0 0 0,0-1 0,0 1-1,0 0 1,-1-1 0,1 1 0,-1-1 0,1 1 0,-1-1-1,0 1 1,0-1 0,0 1 0,0-1 0,-1 1 0,1-1-1,0 1 1,-1-1 0,0 1 0,0 0 0,0-1 0,0 1-1,0 0 1,0 0 0,0-1 0,-3-1 0,2 1 2,-1 0 1,0 0-1,-1 0 0,1 1 1,0-1-1,-1 1 1,1 0-1,-1 0 1,0 0-1,0 0 0,0 1 1,0 0-1,0 0 1,0 0-1,0 0 1,0 0-1,0 1 0,-1 0 1,1-1-1,-7 2 1,8 0 1,1 0 0,-1 0 0,1 1 1,-1-1-1,1 1 0,-1-1 0,1 1 1,0 0-1,-1 0 0,1 0 0,0 0 1,0 0-1,1 0 0,-1 1 0,0-1 1,1 1-1,-1-1 0,1 1 0,0-1 1,0 1-1,0 0 0,0 0 1,1 0-1,-1-1 0,1 1 0,-1 3 1,-2 11 14,1 1 1,0 31 0,3-44 0,0 0 1,0 0-1,0 0 1,1-1-1,0 1 1,0 0-1,0 0 1,0-1-1,1 0 1,0 1-1,0-1 1,0 0-1,0 0 1,1 0-1,-1-1 1,7 5-1,-3-2-5,0 0 1,1-1-1,-1 0 0,1 0 0,0-1 0,0 0 0,1 0 0,14 4 0,-1-6-1885,-7-5-4117,-5-8-2297</inkml:trace>
   <inkml:trace contextRef="#ctx0" brushRef="#br0" timeOffset="10263.71">1973 225 11397,'0'0'9794,"-6"12"-9063,-1 5-531,0 0-1,1 1 1,0 0 0,2 0 0,-3 23-1,6-36-165,1 1 1,-1-1-1,1 1 0,1 0 0,-1-1 0,1 1 0,0-1 0,0 1 0,0-1 0,1 1 0,3 6 0,-4-10-39,1 1 0,0-1 0,-1 0 0,1 0 0,0 0 1,0 0-1,0 0 0,1 0 0,-1 0 0,0-1 0,1 1 0,-1-1 0,1 0 0,-1 1 0,1-1 0,0-1 0,0 1 0,-1 0 0,1 0 0,0-1 0,0 0 0,0 0 0,-1 0 0,5 0 0,2 0-197,13 0-2037,-8-4-3153,-1-5-4113</inkml:trace>
   <inkml:trace contextRef="#ctx0" brushRef="#br0" timeOffset="10726.69">2113 237 8500,'0'0'8337,"-2"12"-6875,0-4-1313,0 0 0,1 0 0,0 0 0,0 0 0,1 0 1,0 0-1,1 0 0,-1 0 0,1 0 0,1-1 0,0 1 0,0 0 0,1 0 0,-1-1 0,2 0 0,4 10 1,-4-11-143,-1-1 1,1 0-1,0 0 1,0 0-1,0 0 1,1-1 0,0 0-1,0 1 1,0-2-1,0 1 1,1-1 0,-1 0-1,1 0 1,0 0-1,0-1 1,0 0-1,0 0 1,10 2 0,-15-5-17,0 1 1,-1-1-1,1 1 1,-1-1-1,1 1 1,-1-1-1,0 0 1,1 1-1,-1-1 1,1 1-1,-1-1 1,0 0-1,1 1 1,-1-1-1,0 0 1,0 0-1,0 1 1,0-1-1,0 0 1,0 0-1,0 1 1,0-1-1,0 0 1,0-1-1,0-28 122,0 23-128,0-6-81,1 1 0,-2-1 0,1 1 0,-2 0 0,0-1 0,0 1 0,-1 0 0,-1 0-1,-7-18 1,8 28-2073,0 2-2038</inkml:trace>
   <inkml:trace contextRef="#ctx0" brushRef="#br0" timeOffset="11064.77">2346 423 13270,'0'0'8612,"-24"74"-8804,16-67-2369</inkml:trace>
@@ -5595,6 +8497,62 @@
 </inkml:ink>
 </file>
 
+<file path=word/ink/ink38.xml><?xml version="1.0" encoding="utf-8"?>
+<inkml:ink xmlns:inkml="http://www.w3.org/2003/InkML">
+  <inkml:definitions>
+    <inkml:context xml:id="ctx0">
+      <inkml:inkSource xml:id="inkSrc0">
+        <inkml:traceFormat>
+          <inkml:channel name="X" type="integer" min="-2.14748E9" max="2.14748E9" units="cm"/>
+          <inkml:channel name="Y" type="integer" min="-2.14748E9" max="2.14748E9" units="cm"/>
+          <inkml:channel name="F" type="integer" max="32767" units="dev"/>
+        </inkml:traceFormat>
+        <inkml:channelProperties>
+          <inkml:channelProperty channel="X" name="resolution" value="1000" units="1/cm"/>
+          <inkml:channelProperty channel="Y" name="resolution" value="1000" units="1/cm"/>
+          <inkml:channelProperty channel="F" name="resolution" value="0" units="1/dev"/>
+        </inkml:channelProperties>
+      </inkml:inkSource>
+      <inkml:timestamp xml:id="ts0" timeString="2023-08-02T13:27:35.425"/>
+    </inkml:context>
+    <inkml:brush xml:id="br0">
+      <inkml:brushProperty name="width" value="0.025" units="cm"/>
+      <inkml:brushProperty name="height" value="0.025" units="cm"/>
+    </inkml:brush>
+  </inkml:definitions>
+  <inkml:trace contextRef="#ctx0" brushRef="#br0">0 1 6723,'0'0'9156,"26"7"-4143,91-7-2361,-125 3-8945,2 1-2058</inkml:trace>
+</inkml:ink>
+</file>
+
+<file path=word/ink/ink39.xml><?xml version="1.0" encoding="utf-8"?>
+<inkml:ink xmlns:inkml="http://www.w3.org/2003/InkML">
+  <inkml:definitions>
+    <inkml:context xml:id="ctx0">
+      <inkml:inkSource xml:id="inkSrc0">
+        <inkml:traceFormat>
+          <inkml:channel name="X" type="integer" min="-2.14748E9" max="2.14748E9" units="cm"/>
+          <inkml:channel name="Y" type="integer" min="-2.14748E9" max="2.14748E9" units="cm"/>
+          <inkml:channel name="F" type="integer" max="32767" units="dev"/>
+        </inkml:traceFormat>
+        <inkml:channelProperties>
+          <inkml:channelProperty channel="X" name="resolution" value="1000" units="1/cm"/>
+          <inkml:channelProperty channel="Y" name="resolution" value="1000" units="1/cm"/>
+          <inkml:channelProperty channel="F" name="resolution" value="0" units="1/dev"/>
+        </inkml:channelProperties>
+      </inkml:inkSource>
+      <inkml:timestamp xml:id="ts0" timeString="2023-08-02T13:27:29.548"/>
+    </inkml:context>
+    <inkml:brush xml:id="br0">
+      <inkml:brushProperty name="width" value="0.025" units="cm"/>
+      <inkml:brushProperty name="height" value="0.025" units="cm"/>
+    </inkml:brush>
+  </inkml:definitions>
+  <inkml:trace contextRef="#ctx0" brushRef="#br0">117 333 1905,'0'0'13377,"31"-11"-10712,95-65-981,-62 36-1589,-63 39 76,-1 0-120,0-2-3127</inkml:trace>
+  <inkml:trace contextRef="#ctx0" brushRef="#br0" timeOffset="1854.09">176 1 3458,'0'0'11493,"21"40"-7246,48 51-1299,-27-58-2817,-28-12-131,-14-29-4421,-5 2-341</inkml:trace>
+  <inkml:trace contextRef="#ctx0" brushRef="#br0" timeOffset="2656.73">1 119 1857,'0'0'11002,"6"11"-6968,0-12-3792,0 0 1,-1-1-1,1 0 1,0 0-1,-1 0 1,0 0-1,0-1 0,1 0 1,-1 0-1,-1 0 1,1-1-1,0 0 1,6-7-1,37-24 329,-33 20-877,-12 2-7229</inkml:trace>
+</inkml:ink>
+</file>
+
 <file path=word/ink/ink4.xml><?xml version="1.0" encoding="utf-8"?>
 <inkml:ink xmlns:inkml="http://www.w3.org/2003/InkML">
   <inkml:definitions>
@@ -5623,6 +8581,291 @@
 </inkml:ink>
 </file>
 
+<file path=word/ink/ink40.xml><?xml version="1.0" encoding="utf-8"?>
+<inkml:ink xmlns:inkml="http://www.w3.org/2003/InkML">
+  <inkml:definitions>
+    <inkml:context xml:id="ctx0">
+      <inkml:inkSource xml:id="inkSrc0">
+        <inkml:traceFormat>
+          <inkml:channel name="X" type="integer" min="-2.14748E9" max="2.14748E9" units="cm"/>
+          <inkml:channel name="Y" type="integer" min="-2.14748E9" max="2.14748E9" units="cm"/>
+          <inkml:channel name="F" type="integer" max="32767" units="dev"/>
+        </inkml:traceFormat>
+        <inkml:channelProperties>
+          <inkml:channelProperty channel="X" name="resolution" value="1000" units="1/cm"/>
+          <inkml:channelProperty channel="Y" name="resolution" value="1000" units="1/cm"/>
+          <inkml:channelProperty channel="F" name="resolution" value="0" units="1/dev"/>
+        </inkml:channelProperties>
+      </inkml:inkSource>
+      <inkml:timestamp xml:id="ts0" timeString="2023-08-02T13:27:23.609"/>
+    </inkml:context>
+    <inkml:brush xml:id="br0">
+      <inkml:brushProperty name="width" value="0.025" units="cm"/>
+      <inkml:brushProperty name="height" value="0.025" units="cm"/>
+    </inkml:brush>
+  </inkml:definitions>
+  <inkml:trace contextRef="#ctx0" brushRef="#br0">1 0 8404,'0'0'7507,"15"50"-6722,-13-32-177,-2 3-128,3-3-80,-3 0-192,3-7-208,-3-8-32</inkml:trace>
+</inkml:ink>
+</file>
+
+<file path=word/ink/ink41.xml><?xml version="1.0" encoding="utf-8"?>
+<inkml:ink xmlns:inkml="http://www.w3.org/2003/InkML">
+  <inkml:definitions>
+    <inkml:context xml:id="ctx0">
+      <inkml:inkSource xml:id="inkSrc0">
+        <inkml:traceFormat>
+          <inkml:channel name="X" type="integer" min="-2.14748E9" max="2.14748E9" units="cm"/>
+          <inkml:channel name="Y" type="integer" min="-2.14748E9" max="2.14748E9" units="cm"/>
+          <inkml:channel name="F" type="integer" max="32767" units="dev"/>
+        </inkml:traceFormat>
+        <inkml:channelProperties>
+          <inkml:channelProperty channel="X" name="resolution" value="1000" units="1/cm"/>
+          <inkml:channelProperty channel="Y" name="resolution" value="1000" units="1/cm"/>
+          <inkml:channelProperty channel="F" name="resolution" value="0" units="1/dev"/>
+        </inkml:channelProperties>
+      </inkml:inkSource>
+      <inkml:timestamp xml:id="ts0" timeString="2023-08-02T13:27:07.970"/>
+    </inkml:context>
+    <inkml:brush xml:id="br0">
+      <inkml:brushProperty name="width" value="0.025" units="cm"/>
+      <inkml:brushProperty name="height" value="0.025" units="cm"/>
+    </inkml:brush>
+  </inkml:definitions>
+  <inkml:trace contextRef="#ctx0" brushRef="#br0">1 2 6243,'0'0'9642,"50"0"-4008,-33-1-4945,-10 1-586,0-1 0,1 1 1,-1 1-1,0-1 0,0 1 1,1 0-1,-1 1 1,0 0-1,0 0 0,0 0 1,11 6-1,-10-3-70,0 0 0,0 1 0,-1-1 0,0 2 0,0-1 0,0 1 0,-1 0 0,1 0 0,-2 0 0,1 1 0,-1 0 0,0 0-1,-1 1 1,0-1 0,0 1 0,2 11 0,0 7-341,-1 0 0,-1 1-1,-2 0 1,-1 29-1,-1-50-3767</inkml:trace>
+</inkml:ink>
+</file>
+
+<file path=word/ink/ink42.xml><?xml version="1.0" encoding="utf-8"?>
+<inkml:ink xmlns:inkml="http://www.w3.org/2003/InkML">
+  <inkml:definitions>
+    <inkml:context xml:id="ctx0">
+      <inkml:inkSource xml:id="inkSrc0">
+        <inkml:traceFormat>
+          <inkml:channel name="X" type="integer" min="-2.14748E9" max="2.14748E9" units="cm"/>
+          <inkml:channel name="Y" type="integer" min="-2.14748E9" max="2.14748E9" units="cm"/>
+          <inkml:channel name="F" type="integer" max="32767" units="dev"/>
+        </inkml:traceFormat>
+        <inkml:channelProperties>
+          <inkml:channelProperty channel="X" name="resolution" value="1000" units="1/cm"/>
+          <inkml:channelProperty channel="Y" name="resolution" value="1000" units="1/cm"/>
+          <inkml:channelProperty channel="F" name="resolution" value="0" units="1/dev"/>
+        </inkml:channelProperties>
+      </inkml:inkSource>
+      <inkml:timestamp xml:id="ts0" timeString="2023-08-02T13:27:01.063"/>
+    </inkml:context>
+    <inkml:brush xml:id="br0">
+      <inkml:brushProperty name="width" value="0.025" units="cm"/>
+      <inkml:brushProperty name="height" value="0.025" units="cm"/>
+    </inkml:brush>
+  </inkml:definitions>
+  <inkml:trace contextRef="#ctx0" brushRef="#br0">207 14 6163,'0'0'4893,"20"25"733,-16 59-4223,-5-68-1314,1-1-1,0 0 1,1 0 0,1 1 0,1-1 0,0 0-1,9 24 1,-8-33 288,-1-2-1497</inkml:trace>
+  <inkml:trace contextRef="#ctx0" brushRef="#br0" timeOffset="685.46">0 1 7668,'0'0'8758,"5"0"-7800,152 0 3903,-122 0-7353,-1 0-3292</inkml:trace>
+</inkml:ink>
+</file>
+
+<file path=word/ink/ink43.xml><?xml version="1.0" encoding="utf-8"?>
+<inkml:ink xmlns:inkml="http://www.w3.org/2003/InkML">
+  <inkml:definitions>
+    <inkml:context xml:id="ctx0">
+      <inkml:inkSource xml:id="inkSrc0">
+        <inkml:traceFormat>
+          <inkml:channel name="X" type="integer" min="-2.14748E9" max="2.14748E9" units="cm"/>
+          <inkml:channel name="Y" type="integer" min="-2.14748E9" max="2.14748E9" units="cm"/>
+          <inkml:channel name="F" type="integer" max="32767" units="dev"/>
+        </inkml:traceFormat>
+        <inkml:channelProperties>
+          <inkml:channelProperty channel="X" name="resolution" value="1000" units="1/cm"/>
+          <inkml:channelProperty channel="Y" name="resolution" value="1000" units="1/cm"/>
+          <inkml:channelProperty channel="F" name="resolution" value="0" units="1/dev"/>
+        </inkml:channelProperties>
+      </inkml:inkSource>
+      <inkml:timestamp xml:id="ts0" timeString="2023-08-02T13:26:52.675"/>
+    </inkml:context>
+    <inkml:brush xml:id="br0">
+      <inkml:brushProperty name="width" value="0.025" units="cm"/>
+      <inkml:brushProperty name="height" value="0.025" units="cm"/>
+    </inkml:brush>
+  </inkml:definitions>
+  <inkml:trace contextRef="#ctx0" brushRef="#br0">223 314 5763,'0'0'10679,"0"19"-8307,1 41-1179,-2-43-1059,2 1 0,-1-1-1,2 0 1,4 20 0,-5-34-727,0-20-14015</inkml:trace>
+  <inkml:trace contextRef="#ctx0" brushRef="#br0" timeOffset="358.88">223 342 6163,'0'0'7038,"20"-12"-3349,-10 8-2997,1 0-1,-1 1 1,1 0-1,17-2 1,8 2-169,41 1-1,-75 2-513,0-10-2939,-2 2-9395</inkml:trace>
+  <inkml:trace contextRef="#ctx0" brushRef="#br0" timeOffset="776.27">410 54 6787,'0'0'7283,"0"82"-6018,6-57-385,-6 3-255,0-3-113,3-3-368,-3-4-144,0-8-432,0-3-1057,0 1-2945</inkml:trace>
+  <inkml:trace contextRef="#ctx0" brushRef="#br0" timeOffset="3254.16">79 15 7908,'0'0'9716,"97"0"-8131,-65-4-321,3 1-223,0 3-289,0 0-320,-3 0-288,-5-4-112,-7 4-32,-5-3-48,-6 3-752,-6 0-817</inkml:trace>
+  <inkml:trace contextRef="#ctx0" brushRef="#br0" timeOffset="5463.71">68 37 5795,'0'0'7262,"1"9"-6331,36 124 1398,-33-135-1374,-4 2-946,0 0-1,-1-1 1,1 1 0,0-1-1,-1 1 1,1 0 0,0-1-1,-1 1 1,1 0 0,0 0-1,-1-1 1,1 1-1,-1 0 1,1 0 0,0-1-1,-1 1 1,1 0 0,-1 0-1,1 0 1,-1 0 0,1 0-1,0 0 1,-1 0 0,1 0-1,-1 0 1,1 0 0,-1 0-1,1 0 1,-1 0-1,1 0 1,-1 0 0,0 1-1,-52 2-182,19 4-5532,25-7 1969</inkml:trace>
+</inkml:ink>
+</file>
+
+<file path=word/ink/ink44.xml><?xml version="1.0" encoding="utf-8"?>
+<inkml:ink xmlns:inkml="http://www.w3.org/2003/InkML">
+  <inkml:definitions>
+    <inkml:context xml:id="ctx0">
+      <inkml:inkSource xml:id="inkSrc0">
+        <inkml:traceFormat>
+          <inkml:channel name="X" type="integer" min="-2.14748E9" max="2.14748E9" units="cm"/>
+          <inkml:channel name="Y" type="integer" min="-2.14748E9" max="2.14748E9" units="cm"/>
+          <inkml:channel name="F" type="integer" max="32767" units="dev"/>
+        </inkml:traceFormat>
+        <inkml:channelProperties>
+          <inkml:channelProperty channel="X" name="resolution" value="1000" units="1/cm"/>
+          <inkml:channelProperty channel="Y" name="resolution" value="1000" units="1/cm"/>
+          <inkml:channelProperty channel="F" name="resolution" value="0" units="1/dev"/>
+        </inkml:channelProperties>
+      </inkml:inkSource>
+      <inkml:timestamp xml:id="ts0" timeString="2023-08-02T13:32:17.921"/>
+    </inkml:context>
+    <inkml:brush xml:id="br0">
+      <inkml:brushProperty name="width" value="0.05" units="cm"/>
+      <inkml:brushProperty name="height" value="0.05" units="cm"/>
+      <inkml:brushProperty name="color" value="#E71224"/>
+    </inkml:brush>
+  </inkml:definitions>
+  <inkml:trace contextRef="#ctx0" brushRef="#br0">88 1 9941,'0'0'6659,"-3"89"-5699,3-57-736,3-7-144,-3-4-80,0 0-144,0-6-1136,0-5-2050,0-2-2193</inkml:trace>
+  <inkml:trace contextRef="#ctx0" brushRef="#br0" timeOffset="340.72">0 141 9877,'0'0'6370,"109"-11"-5537,-80 11-561,-3 0-272,-8 0-256,-4 0-2529</inkml:trace>
+</inkml:ink>
+</file>
+
+<file path=word/ink/ink45.xml><?xml version="1.0" encoding="utf-8"?>
+<inkml:ink xmlns:inkml="http://www.w3.org/2003/InkML">
+  <inkml:definitions>
+    <inkml:context xml:id="ctx0">
+      <inkml:inkSource xml:id="inkSrc0">
+        <inkml:traceFormat>
+          <inkml:channel name="X" type="integer" min="-2.14748E9" max="2.14748E9" units="cm"/>
+          <inkml:channel name="Y" type="integer" min="-2.14748E9" max="2.14748E9" units="cm"/>
+          <inkml:channel name="F" type="integer" max="32767" units="dev"/>
+        </inkml:traceFormat>
+        <inkml:channelProperties>
+          <inkml:channelProperty channel="X" name="resolution" value="1000" units="1/cm"/>
+          <inkml:channelProperty channel="Y" name="resolution" value="1000" units="1/cm"/>
+          <inkml:channelProperty channel="F" name="resolution" value="0" units="1/dev"/>
+        </inkml:channelProperties>
+      </inkml:inkSource>
+      <inkml:timestamp xml:id="ts0" timeString="2023-08-02T13:30:25.758"/>
+    </inkml:context>
+    <inkml:brush xml:id="br0">
+      <inkml:brushProperty name="width" value="0.05" units="cm"/>
+      <inkml:brushProperty name="height" value="0.05" units="cm"/>
+      <inkml:brushProperty name="color" value="#E71224"/>
+    </inkml:brush>
+  </inkml:definitions>
+  <inkml:trace contextRef="#ctx0" brushRef="#br0">87 1 6211,'0'0'10148,"9"36"-9523,-1-15-257,-2 0-224,-3 1-112,-3-1-32,0-7-864,0 1-1874,0-8-2016</inkml:trace>
+  <inkml:trace contextRef="#ctx0" brushRef="#br0" timeOffset="350.42">0 61 8772,'0'0'7652,"91"-11"-7300,-62 11-320,-3 0-32,1 0-1153,-10 0-3025</inkml:trace>
+</inkml:ink>
+</file>
+
+<file path=word/ink/ink46.xml><?xml version="1.0" encoding="utf-8"?>
+<inkml:ink xmlns:inkml="http://www.w3.org/2003/InkML">
+  <inkml:definitions>
+    <inkml:context xml:id="ctx0">
+      <inkml:inkSource xml:id="inkSrc0">
+        <inkml:traceFormat>
+          <inkml:channel name="X" type="integer" min="-2.14748E9" max="2.14748E9" units="cm"/>
+          <inkml:channel name="Y" type="integer" min="-2.14748E9" max="2.14748E9" units="cm"/>
+          <inkml:channel name="F" type="integer" max="32767" units="dev"/>
+        </inkml:traceFormat>
+        <inkml:channelProperties>
+          <inkml:channelProperty channel="X" name="resolution" value="1000" units="1/cm"/>
+          <inkml:channelProperty channel="Y" name="resolution" value="1000" units="1/cm"/>
+          <inkml:channelProperty channel="F" name="resolution" value="0" units="1/dev"/>
+        </inkml:channelProperties>
+      </inkml:inkSource>
+      <inkml:timestamp xml:id="ts0" timeString="2023-08-02T13:35:21.516"/>
+    </inkml:context>
+    <inkml:brush xml:id="br0">
+      <inkml:brushProperty name="width" value="0.05" units="cm"/>
+      <inkml:brushProperty name="height" value="0.05" units="cm"/>
+      <inkml:brushProperty name="color" value="#00A0D7"/>
+    </inkml:brush>
+  </inkml:definitions>
+  <inkml:trace contextRef="#ctx0" brushRef="#br0">992 25 6723,'0'0'7798,"-41"-3"-4820,30 4-2909,0 1 1,0 0-1,0 1 1,1 1 0,-1 0-1,1 0 1,0 1-1,0 0 1,0 0 0,1 1-1,-11 9 1,20-15-72,0 0 0,0 0 0,0 0 0,0 0 0,0 1 1,-1-1-1,1 0 0,0 0 0,0 0 0,0 0 0,0 0 0,0 0 1,0 0-1,0 1 0,0-1 0,0 0 0,0 0 0,0 0 0,-1 0 1,1 0-1,0 1 0,0-1 0,0 0 0,0 0 0,0 0 0,0 0 1,0 0-1,0 1 0,0-1 0,0 0 0,1 0 0,-1 0 0,0 0 1,0 0-1,0 1 0,0-1 0,0 0 0,0 0 0,0 0 1,0 0-1,0 0 0,0 0 0,0 1 0,1-1 0,-1 0 0,0 0 1,0 0-1,0 0 0,0 0 0,0 0 0,0 0 0,1 0 0,-1 0 1,0 0-1,15 6 128,26 3 676,-33-8-484,-6-1-253,1 1 0,0 0 0,0-1 0,0 1-1,-1 0 1,1 0 0,-1 0 0,1 1 0,-1-1 0,1 1-1,-1-1 1,0 1 0,1 0 0,-1 0 0,0 0 0,0 0-1,-1 0 1,1 1 0,0-1 0,-1 0 0,1 1 0,-1-1-1,0 1 1,2 4 0,-1 3 125,0 0 0,-1 0 1,0 0-1,0 1 0,-2 15 0,1-4 84,0-21-396,-9-1-3645,0 0-2004</inkml:trace>
+  <inkml:trace contextRef="#ctx0" brushRef="#br0" timeOffset="776.05">366 0 4786,'0'0'12222,"0"5"-10696,-1 18 74,0-13-1182,0 0 0,1 0 0,1 0 0,1 16 0,-2-24-405,1-1 1,-1 1-1,1 0 0,-1-1 1,1 1-1,-1-1 1,1 1-1,0 0 0,0-1 1,0 0-1,0 1 1,0-1-1,0 0 1,0 1-1,0-1 0,1 0 1,-1 0-1,0 0 1,1 0-1,-1 0 0,1 0 1,-1 0-1,1-1 1,-1 1-1,1 0 0,0-1 1,-1 1-1,1-1 1,0 0-1,-1 0 1,1 0-1,2 0 0,43-5 456,-24-9-1508,-14-3-2553</inkml:trace>
+  <inkml:trace contextRef="#ctx0" brushRef="#br0" timeOffset="1610.43">95 353 7603,'0'0'8847,"-27"14"-6627,17-8-1750,-26 16 481,34-21-931,1 0 1,-1 0-1,1 0 1,-1 0-1,1 1 1,-1-1-1,1 0 0,0 1 1,0-1-1,0 0 1,0 1-1,0-1 1,0 1-1,0 0 1,0-1-1,0 3 1,2-2 52,-1-1 1,1 1-1,0-1 1,0 1 0,0-1-1,-1 0 1,2 0-1,-1 1 1,0-1-1,0 0 1,0 0 0,0 0-1,1 0 1,-1 0-1,1 0 1,-1 0-1,0-1 1,1 1 0,-1 0-1,3 0 1,39 15 209,-34-13-214,3 3 402,-4-2-1780</inkml:trace>
+</inkml:ink>
+</file>
+
+<file path=word/ink/ink47.xml><?xml version="1.0" encoding="utf-8"?>
+<inkml:ink xmlns:inkml="http://www.w3.org/2003/InkML">
+  <inkml:definitions>
+    <inkml:context xml:id="ctx0">
+      <inkml:inkSource xml:id="inkSrc0">
+        <inkml:traceFormat>
+          <inkml:channel name="X" type="integer" min="-2.14748E9" max="2.14748E9" units="cm"/>
+          <inkml:channel name="Y" type="integer" min="-2.14748E9" max="2.14748E9" units="cm"/>
+          <inkml:channel name="F" type="integer" max="32767" units="dev"/>
+        </inkml:traceFormat>
+        <inkml:channelProperties>
+          <inkml:channelProperty channel="X" name="resolution" value="1000" units="1/cm"/>
+          <inkml:channelProperty channel="Y" name="resolution" value="1000" units="1/cm"/>
+          <inkml:channelProperty channel="F" name="resolution" value="0" units="1/dev"/>
+        </inkml:channelProperties>
+      </inkml:inkSource>
+      <inkml:timestamp xml:id="ts0" timeString="2023-08-02T13:35:17.196"/>
+    </inkml:context>
+    <inkml:brush xml:id="br0">
+      <inkml:brushProperty name="width" value="0.05" units="cm"/>
+      <inkml:brushProperty name="height" value="0.05" units="cm"/>
+      <inkml:brushProperty name="color" value="#00A0D7"/>
+    </inkml:brush>
+  </inkml:definitions>
+  <inkml:trace contextRef="#ctx0" brushRef="#br0">197 0 7700,'0'0'8211,"-12"14"-7432,-38 46-66,43-53-568,0 0 1,-1-1-1,0 0 1,0 0-1,0-1 1,-15 8-1,-21 16 592,41-26-698,-16 19 369,19-22-395,0 1 0,0-1 0,0 1 0,0-1-1,0 1 1,0 0 0,0-1 0,0 1-1,0-1 1,1 1 0,-1-1 0,0 1 0,0-1-1,0 1 1,1-1 0,-1 1 0,0-1 0,1 1-1,-1-1 1,0 1 0,1-1 0,-1 1 0,0-1-1,1 0 1,-1 1 0,1-1 0,-1 0 0,1 1-1,-1-1 1,1 0 0,-1 0 0,1 1-1,-1-1 1,1 0 0,-1 0 0,1 0 0,0 0-1,-1 0 1,1 0 0,-1 0 0,1 0 0,-1 0-1,1 0 1,-1 0 0,1 0 0,0 0 0,2 0 48,35 6 947,56 16 1,-81-17-838,0 0-1,-1 0 0,0 1 1,0 1-1,0-1 1,-1 2-1,0 0 0,10 9 1,-20-16-477,1 2 802</inkml:trace>
+</inkml:ink>
+</file>
+
+<file path=word/ink/ink48.xml><?xml version="1.0" encoding="utf-8"?>
+<inkml:ink xmlns:inkml="http://www.w3.org/2003/InkML">
+  <inkml:definitions>
+    <inkml:context xml:id="ctx0">
+      <inkml:inkSource xml:id="inkSrc0">
+        <inkml:traceFormat>
+          <inkml:channel name="X" type="integer" min="-2.14748E9" max="2.14748E9" units="cm"/>
+          <inkml:channel name="Y" type="integer" min="-2.14748E9" max="2.14748E9" units="cm"/>
+          <inkml:channel name="F" type="integer" max="32767" units="dev"/>
+        </inkml:traceFormat>
+        <inkml:channelProperties>
+          <inkml:channelProperty channel="X" name="resolution" value="1000" units="1/cm"/>
+          <inkml:channelProperty channel="Y" name="resolution" value="1000" units="1/cm"/>
+          <inkml:channelProperty channel="F" name="resolution" value="0" units="1/dev"/>
+        </inkml:channelProperties>
+      </inkml:inkSource>
+      <inkml:timestamp xml:id="ts0" timeString="2023-08-02T13:35:14.563"/>
+    </inkml:context>
+    <inkml:brush xml:id="br0">
+      <inkml:brushProperty name="width" value="0.05" units="cm"/>
+      <inkml:brushProperty name="height" value="0.05" units="cm"/>
+      <inkml:brushProperty name="color" value="#00A0D7"/>
+    </inkml:brush>
+  </inkml:definitions>
+  <inkml:trace contextRef="#ctx0" brushRef="#br0">118 0 4594,'-2'1'13497,"-17"9"-13257,-12 18 199,-34 32 267,65-59-693,9-1 29,1 1 82,-1-1 1,0 2-1,0 0 1,0 0 0,0 0-1,0 1 1,0 0-1,0 1 1,-1 0-1,11 7 1,-5-1 205,-1 1 0,0 0-1,-1 0 1,0 1 0,13 17 0,-24-26-1280</inkml:trace>
+</inkml:ink>
+</file>
+
+<file path=word/ink/ink49.xml><?xml version="1.0" encoding="utf-8"?>
+<inkml:ink xmlns:inkml="http://www.w3.org/2003/InkML">
+  <inkml:definitions>
+    <inkml:context xml:id="ctx0">
+      <inkml:inkSource xml:id="inkSrc0">
+        <inkml:traceFormat>
+          <inkml:channel name="X" type="integer" min="-2.14748E9" max="2.14748E9" units="cm"/>
+          <inkml:channel name="Y" type="integer" min="-2.14748E9" max="2.14748E9" units="cm"/>
+          <inkml:channel name="F" type="integer" max="32767" units="dev"/>
+        </inkml:traceFormat>
+        <inkml:channelProperties>
+          <inkml:channelProperty channel="X" name="resolution" value="1000" units="1/cm"/>
+          <inkml:channelProperty channel="Y" name="resolution" value="1000" units="1/cm"/>
+          <inkml:channelProperty channel="F" name="resolution" value="0" units="1/dev"/>
+        </inkml:channelProperties>
+      </inkml:inkSource>
+      <inkml:timestamp xml:id="ts0" timeString="2023-08-02T13:35:13.717"/>
+    </inkml:context>
+    <inkml:brush xml:id="br0">
+      <inkml:brushProperty name="width" value="0.05" units="cm"/>
+      <inkml:brushProperty name="height" value="0.05" units="cm"/>
+      <inkml:brushProperty name="color" value="#00A0D7"/>
+    </inkml:brush>
+  </inkml:definitions>
+  <inkml:trace contextRef="#ctx0" brushRef="#br0">114 1 8020,'0'0'8388,"-3"11"-7281,-2-5-1027,-1 0 1,0-1-1,0 0 1,0 0-1,0 0 1,-11 5-1,11-6 16,0 0 0,0 0-1,0 0 1,1 0 0,-1 1 0,1 0-1,0 0 1,0 0 0,-3 7-1,8-11-43,0-1-1,0 1 0,0 0 0,0 0 1,0 0-1,0-1 0,0 1 0,1 0 1,-1 0-1,0-1 0,1 1 1,-1 0-1,0-1 0,1 1 0,-1 0 1,1-1-1,-1 1 0,1-1 0,-1 1 1,1-1-1,0 1 0,-1-1 0,1 1 1,-1-1-1,1 1 0,0-1 0,0 0 1,-1 0-1,1 1 0,0-1 1,0 0-1,-1 0 0,1 0 0,0 1 1,0-1-1,0 0 0,4 1-3,30 15 718,72 21 0,-106-37-806,0 0 1,0 1-1,0-1 1,0 1-1,0-1 1,0 0-1,0 1 1,0 0 0,0-1-1,0 1 1,0-1-1,-1 1 1,1 0-1,0 0 1,0 0-1,-1-1 1,2 2 0,-2 11-4046,-5-5-1530</inkml:trace>
+</inkml:ink>
+</file>
+
 <file path=word/ink/ink5.xml><?xml version="1.0" encoding="utf-8"?>
 <inkml:ink xmlns:inkml="http://www.w3.org/2003/InkML">
   <inkml:definitions>
@@ -5647,6 +8890,293 @@
     </inkml:brush>
   </inkml:definitions>
   <inkml:trace contextRef="#ctx0" brushRef="#br0">22 0 8516,'0'0'13254,"64"78"-12262,-62-36-79,-2 7-321,-2 6-112,-19 0-400,-1-3-80,1-6-816,8-17-1377,5-16-2913</inkml:trace>
+</inkml:ink>
+</file>
+
+<file path=word/ink/ink50.xml><?xml version="1.0" encoding="utf-8"?>
+<inkml:ink xmlns:inkml="http://www.w3.org/2003/InkML">
+  <inkml:definitions>
+    <inkml:context xml:id="ctx0">
+      <inkml:inkSource xml:id="inkSrc0">
+        <inkml:traceFormat>
+          <inkml:channel name="X" type="integer" min="-2.14748E9" max="2.14748E9" units="cm"/>
+          <inkml:channel name="Y" type="integer" min="-2.14748E9" max="2.14748E9" units="cm"/>
+          <inkml:channel name="F" type="integer" max="32767" units="dev"/>
+        </inkml:traceFormat>
+        <inkml:channelProperties>
+          <inkml:channelProperty channel="X" name="resolution" value="1000" units="1/cm"/>
+          <inkml:channelProperty channel="Y" name="resolution" value="1000" units="1/cm"/>
+          <inkml:channelProperty channel="F" name="resolution" value="0" units="1/dev"/>
+        </inkml:channelProperties>
+      </inkml:inkSource>
+      <inkml:timestamp xml:id="ts0" timeString="2023-08-02T13:35:12.978"/>
+    </inkml:context>
+    <inkml:brush xml:id="br0">
+      <inkml:brushProperty name="width" value="0.05" units="cm"/>
+      <inkml:brushProperty name="height" value="0.05" units="cm"/>
+      <inkml:brushProperty name="color" value="#00A0D7"/>
+    </inkml:brush>
+  </inkml:definitions>
+  <inkml:trace contextRef="#ctx0" brushRef="#br0">102 0 7299,'0'0'8948,"-14"16"-8454,-4 3-367,5-6 7,0 1 0,-20 30-1,25-36-149,6-14-316,7-17 144,-1 15 143,1 0-1,0 1 1,0-1-1,1 1 1,0 0-1,9-8 1,-13 13 168,1 0 0,-1 0 1,0 1-1,1-1 0,-1 1 0,1-1 1,-1 1-1,1 0 0,0 0 0,-1 0 1,1 0-1,0 1 0,0-1 1,-1 1-1,1 0 0,0 0 0,0 0 1,0 0-1,0 0 0,-1 0 0,1 1 1,0 0-1,0-1 0,-1 1 0,5 2 1,-3-1 53,0 1-1,-1-1 1,1 1 0,-1 0 0,0 0 0,0 1 0,3 3 0,19 17-88,-23-24-73</inkml:trace>
+</inkml:ink>
+</file>
+
+<file path=word/ink/ink51.xml><?xml version="1.0" encoding="utf-8"?>
+<inkml:ink xmlns:inkml="http://www.w3.org/2003/InkML">
+  <inkml:definitions>
+    <inkml:context xml:id="ctx0">
+      <inkml:inkSource xml:id="inkSrc0">
+        <inkml:traceFormat>
+          <inkml:channel name="X" type="integer" min="-2.14748E9" max="2.14748E9" units="cm"/>
+          <inkml:channel name="Y" type="integer" min="-2.14748E9" max="2.14748E9" units="cm"/>
+          <inkml:channel name="F" type="integer" max="32767" units="dev"/>
+        </inkml:traceFormat>
+        <inkml:channelProperties>
+          <inkml:channelProperty channel="X" name="resolution" value="1000" units="1/cm"/>
+          <inkml:channelProperty channel="Y" name="resolution" value="1000" units="1/cm"/>
+          <inkml:channelProperty channel="F" name="resolution" value="0" units="1/dev"/>
+        </inkml:channelProperties>
+      </inkml:inkSource>
+      <inkml:timestamp xml:id="ts0" timeString="2023-08-02T13:32:17.066"/>
+    </inkml:context>
+    <inkml:brush xml:id="br0">
+      <inkml:brushProperty name="width" value="0.05" units="cm"/>
+      <inkml:brushProperty name="height" value="0.05" units="cm"/>
+      <inkml:brushProperty name="color" value="#E71224"/>
+    </inkml:brush>
+  </inkml:definitions>
+  <inkml:trace contextRef="#ctx0" brushRef="#br0">112 0 8036,'0'0'12341,"12"75"-11908,-6-46-225,2-1-80,-5-7-112,-3 1 0,0-8-16,0 4-352,0-7-913,0-1-1184,0-3-2001</inkml:trace>
+  <inkml:trace contextRef="#ctx0" brushRef="#br0" timeOffset="346.51">1 120 10101,'0'0'4834,"102"-32"-3826,-70 29-255,-5-1-401,-7 4-240,-8 0-112,-3 4-192,-1 3-705,-8 0-1968</inkml:trace>
+</inkml:ink>
+</file>
+
+<file path=word/ink/ink52.xml><?xml version="1.0" encoding="utf-8"?>
+<inkml:ink xmlns:inkml="http://www.w3.org/2003/InkML">
+  <inkml:definitions>
+    <inkml:context xml:id="ctx0">
+      <inkml:inkSource xml:id="inkSrc0">
+        <inkml:traceFormat>
+          <inkml:channel name="X" type="integer" min="-2.14748E9" max="2.14748E9" units="cm"/>
+          <inkml:channel name="Y" type="integer" min="-2.14748E9" max="2.14748E9" units="cm"/>
+          <inkml:channel name="F" type="integer" max="32767" units="dev"/>
+        </inkml:traceFormat>
+        <inkml:channelProperties>
+          <inkml:channelProperty channel="X" name="resolution" value="1000" units="1/cm"/>
+          <inkml:channelProperty channel="Y" name="resolution" value="1000" units="1/cm"/>
+          <inkml:channelProperty channel="F" name="resolution" value="0" units="1/dev"/>
+        </inkml:channelProperties>
+      </inkml:inkSource>
+      <inkml:timestamp xml:id="ts0" timeString="2023-08-02T13:32:18.631"/>
+    </inkml:context>
+    <inkml:brush xml:id="br0">
+      <inkml:brushProperty name="width" value="0.05" units="cm"/>
+      <inkml:brushProperty name="height" value="0.05" units="cm"/>
+      <inkml:brushProperty name="color" value="#E71224"/>
+    </inkml:brush>
+  </inkml:definitions>
+  <inkml:trace contextRef="#ctx0" brushRef="#br0">0 0 11301,'0'0'9332,"59"8"-9059,-45-8-161,1 0-112,-3 0-64,-1 0-1121,-5 0-1904</inkml:trace>
+</inkml:ink>
+</file>
+
+<file path=word/ink/ink53.xml><?xml version="1.0" encoding="utf-8"?>
+<inkml:ink xmlns:inkml="http://www.w3.org/2003/InkML">
+  <inkml:definitions>
+    <inkml:context xml:id="ctx0">
+      <inkml:inkSource xml:id="inkSrc0">
+        <inkml:traceFormat>
+          <inkml:channel name="X" type="integer" min="-2.14748E9" max="2.14748E9" units="cm"/>
+          <inkml:channel name="Y" type="integer" min="-2.14748E9" max="2.14748E9" units="cm"/>
+          <inkml:channel name="F" type="integer" max="32767" units="dev"/>
+        </inkml:traceFormat>
+        <inkml:channelProperties>
+          <inkml:channelProperty channel="X" name="resolution" value="1000" units="1/cm"/>
+          <inkml:channelProperty channel="Y" name="resolution" value="1000" units="1/cm"/>
+          <inkml:channelProperty channel="F" name="resolution" value="0" units="1/dev"/>
+        </inkml:channelProperties>
+      </inkml:inkSource>
+      <inkml:timestamp xml:id="ts0" timeString="2023-08-02T13:32:07.275"/>
+    </inkml:context>
+    <inkml:brush xml:id="br0">
+      <inkml:brushProperty name="width" value="0.025" units="cm"/>
+      <inkml:brushProperty name="height" value="0.025" units="cm"/>
+    </inkml:brush>
+  </inkml:definitions>
+  <inkml:trace contextRef="#ctx0" brushRef="#br0">1 557 7363,'0'0'9701,"93"-17"-8453,-63 13-383,-1 4-161,0 0-336,-8 0-272,-4 0-96,-2 0-432,-1 0-1297,-2 0-2208,3 0-4932</inkml:trace>
+  <inkml:trace contextRef="#ctx0" brushRef="#br0" timeOffset="800.49">225 585 4370,'0'0'5779,"11"-14"-5032,197-243 1616,-121 165-1258,-55 62-863,-2-1 0,46-65 0,-73 92-344,-1 0-32,0 0 0,1 0 1,-1 1-1,1-1 0,0 1 0,0 0 0,0 0 0,0 0 1,1 0-1,-1 0 0,7-3 0,-1 3-3195</inkml:trace>
+  <inkml:trace contextRef="#ctx0" brushRef="#br0" timeOffset="1713.25">716 0 7411,'0'0'8775,"2"3"-7324,12 15-426,1-1-1,1-1 0,0-1 0,1 0 1,0-1-1,39 23 0,-27-18-588,-1 2 1,28 25-1,-37-29-262,1-2 0,0 0-1,29 15 1,-27-17-5,-1 1-1,38 32 0,6 9-7,15 15-60,-77-67-114,-2 0 2,1-1-1,0 0 0,0-1 0,-1 1 0,1 0 1,1 0-1,-1-1 0,0 1 0,0-1 0,0 0 0,1 0 1,-1 1-1,1-2 0,-1 1 0,1 0 0,3 0 1,-5 8-3230</inkml:trace>
+  <inkml:trace contextRef="#ctx0" brushRef="#br0" timeOffset="3668.35">1396 557 7796,'0'0'7726,"-9"11"-7001,-266 299 5684,181-192-6020,71-93-265,-1-2 0,-43 33 0,41-35-90,-7 4-4164,46-25-1857</inkml:trace>
+  <inkml:trace contextRef="#ctx0" brushRef="#br0" timeOffset="4239.15">819 1146 4466,'0'0'10381,"-9"25"-7548,7 23-598,1-25-2233,0-1 0,5 38 0,0-51-2227,3-7-1897</inkml:trace>
+</inkml:ink>
+</file>
+
+<file path=word/ink/ink54.xml><?xml version="1.0" encoding="utf-8"?>
+<inkml:ink xmlns:inkml="http://www.w3.org/2003/InkML">
+  <inkml:definitions>
+    <inkml:context xml:id="ctx0">
+      <inkml:inkSource xml:id="inkSrc0">
+        <inkml:traceFormat>
+          <inkml:channel name="X" type="integer" min="-2.14748E9" max="2.14748E9" units="cm"/>
+          <inkml:channel name="Y" type="integer" min="-2.14748E9" max="2.14748E9" units="cm"/>
+          <inkml:channel name="F" type="integer" max="32767" units="dev"/>
+        </inkml:traceFormat>
+        <inkml:channelProperties>
+          <inkml:channelProperty channel="X" name="resolution" value="1000" units="1/cm"/>
+          <inkml:channelProperty channel="Y" name="resolution" value="1000" units="1/cm"/>
+          <inkml:channelProperty channel="F" name="resolution" value="0" units="1/dev"/>
+        </inkml:channelProperties>
+      </inkml:inkSource>
+      <inkml:timestamp xml:id="ts0" timeString="2023-08-02T13:31:45.772"/>
+    </inkml:context>
+    <inkml:brush xml:id="br0">
+      <inkml:brushProperty name="width" value="0.05" units="cm"/>
+      <inkml:brushProperty name="height" value="0.05" units="cm"/>
+      <inkml:brushProperty name="color" value="#E71224"/>
+    </inkml:brush>
+  </inkml:definitions>
+  <inkml:trace contextRef="#ctx0" brushRef="#br0">21 32 5202,'0'0'8135,"6"-5"-6804,21-22 1502,-27 31-2616,1 0-1,0 0 1,1 0-1,-1 0 0,1 0 1,0 0-1,0 0 1,0-1-1,4 6 1,-3-3-39,3 6-268,-1 0 0,-1 0 0,0 1 0,4 21 0,-5 3-8889</inkml:trace>
+  <inkml:trace contextRef="#ctx0" brushRef="#br0" timeOffset="341.09">1 64 3201,'0'0'6403,"91"-10"-5842,-65 6-129,3 4-368,0-4-64,1 4-288,-7 0-961,-8 0-4401</inkml:trace>
+</inkml:ink>
+</file>
+
+<file path=word/ink/ink55.xml><?xml version="1.0" encoding="utf-8"?>
+<inkml:ink xmlns:inkml="http://www.w3.org/2003/InkML">
+  <inkml:definitions>
+    <inkml:context xml:id="ctx0">
+      <inkml:inkSource xml:id="inkSrc0">
+        <inkml:traceFormat>
+          <inkml:channel name="X" type="integer" min="-2.14748E9" max="2.14748E9" units="cm"/>
+          <inkml:channel name="Y" type="integer" min="-2.14748E9" max="2.14748E9" units="cm"/>
+          <inkml:channel name="F" type="integer" max="32767" units="dev"/>
+        </inkml:traceFormat>
+        <inkml:channelProperties>
+          <inkml:channelProperty channel="X" name="resolution" value="1000" units="1/cm"/>
+          <inkml:channelProperty channel="Y" name="resolution" value="1000" units="1/cm"/>
+          <inkml:channelProperty channel="F" name="resolution" value="0" units="1/dev"/>
+        </inkml:channelProperties>
+      </inkml:inkSource>
+      <inkml:timestamp xml:id="ts0" timeString="2023-08-02T13:31:43.167"/>
+    </inkml:context>
+    <inkml:brush xml:id="br0">
+      <inkml:brushProperty name="width" value="0.025" units="cm"/>
+      <inkml:brushProperty name="height" value="0.025" units="cm"/>
+    </inkml:brush>
+  </inkml:definitions>
+  <inkml:trace contextRef="#ctx0" brushRef="#br0">1 14 8868,'0'0'6048,"15"-2"-5330,-2 0-610,2-1 485,1 0 0,0 1-1,1 1 1,-1 1 0,0 0 0,19 3 0,4 9 58,0 2 0,-2 1 0,51 29 0,-71-34-499,-1 0 0,0 2 0,-1 0 0,0 1 0,0 0 0,-2 1 0,0 1 0,0 0 0,-2 0 0,0 1 0,14 27 0,4 8 17,-22-40-58,0 0 1,-1 1-1,0 0 1,8 24-1,12 36 122,-18-55-159,-2 0-1,0 1 1,7 36 0,-11-35 42,-2 0 0,-2 37 0,-1-1-3988</inkml:trace>
+</inkml:ink>
+</file>
+
+<file path=word/ink/ink56.xml><?xml version="1.0" encoding="utf-8"?>
+<inkml:ink xmlns:inkml="http://www.w3.org/2003/InkML">
+  <inkml:definitions>
+    <inkml:context xml:id="ctx0">
+      <inkml:inkSource xml:id="inkSrc0">
+        <inkml:traceFormat>
+          <inkml:channel name="X" type="integer" min="-2.14748E9" max="2.14748E9" units="cm"/>
+          <inkml:channel name="Y" type="integer" min="-2.14748E9" max="2.14748E9" units="cm"/>
+          <inkml:channel name="F" type="integer" max="32767" units="dev"/>
+        </inkml:traceFormat>
+        <inkml:channelProperties>
+          <inkml:channelProperty channel="X" name="resolution" value="1000" units="1/cm"/>
+          <inkml:channelProperty channel="Y" name="resolution" value="1000" units="1/cm"/>
+          <inkml:channelProperty channel="F" name="resolution" value="0" units="1/dev"/>
+        </inkml:channelProperties>
+      </inkml:inkSource>
+      <inkml:timestamp xml:id="ts0" timeString="2023-08-02T13:31:15.283"/>
+    </inkml:context>
+    <inkml:brush xml:id="br0">
+      <inkml:brushProperty name="width" value="0.05" units="cm"/>
+      <inkml:brushProperty name="height" value="0.05" units="cm"/>
+      <inkml:brushProperty name="color" value="#E71224"/>
+    </inkml:brush>
+  </inkml:definitions>
+  <inkml:trace contextRef="#ctx0" brushRef="#br0">89 1 10453,'0'0'10196,"17"93"-9443,-2-61-561,-4 0-80,1-7-112,-6-4-160,0-3-897,-6-4-1392</inkml:trace>
+  <inkml:trace contextRef="#ctx0" brushRef="#br0" timeOffset="338.03">1 111 9444,'0'0'6227,"111"-25"-5170,-82 25-433,-5 0-352,-4 0-272,-2 0-560,-1 0-2017,-5 0-4291</inkml:trace>
+</inkml:ink>
+</file>
+
+<file path=word/ink/ink57.xml><?xml version="1.0" encoding="utf-8"?>
+<inkml:ink xmlns:inkml="http://www.w3.org/2003/InkML">
+  <inkml:definitions>
+    <inkml:context xml:id="ctx0">
+      <inkml:inkSource xml:id="inkSrc0">
+        <inkml:traceFormat>
+          <inkml:channel name="X" type="integer" min="-2.14748E9" max="2.14748E9" units="cm"/>
+          <inkml:channel name="Y" type="integer" min="-2.14748E9" max="2.14748E9" units="cm"/>
+          <inkml:channel name="F" type="integer" max="32767" units="dev"/>
+        </inkml:traceFormat>
+        <inkml:channelProperties>
+          <inkml:channelProperty channel="X" name="resolution" value="1000" units="1/cm"/>
+          <inkml:channelProperty channel="Y" name="resolution" value="1000" units="1/cm"/>
+          <inkml:channelProperty channel="F" name="resolution" value="0" units="1/dev"/>
+        </inkml:channelProperties>
+      </inkml:inkSource>
+      <inkml:timestamp xml:id="ts0" timeString="2023-08-02T13:30:24.825"/>
+    </inkml:context>
+    <inkml:brush xml:id="br0">
+      <inkml:brushProperty name="width" value="0.05" units="cm"/>
+      <inkml:brushProperty name="height" value="0.05" units="cm"/>
+      <inkml:brushProperty name="color" value="#E71224"/>
+    </inkml:brush>
+  </inkml:definitions>
+  <inkml:trace contextRef="#ctx0" brushRef="#br0">45 1 8404,'0'0'6915,"6"67"-5875,-6-38-511,0-1-273,0-6-256,0-1-192,0-7-1585,0-3-2737</inkml:trace>
+  <inkml:trace contextRef="#ctx0" brushRef="#br0" timeOffset="342.68">1 117 7876,'0'0'10052,"108"-14"-9732,-84 14-288,-4 0-32,0 0-672,1 0-1329,-1 0-3906</inkml:trace>
+</inkml:ink>
+</file>
+
+<file path=word/ink/ink58.xml><?xml version="1.0" encoding="utf-8"?>
+<inkml:ink xmlns:inkml="http://www.w3.org/2003/InkML">
+  <inkml:definitions>
+    <inkml:context xml:id="ctx0">
+      <inkml:inkSource xml:id="inkSrc0">
+        <inkml:traceFormat>
+          <inkml:channel name="X" type="integer" min="-2.14748E9" max="2.14748E9" units="cm"/>
+          <inkml:channel name="Y" type="integer" min="-2.14748E9" max="2.14748E9" units="cm"/>
+          <inkml:channel name="F" type="integer" max="32767" units="dev"/>
+        </inkml:traceFormat>
+        <inkml:channelProperties>
+          <inkml:channelProperty channel="X" name="resolution" value="1000" units="1/cm"/>
+          <inkml:channelProperty channel="Y" name="resolution" value="1000" units="1/cm"/>
+          <inkml:channelProperty channel="F" name="resolution" value="0" units="1/dev"/>
+        </inkml:channelProperties>
+      </inkml:inkSource>
+      <inkml:timestamp xml:id="ts0" timeString="2023-08-02T13:30:26.725"/>
+    </inkml:context>
+    <inkml:brush xml:id="br0">
+      <inkml:brushProperty name="width" value="0.05" units="cm"/>
+      <inkml:brushProperty name="height" value="0.05" units="cm"/>
+      <inkml:brushProperty name="color" value="#E71224"/>
+    </inkml:brush>
+  </inkml:definitions>
+  <inkml:trace contextRef="#ctx0" brushRef="#br0">0 1 7523,'0'0'12166,"73"0"-11542,-52 0-272,-4 0-95,-5 0-161,-6 0-80</inkml:trace>
+</inkml:ink>
+</file>
+
+<file path=word/ink/ink59.xml><?xml version="1.0" encoding="utf-8"?>
+<inkml:ink xmlns:inkml="http://www.w3.org/2003/InkML">
+  <inkml:definitions>
+    <inkml:context xml:id="ctx0">
+      <inkml:inkSource xml:id="inkSrc0">
+        <inkml:traceFormat>
+          <inkml:channel name="X" type="integer" min="-2.14748E9" max="2.14748E9" units="cm"/>
+          <inkml:channel name="Y" type="integer" min="-2.14748E9" max="2.14748E9" units="cm"/>
+          <inkml:channel name="F" type="integer" max="32767" units="dev"/>
+        </inkml:traceFormat>
+        <inkml:channelProperties>
+          <inkml:channelProperty channel="X" name="resolution" value="1000" units="1/cm"/>
+          <inkml:channelProperty channel="Y" name="resolution" value="1000" units="1/cm"/>
+          <inkml:channelProperty channel="F" name="resolution" value="0" units="1/dev"/>
+        </inkml:channelProperties>
+      </inkml:inkSource>
+      <inkml:timestamp xml:id="ts0" timeString="2023-08-02T13:30:10.464"/>
+    </inkml:context>
+    <inkml:brush xml:id="br0">
+      <inkml:brushProperty name="width" value="0.025" units="cm"/>
+      <inkml:brushProperty name="height" value="0.025" units="cm"/>
+    </inkml:brush>
+  </inkml:definitions>
+  <inkml:trace contextRef="#ctx0" brushRef="#br0">466 1 5923,'0'0'6472,"0"12"-5781,6 369 6070,-8-116-5708,1 20-5762,1-291-2934</inkml:trace>
+  <inkml:trace contextRef="#ctx0" brushRef="#br0" timeOffset="641.93">21 988 8388,'0'0'11125,"120"4"-10069,-73-4-303,6 0-129,-1 0-304,-2 0 16,-6 0-272,-6-4-64,-12 4 0,-8 0-416,-7 0-608</inkml:trace>
+  <inkml:trace contextRef="#ctx0" brushRef="#br0" timeOffset="1265.69">1 1024 5987,'0'0'9241,"0"8"-8187,0 185 3567,0 111-2836,12-306-5851,-4-13-566</inkml:trace>
 </inkml:ink>
 </file>
 
@@ -5679,6 +9209,288 @@
   <inkml:trace contextRef="#ctx0" brushRef="#br0" timeOffset="1614.02">912 268 14503,'0'0'7987,"0"71"-7603,-19-41-384,-2-8-128,2-2-1456,6-7-2722,2-13-5075</inkml:trace>
   <inkml:trace contextRef="#ctx0" brushRef="#br0" timeOffset="1967.34">1064 44 10085,'0'0'3735,"0"13"-1489,-2 40-80,0 78 1098,3-116-3091,0-1-1,0 0 1,2 0-1,0 0 1,0 0-1,11 24 1,-13-34-170,1-1 1,-1 0-1,1 0 0,0 0 1,0 0-1,0 0 1,1 0-1,-1-1 0,1 1 1,-1-1-1,1 1 1,0-1-1,0 0 0,0 0 1,0 0-1,0-1 1,0 1-1,1-1 1,-1 0-1,0 0 0,1 0 1,-1 0-1,1 0 1,-1-1-1,1 0 0,0 1 1,-1-1-1,1-1 1,-1 1-1,5-1 0,-4 0-143,1-1 0,-1 1-1,0-1 1,-1 0-1,1 0 1,0 0 0,-1-1-1,1 1 1,-1-1-1,1 0 1,-1 0 0,0 0-1,0 0 1,-1 0-1,1-1 1,-1 1 0,1-1-1,-1 0 1,0 0-1,-1 0 1,1 0 0,-1 0-1,0 0 1,2-8-1,0-10-3092,-3 2-2236</inkml:trace>
   <inkml:trace contextRef="#ctx0" brushRef="#br0" timeOffset="2351.73">979 223 2801,'0'0'15559,"86"-16"-14806,-60 16-481,1-7-272,2 4-176,-2 0-1313,-1-1-1344,-2 1-3730</inkml:trace>
+</inkml:ink>
+</file>
+
+<file path=word/ink/ink60.xml><?xml version="1.0" encoding="utf-8"?>
+<inkml:ink xmlns:inkml="http://www.w3.org/2003/InkML">
+  <inkml:definitions>
+    <inkml:context xml:id="ctx0">
+      <inkml:inkSource xml:id="inkSrc0">
+        <inkml:traceFormat>
+          <inkml:channel name="X" type="integer" min="-2.14748E9" max="2.14748E9" units="cm"/>
+          <inkml:channel name="Y" type="integer" min="-2.14748E9" max="2.14748E9" units="cm"/>
+          <inkml:channel name="F" type="integer" max="32767" units="dev"/>
+        </inkml:traceFormat>
+        <inkml:channelProperties>
+          <inkml:channelProperty channel="X" name="resolution" value="1000" units="1/cm"/>
+          <inkml:channelProperty channel="Y" name="resolution" value="1000" units="1/cm"/>
+          <inkml:channelProperty channel="F" name="resolution" value="0" units="1/dev"/>
+        </inkml:channelProperties>
+      </inkml:inkSource>
+      <inkml:timestamp xml:id="ts0" timeString="2023-08-02T13:30:01.699"/>
+    </inkml:context>
+    <inkml:brush xml:id="br0">
+      <inkml:brushProperty name="width" value="0.025" units="cm"/>
+      <inkml:brushProperty name="height" value="0.025" units="cm"/>
+    </inkml:brush>
+  </inkml:definitions>
+  <inkml:trace contextRef="#ctx0" brushRef="#br0">0 636 4018,'0'0'14999,"105"7"-13735,-52-7-143,8 0-513,4 0-224,-1 0-80,-5-4-63,-7 4-241,-14 0-49,-14 0-447,-13 0-864,-8-7-2082,-3-4-2096</inkml:trace>
+  <inkml:trace contextRef="#ctx0" brushRef="#br0" timeOffset="636.17">588 61 8244,'0'0'7267,"-15"92"-5970,15-49-209,0 11 161,3 6-369,0 1-272,0-1-223,-3-3-225,0-10-160,0-12-112,0-10-1121,6-10-1424,-3-15-2417</inkml:trace>
+  <inkml:trace contextRef="#ctx0" brushRef="#br0" timeOffset="1590.72">629 8 8084,'0'0'7022,"17"0"-5094,305-7 3997,188 15-3918,-500-8-2190,24 4 527,-33-4-448,0 0-1,0 0 0,0 1 0,0-1 0,0 1 0,0-1 0,0 1 0,0-1 0,0 1 1,0 0-1,0-1 0,-1 1 0,1 0 0,0-1 0,0 1 0,-1 0 0,1 0 0,-1 0 1,1 0-1,-1 0 0,1 0 0,-1 0 0,1 0 0,-1 0 0,0 0 0,1 1 1,1 9-2746,1-5-1973,3-1-4101</inkml:trace>
+</inkml:ink>
+</file>
+
+<file path=word/ink/ink61.xml><?xml version="1.0" encoding="utf-8"?>
+<inkml:ink xmlns:inkml="http://www.w3.org/2003/InkML">
+  <inkml:definitions>
+    <inkml:context xml:id="ctx0">
+      <inkml:inkSource xml:id="inkSrc0">
+        <inkml:traceFormat>
+          <inkml:channel name="X" type="integer" min="-2.14748E9" max="2.14748E9" units="cm"/>
+          <inkml:channel name="Y" type="integer" min="-2.14748E9" max="2.14748E9" units="cm"/>
+          <inkml:channel name="F" type="integer" max="32767" units="dev"/>
+        </inkml:traceFormat>
+        <inkml:channelProperties>
+          <inkml:channelProperty channel="X" name="resolution" value="1000" units="1/cm"/>
+          <inkml:channelProperty channel="Y" name="resolution" value="1000" units="1/cm"/>
+          <inkml:channelProperty channel="F" name="resolution" value="0" units="1/dev"/>
+        </inkml:channelProperties>
+      </inkml:inkSource>
+      <inkml:timestamp xml:id="ts0" timeString="2023-08-02T13:35:20.400"/>
+    </inkml:context>
+    <inkml:brush xml:id="br0">
+      <inkml:brushProperty name="width" value="0.05" units="cm"/>
+      <inkml:brushProperty name="height" value="0.05" units="cm"/>
+      <inkml:brushProperty name="color" value="#00A0D7"/>
+    </inkml:brush>
+  </inkml:definitions>
+  <inkml:trace contextRef="#ctx0" brushRef="#br0">1 0 7988,'0'0'9169,"0"2"-9050,0 0 0,0 0 0,-1-1-1,1 1 1,1 0 0,-1 0 0,0-1 0,0 1 0,1 0-1,-1-1 1,0 1 0,2 2 0,2-1-7,-1-1 1,1 0 0,0 1-1,0-2 1,0 1-1,0 0 1,0-1-1,1 0 1,-1 0-1,0 0 1,1 0 0,-1-1-1,1 0 1,-1 0-1,5 0 1,28 2 186,-36-2-262,0 1 0,0-1 0,0 0 0,0 0 1,0 1-1,0-1 0,0 0 0,-1 1 0,1-1 1,0 1-1,0-1 0,0 1 0,0 0 1,-1-1-1,1 1 0,0 0 0,-1 0 0,1-1 1,0 1-1,-1 0 0,1 0 0,-1 0 1,0 0-1,1 0 0,-1-1 0,1 3 0,-1 0 53,1-1-1,-1 1 0,0 0 1,0-1-1,0 1 0,-1 0 0,1-1 1,-1 1-1,-1 5 0,0-2-1,0 0-1,0-1 1,-1 1 0,0 0-1,0-1 1,0 0 0,-1 0-1,-6 7 1,-13 4-365,12-14-7935</inkml:trace>
+</inkml:ink>
+</file>
+
+<file path=word/ink/ink62.xml><?xml version="1.0" encoding="utf-8"?>
+<inkml:ink xmlns:inkml="http://www.w3.org/2003/InkML">
+  <inkml:definitions>
+    <inkml:context xml:id="ctx0">
+      <inkml:inkSource xml:id="inkSrc0">
+        <inkml:traceFormat>
+          <inkml:channel name="X" type="integer" min="-2.14748E9" max="2.14748E9" units="cm"/>
+          <inkml:channel name="Y" type="integer" min="-2.14748E9" max="2.14748E9" units="cm"/>
+          <inkml:channel name="F" type="integer" max="32767" units="dev"/>
+        </inkml:traceFormat>
+        <inkml:channelProperties>
+          <inkml:channelProperty channel="X" name="resolution" value="1000" units="1/cm"/>
+          <inkml:channelProperty channel="Y" name="resolution" value="1000" units="1/cm"/>
+          <inkml:channelProperty channel="F" name="resolution" value="0" units="1/dev"/>
+        </inkml:channelProperties>
+      </inkml:inkSource>
+      <inkml:timestamp xml:id="ts0" timeString="2023-08-02T13:35:19.707"/>
+    </inkml:context>
+    <inkml:brush xml:id="br0">
+      <inkml:brushProperty name="width" value="0.05" units="cm"/>
+      <inkml:brushProperty name="height" value="0.05" units="cm"/>
+      <inkml:brushProperty name="color" value="#00A0D7"/>
+    </inkml:brush>
+  </inkml:definitions>
+  <inkml:trace contextRef="#ctx0" brushRef="#br0">96 1 4498,'0'0'10501,"-10"7"-10080,-75 63 1476,96-79-2101,0 1 0,0-1 0,24-12 0,-29 18 242,0 0 0,1 0 1,-1 1-1,0 0 1,1 0-1,0 0 0,-1 1 1,1 0-1,0 0 1,-1 1-1,1 0 0,9 1 1,-14 0 23,0-1 0,0 1 0,0 0-1,0 0 1,-1 0 0,1 0 0,0 0 0,-1 0 0,1 0 0,0 1 0,-1-1 0,0 0 0,1 1 0,-1 0-1,0-1 1,0 1 0,2 3 0,-2-4-119,0 1-1,-1 0 1,1-1-1,0 0 0,0 1 1,1-1-1,-1 1 1,0-1-1,0 0 1,1 0-1,-1 0 1,1 0-1,-1 0 1,1 0-1,-1 0 0,1 0 1,-1-1-1,1 1 1,0 0-1,-1-1 1,1 1-1,0-1 1,2 0-1</inkml:trace>
+</inkml:ink>
+</file>
+
+<file path=word/ink/ink63.xml><?xml version="1.0" encoding="utf-8"?>
+<inkml:ink xmlns:inkml="http://www.w3.org/2003/InkML">
+  <inkml:definitions>
+    <inkml:context xml:id="ctx0">
+      <inkml:inkSource xml:id="inkSrc0">
+        <inkml:traceFormat>
+          <inkml:channel name="X" type="integer" min="-2.14748E9" max="2.14748E9" units="cm"/>
+          <inkml:channel name="Y" type="integer" min="-2.14748E9" max="2.14748E9" units="cm"/>
+          <inkml:channel name="F" type="integer" max="32767" units="dev"/>
+        </inkml:traceFormat>
+        <inkml:channelProperties>
+          <inkml:channelProperty channel="X" name="resolution" value="1000" units="1/cm"/>
+          <inkml:channelProperty channel="Y" name="resolution" value="1000" units="1/cm"/>
+          <inkml:channelProperty channel="F" name="resolution" value="0" units="1/dev"/>
+        </inkml:channelProperties>
+      </inkml:inkSource>
+      <inkml:timestamp xml:id="ts0" timeString="2023-08-02T13:35:18.220"/>
+    </inkml:context>
+    <inkml:brush xml:id="br0">
+      <inkml:brushProperty name="width" value="0.05" units="cm"/>
+      <inkml:brushProperty name="height" value="0.05" units="cm"/>
+      <inkml:brushProperty name="color" value="#00A0D7"/>
+    </inkml:brush>
+  </inkml:definitions>
+  <inkml:trace contextRef="#ctx0" brushRef="#br0">65 3 5555,'0'-2'15228,"-1"11"-15073,0 1 0,0 0 0,-1-1 0,0 1 0,-1-1 0,0 0 0,-1 0 1,1 0-1,-2 0 0,1-1 0,-1 0 0,-1 1 0,1-2 0,-14 15 0,18-21-355,1-27-1054,1 20 1213,-1-1-1,1 1 0,1 0 1,-1 0-1,1-1 0,0 1 1,0 0-1,1 1 0,0-1 1,0 0-1,0 1 0,0-1 1,1 1-1,0 0 0,6-5 1,-8 7 47,0 1 1,0 1 0,0-1 0,0 0 0,0 0 0,1 1 0,-1-1 0,1 1-1,-1 0 1,1 0 0,-1 0 0,1 0 0,0 0 0,-1 0 0,1 1 0,0 0 0,-1-1-1,1 1 1,0 0 0,0 0 0,0 0 0,-1 1 0,1-1 0,0 1 0,-1-1 0,1 1-1,0 0 1,-1 0 0,1 0 0,-1 0 0,1 1 0,-1-1 0,0 1 0,1-1 0,2 4-1,11 11 366,0 1-1,17 24 0,-10-12-393</inkml:trace>
+</inkml:ink>
+</file>
+
+<file path=word/ink/ink64.xml><?xml version="1.0" encoding="utf-8"?>
+<inkml:ink xmlns:inkml="http://www.w3.org/2003/InkML">
+  <inkml:definitions>
+    <inkml:context xml:id="ctx0">
+      <inkml:inkSource xml:id="inkSrc0">
+        <inkml:traceFormat>
+          <inkml:channel name="X" type="integer" min="-2.14748E9" max="2.14748E9" units="cm"/>
+          <inkml:channel name="Y" type="integer" min="-2.14748E9" max="2.14748E9" units="cm"/>
+          <inkml:channel name="F" type="integer" max="32767" units="dev"/>
+        </inkml:traceFormat>
+        <inkml:channelProperties>
+          <inkml:channelProperty channel="X" name="resolution" value="1000" units="1/cm"/>
+          <inkml:channelProperty channel="Y" name="resolution" value="1000" units="1/cm"/>
+          <inkml:channelProperty channel="F" name="resolution" value="0" units="1/dev"/>
+        </inkml:channelProperties>
+      </inkml:inkSource>
+      <inkml:timestamp xml:id="ts0" timeString="2023-08-02T13:35:16.552"/>
+    </inkml:context>
+    <inkml:brush xml:id="br0">
+      <inkml:brushProperty name="width" value="0.05" units="cm"/>
+      <inkml:brushProperty name="height" value="0.05" units="cm"/>
+      <inkml:brushProperty name="color" value="#00A0D7"/>
+    </inkml:brush>
+  </inkml:definitions>
+  <inkml:trace contextRef="#ctx0" brushRef="#br0">129 0 12758,'0'0'6742,"-13"16"-6118,0 0-473,-75 87 866,88-102-1026,-1-1 0,1 1 0,0 0 0,-1-1 0,1 1 0,0 0 0,-1-1 0,1 1 0,-1-1 0,0 1 0,1-1 0,-1 1 0,1-1 0,-1 1 0,0-1 0,1 0 0,-1 1 0,0-1 0,1 0 0,-1 1 0,0-1 0,1 0 0,-3 0 0,4-28-1407,0 24 1427,0 0 0,0 1 1,1-1-1,-1 0 1,1 1-1,-1-1 0,1 1 1,0 0-1,0-1 1,1 1-1,-1 0 0,1 0 1,0 0-1,-1 1 1,1-1-1,0 1 0,1 0 1,-1-1-1,0 1 1,1 1-1,-1-1 0,1 0 1,-1 1-1,1 0 1,0 0-1,0 0 0,-1 0 1,1 1-1,0-1 0,0 1 1,0 0-1,0 0 1,0 0-1,0 1 0,-1-1 1,1 1-1,0 0 1,0 0-1,-1 1 0,1-1 1,0 1-1,-1-1 1,0 1-1,1 0 0,-1 1 1,0-1-1,5 5 1,-8-7-43,17 16 344,-7-14-3864</inkml:trace>
+</inkml:ink>
+</file>
+
+<file path=word/ink/ink65.xml><?xml version="1.0" encoding="utf-8"?>
+<inkml:ink xmlns:inkml="http://www.w3.org/2003/InkML">
+  <inkml:definitions>
+    <inkml:context xml:id="ctx0">
+      <inkml:inkSource xml:id="inkSrc0">
+        <inkml:traceFormat>
+          <inkml:channel name="X" type="integer" min="-2.14748E9" max="2.14748E9" units="cm"/>
+          <inkml:channel name="Y" type="integer" min="-2.14748E9" max="2.14748E9" units="cm"/>
+          <inkml:channel name="F" type="integer" max="32767" units="dev"/>
+        </inkml:traceFormat>
+        <inkml:channelProperties>
+          <inkml:channelProperty channel="X" name="resolution" value="1000" units="1/cm"/>
+          <inkml:channelProperty channel="Y" name="resolution" value="1000" units="1/cm"/>
+          <inkml:channelProperty channel="F" name="resolution" value="0" units="1/dev"/>
+        </inkml:channelProperties>
+      </inkml:inkSource>
+      <inkml:timestamp xml:id="ts0" timeString="2023-08-02T13:35:10.761"/>
+    </inkml:context>
+    <inkml:brush xml:id="br0">
+      <inkml:brushProperty name="width" value="0.05" units="cm"/>
+      <inkml:brushProperty name="height" value="0.05" units="cm"/>
+      <inkml:brushProperty name="color" value="#00A0D7"/>
+    </inkml:brush>
+  </inkml:definitions>
+  <inkml:trace contextRef="#ctx0" brushRef="#br0">0 124 10101,'0'0'5845,"2"-4"-5650,7-10-53,1 1 0,1 1-1,0-1 1,0 2 0,1 0 0,0 0 0,16-10 0,-11 8-138,-17 13 29,1 0 0,-1-1 0,1 1 0,-1 0 0,1 0 0,-1 0 0,1 0 0,-1 0 0,1 0 0,-1 0 0,0 0 0,1 0 0,-1 0 0,1 0-1,-1 1 1,1-1 0,-1 0 0,1 0 0,-1 0 0,1 1 0,-1-1 0,1 0 0,-1 0 0,0 1 0,1-1 0,-1 0 0,0 1 0,1-1 0,-1 1 0,0-1 0,1 0 0,-1 1 0,0-1 0,0 1 0,1-1 0,-1 1 0,0-1 0,0 1 0,0-1 0,0 1 0,0 0 0,11 29 731,-8-21-595,3 2-65,1 1-370,-5-4-3856</inkml:trace>
+</inkml:ink>
+</file>
+
+<file path=word/ink/ink66.xml><?xml version="1.0" encoding="utf-8"?>
+<inkml:ink xmlns:inkml="http://www.w3.org/2003/InkML">
+  <inkml:definitions>
+    <inkml:context xml:id="ctx0">
+      <inkml:inkSource xml:id="inkSrc0">
+        <inkml:traceFormat>
+          <inkml:channel name="X" type="integer" min="-2.14748E9" max="2.14748E9" units="cm"/>
+          <inkml:channel name="Y" type="integer" min="-2.14748E9" max="2.14748E9" units="cm"/>
+          <inkml:channel name="F" type="integer" max="32767" units="dev"/>
+        </inkml:traceFormat>
+        <inkml:channelProperties>
+          <inkml:channelProperty channel="X" name="resolution" value="1000" units="1/cm"/>
+          <inkml:channelProperty channel="Y" name="resolution" value="1000" units="1/cm"/>
+          <inkml:channelProperty channel="F" name="resolution" value="0" units="1/dev"/>
+        </inkml:channelProperties>
+      </inkml:inkSource>
+      <inkml:timestamp xml:id="ts0" timeString="2023-08-02T13:32:15.706"/>
+    </inkml:context>
+    <inkml:brush xml:id="br0">
+      <inkml:brushProperty name="width" value="0.05" units="cm"/>
+      <inkml:brushProperty name="height" value="0.05" units="cm"/>
+      <inkml:brushProperty name="color" value="#E71224"/>
+    </inkml:brush>
+  </inkml:definitions>
+  <inkml:trace contextRef="#ctx0" brushRef="#br0">0 18 4114,'0'0'15255,"50"-17"-14471,-35 17-352,-1 0-255,-2 0-129,2 0-32,-5 0-16,-3 3 0,-3-3-321,-3 4-543,6-4-1361</inkml:trace>
+</inkml:ink>
+</file>
+
+<file path=word/ink/ink67.xml><?xml version="1.0" encoding="utf-8"?>
+<inkml:ink xmlns:inkml="http://www.w3.org/2003/InkML">
+  <inkml:definitions>
+    <inkml:context xml:id="ctx0">
+      <inkml:inkSource xml:id="inkSrc0">
+        <inkml:traceFormat>
+          <inkml:channel name="X" type="integer" min="-2.14748E9" max="2.14748E9" units="cm"/>
+          <inkml:channel name="Y" type="integer" min="-2.14748E9" max="2.14748E9" units="cm"/>
+          <inkml:channel name="F" type="integer" max="32767" units="dev"/>
+        </inkml:traceFormat>
+        <inkml:channelProperties>
+          <inkml:channelProperty channel="X" name="resolution" value="1000" units="1/cm"/>
+          <inkml:channelProperty channel="Y" name="resolution" value="1000" units="1/cm"/>
+          <inkml:channelProperty channel="F" name="resolution" value="0" units="1/dev"/>
+        </inkml:channelProperties>
+      </inkml:inkSource>
+      <inkml:timestamp xml:id="ts0" timeString="2023-08-02T13:31:10.213"/>
+    </inkml:context>
+    <inkml:brush xml:id="br0">
+      <inkml:brushProperty name="width" value="0.025" units="cm"/>
+      <inkml:brushProperty name="height" value="0.025" units="cm"/>
+    </inkml:brush>
+  </inkml:definitions>
+  <inkml:trace contextRef="#ctx0" brushRef="#br0">0 15 5619,'0'0'8740,"117"0"-6483,-38 0-705,9 0-895,6 0-193,-1-4-272,-11-3-144,-9 4-48,-14 3-448,-13 0-1137,-13 0-1344,-13 7-3874</inkml:trace>
+  <inkml:trace contextRef="#ctx0" brushRef="#br0" timeOffset="2440.3">730 19 7203,'0'0'4224,"0"15"-3008,-3 181 2047,6 258 459,-3-453-3776,0 1 0,0 0 1,0 0-1,1 0 1,-1-1-1,0 1 0,1 0 1,-1-1-1,1 1 1,0 0-1,-1-1 0,1 1 1,0 0-1,0-1 1,0 0-1,0 1 0,3 1 1,17 4-6410</inkml:trace>
+</inkml:ink>
+</file>
+
+<file path=word/ink/ink68.xml><?xml version="1.0" encoding="utf-8"?>
+<inkml:ink xmlns:inkml="http://www.w3.org/2003/InkML">
+  <inkml:definitions>
+    <inkml:context xml:id="ctx0">
+      <inkml:inkSource xml:id="inkSrc0">
+        <inkml:traceFormat>
+          <inkml:channel name="X" type="integer" min="-2.14748E9" max="2.14748E9" units="cm"/>
+          <inkml:channel name="Y" type="integer" min="-2.14748E9" max="2.14748E9" units="cm"/>
+          <inkml:channel name="F" type="integer" max="32767" units="dev"/>
+        </inkml:traceFormat>
+        <inkml:channelProperties>
+          <inkml:channelProperty channel="X" name="resolution" value="1000" units="1/cm"/>
+          <inkml:channelProperty channel="Y" name="resolution" value="1000" units="1/cm"/>
+          <inkml:channelProperty channel="F" name="resolution" value="0" units="1/dev"/>
+        </inkml:channelProperties>
+      </inkml:inkSource>
+      <inkml:timestamp xml:id="ts0" timeString="2023-08-02T13:30:23.742"/>
+    </inkml:context>
+    <inkml:brush xml:id="br0">
+      <inkml:brushProperty name="width" value="0.05" units="cm"/>
+      <inkml:brushProperty name="height" value="0.05" units="cm"/>
+      <inkml:brushProperty name="color" value="#E71224"/>
+    </inkml:brush>
+  </inkml:definitions>
+  <inkml:trace contextRef="#ctx0" brushRef="#br0">101 0 10837,'0'0'6387,"0"96"-6387,0-71-32,3 0-849,0-11-1920,3-3-1825</inkml:trace>
+  <inkml:trace contextRef="#ctx0" brushRef="#br0" timeOffset="342.62">1 96 7491,'0'0'9957,"88"-25"-8596,-56 22-481,-6 3-496,-3 0-384,-8 0-112,3 0-912,-4 0-1970,-2 0-3729</inkml:trace>
+</inkml:ink>
+</file>
+
+<file path=word/ink/ink69.xml><?xml version="1.0" encoding="utf-8"?>
+<inkml:ink xmlns:inkml="http://www.w3.org/2003/InkML">
+  <inkml:definitions>
+    <inkml:context xml:id="ctx0">
+      <inkml:inkSource xml:id="inkSrc0">
+        <inkml:traceFormat>
+          <inkml:channel name="X" type="integer" min="-2.14748E9" max="2.14748E9" units="cm"/>
+          <inkml:channel name="Y" type="integer" min="-2.14748E9" max="2.14748E9" units="cm"/>
+          <inkml:channel name="F" type="integer" max="32767" units="dev"/>
+        </inkml:traceFormat>
+        <inkml:channelProperties>
+          <inkml:channelProperty channel="X" name="resolution" value="1000" units="1/cm"/>
+          <inkml:channelProperty channel="Y" name="resolution" value="1000" units="1/cm"/>
+          <inkml:channelProperty channel="F" name="resolution" value="0" units="1/dev"/>
+        </inkml:channelProperties>
+      </inkml:inkSource>
+      <inkml:timestamp xml:id="ts0" timeString="2023-08-02T13:30:22.582"/>
+    </inkml:context>
+    <inkml:brush xml:id="br0">
+      <inkml:brushProperty name="width" value="0.05" units="cm"/>
+      <inkml:brushProperty name="height" value="0.05" units="cm"/>
+      <inkml:brushProperty name="color" value="#E71224"/>
+    </inkml:brush>
+  </inkml:definitions>
+  <inkml:trace contextRef="#ctx0" brushRef="#br0">1 4 8708,'0'0'10437,"38"-3"-10069,-15 3-16,1 0-192,-4 0-80,-5 0-48,-3 0 0,-4 0-32,-5 0-160,3 0-1393</inkml:trace>
 </inkml:ink>
 </file>
 
@@ -5719,6 +9531,367 @@
 </inkml:ink>
 </file>
 
+<file path=word/ink/ink70.xml><?xml version="1.0" encoding="utf-8"?>
+<inkml:ink xmlns:inkml="http://www.w3.org/2003/InkML">
+  <inkml:definitions>
+    <inkml:context xml:id="ctx0">
+      <inkml:inkSource xml:id="inkSrc0">
+        <inkml:traceFormat>
+          <inkml:channel name="X" type="integer" min="-2.14748E9" max="2.14748E9" units="cm"/>
+          <inkml:channel name="Y" type="integer" min="-2.14748E9" max="2.14748E9" units="cm"/>
+          <inkml:channel name="F" type="integer" max="32767" units="dev"/>
+        </inkml:traceFormat>
+        <inkml:channelProperties>
+          <inkml:channelProperty channel="X" name="resolution" value="1000" units="1/cm"/>
+          <inkml:channelProperty channel="Y" name="resolution" value="1000" units="1/cm"/>
+          <inkml:channelProperty channel="F" name="resolution" value="0" units="1/dev"/>
+        </inkml:channelProperties>
+      </inkml:inkSource>
+      <inkml:timestamp xml:id="ts0" timeString="2023-08-02T13:32:41.828"/>
+    </inkml:context>
+    <inkml:brush xml:id="br0">
+      <inkml:brushProperty name="width" value="0.05" units="cm"/>
+      <inkml:brushProperty name="height" value="0.05" units="cm"/>
+      <inkml:brushProperty name="color" value="#E71224"/>
+    </inkml:brush>
+  </inkml:definitions>
+  <inkml:trace contextRef="#ctx0" brushRef="#br0">23 1 12102,'0'0'8051,"44"85"-7603,-41-56-191,0-1-193,-3-3-64,3-3-241,0-5-959,0-6-1345,-3-4-2321</inkml:trace>
+  <inkml:trace contextRef="#ctx0" brushRef="#br0" timeOffset="336.89">1 108 7764,'0'0'8163,"84"-21"-7570,-63 21-561,-1 0-32,4 7-721,-1-3-1392,4-4-2865</inkml:trace>
+  <inkml:trace contextRef="#ctx0" brushRef="#br0" timeOffset="678.91">327 17 10997,'0'0'7107,"0"92"-6322,6-67-305,0-3-480,0-1-16,0-3-608,-3-8-785,-3 1-432,0-7-1040</inkml:trace>
+  <inkml:trace contextRef="#ctx0" brushRef="#br0" timeOffset="679.91">245 99 8356,'0'0'8084,"88"-11"-7892,-65 11-192,1 0-369,2 0-1151,-2 0-2690</inkml:trace>
+  <inkml:trace contextRef="#ctx0" brushRef="#br0" timeOffset="1019.03">523 24 5250,'0'0'12054,"18"78"-11446,-7-57-112,-2 1-287,0-4-209,-3 0-385,0-4-863,-3-4-1361,-3 1-2946</inkml:trace>
+  <inkml:trace contextRef="#ctx0" brushRef="#br0" timeOffset="1020.03">450 91 10005,'0'0'7043,"102"-10"-5474,-81 10-705,-4 0-448,-2 0-416,3 0-496,-7 3-2513,1 1-6036</inkml:trace>
+</inkml:ink>
+</file>
+
+<file path=word/ink/ink71.xml><?xml version="1.0" encoding="utf-8"?>
+<inkml:ink xmlns:inkml="http://www.w3.org/2003/InkML">
+  <inkml:definitions>
+    <inkml:context xml:id="ctx0">
+      <inkml:inkSource xml:id="inkSrc0">
+        <inkml:traceFormat>
+          <inkml:channel name="X" type="integer" min="-2.14748E9" max="2.14748E9" units="cm"/>
+          <inkml:channel name="Y" type="integer" min="-2.14748E9" max="2.14748E9" units="cm"/>
+          <inkml:channel name="F" type="integer" max="32767" units="dev"/>
+        </inkml:traceFormat>
+        <inkml:channelProperties>
+          <inkml:channelProperty channel="X" name="resolution" value="1000" units="1/cm"/>
+          <inkml:channelProperty channel="Y" name="resolution" value="1000" units="1/cm"/>
+          <inkml:channelProperty channel="F" name="resolution" value="0" units="1/dev"/>
+        </inkml:channelProperties>
+      </inkml:inkSource>
+      <inkml:timestamp xml:id="ts0" timeString="2023-08-02T13:32:30.102"/>
+    </inkml:context>
+    <inkml:brush xml:id="br0">
+      <inkml:brushProperty name="width" value="0.05" units="cm"/>
+      <inkml:brushProperty name="height" value="0.05" units="cm"/>
+      <inkml:brushProperty name="color" value="#E71224"/>
+    </inkml:brush>
+  </inkml:definitions>
+  <inkml:trace contextRef="#ctx0" brushRef="#br0">127 30 10053,'0'0'3425,"-3"93"-2352,3-58-481,0-2-592,0-5-304,0-7-1777,0-6-1777</inkml:trace>
+  <inkml:trace contextRef="#ctx0" brushRef="#br0" timeOffset="339.3">1 114 9284,'0'0'6195,"111"-18"-4866,-79 18-993,-5 0-336,2 0-368,-3 0-1361,-2 0-2529</inkml:trace>
+  <inkml:trace contextRef="#ctx0" brushRef="#br0" timeOffset="677.93">344 1 9060,'0'0'9573,"-15"89"-8357,15-54-448,0 1-463,3-7-241,3-8-64,0-3-529,0-8-1071,3-10-641</inkml:trace>
+  <inkml:trace contextRef="#ctx0" brushRef="#br0" timeOffset="678.93">213 118 7684,'0'0'9012,"116"-10"-8804,-80 6-208,-1 0-192,3 1-849,-6-1-1680,-3-3-2033</inkml:trace>
+  <inkml:trace contextRef="#ctx0" brushRef="#br0" timeOffset="1020.8">577 8 11013,'0'0'8548,"-12"75"-7540,9-47-511,3 1-305,0-4-192,0-4-16,0-3-705,0-7-1488,0-4-864</inkml:trace>
+  <inkml:trace contextRef="#ctx0" brushRef="#br0" timeOffset="1021.8">457 140 6339,'0'0'8756,"88"-29"-7107,-56 26-289,0-1-463,-5 4-577,-4 0-320,-3 0-160,-2 0-1057,2 0-1296,-8 0-2145</inkml:trace>
+  <inkml:trace contextRef="#ctx0" brushRef="#br0" timeOffset="1361.43">799 128 11589,'0'0'10645,"79"-7"-10501,-58 7-144,-4 0-304,-5 7-816,5 0-2146,-2 0-2625</inkml:trace>
+  <inkml:trace contextRef="#ctx0" brushRef="#br0" timeOffset="1701.38">1180 12 13686,'0'0'7140,"-2"97"-6180,2-65-592,0 0-192,5-4-176,-2-6-240,-3-1-992,3-7-1474,3-3-879</inkml:trace>
+  <inkml:trace contextRef="#ctx0" brushRef="#br0" timeOffset="2426.18">1425 153 11237,'0'0'11910,"47"0"-11750,-35 0-160,-1 0-80,1 3-1073,3-3-1568,-1 0-1905,1 0-6131</inkml:trace>
+  <inkml:trace contextRef="#ctx0" brushRef="#br0" timeOffset="3254.58">1054 121 9364,'0'0'12710,"96"-4"-12230,-69 1-95,2 3-193,-3 0-192,-5 0 0,-7 0-609,-2 0-1007,-3 0-1938</inkml:trace>
+  <inkml:trace contextRef="#ctx0" brushRef="#br0" timeOffset="3654.22">1482 45 8884,'0'0'11205,"-6"89"-10148,6-57-193,0-3-352,0-1-400,3-3-112,3-7-192,-1-4-1200,7-7-2338,3-7-3441</inkml:trace>
+  <inkml:trace contextRef="#ctx0" brushRef="#br0" timeOffset="4148.82">1616 160 12710,'0'0'6835,"94"-7"-6051,-59 7-271,-9 0-353,-2 0-80,-13 0-80,-2 0 0</inkml:trace>
+  <inkml:trace contextRef="#ctx0" brushRef="#br0" timeOffset="4950.05">2125 90 13302,'0'0'5459,"93"-18"-4627,-69 18-624,-9 0-208,-7 3-400,-2 12-1729,-6-1-2241,0 4-5010</inkml:trace>
+  <inkml:trace contextRef="#ctx0" brushRef="#br0" timeOffset="5291.67">2130 209 11349,'0'0'6179,"85"7"-5699,-59-7-480,0 0-128,1 0-1312,-4 0-2866,-6 0-6451</inkml:trace>
+</inkml:ink>
+</file>
+
+<file path=word/ink/ink72.xml><?xml version="1.0" encoding="utf-8"?>
+<inkml:ink xmlns:inkml="http://www.w3.org/2003/InkML">
+  <inkml:definitions>
+    <inkml:context xml:id="ctx0">
+      <inkml:inkSource xml:id="inkSrc0">
+        <inkml:traceFormat>
+          <inkml:channel name="X" type="integer" min="-2.14748E9" max="2.14748E9" units="cm"/>
+          <inkml:channel name="Y" type="integer" min="-2.14748E9" max="2.14748E9" units="cm"/>
+          <inkml:channel name="F" type="integer" max="32767" units="dev"/>
+        </inkml:traceFormat>
+        <inkml:channelProperties>
+          <inkml:channelProperty channel="X" name="resolution" value="1000" units="1/cm"/>
+          <inkml:channelProperty channel="Y" name="resolution" value="1000" units="1/cm"/>
+          <inkml:channelProperty channel="F" name="resolution" value="0" units="1/dev"/>
+        </inkml:channelProperties>
+      </inkml:inkSource>
+      <inkml:timestamp xml:id="ts0" timeString="2023-08-02T13:31:46.855"/>
+    </inkml:context>
+    <inkml:brush xml:id="br0">
+      <inkml:brushProperty name="width" value="0.05" units="cm"/>
+      <inkml:brushProperty name="height" value="0.05" units="cm"/>
+      <inkml:brushProperty name="color" value="#E71224"/>
+    </inkml:brush>
+  </inkml:definitions>
+  <inkml:trace contextRef="#ctx0" brushRef="#br0">131 54 5250,'0'0'9605,"21"97"-9413,-15-65-96,-4-4-96,1-3-384,3-11-1073,3-7-1952,3-7-3170</inkml:trace>
+  <inkml:trace contextRef="#ctx0" brushRef="#br0" timeOffset="341.64">325 38 672,'0'0'14423,"3"86"-13607,6-61-223,-3-7-225,0-4-272,2-3-96,-5-4-336,3 0-593,0-7-1056</inkml:trace>
+  <inkml:trace contextRef="#ctx0" brushRef="#br0" timeOffset="712.26">1 146 5955,'0'0'5165,"2"-2"-4023,4-2-695,0 1 1,0 0 0,0 1 0,1 0-1,-1 0 1,1 0 0,-1 1 0,12-1-1,12-4 377,42-6-16,-41 10-4669</inkml:trace>
+  <inkml:trace contextRef="#ctx0" brushRef="#br0" timeOffset="1098.43">295 136 7347,'0'0'6771,"88"-18"-6226,-68 15-177,1 3-224,-7 0-144,1 0-48,2 0-977,-5 0-2416</inkml:trace>
+  <inkml:trace contextRef="#ctx0" brushRef="#br0" timeOffset="1467.51">659 27 4482,'0'0'12614,"8"82"-11910,1-54-48,-3 4-303,0-3-177,3-4-160,-6-4-16,2-7-304,-2 1-529,-3-8-319,0 0-1201</inkml:trace>
+  <inkml:trace contextRef="#ctx0" brushRef="#br0" timeOffset="1804.34">500 178 8548,'0'0'7956,"105"-21"-6836,-73 17-79,-6 1-161,-2 3-560,-7 0-320,-5 0-128,0 0-1040,-3 3-1874</inkml:trace>
+  <inkml:trace contextRef="#ctx0" brushRef="#br0" timeOffset="2939.72">1053 93 6835,'0'0'12422,"82"-7"-12358,-55 7-64,-10 0-224,1 0-865,-7 0-1520</inkml:trace>
+  <inkml:trace contextRef="#ctx0" brushRef="#br0" timeOffset="3279.01">1050 203 11925,'0'0'6547,"100"4"-6354,-80-4-193,-2 0-529,-4 0-863,4 0-2386,-3 0-7027</inkml:trace>
+  <inkml:trace contextRef="#ctx0" brushRef="#br0" timeOffset="3619.82">1459 0 12582,'0'0'4866,"-3"107"-3778,6-68-799,9-3-289,-4-4-208,4-3-1473,0-12-1697,-4-6-2272</inkml:trace>
+  <inkml:trace contextRef="#ctx0" brushRef="#br0" timeOffset="3620.82">1321 154 11925,'0'0'5155,"120"-33"-4595,-67 30-560,-6 3 0,-6 0-1200,-9 0-1986,-12 0-2609</inkml:trace>
+  <inkml:trace contextRef="#ctx0" brushRef="#br0" timeOffset="3964.73">1713 35 10501,'0'0'8068,"12"100"-7908,-6-82-160,0 3-193,-6-3-959,0 0-977,0-8-1921,0 1-1825</inkml:trace>
+  <inkml:trace contextRef="#ctx0" brushRef="#br0" timeOffset="4304.42">1552 153 9652,'0'0'9589,"103"-22"-9013,-71 22-576,0 0-80,-3 0-864,-5 0-849,2 0-848,-3 0-1793,1-3-1905</inkml:trace>
+  <inkml:trace contextRef="#ctx0" brushRef="#br0" timeOffset="4305.42">1892 42 80,'0'0'18280,"29"64"-17319,-20-35-561,-1-4-400,1-4-640,0-3-945,-6-7-496,6-1-848</inkml:trace>
+  <inkml:trace contextRef="#ctx0" brushRef="#br0" timeOffset="6068.76">1848 118 3618,'0'0'17256,"32"-7"-16408,-9 4-208,1 3-128,2-4-175,3 4-305,-2 0-32,-4 0-48,-3 0-769,-2 0-1456,-9 7-2961</inkml:trace>
+</inkml:ink>
+</file>
+
+<file path=word/ink/ink73.xml><?xml version="1.0" encoding="utf-8"?>
+<inkml:ink xmlns:inkml="http://www.w3.org/2003/InkML">
+  <inkml:definitions>
+    <inkml:context xml:id="ctx0">
+      <inkml:inkSource xml:id="inkSrc0">
+        <inkml:traceFormat>
+          <inkml:channel name="X" type="integer" min="-2.14748E9" max="2.14748E9" units="cm"/>
+          <inkml:channel name="Y" type="integer" min="-2.14748E9" max="2.14748E9" units="cm"/>
+          <inkml:channel name="F" type="integer" max="32767" units="dev"/>
+        </inkml:traceFormat>
+        <inkml:channelProperties>
+          <inkml:channelProperty channel="X" name="resolution" value="1000" units="1/cm"/>
+          <inkml:channelProperty channel="Y" name="resolution" value="1000" units="1/cm"/>
+          <inkml:channelProperty channel="F" name="resolution" value="0" units="1/dev"/>
+        </inkml:channelProperties>
+      </inkml:inkSource>
+      <inkml:timestamp xml:id="ts0" timeString="2023-08-02T13:31:17.459"/>
+    </inkml:context>
+    <inkml:brush xml:id="br0">
+      <inkml:brushProperty name="width" value="0.05" units="cm"/>
+      <inkml:brushProperty name="height" value="0.05" units="cm"/>
+      <inkml:brushProperty name="color" value="#E71224"/>
+    </inkml:brush>
+  </inkml:definitions>
+  <inkml:trace contextRef="#ctx0" brushRef="#br0">119 79 12166,'0'0'5842,"-12"104"-5634,12-69-208,0 1-96,0-4-768,0-7-1297,0-7-2177,0-7-3394</inkml:trace>
+  <inkml:trace contextRef="#ctx0" brushRef="#br0" timeOffset="339.5">1 187 10549,'0'0'5698,"96"-18"-4945,-70 18-449,4 0-256,-7 0-48,-2 0-640,-1 0-1377,-2 0-2513</inkml:trace>
+  <inkml:trace contextRef="#ctx0" brushRef="#br0" timeOffset="680.14">458 72 7443,'0'0'9317,"3"93"-9157,0-68-128,-3 0-32,0-4-384,0-3-849,0 0-1424,-6-7-1809</inkml:trace>
+  <inkml:trace contextRef="#ctx0" brushRef="#br0" timeOffset="1020.87">347 180 5683,'0'0'9012,"93"-4"-8724,-69 4-288,-1 0-16,6 0-1937,-2 0-2241</inkml:trace>
+  <inkml:trace contextRef="#ctx0" brushRef="#br0" timeOffset="1449.73">777 102 12166,'0'0'7139,"76"0"-7139,-68 0-384,1 0-1169,-6 4-1248</inkml:trace>
+  <inkml:trace contextRef="#ctx0" brushRef="#br0" timeOffset="1788.05">777 102 4914,'0'86'5139,"14"-86"-3715,4 0 193,-4 0-64,1 0-673,0 0-176,-1 0-383,1 0-273,-1 0-48,7 0-929,-1 0-1968,4 0-2306</inkml:trace>
+  <inkml:trace contextRef="#ctx0" brushRef="#br0" timeOffset="2125.62">1153 36 9476,'0'0'7204,"23"82"-6804,-17-57-304,0-4-96,-3-3-96,0-4-785,0 0-1472</inkml:trace>
+  <inkml:trace contextRef="#ctx0" brushRef="#br0" timeOffset="2466.72">1053 143 12438,'0'0'5954,"109"-11"-5745,-86 11-209,-3 0-241,-2 0-847,-1 0-1217,4 0-2882</inkml:trace>
+  <inkml:trace contextRef="#ctx0" brushRef="#br0" timeOffset="2467.72">1390 0 9476,'0'0'7060,"38"107"-6324,-33-79-160,1 1 64,-3-8-399,3-6-241,-3-5-80,0 1-641,0-4-591,0 0-1890,0 0-2817</inkml:trace>
+  <inkml:trace contextRef="#ctx0" brushRef="#br0" timeOffset="2809.03">1308 145 14935,'0'0'6227,"108"-3"-5539,-82-1-384,-2 0-304,-4 1 0,-5-1-656,2 1-1569,-5-4-1985</inkml:trace>
+</inkml:ink>
+</file>
+
+<file path=word/ink/ink74.xml><?xml version="1.0" encoding="utf-8"?>
+<inkml:ink xmlns:inkml="http://www.w3.org/2003/InkML">
+  <inkml:definitions>
+    <inkml:context xml:id="ctx0">
+      <inkml:inkSource xml:id="inkSrc0">
+        <inkml:traceFormat>
+          <inkml:channel name="X" type="integer" min="-2.14748E9" max="2.14748E9" units="cm"/>
+          <inkml:channel name="Y" type="integer" min="-2.14748E9" max="2.14748E9" units="cm"/>
+          <inkml:channel name="F" type="integer" max="32767" units="dev"/>
+        </inkml:traceFormat>
+        <inkml:channelProperties>
+          <inkml:channelProperty channel="X" name="resolution" value="1000" units="1/cm"/>
+          <inkml:channelProperty channel="Y" name="resolution" value="1000" units="1/cm"/>
+          <inkml:channelProperty channel="F" name="resolution" value="0" units="1/dev"/>
+        </inkml:channelProperties>
+      </inkml:inkSource>
+      <inkml:timestamp xml:id="ts0" timeString="2023-08-02T13:30:54.189"/>
+    </inkml:context>
+    <inkml:brush xml:id="br0">
+      <inkml:brushProperty name="width" value="0.05" units="cm"/>
+      <inkml:brushProperty name="height" value="0.05" units="cm"/>
+      <inkml:brushProperty name="color" value="#E71224"/>
+    </inkml:brush>
+  </inkml:definitions>
+  <inkml:trace contextRef="#ctx0" brushRef="#br0">1 112 7571,'0'0'13223,"99"-8"-12583,-75 5-176,-4-1-176,-5 4-192,-3 0-96,-1 0-128,-5 0-624,9 0-1633,-6 0-2177,5 0-4483</inkml:trace>
+  <inkml:trace contextRef="#ctx0" brushRef="#br0" timeOffset="386.47">492 1 11029,'0'0'5411,"0"107"-4675,9-75-256,0-3-176,0-5-304,2-2-48,-2-4-864,3-8-1409,-9-2-1937</inkml:trace>
+  <inkml:trace contextRef="#ctx0" brushRef="#br0" timeOffset="720.45">391 128 7764,'0'0'4674,"85"-21"-2465,-44 21-993,-3 0-527,0 0-465,-9 0-224,-6 7-320,1 0-1201,-7 0-2785</inkml:trace>
+  <inkml:trace contextRef="#ctx0" brushRef="#br0" timeOffset="1064.31">870 21 7571,'0'0'11606,"15"93"-11334,-9-68-192,0-4-80,0 1-864,-1-8-1201,1-3-2497</inkml:trace>
+  <inkml:trace contextRef="#ctx0" brushRef="#br0" timeOffset="1065.31">751 107 10149,'0'0'6499,"111"-4"-5763,-79 4-240,-6 0-272,-2 0-224,-10 0-304,1 4-1361,-4 0-3329</inkml:trace>
+  <inkml:trace contextRef="#ctx0" brushRef="#br0" timeOffset="3884.48">1177 43 7908,'0'0'10612,"18"85"-10003,-18-63-321,3-1-272,0-3-16,-3-4-656,3-3-1025,0-4-1841</inkml:trace>
+  <inkml:trace contextRef="#ctx0" brushRef="#br0" timeOffset="4223.66">1150 126 10789,'0'0'8164,"97"-11"-7700,-83 11-256,-2 0-208,0 0-576,2 0-1425,-2 7-2593</inkml:trace>
+  <inkml:trace contextRef="#ctx0" brushRef="#br0" timeOffset="5538.84">1464 119 7860,'0'0'11429,"91"-7"-10661,-59 7-288,-3 0-223,-6 0-81,-5 0-96,-6 0-16,-6 0-64,-4 0 16</inkml:trace>
+  <inkml:trace contextRef="#ctx0" brushRef="#br0" timeOffset="7523.57">2037 78 4626,'0'0'15271,"97"-17"-14615,-89 17-303,1 0-241,-3 0-112,0 0-481,0 10-1712,0-3-2321,-1 4-4690</inkml:trace>
+  <inkml:trace contextRef="#ctx0" brushRef="#br0" timeOffset="7864.06">2052 190 7924,'0'0'10965,"102"3"-10213,-87-3-496,5 4-256,-5-4-192,5 4-1409,-5-4-1312,2 0-2562</inkml:trace>
+  <inkml:trace contextRef="#ctx0" brushRef="#br0" timeOffset="8203.82">2523 50 10277,'0'0'8452,"14"75"-8196,-2-54-32,-3-7-144,-3 4-48,-4-4-32,-2-3-416,0 7-993,0-7-1040,-8-4-2994</inkml:trace>
+  <inkml:trace contextRef="#ctx0" brushRef="#br0" timeOffset="8593.14">2388 154 5907,'0'0'14070,"102"-28"-13302,-81 28-159,-4 0-49,1 0-144,0 0-192,-7 0-224,1 0-320,0 0-1729,-1 0-2561</inkml:trace>
+</inkml:ink>
+</file>
+
+<file path=word/ink/ink75.xml><?xml version="1.0" encoding="utf-8"?>
+<inkml:ink xmlns:inkml="http://www.w3.org/2003/InkML">
+  <inkml:definitions>
+    <inkml:context xml:id="ctx0">
+      <inkml:inkSource xml:id="inkSrc0">
+        <inkml:traceFormat>
+          <inkml:channel name="X" type="integer" min="-2.14748E9" max="2.14748E9" units="cm"/>
+          <inkml:channel name="Y" type="integer" min="-2.14748E9" max="2.14748E9" units="cm"/>
+          <inkml:channel name="F" type="integer" max="32767" units="dev"/>
+        </inkml:traceFormat>
+        <inkml:channelProperties>
+          <inkml:channelProperty channel="X" name="resolution" value="1000" units="1/cm"/>
+          <inkml:channelProperty channel="Y" name="resolution" value="1000" units="1/cm"/>
+          <inkml:channelProperty channel="F" name="resolution" value="0" units="1/dev"/>
+        </inkml:channelProperties>
+      </inkml:inkSource>
+      <inkml:timestamp xml:id="ts0" timeString="2023-08-02T13:40:45.361"/>
+    </inkml:context>
+    <inkml:brush xml:id="br0">
+      <inkml:brushProperty name="width" value="0.025" units="cm"/>
+      <inkml:brushProperty name="height" value="0.025" units="cm"/>
+    </inkml:brush>
+  </inkml:definitions>
+  <inkml:trace contextRef="#ctx0" brushRef="#br0">51 93 1281,'0'0'17101,"-8"6"-16923,4-3-167,1 0 0,0-1 0,0 1-1,0 0 1,0 1 0,0-1-1,1 0 1,-1 1 0,1-1-1,0 1 1,0 0 0,1 0-1,-1 0 1,1 0 0,-1 0-1,1 0 1,1 0 0,-1 0-1,0 1 1,1 6 0,0-2 19,0 39 28,0-47-58,0 0 0,-1-1 0,1 1-1,0 0 1,0-1 0,0 1 0,0 0-1,0-1 1,1 1 0,-1 0 0,0-1-1,0 1 1,0 0 0,0-1 0,1 1-1,-1-1 1,0 1 0,1 0-1,-1-1 1,0 1 0,1-1 0,-1 1-1,1-1 1,-1 1 0,1-1 0,-1 0-1,1 1 1,-1-1 0,1 1 0,-1-1-1,1 0 1,0 0 0,-1 1 0,1-1-1,0 0 1,-1 0 0,1 0 0,-1 0-1,1 1 1,0-1 0,-1 0 0,1 0-1,0 0 1,-1-1 0,1 1 0,0 0-1,-1 0 1,1 0 0,0 0 0,-1-1-1,1 1 1,-1 0 0,1 0 0,0-1-1,3-5-8,0 1 0,-1 0 0,0-1 0,-1 0 0,1 1 0,-1-1 0,0 0 0,0-1 0,-1 1-1,0 0 1,1-8 0,-1 7-20,5-31 574,-1-1 0,-2-54 0,-3 92 327,35 182 1353,-31-155-2191,1 5-409,1-16-3379</inkml:trace>
+  <inkml:trace contextRef="#ctx0" brushRef="#br0" timeOffset="339.59">144 203 10645,'0'0'7859,"7"-3"-6730,-7 3-1121,2 0 77,0-1 1,-1 0-1,1 1 0,0-1 0,0 0 0,-1 0 1,1 0-1,-1 0 0,1 0 0,-1 0 1,1-1-1,-1 1 0,0 0 0,0-1 0,0 1 1,0-1-1,0 0 0,0 1 0,0-1 0,0 0 1,0 1-1,-1-1 0,1 0 0,-1 0 1,1 1-1,-1-1 0,0 0 0,0 0 0,0 0 1,0 0-1,0 0 0,0 1 0,0-1 0,-1-3 1,0 4-75,1 1-1,-1-1 1,0 0 0,1 1 0,-1-1 0,0 0 0,1 1-1,-1-1 1,0 1 0,0 0 0,0-1 0,1 1 0,-1 0-1,0-1 1,0 1 0,0 0 0,0 0 0,0 0 0,0-1-1,0 1 1,0 0 0,1 0 0,-1 1 0,0-1-1,0 0 1,0 0 0,0 0 0,0 1 0,0-1 0,1 0-1,-1 1 1,0-1 0,0 0 0,0 1 0,1 0 0,-1-1-1,0 1 1,1-1 0,-1 1 0,0 0 0,1-1 0,-1 1-1,1 0 1,-1 0 0,1-1 0,-1 1 0,1 0 0,0 0-1,-1 1 1,0 1 15,1 0 0,0-1 0,0 1 0,0 0 0,0 0-1,0-1 1,0 1 0,1 0 0,-1 0 0,1-1 0,0 1-1,0 0 1,0-1 0,0 1 0,0-1 0,1 1 0,-1-1 0,1 0-1,-1 0 1,1 1 0,0-1 0,0 0 0,3 2 0,26 10-1300,8-10-5519,-30-4 1191</inkml:trace>
+  <inkml:trace contextRef="#ctx0" brushRef="#br0" timeOffset="679.22">370 12 6003,'0'0'13665,"-8"10"-12409,-28 33-226,33-37-913,0-1 0,1 1 0,0-1 0,0 1 1,0 0-1,1 0 0,0 0 0,0 0 0,0 0 0,1 0 0,0 0 0,0 0 0,0 0 1,1 0-1,0 0 0,0 0 0,1 0 0,2 6 0,25 44 264,-7-30-1759,-21-24 864,1-1 0,-1 1 0,1-1 0,-1 0 0,1 0 0,0 0 0,0 0-1,-1 0 1,1 0 0,0-1 0,3 2 0,10-2-5646</inkml:trace>
+  <inkml:trace contextRef="#ctx0" brushRef="#br0" timeOffset="1079.24">428 146 6019,'0'0'13745,"4"7"-12956,-1 0-613,31 50 445,-31-53-609,0 1 0,0-1 0,0 0 1,1 0-1,0 0 0,-1-1 0,1 1 1,0-1-1,1 0 0,8 5 1,-12-8-15,-1 0 0,1 0 1,-1 0-1,1 0 1,-1 0-1,1 0 1,0 0-1,-1 0 1,1 0-1,-1 0 1,1 0-1,-1 0 1,1 0-1,0 0 1,-1-1-1,1 1 1,-1 0-1,1 0 1,-1-1-1,1 1 1,-1 0-1,1-1 1,-1 1-1,0-1 1,1 1-1,-1 0 1,1-1-1,-1 1 1,1-2-1,9-22 72,-3-25 31,-7 44-535,0-16 1025,0 14-6553</inkml:trace>
+  <inkml:trace contextRef="#ctx0" brushRef="#br0" timeOffset="1417.82">645 186 7780,'0'0'9396,"-11"78"-7763,-1-60-161,0-4-479,1-3-513,2-1-480,0-2-64,3-5-1921,6 1-3121</inkml:trace>
+  <inkml:trace contextRef="#ctx0" brushRef="#br0" timeOffset="1756.1">756 95 7780,'0'0'13678,"0"14"-12680,-2 125 1016,2-138-2017,0 0 1,0-1 0,1 1-1,-1 0 1,0 0-1,1-1 1,-1 1-1,1-1 1,-1 1 0,1 0-1,-1-1 1,1 1-1,-1-1 1,1 1 0,0-1-1,-1 1 1,1-1-1,0 1 1,-1-1-1,1 0 1,0 0 0,0 1-1,-1-1 1,1 0-1,0 0 1,0 0-1,0 0 1,-1 1 0,1-1-1,0 0 1,0-1-1,-1 1 1,1 0 0,0 0-1,0 0 1,0 0-1,0-1 1,1 1-179,-1 0 1,0-1-1,0 1 0,0 0 1,0-1-1,0 1 1,1 0-1,-1-1 0,0 0 1,0 1-1,0-1 1,0 0-1,0 1 0,-1-1 1,1 0-1,0 0 1,0 0-1,0 0 0,-1 1 1,1-1-1,0 0 1,-1-1-1,1 1 0,-1 0 1,1 0-1,-1 0 1,0 0-1,1 0 0,-1 0 1,0-3-1,0 1-3877</inkml:trace>
+  <inkml:trace contextRef="#ctx0" brushRef="#br0" timeOffset="1757.1">710 174 9748,'0'0'9813,"84"-11"-9621,-69 8-192,0-1-352,-4-3-1409,4 0-1985,-3 0-3841</inkml:trace>
+  <inkml:trace contextRef="#ctx0" brushRef="#br0" timeOffset="2111.27">935 68 11493,'0'0'12470,"50"89"-11638,-50-68-159,0-3-321,0 0-272,-12-4-80,0-3-656,-5 3-1153,-4-7-3250,6 1-5698</inkml:trace>
+  <inkml:trace contextRef="#ctx0" brushRef="#br0" timeOffset="2533.05">121 403 12422,'0'0'7891,"149"-18"-5282,-73 15-608,18-5-848,8 8-161,0 0-415,-8 0-241,-18 0-320,-21 4-16,-17 0-128,-8-1-160,-13-3-369,1 0-671,-6-3-1281,-7-5-2594,-5 1-6962</inkml:trace>
+  <inkml:trace contextRef="#ctx0" brushRef="#br0" timeOffset="3531.87">473 555 10517,'0'0'10207,"-3"-5"-9073,2 3-1023,0 0 0,0 0 0,-1 1 0,1-1 0,0 0 0,-1 1 0,0-1 0,1 1 0,-1-1 0,0 1 0,1 0 0,-1 0 0,0-1 0,0 1 1,-3-1-1,4 2-86,0 0 0,-1 0 1,1 0-1,0 0 0,0 1 1,0-1-1,-1 0 0,1 0 1,0 1-1,0-1 0,0 1 1,0-1-1,0 1 0,0-1 1,0 1-1,0-1 1,0 1-1,0 0 0,0 0 1,0 0-1,0 0 0,1-1 1,-1 1-1,0 0 0,0 0 1,1 0-1,-1 0 0,1 1 1,-1-1-1,1 0 0,0 0 1,-1 0-1,1 0 1,0 0-1,-1 3 0,-1 4-13,1 0-1,-1 0 0,2 0 1,-1 0-1,1 0 1,1 10-1,-1-16-60,0 0 1,0 0-1,1 0 1,-1 0-1,1 0 1,-1 0-1,1 0 1,0-1-1,0 1 1,-1 0-1,1 0 1,1-1-1,1 3 1,-2-3-41,-1 0 0,1-1 0,0 1 0,0-1 0,0 1 0,0-1 0,0 0 0,0 1-1,0-1 1,0 0 0,0 0 0,1 0 0,-1 0 0,0 0 0,0 0 0,0 0 0,0 0 0,0 0 0,0 0 0,0 0 0,0-1 0,0 1 0,0-1 0,0 1 0,0 0 0,0-1 0,1 0 0,3-5-193,-1-1 0,0 1 0,0-1 0,-1 0-1,0 0 1,0 0 0,-1 0 0,3-12 0,-3 14 135,4-14 25,-1 0 0,0-1 1,-2 1-1,2-34 0,-5 52 832,-1 5-460,0 0 1,1 0-1,0 0 1,0 1-1,0-1 0,0 0 1,0 0-1,1 1 1,1 4-1,0 8 269,-1-10-965,7 53 2492,5-37-4055,-12-22 1463,1 0 0,-1 0 0,0 0 0,0 0 0,0-1 0,1 1 1,-1 0-1,0-1 0,1 1 0,-1-1 0,1 1 0,-1-1 0,0 0 0,1 0 0,-1 1 0,3-1 0,4 0-8536</inkml:trace>
+  <inkml:trace contextRef="#ctx0" brushRef="#br0" timeOffset="3868.72">664 460 5859,'0'0'13027,"-3"14"-11880,-1 2-906,0-3 155,0 0 0,1 0 0,1 1 0,0-1 0,0 1 0,2 0 0,0-1 0,2 21 0,-1-32-367,0 0 0,1 0 1,-1 0-1,0 0 1,1 0-1,0-1 0,-1 1 1,1 0-1,0-1 1,0 1-1,0-1 0,0 1 1,0-1-1,0 0 1,0 0-1,1 0 0,-1 0 1,0-1-1,0 1 1,1 0-1,-1-1 0,1 0 1,-1 1-1,0-1 1,1 0-1,-1 0 0,4-1 1,-3 1-185,0 0 1,0-1 0,0 1-1,-1-1 1,1 0 0,0 0 0,0 0-1,-1 0 1,1 0 0,4-3-1,-6 3-176,1 0-1,-1 0 1,0 0-1,0 0 1,0 0-1,0-1 1,0 1-1,0 0 1,0 0-1,-1-1 1,1 1-1,0-1 1,-1 1-1,1-1 1,-1 1-1,1-1 1,-1 1-1,0-1 1,0 1 0,1-3-1,-1-10-5729</inkml:trace>
+  <inkml:trace contextRef="#ctx0" brushRef="#br0" timeOffset="4206.89">612 529 6947,'0'0'12614,"85"-7"-11622,-65 7-271,-5 0-449,-3 0-272,-3-4-480,-1 0-1633,-2-6-1985</inkml:trace>
+</inkml:ink>
+</file>
+
+<file path=word/ink/ink76.xml><?xml version="1.0" encoding="utf-8"?>
+<inkml:ink xmlns:inkml="http://www.w3.org/2003/InkML">
+  <inkml:definitions>
+    <inkml:context xml:id="ctx0">
+      <inkml:inkSource xml:id="inkSrc0">
+        <inkml:traceFormat>
+          <inkml:channel name="X" type="integer" min="-2.14748E9" max="2.14748E9" units="cm"/>
+          <inkml:channel name="Y" type="integer" min="-2.14748E9" max="2.14748E9" units="cm"/>
+          <inkml:channel name="F" type="integer" max="32767" units="dev"/>
+        </inkml:traceFormat>
+        <inkml:channelProperties>
+          <inkml:channelProperty channel="X" name="resolution" value="1000" units="1/cm"/>
+          <inkml:channelProperty channel="Y" name="resolution" value="1000" units="1/cm"/>
+          <inkml:channelProperty channel="F" name="resolution" value="0" units="1/dev"/>
+        </inkml:channelProperties>
+      </inkml:inkSource>
+      <inkml:timestamp xml:id="ts0" timeString="2023-08-02T13:40:19.621"/>
+    </inkml:context>
+    <inkml:brush xml:id="br0">
+      <inkml:brushProperty name="width" value="0.025" units="cm"/>
+      <inkml:brushProperty name="height" value="0.025" units="cm"/>
+    </inkml:brush>
+  </inkml:definitions>
+  <inkml:trace contextRef="#ctx0" brushRef="#br0">122 162 11125,'0'0'9698,"-15"-3"-9301,-50-4-149,64 8-227,-1-1-1,0 1 0,1-1 0,-1 1 1,1 0-1,-1 0 0,1 0 0,-1-1 0,1 1 1,-1 1-1,1-1 0,0 0 0,0 0 1,-1 0-1,1 1 0,0-1 0,0 1 0,1-1 1,-1 1-1,0-1 0,0 1 0,1-1 1,-1 1-1,1 0 0,-1 1 0,-7 44 504,7-42-450,0 0-43,1 0 0,-1-1 0,1 1 0,0 0 0,0 0 1,0 0-1,1-1 0,0 1 0,0 0 0,0-1 0,2 6 0,-1-8-34,-1 0-1,1 0 0,-1-1 1,1 1-1,0-1 0,0 1 1,0-1-1,0 0 0,0 0 1,0 1-1,0-1 0,0-1 1,0 1-1,1 0 0,-1 0 1,0-1-1,0 0 0,1 1 0,-1-1 1,0 0-1,1 0 0,-1 0 1,4-1-1,-5 1-7,0-1-1,0 1 0,1-1 1,-1 0-1,0 1 1,0-1-1,0 0 0,0 0 1,0 0-1,0 0 1,0 0-1,0 0 0,0 0 1,0 0-1,-1 0 1,1 0-1,0 0 0,-1-1 1,1 1-1,-1 0 1,1 0-1,-1-1 0,0 1 1,0 0-1,1-1 1,-1 1-1,0 0 0,0-3 1,2-47-113,-2 46 101,0-1 21,1-25 56,-1 31-52,0 0 0,0-1 0,0 1 0,0-1 0,0 1 0,0 0 1,0-1-1,0 1 0,0-1 0,1 1 0,-1 0 0,0-1 1,0 1-1,0 0 0,1-1 0,-1 1 0,0 0 0,0-1 0,1 1 1,-1 0-1,0 0 0,1-1 0,-1 1 0,0 0 0,1 0 0,-1 0 1,0-1-1,1 1 0,-1 0 0,1 0 0,-1 0 0,0 0 0,1 0 1,-1 0-1,1 0 0,-1 0 0,0 0 0,1 0 0,-1 0 1,1 0-1,-1 0 0,0 0 0,1 0 0,-1 0 0,1 1 0,-1-1 1,0 0-1,1 0 0,-1 0 0,0 1 0,1-1 0,-1 0 0,0 0 1,1 1-1,-1-1 0,0 0 0,0 0 0,1 1 0,-1-1 0,0 0 1,0 1-1,1 0 0,5 7 2,0-1 0,0 1 0,-1 1 0,1-1 0,-2 1 0,7 17 0,16 27-499,-26-72 449,1 0 0,1 0 0,0 0 1,12-35-1,-15 54 54,0-1-1,0 0 1,1 1 0,-1-1 0,0 1 0,0-1 0,0 0 0,1 1 0,-1-1 0,0 1-1,1-1 1,-1 1 0,1-1 0,-1 1 0,0-1 0,1 1 0,-1 0 0,1-1 0,-1 1-1,1 0 1,-1-1 0,1 1 0,-1 0 0,1 0 0,0-1 0,-1 1 0,1 0 0,-1 0-1,1 0 1,-1 0 0,1 0 0,0 0 0,-1 0 0,1 0 0,0 0 0,-1 0-1,1 0 1,-1 0 0,1 0 0,0 0 0,-1 0 0,1 1 0,-1-1 0,1 0 0,-1 0-1,1 1 1,-1-1 0,1 1 0,-1-1 0,1 0 0,-1 1 0,1-1 0,-1 1 0,1 0-1,19 30 474,-19-29-475,12 24-44,-5-10-144,1 1 1,21 28-1,2-15-2821,-27-27 2052,-1 0 0,1-1 0,0 0 1,0 0-1,0 0 0,9 2 0,21 1-5977</inkml:trace>
+  <inkml:trace contextRef="#ctx0" brushRef="#br0" timeOffset="388.11">494 293 4002,'0'0'7390,"-4"-13"-5477,-12-41-291,16 52-1508,-1 0 0,1 0 1,-1 1-1,1-1 0,-1 0 0,0 1 0,1-1 1,-1 1-1,0-1 0,0 1 0,0-1 1,-1 1-1,1 0 0,0-1 0,0 1 1,-1 0-1,1 0 0,0 0 0,-1 0 0,1 0 1,-1 0-1,0 1 0,1-1 0,-1 0 1,0 1-1,1-1 0,-1 1 0,0 0 1,0-1-1,1 1 0,-1 0 0,0 0 0,0 0 1,1 0-1,-1 1 0,0-1 0,0 0 1,1 1-1,-1-1 0,-3 2 0,1 0 33,0 0 0,0 1 0,1-1 0,-1 1-1,0 0 1,1 0 0,0 0 0,0 0 0,0 0 0,0 1-1,0 0 1,-3 6 0,4-8-137,1 1-1,-1 0 0,1-1 1,0 1-1,0 0 1,0 0-1,1 0 0,-1 0 1,1 0-1,-1 0 1,1 0-1,0 0 0,0 0 1,0 0-1,1 0 1,-1 0-1,1 0 1,-1 0-1,1 0 0,2 4 1,-1-5-78,0 0 0,0 0 1,0 0-1,0 0 0,0 0 1,1-1-1,-1 1 0,0-1 1,1 1-1,-1-1 0,1 0 1,0 0-1,-1 0 0,1 0 1,0-1-1,-1 1 0,1-1 1,0 0-1,0 0 0,0 0 1,3 0-1,-3 0-81,-1 0 1,0 0-1,0 0 1,0 0-1,0 0 1,1 0-1,-1-1 1,0 1-1,0-1 1,0 1-1,0-1 1,0 0-1,0 0 1,0 0-1,0 0 1,0 0-1,0-1 1,-1 1-1,1-1 1,0 1-1,-1-1 1,0 1-1,1-1 1,1-2-1,-1-2-241,0 0-1,0 0 1,0 0-1,-1 0 1,0-1-1,0 1 0,0-7 1,0 2 248,20-221 3223,-21 232-3016,0 0 0,-1-1 0,1 1 0,0 0-1,0 0 1,0 0 0,0 0 0,0-1 0,0 1 0,0 0 0,0 0 0,0 0-1,0 0 1,0-1 0,0 1 0,0 0 0,0 0 0,0 0 0,0 0-1,1-1 1,-1 1 0,0 0 0,0 0 0,0 0 0,0 0 0,0-1 0,0 1-1,0 0 1,0 0 0,1 0 0,-1 0 0,0 0 0,0 0 0,0-1-1,0 1 1,0 0 0,1 0 0,-1 0 0,0 0 0,0 0 0,0 0 0,0 0-1,1 0 1,-1 0 0,0 0 0,0 0 0,0 0 0,1 0 0,-1 0 0,0 0-1,0 0 1,0 0 0,9 10 1133,4 17-317,111 270 1302,-123-294-1879</inkml:trace>
+</inkml:ink>
+</file>
+
+<file path=word/ink/ink77.xml><?xml version="1.0" encoding="utf-8"?>
+<inkml:ink xmlns:inkml="http://www.w3.org/2003/InkML">
+  <inkml:definitions>
+    <inkml:context xml:id="ctx0">
+      <inkml:inkSource xml:id="inkSrc0">
+        <inkml:traceFormat>
+          <inkml:channel name="X" type="integer" min="-2.14748E9" max="2.14748E9" units="cm"/>
+          <inkml:channel name="Y" type="integer" min="-2.14748E9" max="2.14748E9" units="cm"/>
+          <inkml:channel name="F" type="integer" max="32767" units="dev"/>
+        </inkml:traceFormat>
+        <inkml:channelProperties>
+          <inkml:channelProperty channel="X" name="resolution" value="1000" units="1/cm"/>
+          <inkml:channelProperty channel="Y" name="resolution" value="1000" units="1/cm"/>
+          <inkml:channelProperty channel="F" name="resolution" value="0" units="1/dev"/>
+        </inkml:channelProperties>
+      </inkml:inkSource>
+      <inkml:timestamp xml:id="ts0" timeString="2023-08-02T13:39:47.790"/>
+    </inkml:context>
+    <inkml:brush xml:id="br0">
+      <inkml:brushProperty name="width" value="0.025" units="cm"/>
+      <inkml:brushProperty name="height" value="0.025" units="cm"/>
+    </inkml:brush>
+  </inkml:definitions>
+  <inkml:trace contextRef="#ctx0" brushRef="#br0">32 564 18841,'0'0'7459,"15"103"-7155,-15-78-176,0 0-128,-9-3-624,-11-4-1585,2-8-3762</inkml:trace>
+  <inkml:trace contextRef="#ctx0" brushRef="#br0" timeOffset="1340.28">515 260 4834,'0'0'7276,"-9"-14"-4358,-28-41-519,36 53-2234,0 1 0,0-1 1,0 1-1,0-1 0,0 1 1,-1 0-1,1 0 0,0 0 1,0 0-1,-1 0 0,1 0 1,-1 0-1,1 0 0,-1 0 1,1 1-1,-1-1 1,0 0-1,1 1 0,-1-1 1,-2 1-1,3 0-102,-1 0 0,1 1 1,0-1-1,0 1 0,-1-1 0,1 1 0,0 0 0,0-1 1,0 1-1,0 0 0,0 0 0,0 0 0,0 0 1,0-1-1,0 1 0,0 1 0,1-1 0,-1 0 1,-1 2-1,-2 5-10,1 0 1,-1 1-1,1-1 0,-3 17 1,6-24-15,-5 27-12,2 0 0,0-1 1,2 1-1,4 53 0,-2-78-40,-1 0-1,1-1 1,0 1 0,0 0-1,0 0 1,1 0 0,-1-1-1,1 1 1,-1-1 0,1 1-1,0-1 1,0 0 0,0 1 0,4 2-1,-5-4-6,-1-1-1,1 1 0,0-1 0,0 1 1,0-1-1,-1 1 0,1-1 1,0 0-1,0 1 0,0-1 0,0 0 1,0 0-1,0 0 0,0 0 1,0 1-1,-1-1 0,1-1 0,0 1 1,0 0-1,0 0 0,0 0 1,0 0-1,0-1 0,0 1 1,0 0-1,0-1 0,-1 1 0,1-1 1,0 1-1,0-1 0,0 1 1,-1-1-1,1 1 0,0-1 0,-1 0 1,1 1-1,-1-1 0,1 0 1,-1 0-1,1 0 0,-1 1 0,1-1 1,-1 0-1,0 0 0,1 0 1,-1 0-1,0 0 0,0 0 1,1-1-1,6-25 13,0-1 0,-2 1 1,-1-1-1,-2 0 0,0-1 1,-3-32-1,1 43 491,1 24-335,1 0 0,-1 0 0,1 0 1,1 0-1,-1-1 0,1 1 0,4 6 0,4 9 39,-10-18-201,45 90-177,-15-52-2116,8-10-3481,-39-30 5560,1-1 0,-1 1 0,1-1-1,-1 0 1,1 0 0,-1 1 0,1-1 0,-1 0 0,1 0 0,-1 0 0,1 0 0,0 0 0,-1 1 0,1-1 0,-1 0-1,1 0 1,-1 0 0,1-1 0,0 1 0,-1 0 0,1 0 0,-1 0 0,1 0 0,-1 0 0,1-1 0,-1 1 0,1 0-1,-1-1 1,1 1 0,0-1 0,7-20-611,-9-40 7003,0 42-4594,0-15 1016,0-35 538,1 65-2942,0 0 1,1 1 0,-1-1-1,1 0 1,0 1 0,0-1 0,0 0-1,1 1 1,-1-1 0,1 1-1,0 0 1,0 0 0,5-6 0,-7 9-159,0-1 1,1 1 0,-1 0 0,1-1 0,-1 1 0,1 0 0,-1 0 0,1 0 0,-1-1 0,0 1 0,1 0-1,0 0 1,-1 0 0,1 0 0,-1 0 0,1 0 0,-1 0 0,1 0 0,-1 0 0,1 0 0,-1 0 0,1 1 0,-1-1-1,1 0 1,-1 0 0,0 0 0,1 1 0,-1-1 0,1 0 0,-1 0 0,1 1 0,-1-1 0,0 0 0,1 1 0,-1-1-1,0 1 1,1-1 0,-1 0 0,0 1 0,1-1 0,-1 1 0,0-1 0,0 1 0,0-1 0,1 1 0,10 25 281,-10-24-211,23 79 528,-14-46-2040,19 47-1,-18-65-2037,6-5-1846</inkml:trace>
+  <inkml:trace contextRef="#ctx0" brushRef="#br0" timeOffset="1709.08">912 323 16135,'0'0'3887,"-10"-13"-2238,-28-40-712,37 52-896,1 0-1,0 0 1,-1 0 0,0 0 0,1 0 0,-1 0-1,1 1 1,-1-1 0,0 0 0,0 0 0,1 1 0,-1-1-1,0 0 1,0 1 0,0-1 0,0 1 0,0-1-1,0 1 1,0-1 0,0 1 0,0 0 0,0 0 0,0-1-1,0 1 1,0 0 0,0 0 0,0 0 0,0 0-1,0 0 1,0 0 0,0 0 0,0 1 0,0-1 0,0 0-1,0 1 1,0-1 0,0 0 0,0 1 0,0-1-1,0 1 1,0-1 0,1 1 0,-1 0 0,0-1 0,0 1-1,1 0 1,-1 0 0,0 0 0,1-1 0,-2 3-1,-16 38 112,17-38-151,0 1 0,0 0 0,1 0 0,-1 0 0,1-1 0,0 1 0,0 0 0,0 0 0,0 0 0,1-1 0,0 1 0,0 0 0,0 0 0,0-1 1,0 1-1,1-1 0,2 6 0,-2-7-53,0 0 1,0 1 0,0-1 0,0 0 0,0-1-1,0 1 1,1 0 0,-1-1 0,0 1-1,1-1 1,0 1 0,-1-1 0,1 0-1,0 0 1,-1-1 0,1 1 0,0 0-1,0-1 1,0 0 0,0 0 0,-1 1 0,1-2-1,0 1 1,3-1 0,-4 1-37,0-1 0,0 0 0,0 0 0,0 0 0,-1 0 0,1 0 1,0 0-1,-1 0 0,1-1 0,0 1 0,-1-1 0,0 1 0,1-1 0,-1 0 0,0 1 0,0-1 1,0 0-1,0 0 0,0 0 0,0 0 0,0 0 0,-1 0 0,1 0 0,0-2 0,9-53-724,-3-50 513,-4 48 777,11-56 0,-14 114-417,0 0 1,0 1 0,0-1-1,0 0 1,0 1 0,0-1 0,0 0-1,0 1 1,1-1 0,-1 1-1,0-1 1,0 0 0,1 1-1,-1-1 1,0 1 0,0-1 0,1 1-1,-1-1 1,1 1 0,-1-1-1,1 1 1,-1-1 0,0 1-1,1-1 1,0 0 0,6 14 793,3 28-94,-1 21-58,18 83 409,-23-129-1446,1-1 0,0 1 0,1-1 0,1 0 0,1-1 0,17 26 0,-8-21-3575,-2-7-3283</inkml:trace>
+  <inkml:trace contextRef="#ctx0" brushRef="#br0" timeOffset="2048.26">1312 94 12454,'0'0'13222,"38"107"-12678,-11-61-272,-4 0-176,0-3-96,-2-11-384,-7-3-737,-5-8-735,-6-3-2050,-3-8-960,-6-6-4819</inkml:trace>
+  <inkml:trace contextRef="#ctx0" brushRef="#br0" timeOffset="2416.06">1268 207 11493,'0'0'6227,"123"-7"-5587,-85 7-640,-3 3-304,-11 1-1825,-4-4-2225,-5 0-4610</inkml:trace>
+  <inkml:trace contextRef="#ctx0" brushRef="#br0" timeOffset="2862.92">1499 128 10165,'0'0'7758,"4"15"-6427,11 48-553,-1 4 310,32 93-1,-42-168-975,0 0 0,-1 0-1,0 0 1,-1-1 0,3-10-1,-5 16-96,3-8-8,0-1 0,0 1 0,1 0 0,7-15 0,-11 25 1,1-1 0,-1 1-1,1 0 1,0-1 0,-1 1 0,1 0-1,0-1 1,0 1 0,0 0-1,0 0 1,0 0 0,0 0 0,1 0-1,-1 0 1,0 0 0,0 0 0,1 0-1,-1 0 1,1 1 0,-1-1-1,0 1 1,1-1 0,-1 1 0,1 0-1,-1-1 1,1 1 0,0 0-1,-1 0 1,1 0 0,-1 0 0,1 0-1,-1 0 1,1 1 0,-1-1-1,1 0 1,-1 1 0,1-1 0,-1 1-1,1 0 1,-1-1 0,0 1 0,1 0-1,-1 0 1,2 1 0,1 2 24,0 1 1,-1-1 0,1 1 0,-1-1 0,0 1 0,0 0-1,-1 0 1,1 1 0,-1-1 0,0 0 0,0 1 0,1 9-1,14 32-90,-17-46 41,0-1 1,1 1-1,-1-1 1,0 1-1,0-1 0,0 1 1,1-1-1,-1 1 1,0-1-1,0 0 0,1 1 1,-1-1-1,0 1 1,1-1-1,-1 0 1,1 1-1,-1-1 0,0 0 1,1 0-1,-1 1 1,1-1-1,-1 0 1,1 0-1,-1 0 0,1 1 1,-1-1-1,1 0 1,-1 0-1,1 0 1,-1 0-1,1 0 0,-1 0 1,1 0-1,-1 0 1,1 0-1,11-16-332,0-27 110,-9-63 872,12 143-396,-14-33-292,3 11-27,1 0 1,1-1 0,0 0 0,11 18 0,-15-29-224,0 0 1,0 0-1,0-1 1,1 1 0,-1-1-1,1 1 1,-1-1 0,1 0-1,0 0 1,0 0 0,4 2-1,-5-3-148,1 0 1,-1-1-1,0 1 0,0-1 0,0 0 1,1 0-1,-1 1 0,0-1 0,0-1 1,1 1-1,-1 0 0,0 0 1,0-1-1,1 0 0,-1 1 0,0-1 1,0 0-1,0 0 0,3-2 0,-2 1-202,0 0 0,-1 0 0,1-1 0,-1 1 0,0-1 0,1 0 0,-1 0 0,2-4-1,6-8-993,1 4 3490,-8 18 4038,-2 28-2927,0 3 54,-2-63 575,-2-137 1443,3 160-5008,0 0 0,0 0 0,0 0 0,0 0 0,0 0 0,0 0 0,1 0 0,-1 0 0,1 0 0,-1 0 0,1 0 0,0 0 0,-1 0 0,1 1 0,0-1 0,0 0 0,1 0 0,-1 1 0,0-1 0,2-1 0,-1 2-66,-1 1 0,1-1 1,-1 1-1,1-1 0,-1 1 0,1 0 1,-1 0-1,1-1 0,-1 1 0,1 0 1,-1 0-1,1 1 0,-1-1 1,1 0-1,-1 0 0,1 1 0,-1-1 1,0 1-1,1-1 0,1 2 0,6 3-1122,0 0-1,-1 1 1,0 0-1,0 0 1,-1 0-1,11 12 1,0 1-4484</inkml:trace>
+  <inkml:trace contextRef="#ctx0" brushRef="#br0" timeOffset="3203.02">2184 124 2481,'0'0'8727,"1"-13"-6121,1-39-109,-2 51-2453,0 1-1,0 0 0,1 0 0,-1-1 0,0 1 0,0 0 0,0-1 0,0 1 1,0 0-1,0-1 0,0 1 0,0 0 0,0-1 0,0 1 0,0 0 1,0-1-1,0 1 0,0 0 0,0-1 0,0 1 0,0 0 0,0 0 0,0-1 1,-1 1-1,1 0 0,0-1 0,0 1 0,0 0 0,0 0 0,-1-1 0,1 1 1,0 0-1,0 0 0,-1-1 0,1 1 0,0 0 0,-1 0 0,1 0 0,0 0 1,0-1-1,-1 1 0,1 0 0,0 0 0,-1 0 0,1 0 0,0 0 0,-1 0 1,1 0-1,0 0 0,-1 0 0,1 0 0,0 0 0,-1 0 0,1 0 0,0 0 1,-1 0-1,1 1 0,-12 10 1129,12-11-1068,-8 11 299,1 1 0,0-1 0,1 1-1,0 0 1,1 1 0,0 0 0,1-1-1,1 1 1,0 0 0,1 1 0,0-1-1,1 0 1,0 1 0,2 16 0,1-5-478,0 0 0,2 0 0,1 0 0,0-1 0,2 0 0,18 42 0,-24-65-555,4 10 719,-3-10-2629,-1-5-5144,-1-18 863</inkml:trace>
+  <inkml:trace contextRef="#ctx0" brushRef="#br0" timeOffset="3542.21">2135 193 8500,'0'0'10549,"8"7"-10435,-2-3-124,-1 0 0,1 0 0,0 0-1,0-1 1,1 0 0,-1 0-1,1-1 1,-1 0 0,1 0 0,0 0-1,0-1 1,0 0 0,13 0-1,141 10 788,-162-43 3750,-2 28-4361,1 0-1,-1-1 1,0 1 0,0 1-1,-1-1 1,1 0 0,-1 1-1,0-1 1,0 1 0,-8-5-1,11 7-861,9 13-8084,8 2 3458,4 3-2615</inkml:trace>
+  <inkml:trace contextRef="#ctx0" brushRef="#br0" timeOffset="3882.58">2523 300 13430,'0'0'9509,"0"-53"-8917,0 42-384,3 4-208,11 0-80,4 3-512,2 1-625,1 3-1840,2 0-1313,1 0-2434</inkml:trace>
+  <inkml:trace contextRef="#ctx0" brushRef="#br0" timeOffset="3883.58">2722 183 6067,'0'0'13787,"-3"-3"-12279,2 2-1458,1 1 0,-1-1 0,1 1 0,-1-1 0,1 1 0,-1-1 1,1 1-1,-1-1 0,0 1 0,1 0 0,-1-1 0,0 1 0,1 0 0,-1 0 1,0-1-1,1 1 0,-1 0 0,0 0 0,1 0 0,-1 0 0,0 0 0,0 0 0,1 0 1,-1 0-1,0 0 0,1 0 0,-1 1 0,0-1 0,1 0 0,-1 0 0,0 1 0,1-1 1,-2 1-1,0 1 78,0-1 0,0 1 0,1 0 0,-1 0 0,0 0 0,1 0 0,-1 1 0,1-1 0,-2 5 0,-1 1 109,1 0 1,1 0 0,-1 0-1,1 0 1,1 1 0,-2 12-1,3-18-201,0 0-1,0 0 1,1 0-1,-1 0 0,1 0 1,-1 0-1,1 0 1,0-1-1,0 1 1,0 0-1,0 0 0,1-1 1,-1 1-1,1-1 1,0 1-1,0-1 1,0 0-1,0 0 0,0 0 1,0 0-1,0 0 1,1 0-1,-1 0 1,0-1-1,1 1 0,0-1 1,-1 0-1,1 0 1,0 0-1,0 0 1,5 1-1,-1-1-298,-1 0 0,0 0 0,1-1-1,-1 0 1,1 0 0,7-2 0,37-13-7486,-23 2-3464</inkml:trace>
+</inkml:ink>
+</file>
+
+<file path=word/ink/ink78.xml><?xml version="1.0" encoding="utf-8"?>
+<inkml:ink xmlns:inkml="http://www.w3.org/2003/InkML">
+  <inkml:definitions>
+    <inkml:context xml:id="ctx0">
+      <inkml:inkSource xml:id="inkSrc0">
+        <inkml:traceFormat>
+          <inkml:channel name="X" type="integer" min="-2.14748E9" max="2.14748E9" units="cm"/>
+          <inkml:channel name="Y" type="integer" min="-2.14748E9" max="2.14748E9" units="cm"/>
+          <inkml:channel name="F" type="integer" max="32767" units="dev"/>
+        </inkml:traceFormat>
+        <inkml:channelProperties>
+          <inkml:channelProperty channel="X" name="resolution" value="1000" units="1/cm"/>
+          <inkml:channelProperty channel="Y" name="resolution" value="1000" units="1/cm"/>
+          <inkml:channelProperty channel="F" name="resolution" value="0" units="1/dev"/>
+        </inkml:channelProperties>
+      </inkml:inkSource>
+      <inkml:timestamp xml:id="ts0" timeString="2023-08-02T13:39:46.852"/>
+    </inkml:context>
+    <inkml:brush xml:id="br0">
+      <inkml:brushProperty name="width" value="0.025" units="cm"/>
+      <inkml:brushProperty name="height" value="0.025" units="cm"/>
+    </inkml:brush>
+  </inkml:definitions>
+  <inkml:trace contextRef="#ctx0" brushRef="#br0">102 1 15079,'0'0'8436,"3"75"-8148,-3-57-80,0-1-80,0-2-128,0-8-48,0 0-896,0 4-1714</inkml:trace>
+  <inkml:trace contextRef="#ctx0" brushRef="#br0" timeOffset="339.55">0 83 13382,'0'0'6291,"97"0"-5138,-74 0-385,-2 0-400,-4 0-224,-5 0-144,0 0-656,-3-4-1553,-9-3-2481</inkml:trace>
+</inkml:ink>
+</file>
+
+<file path=word/ink/ink79.xml><?xml version="1.0" encoding="utf-8"?>
+<inkml:ink xmlns:inkml="http://www.w3.org/2003/InkML">
+  <inkml:definitions>
+    <inkml:context xml:id="ctx0">
+      <inkml:inkSource xml:id="inkSrc0">
+        <inkml:traceFormat>
+          <inkml:channel name="X" type="integer" min="-2.14748E9" max="2.14748E9" units="cm"/>
+          <inkml:channel name="Y" type="integer" min="-2.14748E9" max="2.14748E9" units="cm"/>
+          <inkml:channel name="F" type="integer" max="32767" units="dev"/>
+        </inkml:traceFormat>
+        <inkml:channelProperties>
+          <inkml:channelProperty channel="X" name="resolution" value="1000" units="1/cm"/>
+          <inkml:channelProperty channel="Y" name="resolution" value="1000" units="1/cm"/>
+          <inkml:channelProperty channel="F" name="resolution" value="0" units="1/dev"/>
+        </inkml:channelProperties>
+      </inkml:inkSource>
+      <inkml:timestamp xml:id="ts0" timeString="2023-08-02T13:39:26.616"/>
+    </inkml:context>
+    <inkml:brush xml:id="br0">
+      <inkml:brushProperty name="width" value="0.025" units="cm"/>
+      <inkml:brushProperty name="height" value="0.025" units="cm"/>
+    </inkml:brush>
+  </inkml:definitions>
+  <inkml:trace contextRef="#ctx0" brushRef="#br0">167 263 7235,'0'0'11414,"-3"-6"-10294,-13-18 144,4 19-33,11 6-1200,1-1 0,-1 1-1,1-1 1,-1 1 0,1-1 0,-1 1-1,1 0 1,-1 0 0,1-1 0,-1 1 0,1 0-1,0 0 1,-1-1 0,1 1 0,0 0-1,0 0 1,0 0 0,-1-1 0,1 1 0,0 0-1,0 1 1,-2 27 247,2 0-1,1-1 1,1 1-1,1 0 0,1-1 1,12 39-1,-12-41 331,-2 0 0,0 1 0,-3 35 0,3 35 295,-1-86-875,0-1 0,-1 1 0,0-1 0,0 1 0,-1 0-1,-3 13 1,3-22-19,1 0-1,-1 0 1,0-1-1,0 1 1,0 0-1,0 0 1,0-1-1,0 1 1,-1 0-1,1-1 0,0 1 1,-1-1-1,1 0 1,-1 1-1,0-1 1,1 0-1,-1 0 1,0 0-1,0 0 1,0 0-1,1-1 1,-1 1-1,0 0 0,0-1 1,0 1-1,0-1 1,0 0-1,0 0 1,0 0-1,0 0 1,-1 0-1,1 0 1,0-1-1,0 1 1,0 0-1,0-1 0,1 0 1,-1 1-1,-3-2 1,2 0-67,0 1 0,0-1 0,0 1 0,0-1 0,0 0 0,0 0 0,1 0 0,-1 0 0,1-1 0,-1 1 0,1-1 0,0 1 0,-2-4 0,-24-43-3512,20 34 1269,-7-16-4625</inkml:trace>
+  <inkml:trace contextRef="#ctx0" brushRef="#br0" timeOffset="1153.1">119 1 3105,'0'0'11523,"-3"4"-7668,0 5-3526,0 0-1,1 0 0,0 1 1,0-1-1,1 1 1,1-1-1,0 12 0,0-19-323,0 0 0,0 0 0,0 0 0,0 1 0,1-1 0,-1 0 0,1 0 0,-1 0 0,1 0 0,0 0 0,0 0-1,0 0 1,0 0 0,0 0 0,0-1 0,1 1 0,-1 0 0,1-1 0,-1 1 0,1-1 0,0 1 0,-1-1 0,1 0-1,0 0 1,0 0 0,0 0 0,0 0 0,0 0 0,0 0 0,0-1 0,0 1 0,0-1 0,0 1 0,0-1 0,0 0-1,3 0 1,7-2-1231,-9-9-3348,-3 6-753</inkml:trace>
+  <inkml:trace contextRef="#ctx0" brushRef="#br0" timeOffset="1492.5">44 74 5186,'0'0'11238,"94"0"-10438,-83-3-736,-2-1-64,0 4-2353,-3 0-5219</inkml:trace>
+  <inkml:trace contextRef="#ctx0" brushRef="#br0" timeOffset="2183.59">133 881 4914,'0'0'15741,"0"13"-14551,-1-2-981,1 2 71,-1 0 0,2 1 1,0-1-1,3 15 1,-4-26-269,0 1 1,1-1-1,0 0 1,-1 1-1,1-1 1,0 1-1,0-1 1,0 0-1,0 0 1,0 0-1,1 0 1,-1 0-1,1 0 1,-1 0-1,1 0 1,0 0-1,0-1 1,-1 1-1,1-1 1,1 1-1,-1-1 1,0 0 0,0 0-1,0 0 1,1 0-1,-1 0 1,0 0-1,1-1 1,-1 1-1,0-1 1,4 1-1,-3-2-25,0 1 0,-1-1 0,1 0 0,0 0 0,-1 0 0,1-1-1,-1 1 1,1-1 0,-1 1 0,0-1 0,1 0 0,-1 0 0,0 0 0,0 0 0,-1 0-1,1 0 1,0 0 0,-1-1 0,1 1 0,-1-1 0,0 1 0,0-1 0,0 0-1,0 1 1,0-1 0,0 0 0,0-5 0,0 5 14,0 0-1,-1-1 1,1 1-1,-1 0 1,1 0 0,-1-1-1,0 1 1,0 0-1,-1 0 1,1 0 0,-1-1-1,1 1 1,-1 0-1,0 0 1,0 0 0,-1 0-1,1 0 1,0 0-1,-1 0 1,0 0 0,0 1-1,0-1 1,0 1-1,-5-5 1,-30-10-137,9 13-4776,18 4-1410</inkml:trace>
+  <inkml:trace contextRef="#ctx0" brushRef="#br0" timeOffset="4831.01">415 431 8324,'0'0'9380,"0"75"-8612,0-47 1,0 1-225,0-4-256,-3-4-288,1-7-16,-1 1-1328,3-8-1954</inkml:trace>
+  <inkml:trace contextRef="#ctx0" brushRef="#br0" timeOffset="5170.97">422 421 8308,'0'0'7827,"88"-18"-6466,-59 15-545,-2-1-287,-7 1-321,-8 3-208,-9 0-272,-3 3-1697,0 8-2657</inkml:trace>
+  <inkml:trace contextRef="#ctx0" brushRef="#br0" timeOffset="5511.36">462 485 9124,'0'0'8436,"88"-21"-8436,-88 28-576,0 11-1585,-6 0-2930,-11 0-3168</inkml:trace>
+  <inkml:trace contextRef="#ctx0" brushRef="#br0" timeOffset="5512.36">366 657 6995,'0'0'12886,"102"3"-12454,-76-3-304,9-3-128,3-8-1328,3-3-2274,3-4-4241</inkml:trace>
+  <inkml:trace contextRef="#ctx0" brushRef="#br0" timeOffset="5851.73">792 390 11013,'0'0'11685,"-15"17"-10449,-48 57-436,59-70-752,1-1 1,0 1 0,0 0-1,0 1 1,0-1-1,1 0 1,0 1-1,0-1 1,0 1-1,0 0 1,1 0-1,-1-1 1,1 1-1,1 0 1,-1 0-1,1 0 1,0 0-1,0 7 1,0 3-35,1-13-22,-1 0 0,0 0-1,0-1 1,1 1 0,-1 0 0,1-1-1,-1 1 1,1 0 0,0-1-1,0 1 1,-1 0 0,1-1-1,0 1 1,1-1 0,-1 0-1,0 1 1,0-1 0,1 0-1,-1 0 1,0 0 0,1 0 0,-1 0-1,1 0 1,-1 0 0,1 0-1,0 0 1,-1-1 0,1 1-1,0-1 1,0 1 0,2-1-1,8 2-1390,0-1-1,0 0 0,21-1 1,-17 0-2811,11 0-5639</inkml:trace>
+  <inkml:trace contextRef="#ctx0" brushRef="#br0" timeOffset="6776.82">989 488 2769,'0'0'16933,"9"15"-15724,2 8-843,-5-11-98,1 0 0,-1 0 0,2-1 0,0 0 0,15 17 0,-21-27-257,-1 1 0,0-1-1,0 0 1,0 0 0,0 0-1,1 0 1,-1 0 0,1 0 0,-1 0-1,0 0 1,1-1 0,-1 1-1,1-1 1,0 1 0,-1-1 0,1 1-1,0-1 1,-1 0 0,1 0-1,-1 0 1,1 0 0,0 0 0,2 0-1,-2-1-4,1 0 0,0 0-1,-1-1 1,1 1 0,-1-1-1,1 1 1,-1-1 0,0 0-1,0 0 1,0 0 0,0 0-1,3-3 1,3-7 6,0 0-1,-1 0 1,0-1 0,6-14 0,10-42 128,-19 41-3765,-4 40-1422</inkml:trace>
+  <inkml:trace contextRef="#ctx0" brushRef="#br0" timeOffset="7112.33">1287 577 11157,'0'0'8548,"9"86"-6963,-9-61-673,-3-11-736,-9 4-176,3-8-1504,3-6-3347</inkml:trace>
+  <inkml:trace contextRef="#ctx0" brushRef="#br0" timeOffset="7450.57">1471 413 3954,'0'0'15644,"0"12"-14067,3 128 1504,-3-139-3043,1 1 0,-1 0 0,1-1-1,-1 1 1,1 0 0,0-1-1,0 1 1,0-1 0,0 1 0,0-1-1,0 1 1,0-1 0,0 0-1,0 1 1,1-1 0,-1 0 0,1 0-1,-1 0 1,1 0 0,-1 0-1,1 0 1,-1-1 0,1 1 0,0 0-1,-1-1 1,1 0 0,0 1-1,0-1 1,-1 0 0,1 0 0,0 0-1,0 0 1,-1 0 0,1 0-1,0 0 1,0 0 0,2-1 0,-1 0-142,0 1 0,1-1 0,-1 0 0,0 0 0,0 0 0,1 0 0,-1 0 0,0-1 0,4-2 0,-6 3-227,0 0 0,0 1 1,1-1-1,-1 0 0,0 0 0,0 0 0,0-1 0,0 1 0,-1 0 0,1 0 0,0-1 0,0 1 1,-1 0-1,1-1 0,-1 1 0,1 0 0,-1-1 0,1 1 0,-1-1 0,0-2 0</inkml:trace>
+  <inkml:trace contextRef="#ctx0" brushRef="#br0" timeOffset="7789.28">1433 502 11013,'0'0'7828,"88"-7"-7764,-74 7-64,1-8-1649,3-2-2929</inkml:trace>
+  <inkml:trace contextRef="#ctx0" brushRef="#br0" timeOffset="7790.28">1708 370 11605,'0'0'12598,"47"100"-10965,-44-75-449,-3-4-303,0 0-289,0 1-352,-15-1-240,-6 0-160,-5 1-960,3 3-1410,2-7-2976,4-18-7380</inkml:trace>
+</inkml:ink>
+</file>
+
 <file path=word/ink/ink8.xml><?xml version="1.0" encoding="utf-8"?>
 <inkml:ink xmlns:inkml="http://www.w3.org/2003/InkML">
   <inkml:definitions>
@@ -5745,10 +9918,386 @@
   <inkml:trace contextRef="#ctx0" brushRef="#br0">1 115 10917,'0'0'9580,"0"7"-9430,0 18 113,0 0 1,2 0-1,1 0 1,12 48-1,-13-67-191,0 0 1,0 0-1,1-1 0,0 1 0,0-1 0,0 1 0,1-1 0,-1 0 1,1 0-1,1-1 0,7 8 0,-8-9-75,0-1-1,0 0 1,0 0-1,0 0 1,1 0-1,-1 0 1,1-1-1,-1 0 1,1 0-1,-1 0 1,1-1 0,0 1-1,-1-1 1,1 0-1,0-1 1,0 1-1,8-3 1,-9 2-8,1-1 1,-1 0-1,0 0 1,0-1 0,0 1-1,0-1 1,0 0-1,0 0 1,-1 0 0,1-1-1,-1 1 1,0-1-1,0 0 1,-1 0-1,1 0 1,-1 0 0,1 0-1,-1 0 1,-1-1-1,1 1 1,1-9 0,2-3 17,-1 0 0,0 0 0,-2 0 0,0 0 0,0-18 0,-2 29 13,-1 0 0,0-1 1,0 1-1,0 0 0,0 0 0,-1 0 0,0 0 1,0 0-1,0 1 0,0-1 0,-1 1 0,0-1 1,0 1-1,0 0 0,-1 0 0,1 0 0,-1 0 0,0 1 1,0-1-1,0 1 0,-1 0 0,1 1 0,-1-1 1,1 1-1,-8-3 0,7 3-71,-1 0 0,1 0 0,-1 0 0,1 1-1,-1 0 1,0 0 0,1 1 0,-1-1 0,0 1 0,1 1 0,-1-1 0,0 1 0,1 0-1,-1 0 1,1 0 0,-1 1 0,1 0 0,0 0 0,-1 0 0,1 1 0,0 0 0,1 0-1,-8 5 1,10-5-353,-1-1 0,1 1-1,0-1 1,-1 1 0,1 0-1,1 0 1,-1 0 0,0 0-1,1 0 1,-1 0-1,1 0 1,0 1 0,0-1-1,0 1 1,0 4 0,0 16-6794</inkml:trace>
   <inkml:trace contextRef="#ctx0" brushRef="#br0" timeOffset="428.91">434 4 7764,'0'0'13929,"-6"2"-12590,3-1-1233,1-1 1,-1 1-1,1 0 0,-1 0 1,1 0-1,0 0 1,0 1-1,-1-1 0,1 1 1,0-1-1,0 1 0,0 0 1,1 0-1,-1-1 1,0 1-1,1 1 0,-1-1 1,1 0-1,0 0 1,-1 0-1,1 1 0,0-1 1,0 1-1,1-1 0,-1 1 1,0-1-1,1 1 1,0-1-1,0 1 0,-1 0 1,2 3-1,-3 12-73,0 1 0,2-1 0,0 1 1,1-1-1,1 1 0,1-1 0,0 0 0,1 1 0,1-2 0,1 1 0,1-1 0,0 0 1,1 0-1,1-1 0,1 0 0,17 23 0,-10-24-3225,-3-10-4202,-3-5-3288</inkml:trace>
   <inkml:trace contextRef="#ctx0" brushRef="#br0" timeOffset="857.83">580 121 656,'0'0'20818,"3"6"-19578,15 33 210,-3-6-755,24 39-1,-35-64-672,1 0 0,1-1 1,-1 0-1,1 0 0,0 0 1,1-1-1,0 0 0,0 0 1,0-1-1,12 7 0,-18-12-23,0 0-1,-1 0 1,1 0-1,0 0 1,0 0-1,-1 0 1,1 0-1,0-1 0,-1 1 1,1 0-1,0-1 1,-1 1-1,1 0 1,0-1-1,-1 1 1,1-1-1,-1 1 0,1-1 1,0 1-1,-1-1 1,0 1-1,1-1 1,-1 0-1,1 1 1,-1-1-1,0 0 0,1 1 1,-1-1-1,0 0 1,0 1-1,1-1 1,-1 0-1,0 0 0,0 1 1,0-1-1,0 0 1,0 0-1,0-1 1,6-39 64,-6 35-42,4-133 806,-5 95-4308,1 33-1673,0 30-2695</inkml:trace>
-  <inkml:trace contextRef="#ctx0" brushRef="#br0" timeOffset="1210.6">1123 256 16279,'0'0'9269,"8"75"-8549,-8-56-336,-8 7-368,-5-6-16,-6-1-624,3-6-1137,0-3-1889,8-10-3281</inkml:trace>
+  <inkml:trace contextRef="#ctx0" brushRef="#br0" timeOffset="1210.59">1123 256 16279,'0'0'9269,"8"75"-8549,-8-56-336,-8 7-368,-5-6-16,-6-1-624,3-6-1137,0-3-1889,8-10-3281</inkml:trace>
   <inkml:trace contextRef="#ctx0" brushRef="#br0" timeOffset="1594.79">1347 52 15015,'0'0'6982,"2"16"-6142,6 165 1377,-8-176-2201,1-1 1,-1 1-1,1-1 0,0 1 0,0-1 0,0 0 1,1 1-1,-1-1 0,1 0 0,0 0 0,0 0 1,1 0-1,-1-1 0,1 1 0,0-1 0,-1 1 1,2-1-1,-1 0 0,0 0 0,1 0 0,-1 0 1,1-1-1,0 0 0,0 0 0,0 0 0,0 0 1,0 0-1,0-1 0,1 1 0,-1-1 0,1-1 0,-1 1 1,0 0-1,1-1 0,-1 0 0,1 0 0,-1 0 1,1-1-1,-1 0 0,1 0 0,5-1 0,-10 1-116,0 1 0,1 0-1,-1 0 1,1-1 0,-1 1-1,1-1 1,-1 1 0,0 0-1,1-1 1,-1 1 0,0-1-1,1 1 1,-1-1 0,0 1-1,0-1 1,1 1-1,-1-1 1,0 1 0,0-1-1,0 1 1,0-1 0,0 1-1,0-1 1,0 1 0,0-1-1,0 1 1,0-1 0,0 0-1,-2-11-6323,-2-1-4646</inkml:trace>
   <inkml:trace contextRef="#ctx0" brushRef="#br0" timeOffset="1935.07">1315 183 13606,'0'0'7604,"80"-23"-6516,-59 20-928,0 3-160,-2 0-944,-1 0-2001,1 0-3987</inkml:trace>
   <inkml:trace contextRef="#ctx0" brushRef="#br0" timeOffset="2273.51">1715 0 16055,'0'0'8164,"82"72"-7412,-63-37 49,-6 7-97,-7 4-160,-6-1-79,0 4-33,-11-10-192,-8 0-208,-5-7-32,-2 1-272,2-1-977,2-6-1536,9-10-2369,5-13-5443</inkml:trace>
+</inkml:ink>
+</file>
+
+<file path=word/ink/ink80.xml><?xml version="1.0" encoding="utf-8"?>
+<inkml:ink xmlns:inkml="http://www.w3.org/2003/InkML">
+  <inkml:definitions>
+    <inkml:context xml:id="ctx0">
+      <inkml:inkSource xml:id="inkSrc0">
+        <inkml:traceFormat>
+          <inkml:channel name="X" type="integer" min="-2.14748E9" max="2.14748E9" units="cm"/>
+          <inkml:channel name="Y" type="integer" min="-2.14748E9" max="2.14748E9" units="cm"/>
+          <inkml:channel name="F" type="integer" max="32767" units="dev"/>
+        </inkml:traceFormat>
+        <inkml:channelProperties>
+          <inkml:channelProperty channel="X" name="resolution" value="1000" units="1/cm"/>
+          <inkml:channelProperty channel="Y" name="resolution" value="1000" units="1/cm"/>
+          <inkml:channelProperty channel="F" name="resolution" value="0" units="1/dev"/>
+        </inkml:channelProperties>
+      </inkml:inkSource>
+      <inkml:timestamp xml:id="ts0" timeString="2023-08-02T13:39:38.532"/>
+    </inkml:context>
+    <inkml:brush xml:id="br0">
+      <inkml:brushProperty name="width" value="0.025" units="cm"/>
+      <inkml:brushProperty name="height" value="0.025" units="cm"/>
+    </inkml:brush>
+  </inkml:definitions>
+  <inkml:trace contextRef="#ctx0" brushRef="#br0">67 82 2785,'0'0'17213,"2"-11"-16140,5-52 314,-7 62-1352,0 1-1,0 0 0,0-1 0,0 1 1,-1 0-1,1-1 0,0 1 1,0 0-1,0-1 0,-1 1 0,1 0 1,0 0-1,0-1 0,-1 1 1,1 0-1,0 0 0,-1-1 0,1 1 1,0 0-1,-1 0 0,1 0 1,0 0-1,-1-1 0,1 1 0,0 0 1,-1 0-1,1 0 0,0 0 1,-1 0-1,1 0 0,-1 0 1,1 0-1,0 0 0,-1 0 0,1 0 1,0 0-1,-1 0 0,1 0 1,0 1-1,-1-1 0,1 0 0,0 0 1,-1 0-1,1 0 0,0 1 1,-1-1-1,1 0 0,0 0 0,-1 1 1,1-1-1,0 0 0,0 1 1,0-1-1,-1 0 0,1 1 0,-19 15 106,12-3-102,0 0 1,0 0-1,-5 17 0,11-25-45,-1 1-1,1-1 1,0 0-1,0 1 1,0-1 0,1 1-1,0-1 1,0 1-1,0-1 1,1 1-1,2 9 1,-3-13-2,0-1 1,1 1-1,0-1 1,-1 1-1,1-1 1,0 0-1,0 1 1,0-1-1,0 0 1,0 0-1,0 0 1,0 0-1,0 0 1,0 0-1,0 0 1,1 0-1,-1 0 1,0 0-1,1-1 1,-1 1-1,1 0 1,-1-1-1,1 1 1,-1-1-1,1 0 1,-1 0-1,1 1 1,-1-1-1,1 0 1,-1 0-1,1 0 1,-1-1-1,1 1 1,0 0-1,-1 0 1,1-1-1,-1 1 1,0-1-1,2 0 1,1-1-12,0 1 1,-1-1 0,1 1-1,-1-1 1,0 0 0,0 0 0,0-1-1,0 1 1,0-1 0,0 1-1,0-1 1,-1 0 0,1 0 0,2-6-1,26-72-452,-31 81 471,0 0 1,0 0-1,0 0 1,0-1-1,0 1 0,0 0 1,0 0-1,1 0 0,-1 0 1,0-1-1,0 1 0,0 0 1,0 0-1,1 0 1,-1 0-1,0 0 0,0 0 1,0-1-1,1 1 0,-1 0 1,0 0-1,0 0 0,0 0 1,1 0-1,-1 0 1,0 0-1,0 0 0,0 0 1,1 0-1,-1 0 0,0 0 1,0 0-1,1 0 1,-1 0-1,0 0 0,0 0 1,0 0-1,1 1 0,-1-1 1,0 0-1,0 0 0,0 0 1,0 0-1,1 0 1,-1 1-1,10 11 58,6 20 111,-15-29-156,7 26 104,-4-13-1710,1-1-5044</inkml:trace>
+</inkml:ink>
+</file>
+
+<file path=word/ink/ink81.xml><?xml version="1.0" encoding="utf-8"?>
+<inkml:ink xmlns:inkml="http://www.w3.org/2003/InkML">
+  <inkml:definitions>
+    <inkml:context xml:id="ctx0">
+      <inkml:inkSource xml:id="inkSrc0">
+        <inkml:traceFormat>
+          <inkml:channel name="X" type="integer" min="-2.14748E9" max="2.14748E9" units="cm"/>
+          <inkml:channel name="Y" type="integer" min="-2.14748E9" max="2.14748E9" units="cm"/>
+          <inkml:channel name="F" type="integer" max="32767" units="dev"/>
+        </inkml:traceFormat>
+        <inkml:channelProperties>
+          <inkml:channelProperty channel="X" name="resolution" value="1000" units="1/cm"/>
+          <inkml:channelProperty channel="Y" name="resolution" value="1000" units="1/cm"/>
+          <inkml:channelProperty channel="F" name="resolution" value="0" units="1/dev"/>
+        </inkml:channelProperties>
+      </inkml:inkSource>
+      <inkml:timestamp xml:id="ts0" timeString="2023-08-02T13:39:19.941"/>
+    </inkml:context>
+    <inkml:brush xml:id="br0">
+      <inkml:brushProperty name="width" value="0.025" units="cm"/>
+      <inkml:brushProperty name="height" value="0.025" units="cm"/>
+    </inkml:brush>
+  </inkml:definitions>
+  <inkml:trace contextRef="#ctx0" brushRef="#br0">1 127 7780,'0'0'14294,"105"-3"-13926,-84 3-240,-10 0-128,1 0-528,-9 0-1953</inkml:trace>
+  <inkml:trace contextRef="#ctx0" brushRef="#br0" timeOffset="340.54">96 121 6563,'0'0'11669,"2"93"-10180,4-61-801,0-3-143,0-4-449,-3-8-96,0-6-705,3-7-1568,0-4-1793,2-4-3057</inkml:trace>
+  <inkml:trace contextRef="#ctx0" brushRef="#br0" timeOffset="680.86">172 124 12854,'0'0'6459,"1"15"-5123,0 3-1026,0 21 225,3-1 1,10 46-1,-14-83-574,0 0 0,0 0 0,0 0 0,0 0 0,0 0 0,0 0 0,1 0 0,-1-1 0,0 1 0,1 0 0,-1 0 0,1 0 0,-1 0 0,1-1 0,-1 1 0,1 0 0,0 0 0,-1-1 0,1 1 0,0-1 0,-1 1 0,1 0 0,0-1 0,1 1 0,-1-1-19,0-1 1,-1 1 0,1 0 0,0-1 0,0 1-1,-1-1 1,1 1 0,0-1 0,-1 0 0,1 1 0,0-1-1,-1 0 1,1 1 0,-1-1 0,1 0 0,-1 0 0,0 1-1,1-1 1,-1-1 0,15-46-743,-12 30 812,-2 12 89,-1-1-1,1 1 0,1 0 1,-1 0-1,1 0 0,0 0 0,1 0 1,-1 0-1,1 0 0,5-7 1,-8 13-67,0-1 1,0 1-1,1 0 1,-1-1 0,0 1-1,0-1 1,1 1 0,-1 0-1,0 0 1,1-1 0,-1 1-1,0 0 1,1-1 0,-1 1-1,1 0 1,-1 0 0,0 0-1,1 0 1,-1-1-1,1 1 1,-1 0 0,0 0-1,1 0 1,-1 0 0,1 0-1,-1 0 1,1 0 0,-1 0-1,1 0 1,-1 0 0,0 0-1,1 0 1,-1 0 0,1 1-1,0-1 1,8 16 434,-1 25-205,-8-39-212,3 36 107,-3-26-149,1-1 0,0 0 0,1 0 1,0 1-1,0-2 0,1 1 0,7 16 1,-9-26-11,-1 0-1,0 0 1,1 0 0,-1 0 0,1 0 0,-1 0 0,1-1 0,-1 1 0,1 0 0,-1 0 0,1-1 0,0 1 0,-1 0 0,1-1 0,0 1 0,0-1 0,0 1 0,-1-1 0,1 1 0,0-1 0,0 0 0,0 1 0,0-1 0,0 0 0,0 1 0,0-1 0,0 0 0,1 0 0,0-1 0,0 1 0,-1-1 0,1 0 0,-1 0 1,1 0-1,-1 0 0,1 0 0,-1 0 0,0 0 1,0 0-1,1-1 0,-1 1 0,0-1 0,1-1 1,4-7 15,0 0 1,-1 0 0,6-18 0,-5 14 6,-2 0 1,0-1 0,0 0-1,-2 1 1,2-23-1,-1 38 335,5 10 43,11 24 347,-13-22-502,-4-10-175,0 1-1,0-1 0,0 1 1,1-1-1,-1 0 1,1 0-1,0 0 1,0 0-1,0-1 1,0 1-1,0-1 1,0 1-1,7 2 1,19 2-1210,6-5-4138,-12-2-3615</inkml:trace>
+  <inkml:trace contextRef="#ctx0" brushRef="#br0" timeOffset="1174.03">745 252 3153,'0'0'11878,"6"17"-10176,42 147 326,-47-154-1986,-2-93 166,3-94-45,-2 176-154,0 0 0,0 0 0,0 0 0,0 0 0,0 0 1,0 0-1,1 1 0,-1-1 0,0 0 0,1 0 0,-1 0 0,0 0 0,1 1 0,-1-1 0,1 0 0,-1 0 0,1 1 0,0-1 1,-1 0-1,1 1 0,0-1 0,-1 1 0,1-1 0,0 1 0,0-1 0,0 1 0,-1 0 0,1-1 0,0 1 0,0 0 0,0-1 0,0 1 1,0 0-1,-1 0 0,1 0 0,0 0 0,0 0 0,0 0 0,0 0 0,0 0 0,0 0 0,0 1 0,-1-1 0,1 0 0,0 0 1,0 1-1,1 0 0,2 0-5,0 1 0,0 0-1,-1 0 1,1 0 0,-1 0 0,1 0 0,-1 1 0,0-1 0,3 4 0,11 16-210,22 22-4497,-19-31-1825</inkml:trace>
+  <inkml:trace contextRef="#ctx0" brushRef="#br0" timeOffset="1531.75">952 195 6323,'0'0'9671,"-2"13"-8268,0-7-1234,1 1 0,0-1 0,0 1 0,1-1 0,0 1 0,0 0 0,0-1 0,1 1 0,0-1 0,0 1 0,1-1 1,0 1-1,0-1 0,0 0 0,1 0 0,5 10 0,-5-12-128,0 1 1,0 0 0,0-1 0,1 1-1,0-1 1,0 0 0,0-1-1,0 1 1,0 0 0,1-1 0,0 0-1,0 0 1,7 3 0,-12-7-41,1 1 0,-1 0 0,0 0 0,1 0 0,-1 0 0,0 0 0,1-1 0,-1 1 0,0 0 1,1 0-1,-1-1 0,0 1 0,0 0 0,1 0 0,-1-1 0,0 1 0,0 0 0,1-1 0,-1 1 0,0 0 0,0-1 0,0 1 0,0 0 0,1-1 1,-1 1-1,0-1 0,0 1 0,0 0 0,0-1 0,0 1 0,0 0 0,0-1 0,0 1 0,0-1 0,0-18 101,0 16-76,0-7 3,-1 1 0,0 0 0,-1-1 0,0 1 0,0 0 0,-1 0 0,-4-9 0,6 14-2,-1 0 0,0-1-1,0 1 1,-1 0 0,1 1 0,-1-1 0,0 0 0,0 1 0,0-1 0,-1 1-1,1 0 1,-1 0 0,1 1 0,-1-1 0,0 1 0,-7-4 0,10 6-121,0 1 0,1-1 1,-1 0-1,0 1 0,1-1 1,-1 0-1,1 1 0,-1-1 1,0 1-1,1-1 0,-1 1 1,1-1-1,0 1 0,-1-1 1,1 1-1,-1-1 0,1 1 1,0 0-1,-1-1 0,1 1 0,0 0 1,0-1-1,0 1 0,-1 0 1,1-1-1,0 1 0,0 0 1,0-1-1,0 1 0,0 0 1,0 0-1,0-1 0,1 1 1,-1 0-1,0-1 0,1 2 1,1 31-5563,8-11-1601</inkml:trace>
+  <inkml:trace contextRef="#ctx0" brushRef="#br0" timeOffset="1872.43">1093 132 6339,'0'0'14113,"5"6"-13027,2 3-889,-1 0 0,0 1 0,-1 0 0,0 0 0,-1 0 1,0 0-1,0 1 0,2 14 0,-5-21-176,0 0-1,1 0 1,-1 0 0,1 0-1,-1-1 1,1 1 0,1 0-1,-1-1 1,0 1-1,6 5 1,-7-8-14,0-1-1,0 1 1,0 0-1,1 0 0,-1-1 1,0 1-1,0 0 1,1-1-1,-1 1 1,0-1-1,1 0 1,-1 1-1,0-1 1,1 0-1,-1 0 1,0 0-1,1 0 1,-1 0-1,1 0 1,-1 0-1,0-1 0,1 1 1,-1 0-1,0-1 1,1 1-1,-1-1 1,0 0-1,0 1 1,0-1-1,1 0 1,-1 0-1,0 1 1,0-1-1,1-1 1,0 7 123,0 0 1,0 0 0,0 1-1,-1-1 1,0 1 0,1 6 0,-2-8-147,1-1 1,-1 1 0,1 0 0,-1 0 0,0-1 0,-1 1 0,1 0-1,-1 0 1,1-1 0,-1 1 0,0-1 0,-3 6 0,3-7 19,-1 0 0,0-1 0,0 1 0,0-1 0,0 1 0,0-1 0,0 0 1,-1 0-1,1 0 0,0 0 0,0 0 0,-1 0 0,1-1 0,-1 1 0,1-1 0,-1 0 1,1 1-1,0-1 0,-3-1 0,-1 2 57,1-1 0,-1 0 0,1 0 1,-1 0-1,1-1 0,-1 0 0,1 0 0,0-1 0,0 1 0,-1-1 1,-7-4-1,11 4-109,-1 1 1,1-1-1,0 1 0,0-1 1,0 0-1,0 0 0,1 0 1,-1 0-1,0-1 1,1 1-1,-1 0 0,1-1 1,0 1-1,0-1 0,0 1 1,0-1-1,1 1 1,-1-1-1,1 0 0,-1 1 1,1-1-1,0 0 1,0 0-1,0 1 0,1-5 1,-1 6-253,0-1 1,1 1 0,-1-1 0,1 1 0,-1 0 0,1-1-1,0 1 1,0 0 0,0-1 0,-1 1 0,1 0-1,0 0 1,0 0 0,1 0 0,-1 0 0,0 0-1,0 0 1,0 0 0,1 0 0,-1 1 0,0-1 0,1 0-1,-1 1 1,1-1 0,2 0 0,-2 1-185,32-12-8144</inkml:trace>
+  <inkml:trace contextRef="#ctx0" brushRef="#br0" timeOffset="2214.97">1291 256 8628,'0'0'6638,"-1"12"-4627,1-5-1801,-1 0-14,0 0 0,1 0-1,0 0 1,0 0-1,0 0 1,1-1 0,0 1-1,1 0 1,0 0 0,0-1-1,0 1 1,0-1 0,1 1-1,1-1 1,3 7-1,-6-12-186,0-1 0,-1 1 0,1 0-1,-1 0 1,1-1 0,0 1 0,0 0-1,-1-1 1,1 1 0,0-1-1,0 1 1,0-1 0,0 0 0,0 1-1,0-1 1,0 0 0,-1 0 0,1 1-1,0-1 1,0 0 0,0 0-1,0 0 1,0 0 0,0 0 0,0 0-1,0 0 1,0-1 0,0 1 0,0 0-1,0 0 1,0-1 0,0 1-1,0-1 1,-1 1 0,1-1 0,0 1-1,0-1 1,0 1 0,-1-1-1,1 0 1,0 1 0,-1-1 0,1 0-1,-1 0 1,1 0 0,-1 1 0,1-1-1,-1 0 1,1 0 0,-1 0-1,0 0 1,1-1 0,1-4 15,1 0 0,-1 1 0,0-2-1,0 1 1,-1 0 0,1-9 0,-1 6 76,-1 1 1,0-1-1,-1 0 1,0 0-1,0 1 1,-1-1-1,-5-15 0,6 22-31,0-1 0,0 0 0,-1 1-1,1-1 1,-1 1 0,0 0-1,0-1 1,1 1 0,-2 0-1,1 0 1,0 0 0,0 0-1,-1 1 1,1-1 0,-1 1-1,1-1 1,-1 1 0,1 0-1,-1 0 1,0 0 0,0 0 0,0 1-1,1-1 1,-1 1 0,0-1-1,0 1 1,-4 0 0,7 1-70,-1-1 0,0 0 1,0 0-1,0 1 1,1-1-1,-1 0 1,0 1-1,0-1 0,1 1 1,-1-1-1,0 1 1,1 0-1,-1-1 0,0 1 1,1 0-1,-1-1 1,1 1-1,-1 0 0,1 0 1,-1-1-1,1 1 1,0 0-1,-1 0 0,1 0 1,0-1-1,0 1 1,0 0-1,-1 0 1,1 0-1,0 0 0,0 0 1,1 0-1,-2 38-791,2-29 371,-1-6 67,0-1 1,0 1-1,1 0 1,-1-1-1,1 1 0,0-1 1,0 1-1,0-1 1,1 1-1,-1-1 0,1 0 1,0 1-1,0-1 1,0 0-1,0 0 0,1 0 1,-1-1-1,1 1 1,-1-1-1,1 1 0,0-1 1,0 0-1,5 3 1,20 4-6427</inkml:trace>
+  <inkml:trace contextRef="#ctx0" brushRef="#br0" timeOffset="2552.6">1478 82 8676,'0'0'15655,"29"79"-14470,-17-40-609,-4 0-128,1 4-128,-3-4-144,-3-3-176,0-8-96,3-6-624,-3-8-833,0 0-1392</inkml:trace>
+  <inkml:trace contextRef="#ctx0" brushRef="#br0" timeOffset="2553.6">1457 232 12838,'0'0'9140,"91"-14"-9140,-74 14-1104,1 0-2098,2 0-5234</inkml:trace>
+  <inkml:trace contextRef="#ctx0" brushRef="#br0" timeOffset="3343.26">1932 235 12694,'0'0'9012,"1"14"-8014,0 8-733,5 56 341,-5-71-588,0-1 0,0 1-1,1-1 1,-1 0 0,1 1-1,1-1 1,-1 0 0,1 0 0,5 7-1,-8-13-22,1 0 0,-1 0-1,1-1 1,-1 1 0,0 0-1,1 0 1,-1-1 0,1 1-1,-1 0 1,1 0 0,-1-1-1,0 1 1,1-1 0,-1 1-1,0 0 1,1-1 0,-1 1-1,0-1 1,1 1 0,-1 0-1,0-1 1,0 1 0,0-1-1,1 1 1,-1-1 0,0 1-1,0-1 1,0 1 0,0-1-1,0 1 1,0-1 0,0 0-1,0 1 1,0-1 0,6-28 10,-5 26-13,21-119 58,-22 122-46,0-1-1,0 1 0,0-1 0,0 0 0,0 1 0,0-1 0,1 1 0,-1-1 0,0 1 0,0-1 0,0 0 1,1 1-1,-1-1 0,0 1 0,1-1 0,-1 1 0,0-1 0,1 1 0,-1 0 0,1-1 0,-1 1 0,1-1 0,-1 1 1,1 0-1,-1-1 0,1 1 0,-1 0 0,1 0 0,-1-1 0,1 1 0,0 0 0,-1 0 0,1 0 0,-1 0 0,1 0 1,0 0-1,-1 0 0,1 0 0,-1 0 0,1 0 0,0 0 0,-1 0 0,1 0 0,-1 0 0,1 1 0,-1-1 1,1 0-1,-1 0 0,1 1 0,0-1 0,-1 0 0,0 1 0,1-1 0,-1 1 0,1-1 0,-1 0 0,1 1 0,-1-1 1,0 1-1,1-1 0,-1 1 0,0-1 0,1 2 0,23 31 173,-9 0-147,-12-25-31,0 0-1,0 0 1,1-1 0,0 1 0,0-1 0,1 0 0,0 0 0,0-1 0,7 7 0,-12-12 2,1-1 1,-1 0-1,0 1 0,1-1 0,0 0 1,-1 1-1,1-1 0,-1 0 0,1 1 1,-1-1-1,1 0 0,0 0 1,-1 0-1,1 0 0,-1 0 0,1 1 1,0-1-1,-1 0 0,1 0 0,-1-1 1,1 1-1,0 0 0,-1 0 1,1 0-1,0 0 0,-1 0 0,1-1 1,-1 1-1,1 0 0,-1 0 0,1-1 1,-1 1-1,1-1 0,-1 1 1,1 0-1,-1-1 0,1 1 0,-1-1 1,0 1-1,1-1 0,-1 1 0,1-1 1,-1 1-1,0-2 0,10-30 359,-8 21-164,7-42 611,-9 43-829,1 1 1,1-1-1,0 0 0,0 1 0,1 0 0,0 0 1,5-10-1,-7 17-778,0 1 0,1 0-1,-1 0 1,0 0 0,1 0 0,-1 0 0,0 0 0,1 1-1,0-1 1,-1 0 0,1 1 0,-1-1 0,1 1 0,0-1 0,1 1-1,21-2-2931,-6 5 5231,-6 5 5403,-6 3-5816,0 0 0,-1 0 0,0 1 0,5 20 0,12 28-1028,-10-48-1503,-4-16-2651,-1-26-3064,-7-1 1177</inkml:trace>
+  <inkml:trace contextRef="#ctx0" brushRef="#br0" timeOffset="3684.57">2305 130 6499,'0'0'2513</inkml:trace>
+  <inkml:trace contextRef="#ctx0" brushRef="#br0" timeOffset="3685.57">2305 130 10757,'108'-82'3634,"-108"96"-817,0 11-912,0 7-689,9 0 65,-3 1-289,0-1-431,3 0-225,-4-4-336,1-6-64,0-8-673,-3-3-1424,3-4-1760</inkml:trace>
+  <inkml:trace contextRef="#ctx0" brushRef="#br0" timeOffset="4041.49">2505 45 8212,'0'0'14582,"59"114"-13093,-48-72-480,-5-2-369,0-5-224,-3-6-352,3-8-64,0-7-176,-6-7-784</inkml:trace>
+  <inkml:trace contextRef="#ctx0" brushRef="#br0" timeOffset="4551.61">2978 0 6611,'0'0'7724,"4"14"-6671,8 24-593,-2 0 0,-2 1 0,-1 0 0,1 46 0,-8 2 1208,0-100-1528,0 0 0,0 0 0,1 0 1,1 0-1,0 0 0,1 1 1,0-1-1,1 1 0,0-1 0,1 1 1,7-11-1,-12 21-96,0 1-1,1 0 1,0 0-1,-1 0 1,1 0 0,0 0-1,-1 0 1,1 0 0,0 0-1,0 0 1,0 1-1,0-1 1,0 0 0,0 0-1,0 1 1,0-1-1,0 1 1,0-1 0,0 1-1,0-1 1,0 1 0,1 0-1,-1-1 1,0 1-1,0 0 1,0 0 0,1 0-1,-1 0 1,0 0 0,0 0-1,0 0 1,3 1-1,-3 0-9,1 0 0,0 0-1,-1 0 1,1 0 0,-1 1-1,1-1 1,-1 0-1,0 1 1,1-1 0,-1 1-1,0-1 1,0 1 0,0 0-1,0-1 1,0 1-1,0 0 1,-1 0 0,2 3-1,4 29-16,-5-27-514,0 0 1,0 0-1,1 0 1,0-1-1,0 1 1,0-1-1,1 1 0,0-1 1,4 7-1,10 0-5057</inkml:trace>
+  <inkml:trace contextRef="#ctx0" brushRef="#br0" timeOffset="5336.45">3248 148 12166,'0'0'10207,"-10"6"-9631,7-5-551,0 1 3,0 0 1,0-1-1,0 1 1,0 0-1,0 0 1,0 1-1,1-1 1,-1 1-1,1-1 1,-1 1-1,1 0 1,0 0-1,0 0 1,0 0-1,1 0 1,-1 0-1,1 0 1,0 1-1,0-1 1,0 1-1,0-1 1,0 1-1,1-1 1,-1 1-1,1 4 1,0-7-30,0 4 10,0 0 0,0 0 0,1 0 0,-1 0 0,1 0 0,3 9-1,-4-13-37,1 1-1,0-1 1,-1 0 0,1 0-1,0 0 1,0 0-1,0 0 1,0 0-1,0 0 1,0-1 0,0 1-1,0 0 1,0 0-1,0-1 1,1 1-1,-1-1 1,0 1 0,0-1-1,1 0 1,-1 1-1,0-1 1,1 0-1,-1 0 1,0 0 0,0 0-1,1 0 1,-1 0-1,0 0 1,1 0-1,-1 0 1,3-2-1,-3 1 6,1 0 0,-1 0-1,1 0 1,-1-1-1,1 1 1,-1 0-1,0-1 1,0 0-1,0 1 1,0-1 0,0 1-1,0-1 1,0 0-1,0 0 1,-1 0-1,1 0 1,-1 1-1,1-4 1,10-44-75,-10 43 70,1-9 31,5-26 38,-7 40-7,0-1-1,0 1 1,0 0-1,0 0 1,0 0 0,1 0-1,-1 0 1,1 0-1,-1 0 1,1 0-1,-1 0 1,1 0 0,-1 0-1,1 0 1,0 0-1,-1 0 1,1 1 0,0-1-1,0 0 1,0 0-1,0 1 1,0-1-1,-1 1 1,3-2 0,-2 3-7,0 0 1,1 0-1,-1 0 1,0 0 0,0 0-1,0 0 1,0 1 0,0-1-1,0 0 1,0 0-1,-1 1 1,1-1 0,0 0-1,-1 1 1,1-1 0,-1 1-1,1-1 1,-1 1 0,0-1-1,0 1 1,0-1-1,1 1 1,-2 1 0,3 4 75,5 32 124,-6-30-267,0 1-1,0-2 1,1 1-1,0 0 1,1 0-1,0-1 0,1 1 1,-1-1-1,8 11 1,-11-18-37,0-1 0,1 1 0,-1 0 0,1-1 0,-1 1 0,1-1 0,-1 1 0,1-1 0,-1 1 0,1-1 0,-1 1 0,1-1 0,0 1 0,-1-1 0,1 0 0,-1 1 0,1-1 0,0 0 0,0 0 0,-1 0 0,1 1 0,0-1 0,-1 0 0,1 0 0,0 0 0,0 0 0,-1 0 0,1 0 0,0 0 0,0 0 0,-1-1 0,1 1 0,1 0 0,-1-2-147,1 1-1,-1 0 1,0-1-1,0 1 1,1-1-1,-1 1 1,0-1-1,0 0 0,-1 1 1,1-1-1,0 0 1,0-3-1,11-53-4931,-12 33 3431,-1 21 1604,0 1 0,1-1 0,0 0 0,0 0 0,0 1 0,0-1 0,0 0 0,1 0 0,0 1 0,0-1 0,0 1 0,0-1 0,2-4 0,-2 8 164,-1 0 0,0-1 0,0 1 0,1 0 0,-1 0 0,0 0 0,0 0 0,1 0 0,-1-1-1,0 1 1,1 0 0,-1 0 0,0 0 0,1 0 0,-1 0 0,0 0 0,1 0 0,-1 0 0,0 0 0,1 0-1,-1 0 1,0 0 0,0 0 0,1 0 0,-1 1 0,0-1 0,1 0 0,-1 0 0,0 0 0,0 0 0,1 0 0,-1 1-1,0-1 1,0 0 0,1 0 0,-1 1 0,0-1 0,0 0 0,0 0 0,1 1 0,-1-1 0,0 0 0,0 0-1,0 1 1,0-1 0,0 0 0,0 1 0,0-1 0,1 0 0,-1 1 0,0-1 0,0 0 0,0 0 0,0 1-1,0 0 1,2 19 1612,-2-19-1567,0 23 1100,0-16-709,0 0 0,0-1 0,1 1 0,0 0 0,4 14 0,-4-21-436,0 1 1,0 0 0,0 0-1,0 0 1,0 0-1,0-1 1,0 1 0,1 0-1,-1-1 1,1 1-1,-1-1 1,1 0-1,0 1 1,-1-1 0,1 0-1,0 0 1,0 0-1,0 0 1,0-1 0,0 1-1,0 0 1,0-1-1,0 1 1,0-1-1,0 0 1,4 0 0,-2 1-42,0-1 0,0 0 1,0 0-1,0-1 1,0 1-1,-1-1 1,1 0-1,0 0 0,0-1 1,0 1-1,-1-1 1,1 1-1,0-1 0,-1 0 1,0 0-1,1-1 1,-1 1-1,0-1 1,0 0-1,-1 1 0,1-1 1,0-1-1,-1 1 1,0 0-1,0-1 1,3-4-1,-2 0 336,1 0 0,-1-1 0,0 1 0,-1-1 0,0 1 0,0-1-1,-1 0 1,0-12 0,-1 22-336,0 0 0,0-1 0,0 1 0,0 0 0,-1 0 0,1-1 0,0 1 0,1 0 0,-1-1 0,0 1 0,0 0 0,0-1 0,0 1 0,0 0 0,1-1 0,-1 1 0,0 0 0,1-1 0,-1 1 0,0-1 0,1 1 0,-1 0 0,1-1 0,-1 1 0,1-1 0,-1 1 0,2 0 0,12-10 1,11-26 38,-7-3-46,-19 45 129,0 0 0,0 0 0,1-1 0,0 1 0,0 0 0,2 11 0,0 8 462,-3-22-523,1-1 1,0 1-1,1 0 0,-1 0 0,1 0 0,-1-1 0,1 1 0,0 0 0,1-1 0,-1 1 1,0-1-1,1 1 0,0-1 0,0 0 0,0 0 0,0 0 0,1 0 0,-1 0 0,1 0 0,0 0 1,-1-1-1,5 3 0,0-2-81,-1 1 1,1-2-1,0 1 1,0-1-1,0 0 1,0 0-1,0-1 1,1 0-1,-1 0 0,14-1 1,-16 0-156,-1 0-292,0 0 1,0 0-1,0 0 0,-1-1 1,1 1-1,0-1 1,0 0-1,4-2 0,10-9-5817</inkml:trace>
+</inkml:ink>
+</file>
+
+<file path=word/ink/ink82.xml><?xml version="1.0" encoding="utf-8"?>
+<inkml:ink xmlns:inkml="http://www.w3.org/2003/InkML">
+  <inkml:definitions>
+    <inkml:context xml:id="ctx0">
+      <inkml:inkSource xml:id="inkSrc0">
+        <inkml:traceFormat>
+          <inkml:channel name="X" type="integer" min="-2.14748E9" max="2.14748E9" units="cm"/>
+          <inkml:channel name="Y" type="integer" min="-2.14748E9" max="2.14748E9" units="cm"/>
+          <inkml:channel name="F" type="integer" max="32767" units="dev"/>
+        </inkml:traceFormat>
+        <inkml:channelProperties>
+          <inkml:channelProperty channel="X" name="resolution" value="1000" units="1/cm"/>
+          <inkml:channelProperty channel="Y" name="resolution" value="1000" units="1/cm"/>
+          <inkml:channelProperty channel="F" name="resolution" value="0" units="1/dev"/>
+        </inkml:channelProperties>
+      </inkml:inkSource>
+      <inkml:timestamp xml:id="ts0" timeString="2023-08-02T13:36:44.639"/>
+    </inkml:context>
+    <inkml:brush xml:id="br0">
+      <inkml:brushProperty name="width" value="0.05" units="cm"/>
+      <inkml:brushProperty name="height" value="0.05" units="cm"/>
+      <inkml:brushProperty name="color" value="#E71224"/>
+    </inkml:brush>
+  </inkml:definitions>
+  <inkml:trace contextRef="#ctx0" brushRef="#br0">1 25 11269,'0'0'9236,"88"-11"-8195,-59 8-305,-6-1-320,-5-3-192,-7 7-224,-2 0-144,-3 0-960,0 0-1921,-3 7-2962</inkml:trace>
+</inkml:ink>
+</file>
+
+<file path=word/ink/ink83.xml><?xml version="1.0" encoding="utf-8"?>
+<inkml:ink xmlns:inkml="http://www.w3.org/2003/InkML">
+  <inkml:definitions>
+    <inkml:context xml:id="ctx0">
+      <inkml:inkSource xml:id="inkSrc0">
+        <inkml:traceFormat>
+          <inkml:channel name="X" type="integer" min="-2.14748E9" max="2.14748E9" units="cm"/>
+          <inkml:channel name="Y" type="integer" min="-2.14748E9" max="2.14748E9" units="cm"/>
+          <inkml:channel name="F" type="integer" max="32767" units="dev"/>
+        </inkml:traceFormat>
+        <inkml:channelProperties>
+          <inkml:channelProperty channel="X" name="resolution" value="1000" units="1/cm"/>
+          <inkml:channelProperty channel="Y" name="resolution" value="1000" units="1/cm"/>
+          <inkml:channelProperty channel="F" name="resolution" value="0" units="1/dev"/>
+        </inkml:channelProperties>
+      </inkml:inkSource>
+      <inkml:timestamp xml:id="ts0" timeString="2023-08-02T13:36:36.098"/>
+    </inkml:context>
+    <inkml:brush xml:id="br0">
+      <inkml:brushProperty name="width" value="0.025" units="cm"/>
+      <inkml:brushProperty name="height" value="0.025" units="cm"/>
+    </inkml:brush>
+  </inkml:definitions>
+  <inkml:trace contextRef="#ctx0" brushRef="#br0">0 33 6835,'0'0'9316,"3"103"-7923,0-46-336,0 7-145,-3 4-176,0 0-111,3-7-385,3-12-240,2-13-256,1-7-1537,0-15-1201,0-11-3184</inkml:trace>
+  <inkml:trace contextRef="#ctx0" brushRef="#br0" timeOffset="509.56">39 8 9828,'0'0'6996,"108"0"-5316,-43 0-527,5 0-321,6 0-303,-3-4-401,-9 4-32,-5-3-64,-12 3-32,-12 0-32,-9 0-368,-17 0-737,-9 14-2048,0-3-6084</inkml:trace>
+</inkml:ink>
+</file>
+
+<file path=word/ink/ink84.xml><?xml version="1.0" encoding="utf-8"?>
+<inkml:ink xmlns:inkml="http://www.w3.org/2003/InkML">
+  <inkml:definitions>
+    <inkml:context xml:id="ctx0">
+      <inkml:inkSource xml:id="inkSrc0">
+        <inkml:traceFormat>
+          <inkml:channel name="X" type="integer" min="-2.14748E9" max="2.14748E9" units="cm"/>
+          <inkml:channel name="Y" type="integer" min="-2.14748E9" max="2.14748E9" units="cm"/>
+          <inkml:channel name="F" type="integer" max="32767" units="dev"/>
+        </inkml:traceFormat>
+        <inkml:channelProperties>
+          <inkml:channelProperty channel="X" name="resolution" value="1000" units="1/cm"/>
+          <inkml:channelProperty channel="Y" name="resolution" value="1000" units="1/cm"/>
+          <inkml:channelProperty channel="F" name="resolution" value="0" units="1/dev"/>
+        </inkml:channelProperties>
+      </inkml:inkSource>
+      <inkml:timestamp xml:id="ts0" timeString="2023-08-02T13:41:16.177"/>
+    </inkml:context>
+    <inkml:brush xml:id="br0">
+      <inkml:brushProperty name="width" value="0.025" units="cm"/>
+      <inkml:brushProperty name="height" value="0.025" units="cm"/>
+    </inkml:brush>
+  </inkml:definitions>
+  <inkml:trace contextRef="#ctx0" brushRef="#br0">0 80 11221,'0'0'6931,"0"89"-4514,0-50-848,0 0-929,3-3-463,3-11-177,-3-4-289,3-10-895,-3-8-1569,-3-20-12518</inkml:trace>
+  <inkml:trace contextRef="#ctx0" brushRef="#br0" timeOffset="336.97">26 44 9444,'0'0'4402,"56"93"-7971,-38-75-1105</inkml:trace>
+  <inkml:trace contextRef="#ctx0" brushRef="#br0" timeOffset="337.97">152 204 6915,'0'0'7614,"-6"-10"-6624,-19-35-91,24 44-856,0 1 0,1-1 0,0 0-1,-1 0 1,1 0 0,-1 0 0,1 0-1,0 0 1,0 0 0,-1 0 0,1 0 0,0 0-1,0 0 1,0 0 0,0 0 0,0 0 0,1 1-1,-1-1 1,0 0 0,0 0 0,0 0-1,1 0 1,-1 0 0,1 0 0,-1 0 0,1 0-1,-1 0 1,1 1 0,-1-1 0,1 0 0,0 0-1,-1 1 1,1-1 0,0 0 0,-1 1-1,1-1 1,0 1 0,0-1 0,0 1 0,0-1-1,0 1 1,0 0 0,-1-1 0,1 1 0,0 0-1,0 0 1,0 0 0,0 0 0,1 0-1,3-1 162,0 0 0,0 1-1,0-1 1,0 1-1,0 1 1,9 1-1,-11-2-114,-1 1 0,0 0-1,0 0 1,0 0-1,0 1 1,0-1-1,0 0 1,0 1-1,0-1 1,-1 1-1,1 0 1,-1 0-1,1-1 1,-1 1-1,1 0 1,-1 0-1,2 4 1,11 43 589,-13-43-739,0 0 1,1 0-1,-1 0 0,1 0 0,1-1 0,-1 1 0,7 10 0,-8-15-229,0 0 0,0-1 0,0 1 0,1 0 0,-1 0-1,0 0 1,1-1 0,-1 1 0,1-1 0,-1 1 0,0-1-1,1 0 1,-1 1 0,1-1 0,-1 0 0,1 0 0,-1 0-1,1 0 1,-1 0 0,1 0 0,-1-1 0,1 1 0,-1 0-1,3-2 1,8-7-4907</inkml:trace>
+  <inkml:trace contextRef="#ctx0" brushRef="#br0" timeOffset="674">344 90 10597,'0'0'12379,"30"15"-11571,-25-12-807,0 0 0,0 0 0,-1 1 0,1-1 0,-1 1-1,0 0 1,0 0 0,0 1 0,0-1 0,-1 1 0,0-1 0,0 1-1,0 0 1,0 1 0,-1-1 0,0 0 0,0 1 0,-1-1 0,1 1-1,-1 0 1,0-1 0,-1 1 0,1 0 0,-1-1 0,0 1 0,-1 0-1,0 7 1,0-11 24,0 0-1,0 0 1,0 1-1,0-1 1,0 0-1,0 0 1,0 0-1,-1 0 1,1 0-1,-1 0 1,1-1-1,-1 1 1,0 0-1,0-1 1,0 1-1,0-1 1,0 0-1,0 1 1,0-1-1,0 0 1,0-1-1,-1 1 1,1 0-1,0 0 1,-1-1-1,-2 1 1,-2 0 87,-1 0 0,0 0 0,1 0 0,-1-1 0,0 0 0,0-1 0,-8-1 0,14 1-169,0 0 0,0 1-1,0-1 1,0 0-1,0 0 1,0-1 0,0 1-1,1 0 1,-1 0 0,0-1-1,1 1 1,-1-1-1,1 0 1,0 1 0,-1-1-1,1 0 1,0 0 0,0 0-1,0 0 1,0 0 0,1 0-1,-1 0 1,1 0-1,-1-3 1,-5-53-7350,6 26 598</inkml:trace>
+  <inkml:trace contextRef="#ctx0" brushRef="#br0" timeOffset="1024.4">344 91 12422,'103'-67'2225,"-86"92"208,-8 7-256,0 7-977,-6 0-31,-3 0-369,2-3-352,-2-8-448,3-10-80,0-3-1024</inkml:trace>
+  <inkml:trace contextRef="#ctx0" brushRef="#br0" timeOffset="1364">446 116 12774,'0'0'3775,"16"2"-3415,151 3-3196,-166-6 3043,0-1-1,-1 0 1,1 0-1,0 0 1,-1 0-1,1 0 1,-1 0-1,0 0 1,1 0 0,-1 0-1,0 0 1,0 0-1,-1-1 1,1 1-1,-1-3 1,-5-11 2218,5 15-2364,1 1 0,-1 0 0,1 0 0,-1 0 0,1 0 0,-1 0 0,1 0 0,0 0 0,-1 0 0,1 0 0,-1 0 0,1 0 0,-1 0 0,1 1 0,-1-1 0,1 0 0,-1 0 0,1 0 0,0 1 0,-1-1 0,1 0 0,0 0 0,-1 1 0,1-1 0,0 0 1,-1 1-1,1-1 0,0 0 0,-1 1 0,1-1 0,0 1 0,0-1 0,-1 0 0,1 1 0,0-1 0,0 1 0,-5 10-74,1 0 0,0 0 1,0 0-1,2 0 0,-1 1 0,1-1 1,1 1-1,0-1 0,1 1 1,0-1-1,0 1 0,4 15 0,-3-25-276,-1 0 0,1 0 0,0 0 0,0-1 0,0 1 0,1 0 0,-1-1 0,0 1 0,0-1 0,1 0-1,-1 1 1,1-1 0,0 0 0,-1 0 0,1 0 0,0 0 0,-1 0 0,1 0 0,0 0 0,0 0 0,0-1 0,0 1 0,0-1-1,0 0 1,0 1 0,0-1 0,0 0 0,0 0 0,0 0 0,0-1 0,0 1 0,0 0 0,2-1 0,1 0-311,0 0 0,-1 0 1,1 0-1,-1-1 0,1 0 1,-1 1-1,1-2 1,-1 1-1,0 0 0,0-1 1,0 0-1,6-6 0,12-24 1738,-18 26-29,-1 0-1,0-1 0,-1 0 1,0 1-1,0-1 0,-1 0 1,1 0-1,-2 0 1,1-10-1,-1 18-1022,0-1 1,0 0-1,-1 1 1,1-1-1,0 0 1,0 0-1,0 1 0,0-1 1,-1 0-1,1 1 1,0-1-1,-1 0 1,1 1-1,0-1 0,-1 1 1,1-1-1,-1 1 1,1-1-1,-1 1 1,1-1-1,-1 1 1,0-1-1,1 1 0,-1-1 1,1 1-1,-1 0 1,0 0-1,1-1 1,-1 1-1,0 0 1,0 0-1,1 0 0,-1-1 1,0 1-1,1 0 1,-1 0-1,0 0 1,0 0-1,1 1 1,-1-1-1,0 0 0,1 0 1,-1 0-1,0 0 1,0 1-1,0 0 1,-2-1 41,0 1 0,0 0 0,1 0 0,-1 1 0,0-1 0,1 0 0,-1 1 0,1 0 0,-1 0 1,1-1-1,-3 4 0,1 1-30,-1 0 1,1 1-1,0-1 0,1 1 1,0 0-1,0 0 1,0 0-1,1 0 1,0 1-1,0-1 0,1 0 1,0 1-1,0 0 1,1-1-1,0 1 0,0-1 1,2 9-1,-2-14-102,0-1-1,1 0 0,-1 0 1,1 1-1,0-1 1,-1 0-1,1 0 0,0 0 1,0 0-1,0 0 1,0 0-1,-1 0 0,2 0 1,-1 0-1,0 0 1,0 0-1,0-1 0,0 1 1,0 0-1,1-1 0,-1 1 1,0-1-1,0 1 1,1-1-1,-1 0 0,0 0 1,1 1-1,-1-1 1,0 0-1,1 0 0,-1 0 1,0-1-1,1 1 1,-1 0-1,0 0 0,1-1 1,-1 1-1,0-1 0,1 1 1,0-2-1,3 1-27,-1-1-1,0 1 0,0-1 0,0-1 1,0 1-1,0-1 0,-1 1 1,1-1-1,-1 0 0,1 0 0,2-4 1,-1-1 34,-1 0-1,0 0 1,0 0 0,-1 0 0,0-1 0,0 1 0,-1-1-1,0 0 1,-1 0 0,0 0 0,0 0 0,-1-12 0,0 19 320,-1 5 68,-2 14-430,-5 39-119,13-22-4223,8-19-1162</inkml:trace>
+  <inkml:trace contextRef="#ctx0" brushRef="#br0" timeOffset="1732.04">947 165 6339,'0'0'14729,"-4"-12"-13603,-14-38-88,17 49-1006,1 0 1,0 0-1,-1 0 1,1 1-1,-1-1 1,1 0-1,-1 0 1,0 1-1,1-1 1,-1 0-1,0 1 1,1-1-1,-1 0 1,0 1-1,0-1 1,1 1-1,-1-1 1,0 1-1,0 0 1,0-1-1,0 1 1,0 0-1,0 0 1,0-1-1,0 1 1,1 0-1,-1 0 1,0 0-1,0 0 1,0 0-1,0 0 1,0 1-1,0-1 1,-2 1-1,-20 15 493,19-9-499,0 0 1,0 1-1,1-1 0,0 1 1,0-1-1,1 1 0,0 0 1,1 0-1,-1 0 0,1 0 1,1 0-1,0 16 1,0-21-39,1 1 0,-1-1 1,1 0-1,-1 0 1,1 0-1,0 0 1,0 0-1,0 0 0,1 0 1,-1 0-1,1 0 1,-1-1-1,1 1 1,0 0-1,3 2 0,-3-3-20,0-1 0,0 0-1,1 0 1,-1 0 0,0 0-1,0 0 1,1 0 0,-1-1-1,0 1 1,1-1-1,-1 1 1,1-1 0,-1 0-1,1 0 1,-1 0 0,1-1-1,-1 1 1,0 0 0,1-1-1,-1 0 1,1 1-1,3-3 1,-2 1-25,0-1 1,0 1-1,0-1 0,-1 0 1,1 0-1,-1-1 0,0 1 1,0-1-1,0 1 0,0-1 1,-1 0-1,1 0 0,-1 0 0,0 0 1,-1-1-1,3-4 0,20-74-380,-20 52 774,-1 0 0,-1-35 0,-2 64 18,-3 85 1154,0-49-1327,2 0 0,7 64 0,-6-96-324,0 0 0,0 0 0,1 0 0,-1 0 0,1 0 0,0-1 0,0 1 0,-1 0 0,1 0 0,0-1 0,0 1 0,1 0 0,-1-1 0,0 1-1,1-1 1,-1 0 0,0 1 0,1-1 0,0 0 0,-1 0 0,1 0 0,2 2 0,-2-3-462,0 1 0,0-1-1,0 0 1,0 0 0,0 1 0,0-1-1,-1 0 1,1-1 0,0 1-1,0 0 1,0 0 0,0-1-1,0 1 1,-1-1 0,1 0-1,2-1 1,16-12-10406</inkml:trace>
+  <inkml:trace contextRef="#ctx0" brushRef="#br0" timeOffset="2073.46">1167 238 18344,'0'0'11206,"-12"3"-14568,36-24-8724</inkml:trace>
+</inkml:ink>
+</file>
+
+<file path=word/ink/ink85.xml><?xml version="1.0" encoding="utf-8"?>
+<inkml:ink xmlns:inkml="http://www.w3.org/2003/InkML">
+  <inkml:definitions>
+    <inkml:context xml:id="ctx0">
+      <inkml:inkSource xml:id="inkSrc0">
+        <inkml:traceFormat>
+          <inkml:channel name="X" type="integer" min="-2.14748E9" max="2.14748E9" units="cm"/>
+          <inkml:channel name="Y" type="integer" min="-2.14748E9" max="2.14748E9" units="cm"/>
+          <inkml:channel name="F" type="integer" max="32767" units="dev"/>
+        </inkml:traceFormat>
+        <inkml:channelProperties>
+          <inkml:channelProperty channel="X" name="resolution" value="1000" units="1/cm"/>
+          <inkml:channelProperty channel="Y" name="resolution" value="1000" units="1/cm"/>
+          <inkml:channelProperty channel="F" name="resolution" value="0" units="1/dev"/>
+        </inkml:channelProperties>
+      </inkml:inkSource>
+      <inkml:timestamp xml:id="ts0" timeString="2023-08-02T13:40:56.084"/>
+    </inkml:context>
+    <inkml:brush xml:id="br0">
+      <inkml:brushProperty name="width" value="0.025" units="cm"/>
+      <inkml:brushProperty name="height" value="0.025" units="cm"/>
+    </inkml:brush>
+  </inkml:definitions>
+  <inkml:trace contextRef="#ctx0" brushRef="#br0">1975 102 2993,'0'0'1839,"-5"0"-1269,-22 3 952,2 0 1283,3-2 4127,31 2-6558,0 1 1,0 1-1,-1 0 1,0 0-1,15 12 0,-19-14-343,0 1 0,0 0 0,0-1 0,-1 1 0,0 0-1,0 1 1,0-1 0,0 1 0,-1-1 0,0 1 0,0 0 0,0 0-1,2 7 1,-4-9 25,1-1 0,-1 1 0,1-1 0,-1 1 0,0 0 0,0-1 0,0 1 0,0-1 0,0 1 0,-1-1 0,1 1 0,-1-1 0,0 1-1,0-1 1,0 1 0,0-1 0,0 0 0,0 0 0,-1 1 0,1-1 0,-1 0 0,1 0 0,-1 0 0,0-1 0,0 1 0,0 0 0,0-1 0,-4 3 0,0 0 41,0-2 1,0 1-1,-1-1 1,1 0-1,-1 0 1,0-1-1,1 0 1,-1 0-1,0-1 1,-12 0-1,18 0-98,0 0-1,0 0 0,0 0 1,0 0-1,0 0 1,1-1-1,-1 1 1,0 0-1,0-1 1,0 1-1,0-1 1,1 1-1,-1-1 1,0 1-1,0-1 1,1 1-1,-1-1 1,0 0-1,1 1 0,-1-1 1,1 0-1,-1 0 1,1 1-1,-1-1 1,1 0-1,-1-1 1,-4-31-1360,5 28 668,1 0 1,-1 0-1,1 0 0,0 0 1,0 0-1,0 1 1,1-1-1,0 0 0,-1 1 1,2-1-1,2-4 0,19-10-6761</inkml:trace>
+  <inkml:trace contextRef="#ctx0" brushRef="#br0" timeOffset="510.38">2609 173 11045,'0'0'4383,"-11"-15"-2192,-36-49-804,45 61-1287,0 1 1,0-1-1,0 1 1,0 0-1,-1 0 1,1 0-1,-1 0 1,1 0-1,-1 0 1,0 1-1,0-1 1,0 1-1,0 0 0,0 0 1,0 0-1,0 0 1,0 0-1,0 1 1,-1-1-1,1 1 1,0 0-1,-7 1 1,8-1-71,0 1 0,1 0 0,-1-1 0,0 1 0,0 0 0,0 0 0,0 0 0,1 1 0,-1-1 0,1 0 0,-1 1 0,1-1 1,-1 1-1,1-1 0,0 1 0,0 0 0,-1 0 0,1-1 0,1 1 0,-1 0 0,0 0 0,0 0 0,1 0 0,-1 0 1,1 0-1,-1 0 0,1 0 0,0 2 0,0 2-25,0 0 0,0 0 0,0 0 0,1 0-1,0 0 1,1 0 0,-1 0 0,1 0 0,0-1 0,0 1 0,1-1 0,0 1 0,0-1 0,0 0 0,0 0 0,1 0 0,0-1-1,0 1 1,0-1 0,1 0 0,-1 0 0,1 0 0,0-1 0,0 1 0,9 3 0,-11-15-54,0 1 0,1-1 0,0 1 0,7-12-1,26-20-18,-36 38 66,0-1 1,1 1-1,-1 0 0,0 0 1,1 0-1,0 0 1,-1 0-1,1 0 1,-1 0-1,1 0 1,0 0-1,0 1 0,0-1 1,-1 1-1,1-1 1,0 1-1,0 0 1,0 0-1,0 0 0,0 0 1,-1 0-1,1 0 1,0 0-1,0 1 1,3 0-1,-4 3 7,1 1-1,0-1 1,-1 1 0,0-1-1,0 1 1,0-1 0,-1 1-1,0 0 1,0-1 0,0 1-1,0 0 1,-2 7 0,1 1-290,1-12-5,0 0 1,0 1-1,0-1 0,0 0 1,0 0-1,1 0 1,-1 0-1,0 0 0,0 0 1,1 0-1,-1 0 0,1 0 1,-1 0-1,1 0 1,-1 0-1,1 0 0,-1 0 1,1 0-1,0 0 0,0-1 1,-1 1-1,1 0 1,0 0-1,2 0 0,11 7-8861</inkml:trace>
+  <inkml:trace contextRef="#ctx0" brushRef="#br0" timeOffset="879.28">2859 136 9700,'0'0'4843,"3"15"-3504,31 113-280,-36-140-540,0 0 0,1 0 0,1 0-1,0 0 1,2-22 0,-2 31-469,1 0-1,-1 0 1,1 0-1,-1 0 1,1 0-1,0 0 1,0 1-1,0-1 1,0 0-1,1 0 1,-1 1-1,1-1 1,0 1-1,-1 0 1,1-1-1,0 1 1,0 0 0,1 0-1,-1 0 1,0 0-1,1 1 1,-1-1-1,1 1 1,-1-1-1,1 1 1,0 0-1,0 0 1,0 0-1,-1 0 1,1 1-1,0-1 1,0 1-1,4 0 1,-5 0 10,1 0-1,-1 1 1,0 0-1,0-1 1,1 1-1,-1 0 1,0 0 0,0 0-1,0 1 1,0-1-1,0 0 1,-1 1 0,1-1-1,0 1 1,-1 0-1,1 0 1,-1-1 0,2 4-1,29 46 575,-9-14-751,-20-33-60,7 7-1968,0-5-4540</inkml:trace>
+  <inkml:trace contextRef="#ctx0" brushRef="#br0" timeOffset="1218.26">3110 259 9076,'0'0'8308,"15"-12"-7857,44-35 0,-57 45-357,0 1 0,0 0 1,-1-1-1,1 0 0,-1 1 0,1-1 1,-1 0-1,0 0 0,0 1 1,0-1-1,0 0 0,0 0 0,0-1 1,0 1-1,0 0 0,-1 0 1,1 0-1,-1 0 0,0-1 0,0 1 1,0 0-1,0 0 0,0 0 1,0-1-1,0 1 0,-1 0 0,1 0 1,-1 0-1,0 0 0,1-1 1,-1 1-1,0 0 0,0 0 0,0 1 1,-1-1-1,1 0 0,0 0 1,-1 0-1,-1-1 0,2 2-69,0 0 1,-1 0-1,1 0 0,0 0 1,-1 0-1,1 0 0,0 0 1,-1 0-1,1 1 0,-1-1 1,1 1-1,-1-1 0,1 1 1,-1 0-1,0-1 0,1 1 1,-1 0-1,1 0 1,-1 0-1,0 0 0,1 0 1,-1 1-1,1-1 0,-1 0 1,1 1-1,-1-1 0,0 1 1,1-1-1,0 1 0,-1 0 1,1 0-1,-1 0 0,1 0 1,0 0-1,0 0 0,-1 0 1,1 0-1,0 0 0,0 0 1,0 1-1,0-1 0,1 0 1,-1 1-1,0-1 0,0 1 1,1-1-1,-1 1 0,0 2 1,0-2-194,0 1 0,0-1 1,1 0-1,-1 1 0,0-1 0,1 1 1,0 0-1,0-1 0,-1 1 0,1-1 1,1 1-1,-1-1 0,0 1 1,1-1-1,-1 1 0,1-1 0,0 1 1,0-1-1,1 3 0,0-3-474,0 1 1,0-1-1,0 1 0,0-1 0,0 0 0,1 0 0,-1 0 1,1-1-1,0 1 0,0 0 0,-1-1 0,1 0 0,0 0 1,5 2-1,21 4-9387</inkml:trace>
+  <inkml:trace contextRef="#ctx0" brushRef="#br0" timeOffset="1572.16">3324 177 7059,'0'0'10762,"-14"-6"-9702,-42-12-196,55 18-820,0 0 0,0 0-1,0 0 1,-1 0 0,1 0 0,0 1-1,0-1 1,0 0 0,0 1 0,0-1 0,0 1-1,0-1 1,0 1 0,0 0 0,0-1-1,1 1 1,-1 0 0,0 0 0,0-1 0,0 1-1,1 0 1,-1 0 0,1 0 0,-1 0-1,0 0 1,1 0 0,0 0 0,-1 0-1,1 0 1,0 0 0,-1 0 0,1 0 0,0 0-1,0 1 1,0-1 0,0 0 0,0 0-1,0 0 1,0 0 0,0 0 0,1 2 0,-1 1 4,0 0 0,0 0 0,1-1 0,-1 1-1,1 0 1,0-1 0,0 1 0,0-1 0,1 1 0,2 5 0,-1-7-76,0 0 0,1-1-1,-1 1 1,0-1-1,0 0 1,1 1-1,-1-1 1,1-1-1,-1 1 1,1 0-1,6-1 1,-8 0-64,1 1 0,-1-1 0,0 0 0,0 0 0,0 0 0,0 0 0,1-1 0,-1 1-1,0-1 1,0 1 0,0-1 0,0 0 0,0 0 0,0 0 0,0 0 0,0 0 0,0 0 0,0 0 0,3-4 0,0-5 251,0 0 0,-1-1 0,0 0 0,0 0 0,-1 0 0,2-16 0,-1 20 1555,1 15-867,1 18-303,7 57-266,3 116-1,-16-196-274,0-1 0,0 0 0,0 0 0,0 0 0,0 0 0,0 1 0,-1-1 0,1 0 0,-1 0 0,1 0 0,-1 0 0,0 0 0,0 0 0,0 0 0,0 0 0,0 0 0,0-1 0,0 1 0,-1 0 0,1-1 0,-1 1 0,1-1 0,-1 1 0,-2 1 0,-1-1 43,0-1 1,-1 1 0,1-1 0,-1 0 0,1 0 0,0-1 0,-1 1-1,-8-2 1,9 1-30,0-1 0,1 0 0,-1 0 0,1 0 0,-1 0 0,1-1 0,0 1 0,-1-1 0,1 0 0,0 0 0,0-1 0,0 0 0,1 1 0,-1-1 0,1 0 0,-1-1-1,1 1 1,0 0 0,0-1 0,0 0 0,1 0 0,-1 0 0,1 0 0,0 0 0,0 0 0,1-1 0,-2-5 0,1 5-263,1 0-1,-1 0 1,1 0 0,0 0-1,1 0 1,-1 0-1,1 0 1,0 0 0,1 0-1,-1 0 1,1 0 0,0 0-1,0 0 1,0 1 0,1-1-1,0 0 1,0 0-1,0 1 1,0-1 0,1 1-1,0 0 1,-1 0 0,2 0-1,-1 0 1,4-4-1,32-19-4715,2 4-2252</inkml:trace>
+  <inkml:trace contextRef="#ctx0" brushRef="#br0" timeOffset="1929.77">3533 159 6403,'0'0'13003,"-8"-10"-11914,-27-31-217,34 40-838,0 0 1,0 0-1,-1 0 0,1 0 0,0 0 0,-1 0 1,1 0-1,-1 1 0,1-1 0,-1 0 1,0 1-1,1-1 0,-1 1 0,0 0 1,1 0-1,-1-1 0,0 1 0,1 0 0,-1 0 1,0 1-1,1-1 0,-1 0 0,1 0 1,-1 1-1,0-1 0,1 1 0,-1 0 0,1-1 1,-1 1-1,1 0 0,-1 0 0,1 0 1,0 0-1,-1 0 0,1 0 0,0 0 1,0 0-1,0 1 0,0-1 0,0 0 0,-1 3 1,0-2-25,0 1 0,1-1 1,0 0-1,-1 1 0,1-1 1,0 1-1,0-1 0,1 1 1,-1 0-1,1-1 1,-1 1-1,1 0 0,0-1 1,0 1-1,0 0 0,0 0 1,0-1-1,0 1 0,1 0 1,0-1-1,-1 1 0,1-1 1,2 5-1,1-2-55,0-1-1,1 0 0,0 0 1,-1 0-1,1 0 0,0-1 1,1 0-1,-1 0 1,1 0-1,-1-1 0,1 1 1,0-1-1,0-1 0,0 1 1,0-1-1,0 0 0,0 0 1,9-1-1,-13-1 46,-1 0-1,0 0 1,0 0-1,0 0 1,1 0-1,-1 0 1,0-1-1,0 1 1,-1 0-1,1-1 1,0 1 0,0 0-1,-1-1 1,1 1-1,0-1 1,-1 1-1,0-1 1,1 0-1,-1 1 1,0-1-1,0 1 1,0-1-1,0 0 1,0 1-1,0-1 1,0 1-1,-1-3 1,1 2 29,0-1 0,0 1 0,0 0-1,0-1 1,0 1 0,1-1 0,-1 1 0,1 0 0,0-1-1,1-2 1,-1 5-24,-1 0-1,0-1 1,1 1-1,-1 0 1,0 0-1,1 0 1,-1 0-1,0 0 1,1 0-1,-1 0 1,0 0-1,1 0 0,-1 0 1,0 0-1,1 0 1,-1 0-1,1 0 1,-1 0-1,0 0 1,1 0-1,-1 0 1,0 0-1,1 1 1,-1-1-1,0 0 1,1 0-1,-1 0 1,0 1-1,0-1 1,1 0-1,-1 0 0,0 1 1,0-1-1,1 0 1,-1 1-1,0-1 1,0 0-1,0 1 1,1-1-1,11 18 198,-8-12-167,-3-5-435,1 1 0,0 0 0,0-1 0,-1 1 0,1-1-1,0 0 1,0 0 0,0 0 0,0 0 0,0 0-1,1 0 1,-1 0 0,0-1 0,0 1 0,0-1 0,1 0-1,-1 1 1,0-1 0,3 0 0</inkml:trace>
+  <inkml:trace contextRef="#ctx0" brushRef="#br0" timeOffset="2270.13">3677 0 8100,'0'0'8308,"11"79"-6836,-11-40-880,0 0 209,0-3-449,3-8-288,0-3-64,0-7-416,-3-7-1169,0-8-976</inkml:trace>
+  <inkml:trace contextRef="#ctx0" brushRef="#br0" timeOffset="2775.35">3641 105 2657,'0'0'12577,"11"-4"-12142,0 0-116,0 0 1,0 1 0,0 0 0,0 1-1,1 0 1,16-1 0,-25 7 62,0 0 1,0 1-1,0-1 0,-1 0 1,0 1-1,0-1 1,0 1-1,0 0 0,-1 0 1,1 6-1,2 0-26,16 31-61,-20-39-295,1-1 0,1 0-1,-1 0 1,0 0 0,0 0 0,1 0 0,-1 0 0,1 0 0,-1 0 0,1-1 0,0 1 0,0-1 0,0 1 0,4 1-1,-4-4-35,0-1-1,0 0 0,-1 1 1,1-1-1,0 0 0,-1 0 1,1-1-1,-1 1 0,0 0 1,0 0-1,0-1 0,0 1 1,0 0-1,0-1 0,0-4 1,1 2-23,-2 4 62,7-14 163,-1-1 1,-1-1 0,-1 1-1,0-1 1,2-25 0,-6 42 265,0 35-144,0-31-332,0 0 0,1 0 0,-1 0 0,1 0 0,0 0 1,0-1-1,0 1 0,0 0 0,2 3 0,-1-4-400,0 0 0,0-1 0,0 1 1,0-1-1,0 0 0,1 0 0,-1 0 1,1 0-1,-1 0 0,1 0 0,0-1 1,0 1-1,0-1 0,-1 0 0,1 0 1,1 0-1,-1 0 0,0 0 0,0-1 1,0 1-1,0-1 0,0 0 0,1 0 1,-1 0-1,0 0 0,0-1 0,4 0 1,-4-1 594,0 0 0,0 1 0,0-1 0,-1-1-1,1 1 1,-1 0 0,0 0 0,0-1 0,1 1 0,-1-1 0,-1 0 0,1 0 0,0 0 0,-1 0 0,3-5 0,3-11 3019,-12 31-1408,-13 26-1302,14-32-226,0 1 0,1 0 0,-1-1-1,2 1 1,-1 0 0,1 1 0,0-1 0,0 0 0,1 1 0,0-1 0,0 0-1,1 13 1,1-19-206,-1 0-1,1 0 1,0 0 0,-1 0-1,1 0 1,0 0-1,0 0 1,-1-1 0,1 1-1,0 0 1,0-1-1,0 1 1,0 0-1,0-1 1,0 1 0,0-1-1,0 0 1,0 1-1,0-1 1,1 0 0,-1 0-1,0 1 1,0-1-1,0 0 1,0 0-1,0 0 1,1 0 0,0-1-1,37-3 126,-19-2-421,-1 0 0,1-2 0,-1 0 0,-1-1 0,1-1 0,32-24 0,-49 32-3899</inkml:trace>
+  <inkml:trace contextRef="#ctx0" brushRef="#br0" timeOffset="18503.15">1 601 5987,'0'0'6675,"3"13"-4688,27 77 336,-26-79-2116,0-1 1,1 1-1,0-1 1,1-1 0,0 1-1,1-1 1,13 16 0,-20-25-180,1 0 1,-1 1 0,0-1 0,1 1 0,-1-1 0,0 0-1,1 1 1,-1-1 0,1 0 0,-1 0 0,0 1 0,1-1-1,-1 0 1,1 0 0,-1 1 0,1-1 0,-1 0 0,1 0 0,-1 0-1,1 0 1,-1 0 0,1 0 0,-1 0 0,1 0 0,-1 0-1,1 0 1,-1 0 0,1 0 0,-1 0 0,1 0 0,-1-1 0,1 1-1,-1 0 1,1 0 0,-1-1 0,1 1 0,-1 0 0,0 0-1,1-1 1,-1 1 0,1 0 0,-1-1 0,0 1 0,1-1-1,-1 1 1,0-1 0,0 1 0,1 0 0,-1-1 0,0 1 0,0-1-1,0 1 1,0-1 0,1 1 0,-1-1 0,0 1 0,0-1-1,0 1 1,0-1 0,0 1 0,0-1 0,0 1 0,0-1-1,-1 0 1,2-47 412,-2 36-323,0-19-10,0 20-101,1-1 0,0 1 0,0-1 1,5-20-1,-5 31-203,0 1 1,1-1 0,-1 1 0,0-1 0,0 1-1,1-1 1,-1 1 0,0-1 0,1 1-1,-1-1 1,1 1 0,-1 0 0,0-1-1,1 1 1,-1 0 0,1-1 0,-1 1-1,1 0 1,-1-1 0,1 1 0,0 0-1,-1 0 1,1 0 0,-1 0 0,1 0-1,-1-1 1,1 1 0,0 0 0,-1 0 0,1 0-1,-1 1 1,1-1 0,-1 0 0,1 0-1,-1 0 1,1 0 0,0 0 0,-1 1-1,1-1 1,-1 0 0,1 0 0,-1 1-1,1 0 1,16 11-7686</inkml:trace>
+  <inkml:trace contextRef="#ctx0" brushRef="#br0" timeOffset="18919.84">290 661 7668,'0'0'10060,"-14"-8"-9113,-48-24-264,61 31-661,0 1-1,0-1 1,0 1-1,-1-1 0,1 1 1,0 0-1,0 0 1,-1-1-1,1 1 1,0 0-1,0 0 1,-1 0-1,1 0 0,0 1 1,0-1-1,-1 0 1,1 0-1,0 1 1,0-1-1,-1 1 0,1-1 1,0 1-1,0-1 1,0 1-1,0 0 1,0 0-1,0-1 1,0 1-1,0 0 0,0 0 1,0 0-1,1 0 1,-1 0-1,0 0 1,1 0-1,-1 0 1,0 1-1,1-1 0,-1 0 1,1 2-1,-2 3 18,0 0 0,1 0 0,0 0 0,0 0 0,1 10 0,-1-12-39,1-1 0,0 1 0,0-1 0,1 0 0,-1 1 0,1-1 1,0 0-1,0 1 0,0-1 0,0 0 0,0 0 0,1 0 0,-1 0 0,1 0 1,2 3-1,-1-3-37,0-1 1,0 0 0,0 0 0,0 0-1,0 0 1,1 0 0,-1-1 0,1 0 0,-1 1-1,1-1 1,-1 0 0,1-1 0,0 1-1,4 0 1,-2-1-1,2 2-126,1-1 0,-1-1-1,1 1 1,-1-2 0,9 0-1,-15 1 142,-1 0 0,1-1-1,-1 1 1,1 0 0,-1-1-1,0 0 1,1 1 0,-1-1-1,1 0 1,-1 1-1,0-1 1,0 0 0,0 0-1,1 0 1,-1 0 0,0 0-1,0 0 1,0-1 0,-1 1-1,1 0 1,0 0 0,0-1-1,-1 1 1,1-1-1,0 1 1,-1 0 0,0-1-1,1 1 1,-1-1 0,0 1-1,0-1 1,0 1 0,0-4-1,-17-100 552,17 104-164,7 39-37,-2-21-324,-3-9-191,1 0 0,-1 0-1,1 0 1,0-1 0,1 1 0,0-1 0,0 1 0,8 9-1,6-16-5713,-12-4 128</inkml:trace>
+  <inkml:trace contextRef="#ctx0" brushRef="#br0" timeOffset="19411.95">400 508 9845,'0'0'7363,"6"89"-6179,0-50-655,3 4 31,-3-4-320,3-3-176,2-15-64,7-6-864,-1-12-1217,4-3 160,-7 0-864,-2-14-1377</inkml:trace>
+  <inkml:trace contextRef="#ctx0" brushRef="#br0" timeOffset="19753.33">543 671 112,'0'0'15316,"9"10"-12282,1 6-2158,-5-6-723,0-1 0,1 0 0,0 0 0,7 9 0,-12-18-152,-1 1 0,1 0 0,0 0 1,-1-1-1,1 1 0,0-1 0,-1 1 1,1 0-1,0-1 0,0 1 0,0-1 1,-1 0-1,1 1 0,0-1 0,0 0 1,0 1-1,0-1 0,0 0 1,0 0-1,0 0 0,0 0 0,0 0 1,-1 0-1,1 0 0,0 0 0,0 0 1,0 0-1,0 0 0,0-1 0,0 1 1,0 0-1,0-1 0,-1 1 0,1 0 1,0-1-1,0 0 0,0 1 0,-1-1 1,1 1-1,0-1 0,-1 0 1,1 1-1,0-1 0,-1 0 0,1 0 1,-1 1-1,1-1 0,-1 0 0,0 0 1,1 0-1,-1 0 0,0 0 0,0 0 1,1-1-1,6-14 31,0 0 0,-1-1 0,-1 1 0,5-25 0,-11 85 87,5 49-1,-4-92-155,0 0-1,0 1 0,0-1 1,1 1-1,-1-1 0,0 1 0,0-1 1,1 0-1,-1 1 0,1-1 1,-1 0-1,1 1 0,0-1 0,0 0 1,-1 0-1,1 0 0,0 0 1,0 0-1,0 0 0,0 0 0,0 0 1,0 0-1,0 0 0,1 0 1,-1 0-1,0-1 0,0 1 0,1 0 1,-1-1-1,0 0 0,1 1 1,-1-1-1,0 0 0,3 1 0,-1-1-28,-1-1 0,0 1 0,0-1 0,0 1 0,0-1 0,0 0 0,0 0 0,0 0 0,0 0 0,0 0 0,0 0 0,0 0 0,0-1 0,-1 1 0,1-1 0,-1 1 0,1-1 0,-1 0 0,1 1 0,-1-1 0,1-2 0,6-10 161,0-1-1,-2 1 0,1-1 0,-2-1 0,0 1 0,4-24 0,-6 61 492,1 0-1,11 37 0,-12-50-527,1 1 0,-1-1 0,2 0 0,-1 0 1,2-1-1,-1 1 0,1-1 0,11 12 0,-15-18-77,1 0-1,0 0 1,0 0 0,-1 0 0,1 0-1,0-1 1,1 1 0,-1-1 0,0 0-1,0 0 1,1 0 0,-1 0-1,4 0 1,-4-1-320,-1 0 1,1 0-1,-1 0 0,1 0 0,-1-1 0,1 1 1,-1 0-1,0-1 0,1 0 0,-1 0 0,4-1 1,9-11-6057</inkml:trace>
+  <inkml:trace contextRef="#ctx0" brushRef="#br0" timeOffset="20093.63">1416 625 11221,'0'0'6931,"0"89"-4514,0-50-848,0 0-929,3-3-463,3-11-177,-3-4-289,3-10-895,-3-8-1569,-3-20-12518</inkml:trace>
+  <inkml:trace contextRef="#ctx0" brushRef="#br0" timeOffset="20430.6">1443 589 9444,'0'0'4402,"56"93"-7971,-38-75-1105</inkml:trace>
+  <inkml:trace contextRef="#ctx0" brushRef="#br0" timeOffset="20431.6">1569 749 6915,'0'0'7614,"-6"-10"-6624,-19-35-91,24 44-856,0 1 0,1-1 0,0 0-1,-1 0 1,1 0 0,-1 0 0,1 0-1,0 0 1,0 0 0,-1 0 0,1 0 0,0 0-1,0 0 1,0 0 0,0 0 0,0 0 0,1 1-1,-1-1 1,0 0 0,0 0 0,0 0-1,1 0 1,-1 0 0,1 0 0,-1 0 0,1 0-1,-1 0 1,1 1 0,-1-1 0,1 0 0,0 0-1,-1 1 1,1-1 0,0 0 0,-1 1-1,1-1 1,0 1 0,0-1 0,0 1 0,0-1-1,0 1 1,0 0 0,-1-1 0,1 1 0,0 0-1,0 0 1,0 0 0,0 0 0,1 0-1,3-1 162,0 0 0,0 1-1,0-1 1,0 1-1,0 1 1,9 1-1,-11-2-114,-1 1 0,0 0-1,0 0 1,0 0-1,0 1 1,0-1-1,0 0 1,0 1-1,0-1 1,-1 1-1,1 0 1,-1 0-1,1-1 1,-1 1-1,1 0 1,-1 0-1,2 4 1,11 43 589,-13-43-739,0 0 1,1 0-1,-1 0 0,1 0 0,1-1 0,-1 1 0,7 10 0,-8-15-229,0 0 0,0-1 0,0 1 0,1 0 0,-1 0-1,0 0 1,1-1 0,-1 1 0,1-1 0,-1 1 0,0-1-1,1 0 1,-1 1 0,1-1 0,-1 0 0,1 0 0,-1 0-1,1 0 1,-1 0 0,1 0 0,-1-1 0,1 1 0,-1 0-1,3-2 1,8-7-4907</inkml:trace>
+  <inkml:trace contextRef="#ctx0" brushRef="#br0" timeOffset="20767.63">1761 635 10597,'0'0'12379,"30"15"-11571,-25-12-807,0 0 0,0 0 0,-1 1 0,1-1 0,-1 1-1,0 0 1,0 0 0,0 1 0,0-1 0,-1 1 0,0-1 0,0 1-1,0 0 1,0 1 0,-1-1 0,0 0 0,0 1 0,-1-1 0,1 1-1,-1 0 1,0-1 0,-1 1 0,1 0 0,-1-1 0,0 1 0,-1 0-1,0 7 1,0-11 24,0 0-1,0 0 1,0 1-1,0-1 1,0 0-1,0 0 1,0 0-1,-1 0 1,1 0-1,-1 0 1,1-1-1,-1 1 1,0 0-1,0-1 1,0 1-1,0-1 1,0 0-1,0 1 1,0-1-1,0 0 1,0-1-1,-1 1 1,1 0-1,0 0 1,-1-1-1,-2 1 1,-2 0 87,-1 0 0,0 0 0,1 0 0,-1-1 0,0 0 0,0-1 0,-8-1 0,14 1-169,0 0 0,0 1-1,0-1 1,0 0-1,0 0 1,0-1 0,0 1-1,1 0 1,-1 0 0,0-1-1,1 1 1,-1-1-1,1 0 1,0 1 0,-1-1-1,1 0 1,0 0 0,0 0-1,0 0 1,0 0 0,1 0-1,-1 0 1,1 0-1,-1-3 1,-5-53-7350,6 26 598</inkml:trace>
+  <inkml:trace contextRef="#ctx0" brushRef="#br0" timeOffset="21118.03">1760 636 12422,'103'-67'2225,"-86"92"208,-8 7-256,0 7-977,-6 0-31,-3 0-369,2-3-352,-2-8-448,3-10-80,0-3-1024</inkml:trace>
+  <inkml:trace contextRef="#ctx0" brushRef="#br0" timeOffset="21457.63">1862 661 12774,'0'0'3775,"16"2"-3415,151 3-3196,-166-6 3043,0-1-1,-1 0 1,1 0-1,0 0 1,-1 0-1,1 0 1,-1 0-1,0 0 1,1 0 0,-1 0-1,0 0 1,0 0-1,-1-1 1,1 1-1,-1-3 1,-5-11 2218,5 15-2364,1 1 0,-1 0 0,1 0 0,-1 0 0,1 0 0,-1 0 0,1 0 0,0 0 0,-1 0 0,1 0 0,-1 0 0,1 0 0,-1 0 0,1 1 0,-1-1 0,1 0 0,-1 0 0,1 0 0,0 1 0,-1-1 0,1 0 0,0 0 0,-1 1 0,1-1 0,0 0 1,-1 1-1,1-1 0,0 0 0,-1 1 0,1-1 0,0 1 0,0-1 0,-1 0 0,1 1 0,0-1 0,0 1 0,-5 10-74,1 0 0,0 0 1,0 0-1,2 0 0,-1 1 0,1-1 1,1 1-1,0-1 0,1 1 1,0-1-1,0 1 0,4 15 0,-3-25-276,-1 0 0,1 0 0,0 0 0,0-1 0,0 1 0,1 0 0,-1-1 0,0 1 0,0-1 0,1 0-1,-1 1 1,1-1 0,0 0 0,-1 0 0,1 0 0,0 0 0,-1 0 0,1 0 0,0 0 0,0 0 0,0-1 0,0 1 0,0-1-1,0 0 1,0 1 0,0-1 0,0 0 0,0 0 0,0 0 0,0-1 0,0 1 0,0 0 0,2-1 0,1 0-311,0 0 0,-1 0 1,1 0-1,-1-1 0,1 0 1,-1 1-1,1-2 1,-1 1-1,0 0 0,0-1 1,0 0-1,6-6 0,12-24 1738,-18 26-29,-1 0-1,0-1 0,-1 0 1,0 1-1,0-1 0,-1 0 1,1 0-1,-2 0 1,1-10-1,-1 18-1022,0-1 1,0 0-1,-1 1 1,1-1-1,0 0 1,0 0-1,0 1 0,0-1 1,-1 0-1,1 1 1,0-1-1,-1 0 1,1 1-1,0-1 0,-1 1 1,1-1-1,-1 1 1,1-1-1,-1 1 1,1-1-1,-1 1 1,0-1-1,1 1 0,-1-1 1,1 1-1,-1 0 1,0 0-1,1-1 1,-1 1-1,0 0 1,0 0-1,1 0 0,-1-1 1,0 1-1,1 0 1,-1 0-1,0 0 1,0 0-1,1 1 1,-1-1-1,0 0 0,1 0 1,-1 0-1,0 0 1,0 1-1,0 0 1,-2-1 41,0 1 0,0 0 0,1 0 0,-1 1 0,0-1 0,1 0 0,-1 1 0,1 0 0,-1 0 1,1-1-1,-3 4 0,1 1-30,-1 0 1,1 1-1,0-1 0,1 1 1,0 0-1,0 0 1,0 0-1,1 0 1,0 1-1,0-1 0,1 0 1,0 1-1,0 0 1,1-1-1,0 1 0,0-1 1,2 9-1,-2-14-102,0-1-1,1 0 0,-1 0 1,1 1-1,0-1 1,-1 0-1,1 0 0,0 0 1,0 0-1,0 0 1,0 0-1,-1 0 0,2 0 1,-1 0-1,0 0 1,0 0-1,0-1 0,0 1 1,0 0-1,1-1 0,-1 1 1,0-1-1,0 1 1,1-1-1,-1 0 0,0 0 1,1 1-1,-1-1 1,0 0-1,1 0 0,-1 0 1,0-1-1,1 1 1,-1 0-1,0 0 0,1-1 1,-1 1-1,0-1 0,1 1 1,0-2-1,3 1-27,-1-1-1,0 1 0,0-1 0,0-1 1,0 1-1,0-1 0,-1 1 1,1-1-1,-1 0 0,1 0 0,2-4 1,-1-1 34,-1 0-1,0 0 1,0 0 0,-1 0 0,0-1 0,0 1 0,-1-1-1,0 0 1,-1 0 0,0 0 0,0 0 0,-1-12 0,0 19 320,-1 5 68,-2 14-430,-5 39-119,13-22-4223,8-19-1162</inkml:trace>
+  <inkml:trace contextRef="#ctx0" brushRef="#br0" timeOffset="21825.68">2364 710 6339,'0'0'14729,"-4"-12"-13603,-14-38-88,17 49-1006,1 0 1,0 0-1,-1 0 1,1 1-1,-1-1 1,1 0-1,-1 0 1,0 1-1,1-1 1,-1 0-1,0 1 1,1-1-1,-1 0 1,0 1-1,0-1 1,1 1-1,-1-1 1,0 1-1,0 0 1,0-1-1,0 1 1,0 0-1,0 0 1,0-1-1,0 1 1,1 0-1,-1 0 1,0 0-1,0 0 1,0 0-1,0 0 1,0 1-1,0-1 1,-2 1-1,-20 15 493,19-9-499,0 0 1,0 1-1,1-1 0,0 1 1,0-1-1,1 1 0,0 0 1,1 0-1,-1 0 0,1 0 1,1 0-1,0 16 1,0-21-39,1 1 0,-1-1 1,1 0-1,-1 0 1,1 0-1,0 0 1,0 0-1,0 0 0,1 0 1,-1 0-1,1 0 1,-1-1-1,1 1 1,0 0-1,3 2 0,-3-3-20,0-1 0,0 0-1,1 0 1,-1 0 0,0 0-1,0 0 1,1 0 0,-1-1-1,0 1 1,1-1-1,-1 1 1,1-1 0,-1 0-1,1 0 1,-1 0 0,1-1-1,-1 1 1,0 0 0,1-1-1,-1 0 1,1 1-1,3-3 1,-2 1-25,0-1 1,0 1-1,0-1 0,-1 0 1,1 0-1,-1-1 0,0 1 1,0-1-1,0 1 0,0-1 1,-1 0-1,1 0 0,-1 0 0,0 0 1,-1-1-1,3-4 0,20-74-380,-20 52 774,-1 0 0,-1-35 0,-2 64 18,-3 85 1154,0-49-1327,2 0 0,7 64 0,-6-96-324,0 0 0,0 0 0,1 0 0,-1 0 0,1 0 0,0-1 0,0 1 0,-1 0 0,1 0 0,0-1 0,0 1 0,1 0 0,-1-1 0,0 1-1,1-1 1,-1 0 0,0 1 0,1-1 0,0 0 0,-1 0 0,1 0 0,2 2 0,-2-3-462,0 1 0,0-1-1,0 0 1,0 0 0,0 1 0,0-1-1,-1 0 1,1-1 0,0 1-1,0 0 1,0 0 0,0-1-1,0 1 1,-1-1 0,1 0-1,2-1 1,16-12-10406</inkml:trace>
+  <inkml:trace contextRef="#ctx0" brushRef="#br0" timeOffset="22167.09">2584 783 18344,'0'0'11206,"-12"3"-14568,36-24-8724</inkml:trace>
+</inkml:ink>
+</file>
+
+<file path=word/ink/ink86.xml><?xml version="1.0" encoding="utf-8"?>
+<inkml:ink xmlns:inkml="http://www.w3.org/2003/InkML">
+  <inkml:definitions>
+    <inkml:context xml:id="ctx0">
+      <inkml:inkSource xml:id="inkSrc0">
+        <inkml:traceFormat>
+          <inkml:channel name="X" type="integer" min="-2.14748E9" max="2.14748E9" units="cm"/>
+          <inkml:channel name="Y" type="integer" min="-2.14748E9" max="2.14748E9" units="cm"/>
+          <inkml:channel name="F" type="integer" max="32767" units="dev"/>
+        </inkml:traceFormat>
+        <inkml:channelProperties>
+          <inkml:channelProperty channel="X" name="resolution" value="1000" units="1/cm"/>
+          <inkml:channelProperty channel="Y" name="resolution" value="1000" units="1/cm"/>
+          <inkml:channelProperty channel="F" name="resolution" value="0" units="1/dev"/>
+        </inkml:channelProperties>
+      </inkml:inkSource>
+      <inkml:timestamp xml:id="ts0" timeString="2023-08-02T13:41:12.216"/>
+    </inkml:context>
+    <inkml:brush xml:id="br0">
+      <inkml:brushProperty name="width" value="0.025" units="cm"/>
+      <inkml:brushProperty name="height" value="0.025" units="cm"/>
+    </inkml:brush>
+  </inkml:definitions>
+  <inkml:trace contextRef="#ctx0" brushRef="#br0">24 123 11781,'0'0'8148,"0"103"-6675,0-53-865,0 7-288,-3-4-240,3-13-80,0-12-240,0-14-1345,0-10-672,-6-11-3505,-8-18 1072</inkml:trace>
+  <inkml:trace contextRef="#ctx0" brushRef="#br0" timeOffset="337.79">46 150 10565,'0'0'9668,"94"50"-8627,-88-29-209,-6 4-128,0-3 1,-9-4-177,-9-8-288,1-3-208,-4-7-32,10 0-800,5 0-1761,3-14-2738,3-4-5138</inkml:trace>
+  <inkml:trace contextRef="#ctx0" brushRef="#br0" timeOffset="676.45">206 226 8516,'0'0'7419,"8"14"-4986,28 45-859,-34-58-1501,-1 1 0,0 0 0,0 0 0,1-1 0,-1 1 0,1 0 0,-1-1 0,1 0 0,0 1 0,-1-1 0,1 0 0,0 0 0,0 0 0,0 0 0,0 0 0,3 1 0,-4-2-38,0 0-1,0-1 1,0 1-1,0 0 1,0 0 0,0 0-1,0-1 1,-1 1-1,1 0 1,0-1 0,0 1-1,0-1 1,0 1-1,0-1 1,0 1 0,-1-1-1,1 0 1,0 1-1,-1-1 1,1 0 0,0 0-1,-1 1 1,1-2-1,2-3 55,0 0-1,-1-1 0,0 1 1,0-1-1,0 1 0,0-1 0,0-9 1,-1 9-46,0 0-1,-1-1 1,0 1 0,0 0 0,-1-1 0,0 1 0,0 0 0,0 0-1,-1-1 1,0 1 0,-3-7 0,3 10-44,1 0-1,-1 1 1,0-1-1,0 1 1,0-1-1,0 1 1,0 0-1,-1 0 1,1 0-1,0 0 1,-1 0-1,0 1 1,0-1-1,1 1 1,-1-1 0,0 1-1,0 0 1,0 0-1,0 1 1,0-1-1,0 0 1,0 1-1,-1 0 1,-4 0-1,8 0-153,-1 0-1,0 0 0,1 0 0,-1 0 1,0 1-1,1-1 0,-1 0 1,1 0-1,-1 1 0,1-1 0,-1 0 1,0 1-1,1-1 0,-1 1 1,1-1-1,-1 0 0,1 1 0,0-1 1,-1 1-1,1-1 0,-1 1 1,1 0-1,0-1 0,0 1 0,-1-1 1,1 1-1,0-1 0,0 1 1,0 0-1,-1-1 0,1 1 0,0 0 1,0-1-1,0 1 0,0 0 1,0-1-1,0 1 0,1 0 0,-1-1 1,0 1-1,0 1 0,1 2-763,-1 14-4398</inkml:trace>
+  <inkml:trace contextRef="#ctx0" brushRef="#br0" timeOffset="1014.3">409 141 8020,'0'0'13291,"-3"6"-12338,1-2-884,1-3-31,0 1 1,0 0 0,0-1-1,0 1 1,0 0-1,0 0 1,0-1 0,1 1-1,-1 0 1,1 0 0,-1 0-1,1 0 1,0 0-1,0 0 1,0 0 0,0 0-1,0 0 1,0 0 0,0 0-1,1 0 1,-1 0-1,1 0 1,-1-1 0,1 1-1,0 0 1,0 0-1,0 0 1,0-1 0,0 1-1,0 0 1,0-1 0,1 1-1,-1-1 1,0 0-1,1 1 1,-1-1 0,4 2-1,11 5-19,-11-6-16,1 1 0,-1 0 1,1 0-1,-1 1 0,0 0 1,5 4-1,-8-5 1,0-1 0,0 0 0,-1 1 0,1 0 1,-1-1-1,0 1 0,1 0 0,-1 0 0,-1 0 0,1 0 0,0 0 1,-1 0-1,1 0 0,-1 0 0,0 0 0,0 3 0,-1-4 0,1-1 0,-1 1-1,0-1 1,0 1 0,1-1-1,-1 1 1,0-1 0,0 0 0,-1 1-1,1-1 1,0 0 0,0 0-1,-1 0 1,1 0 0,0 0-1,-1 0 1,1 0 0,-1 0 0,1-1-1,-1 1 1,1 0 0,-1-1-1,0 1 1,1-1 0,-1 0 0,0 0-1,1 0 1,-1 0 0,0 0-1,0 0 1,1 0 0,-4-1-1,1 2-1,0-1-1,0 0 0,0-1 1,0 1-1,0-1 0,0 0 0,0 0 1,1 0-1,-1 0 0,0-1 1,0 1-1,1-1 0,-1 0 0,-3-3 1,4 2-210,1-1 0,-1 0 0,1 1-1,0-1 1,0 0 0,0 0 0,0 0 0,1 0 0,0 0 0,0-1 0,-1-3 0,1 0-1200,1 1-1,-1-1 1,1 1 0,1-1 0,1-12-1,8-12-7072</inkml:trace>
+  <inkml:trace contextRef="#ctx0" brushRef="#br0" timeOffset="1015.3">409 141 10741,'126'32'2705,"-118"-15"-224,1 5-112,-3-8-1024,-3 4-369,-3-4-431,3-3-545,-3-8-32,3-10-11237</inkml:trace>
+  <inkml:trace contextRef="#ctx0" brushRef="#br0" timeOffset="1366.1">616 0 10309,'0'0'8580,"12"75"-6980,-9-39-671,-3-4-353,6 0-336,-3-3-224,0-8-16,-3-7-288,3-3-864,-3-7-929,0 3-1409,0-4-2513</inkml:trace>
+  <inkml:trace contextRef="#ctx0" brushRef="#br0" timeOffset="1706.18">606 151 9941,'0'0'6248,"15"-3"-5928,47-7-203,-60 10-111,0 0-1,0 0 1,0 0-1,0 1 0,-1-1 1,1 1-1,0-1 1,0 1-1,0 0 1,0 0-1,-1-1 1,1 1-1,0 1 0,-1-1 1,1 0-1,-1 0 1,1 1-1,-1-1 1,0 0-1,1 1 1,-1 0-1,0-1 0,0 1 1,0 0-1,0-1 1,0 1-1,-1 0 1,1 0-1,0 3 0,4 4 62,-2-2-52,-2-5-17,0 1 0,0-1 0,1 0 0,-1 1 0,0-1 0,1 0 0,0 0 0,-1 0 0,1 0 0,0 0 0,0 0 0,0 0 0,0-1 0,1 1 0,-1-1 0,0 1 0,1-1 0,-1 0 0,1 0-1,-1 0 1,5 1 0,5-42 56,11-26 453,-23 65-241,3 36 1199,-2-32-1528,-1-1 0,1 1 0,-1-1 0,1 1 0,0-1 1,0 0-1,0 1 0,1-1 0,-1 0 0,0 0 0,1 0 0,-1 0 0,1 0 0,0 0 0,0 0 0,0-1 0,0 1 1,0-1-1,0 1 0,0-1 0,0 0 0,1 1 0,-1-1 0,0-1 0,1 1 0,-1 0 0,1 0 0,-1-1 0,1 0 1,-1 1-1,1-1 0,-1 0 0,1 0 0,-1 0 0,5-1 0,-5-1-49,0 1 1,0 0-1,0-1 0,0 0 1,0 1-1,-1-1 0,1 0 0,-1 0 1,0 0-1,1 0 0,-1 0 1,0 0-1,0 0 0,0 0 1,1-5-1,-1 4 107,0 0 1,0 0-1,1 0 0,-1 1 1,1-1-1,0 0 0,0 1 1,0-1-1,0 1 1,4-4-1,-3 20 256,-1 1-1,-1-1 1,-1 28 0,0-40-170,0 1 0,0-1 0,0 1-1,0-1 1,1 1 0,-1-1 0,1 0 0,-1 1 0,1-1-1,0 0 1,0 0 0,0 1 0,0-1 0,0 0 0,1 0-1,-1 0 1,0 0 0,1 0 0,0-1 0,-1 1 0,1 0-1,0-1 1,0 1 0,0-1 0,0 0 0,0 1 0,0-1-1,1 0 1,-1 0 0,0-1 0,0 1 0,1 0 0,-1-1-1,1 1 1,-1-1 0,0 0 0,1 0 0,-1 0 0,3 0-1,3-2-1667,-2-7-2295</inkml:trace>
+</inkml:ink>
+</file>
+
+<file path=word/ink/ink87.xml><?xml version="1.0" encoding="utf-8"?>
+<inkml:ink xmlns:inkml="http://www.w3.org/2003/InkML">
+  <inkml:definitions>
+    <inkml:context xml:id="ctx0">
+      <inkml:inkSource xml:id="inkSrc0">
+        <inkml:traceFormat>
+          <inkml:channel name="X" type="integer" min="-2.14748E9" max="2.14748E9" units="cm"/>
+          <inkml:channel name="Y" type="integer" min="-2.14748E9" max="2.14748E9" units="cm"/>
+          <inkml:channel name="F" type="integer" max="32767" units="dev"/>
+        </inkml:traceFormat>
+        <inkml:channelProperties>
+          <inkml:channelProperty channel="X" name="resolution" value="1000" units="1/cm"/>
+          <inkml:channelProperty channel="Y" name="resolution" value="1000" units="1/cm"/>
+          <inkml:channelProperty channel="F" name="resolution" value="0" units="1/dev"/>
+        </inkml:channelProperties>
+      </inkml:inkSource>
+      <inkml:timestamp xml:id="ts0" timeString="2023-08-02T13:39:53.937"/>
+    </inkml:context>
+    <inkml:brush xml:id="br0">
+      <inkml:brushProperty name="width" value="0.025" units="cm"/>
+      <inkml:brushProperty name="height" value="0.025" units="cm"/>
+    </inkml:brush>
+  </inkml:definitions>
+  <inkml:trace contextRef="#ctx0" brushRef="#br0">0 168 7892,'0'0'12763,"15"3"-11848,46 8-192,-60-10-697,1-1 1,-1 0-1,1 0 0,0 1 1,-1-1-1,1-1 1,-1 1-1,1 0 0,-1 0 1,1 0-1,-1-1 0,1 1 1,-1-1-1,1 1 1,-1-1-1,1 0 0,-1 0 1,0 1-1,1-1 0,-1 0 1,0 0-1,0 0 1,0 0-1,0-1 0,0 1 1,0 0-1,0 0 0,0-1 1,0 1-1,0 0 1,-1-1-1,1 1 0,0-1 1,0-2-1,0-3-46,0 0 1,0 0-1,0 0 0,-1-1 0,-1-11 0,1 9-138,0 8 138,1 0 1,-1 1 0,0-1 0,0 0 0,0 0 0,-1 1-1,1-1 1,0 0 0,-1 1 0,1-1 0,-1 0 0,1 1-1,-1-1 1,0 0 0,1 1 0,-1-1 0,0 1 0,0 0-1,0-1 1,-1 1 0,1 0 0,0-1 0,0 1 0,-1 0 0,1 0-1,0 0 1,-1 0 0,1 0 0,-1 1 0,0-1 0,1 0-1,-1 1 1,0-1 0,1 1 0,-1-1 0,0 1 0,1 0-1,-1 0 1,0 0 0,0 0 0,1 0 0,-1 0 0,-3 1-1,3 0 22,1 0-1,-1 0 0,1 0 0,0 0 1,-1 0-1,1 0 0,0 1 0,0-1 1,0 0-1,0 1 0,0-1 0,0 1 1,0-1-1,1 1 0,-1-1 0,0 1 1,1 0-1,-1-1 0,1 1 0,0 0 1,-1-1-1,1 1 0,0 0 0,0 0 1,0-1-1,0 1 0,1 3 0,-1 2 40,0 0 0,1 0 0,0 0 0,0 1 0,3 10 0,-1-13 2,0 0 0,0 0 0,0 0 0,1-1 0,-1 1 0,1-1 0,0 0 0,1 0 0,-1 0 0,8 4 0,51 28-2248,-57-35-1324</inkml:trace>
+  <inkml:trace contextRef="#ctx0" brushRef="#br0" timeOffset="567.76">207 86 11157,'0'0'2337,"3"15"-413,0-2-1492,-1 0-36,0 1 1,2-1 0,-1 0 0,1-1 0,1 1 0,0-1 0,14 22 0,-19-33-345,1 0 1,-1 0 0,1 0 0,0 0-1,0 0 1,-1-1 0,1 1-1,0 0 1,0-1 0,0 1 0,0 0-1,0-1 1,0 1 0,0-1-1,0 0 1,0 1 0,0-1 0,0 0-1,0 0 1,0 1 0,0-1-1,0 0 1,0 0 0,0 0 0,1 0-1,0-1 1,0 1 1,0-1 0,-1 0 0,1 0 0,0 0-1,-1 0 1,1-1 0,-1 1 0,1 0 0,-1-1 0,0 1 0,0-1 0,1 1 0,0-3-1,3-4 113,-1 0-1,0 0 0,-1 0 1,0-1-1,2-9 0,-4 16-194,0-1-1,0 0 1,-1 0 0,0 0-1,1 0 1,-1 0 0,0 0-1,0 0 1,-1 0 0,1 0-1,-1 0 1,-1-5 0,1 9-472,1 1 0,-1-1 0,0 1 1,0-1-1,1 1 0,-1-1 0,1 1 1,-1-1-1,1 1 0,0-1 0,0 1 1,0 0-1,0-1 0,0 1 0,0-1 1,0 1-1,0-1 0,1 1 0,-1 0 1,0-1-1,1 1 0,1 2 0,1-2 431,-1-1-1,1 0 0,0 0 0,0 0 0,0 0 0,1 0 0,-1 0 1,0-1-1,0 1 0,0-1 0,0 0 0,1 0 0,-1 0 0,0-1 1,0 1-1,5-2 0,-3 1 619,-1 0 0,0 0 0,0 0 0,0-1 1,0 0-1,0 1 0,0-1 0,0-1 0,-1 1 0,1 0 0,6-7 1505,-10 47-332,0-35-1732,2 26 29,-2-28-38,0 0-1,0 0 1,0 0 0,0-1 0,1 1 0,-1 0 0,0 0 0,0-1 0,1 1 0,-1 0 0,0 0 0,1-1-1,-1 1 1,1 0 0,-1-1 0,1 1 0,-1 0 0,1-1 0,0 1 0,-1-1 0,1 1 0,-1-1-1,1 1 1,0-1 0,0 0 0,-1 1 0,1-1 0,0 0 0,0 1 0,0-1 0,0-4 165,0 1 0,0-1 0,0 1 0,-1-1 0,0 0 0,0 0 0,0 1 0,-1-5 0,1 6 110,0-3-46,0-1-1,0 1 1,1 0-1,-1 0 1,1 0-1,0 0 1,0 0-1,1 0 1,-1 0-1,1 0 0,0 1 1,4-6-1,-4 7-197,0 1-1,1 0 1,-1-1-1,1 1 1,-1 1-1,1-1 1,0 0-1,0 0 0,-1 1 1,1 0-1,0 0 1,1-1-1,-1 2 1,0-1-1,0 0 1,0 1-1,1-1 0,-1 1 1,0 0-1,5 1 1,-5-1 42,0 0 1,0 0 0,0 1-1,0-1 1,0 1-1,0 0 1,0 0-1,-1 0 1,1 1 0,0-1-1,-1 0 1,1 1-1,-1 0 1,1 0 0,-1-1-1,0 1 1,0 1-1,0-1 1,0 0 0,0 0-1,0 1 1,1 3-1,5 8 38,-2 0 1,0 1-1,7 21 0,-11-26-715,2 1-1,-1-1 1,2-1 0,-1 1 0,10 15 0,6-9-4293</inkml:trace>
+  <inkml:trace contextRef="#ctx0" brushRef="#br0" timeOffset="908.04">938 12 7780,'0'0'14998,"-3"79"-13717,6-47-897,3 4-240,-3-1-144,-3-3-240,0-7-848,0-3-1666,0-12-2400,0-3-5779</inkml:trace>
+  <inkml:trace contextRef="#ctx0" brushRef="#br0" timeOffset="1247.86">865 140 11237,'0'0'7171,"93"-22"-5714,-60 19-1089,-7-1-368,-6 4-592,-5 0-2337,-3 0-3010</inkml:trace>
+  <inkml:trace contextRef="#ctx0" brushRef="#br0" timeOffset="1587.31">1085 23 12838,'0'0'3978,"3"15"-2548,7 58-307,1 76 0,-12-146-1133,1-1 0,0 1-1,0-1 1,1 1 0,-1-1 0,0 1-1,1-1 1,0 0 0,-1 1 0,3 4 0,3-9-210,1-16 168,-5 7 95,1-1 1,0 1 0,0 0-1,1 0 1,1 0-1,0 1 1,0-1-1,1 1 1,0 0 0,1 1-1,13-15 1,-19 23-16,0 0 1,-1 0-1,1 0 1,1 1-1,-1-1 1,0 0 0,0 0-1,0 1 1,0-1-1,0 1 1,1-1-1,-1 1 1,0-1-1,0 1 1,1 0-1,-1 0 1,0-1-1,1 1 1,-1 0-1,0 0 1,0 0-1,1 1 1,-1-1 0,0 0-1,1 0 1,-1 1-1,0-1 1,0 1-1,1-1 1,-1 1-1,0-1 1,0 1-1,0 0 1,0-1-1,0 1 1,0 0-1,0 0 1,0 0 0,0 0-1,0 0 1,0 0-1,-1 0 1,1 0-1,0 0 1,-1 1-1,1-1 1,0 2-1,4 8-49,-1 0 0,-1 1 0,1-1 1,1 16-1,-1-9-529,9 3-5053,-6-19 345</inkml:trace>
+  <inkml:trace contextRef="#ctx0" brushRef="#br0" timeOffset="1588.31">1322 144 5939,'0'0'10052,"1"14"-8366,-1-6-1495,-1 0-31,1 0 0,0 0 1,1 1-1,0-1 1,0 0-1,1 0 0,0 0 1,0 0-1,1-1 1,0 1-1,0-1 0,1 1 1,8 12-1,-11-20-156,-1 1 0,1-1-1,0 1 1,-1-1 0,1 1 0,0-1 0,0 1-1,0-1 1,-1 0 0,1 1 0,0-1-1,0 0 1,0 0 0,0 0 0,-1 0-1,1 1 1,0-1 0,0 0 0,0 0-1,0-1 1,0 1 0,-1 0 0,1 0-1,0 0 1,0-1 0,0 1 0,-1 0 0,1-1-1,0 1 1,0 0 0,-1-1 0,1 1-1,0-1 1,0 0 0,-1 1 0,1-1-1,-1 1 1,1-1 0,-1 0 0,1 1-1,-1-1 1,1 0 0,-1 0 0,1 0-1,-1 1 1,0-1 0,0 0 0,1-1 0,15-40 94,-13 31-26,-1-1 0,0 0 0,-1 1 0,0-1 0,-1 0 0,-2-14 0,2 22-61,0 0-1,0 1 1,-1-1 0,1 1 0,-1-1 0,0 1-1,0-1 1,-1 1 0,1 0 0,-1-1 0,1 1-1,-1 0 1,0 0 0,0 0 0,0 0 0,-1 1-1,1-1 1,-1 0 0,1 1 0,-1 0 0,0 0-1,0-1 1,0 2 0,-4-3 0,7 4-147,-1 0 1,0-1 0,0 1-1,0 0 1,1 0 0,-1 0-1,0 0 1,0 0 0,0 0-1,0 0 1,1 0 0,-1 0 0,0 0-1,0 0 1,0 0 0,1 1-1,-1-1 1,0 0 0,0 1-1,1-1 1,-1 0 0,0 1-1,1-1 1,-1 1 0,0-1-1,1 1 1,-1 0 0,1-1-1,-1 1 1,0 0 0,1-1-1,0 1 1,-1 0 0,1-1-1,-1 2 1,-3 21-5758</inkml:trace>
+  <inkml:trace contextRef="#ctx0" brushRef="#br0" timeOffset="1928.29">1321 143 11317,'84'22'2100,"-81"-21"-1913,-1 0 1,1 1-1,-1-1 1,0 1-1,0 0 0,0 0 1,0 0-1,0 0 1,0 0-1,0 0 0,-1 0 1,1 1-1,-1-1 1,0 1-1,1-1 1,-1 1-1,0-1 0,-1 1 1,2 5-1,-2-7-132,0 0 0,0 1-1,0-1 1,1 0-1,-1 1 1,0-1 0,1 0-1,-1 0 1,1 1 0,-1-1-1,1 0 1,-1 0-1,1 0 1,0 0 0,-1 0-1,1 0 1,0 0-1,0 0 1,0 0 0,0 0-1,0 0 1,0 0 0,0-1-1,0 1 1,0 0-1,1-1 1,-1 1 0,0-1-1,0 1 1,1-1 0,-1 0-1,0 1 1,0-1-1,1 0 1,-1 0 0,0 0-1,1 0 1,-1 0 0,2-1-1,-1 0-29,0 0 0,0 0 0,0 0 0,-1-1 0,1 1 0,0-1 0,-1 1-1,1-1 1,-1 0 0,1 1 0,-1-1 0,0 0 0,0 0 0,0 0 0,0 0 0,1-3 0,15-38 194,-16 39-179,4-11 168,-5 10-43,1 0 0,0 0 0,1 1 0,-1-1 0,1 1 0,0-1-1,0 1 1,0 0 0,6-7 0,-5 57 1033,-4-26-1729,1 10-1589,3-4-3286,7-10-2854</inkml:trace>
+  <inkml:trace contextRef="#ctx0" brushRef="#br0" timeOffset="2267.14">1684 113 13286,'0'0'7948,"-8"1"-7183,6 0-709,0-1-1,0 0 0,0 1 0,1-1 1,-1 1-1,0 0 0,0 0 0,0 0 1,1 0-1,-1 0 0,0 0 0,1 0 1,-1 0-1,1 1 0,-1-1 1,1 0-1,0 1 0,-1 0 0,0 2 1,0-1 6,1 0 1,0 0-1,0 0 1,0 1-1,1-1 1,-1 1-1,1-1 1,0 0 0,0 1-1,0-1 1,0 1-1,1-1 1,-1 0-1,2 4 1,-2-6-64,0 0-1,0 0 1,0 0 0,1-1 0,-1 1-1,0 0 1,1 0 0,-1-1-1,0 1 1,1 0 0,-1 0 0,1-1-1,-1 1 1,1-1 0,0 1-1,-1 0 1,1-1 0,-1 1 0,1-1-1,0 1 1,0-1 0,-1 0-1,1 1 1,0-1 0,0 0 0,-1 1-1,1-1 1,0 0 0,0 0-1,0 0 1,-1 0 0,1 0 0,0 0-1,0 0 1,0 0 0,0 0-1,-1 0 1,1 0 0,1-1 0,0 1-22,0-1 0,0 1 0,-1-1 0,1 0 0,0 0 0,-1 0 0,1 0 0,0 0 0,-1 0 0,1 0 0,-1 0 0,0-1 0,1 1 0,-1 0 0,2-4 0,37-100 538,-40 105-496,0 0 1,0 0-1,1 0 0,-1 0 1,0 0-1,0 0 0,1 0 1,-1 0-1,0 0 0,0 0 1,0 0-1,1 0 0,-1 0 1,0 0-1,0 0 1,0 0-1,1 0 0,-1 0 1,0 0-1,0 0 0,0 0 1,1 0-1,-1 0 0,0 1 1,0-1-1,0 0 0,1 0 1,-1 0-1,0 0 0,0 0 1,0 1-1,0-1 0,0 0 1,1 0-1,-1 0 0,0 1 1,0-1-1,0 0 0,0 0 1,0 0-1,0 1 0,0-1 1,0 0-1,0 0 0,0 0 1,0 1-1,0-1 0,0 0 1,0 0-1,0 0 0,0 1 1,0-1-1,0 0 0,0 0 1,0 1-1,4 24 88,-1 0 0,-1 0 0,-1 0 0,-2 29-1,0-6-152,1-30 35,-1 0 0,0 0-1,-1 0 1,-2 0-1,1 0 1,-2-1 0,0 0-1,-2 0 1,1 0-1,-19 31 1,24-47 24,0 1 0,0-1 0,0 1 0,0-1 0,0 0 0,-1 1 1,1-1-1,0 0 0,-1 0 0,1 0 0,-1 0 0,1 0 0,-1 0 0,1 0 0,-1-1 0,0 1 0,1-1 0,-1 1 0,0-1 0,0 0 1,1 1-1,-1-1 0,0 0 0,0 0 0,0 0 0,1 0 0,-1-1 0,0 1 0,0 0 0,1-1 0,-1 1 0,-3-2 0,2 0 28,0 0 0,0 0 0,1 0 0,-1 0 0,0-1 0,1 1 0,-1-1 0,1 0 0,0 1-1,0-1 1,0 0 0,0 0 0,0-1 0,1 1 0,-2-4 0,-4-22-494,2 0 0,1 0-1,1 0 1,1-1 0,5-56 0,-3 84 400,9-72-4418,14 2-2952</inkml:trace>
+  <inkml:trace contextRef="#ctx0" brushRef="#br0" timeOffset="2604.65">1778 1 14038,'2'16'1836,"17"272"6621,-19-288-8433,-1 0 0,1 0 0,0 1 0,0-1 0,0 0-1,0 0 1,0 1 0,0-1 0,0 0 0,0 0 0,0 0 0,0 1 0,0-1 0,0 0-1,0 0 1,0 1 0,0-1 0,0 0 0,0 0 0,0 1 0,0-1 0,0 0 0,0 0-1,0 0 1,0 1 0,0-1 0,0 0 0,0 0 0,1 0 0,-1 1 0,0-1 0,0 0-1,0 0 1,0 0 0,1 0 0,-1 1 0,0-1 0,0 0 0,0 0 0,1 0 0,-1 0-1,0 0 1,0 0 0,0 0 0,1 0 0,-1 0 0,0 0 0,0 1 0,1-1 0,-1 0-1,0 0 1,0 0 0,1-1 0,11-12 493,8-23-48,-10 14-277,23-44-80,-31 62-102,0 0 0,0 0 0,1 1 0,0-1 0,-1 1 0,1 0 0,1 0 0,-1 0 0,0 0 0,1 0 1,-1 1-1,7-4 0,-8 5 20,-1 1 1,1 0 0,-1 0 0,1-1-1,-1 1 1,1 0 0,-1 0 0,1 0-1,-1 1 1,1-1 0,-1 0-1,1 1 1,-1-1 0,1 0 0,-1 1-1,1 0 1,-1-1 0,0 1 0,1 0-1,-1 0 1,0 0 0,0 0 0,0 0-1,0 0 1,0 0 0,0 0-1,0 0 1,0 0 0,0 1 0,0-1-1,0 0 1,-1 1 0,1-1 0,0 3-1,4 8 118,-1 0 0,0 0-1,3 17 1,-2-10-24,8 16 964,-5-19-3947,-9-38-20728</inkml:trace>
+  <inkml:trace contextRef="#ctx0" brushRef="#br0" timeOffset="3577.77">2512 48 8324,'0'0'8980,"24"89"-7251,-16-50-1057,-2-3-592,-6-4-80,0-3-1040,0-1-1554,-3-14-2048,-3-6-4994</inkml:trace>
+  <inkml:trace contextRef="#ctx0" brushRef="#br0" timeOffset="3928.84">2556 48 14295,'0'0'5026,"105"-18"-3794,-70 18-703,-2 0-433,-10 0-96,-11 0-721,-9 0-1632,-3 11-2753,-12 0-3890</inkml:trace>
+  <inkml:trace contextRef="#ctx0" brushRef="#br0" timeOffset="3929.84">2585 180 8228,'0'0'13798,"103"-4"-13270,-77 1-432,-11 3-96,-4 0-624,-8 0-1761,-3 7-8308</inkml:trace>
+  <inkml:trace contextRef="#ctx0" brushRef="#br0" timeOffset="4273.88">2575 294 10869,'0'0'10853,"85"0"-9909,-61 0-495,-4 0-305,-5 0-144,-1 0-897,1 0-1744,3 0-3138</inkml:trace>
+  <inkml:trace contextRef="#ctx0" brushRef="#br0" timeOffset="4614.68">2944 8 15495,'0'0'9092,"-12"78"-8564,3-39-415,-2 1-81,5-1 0,6 0-64,0-7 32,17-7-289,7-11-287,-1-3-608,1-7-721,-7-4-1809,-5 0-4162</inkml:trace>
+  <inkml:trace contextRef="#ctx0" brushRef="#br0" timeOffset="4615.68">3081 118 10645,'0'0'5840,"6"16"-3911,41 128 2331,-48-143-4235,2-1 0,-1 1 0,0-1 0,0 1 0,0-1 0,0 1 0,0-1 0,0 1 0,0-1 0,1 1 0,-1-1 0,0 1 0,0-1 0,1 0 0,-1 1 0,0-1 0,1 1 0,-1-1 0,0 0 0,1 1-1,-1-1 1,1 0 0,-1 1 0,1-1 0,-1 0 0,1 0 0,-1 0 0,0 1 0,1-1 0,-1 0 0,1 0 0,-1 0 0,2 0 0,9-14 200,2-25-149,-6-67-895,-2 98-1207,1 7-2207,2 1-2668</inkml:trace>
+  <inkml:trace contextRef="#ctx0" brushRef="#br0" timeOffset="4953.96">3340 185 9300,'0'0'13190,"-30"72"-13142,10-40-48,5-4-1216,4-3-1730,8-10-2768</inkml:trace>
+  <inkml:trace contextRef="#ctx0" brushRef="#br0" timeOffset="5293.01">3532 20 13190,'0'0'7638,"-8"17"-6893,4-7-649,-4 10 105,0-1-1,1 1 1,1 1-1,1-1 0,-4 38 1,8-53-146,1 1 0,0 0 1,0-1-1,1 1 0,0-1 0,0 1 0,0-1 1,0 0-1,1 1 0,0-1 0,0 0 1,1 0-1,5 9 0,-5-11-55,-1 0 0,1 0-1,1 0 1,-1-1 0,0 1 0,0-1-1,1 0 1,0 0 0,-1 0 0,1 0-1,0-1 1,0 0 0,0 1 0,0-1-1,0-1 1,0 1 0,0-1 0,0 1-1,7-1 1,2-5-949,-10-13-4947,-3 13 3961,0-7-5065</inkml:trace>
+  <inkml:trace contextRef="#ctx0" brushRef="#br0" timeOffset="5674.76">3394 134 10597,'0'0'6899,"117"-4"-6291,-85 4-400,-14 0-208,-3 4-80,-7 3-1440,1-4-2978</inkml:trace>
+  <inkml:trace contextRef="#ctx0" brushRef="#br0" timeOffset="5675.76">3710 37 6627,'0'0'17032,"88"54"-15816,-79-19-143,-4 5-225,-5-5-335,0-3-289,-3-7-224,-11-7-16,-7 0-817,1-4-1456,-6-3-3762</inkml:trace>
+  <inkml:trace contextRef="#ctx0" brushRef="#br0" timeOffset="66369.95">52 750 12438,'0'0'4210,"3"15"-3074,3 9-883,1-1 1,12 27-1,-16-42-206,1-1-1,-1 1 1,1-1-1,1 0 1,-1 0 0,1-1-1,0 1 1,1-1 0,-1 0-1,1 0 1,1-1-1,9 8 1,-14-12-19,0-1 1,0 1-1,0 0 0,0-1 1,-1 1-1,1-1 0,0 0 1,0 1-1,0-1 0,0 0 1,1 0-1,-1 0 0,0-1 1,0 1-1,0 0 0,-1-1 1,1 1-1,0-1 0,0 0 1,0 0-1,0 1 0,0-1 1,-1 0-1,1-1 0,0 1 0,-1 0 1,1 0-1,-1-1 0,1 1 1,-1-1-1,0 1 0,0-1 1,0 0-1,1 1 0,-1-1 1,-1 0-1,1 0 0,0 0 1,0-2-1,6-11 208,-2 0 1,0 0-1,6-28 0,-9 35-166,2-13 191,-1 1 1,2-42-1,-8 65-4132,0 15-2030</inkml:trace>
+  <inkml:trace contextRef="#ctx0" brushRef="#br0" timeOffset="66725.16">356 824 10117,'0'0'8537,"-10"-6"-7675,2-1-755,6 6-68,0-1-1,0 1 0,0 0 0,0-1 0,0 1 1,0 0-1,0 0 0,0 0 0,0 1 1,0-1-1,-4 0 0,-3 9 147,6 17-101,2-7-59,1 43-604,0-60 488,1 1 0,-1 0 0,0 0-1,0-1 1,1 1 0,-1 0 0,0-1-1,1 1 1,0 0 0,-1-1-1,1 1 1,0-1 0,0 1 0,0-1-1,0 1 1,0-1 0,0 0 0,1 0-1,-1 1 1,0-1 0,1 0 0,-1 0-1,1 0 1,-1 0 0,1-1 0,2 2-1,-2-2 68,-1 0-1,1 0 0,0-1 0,0 1 1,-1-1-1,1 1 0,0-1 0,-1 0 1,1 0-1,-1 0 0,1 0 0,-1 0 1,1 0-1,-1 0 0,0 0 0,1 0 1,-1-1-1,0 1 0,0 0 0,0-1 1,0 1-1,0-1 0,0 1 0,-1-1 1,1 0-1,0 1 0,-1-1 0,1 0 1,-1 1-1,0-1 0,1-3 0,10-58 137,-9 40 354,-1 30 1011,0 41-491,13 4-1011,6-23-4173,-11-21-1108</inkml:trace>
+  <inkml:trace contextRef="#ctx0" brushRef="#br0" timeOffset="67062.29">458 674 2849,'0'0'14119,"0"97"-12727,6-55-431,3 1-385,0 0-224,2-4-272,1-14-80,3-11-352,-4-6-1281,-2-8-960,3 0-1153,-3-15-3217</inkml:trace>
+  <inkml:trace contextRef="#ctx0" brushRef="#br0" timeOffset="67465.5">597 799 9444,'0'0'5237,"0"16"-4474,1 53-248,-1-65-451,0 0 0,1 1 0,0-1 0,-1 0-1,2 1 1,-1-1 0,0 0 0,1 0 0,3 7-1,-4-10-49,0 1 0,0-1 0,0 0 0,0 1 0,0-1-1,1 0 1,-1 1 0,0-1 0,1 0 0,-1 0 0,1 0 0,-1 0-1,1-1 1,-1 1 0,1 0 0,3 0 0,-3-1-10,0 0 0,0 0 0,0 0 0,0 0 0,0-1 0,0 1 0,0-1 0,-1 1 0,1-1 0,0 0 0,0 0 0,0 0 0,-1 0 0,1 0 0,-1 0 0,1 0 0,-1 0 0,1-1 0,-1 1 0,1-1 0,-1 1 0,0-1 0,0 1 0,0-1 0,0 0 0,0 0 0,0 1 0,-1-1 0,1 0 0,0 0 0,-1 0 0,0 0 0,1 0 0,-1-2 0,1-44 482,-1 20 306,9 52-466,-2 12-57,-5-19-217,1 0 0,1 0 0,8 20 1,-11-34-56,-1-1 1,1 1 0,1-1-1,-1 1 1,0-1 0,1 1 0,-1-1-1,1 0 1,0 0 0,-1 0-1,1 0 1,0 0 0,0 0 0,1 0-1,-1-1 1,0 1 0,0-1-1,1 1 1,-1-1 0,1 0-1,-1 0 1,1 0 0,0-1 0,-1 1-1,1 0 1,4-1 0,-4-1 2,0 0 0,-1 0 0,1 0 0,0 0 0,0-1 0,0 0 0,-1 1 0,1-1 0,-1 0 1,0 0-1,1 0 0,-1-1 0,0 1 0,0 0 0,0-1 0,-1 1 0,1-1 0,0 0 0,-1 0 0,0 0 1,0 1-1,2-6 0,3-8 7,0 0 0,6-31 1,-9-31 133,-15 130 2506,12-47-2443,0 0 0,0 0 0,0-1 0,1 1 0,0 0 0,0 0 1,0-1-1,0 1 0,1-1 0,2 6 0,-2-7-157,0 0 1,1-1-1,-1 1 0,1 0 0,0-1 0,-1 0 1,1 0-1,0 0 0,0 0 0,0 0 0,1-1 0,-1 1 1,0-1-1,5 2 0,8 4-4038,-8 0-1937</inkml:trace>
+  <inkml:trace contextRef="#ctx0" brushRef="#br0" timeOffset="67807.87">1125 961 17416,'0'0'6307,"-3"92"-5859,-6-67-448,-2-3-640,-1-12-2930,3-6-5042</inkml:trace>
+  <inkml:trace contextRef="#ctx0" brushRef="#br0" timeOffset="70464.79">1676 718 2577,'0'0'9647,"1"-13"-8107,4-43-169,-5 55-1281,0 0 1,0 0-1,-1 0 0,1 0 1,0 0-1,0 0 1,0 0-1,-1 0 0,1 0 1,0 0-1,-1 1 1,1-1-1,-1 0 0,1 0 1,-1 0-1,0 1 0,1-1 1,-1 0-1,0 1 1,1-1-1,-1 0 0,0 1 1,0-1-1,0 1 0,1-1 1,-1 1-1,0 0 1,0-1-1,0 1 0,0 0 1,0 0-1,0-1 1,0 1-1,0 0 0,0 0 1,0 0-1,1 0 0,-1 0 1,0 0-1,-2 1 1,-31 9 1483,32-9-1552,1 0 0,-1 1 1,0-1-1,0 1 1,1-1-1,-1 1 0,1 0 1,-1 0-1,1 0 0,0 0 1,0-1-1,0 2 1,0-1-1,0 0 0,0 0 1,0 0-1,1 0 0,-1 0 1,1 1-1,0-1 1,0 0-1,0 1 0,0-1 1,0 0-1,0 0 0,0 1 1,1-1-1,0 4 1,1-2 1,0 0-1,0 1 1,1-1 0,-1 0 0,1 0 0,0 0 0,0-1 0,0 1 0,1-1 0,-1 1 0,1-1 0,5 3 0,-3-1 5,0-1 1,0 1-1,0 0 0,-1 0 0,0 1 0,0 0 1,0-1-1,-1 2 0,1-1 0,-2 1 0,1-1 1,2 8-1,-2-2 5,-1 0-1,0 0 1,-1 0 0,0 0 0,-1 1 0,0 18-1,-2-27 58,1 0-1,-1 0 0,0 0 0,0 0 0,0 0 0,-1 0 1,1 0-1,-1 0 0,0-1 0,0 1 0,0-1 0,-1 1 1,1-1-1,-1 0 0,0 0 0,0 0 0,0 0 0,-4 3 1,2-3 44,1 1 0,-1-1 1,0 0-1,0-1 1,0 1-1,-1-1 1,1 0-1,0 0 0,-1-1 1,1 1-1,-1-1 1,-9 0-1,14-1-159,0 0 0,1 0 0,-1-1 0,0 1 1,0 0-1,0-1 0,1 1 0,-1 0 0,0-1 0,0 1 0,1-1 0,-1 0 0,1 1 0,-1-1 1,0 1-1,1-1 0,-1 0 0,1 0 0,-1 1 0,1-1 0,0 0 0,-1 0 0,1 0 1,0 1-1,-1-1 0,1 0 0,0 0 0,0 0 0,0 0 0,0-1 0,-2-33-2351,2 29 1457,0-28-5306,0 1-6102</inkml:trace>
+  <inkml:trace contextRef="#ctx0" brushRef="#br0" timeOffset="70867.97">1606 485 5747,'0'0'10767,"-2"5"-10041,-2 5-540,1-1 0,0 1 1,0-1-1,1 1 0,0 0 0,1 0 0,0 0 1,1 0-1,1 17 0,0-26-179,-1 0 0,1 0-1,0 0 1,0 0 0,-1 0 0,1 0-1,0 0 1,0 0 0,0 0 0,0-1-1,0 1 1,0 0 0,0-1 0,0 1-1,0-1 1,1 1 0,-1-1 0,0 1-1,0-1 1,0 0 0,1 1 0,-1-1-1,0 0 1,0 0 0,1 0 0,-1 0-1,0 0 1,0 0 0,1-1 0,-1 1 0,0 0-1,0-1 1,2 0 0,0 1-136,0-1 1,0 0-1,0 1 1,0-1-1,0-1 1,0 1-1,0 0 1,0-1-1,-1 1 1,1-1-1,0 0 1,2-2-1,0-7-2376,-4 4-1974</inkml:trace>
+  <inkml:trace contextRef="#ctx0" brushRef="#br0" timeOffset="71206.52">1606 485 7363,'-44'43'1393,"70"-43"-112,6 0-769,0 0-384,1 0-128,-10 0-1201,-5 0-5186</inkml:trace>
+  <inkml:trace contextRef="#ctx0" brushRef="#br0" timeOffset="71543.07">1638 1072 6611,'0'0'10882,"-1"14"-10153,-1 4-504,1-10-113,0-1 0,1 1 0,-1-1 0,1 1-1,1-1 1,1 12 0,-1-18-97,0 0-1,0 0 0,0 0 1,0 0-1,0 0 1,0 0-1,0 0 1,0 0-1,1 0 0,-1-1 1,0 1-1,0 0 1,1-1-1,-1 1 1,0-1-1,1 1 1,-1-1-1,1 0 0,-1 0 1,1 1-1,-1-1 1,0 0-1,1 0 1,-1 0-1,1-1 0,-1 1 1,1 0-1,-1-1 1,3 0-1,42-10 57,-44 10-52,1 0-1,-1-1 0,0 1 1,1-1-1,-1 1 0,0-1 1,0 0-1,0 0 0,0 0 1,0 0-1,0 0 0,-1 0 0,1 0 1,-1-1-1,1 1 0,-1 0 1,0-1-1,0 0 0,0 1 1,0-1-1,-1 1 0,1-1 1,-1 0-1,1 0 0,-1 1 1,0-1-1,0 0 0,0 0 1,-1 1-1,1-1 0,0 0 0,-1 1 1,0-1-1,0 0 0,0 1 1,0-1-1,0 1 0,0-1 1,-1 1-1,1 0 0,-1-1 1,0 1-1,1 0 0,-1 0 1,0 0-1,0 0 0,0 1 1,-1-1-1,1 1 0,0-1 0,-5-2 1,5 3-32,0 0 1,-1 1-1,1-1 1,0 0-1,0 1 1,0-1-1,0 1 1,-1-1-1,1 1 1,0 0-1,-1 0 1,1 0-1,0 0 1,0 1-1,-1-1 1,-3 2-1,5-2-198,-1 1-1,1 0 0,-1 0 1,1-1-1,-1 1 1,1 0-1,0 0 1,-1 1-1,1-1 0,0 0 1,0 0-1,0 1 1,-2 2-1,-8 16-4670</inkml:trace>
+  <inkml:trace contextRef="#ctx0" brushRef="#br0" timeOffset="72709.19">1898 810 5763,'0'0'11512,"6"5"-10581,19 17-158,-24-22-738,1 0-1,-1 1 1,0-1-1,0 0 1,0 1-1,1-1 0,-1 0 1,0 0-1,0 0 1,1 0-1,-1 0 1,0-1-1,0 1 0,1 0 1,-1-1-1,0 1 1,0 0-1,0-1 1,0 1-1,1-1 0,-1 0 1,0 1-1,0-1 1,0 0-1,0 0 1,0 0-1,-1 1 0,1-1 1,0 0-1,0 0 1,-1 0-1,1 0 1,0-2-1,21-34 55,-21 35-85,0-1 1,0 0 0,-1 0 0,1 0-1,-1 0 1,1 1 0,-1-1-1,0 0 1,0 0 0,0 0 0,0 0-1,-1 0 1,1 0 0,-1 0 0,0 0-1,0 0 1,0 1 0,0-1 0,0 0-1,-1 1 1,-1-4 0,1 4 9,1 1 0,-1-1 1,0 1-1,1 0 0,-1-1 0,0 1 1,0 0-1,0 0 0,0 0 0,0 0 1,0 0-1,0 1 0,0-1 0,0 1 1,-1-1-1,1 1 0,0 0 0,0 0 1,0 0-1,-1 0 0,1 0 0,0 0 1,0 1-1,0-1 0,0 1 0,-1-1 1,1 1-1,-3 2 0,1-1 20,0 1-1,0 0 1,1 0-1,0 0 1,-1 0-1,1 0 1,1 1-1,-1-1 1,0 1-1,1 0 1,0 0-1,-1 0 1,2 0-1,-1 0 1,0 0-1,1 0 1,0 1-1,0-1 1,0 1-1,0-1 1,1 1-1,0-1 1,0 1-1,0-1 1,0 1-1,1-1 1,0 0-1,0 1 1,0-1-1,0 1 1,1-1-1,0 0 1,0 0-1,0 0 1,3 5-1,1-3-101,1 0 1,0 0-1,0-1 0,1 0 1,0 0-1,0 0 0,0-1 0,16 6 1,18-2-5762,-24-7-827</inkml:trace>
+  <inkml:trace contextRef="#ctx0" brushRef="#br0" timeOffset="73500.64">2216 610 7988,'0'0'10567,"-14"4"-9895,7-3-617,4 0 16,-1-1 0,0 1 0,0 0 0,0 0-1,0 0 1,1 0 0,-1 1 0,0 0 0,1-1 0,-1 1-1,1 1 1,0-1 0,0 0 0,0 1 0,0-1 0,0 1-1,0 0 1,1 0 0,-1 0 0,1 1 0,0-1-1,0 0 1,0 1 0,1 0 0,-1-1 0,1 1 0,0 0-1,0 0 1,-1 4 0,-1 16 249,1-1 0,1 1 0,3 34 0,-2-52-458,1 0 0,0 0 0,0 0 0,0 0 0,1 0-1,-1-1 1,1 1 0,1 0 0,-1-1 0,1 1 0,0-1 0,0 0-1,1 0 1,-1 0 0,1-1 0,0 1 0,1-1 0,7 7 0,20 0-6540,-17-10 544</inkml:trace>
+  <inkml:trace contextRef="#ctx0" brushRef="#br0" timeOffset="73841.23">2307 753 10901,'0'0'7785,"2"13"-7025,-1 0-587,-1 0-36,1-1 1,1 0-1,0 1 0,5 13 1,-7-23-126,1-1 0,0 1 1,0-1-1,0 1 1,0-1-1,0 0 0,1 0 1,-1 1-1,0-1 1,1 0-1,0 0 0,0 0 1,-1-1-1,1 1 1,0 0-1,0-1 0,1 1 1,-1-1-1,0 1 1,0-1-1,1 0 1,-1 0-1,1 0 0,-1-1 1,1 1-1,-1 0 1,1-1-1,3 1 0,-4-2-8,1 1 0,-1-1-1,0 0 1,1 0 0,-1 0-1,0 0 1,0 0 0,0 0-1,0 0 1,0-1 0,0 1-1,0-1 1,-1 1 0,1-1-1,0 0 1,-1 1 0,1-1-1,-1 0 1,0 0 0,1 0-1,-1-1 1,0 1 0,0 0-1,-1 0 1,1 0 0,0-1-1,-1 1 1,1-3 0,2-8 19,-1 0 1,0 1-1,0-26 1,-2 35-419,0-25 589,0 16-6837</inkml:trace>
+  <inkml:trace contextRef="#ctx0" brushRef="#br0" timeOffset="74178.36">2591 867 13270,'0'0'8148,"-23"85"-7908,11-63-192,6-4-48,0-8-1249,6-6-2240</inkml:trace>
+  <inkml:trace contextRef="#ctx0" brushRef="#br0" timeOffset="74516.29">2705 725 11781,'0'0'6003,"0"86"-4722,0-58-145,0 4-223,3-7-161,6 0-304,5-7-288,1-7-160,0-4-32,-4-7 0,-5 0-512,-3 0-625,-3-11-11188</inkml:trace>
+  <inkml:trace contextRef="#ctx0" brushRef="#br0" timeOffset="74517.29">2667 818 5122,'0'0'12470,"105"-7"-12358,-81 7-112,-10 0-496,1 0-993,0 0-1792,-1 0-4067</inkml:trace>
+  <inkml:trace contextRef="#ctx0" brushRef="#br0" timeOffset="74855.8">2927 728 12870,'0'0'10453,"82"93"-9589,-79-65-128,3-3-159,-6 0-241,0-7-32,-6 0-96,-11-4-208,-7 0-384,-2 0-897,-3 1-2496,2-8-4115</inkml:trace>
+  <inkml:trace contextRef="#ctx0" brushRef="#br0" timeOffset="76726.69">3480 793 4114,'0'0'13225,"-13"-6"-12433,-39-16-357,51 22-422,0 0-1,0-1 1,0 1 0,0 0-1,0 0 1,0 0 0,0 0 0,0 0-1,0 0 1,0 0 0,0 1-1,0-1 1,0 0 0,0 0 0,0 1-1,0-1 1,0 1 0,0-1-1,1 1 1,-1-1 0,0 1 0,0 0-1,0-1 1,1 1 0,-1 0-1,0-1 1,1 1 0,-1 0 0,0 0-1,1 0 1,-1 0 0,1 0-1,0-1 1,-1 1 0,1 0 0,0 0-1,-1 0 1,1 2 0,-4 34 126,4-37-139,-1 4 12,1 0 0,1 0 0,-1 0 0,1 0 0,-1 0 1,1 0-1,0 0 0,0-1 0,1 1 0,2 5 0,-3-8-19,-1 0-1,1 0 1,0 0-1,0 0 0,1 0 1,-1-1-1,0 1 1,0 0-1,0 0 1,1-1-1,-1 1 1,0-1-1,0 1 1,1-1-1,-1 1 0,1-1 1,-1 0-1,0 0 1,1 1-1,-1-1 1,1 0-1,-1-1 1,0 1-1,1 0 1,-1 0-1,0 0 0,1-1 1,-1 1-1,1-1 1,-1 1-1,0-1 1,0 0-1,1 1 1,1-2-1,7-5-4,-1-1-1,1 1 1,-1-2-1,-1 1 1,0-1-1,0 0 1,0-1-1,9-16 1,-17 26 18,0 0 1,0 0-1,0-1 1,0 1-1,0 0 0,0 0 1,0 0-1,0 0 0,0 0 1,0 0-1,0 0 1,0-1-1,0 1 0,1 0 1,-1 0-1,0 0 1,0 0-1,0 0 0,0 0 1,0 0-1,0 0 0,0 0 1,0 0-1,0-1 1,1 1-1,-1 0 0,0 0 1,0 0-1,0 0 1,0 0-1,0 0 0,0 0 1,1 0-1,-1 0 0,0 0 1,0 0-1,0 0 1,0 0-1,0 0 0,0 0 1,0 0-1,1 0 1,-1 0-1,0 0 0,0 0 1,0 1-1,0-1 0,0 0 1,0 0-1,0 0 1,1 0-1,-1 0 0,0 0 1,0 0-1,0 0 1,0 0-1,0 0 0,0 1 1,0-1-1,5 12 317,0 18 221,-5-28-468,7 59 409,-3 0-1,-4 79 1,0-136-462,-1 0 0,1-1 0,-1 1 1,0 0-1,0-1 0,0 1 0,0-1 0,-1 1 0,1-1 1,-1 0-1,0 1 0,0-1 0,0 0 0,0 0 1,-1 0-1,1-1 0,-1 1 0,0-1 0,0 1 0,0-1 1,0 0-1,0 0 0,0 0 0,0 0 0,-1-1 0,1 1 1,-6 0-1,-5 2 267,-1-1 1,0 0 0,0-1 0,0-1-1,-21 0 1,34-2-285,0 1-1,0-1 1,0 0 0,1 1-1,-1-1 1,0 0 0,0 0 0,1 0-1,-1 0 1,1-1 0,-1 1-1,1 0 1,0-1 0,-1 1-1,1-1 1,0 1 0,0-1-1,0 1 1,0-1 0,0 0-1,0 1 1,0-1 0,1 0-1,-1 0 1,1 0 0,-1 0 0,1 0-1,0 0 1,0 0 0,0 1-1,0-4 1,-1-8-169,0 1 0,1 0 0,3-21 0,-1 23-447,1 1 0,0-1 0,0 1 0,1 0 0,0 0 0,1 0 0,0 1 0,1-1 0,-1 1 0,2 1 0,-1-1 0,1 1 0,0 0 0,12-9 0,27-24-6185</inkml:trace>
+  <inkml:trace contextRef="#ctx0" brushRef="#br0" timeOffset="77066.53">3691 761 10261,'0'0'8564,"0"89"-7220,0-57-303,0-3-273,-3-4-352,3-11-288,0-7-128,0-21-3409,0-4-161,0-7-3297</inkml:trace>
+  <inkml:trace contextRef="#ctx0" brushRef="#br0" timeOffset="77465.5">3691 761 8628,'-21'-7'3019,"21"7"-2966,0 0 1,0 0-1,0 0 1,0 0-1,-1 0 1,1 0-1,0 0 0,0 1 1,0-1-1,0 0 1,0 0-1,0 0 1,-1 0-1,1 0 1,0 0-1,0 0 1,0 1-1,0-1 0,0 0 1,0 0-1,0 0 1,0 0-1,0 0 1,0 1-1,0-1 1,0 0-1,-1 0 1,1 0-1,0 0 0,0 1 1,0-1-1,0 0 1,1 0-1,-1 0 1,0 0-1,0 1 1,0-1-1,0 0 0,0 0 1,0 0-1,0 0 1,0 0-1,0 1 1,0-1-1,0 0 1,0 0-1,0 0 1,1 0-1,-1 0 0,0 0 1,0 0-1,0 1 1,28 33 3378,-14-18-3656,11 22 329,-20-30-184,-1-1 1,1 1-1,1-1 0,-1 1 1,1-2-1,11 10 1,-17-15 56,1 0 0,0 0 1,0-1-1,0 1 1,0-1-1,0 1 1,0-1-1,0 1 0,0-1 1,0 0-1,0 1 1,0-1-1,0 0 1,1 0-1,-1 0 0,0 0 1,0 0-1,0 0 1,0 0-1,0 0 1,0 0-1,0 0 0,0-1 1,0 1-1,1 0 1,-1-1-1,0 1 1,0-1-1,-1 1 0,1-1 1,0 0-1,0 1 1,0-1-1,0 0 1,0 0-1,0-1 0,23-42 126,-22 40-6,-1 0-1,1 0 1,-1 1 0,1-1 0,0 0-1,1 1 1,-1-1 0,1 1 0,3-4-1,-6 7-50,0 0 0,1 0 0,-1 0 0,0 0-1,0 0 1,1 0 0,-1 0 0,0 0 0,0-1-1,1 1 1,-1 0 0,0 1 0,1-1 0,-1 0-1,0 0 1,0 0 0,1 0 0,-1 0 0,0 0 0,0 0-1,0 0 1,1 0 0,-1 0 0,0 1 0,0-1-1,1 0 1,-1 0 0,0 0 0,0 0 0,0 1-1,0-1 1,1 0 0,-1 0 0,0 1 0,0-1-1,0 0 1,0 0 0,0 0 0,0 1 0,0-1 0,1 0-1,-1 1 1,0-1 0,0 0 0,0 1 0,3 15 385,-3-13-248,1 3-156,1-1 0,0 1 1,0-1-1,0 0 1,0 0-1,1 0 0,0 0 1,0 0-1,0 0 1,1-1-1,-1 0 0,1 1 1,0-1-1,8 5 1,-10-7-195,0-1 1,0 1-1,0-1 1,1 0 0,-1 0-1,0 0 1,1 0 0,-1 0-1,1-1 1,-1 1-1,1-1 1,-1 0 0,1 1-1,-1-1 1,1 0-1,-1 0 1,1-1 0,0 1-1,-1-1 1,1 1 0,-1-1-1,0 0 1,1 0-1,-1 0 1,0 0 0,1 0-1,-1 0 1,0-1-1,0 1 1,0-1 0,0 1-1,0-1 1,0 0 0,2-3-1,0 0-371,-1 0-1,1 0 1,-1 0 0,-1 0-1,1 0 1,-1-1 0,0 1-1,0-1 1,0 0 0,1-9-1,-1-7 2196,-3 4 4540,1 19-6103,1 1 0,-1 0-1,1 0 1,0 0 0,0 0 0,-1 0-1,1 0 1,0-1 0,1 1-1,-1 0 1,0-1 0,0 1 0,1-1-1,-1 1 1,1-1 0,-1 0 0,4 2-1,36 16 376,6 3-568,-46-20 108,1-1 0,0 0 0,-1 1 1,1 0-1,-1-1 0,1 1 0,-1 0 0,0 0 0,0 0 0,0 0 0,0 0 0,0 0 0,0 0 0,0 0 1,-1 0-1,1 1 0,-1-1 0,1 0 0,-1 0 0,0 4 0,0-3 107,1 0-1,-1 0 1,0 0-1,0 0 1,0 0-1,-1 0 1,1 0-1,-1 0 1,1 0-1,-1 0 1,0 0-1,0 0 1,-1 0-1,1 0 1,-1-1-1,1 1 1,-1 0-1,0-1 1,0 0-1,0 1 1,0-1 0,0 0-1,0 0 1,-1 0-1,1 0 1,-1 0-1,1-1 1,-1 1-1,0-1 1,0 0-1,0 0 1,1 0-1,-1 0 1,0 0-1,0-1 1,0 1-1,-1-1 1,1 0-1,0 1 1,0-2-1,0 1 1,-3-1-1,-1 2 13,0-1-1,1-1 0,-1 1 1,0-1-1,1 0 0,-1 0 1,1-1-1,-1 0 0,1 0 1,-11-6-1,14 6-205,1 0-1,-1 0 1,1-1 0,0 1 0,-1-1-1,1 0 1,0 1 0,1-1 0,-1 0-1,0 0 1,1 0 0,0 0-1,0 0 1,-1-1 0,2 1 0,-1 0-1,0 0 1,1-1 0,0 1 0,-1 0-1,1-1 1,1 1 0,0-5 0,5-20-3194,16 6-2017</inkml:trace>
+  <inkml:trace contextRef="#ctx0" brushRef="#br0" timeOffset="77878.55">4486 811 10885,'0'0'11040,"-14"-8"-10264,4 2-674,-1 1 0,1 0 0,-18-5 0,27 10-95,0 0 1,0 0-1,0 0 0,-1 0 0,1 1 0,0-1 1,0 0-1,0 1 0,0-1 0,0 1 0,-1-1 0,1 1 1,0-1-1,0 1 0,0 0 0,1-1 0,-1 1 1,0 0-1,0 0 0,0 0 0,0 0 0,1 0 0,-1 0 1,0 0-1,1 0 0,-1 0 0,1 0 0,-1 0 1,1 0-1,0 0 0,-1 0 0,1 1 0,0-1 0,0 0 1,0 2-1,-4 43 138,4-45-141,0 3-2,0 0 0,0 0 0,1 0 0,-1 0 0,1 0 0,0 0 0,0 0 0,0 0 0,1-1 0,0 1 0,-1-1 0,1 1 0,0-1 0,1 1 0,2 2 0,-3-4-8,0 0 1,0-1-1,0 1 1,0-1-1,0 0 1,0 1-1,0-1 1,1 0-1,-1 0 1,0-1-1,1 1 1,-1 0-1,0-1 1,1 1-1,-1-1 1,1 0-1,-1 0 1,1 0-1,-1 0 1,1 0-1,-1-1 0,1 1 1,-1-1-1,1 0 1,3-1-1,-3 0 14,0 0-1,0 0 0,0 0 0,-1-1 0,1 1 0,-1-1 1,0 1-1,4-7 0,-5 7-4,0 1 0,0-1 0,0 0 1,0 1-1,0-1 0,0 0 0,1 1 0,-1 0 0,0-1 1,1 1-1,-1 0 0,1-1 0,-1 1 0,1 0 0,0 0 0,-1 1 1,1-1-1,0 0 0,0 0 0,0 1 0,-1-1 0,1 1 1,0 0-1,0-1 0,2 1 0,-3 1 38,0-1-1,-1 1 1,1-1 0,0 1-1,-1-1 1,1 1 0,-1 0-1,1-1 1,0 1 0,-1 0-1,0 0 1,1-1 0,-1 1-1,1 0 1,-1 0 0,0 0-1,0 0 1,1 0 0,-1-1-1,0 1 1,0 0 0,0 0-1,0 1 1,0-1-90,0-1-1,0 1 1,0 0 0,0 0-1,0-1 1,0 1 0,0 0-1,0 0 1,0-1 0,0 1-1,1 0 1,-1-1 0,0 1-1,1 0 1,-1-1 0,0 1-1,1 0 1,-1-1 0,1 1-1,-1-1 1,1 1 0,-1-1-1,1 1 1,-1-1 0,1 1-1,-1-1 1,1 0-1,0 1 1,-1-1 0,1 0-1,0 1 1,-1-1 0,1 0-1,0 0 1,0 0 0,-1 1-1,2-1 1</inkml:trace>
+</inkml:ink>
+</file>
+
+<file path=word/ink/ink88.xml><?xml version="1.0" encoding="utf-8"?>
+<inkml:ink xmlns:inkml="http://www.w3.org/2003/InkML">
+  <inkml:definitions>
+    <inkml:context xml:id="ctx0">
+      <inkml:inkSource xml:id="inkSrc0">
+        <inkml:traceFormat>
+          <inkml:channel name="X" type="integer" min="-2.14748E9" max="2.14748E9" units="cm"/>
+          <inkml:channel name="Y" type="integer" min="-2.14748E9" max="2.14748E9" units="cm"/>
+          <inkml:channel name="F" type="integer" max="32767" units="dev"/>
+        </inkml:traceFormat>
+        <inkml:channelProperties>
+          <inkml:channelProperty channel="X" name="resolution" value="1000" units="1/cm"/>
+          <inkml:channelProperty channel="Y" name="resolution" value="1000" units="1/cm"/>
+          <inkml:channelProperty channel="F" name="resolution" value="0" units="1/dev"/>
+        </inkml:channelProperties>
+      </inkml:inkSource>
+      <inkml:timestamp xml:id="ts0" timeString="2023-08-02T13:40:50.829"/>
+    </inkml:context>
+    <inkml:brush xml:id="br0">
+      <inkml:brushProperty name="width" value="0.025" units="cm"/>
+      <inkml:brushProperty name="height" value="0.025" units="cm"/>
+    </inkml:brush>
+  </inkml:definitions>
+  <inkml:trace contextRef="#ctx0" brushRef="#br0">128 123 3922,'0'0'14193,"-13"-4"-12958,-43-11-298,54 14-865,0 1 1,0-1-1,-1 1 1,1 0-1,0 0 1,-1 0-1,1 0 1,0 0-1,0 1 1,-1-1-1,1 1 1,0-1-1,0 1 1,0 0-1,0 0 1,-1 0-1,1 0 1,0 0-1,1 1 1,-1-1-1,0 0 1,0 1-1,-2 2 1,4-3-58,-1 0 0,0 0 0,1 0 0,-1 0 0,1 0 0,-1 0 0,1 0 0,0 0 0,-1 0 0,1 0 1,0 0-1,0 1 0,0-1 0,0 0 0,0 0 0,0 0 0,0 0 0,0 0 0,0 0 0,1 0 0,-1 0 0,0 1 0,1-1 0,-1 0 0,1 0 0,-1 0 0,1 0 0,-1 0 0,1-1 0,0 1 1,-1 0-1,1 0 0,0 0 0,0 0 0,0-1 0,0 1 0,0 0 0,0-1 0,1 1 0,58 25 29,-51-23-42,0 0 1,0 1 0,0-1 0,0 2 0,0-1 0,-1 1-1,0 1 1,0-1 0,12 13 0,-19-17 0,0 0-1,0 0 0,0 0 1,0 0-1,0 1 1,0-1-1,-1 0 1,1 1-1,0-1 1,-1 0-1,1 1 1,-1-1-1,1 1 1,-1-1-1,0 1 1,0-1-1,0 1 1,0-1-1,0 1 1,0-1-1,0 1 1,0-1-1,0 1 0,-1-1 1,1 1-1,-1-1 1,0 3-1,-1-1 39,0-1-1,0 1 0,-1-1 1,1 0-1,0 0 1,-1 0-1,0 0 0,1 0 1,-1 0-1,0-1 0,0 1 1,-4 1-1,-5 1 104,0 0 0,0-1-1,-1 0 1,1-1 0,-22 2 0,33-4-183,0 0 0,0 0 1,0 0-1,0 0 0,0 0 1,0 0-1,0 0 0,0 0 1,0 0-1,0 0 0,1-1 0,-1 1 1,0 0-1,0-1 0,0 1 1,0-1-1,0 1 0,0-1 1,1 1-1,-1-1 0,0 0 1,1 1-1,-1-1 0,0 0 0,1 1 1,-1-1-1,0-2 0,0 2-187,1-1-1,0 0 0,0 1 0,0-1 0,0 0 0,0 1 0,1-1 1,-1 1-1,0-1 0,1 0 0,-1 1 0,1-1 0,0 1 0,1-3 0,3-6-1441,1 1 0,0 0 0,1 0 0,9-8 0,15-12-4285</inkml:trace>
+  <inkml:trace contextRef="#ctx0" brushRef="#br0" timeOffset="338.62">127 122 7940</inkml:trace>
+  <inkml:trace contextRef="#ctx0" brushRef="#br0" timeOffset="339.62">127 122 7940,'74'-21'2820,"-74"21"-2698,1 0 0,-1 0 0,1-1 0,0 1 0,-1 0 0,1 0 0,-1 0 0,1 0 0,0 0 0,-1 0 1,1 0-1,-1 0 0,1 0 0,0 0 0,-1 0 0,1 0 0,-1 0 0,1 0 0,0 1 0,-1-1 0,1 0 0,-1 0 1,1 1-1,-1-1 0,1 0 0,-1 1 0,1-1 0,-1 1 0,1-1 0,-1 1 0,0-1 0,1 1 0,-1-1 0,0 1 1,1-1-1,-1 1 0,0-1 0,0 1 0,1 0 0,-1 22 1069,0-19-577,1 7 77,0 9 275,1 1-1,6 27 1,-8-45-926,0 0-1,1 0 1,0-1 0,0 1-1,-1 0 1,2 0-1,-1 0 1,0-1 0,0 1-1,1 0 1,0-1-1,-1 1 1,1-1 0,0 0-1,0 0 1,0 0-1,1 0 1,-1 0-1,0 0 1,1 0 0,0-1-1,-1 1 1,1-1-1,4 2 1,-5-3-39,1 0 1,-1-1-1,0 1 0,0-1 0,0 0 1,0 1-1,0-1 0,0 0 1,0 0-1,0 0 0,0-1 0,0 1 1,0 0-1,-1-1 0,1 1 1,-1-1-1,1 1 0,-1-1 0,1 0 1,-1 0-1,0 0 0,0 0 1,0 0-1,0 0 0,0 0 0,0 0 1,-1 0-1,1 0 0,0-4 0,3-7 5,-1-1 0,0 1 0,1-22-1,-4 19-1,0 12 5,0 0 0,-1-1-1,2 1 1,-1 0 0,0 0-1,1 0 1,0 0 0,0 0-1,2-6 1,-1 15 147,-1 0 0,0 0 0,0 0 0,0 1 0,-1-1-1,0 9 1,-1 24 372,3 44-58,-1-80-552,-1 0 0,1-1 1,-1 1-1,1-1 0,-1 1 0,1-1 0,0 1 0,0-1 0,0 1 0,0-1 1,0 0-1,0 1 0,0-1 0,1 0 0,-1 0 0,0 0 0,1 0 0,-1 0 1,0 0-1,1-1 0,-1 1 0,1 0 0,0-1 0,-1 1 0,1-1 0,3 1 1,-3-1-413,-1 1 0,1-1 1,0 0-1,0 0 0,0 0 1,0-1-1,0 1 1,0 0-1,0-1 0,-1 1 1,1-1-1,0 0 0,0 1 1,-1-1-1,1 0 1,2-1-1,10-14-7584</inkml:trace>
+  <inkml:trace contextRef="#ctx0" brushRef="#br0" timeOffset="771.47">490 161 7860,'0'0'13315,"-11"2"-12256,8-3-1000,0 1-1,0 1 1,0-1 0,0 0-1,0 1 1,0 0 0,0-1-1,0 1 1,0 0-1,0 1 1,1-1 0,-1 0-1,0 1 1,1 0-1,-1-1 1,1 1 0,-1 0-1,1 0 1,0 1 0,0-1-1,0 0 1,0 1-1,0-1 1,1 1 0,-1-1-1,1 1 1,0 0 0,-1 0-1,1 0 1,1 0-1,-1 0 1,0 0 0,1 0-1,-1 0 1,1 0 0,0 3-1,0-5-56,0 1-1,-1-1 1,1 0-1,0 1 1,0-1-1,1 0 1,-1 0-1,0 1 0,0-1 1,1 0-1,-1 1 1,1-1-1,-1 0 1,1 0-1,-1 0 1,1 0-1,0 1 1,-1-1-1,1 0 1,0 0-1,0 0 1,0-1-1,0 1 1,0 0-1,1 1 1,1-1-15,0-1 1,0 1-1,0-1 1,0 1-1,0-1 1,0 0-1,0 0 1,0 0-1,0 0 1,3-1-1,-2 0-34,0-1 0,-1 1 0,1-1 0,-1 1 0,1-1-1,-1 0 1,0 0 0,0-1 0,1 1 0,-2-1-1,1 1 1,0-1 0,0 0 0,-1 0 0,0 0-1,1-1 1,-1 1 0,1-4 0,1 0-1,-1 1 1,1 0 0,-2-1-1,1 0 1,-1 0-1,0 1 1,0-1 0,0-14-1,-2 20 467,0 37 723,2-1-928,2-1 1,11 52-1,-8-51-152,-1-1 0,1 54 1,-7-85-42,0 0 0,-1 0 1,0 0-1,1 0 0,-1 0 1,0 0-1,-1 0 0,1 0 1,0 0-1,-1-1 0,0 1 1,0-1-1,1 1 0,-1-1 0,-1 0 1,1 0-1,0 0 0,0 0 1,-1 0-1,1 0 0,-1 0 1,0-1-1,1 1 0,-1-1 1,0 0-1,0 0 0,0 0 1,0 0-1,0-1 0,0 1 1,0-1-1,0 0 0,0 1 1,0-2-1,0 1 0,-4-1 1,3 2-9,1-1 0,-1 0 1,0-1-1,1 1 0,-1-1 0,0 1 1,1-1-1,-1 0 0,1-1 0,-1 1 1,1-1-1,0 1 0,0-1 1,-1 0-1,1 0 0,0 0 0,1-1 1,-1 1-1,0-1 0,1 1 0,-1-1 1,1 0-1,0 0 0,0 0 1,0 0-1,0-1 0,1 1 0,-1 0 1,1-1-1,0 1 0,-1-5 1,1 3-220,1 0 0,-1 0 1,1-1-1,0 1 0,1 0 1,0 0-1,-1-1 0,1 1 1,1 0-1,-1 0 0,5-9 1,-1 6-778,0 1 0,0 0 1,1 0-1,0 0 0,14-12 1,15-15-4802</inkml:trace>
+  <inkml:trace contextRef="#ctx0" brushRef="#br0" timeOffset="1494.43">745 104 11349,'0'0'6561,"-16"4"-4043,4 0-2092,0 0 0,0 0 0,0 1 0,1 1 0,-1 0 0,-19 14 0,27-17-343,0 0 0,0 1 0,0-1 0,0 1 0,1 0 0,-1 1 0,1-1 0,0 0 0,0 1 1,1 0-1,0-1 0,-1 1 0,1 0 0,1 0 0,-1 0 0,1 1 0,0-1 0,0 0 0,1 0 0,-1 1 0,1-1 0,0 0 1,1 7-1,0-10-83,-1 0 0,1 0 0,0 0-1,-1 0 1,1-1 0,0 1 0,0 0 0,0 0 0,0-1 0,0 1 0,1-1 0,-1 1 0,0-1 0,1 1 0,-1-1 0,1 0 0,-1 0 0,1 0 0,0 0 0,-1 0 0,1 0 0,0 0 0,0-1 0,0 1 0,0 0 0,0-1 0,2 1 0,7 1-102,1-1 0,-1 0 0,19-1 1,-18 0-142,-10-1 178,1 1 1,-1-1 0,1 1 0,-1-1 0,0 0 0,1 0-1,-1 0 1,0 0 0,0 0 0,0-1 0,0 1-1,0-1 1,0 1 0,0-1 0,0 0 0,0 0 0,-1 0-1,1 1 1,-1-2 0,0 1 0,1 0 0,-1 0-1,0 0 1,0-1 0,0 1 0,-1 0 0,1-1 0,-1 1-1,1-1 1,-1-3 0,3-10 129,-1 1 1,-1-1-1,-1-20 1,0 22 348,3 21 59,15 58-406,16 128 0,-33-184-68,-1 0 0,1 0 1,-1 0-1,-1 0 0,1-1 1,-2 1-1,1 0 0,-4 10 1,4-16 30,-1 0 1,1 0-1,-1 0 1,0 0-1,0 0 1,0-1-1,-1 1 1,1-1-1,0 1 1,-1-1-1,0 0 1,1 0-1,-1 0 0,0 0 1,0 0-1,0-1 1,0 1-1,-1-1 1,1 0-1,0 0 1,-1 0-1,1-1 1,-6 2-1,5-2 37,1 1 0,0 0-1,-1-1 1,1 0 0,0 0-1,-1 0 1,1 0 0,0 0-1,-1-1 1,1 1-1,0-1 1,0 0 0,-1 0-1,1 0 1,0-1 0,0 1-1,0-1 1,0 1 0,0-1-1,1 0 1,-1 0 0,1 0-1,-1-1 1,1 1 0,-3-4-1,2 1-50,1 0 0,-1-1-1,1 0 1,0 1 0,0-1 0,1 0-1,0 0 1,0 0 0,0 0-1,1 0 1,0 0 0,0-1 0,1-7-1,0 6-138,1 0 0,0 0 0,1 0 0,-1 0 0,1 0-1,1 1 1,0-1 0,0 1 0,0 0 0,1 0 0,0 0 0,0 1 0,0 0-1,13-10 1,9-8-1687,2 1-1,35-20 0,-27 18-994,-18 14 1965,21-16-414,-39 26 1430,1 0-1,0 0 1,-1-1 0,1 1-1,-1-1 1,0 1-1,1-1 1,-1 0 0,0 1-1,0-1 1,0 0-1,0 0 1,-1 0-1,1 0 1,0 0 0,-1 0-1,1-3 1,-7 4 3804,-20 3-2168,24-1-1706,-1 0 0,1 0 0,0 0 0,0 0 1,0 0-1,0 1 0,0-1 0,0 1 0,0 0 0,0 0 1,1-1-1,-1 1 0,1 0 0,-1 0 0,1 0 0,0 1 0,0-1 1,0 0-1,0 0 0,0 1 0,-1 3 0,0 1-96,1 0-1,-1 1 0,1-1 1,1 0-1,-1 1 0,2 7 1,-1-13-61,0-1 0,0 0 0,0 0 0,1 0 0,-1 1 0,0-1 1,1 0-1,-1 0 0,1 0 0,0 0 0,-1 0 0,1 0 0,0 0 0,0 0 0,-1 0 0,1 0 0,0 0 1,0 0-1,0 0 0,0-1 0,0 1 0,0 0 0,0-1 0,2 1 0,1 1-318,-1-1 1,1 0-1,0 0 0,0-1 0,-1 1 0,1-1 0,0 0 1,5 0-1,-1-1-966,1 0 0,-1 0 0,1-1 0,-1 0 0,0-1 0,15-6 0,3-6-2710,-4 1 1249</inkml:trace>
+  <inkml:trace contextRef="#ctx0" brushRef="#br0" timeOffset="1847.61">1063 164 6931,'0'0'13798,"-1"-4"-12456,2-10-676,4 15 72,14 26 447,-2-1-1063,-12-20-102,-1 1-1,0 0 1,-1-1-1,1 1 1,-1 1-1,-1-1 1,1 0-1,2 15 1,-5-20-14,1 0 0,-1-1 0,0 1 0,0 0 0,0 0 0,0 0 0,0 0 0,0 0 0,0-1 0,-1 1 0,1 0 0,0 0 0,-1 0 0,0-1 0,1 1 0,-1 0 0,0-1 0,0 1 0,0 0 0,0-1 0,0 1 0,0-1 0,-1 0 0,1 1 0,0-1 0,-1 0 0,1 0 0,-1 0 0,1 0 0,-1 0 0,0 0 0,1 0 0,-1 0 0,0-1 0,0 1 0,0-1 0,1 1 0,-1-1 0,0 0 0,-4 0 0,3 1-22,0-1 0,0 1 0,0-1 1,0 0-1,0 0 0,-1 0 1,1 0-1,0-1 0,0 1 1,0-1-1,0 0 0,0 0 0,0 0 1,0 0-1,0-1 0,0 1 1,1-1-1,-1 0 0,0 1 1,1-1-1,-5-4 0,5 1-357,0 0 0,-1 1 1,2-1-1,-1 0 0,0 0 0,1 0 0,0 0 0,0-1 1,1 1-1,0 0 0,-1 0 0,2 0 0,0-7 0,-1 2-1064,1 0-1,1 0 0,0 0 1,0 0-1,1 0 1,8-17-1,11-20-6552</inkml:trace>
+  <inkml:trace contextRef="#ctx0" brushRef="#br0" timeOffset="1848.61">1153 0 11109,'0'0'11221,"53"97"-9892,-41-65-545,-3 3-368,2-6-240,-2-8-144,-3-3-32,0-7-16,-3-8-512,0-3-848,-6-10-11814</inkml:trace>
+  <inkml:trace contextRef="#ctx0" brushRef="#br0" timeOffset="2185.38">1190 77 10805,'0'0'6851,"93"25"-7363,-67-22-2017,4-3-3202</inkml:trace>
+</inkml:ink>
+</file>
+
+<file path=word/ink/ink89.xml><?xml version="1.0" encoding="utf-8"?>
+<inkml:ink xmlns:inkml="http://www.w3.org/2003/InkML">
+  <inkml:definitions>
+    <inkml:context xml:id="ctx0">
+      <inkml:inkSource xml:id="inkSrc0">
+        <inkml:traceFormat>
+          <inkml:channel name="X" type="integer" min="-2.14748E9" max="2.14748E9" units="cm"/>
+          <inkml:channel name="Y" type="integer" min="-2.14748E9" max="2.14748E9" units="cm"/>
+          <inkml:channel name="F" type="integer" max="32767" units="dev"/>
+        </inkml:traceFormat>
+        <inkml:channelProperties>
+          <inkml:channelProperty channel="X" name="resolution" value="1000" units="1/cm"/>
+          <inkml:channelProperty channel="Y" name="resolution" value="1000" units="1/cm"/>
+          <inkml:channelProperty channel="F" name="resolution" value="0" units="1/dev"/>
+        </inkml:channelProperties>
+      </inkml:inkSource>
+      <inkml:timestamp xml:id="ts0" timeString="2023-08-02T13:36:42.100"/>
+    </inkml:context>
+    <inkml:brush xml:id="br0">
+      <inkml:brushProperty name="width" value="0.05" units="cm"/>
+      <inkml:brushProperty name="height" value="0.05" units="cm"/>
+      <inkml:brushProperty name="color" value="#E71224"/>
+    </inkml:brush>
+  </inkml:definitions>
+  <inkml:trace contextRef="#ctx0" brushRef="#br0">112 47 9380,'0'0'9413,"-3"82"-9141,3-57-128,0 0-144,0 3 0,0-6-705,0-5-1071,0-6-1266,-6-4-2624</inkml:trace>
+  <inkml:trace contextRef="#ctx0" brushRef="#br0" timeOffset="350.82">1 150 4322,'0'0'11093,"108"-11"-10805,-82 11-288,0 0-544,-2 0-2017,-4 0-2994</inkml:trace>
+  <inkml:trace contextRef="#ctx0" brushRef="#br0" timeOffset="691.03">369 47 12934,'0'0'6339,"23"78"-5571,-20-49-336,3-1-368,-3-3-64,-3-7-832,0 0-865,0-8-1296,0-2-2978</inkml:trace>
+  <inkml:trace contextRef="#ctx0" brushRef="#br0" timeOffset="692.03">308 164 6339,'0'0'9508,"108"-17"-8803,-82 17-481,-3 0-224,1 0-545,-4 0-1295,1 0-3011</inkml:trace>
+  <inkml:trace contextRef="#ctx0" brushRef="#br0" timeOffset="1073.16">635 47 2913,'0'0'17288,"26"100"-16535,-23-65-353,3-3-240,-3-7-160,3-7-304,0-7-785,0-4-608,-3 0-880</inkml:trace>
+  <inkml:trace contextRef="#ctx0" brushRef="#br0" timeOffset="1074.16">550 179 9364,'0'0'9589,"91"-18"-8325,-62 18-239,-3 0-401,-5 0-352,-6 0-272,-7 0-448,-2 11-1409,-6-4-1937</inkml:trace>
+  <inkml:trace contextRef="#ctx0" brushRef="#br0" timeOffset="3516.32">955 169 13398,'0'0'7203,"90"-11"-5842,-60 8-481,2-1-255,-3 4-177,-6 0-176,-8 0-208,-6-3-64,-30 3-10741</inkml:trace>
+  <inkml:trace contextRef="#ctx0" brushRef="#br0" timeOffset="4033.25">1524 57 14102,'0'0'5331,"105"11"-5331,-87-4-32,-1 0-1185,-11 1-2032,-6 2-3586</inkml:trace>
+  <inkml:trace contextRef="#ctx0" brushRef="#br0" timeOffset="4381.64">1490 211 9845,'0'0'7155,"91"3"-5490,-62-3-801,-6 4-272,1-4-496,-7 0-96,1 0-432,-1 0-1249,1 0-1808,2-4-5411</inkml:trace>
+  <inkml:trace contextRef="#ctx0" brushRef="#br0" timeOffset="4845.05">2133 0 10005,'0'0'5266,"32"111"-4642,-32-72-592,0-3-32,-5-4-752,-7-7-2081,3-11-2514</inkml:trace>
+  <inkml:trace contextRef="#ctx0" brushRef="#br0" timeOffset="5184.42">2072 128 10565,'0'0'6163,"96"-7"-5443,-69 7-608,-4 0-112,0 0-736,1 3-1009,-1-3-1393,-2 0-2384</inkml:trace>
+  <inkml:trace contextRef="#ctx0" brushRef="#br0" timeOffset="5558.9">2483 15 11541,'0'0'5843,"41"96"-4691,-41-71-447,0 0-481,0-7-224,-3 3-704,-6-3-1105,4-4-1569,-4-3-2160</inkml:trace>
+  <inkml:trace contextRef="#ctx0" brushRef="#br0" timeOffset="5559.9">2308 125 10309,'0'0'8820,"108"-11"-7380,-76 11-799,-3 0-209,-2 0-352,-4 0-80,-5 0-592,-4 4-1137,-2-4-1649</inkml:trace>
 </inkml:ink>
 </file>
 
@@ -5777,6 +10326,272 @@
   </inkml:definitions>
   <inkml:trace contextRef="#ctx0" brushRef="#br0">15 0 9300,'0'0'11365,"77"0"-11268,-48 0-97,-8 0-993,-5 10-1728,-10 0-2738</inkml:trace>
   <inkml:trace contextRef="#ctx0" brushRef="#br0" timeOffset="372.17">0 132 10869,'0'0'13926,"99"0"-13029,-70 0-305,-8 0-320,-5 0-160,0 0-112,-10 4 0,-1-4-464</inkml:trace>
+</inkml:ink>
+</file>
+
+<file path=word/ink/ink90.xml><?xml version="1.0" encoding="utf-8"?>
+<inkml:ink xmlns:inkml="http://www.w3.org/2003/InkML">
+  <inkml:definitions>
+    <inkml:context xml:id="ctx0">
+      <inkml:inkSource xml:id="inkSrc0">
+        <inkml:traceFormat>
+          <inkml:channel name="X" type="integer" min="-2.14748E9" max="2.14748E9" units="cm"/>
+          <inkml:channel name="Y" type="integer" min="-2.14748E9" max="2.14748E9" units="cm"/>
+          <inkml:channel name="F" type="integer" max="32767" units="dev"/>
+        </inkml:traceFormat>
+        <inkml:channelProperties>
+          <inkml:channelProperty channel="X" name="resolution" value="1000" units="1/cm"/>
+          <inkml:channelProperty channel="Y" name="resolution" value="1000" units="1/cm"/>
+          <inkml:channelProperty channel="F" name="resolution" value="0" units="1/dev"/>
+        </inkml:channelProperties>
+      </inkml:inkSource>
+      <inkml:timestamp xml:id="ts0" timeString="2023-08-02T13:42:25.565"/>
+    </inkml:context>
+    <inkml:brush xml:id="br0">
+      <inkml:brushProperty name="width" value="0.025" units="cm"/>
+      <inkml:brushProperty name="height" value="0.025" units="cm"/>
+    </inkml:brush>
+  </inkml:definitions>
+  <inkml:trace contextRef="#ctx0" brushRef="#br0">100 615 14455,'0'0'5205,"-4"11"-4616,1-1-606,-2 3 342,0 0 0,2 0-1,-4 19 1,7-29-237,-1 0 1,1 0-1,0-1 1,-1 1-1,1 0 1,1 0 0,-1 0-1,0-1 1,1 1-1,-1 0 1,1 0-1,0-1 1,0 1-1,0 0 1,0-1-1,0 1 1,1-1-1,-1 0 1,1 1 0,-1-1-1,1 0 1,0 0-1,0 0 1,4 3-1,-2-2-138,1 0-1,-1 0 0,0-1 0,1 0 1,0 0-1,-1 0 0,1-1 1,0 0-1,0 1 0,0-2 1,0 1-1,0 0 0,0-1 1,0 0-1,8-1 0,-12-1-325,1 1 1,-1-1-1,1 1 0,-1-1 1,0 0-1,0 0 0,0 0 0,0 1 1,0-1-1,-1 0 0,1 0 0,0 0 1,-1 0-1,1 0 0,-1-1 1,0 1-1,0 0 0,0 0 0,0-3 1,0 4-480,1-17-6330</inkml:trace>
+  <inkml:trace contextRef="#ctx0" brushRef="#br0" timeOffset="340.26">100 615 8932,'-99'99'2977,"116"-102"-2128,12-8 608,7 4-1153,-4 3-304,0 1-529,0 3-1952,-3 0-1473</inkml:trace>
+  <inkml:trace contextRef="#ctx0" brushRef="#br0" timeOffset="687.02">299 669 4066,'0'0'12232,"-6"8"-11215,-20 27 66,25-35-1023,1 1 0,-1 0 1,0 0-1,1-1 0,-1 1 1,0 0-1,1 0 0,-1 0 1,1 0-1,-1 0 0,1 0 1,0 0-1,-1 0 0,1 0 1,0 0-1,0 0 0,0 0 1,0 0-1,-1 0 0,1 0 1,1 0-1,-1 0 0,0 0 1,0 0-1,0 0 0,0 0 1,1 0-1,-1 0 1,0 0-1,1 0 0,-1-1 1,1 1-1,-1 0 0,1 0 1,0 0-1,-1 0 0,1-1 1,0 1-1,-1 0 0,1-1 1,0 1-1,0 0 0,0-1 1,0 1-1,1 0 0,4 1-95,0 0-1,0-1 1,0 0-1,0 0 1,11 1-1,-6-1 182,-7-1-195,0 1 1,1 0 0,-1 0 0,0 0-1,0 1 1,0-1 0,0 1 0,0 0-1,7 5 1,-10-6 65,0 0 0,0 0 1,0 0-1,-1 0 0,1 0 0,0 0 0,-1 1 1,1-1-1,-1 0 0,0 0 0,1 1 0,-1-1 1,0 0-1,0 1 0,0-1 0,0 0 0,0 1 1,0-1-1,0 0 0,0 1 0,0-1 0,-1 0 1,1 0-1,0 1 0,-1-1 0,1 0 0,-1 0 0,0 1 1,1-1-1,-1 0 0,0 0 0,0 0 0,1 0 1,-1 0-1,0 0 0,0 0 0,-2 1 0,-3 4 247,1 0-1,-2 0 1,1-1-1,0 0 1,-1 0-1,-13 7 0,17-11-254,0 1 0,0 0-1,0-1 1,0 0 0,0 0-1,-1 0 1,1 0 0,0 0-1,-1-1 1,1 1 0,0-1-1,-1 0 1,1 0-1,-1 0 1,1-1 0,0 1-1,-1-1 1,1 0 0,-5-1-1,7 1-170,0 0 0,0 0-1,0 0 1,0 0 0,1 0-1,-1 0 1,0 0-1,1 0 1,-1-1 0,1 1-1,-1 0 1,1 0 0,0 0-1,-1-1 1,1 1 0,0 0-1,0 0 1,0-1 0,0 1-1,0 0 1,0-1-1,0-1 1,1 0-383,-1-24-4927</inkml:trace>
+  <inkml:trace contextRef="#ctx0" brushRef="#br0" timeOffset="1651.12">632 158 5811,'0'0'13168,"14"-3"-12522,46-14-361,-56 15-274,-1 1 0,1-1 0,-1 0 0,0 0 0,0 0 0,0 0 0,0 0 0,0-1-1,0 1 1,0-1 0,-1 0 0,0 0 0,1 0 0,-1 0 0,0 0 0,0 0 0,-1-1-1,1 1 1,-1-1 0,0 1 0,1-1 0,-2 0 0,1 1 0,0-1 0,-1 0-1,1 1 1,-1-6 0,0 7-6,-1 0-1,1 0 1,0-1-1,-1 1 0,1 0 1,-1 0-1,1 0 1,-1 0-1,0-1 1,0 1-1,0 0 0,0 1 1,0-1-1,-1 0 1,1 0-1,-1 0 1,1 1-1,-1-1 0,1 1 1,-1-1-1,0 1 1,0 0-1,0-1 1,0 1-1,0 0 0,0 0 1,0 1-1,0-1 1,0 0-1,0 1 1,0-1-1,-1 1 0,1 0 1,0-1-1,0 1 1,-1 0-1,1 0 1,0 1-1,0-1 1,-1 0-1,-1 2 0,0-1 16,0 1 1,0 0-1,0 0 0,0 1 0,1-1 0,-1 1 0,1 0 0,0 0 0,0 0 0,0 0 1,0 0-1,0 1 0,1-1 0,-1 1 0,1 0 0,0-1 0,-2 8 0,-3 3 166,1 1 0,0 1-1,-4 22 1,8-31-71,1 0-1,-1 0 1,2 0 0,-1 1 0,1-1-1,0 0 1,0 1 0,1-1-1,2 11 1,-1-15-86,-1 1-1,0-1 0,1 0 1,0 0-1,0 0 0,0 0 1,0 0-1,0 0 1,1-1-1,-1 1 0,1-1 1,-1 0-1,1 1 0,0-1 1,0 0-1,0-1 0,0 1 1,0 0-1,1-1 1,-1 0-1,6 2 0,7 1-66,0-1-1,0-1 1,0 0-1,0-1 0,24-2 1,-24 0-1180,0-1 1,30-7-1,-2-7-3560</inkml:trace>
+  <inkml:trace contextRef="#ctx0" brushRef="#br0" timeOffset="2572.93">1079 34 960,'0'0'19503,"-10"0"-18516,8-1-947,0 1 0,-1 0-1,1 0 1,0 0 0,-1 0 0,1 0 0,0 0 0,0 1 0,-1-1 0,1 1-1,0 0 1,0-1 0,-1 1 0,1 0 0,0 0 0,0 1 0,0-1 0,0 0-1,1 1 1,-1-1 0,0 1 0,0 0 0,1-1 0,-1 1 0,1 0 0,0 0 0,-1 0-1,1 0 1,0 0 0,0 0 0,0 0 0,1 0 0,-1 1 0,0-1 0,1 0-1,0 1 1,-1 2 0,-3 12 234,1 1 1,1-1-1,1 1 0,0-1 0,1 1 1,5 34-1,-4-47-363,0 0-1,0-1 1,0 1-1,0-1 1,1 1 0,-1-1-1,1 1 1,1-1-1,-1 0 1,0 0 0,1 0-1,0 0 1,0-1 0,0 1-1,0-1 1,1 1-1,-1-1 1,1 0 0,0-1-1,0 1 1,0-1 0,0 1-1,0-1 1,1 0-1,-1-1 1,1 1 0,-1-1-1,1 0 1,0 0 0,7 0-1,16 0-3546,-1-1-1748</inkml:trace>
+  <inkml:trace contextRef="#ctx0" brushRef="#br0" timeOffset="2920.23">1276 91 10085,'0'0'8929,"-2"16"-7222,-4 53-511,6-63-1155,0 0 1,1 0 0,-1 0-1,1 0 1,0 0 0,1 0-1,0-1 1,0 1 0,0 0-1,0-1 1,1 1 0,0-1-1,0 0 1,0 0 0,1 0-1,0-1 1,-1 1 0,2-1-1,-1 0 1,1 0 0,-1 0-1,1 0 1,0-1 0,0 0-1,0 0 1,1-1 0,-1 1-1,1-1 1,0 0 0,-1 0-1,1-1 1,0 0 0,0 0-1,0 0 1,0-1-1,0 0 1,0 0 0,9-1-1,-12 0-56,0-1-1,0 1 0,0 0 1,0-1-1,0 1 0,-1-1 1,1 0-1,-1 0 0,1 0 1,-1 0-1,0 0 0,1 0 1,-1-1-1,0 1 0,-1-1 1,1 1-1,0-1 0,-1 0 1,1 0-1,-1 0 0,0 0 1,0 0-1,0 0 0,-1 0 1,2-5-1,0-10-87,1 0 0,-2 0-1,-1-21 1,0 27 91,-9-16-6516,9 37-1521</inkml:trace>
+  <inkml:trace contextRef="#ctx0" brushRef="#br0" timeOffset="3255.04">1628 224 15303,'0'0'6499,"12"93"-5058,-12-54-625,-15 4-592,4-7-224,5-4-528,6-14-1649,0-11-3442,9-7-9123</inkml:trace>
+  <inkml:trace contextRef="#ctx0" brushRef="#br0" timeOffset="3627.31">1934 80 10453,'0'0'6739,"-39"100"-5106,28-68-65,5-4-127,6 1-369,0-8-431,6 1-433,11-8-144,4-7-48,-1-3-16,-5-4-208,0 0-256,-1 0-369,-5-8-816,-3-6-1568,-3 0-2610</inkml:trace>
+  <inkml:trace contextRef="#ctx0" brushRef="#br0" timeOffset="3628.31">1890 173 13750,'0'0'7028,"99"0"-6708,-73 3-320,-2-3-625,-1 0-2688,1 0-3506</inkml:trace>
+  <inkml:trace contextRef="#ctx0" brushRef="#br0" timeOffset="4735.21">2305 29 14134,'0'0'7076,"70"100"-5812,-52-61-687,-4 7-65,-14-3-112,0 0-272,-17-4-48,-21-3-80,-3-8-416,3-6-977,11-15-2048,13-7-3907</inkml:trace>
+</inkml:ink>
+</file>
+
+<file path=word/ink/ink91.xml><?xml version="1.0" encoding="utf-8"?>
+<inkml:ink xmlns:inkml="http://www.w3.org/2003/InkML">
+  <inkml:definitions>
+    <inkml:context xml:id="ctx0">
+      <inkml:inkSource xml:id="inkSrc0">
+        <inkml:traceFormat>
+          <inkml:channel name="X" type="integer" min="-2.14748E9" max="2.14748E9" units="cm"/>
+          <inkml:channel name="Y" type="integer" min="-2.14748E9" max="2.14748E9" units="cm"/>
+          <inkml:channel name="F" type="integer" max="32767" units="dev"/>
+        </inkml:traceFormat>
+        <inkml:channelProperties>
+          <inkml:channelProperty channel="X" name="resolution" value="1000" units="1/cm"/>
+          <inkml:channelProperty channel="Y" name="resolution" value="1000" units="1/cm"/>
+          <inkml:channelProperty channel="F" name="resolution" value="0" units="1/dev"/>
+        </inkml:channelProperties>
+      </inkml:inkSource>
+      <inkml:timestamp xml:id="ts0" timeString="2023-08-02T13:42:33.859"/>
+    </inkml:context>
+    <inkml:brush xml:id="br0">
+      <inkml:brushProperty name="width" value="0.025" units="cm"/>
+      <inkml:brushProperty name="height" value="0.025" units="cm"/>
+    </inkml:brush>
+  </inkml:definitions>
+  <inkml:trace contextRef="#ctx0" brushRef="#br0">1 1 5330,'0'0'16872,"12"107"-16376,-12-68-496,0-10-144,0-15-1697</inkml:trace>
+</inkml:ink>
+</file>
+
+<file path=word/ink/ink92.xml><?xml version="1.0" encoding="utf-8"?>
+<inkml:ink xmlns:inkml="http://www.w3.org/2003/InkML">
+  <inkml:definitions>
+    <inkml:context xml:id="ctx0">
+      <inkml:inkSource xml:id="inkSrc0">
+        <inkml:traceFormat>
+          <inkml:channel name="X" type="integer" min="-2.14748E9" max="2.14748E9" units="cm"/>
+          <inkml:channel name="Y" type="integer" min="-2.14748E9" max="2.14748E9" units="cm"/>
+          <inkml:channel name="F" type="integer" max="32767" units="dev"/>
+        </inkml:traceFormat>
+        <inkml:channelProperties>
+          <inkml:channelProperty channel="X" name="resolution" value="1000" units="1/cm"/>
+          <inkml:channelProperty channel="Y" name="resolution" value="1000" units="1/cm"/>
+          <inkml:channelProperty channel="F" name="resolution" value="0" units="1/dev"/>
+        </inkml:channelProperties>
+      </inkml:inkSource>
+      <inkml:timestamp xml:id="ts0" timeString="2023-08-02T13:43:01.703"/>
+    </inkml:context>
+    <inkml:brush xml:id="br0">
+      <inkml:brushProperty name="width" value="0.025" units="cm"/>
+      <inkml:brushProperty name="height" value="0.025" units="cm"/>
+    </inkml:brush>
+  </inkml:definitions>
+  <inkml:trace contextRef="#ctx0" brushRef="#br0">45 51 15783,'0'0'5107,"17"104"-3843,4-58-512,-7-3-239,-2 3-273,-3-10-176,-6-1-64,-3-6-160,0-8-1217,3-10-1888</inkml:trace>
+  <inkml:trace contextRef="#ctx0" brushRef="#br0" timeOffset="343.13">1 165 3922,'0'0'16087,"123"-43"-15783,-82 43-304,-3 4-32,-6 0-992,-6-4-1233,-5 0-657,-10 0-2096</inkml:trace>
+  <inkml:trace contextRef="#ctx0" brushRef="#br0" timeOffset="712.63">267 51 9780,'0'0'9829,"-3"17"-8722,2-13-1031,-5 27 450,-5 59 0,11-81-501,-1-1 1,1 1-1,1 0 1,-1 0-1,2-1 0,-1 1 1,1-1-1,0 1 1,1-1-1,0 0 0,1 0 1,-1 0-1,10 13 0,-13-20-31,1 0 0,0 0 0,0 0 0,-1 0 0,1 0 0,0 0 0,0 0 0,0-1-1,0 1 1,0 0 0,0-1 0,0 1 0,0-1 0,1 1 0,-1-1 0,2 1 0,-2-1 1,-1 0 1,1 0 0,0 0-1,-1 0 1,1-1-1,-1 1 1,1 0 0,0 0-1,-1-1 1,1 1 0,-1 0-1,1-1 1,-1 1 0,1-1-1,-1 1 1,1-1 0,-1 1-1,1-1 1,-1 1-1,0-1 1,1 1 0,-1-2-1,15-45-110,-10 24 146,-2 15-31,19-47 10,-21 52-10,0 1 1,0 0-1,1-1 1,-1 1-1,0 0 1,1-1-1,0 1 1,0 0-1,-1 0 1,1 0-1,0 1 1,1-1-1,-1 0 1,0 1-1,0 0 1,1-1 0,2 0-1,-4 2 0,-1 0 1,1 0-1,0 0 0,-1 0 1,1 0-1,-1 0 0,1 0 1,0 0-1,-1 0 0,1 1 1,-1-1-1,1 0 0,-1 0 1,1 1-1,-1-1 0,1 0 1,-1 1-1,1-1 0,-1 0 1,1 1-1,-1-1 0,0 1 1,1-1-1,-1 1 0,0-1 1,1 1-1,-1-1 0,0 1 0,0-1 1,1 1-1,-1-1 0,0 1 1,0 0-1,0-1 0,0 2 1,3 23 14,-3-21-7,0 18 47,0-14-50,0 1 0,0-1 0,1 0 0,0 1 1,0-1-1,1 0 0,0 0 0,0 0 0,7 15 0,-8-22-5,-1 0-1,1 0 1,0 0-1,-1 0 1,1 0-1,0 0 0,0 0 1,-1 0-1,1 0 1,0-1-1,0 1 1,0 0-1,0-1 0,0 1 1,0 0-1,0-1 1,0 1-1,1-1 0,-1 0 1,0 1-1,0-1 1,0 0-1,0 0 1,0 0-1,1 0 0,-1 0 1,0 0-1,0 0 1,0 0-1,1 0 1,-1 0-1,0-1 0,0 1 1,0 0-1,0-1 1,0 1-1,0-1 0,0 0 1,0 1-1,0-1 1,0 0-1,0 1 1,0-1-1,1-1 0,3-3 1,-1 1 0,0-1 0,0 0 0,0 0 0,-1 0 0,6-11 0,22-84 138,-34 123-91,1-11 117,0 0 1,1 0-1,0 0 0,3 24 0,-2-34-141,0 1 1,1 0 0,0 0-1,0 0 1,0-1-1,0 1 1,0-1 0,0 1-1,1-1 1,-1 1-1,1-1 1,0 0 0,-1 1-1,1-1 1,0 0-1,0 0 1,1 0 0,-1-1-1,0 1 1,1-1 0,-1 1-1,1-1 1,-1 0-1,1 0 1,0 0 0,3 1-1,5 1-99,1-1 0,-1-1-1,0 0 1,1 0 0,0-1 0,-1-1-1,1 0 1,20-4 0,47-20-4944,-37 5-1597</inkml:trace>
+  <inkml:trace contextRef="#ctx0" brushRef="#br0" timeOffset="1052.22">1083 7 10629,'0'0'10725,"-29"114"-9717,29-60-31,0 3-513,2 0-384,1-14-80,0-4-96,0-14-544,0-7-961,3-11-1040,0-7-609,-6-4-1488</inkml:trace>
+  <inkml:trace contextRef="#ctx0" brushRef="#br0" timeOffset="1409.63">1030 154 8308,'0'0'9289,"14"-3"-8963,4-1-272,-8 2-38,1 0 1,0 0-1,0 1 0,16 0 1,-26 2 8,1-1 0,0 0 1,-1 1-1,1-1 0,-1 1 0,1-1 1,-1 1-1,1 0 0,-1 0 0,1 0 1,-1 0-1,1 0 0,-1 0 0,0 0 1,0 0-1,0 1 0,0-1 0,0 0 1,0 1-1,0-1 0,0 1 0,0-1 0,0 1 1,-1-1-1,1 1 0,-1 0 0,1-1 1,-1 1-1,0 0 0,0-1 0,1 1 1,-1 3-1,0 69 2117,-1-51-1585,1-20-500,0 1 0,0-1 0,1 1 0,0-1 0,0 1 0,0-1 0,0 0 0,0 1 0,0-1 0,3 4 0,-3-6-55,-1-1 1,1 1-1,-1 0 0,1 0 0,0-1 1,0 1-1,-1 0 0,1-1 0,0 1 1,0-1-1,-1 1 0,1-1 0,0 0 1,0 1-1,0-1 0,0 0 1,0 1-1,0-1 0,0 0 0,0 0 1,0 0-1,0 0 0,0 0 0,-1 0 1,1 0-1,0 0 0,0 0 0,0 0 1,0-1-1,0 1 0,0 0 0,0-1 1,0 1-1,0-1 0,-1 1 1,1-1-1,0 1 0,0-1 0,-1 1 1,1-1-1,0 0 0,-1 1 0,1-1 1,0 0-1,0-1 0,3-4 72,0 0 1,0 0-1,-1 0 0,0 0 1,0-1-1,0 1 0,-1-1 0,0 0 1,0 0-1,1-14 0,14-36 422,-17 56-493,0 1 0,0 0 0,0-1 0,0 1 0,0 0 0,0-1 0,0 1 0,0 0 0,0-1 0,1 1 0,-1 0 0,0 0 0,0-1 0,0 1 0,1 0 0,-1 0 1,0-1-1,0 1 0,1 0 0,-1 0 0,0-1 0,0 1 0,1 0 0,-1 0 0,0 0 0,1 0 0,-1 0 0,0 0 0,0-1 0,1 1 0,-1 0 0,0 0 0,1 0 0,-1 0 0,0 0 0,1 0 0,-1 0 0,0 0 0,1 0 0,-1 1 1,0-1-1,1 0 0,8 15 200,3 33 297,-11-44-430,6 36 224,-4-20-295,2 1 0,12 39 0,-17-60-42,0 1 0,0-1-1,0 0 1,1 1 0,-1-1-1,0 0 1,0 1 0,0-1 0,1 0-1,-1 1 1,0-1 0,0 0 0,1 1-1,-1-1 1,0 0 0,1 0 0,-1 0-1,0 1 1,1-1 0,-1 0 0,0 0-1,1 0 1,-1 0 0,0 1 0,1-1-1,-1 0 1,0 0 0,1 0-1,-1 0 1,1 0 0,-1 0 0,0 0-1,1 0 1,-1 0 0,1 0 0,-1 0-1,0-1 1,1 1 0,-1 0 0,0 0-1,1 0 1,-1 0 0,0-1 0,1 1-1,-1 0 1,0 0 0,1 0 0,-1-1-1,0 1 1,0 0 0,1-1-1,-1 1 1,0 0 0,0-1 0,1 1-1,-1 0 1,0-1 0,0 1 0,0 0-1,0-1 1,0 1 0,0-1 0,0 1-1,0 0 1,1-1 0,13-30-3299,-13 28 2645,13-31-5073</inkml:trace>
+  <inkml:trace contextRef="#ctx0" brushRef="#br0" timeOffset="1749.96">1405 240 8868,'0'0'3129,"-1"15"-866,-3 91 1451,9-165 1261,14-58-4032,-11 67-821,-1 24-293,1 18-1247,3 10-3380,-2 10-1784</inkml:trace>
+  <inkml:trace contextRef="#ctx0" brushRef="#br0" timeOffset="2090.65">1404 240 11541,'88'74'1686,"-86"-73"-1495,0 1-1,0 0 0,-1 0 0,1 0 1,-1 0-1,1 0 0,-1 0 1,0 0-1,1 1 0,-1-1 0,-1 0 1,2 4-1,-2-2 1479,-1-12 212,3-8-1579,1 1-1,1-1 0,1 0 0,0 1 0,1 0 0,0 0 0,1 0 0,1 1 0,1 0 0,-1 1 0,14-14 0,-21 24-300,0 1 1,1 0-1,-1 1 1,1-1-1,-1 0 0,1 0 1,0 1-1,0-1 1,0 1-1,0-1 1,0 1-1,0 0 0,0 0 1,1 0-1,-1 0 1,0 0-1,1 0 1,-1 1-1,0-1 0,1 1 1,4-1-1,-5 2 9,0 0-1,0 0 0,1 0 0,-1 0 0,0 0 1,0 0-1,0 1 0,-1-1 0,1 0 0,0 1 1,0 0-1,-1-1 0,1 1 0,-1 0 0,0 0 0,1 0 1,-1 0-1,1 3 0,4 7 100,-1 1 1,0 0-1,-1 0 0,-1 0 0,0 0 1,2 20-1,-4-12-124,-1-15-338,0-1 1,0 1 0,1 0 0,0 0-1,0-1 1,0 1 0,3 7 0,2-5-4499</inkml:trace>
+  <inkml:trace contextRef="#ctx0" brushRef="#br0" timeOffset="3499.11">2060 0 13398,'0'0'4389,"-1"19"-3378,-3 17-379,3 58 1,1-81-568,1-1 1,0 0 0,1 0 0,1 0-1,0 0 1,0 0 0,1 0-1,1-1 1,0 1 0,9 14 0,-6-22-33,-4-16 39,0-34 114,2-2-64,-6 47-122,0 0 1,0-1-1,1 1 1,-1 0-1,1-1 1,0 1-1,-1 0 1,1-1-1,0 1 1,0 0-1,-1 0 0,1 0 1,0 0-1,0 0 1,0 0-1,0 0 1,1 0-1,-1 0 1,0 1-1,0-1 1,0 0-1,1 1 0,-1-1 1,0 1-1,1-1 1,-1 1-1,0 0 1,1-1-1,-1 1 1,1 0-1,-1 0 0,1 0 1,1 0-1,-1 1 1,0 0-1,0 0 0,0 0 0,0 0 0,0 0 0,0 0 0,-1 1 1,1-1-1,0 0 0,-1 1 0,1 0 0,-1-1 0,0 1 1,1 0-1,-1-1 0,0 1 0,0 0 0,0 0 0,0 0 1,1 4-1,9 47-51,6 17-1491,-15-66 1069,-1 0 1,1-1 0,0 1-1,0-1 1,0 1-1,0-1 1,1 0 0,-1 0-1,1 0 1,0 0 0,0 0-1,0 0 1,0-1-1,7 4 1,22 4-7777</inkml:trace>
+  <inkml:trace contextRef="#ctx0" brushRef="#br0" timeOffset="3876.98">2388 187 224,'0'0'12328,"-16"-8"-10639,-48-20-245,63 27-1415,0 1 1,0-1 0,0 1-1,0-1 1,1 1 0,-1 0-1,0-1 1,0 1 0,-1 0-1,1 0 1,0 0 0,0 0-1,0 0 1,0 0 0,0 0-1,0 0 1,0 0 0,0 0-1,0 0 1,0 1 0,0-1-1,0 0 1,0 1 0,0-1-1,0 1 1,0-1 0,1 1-1,-1-1 1,0 1 0,0 0 0,0-1-1,0 2 1,-6 25 118,6-19-72,-2 3-8,0 0 0,1-1 0,0 1 0,1 0 0,0 0 0,1 0 0,1 15 0,0-25-66,0 0 0,-1 1 0,1-1 0,0 0 0,-1 0 0,1 1 0,0-1 0,0 0 0,0 0 0,0 0 0,0 0 0,0 0 0,1-1 0,-1 1 0,0 0 0,0 0 0,1-1 0,-1 1 0,0-1 0,1 1 0,-1-1 0,1 1 0,-1-1 0,0 0 0,1 0 0,-1 0 0,3 0 0,-2 0-8,0 1 0,0-1 0,-1 0 0,1 0-1,0-1 1,0 1 0,-1 0 0,1 0 0,0-1-1,0 1 1,-1-1 0,1 0 0,0 1 0,-1-1-1,1 0 1,-1 0 0,1 0 0,-1 0 0,1 0-1,-1 0 1,2-3 0,0-4 8,0-1 0,0 1 0,-1-1 0,0 0 0,-1 0 1,1-14-1,3-17 1248,-4 40-1226,-1 1 0,0-1 1,0 0-1,0 0 1,0 0-1,0 1 1,0-1-1,0 0 0,0 0 1,0 0-1,1 0 1,-1 1-1,0-1 1,0 0-1,0 0 0,0 0 1,0 0-1,1 0 1,-1 1-1,0-1 1,0 0-1,0 0 0,1 0 1,-1 0-1,0 0 1,0 0-1,0 0 1,1 0-1,-1 0 0,0 0 1,0 0-1,0 0 1,1 0-1,-1 0 1,0 0-1,0 0 0,1 0 1,-1 0-1,0 0 1,0 0-1,0 0 1,0 0-1,1-1 0,-1 1 1,0 0-1,0 0 1,0 0-1,1 0 1,-1 0-1,0 0 0,0-1 1,0 1-1,0 0 1,0 0-1,0 0 1,1-1-1,-1 1 0,0 0 1,0 0-1,0 0 1,0-1-1,0 1 1,0 0-1,0 0 0,0-1 1,8 16 233,-5-6-268,0 0-1,0-1 1,1 0 0,1 0 0,-1 0 0,1 0 0,0 0-1,8 7 1,-10-12-290,0 0 0,0-1-1,1 1 1,-1-1-1,1 1 1,-1-1 0,1-1-1,5 3 1,-4-2-402,-1-1 1,1 0-1,-1 0 0,1-1 0,0 1 0,-1-1 0,1 0 1,8-1-1,13-5-4671</inkml:trace>
+  <inkml:trace contextRef="#ctx0" brushRef="#br0" timeOffset="4264.43">2502 139 3057,'0'0'14220,"2"8"-12979,5 5-939,0-1-1,0 0 1,1-1 0,1 1 0,-1-2-1,2 1 1,16 14 0,24 28-166,-50-53-127,0 0-1,1 1 0,-1-1 0,1 0 0,-1 1 1,0-1-1,1 1 0,-1-1 0,0 1 1,1-1-1,-1 1 0,0-1 0,0 1 1,0-1-1,1 1 0,-1-1 0,0 1 1,0-1-1,0 1 0,0-1 0,0 1 1,0 0-1,0-1 0,0 1 0,0-1 0,0 1 1,0-1-1,0 1 0,-1-1 0,1 1 1,0-1-1,0 1 0,-1-1 0,1 1 1,0-1-1,-1 1 0,-24 8 693,-52-9 706,55-1-1264,0 2 45,16 0-161,1-1-1,-1 1 1,1-1-1,-1 0 1,1 0 0,-1-1-1,1 0 1,0 0-1,-1 0 1,1 0-1,-10-5 1,15 6-42,-1-1-1,1 1 1,-1 0 0,1-1-1,-1 1 1,1 0-1,-1-1 1,1 1 0,0-1-1,-1 1 1,1-1-1,0 1 1,-1-1 0,1 1-1,0-1 1,0 1-1,0-1 1,-1 0 0,1 1-1,0-1 1,0 1-1,0-1 1,0 0 0,0 1-1,0-1 1,0 1 0,0-1-1,0 0 1,0 1-1,0-1 1,1 1 0,-1-1-1,0 1 1,0-1-1,0 1 1,1-1 0,-1 1-1,0-1 1,1 1-1,-1-1 1,1 1 0,-1-1-1,0 1 1,1-1 0,0 1-1,25-16-1973,21 2-2333,13 0-2497</inkml:trace>
+  <inkml:trace contextRef="#ctx0" brushRef="#br0" timeOffset="4603.35">2959 126 11541,'0'0'7428,"-15"-1"-6020,-49-2-607,63 3-785,0 0 1,0 1 0,0-1 0,0 0-1,0 0 1,1 0 0,-1 1 0,0-1-1,0 0 1,0 1 0,0-1 0,0 1-1,0-1 1,1 1 0,-1-1 0,0 1-1,0 0 1,1-1 0,-1 1 0,0 0-1,1 0 1,-1-1 0,1 1 0,-1 0-1,1 0 1,-1 0 0,1 0 0,0 0-1,-1-1 1,1 1 0,0 0 0,0 0-1,0 0 1,0 2 0,6 25 66,-3-24-80,1 0-1,0 0 1,0 0-1,0-1 1,0 1-1,1-1 1,-1 0-1,1-1 1,0 1-1,0-1 1,10 4-1,-10-5 1,1 1 0,-1 1 0,0-1-1,0 1 1,0 0 0,0 0 0,0 0 0,-1 1 0,1 0 0,-1 0-1,0 0 1,5 6 0,-8-9 1,0 0 0,0 0 0,0 1 0,-1-1 0,1 0 0,0 1 0,-1-1 0,1 0 0,-1 1 1,1-1-1,-1 1 0,0-1 0,1 1 0,-1-1 0,0 1 0,0-1 0,0 1 0,0-1 0,0 1 0,0-1 0,-1 1 0,1-1 0,-1 1 0,1-1 0,-1 0 0,1 1 0,-2 1 0,0-1 19,0-1-1,0 1 0,0-1 0,0 0 0,0 0 0,0 0 1,0 0-1,0 0 0,-1-1 0,1 1 0,0-1 0,-1 1 1,1-1-1,0 0 0,-4 0 0,-5 0 40,0 0 0,0-1 0,0-1 0,0 0 0,1 0 0,-15-6 0,15 4-149,1 0 0,0-1 0,0 0-1,0 0 1,1-1 0,-10-8 0,16 11-184,-1 1-1,1-1 0,0 1 1,1-1-1,-1 0 0,0 0 1,1 0-1,0 0 0,-2-5 1,2 4-401,0-1 0,1 1 0,-1 0 0,1-1 1,0 1-1,0-1 0,1 1 0,0-7 1,12-30-7154</inkml:trace>
+  <inkml:trace contextRef="#ctx0" brushRef="#br0" timeOffset="4945.09">3034 22 10997,'0'0'5026,"21"107"-2368,-10-65-1490,4 1-272,-3-4-415,-4-7-321,-2-3-160,-6-11-288,0-4-833,0-10-1168,-6-4-1569,-8 0-3057</inkml:trace>
+  <inkml:trace contextRef="#ctx0" brushRef="#br0" timeOffset="5288.77">2995 143 8468,'0'0'333,"17"0"-12,259 3-4222,-276-3 3991,0 0 1,-1 0-1,1-1 0,0 1 0,0 0 0,0 0 1,-1-1-1,1 1 0,0 0 0,0 0 1,0-1-1,0 1 0,0 0 0,0-1 1,0 1-1,0 0 0,0-1 0,0 1 0,0 0 1,0-1-1,0 1 0,0 0 0,0-1 1,0 1-1,0 0 0,0 0 0,0-1 1,0 1-1,0 0 0,0-1 0,1 1 1,-1 0-1,0 0 0,0-1 0,0 1 0,1 0 1,-1 0-1,0-1 0,0 1 0,1 0 1,-1 0-1,0 0 0,0-1 0,1 1 1,-1 0-1,0 0 0,0 0 0,1 0 0,-1 0 1,0 0-1,1 0 0,-1-1 0,0 1 1,1 0-1,-1 0 0,0 0 0,1 0 1,-1 1-1,0-1 0,1 0 0,-1 0 0,0 0 1,1 0-1,-1 0 0,0 0 0,0 0 1,1 0-1,-1 1 0,1-1 0,-20-14 3948,12 12-3568,0 0 0,0 0 1,0 0-1,0 1 0,0 0 0,0 0 0,0 1 1,0 0-1,0 0 0,-12 2 0,16-1-407,0 0-1,1 0 1,-1 0 0,0 0-1,1 0 1,-1 1-1,1-1 1,0 1-1,-1 0 1,1-1 0,0 1-1,0 0 1,0 0-1,0 1 1,0-1 0,1 0-1,-1 1 1,1-1-1,-1 1 1,1-1 0,0 1-1,0 0 1,0-1-1,0 1 1,1 0 0,-1 0-1,1-1 1,-1 6-1,1-5-13,-1 1-1,1-1 1,0 1-1,0 0 1,0-1-1,0 1 0,0-1 1,1 1-1,0 0 1,-1-1-1,1 1 1,1-1-1,-1 1 0,0-1 1,1 0-1,0 0 1,0 0-1,3 5 1,-1-5-32,-1-1 1,1 1-1,0-1 0,0 1 1,0-1-1,0-1 1,0 1-1,0 0 1,0-1-1,1 0 0,-1 0 1,0 0-1,1-1 1,8 1-1,-9-1-19,0 1 1,0-1-1,0 0 0,1 0 0,-1-1 1,0 1-1,0-1 0,0 0 0,0 0 0,0 0 1,0 0-1,0-1 0,0 0 0,5-3 1,-6 3-2,-1-1 0,1 0 1,-1 0-1,0 0 1,0 0-1,0 0 1,0-1-1,0 1 1,-1-1-1,1 1 1,-1-1-1,0 1 1,0-1-1,0 0 1,-1 0-1,1-4 1,0-3 9,7-44 101,-4 48-39,-3 36-16,-1-11-382,-1-4 452,1-1 0,0 0 1,3 18-1,9-1-2767,-11-29 2243,0 0 1,0 0 0,0 0-1,0 0 1,0 0 0,1 0-1,-1 0 1,0 0-1,1 0 1,-1-1 0,0 1-1,1 0 1,-1-1 0,1 1-1,-1-1 1,1 0 0,1 1-1,17-1-7597</inkml:trace>
+  <inkml:trace contextRef="#ctx0" brushRef="#br0" timeOffset="5636.36">3479 261 7555,'0'0'11643,"0"-3"-10042,-1-8-1009,-1 0 1,1 0-1,-2 0 1,0 0-1,-4-11 1,3 10-346,0 1 0,1-1 0,0 0 0,1 0 0,0-15 0,2 26-251,-1 1-1,1-1 1,0 1 0,0-1 0,0 1 0,0 0-1,0-1 1,0 1 0,0-1 0,1 1-1,-1-1 1,0 1 0,0 0 0,0-1 0,0 1-1,0 0 1,1-1 0,-1 1 0,0-1 0,0 1-1,1 0 1,-1-1 0,0 1 0,1 0 0,-1 0-1,0-1 1,1 1 0,-1 0 0,0 0-1,1-1 1,-1 1 0,0 0 0,1 0 0,16 5-591,19 21-1947,-31-22 1577,35 24-8986,-22-23 1528</inkml:trace>
+  <inkml:trace contextRef="#ctx0" brushRef="#br0" timeOffset="5637.36">3596 26 6019,'0'0'17072,"0"7"-15939,1 66 236,-1-36-1252,5 52 1,5-56-1107,-6-28-2868</inkml:trace>
+  <inkml:trace contextRef="#ctx0" brushRef="#br0" timeOffset="6240.04">3572 140 4578,'0'0'14695,"4"-9"-13383,-3 4-1247,0 3-18,-1 1 0,1-1 1,-1 0-1,1 0 1,0 0-1,0 0 1,0 1-1,0-1 0,0 0 1,0 1-1,0-1 1,0 1-1,1-1 0,2-1 1,-2 2-24,1 1 0,-1-1 0,1 1 0,0 0 0,0 0 0,-1 0 0,1 0 0,0 1 0,-1-1 1,1 1-1,-1-1 0,1 1 0,0 0 0,4 2 0,9 1-759,0-1 1,1 0-1,-1-1 1,1-1-1,33-2 0,-15-1 2973,-35 2-2173,0-1 0,0 1 0,-1 0 0,1-1 0,0 1 0,-1 0 0,1-1 0,0 1 0,-1 0 0,1-1 1,0 1-1,-1 0 0,1 0 0,-1-1 0,1 1 0,0 0 0,-1 0 0,1 0 0,-1-1 0,1 1 0,-1 0 1,1 0-1,-1 0 0,1 0 0,0 0 0,-1 0 0,1 0 0,-1 0 0,1 0 0,-1 0 0,1 1 1,-1-1-1,1 0 0,0 0 0,-1 0 0,1 0 0,-1 1 0,1-1 0,-1 0 0,1 0 0,0 1 0,-1-1 1,1 1-1,-4 2-5,0 1 1,0 0-1,1 0 1,-1 0-1,1 0 1,0 1 0,1-1-1,-1 1 1,1 0-1,0 0 1,0 0 0,0 0-1,0 0 1,1 0-1,0 0 1,0 7-1,1-11-113,1 0-1,-1 0 0,1 0 0,-1 0 1,1 0-1,0 0 0,0 0 0,-1 0 1,1 0-1,0 0 0,0-1 1,0 1-1,0 0 0,0-1 0,0 1 1,0 0-1,0-1 0,0 0 0,0 1 1,0-1-1,0 1 0,0-1 0,0 0 1,1 0-1,-1 0 0,0 0 0,0 0 1,2 0-1,40 2-2561,-38-2 1941,26 2-2971,33-1-2403,-60-1 5904,-1 0 1,0 0 0,1-1 0,-1 1 0,1-1 0,-1 0 0,0 0 0,0-1 0,1 1 0,-1 0 0,0-1 0,0 0 0,5-4 0,-6 4 606,-1 0 1,1 0-1,-1 0 1,0-1-1,0 1 1,0 0-1,0-1 1,0 1 0,0-1-1,-1 1 1,1-1-1,-1 1 1,0-1-1,0 0 1,0 1-1,0-1 1,0 1-1,0-1 1,-1 0-1,1 1 1,-2-5-1,1 3-127,-1 0 0,1 1-1,-1-1 1,1 0 0,-1 1 0,0-1-1,0 1 1,-1-1 0,1 1-1,-1 0 1,1 0 0,-1 0 0,-5-3-1,5 4-243,0-1-1,-1 1 1,1 1-1,-1-1 1,1 0-1,-1 1 1,1 0-1,-1 0 1,0 0-1,0 0 1,0 0 0,0 1-1,0 0 1,1 0-1,-1 0 1,0 0-1,0 0 1,0 1-1,0 0 1,0 0-1,1 0 1,-1 0-1,0 0 1,1 1-1,-6 3 1,6-3-53,0 1 0,0-1 0,1 1 0,-1-1 0,1 1 0,0 0 0,0 0 0,0 0 0,0 0 0,1 1 1,-1-1-1,1 0 0,0 1 0,0-1 0,0 1 0,0-1 0,1 1 0,-1-1 0,1 1 0,0 0 0,0-1 0,0 1 0,1 0 1,-1-1-1,1 1 0,0-1 0,1 6 0,1-4-37,-1-1 1,0 1-1,1-1 1,0 1-1,0-1 1,0 0-1,0 0 0,1-1 1,0 1-1,0-1 1,0 1-1,0-1 1,0 0-1,1-1 0,-1 1 1,6 2-1,-7-4-25,-1 1-1,1-1 1,-1 0-1,1 0 0,0 0 1,-1 0-1,1-1 0,0 1 1,0-1-1,0 0 1,-1 1-1,1-1 0,0 0 1,0-1-1,0 1 1,-1 0-1,1-1 0,0 0 1,0 1-1,-1-1 0,1 0 1,-1-1-1,1 1 1,-1 0-1,1-1 0,-1 1 1,0-1-1,1 0 1,2-3-1,1-3-184,-1 0 0,-1-1 0,1 1 0,-2-1 0,1 0 0,-1 0 0,0-1 0,-1 1 0,2-14 0,-1-9-197,-1-48-1,-2 60 696,-4 40 2651,-4 32-2643,7-24-308,2 44-241,0-69-128,0 1 0,0-1 0,-1 1 0,2-1 0,-1 1 0,0-1 0,1 0 1,0 0-1,3 6 0,17 11-5992</inkml:trace>
+  <inkml:trace contextRef="#ctx0" brushRef="#br0" timeOffset="6581.68">4201 198 19721,'0'0'5106</inkml:trace>
+</inkml:ink>
+</file>
+
+<file path=word/ink/ink93.xml><?xml version="1.0" encoding="utf-8"?>
+<inkml:ink xmlns:inkml="http://www.w3.org/2003/InkML">
+  <inkml:definitions>
+    <inkml:context xml:id="ctx0">
+      <inkml:inkSource xml:id="inkSrc0">
+        <inkml:traceFormat>
+          <inkml:channel name="X" type="integer" min="-2.14748E9" max="2.14748E9" units="cm"/>
+          <inkml:channel name="Y" type="integer" min="-2.14748E9" max="2.14748E9" units="cm"/>
+          <inkml:channel name="F" type="integer" max="32767" units="dev"/>
+        </inkml:traceFormat>
+        <inkml:channelProperties>
+          <inkml:channelProperty channel="X" name="resolution" value="1000" units="1/cm"/>
+          <inkml:channelProperty channel="Y" name="resolution" value="1000" units="1/cm"/>
+          <inkml:channelProperty channel="F" name="resolution" value="0" units="1/dev"/>
+        </inkml:channelProperties>
+      </inkml:inkSource>
+      <inkml:timestamp xml:id="ts0" timeString="2023-08-02T13:42:56.045"/>
+    </inkml:context>
+    <inkml:brush xml:id="br0">
+      <inkml:brushProperty name="width" value="0.025" units="cm"/>
+      <inkml:brushProperty name="height" value="0.025" units="cm"/>
+    </inkml:brush>
+  </inkml:definitions>
+  <inkml:trace contextRef="#ctx0" brushRef="#br0">73 15 8196,'0'0'14470,"-6"92"-13349,9-45-449,3 3-416,0-8-112,-3 1-112,-3-11-64,0-3-112,0-8-848,3-7-913,6-7-1312</inkml:trace>
+  <inkml:trace contextRef="#ctx0" brushRef="#br0" timeOffset="338.78">0 204 14118,'0'0'5603,"99"-43"-4402,-66 36-481,-10 3-368,-3 4-320,-2 0-32,-6 0-1008,5 0-2162,-8 4-2817</inkml:trace>
+  <inkml:trace contextRef="#ctx0" brushRef="#br0" timeOffset="339.78">211 154 10069,'0'0'8788,"17"96"-7956,-8-64-64,0 0-399,-6-3-305,0-4-64,2-8-609,1-6-1840,0-11-1969</inkml:trace>
+  <inkml:trace contextRef="#ctx0" brushRef="#br0" timeOffset="909.56">250 76 6947,'0'0'5760,"7"13"-5266,3 4-319,33 65-1249,-39-72 907,0 0 1,0 0-1,-1 0 0,0 0 0,-1 1 0,0-1 1,0 14-1,-1-11 381,-2 33 338,1-44-373,0-1 0,0 0 0,0 0 0,0 0 0,-1 0 0,1 0 0,0 0 0,-1 0 0,1 0 0,0 0 0,-1 0 1,0 0-1,1 0 0,-1 0 0,1 0 0,-1 0 0,0 0 0,0-1 0,1 1 0,-1 0 0,0 0 0,0-1 0,0 1 0,0-1 0,0 1 0,0-1 0,0 1 0,0-1 1,0 1-1,0-1 0,0 0 0,-2 1 0,2-4 115,0 0 1,1 1 0,-1-1-1,1 1 1,-1-1 0,1 0-1,0 1 1,0-1 0,0 0-1,1-2 1,-1 0 36,1-3-139,-1 0 0,1 1 0,1-1 0,0 1 0,0-1-1,0 1 1,1 0 0,0-1 0,0 1 0,8-11 0,-10 16-158,1-1-1,0 1 1,-1-1 0,1 1 0,0 0-1,0 0 1,1-1 0,-1 1-1,0 1 1,1-1 0,-1 0 0,1 1-1,-1-1 1,1 1 0,0 0-1,0 0 1,0 0 0,-1 0 0,1 0-1,0 1 1,0-1 0,0 1-1,0 0 1,0 0 0,0 0 0,0 0-1,0 0 1,0 1 0,0-1-1,4 2 1,-4 0-23,0 0 0,0 0 0,0 0 0,-1 0 1,1 1-1,-1-1 0,0 1 0,1 0 0,-1-1 0,0 1 0,0 0 0,-1 0 0,1 0 0,-1 1 0,2 3 0,0 0-31,-1 0-1,1 0 0,-2 1 0,1-1 1,-1 1-1,1 7 0,-2-15-72,9-29-94,-7 20 66,1 0-1,1-1 1,0 1-1,0 0 1,0 1-1,1-1 1,1 1-1,0 0 1,0 0-1,0 1 1,1-1-1,8-5 1,-15 12 120,0 1 1,0 0 0,1 0-1,-1 0 1,0 0 0,0 0-1,1 0 1,-1-1-1,0 1 1,0 0 0,1 0-1,-1 0 1,0 0 0,1 0-1,-1 0 1,0 0 0,0 0-1,1 0 1,-1 0 0,0 0-1,0 1 1,1-1-1,-1 0 1,0 0 0,0 0-1,1 0 1,-1 0 0,0 0-1,0 1 1,1-1 0,-1 0-1,0 0 1,0 0 0,0 1-1,1-1 1,-1 0 0,0 0-1,0 0 1,0 1-1,0-1 1,0 0 0,0 0-1,1 1 1,-1-1 0,0 0-1,0 1 1,0-1 0,0 0-1,0 0 1,0 1 0,0-1-1,0 0 1,0 0-1,0 1 1,0 20 62,-1-16-40,-16 148 706,17-152-727,0 0 0,0-1-1,0 1 1,0 0 0,0-1 0,1 1-1,-1 0 1,0-1 0,0 1 0,1 0-1,-1-1 1,0 1 0,1-1 0,-1 1 0,1-1-1,-1 1 1,0-1 0,1 1 0,-1-1-1,1 1 1,-1-1 0,1 0 0,0 1-1,-1-1 1,1 0 0,-1 1 0,1-1-1,0 0 1,0 1 0,28 1 9,27-13-10,-54 10-1,18-3-303,0 0 0,26-1-1,12 4-6268,-20 1-2954</inkml:trace>
+  <inkml:trace contextRef="#ctx0" brushRef="#br0" timeOffset="1747.85">753 308 10629,'0'0'6131,"9"-14"-5470,28-44 46,-35 55-631,-1-1-1,1 1 1,-1 0-1,1-1 1,-1 0-1,0 1 0,-1-1 1,1 0-1,-1 1 1,1-1-1,-1 0 1,0 0-1,0 1 1,-1-6-1,0 8-60,1 0-1,0 0 1,0 0 0,-1 0-1,1 0 1,0 0-1,-1 0 1,1 0-1,-1 1 1,0-1 0,1 0-1,-1 0 1,1 0-1,-1 1 1,0-1 0,0 0-1,0 1 1,1-1-1,-1 1 1,0-1 0,0 1-1,0-1 1,0 1-1,0-1 1,0 1 0,0 0-1,0 0 1,0-1-1,0 1 1,0 0 0,0 0-1,0 0 1,0 0-1,0 0 1,0 0 0,0 0-1,0 1 1,0-1-1,0 0 1,0 1 0,-1-1-1,0 2-9,0-1 0,0 1 0,0 0 0,0 0 0,0 0 0,1 0 0,-1 0 0,1 0-1,-1 0 1,1 0 0,0 1 0,-1-1 0,1 0 0,0 1 0,1-1 0,-1 1 0,0-1 0,1 1 0,-1 4 0,-4 50 230,5-53-205,0 0 1,1 0 0,-1 0 0,1 0 0,0 0 0,0 0 0,0 0 0,1 0 0,-1 0 0,1-1 0,0 1 0,0-1 0,1 1 0,-1-1-1,1 0 1,2 4 0,1-2 68,0 0 0,0 0 0,0-1-1,1 0 1,-1 0 0,1 0 0,0-1-1,9 4 1,-3-3-507,1 0 0,0-1 0,26 4 0,-28-6-1351,1-1 0,-1 0 0,24-3 0,-6-6-4695</inkml:trace>
+  <inkml:trace contextRef="#ctx0" brushRef="#br0" timeOffset="2975.29">1475 197 8660,'0'0'6072,"-16"-6"-3746,-53-20-170,65 25-2062,1 0 0,0 0 0,-1 1 0,1-1 1,-1 1-1,1 0 0,-1 0 0,1 0 0,0 0 0,-1 1 0,1 0 0,-1-1 0,1 1 0,0 0 0,0 1 1,-1-1-1,1 1 0,0-1 0,0 1 0,0 0 0,1 0 0,-1 0 0,0 0 0,1 1 0,-1-1 0,1 1 0,0-1 1,0 1-1,-3 4 0,1 0-2,0 1 0,0-1 1,0 1-1,1 0 0,0-1 1,1 2-1,0-1 0,0 0 1,-1 14-1,2-19-87,1 1 1,0-1-1,0 1 1,0-1-1,0 1 1,1-1-1,-1 1 1,1-1-1,0 0 1,0 1-1,0-1 1,0 0-1,1 0 1,-1 0-1,1 0 0,0 0 1,0 0-1,0 0 1,0-1-1,0 1 1,1-1-1,3 4 1,-1-3-20,1-1 0,-1 1 0,1-1 0,0 0 0,0 0-1,0-1 1,0 1 0,0-2 0,0 1 0,0 0 0,11-2 0,-15 1-1,0 0 0,0 0-1,0 0 1,0 0 0,-1-1 0,1 1-1,0-1 1,0 0 0,0 1 0,0-1 0,-1 0-1,1 0 1,0 0 0,-1 0 0,1 0-1,-1-1 1,1 1 0,-1 0 0,1-1-1,-1 1 1,0-1 0,0 1 0,0-1-1,0 0 1,0 1 0,1-3 0,1-6 12,0 1-1,0-1 1,-1 0 0,2-12 0,-4 16 9,1-1 0,0 1 0,0 0 0,1 0 0,0 0 0,0 0 0,0 1 0,5-10 0,-6 16 14,0-1 0,0 0 0,0 1 0,-1-1 0,1 1 1,0-1-1,-1 1 0,1-1 0,0 1 0,-1-1 0,1 1 1,-1 0-1,1-1 0,0 1 0,-1 0 0,0-1 0,1 1 1,-1 0-1,1 0 0,-1 0 0,0-1 0,0 1 0,1 0 1,-1 0-1,0 0 0,0 0 0,10 27 428,-6-13-206,-2-6-63,0 0 0,1-1 1,0 1-1,1-1 0,8 16 0,-10-22-230,-1-1 0,0 1-1,1 0 1,0-1 0,-1 1 0,1-1 0,0 1 0,0-1-1,0 0 1,0 0 0,0 0 0,0 0 0,0 0-1,0 0 1,0 0 0,0-1 0,0 1 0,1-1-1,-1 0 1,0 0 0,0 1 0,1-1 0,-1-1 0,0 1-1,0 0 1,1-1 0,-1 1 0,0-1 0,3-1-1,1 0-610,-1-1 0,1 0 0,-1 0-1,0 0 1,0-1 0,0 1 0,7-9 0,-8 8-115,25-24-5469</inkml:trace>
+  <inkml:trace contextRef="#ctx0" brushRef="#br0" timeOffset="3363.22">1597 44 13430,'0'0'4146,"-3"100"-2129,14-54-1009,4-3-639,0 0-161,-7-8-128,-2-6-80,-3-8-224,-3-10-849,0 0-1088,-9-11-4978,-2 0 1200</inkml:trace>
+  <inkml:trace contextRef="#ctx0" brushRef="#br0" timeOffset="3701.56">1557 221 9925,'0'0'13702,"90"-46"-13286,-46 39-416,-3 0-32,-6 3-624,0-3-1201,-3 4-2449,-2-5-4578</inkml:trace>
+  <inkml:trace contextRef="#ctx0" brushRef="#br0" timeOffset="4116.97">1953 158 11445,'0'0'10221,"-1"17"-9495,0-12-688,-2 84 615,3-79-590,0 1 1,1 0 0,1 0-1,-1 0 1,2-1 0,0 1-1,6 16 1,-8-26-63,-1-1-1,0 1 0,0 0 1,1-1-1,-1 1 1,0 0-1,1-1 1,-1 1-1,0 0 0,1-1 1,-1 1-1,1-1 1,-1 1-1,1-1 1,0 1-1,-1-1 0,1 1 1,-1-1-1,1 1 1,0-1-1,-1 0 0,1 0 1,0 1-1,-1-1 1,1 0-1,0 0 1,0 0-1,1 1 0,11-17 49,1-31 21,25-136 90,-39 183-150,0 0 0,0-1 0,0 1 0,0 0 0,0-1 0,0 1-1,0 0 1,0 0 0,0-1 0,0 1 0,0 0 0,0-1 0,0 1 0,0 0 0,0 0 0,0-1 0,0 1 0,1 0 0,-1 0 0,0-1 0,0 1-1,0 0 1,1 0 0,-1 0 0,0-1 0,0 1 0,0 0 0,1 0 0,-1 0 0,0 0 0,0-1 0,1 1 0,-1 0 0,0 0 0,0 0 0,1 0-1,-1 0 1,0 0 0,1 0 0,-1 0 0,9 10 162,2 20-71,-2 17 19,-5-27-185,0-1 1,0 0-1,11 25 1,-15-43 30,0 0 0,0 0 0,1 0 0,-1 0 0,0 0 0,1 0 0,-1 0 0,1 0 0,-1 0 0,1 0 0,-1 0 0,1 0 0,0-1 0,-1 1 0,1 0 0,0-1 0,0 1 0,-1 0 0,1-1 1,0 1-1,0-1 0,0 1 0,0-1 0,0 1 0,0-1 0,0 0 0,0 1 0,0-1 0,0 0 0,0 0 0,0 0 0,0 0 0,0 0 0,1 0 0,-1-1 23,1 0 0,-1 0-1,0 0 1,0 0-1,1 0 1,-1-1 0,0 1-1,0 0 1,0-1-1,0 1 1,-1-1 0,1 1-1,0-1 1,-1 1 0,1-1-1,-1 1 1,1-1-1,-1 0 1,0 1 0,1-3-1,3-37 630,0-43 1,-4 29-4591,0 44 2359,0-3-5735</inkml:trace>
+  <inkml:trace contextRef="#ctx0" brushRef="#br0" timeOffset="4485.18">2216 0 13542,'0'0'1676,"0"21"164,26 274 3787,-23-263-5293,-3-21-277,1-1 0,1 1 0,-1 0 0,2-1 1,0 1-1,4 10 0,-2-17-211,-1-13 38,1-17-40,-4 22 126,7-42-141,-4 17 159,1 0 0,1 1 0,2 0 1,17-43-1,-25 70 22,0 0 0,1 0 0,-1-1 0,1 1 0,-1 0 0,1 0 1,0 0-1,0 0 0,-1 0 0,1 0 0,0 0 0,0 0 0,0 0 0,0 0 0,0 1 0,0-1 0,0 0 0,0 1 0,0-1 0,1 1 0,-1-1 0,0 1 0,3-1 1,-3 1 7,0 0 1,0 1 0,1-1 0,-1 1 0,0 0 0,0-1 0,0 1 0,0 0 0,0-1 0,0 1-1,0 0 1,0 0 0,0 0 0,0 0 0,0 0 0,0 0 0,-1 0 0,2 3 0,4 8 142,0 0 1,-1 1 0,5 18-1,-7-23-101,1 7-191,16 41 635,-19-54-624,-1 0 0,1 0 0,0 0 1,0 0-1,0-1 0,0 1 0,1 0 0,-1-1 0,0 1 0,1-1 0,-1 1 0,1-1 0,-1 1 0,1-1 1,0 0-1,-1 0 0,1 0 0,0 0 0,0 0 0,0-1 0,0 1 0,4 1 0,-5-3-149,0 0 0,0 1 0,-1-1 0,1 0 0,0 1 1,0-1-1,0 0 0,0 0 0,-1 0 0,1 0 0,0 0 0,-1 0 0,1 0 0,-1 0 0,1 0 0,-1 0 0,1 0 0,-1 0 0,0 0 0,0-1 0,1-1 0,7-34-4059,-7 28 2229,5-22-2042</inkml:trace>
+  <inkml:trace contextRef="#ctx0" brushRef="#br0" timeOffset="4868.03">2518 147 3298,'0'0'12581,"8"78"-11988,-5-46-497,-3 0-96,0-7-465,6-11-1087,0-10-1810,6-4-1040</inkml:trace>
+  <inkml:trace contextRef="#ctx0" brushRef="#br0" timeOffset="5209.31">2649 130 10965,'0'0'6192,"-14"9"-5415,-42 35-164,54-43-600,0 1-1,1 0 0,-1 0 1,1 1-1,0-1 1,0 0-1,0 0 1,0 0-1,0 1 1,0-1-1,1 1 0,-1-1 1,1 1-1,-1-1 1,1 1-1,0-1 1,0 1-1,0-1 0,0 0 1,1 1-1,-1-1 1,1 1-1,-1-1 1,1 1-1,0-1 1,0 0-1,0 1 0,0-1 1,1 0-1,-1 0 1,3 4-1,0-1-24,1 1 0,0-1 0,0 1 1,0-1-1,0-1 0,1 1 0,0-1 0,10 6 0,-14-9-41,0 1 0,0-1 0,1-1 0,-1 1 0,0 0 0,0 0 0,1-1 0,-1 0 0,0 1 0,1-1 0,-1 0 0,0 0 0,1 0 0,-1 0 0,1-1 0,-1 1 0,0 0 0,0-1 0,1 0 0,-1 0 0,3-1 0,-1 0-108,-1-1 1,0 1-1,-1-1 1,1 0-1,0 0 1,-1 0 0,1 0-1,-1 0 1,0 0-1,0-1 1,0 1-1,1-4 1,4-13-801,-1 1 0,-1-1 1,-1 0-1,2-20 1,-5 34 651,1-65 1276,-2 63 3914,0 21-4369,-1 14-64,1 0 0,1 0 0,1 1 0,2-1 0,1-1 0,1 1-1,14 40 1,-20-74-263,-1 1-1,1-1 0,1 0 1,-1 0-1,1 1 0,1-1 0,-1 0 1,1 1-1,0-1 0,0 1 1,7-12-1,-9 16-148,1 1 0,0-1 0,0 0 0,0 0 0,1 0 0,-1 1 0,0-1 0,1 1 0,-1-1 0,1 1 0,-1-1 0,1 1 0,0 0 0,-1 0 0,1 0 0,0 0 0,0 0 0,0 0 0,0 0 0,0 1 0,0-1 1,0 1-1,0-1 0,0 1 0,0 0 0,0 0 0,0 0 0,0 0 0,0 0 0,0 0 0,1 0 0,-1 1 0,0-1 0,0 1 0,0 0 0,0 0 0,2 1 0,1 1-38,0-1 1,-1 1-1,1 0 1,-1 1-1,0-1 1,0 1-1,0 0 1,-1 0-1,0 0 0,1 0 1,-1 0-1,0 1 1,3 7-1,-6-11-49,0-1-92,0 1 1,0-1 0,1 0-1,-1 1 1,0-1 0,0 0-1,0 1 1,0-1 0,0 0-1,1 0 1,-1 1-1,0-1 1,0 0 0,1 1-1,-1-1 1,0 0 0,0 0-1,1 0 1,-1 1 0,0-1-1,1 0 1,-1 0-1,0 0 1,1 0 0,-1 0-1,0 0 1,1 1 0,-1-1-1,0 0 1,1 0-1,-1 0 1,0 0 0,1 0-1,0 0 1,9 0-7531</inkml:trace>
+</inkml:ink>
+</file>
+
+<file path=word/ink/ink94.xml><?xml version="1.0" encoding="utf-8"?>
+<inkml:ink xmlns:inkml="http://www.w3.org/2003/InkML">
+  <inkml:definitions>
+    <inkml:context xml:id="ctx0">
+      <inkml:inkSource xml:id="inkSrc0">
+        <inkml:traceFormat>
+          <inkml:channel name="X" type="integer" min="-2.14748E9" max="2.14748E9" units="cm"/>
+          <inkml:channel name="Y" type="integer" min="-2.14748E9" max="2.14748E9" units="cm"/>
+          <inkml:channel name="F" type="integer" max="32767" units="dev"/>
+        </inkml:traceFormat>
+        <inkml:channelProperties>
+          <inkml:channelProperty channel="X" name="resolution" value="1000" units="1/cm"/>
+          <inkml:channelProperty channel="Y" name="resolution" value="1000" units="1/cm"/>
+          <inkml:channelProperty channel="F" name="resolution" value="0" units="1/dev"/>
+        </inkml:channelProperties>
+      </inkml:inkSource>
+      <inkml:timestamp xml:id="ts0" timeString="2023-08-02T13:42:39.598"/>
+    </inkml:context>
+    <inkml:brush xml:id="br0">
+      <inkml:brushProperty name="width" value="0.025" units="cm"/>
+      <inkml:brushProperty name="height" value="0.025" units="cm"/>
+    </inkml:brush>
+  </inkml:definitions>
+  <inkml:trace contextRef="#ctx0" brushRef="#br0">23 178 14999,'0'0'4290,"-8"82"-2737,8-50-1009,3-4-352,5-3-176,1 0-16,-3-10-961,3-12-1984,-3-3-2177</inkml:trace>
+  <inkml:trace contextRef="#ctx0" brushRef="#br0" timeOffset="336.46">0 37 3794,'0'0'9444</inkml:trace>
+  <inkml:trace contextRef="#ctx0" brushRef="#br0" timeOffset="679.04">140 130 7940,'0'0'11151,"-1"7"-10067,0-5-989,1 0 0,-1 0 1,1 0-1,0 0 0,0 0 1,0 0-1,0 0 0,0 0 1,0 1-1,0-1 0,1 0 1,-1 0-1,1 0 0,-1 0 1,1 0-1,1 3 1,1-2 80,0 0 1,0 1 0,1-1-1,-1 0 1,1-1 0,-1 1 0,1-1-1,0 0 1,5 3 0,7 3 49,-4-2-187,0 0 1,-1 0 0,0 2 0,11 8 0,-20-15-45,0 1 0,0 0 0,0 0 0,0 0 0,0 0 0,-1 0 0,1 0 0,-1 0 0,0 0 0,1 1 0,-1-1 0,0 0 0,0 1 0,0-1 0,-1 1 0,1 0 0,-1-1 0,1 1 0,-1-1 0,0 1 0,0 0 0,0-1 0,0 1 0,-1 0 1,1-1-1,-2 6 0,1-7 35,0 1 0,0 0 0,0 0 0,-1-1 0,1 1 0,0 0 1,-1-1-1,1 0 0,-1 1 0,0-1 0,1 0 0,-1 0 1,0 0-1,0 0 0,0 0 0,0 0 0,0 0 0,0-1 0,0 1 1,0-1-1,0 1 0,-4-1 0,-55 2 1313,42-2-965,16-1-365,0 1-1,-1 0 1,1-1-1,0 0 1,0 1 0,0-1-1,0-1 1,0 1 0,0 0-1,0-1 1,0 1-1,0-1 1,0 0 0,1 0-1,-1 0 1,1 0-1,0-1 1,-1 1 0,1-1-1,0 1 1,0-1 0,1 0-1,-1 1 1,0-1-1,1 0 1,0 0 0,0 0-1,0 0 1,0-1-1,0 1 1,0-5 0,1 5-291,-1 0 1,1-1 0,0 1-1,1 0 1,-1 0-1,0 0 1,1 0 0,0-1-1,-1 1 1,1 0 0,1 0-1,-1 0 1,0 1-1,1-1 1,-1 0 0,1 0-1,0 1 1,0-1 0,0 1-1,0-1 1,3-1-1,26-18-7309</inkml:trace>
+  <inkml:trace contextRef="#ctx0" brushRef="#br0" timeOffset="1019.36">623 18 12406,'0'0'6355,"12"89"-4274,2-43-1009,4 1-336,-7 3-319,4-4-257,-3-3-112,-1-11-48,-2-11-737,0-10-1408,-6-11-1600</inkml:trace>
+  <inkml:trace contextRef="#ctx0" brushRef="#br0" timeOffset="1020.36">588 121 10773,'0'0'4370,"117"-3"-2753,-70 3-929,-1 0-256,-5 7-432,-3 0-176,-6-7-896,-5 0-2786,-13 0-3393</inkml:trace>
+  <inkml:trace contextRef="#ctx0" brushRef="#br0" timeOffset="1499.51">862 0 7043,'0'0'9527,"3"16"-8006,14 58-376,-3-20-118,13 111 0,-24-119-963,-7-131-100,4 81 47,0 0 0,0 0-1,0-1 1,1 1 0,0 0 0,0 0 0,0 0 0,0 0 0,0 0-1,1 0 1,0 0 0,0 1 0,0-1 0,0 0 0,0 1 0,1 0 0,-1-1-1,1 1 1,4-3 0,-6 5 1,1 0 0,0 0 0,0 0 0,-1 1 0,1-1 0,0 1 0,0-1 0,0 1 1,0 0-1,0 0 0,0-1 0,0 1 0,-1 1 0,1-1 0,0 0 0,0 0 0,0 1 0,0-1 0,0 1 0,-1-1 0,1 1 0,0 0 0,0 0 0,-1 0 0,1 0 0,0 0 0,-1 0 0,1 0 0,-1 1 0,0-1 0,1 0 0,-1 1 0,1 1 0,5 7 53,0 0 0,-2 0 0,1 0 1,6 16-1,-2-4-42,-6-14-22,0-1 0,1 0 0,1 0 0,-1 0-1,14 12 1,-19-18-8,1 0-1,0 0 0,0 0 1,0 0-1,0 0 0,1 0 0,-1 0 1,0 0-1,0-1 0,0 1 0,1 0 1,-1-1-1,0 1 0,1-1 1,-1 0-1,0 1 0,1-1 0,-1 0 1,1 0-1,-1 0 0,0 0 0,1 0 1,-1 0-1,1 0 0,-1 0 1,0-1-1,1 1 0,-1 0 0,1-1 1,-1 1-1,0-1 0,0 0 0,1 1 1,-1-1-1,0 0 0,0 0 1,0 0-1,0 0 0,0 0 0,0 0 1,0 0-1,0 0 0,0 0 1,0 0-1,-1 0 0,2-3 0,2-7 7,0 0 0,0-1-1,-1 1 1,-1-1 0,0 0-1,-1 0 1,0 0 0,0 1-1,-3-23 1,2 32 12,0 1-1,0 0 0,0 0 1,-1 0-1,1 0 1,0-1-1,-1 1 1,1 0-1,-1 0 1,1 0-1,-1 0 1,1 0-1,-1 0 1,0 0-1,1 0 1,-1 0-1,0 0 1,0 1-1,0-1 1,0 0-1,1 0 1,-1 1-1,0-1 1,-1 0-1,1 1 1,0-1-1,-1 1 0,1-1 14,0 1 0,1 0 0,-1 0-1,0 0 1,0 0 0,0 1-1,1-1 1,-1 0 0,0 0-1,0 0 1,1 1 0,-1-1-1,0 0 1,1 1 0,-1-1-1,0 0 1,1 1 0,-1-1-1,0 1 1,1-1 0,-1 1-1,1-1 1,-1 1 0,1 0-1,-1-1 1,1 1 0,0 0-1,-1-1 1,1 1 0,0 0 0,-1-1-1,1 1 1,0 0 0,0 0-1,0-1 1,0 1 0,-1 0-1,1 0 1,0 0 0,-1 6 67,1-1 0,-1 0-1,1 0 1,0 0 0,1 0 0,-1 0 0,1 0 0,0 0 0,1 0 0,-1 0 0,1 0 0,1 0 0,-1-1 0,1 1 0,0-1 0,0 1 0,0-1 0,1 0 0,6 7 0,-4-7-89,1 0 1,0 0 0,-1 0 0,2-1-1,-1 0 1,0 0 0,1-1-1,0 0 1,0 0 0,0-1-1,0 0 1,0-1 0,0 1-1,12-1 1,-4 1-926,1-2 0,-1 0 0,32-4 0,-8-10-5232</inkml:trace>
+</inkml:ink>
+</file>
+
+<file path=word/ink/ink95.xml><?xml version="1.0" encoding="utf-8"?>
+<inkml:ink xmlns:inkml="http://www.w3.org/2003/InkML">
+  <inkml:definitions>
+    <inkml:context xml:id="ctx0">
+      <inkml:inkSource xml:id="inkSrc0">
+        <inkml:traceFormat>
+          <inkml:channel name="X" type="integer" min="-2.14748E9" max="2.14748E9" units="cm"/>
+          <inkml:channel name="Y" type="integer" min="-2.14748E9" max="2.14748E9" units="cm"/>
+          <inkml:channel name="F" type="integer" max="32767" units="dev"/>
+        </inkml:traceFormat>
+        <inkml:channelProperties>
+          <inkml:channelProperty channel="X" name="resolution" value="1000" units="1/cm"/>
+          <inkml:channelProperty channel="Y" name="resolution" value="1000" units="1/cm"/>
+          <inkml:channelProperty channel="F" name="resolution" value="0" units="1/dev"/>
+        </inkml:channelProperties>
+      </inkml:inkSource>
+      <inkml:timestamp xml:id="ts0" timeString="2023-08-02T13:42:34.632"/>
+    </inkml:context>
+    <inkml:brush xml:id="br0">
+      <inkml:brushProperty name="width" value="0.025" units="cm"/>
+      <inkml:brushProperty name="height" value="0.025" units="cm"/>
+    </inkml:brush>
+  </inkml:definitions>
+  <inkml:trace contextRef="#ctx0" brushRef="#br0">0 102 13894,'0'0'4080,"5"15"-3299,45 119-232,-42-116-526,0 0 0,1-1 0,1 0 0,1 0 0,0-1 0,17 19 0,-27-34-7,0 0 1,0 0-1,0 0 1,0 0-1,0-1 0,0 1 1,0 0-1,1 0 1,-1-1-1,0 1 1,0 0-1,1-1 0,-1 0 1,0 1-1,0-1 1,1 0-1,-1 1 0,1-1 1,1 0-1,-2-1 22,0 1-1,0 0 1,0-1 0,0 1-1,0-1 1,0 0-1,0 1 1,-1-1 0,1 0-1,0 1 1,0-1-1,-1 0 1,1 0 0,0 0-1,-1 0 1,1 0-1,-1 1 1,1-1 0,0-2-1,2-7 225,0-1-1,-1 1 1,0-1-1,0-13 0,1 3-372,1-7 178,-3 18-42,1 1 1,0-1-1,0 1 1,0 0-1,1-1 1,7-13-1,-9 22-25,-1 1 0,1-1 0,0 0 0,-1 1 0,1 0 0,0-1 1,-1 1-1,1-1 0,0 1 0,-1 0 0,1-1 0,0 1 0,0 0 0,0 0 0,-1 0 0,1 0 0,0 0 0,0 0 0,0 0 0,-1 0 0,1 0 0,0 0 1,0 0-1,0 0 0,-1 0 0,1 1 0,0-1 0,0 0 0,-1 1 0,1-1 0,0 0 0,-1 1 0,1-1 0,0 1 0,-1-1 0,1 1 0,0-1 1,-1 1-1,1 0 0,-1-1 0,1 1 0,-1 0 0,1 1 0,24 31-11,-23-30 11,16 25-46,-4-5-208,31 38 0,-39-55 207,-1 0-1,1-1 1,-1 1 0,2-1 0,-1-1 0,0 1 0,1-1 0,0 0 0,0-1 0,13 5 0,-19-7 48,-1-1 1,1 0-1,-1 0 0,1 0 1,-1 0-1,1 0 1,0 0-1,-1 0 1,1 0-1,-1 0 1,1 0-1,0 0 1,-1 0-1,1 0 1,-1 0-1,1-1 1,-1 1-1,1 0 1,-1 0-1,1-1 1,-1 1-1,1 0 0,-1-1 1,1 1-1,-1 0 1,1-1-1,-1 1 1,0-1-1,1 0 1,7-23 435,-9-40 614,0 45-924,1-70 101,0 51-5232</inkml:trace>
+  <inkml:trace contextRef="#ctx0" brushRef="#br0" timeOffset="468.36">513 9 8724,'0'0'6141,"9"19"-4516,6 14-1187,-2 1 0,-1 1 0,-1 0 0,10 65 1,-17-53-531,0 6 855,-3-50-450,-1-7 41,1-31 463,-1 24-800,0 0 0,1 0-1,0 0 1,1 1 0,0-1-1,0 0 1,6-11 0,-7 19-6,0 0 0,1 0 0,0 0 1,-1 0-1,1 0 0,0 0 1,1 1-1,-1-1 0,0 1 0,1-1 1,-1 1-1,1 0 0,0 0 0,0 0 1,0 0-1,0 1 0,0-1 0,0 1 1,0 0-1,1-1 0,-1 2 0,0-1 1,1 0-1,-1 1 0,1-1 0,5 1 1,-6 0 10,0 1-1,0-1 1,-1 1 0,1-1 0,0 1 0,-1 0-1,1 0 1,0 0 0,-1 1 0,1-1 0,-1 1-1,0-1 1,1 1 0,-1 0 0,0 0-1,0-1 1,0 2 0,2 1 0,31 51 318,-2-5-251,-33-49-95,1-1 1,-1 1 0,0-1-1,1 1 1,-1-1 0,1 1-1,0-1 1,-1 1 0,1-1-1,-1 1 1,1-1-1,0 0 1,-1 1 0,1-1-1,0 0 1,-1 1 0,1-1-1,0 0 1,0 0-1,-1 0 1,1 0 0,0 0-1,0 0 1,-1 0 0,1 0-1,0 0 1,-1 0 0,1 0-1,0 0 1,0 0-1,-1-1 1,1 1 0,0 0-1,-1-1 1,1 1 0,0 0-1,-1-1 1,1 1 0,-1-1-1,1 1 1,0-1-1,-1 1 1,1-1 0,-1 1-1,0-1 1,1 0 0,-1 1-1,1-1 1,-1 1 0,0-1-1,0 0 1,1 0-1,-1 1 1,0-1 0,0 0-1,0-1 1,12-47-190,-11 44 146,5-74-935,-6 73-2236,0 26 560,3 5-2198</inkml:trace>
+  <inkml:trace contextRef="#ctx0" brushRef="#br0" timeOffset="938.37">1022 204 11845,'0'0'6318,"-5"15"-6147,-20 72 202,40-122 198,-6 11-283,1 1 0,1 1 0,28-42 1,-38 63-275,0 0 0,-1 0 0,1 0 0,-1 0 0,1 1 0,0-1 0,0 0 0,-1 1 0,1-1 0,0 1 0,0-1 0,0 1 0,0-1 0,0 1 0,0-1 0,0 1 0,0 0 0,0-1 0,1 1 0,-1 0-8,-1 0-1,1 1 1,0-1-1,-1 0 1,1 0-1,-1 1 1,1-1 0,-1 1-1,1-1 1,-1 0-1,1 1 1,-1-1-1,1 1 1,-1-1-1,1 1 1,-1 0-1,0-1 1,1 1-1,-1-1 1,0 1-1,0 0 1,1 0-1,8 47 19,-8-33-18,0-11 4,0-1-1,0 1 1,1 0-1,-1-1 1,1 1-1,-1-1 1,1 0-1,3 4 1,-3-4-538,0 0 0,1 0 0,0 0 0,0-1 0,0 1 0,0-1 0,0 1 0,0-1 0,1 0 0,-1 0 0,1-1 0,0 1 0,-1-1 0,1 0 0,0 0 0,0 0 1,-1 0-1,1-1 0,0 1 0,0-1 0,0 0 0,0 0 0,7-2 0,-8 1 337,1 0 0,0 0 1,-1 0-1,1 0 0,-1-1 0,0 0 0,0 0 1,1 0-1,-1 0 0,3-3 0,-3 2 315,0-1-1,0 1 1,0-1-1,0 0 0,-1 0 1,0 0-1,0 0 1,0 0-1,0 0 1,0 0-1,0-7 1,-1 9 376,-1-1 1,1 1 0,-1-1 0,0 1 0,0-1 0,0 0 0,0 1 0,0-1 0,-1 1 0,1-1 0,-1 0 0,1 1 0,-2-4 0,2 7-427,-1-1 0,1 1 0,0-1 0,0 1 0,0-1 0,0 1 0,0-1 1,0 0-1,0 1 0,-1-1 0,1 1 0,0-1 0,0 1 0,-1-1 0,1 0 0,0 1 0,-1-1 1,1 0-1,0 1 0,-1-1 0,1 0 0,0 0 0,-1 1 0,1-1 0,-1 0 0,1 0 0,0 0 1,-1 1-1,1-1 0,-1 0 0,1 0 0,-1 0 0,1 0 0,-1 0 0,1 0 0,-1 0 0,1 0 1,0 0-1,-1 0 0,1 0 0,-1 0 0,1 0 0,-1 0 0,1-1 0,-1 1 0,1 0 0,0 0 1,-1 0-1,1-1 0,-1 1 0,1 0 0,0-1 0,-1 1 0,1 0 0,0-1 0,-1 1 0,1 0 1,0-1-1,0 1 0,-1-1 0,1 1 0,0 0 0,0-1 0,0 1 0,0-1 0,0 1 0,-1-1 0,1 0 1,-10 37 417,7-10-402,1 1 0,1 0 0,3 36 0,-2-61-99,0 0-1,0 0 1,1 0-1,-1 0 1,1 0-1,-1 0 1,1 0-1,0 0 1,0-1-1,-1 1 1,1 0-1,1-1 1,-1 1-1,0 0 1,0-1-1,0 1 1,1-1-1,-1 0 1,1 1-1,-1-1 1,1 0-1,0 0 1,-1 0-1,3 1 1,1-1-406,0 1 0,1-1 1,-1 0-1,1 0 0,-1 0 0,1-1 1,-1 0-1,6-1 0,41-2-5038</inkml:trace>
+  <inkml:trace contextRef="#ctx0" brushRef="#br0" timeOffset="2008.24">1871 1 9508,'0'0'9829,"0"13"-8661,-14 202 1562,10-171-1962,2 56 0,2-97-747,0 0 0,0 0 0,0 0 0,1-1 0,-1 1 1,1 0-1,0 0 0,0-1 0,0 1 0,0 0 0,0-1 0,1 1 0,-1-1 0,1 0 0,-1 1 0,1-1 0,0 0 0,0 0 0,0 0 0,0 0 0,0-1 0,0 1 0,1 0 0,-1-1 0,3 2 0,1-1-34,0 0 0,0-1 0,0 0 0,0 1 0,0-2 0,0 1 0,0-1-1,0 0 1,0 0 0,9-2 0,-12 1-40,-1 1-1,1-1 0,-1 1 1,0-1-1,1 0 1,-1 0-1,0 0 1,0 0-1,1 0 0,-1-1 1,0 1-1,0-1 1,0 1-1,-1-1 1,1 0-1,0 0 0,-1 0 1,1 0-1,-1 0 1,0 0-1,1 0 1,0-3-1,1-1-916,-1-1 0,-1 1 0,1 0 1,-1-1-1,0 1 0,0-1 0,-1-9 0,0-8-6969</inkml:trace>
+  <inkml:trace contextRef="#ctx0" brushRef="#br0" timeOffset="4209.73">1693 177 12198,'0'0'9620,"119"0"-8900,-84 0-592,1 0-128,-13 0-800,0 0-1953,-11 0-3954</inkml:trace>
+  <inkml:trace contextRef="#ctx0" brushRef="#br0" timeOffset="4624.68">2160 305 9476,'0'0'7828,"-9"-2"-7497,-28-4-80,37 6-249,-1 0 1,1 0 0,0 0 0,0 0-1,-1 0 1,1 0 0,0-1 0,-1 1 0,1 0-1,0 0 1,-1 0 0,1 0 0,0 0 0,-1 0-1,1 1 1,0-1 0,0 0 0,-1 0 0,1 0-1,0 0 1,-1 0 0,1 0 0,0 0 0,0 1-1,-1-1 1,1 0 0,0 0 0,0 0 0,-1 1-1,1-1 1,0 0 0,0 0 0,0 1-1,-1-1 1,1 0 0,0 0 0,0 1 0,0-1-1,0 0 1,0 1 0,0-1 0,0 0 0,-1 1-1,1-1 1,0 0 0,0 1 0,0-1 0,0 0-1,0 0 1,0 1 0,1-1 0,-1 0 0,0 1-1,0-1 1,0 0 0,0 1 0,0-1 0,0 0-1,0 0 1,1 1 0,-1-1 0,0 1-1,12 13 273,36 1 449,-41-14-676,0 1 0,0 0 0,0 0 0,0 1 0,0 0-1,8 5 1,-12-7-31,-1 1-1,0 0 0,0 0 1,0 0-1,-1 0 0,1 0 1,0 1-1,-1-1 1,0 0-1,1 1 0,-1-1 1,0 1-1,0-1 1,0 1-1,0 0 0,-1-1 1,1 1-1,-1 0 1,0 0-1,0-1 0,0 5 1,0-3 74,0-1 1,-1 1 0,0-1 0,0 1-1,1-1 1,-2 1 0,1-1-1,0 0 1,-1 0 0,0 0-1,1 0 1,-1 0 0,0 0 0,-1 0-1,1 0 1,0-1 0,-1 1-1,1-1 1,-1 0 0,0 0-1,0 0 1,0 0 0,0 0 0,0-1-1,0 1 1,-5 0 0,-3 2 179,0 0 1,-1-1 0,1 0 0,-1-1-1,0-1 1,-22 1 0,33-2-288,0 0 1,0-1 0,0 1 0,1-1-1,-1 1 1,0-1 0,0 1-1,1-1 1,-1 1 0,0-1 0,1 0-1,-1 1 1,1-1 0,-1 0-1,1 1 1,-1-1 0,1 0 0,-1 0-1,1 1 1,0-1 0,-1 0-1,1 0 1,0 0 0,0 0 0,0 0-1,-1 1 1,1-1 0,0 0-1,0 0 1,0 0 0,1-2 0,4-35-2754,16 8-1742,10 1-3274</inkml:trace>
+</inkml:ink>
+</file>
+
+<file path=word/ink/ink96.xml><?xml version="1.0" encoding="utf-8"?>
+<inkml:ink xmlns:inkml="http://www.w3.org/2003/InkML">
+  <inkml:definitions>
+    <inkml:context xml:id="ctx0">
+      <inkml:inkSource xml:id="inkSrc0">
+        <inkml:traceFormat>
+          <inkml:channel name="X" type="integer" min="-2.14748E9" max="2.14748E9" units="cm"/>
+          <inkml:channel name="Y" type="integer" min="-2.14748E9" max="2.14748E9" units="cm"/>
+          <inkml:channel name="F" type="integer" max="32767" units="dev"/>
+        </inkml:traceFormat>
+        <inkml:channelProperties>
+          <inkml:channelProperty channel="X" name="resolution" value="1000" units="1/cm"/>
+          <inkml:channelProperty channel="Y" name="resolution" value="1000" units="1/cm"/>
+          <inkml:channelProperty channel="F" name="resolution" value="0" units="1/dev"/>
+        </inkml:channelProperties>
+      </inkml:inkSource>
+      <inkml:timestamp xml:id="ts0" timeString="2023-08-02T13:42:32.729"/>
+    </inkml:context>
+    <inkml:brush xml:id="br0">
+      <inkml:brushProperty name="width" value="0.025" units="cm"/>
+      <inkml:brushProperty name="height" value="0.025" units="cm"/>
+    </inkml:brush>
+  </inkml:definitions>
+  <inkml:trace contextRef="#ctx0" brushRef="#br0">193 246 5298,'0'0'13855,"-14"-14"-12767,-47-44-175,59 55-818,-1 1 0,1 0 0,-1 0 0,0 0 0,0 0 0,0 0 0,-1 0 0,1 1 0,0-1 0,0 1 0,-1 0 0,1 0 0,-1 0 0,1 1 0,-6-1 0,7 1-45,0 1-1,0-1 1,-1 1-1,1-1 1,0 1-1,0 0 1,0 0-1,1 0 1,-1 0-1,0 0 1,0 0-1,0 0 1,1 1-1,-1-1 1,1 0-1,-1 1 1,1 0-1,-3 2 1,1 2-6,-1 1 0,1 0 0,0-1 1,0 1-1,1 0 0,0 0 1,0 0-1,1 0 0,-1 1 0,1 13 1,1-11-76,1 1 1,0 0 0,1-1 0,0 1-1,0-1 1,8 19 0,-9-26-78,0 0-1,1 0 1,-1 0 0,1 0-1,0 0 1,-1 0 0,1-1-1,0 1 1,1 0 0,-1-1-1,0 0 1,1 1 0,0-1-1,-1 0 1,1 0 0,0-1-1,0 1 1,0 0 0,0-1 0,0 0-1,0 0 1,0 0 0,1 0-1,-1 0 1,6 0 0,-7-1 37,-1-1 0,1 1 1,-1-1-1,1 1 0,-1-1 1,0 0-1,1 1 0,-1-1 1,0 0-1,1 0 0,-1 0 1,0 0-1,0 0 1,0 0-1,0 0 0,0 0 1,0-1-1,0 1 0,0 0 1,0-1-1,-1 1 0,1 0 1,-1-1-1,2-2 0,11-45-940,-10 35 480,6-26-590,6-77-1,-10-40 2410,-5 155-130,0 28 779,-2 42-371,0-25-724,4 56 0,-1-88-836,0 0 1,1-1-1,0 1 0,1-1 0,0 0 1,1 0-1,0 0 0,0 0 0,1 0 1,9 12-1,-13-20-181,1 0-1,0 0 1,-1 0 0,1-1 0,0 1-1,0 0 1,0-1 0,0 0 0,0 1-1,0-1 1,0 0 0,1 0-1,-1 0 1,0-1 0,4 2 0,23-3-6028,-5-8-2988</inkml:trace>
+  <inkml:trace contextRef="#ctx0" brushRef="#br0" timeOffset="340.73">376 62 11333,'0'0'4832,"-4"17"-3317,4-17-1498,-8 28 761,2 0-1,2 0 0,-3 37 1,7-57-606,0 0-1,0-1 1,1 1 0,0 0 0,1-1-1,0 0 1,0 1 0,0-1 0,1 0-1,0 0 1,0 0 0,6 9 0,-6-13-142,1 1 1,-1-1-1,0 1 1,1-1-1,0 0 1,0 0-1,0 0 1,0-1-1,0 0 1,0 1-1,1-2 1,-1 1-1,1 0 1,-1-1-1,1 0 1,0 0-1,-1 0 1,1 0-1,0-1 1,7 0-1,-10 0-151,1 0 0,-1 0-1,1 0 1,-1 0 0,1 0-1,-1-1 1,1 1 0,-1-1-1,1 0 1,-1 1 0,1-1 0,-1 0-1,0 0 1,0-1 0,0 1-1,1 0 1,-1-1 0,0 1-1,-1-1 1,1 0 0,0 0 0,2-3-1,-2 1-532,0 1 0,-1 0 0,0-1 0,0 0-1,0 1 1,0-1 0,0 0 0,-1 1 0,0-1-1,0-5 1,0-18-6605</inkml:trace>
+  <inkml:trace contextRef="#ctx0" brushRef="#br0" timeOffset="681.6">295 198 208,'0'0'13478,"91"-18"-11653,-44 11-832,-3-1-577,-6 5-416,-6 3-945,-18 0-3457</inkml:trace>
+</inkml:ink>
+</file>
+
+<file path=word/ink/ink97.xml><?xml version="1.0" encoding="utf-8"?>
+<inkml:ink xmlns:inkml="http://www.w3.org/2003/InkML">
+  <inkml:definitions>
+    <inkml:context xml:id="ctx0">
+      <inkml:inkSource xml:id="inkSrc0">
+        <inkml:traceFormat>
+          <inkml:channel name="X" type="integer" min="-2.14748E9" max="2.14748E9" units="cm"/>
+          <inkml:channel name="Y" type="integer" min="-2.14748E9" max="2.14748E9" units="cm"/>
+          <inkml:channel name="F" type="integer" max="32767" units="dev"/>
+        </inkml:traceFormat>
+        <inkml:channelProperties>
+          <inkml:channelProperty channel="X" name="resolution" value="1000" units="1/cm"/>
+          <inkml:channelProperty channel="Y" name="resolution" value="1000" units="1/cm"/>
+          <inkml:channelProperty channel="F" name="resolution" value="0" units="1/dev"/>
+        </inkml:channelProperties>
+      </inkml:inkSource>
+      <inkml:timestamp xml:id="ts0" timeString="2023-08-02T13:42:15.125"/>
+    </inkml:context>
+    <inkml:brush xml:id="br0">
+      <inkml:brushProperty name="width" value="0.025" units="cm"/>
+      <inkml:brushProperty name="height" value="0.025" units="cm"/>
+    </inkml:brush>
+  </inkml:definitions>
+  <inkml:trace contextRef="#ctx0" brushRef="#br0">246 0 3954,'0'0'16581,"15"5"-12635,-16 10-3646,-1-1 1,0 1 0,-1-1-1,-1 1 1,-6 15 0,5-16-279,1 1 1,0-1-1,1 1 1,0-1 0,0 19-1,4-32-15,-1 1-1,1-1 1,-1 1 0,1-1-1,0 1 1,-1-1 0,1 0-1,0 1 1,0-1 0,0 0-1,0 1 1,0-1 0,1 0-1,-1 0 1,0 0 0,0 0-1,1 0 1,-1-1 0,0 1-1,1 0 1,-1-1 0,1 1-1,-1 0 1,1-1 0,0 0-1,-1 1 1,1-1 0,-1 0-1,1 0 1,0 0 0,-1 0-1,1 0 1,2-1 0,6 1 0,0 0 0,1-1 0,-1 0 0,10-3 0,-18 4-121,44-16 169,-44 16-286,-1-1 1,1 0-1,0 0 0,-1 1 0,1-1 0,-1 0 1,1 0-1,-1 0 0,1-1 0,-1 1 1,0 0-1,0-1 0,0 1 0,0 0 0,0-1 1,0 1-1,0-1 0,0 0 0,0 1 0,-1-1 1,1 0-1,0 1 0,-1-4 0,-1-1-4091,-6 2-2515</inkml:trace>
+  <inkml:trace contextRef="#ctx0" brushRef="#br0" timeOffset="341.26">89 151 11637,'0'0'4867,"96"-29"-3395,-49 19-463,-3 2-369,-3 1-608,-6 4-32,-6-1-960,-6 4-2194,-8 0-4946</inkml:trace>
+  <inkml:trace contextRef="#ctx0" brushRef="#br0" timeOffset="1176.49">346 439 6211,'0'0'11122,"-7"-6"-9967,7 6-1153,-4-4 191,0 0 1,-1 0-1,1 1 1,-1-1-1,0 1 1,-9-4-1,13 6-145,-1 0 0,0 1 0,1-1 0,-1 1 0,0 0 0,0 0 0,0-1-1,1 1 1,-1 0 0,0 0 0,0 1 0,0-1 0,1 0 0,-1 1 0,0-1 0,0 1 0,1-1 0,-1 1 0,0 0 0,1 0 0,-1 0-1,1-1 1,-1 2 0,1-1 0,0 0 0,-1 0 0,1 0 0,0 1 0,0-1 0,0 0 0,-2 4 0,-2 3 81,0 1 1,1-1 0,0 1 0,0 1-1,1-1 1,0 0 0,1 1-1,0-1 1,0 1 0,1 0-1,1 0 1,0 11 0,1 17 506,13 67 0,-12-94-502,3 43 534,-2 0 1,-5 77-1,0-29-491,1-93-137,0 0 0,0-1 0,-1 1 1,0 0-1,-1-1 0,0 0 0,0 1 0,0-1 0,-1 0 0,-1-1 0,1 1 0,-12 12 0,13-14 3,-2-1 0,1-1 0,0 1 1,-1-1-1,0 1 0,0-1 0,0-1 0,-1 1 0,1-1 0,-1 0 0,0 0 0,0 0 0,0-1 0,0 0 0,0 0 0,-1-1 0,1 0 0,-8 1 0,11-3-48,0 1 0,0-1 0,0 0 0,0 0 0,0 0 0,1 0 0,-1 0 0,0-1 0,0 1 0,1-1 0,-1 0 0,1 0 0,0 0 0,-1 0 0,1 0 0,0 0 0,0-1 0,0 1-1,1-1 1,-1 1 0,0-1 0,1 0 0,0 0 0,0 0 0,-1 1 0,2-1 0,-1 0 0,-1-6 0,-1-7-698,0 0-1,0-1 1,2 1 0,0-18-1,2-18-5554,7-2-6434</inkml:trace>
 </inkml:ink>
 </file>
 

</xml_diff>

<commit_message>
Baseboard updated: - Removed placement for joystick - Added holes for laser sensors
</commit_message>
<xml_diff>
--- a/Robocup Notebook.docx
+++ b/Robocup Notebook.docx
@@ -631,7 +631,6 @@
                                     <w:dataBinding w:prefixMappings="xmlns:ns0='http://purl.org/dc/elements/1.1/' xmlns:ns1='http://schemas.openxmlformats.org/package/2006/metadata/core-properties' " w:xpath="/ns1:coreProperties[1]/ns0:title[1]" w:storeItemID="{6C3C8BC8-F283-45AE-878A-BAB7291924A1}"/>
                                     <w:text/>
                                   </w:sdtPr>
-                                  <w:sdtEndPr/>
                                   <w:sdtContent>
                                     <w:p>
                                       <w:pPr>
@@ -670,7 +669,6 @@
                                     <w:dataBinding w:prefixMappings="xmlns:ns0='http://purl.org/dc/elements/1.1/' xmlns:ns1='http://schemas.openxmlformats.org/package/2006/metadata/core-properties' " w:xpath="/ns1:coreProperties[1]/ns0:subject[1]" w:storeItemID="{6C3C8BC8-F283-45AE-878A-BAB7291924A1}"/>
                                     <w:text/>
                                   </w:sdtPr>
-                                  <w:sdtEndPr/>
                                   <w:sdtContent>
                                     <w:p>
                                       <w:pPr>
@@ -783,7 +781,6 @@
                               <w:dataBinding w:prefixMappings="xmlns:ns0='http://purl.org/dc/elements/1.1/' xmlns:ns1='http://schemas.openxmlformats.org/package/2006/metadata/core-properties' " w:xpath="/ns1:coreProperties[1]/ns0:title[1]" w:storeItemID="{6C3C8BC8-F283-45AE-878A-BAB7291924A1}"/>
                               <w:text/>
                             </w:sdtPr>
-                            <w:sdtEndPr/>
                             <w:sdtContent>
                               <w:p>
                                 <w:pPr>
@@ -822,7 +819,6 @@
                               <w:dataBinding w:prefixMappings="xmlns:ns0='http://purl.org/dc/elements/1.1/' xmlns:ns1='http://schemas.openxmlformats.org/package/2006/metadata/core-properties' " w:xpath="/ns1:coreProperties[1]/ns0:subject[1]" w:storeItemID="{6C3C8BC8-F283-45AE-878A-BAB7291924A1}"/>
                               <w:text/>
                             </w:sdtPr>
-                            <w:sdtEndPr/>
                             <w:sdtContent>
                               <w:p>
                                 <w:pPr>
@@ -1008,15 +1004,7 @@
         <w:t xml:space="preserve">Furthermore, Nylon has </w:t>
       </w:r>
       <w:r>
-        <w:t xml:space="preserve">a great compressive force resistance, with </w:t>
-      </w:r>
-      <w:proofErr w:type="spellStart"/>
-      <w:r>
-        <w:t>it's</w:t>
-      </w:r>
-      <w:proofErr w:type="spellEnd"/>
-      <w:r>
-        <w:t xml:space="preserve"> Young Modulus, </w:t>
+        <w:t xml:space="preserve">a great compressive force resistance, with it's Young Modulus, </w:t>
       </w:r>
       <w:r>
         <w:rPr>
@@ -1075,15 +1063,7 @@
         <w:t xml:space="preserve">Young Modulus of </w:t>
       </w:r>
       <w:r>
-        <w:t xml:space="preserve">up to 87 </w:t>
-      </w:r>
-      <w:proofErr w:type="spellStart"/>
-      <w:r>
-        <w:t>GPa</w:t>
-      </w:r>
-      <w:proofErr w:type="spellEnd"/>
-      <w:r>
-        <w:t xml:space="preserve">, significantly more resistant to </w:t>
+        <w:t xml:space="preserve">up to 87 GPa, significantly more resistant to </w:t>
       </w:r>
       <w:r>
         <w:t xml:space="preserve">damages that may occur, such as snapping or cracking when being handled. </w:t>
@@ -1989,15 +1969,7 @@
     </w:p>
     <w:p>
       <w:r>
-        <w:t>e(</w:t>
-      </w:r>
-      <w:proofErr w:type="spellStart"/>
-      <w:r>
-        <w:t>v,t</w:t>
-      </w:r>
-      <w:proofErr w:type="spellEnd"/>
-      <w:r>
-        <w:t xml:space="preserve">) is the error difference between two sides of the colour sensors rack, </w:t>
+        <w:t xml:space="preserve">e(v,t) is the error difference between two sides of the colour sensors rack, </w:t>
       </w:r>
       <w:r>
         <w:t>as an error of 0 would indicate that the colour sensors are reading the same value, therefore the same colour, which is most likely both white.</w:t>
@@ -5932,7 +5904,72 @@
         <w:t>Derivative</w:t>
       </w:r>
     </w:p>
-    <w:p/>
+    <w:p>
+      <w:r>
+        <w:t xml:space="preserve">The derivative measures the rate of change of error. This can be achieved through measuring the last error, and current error, giving the </w:t>
+      </w:r>
+      <w:r>
+        <w:t>cheapest equation possible to solve for gradient. This is because e(v, t)</w:t>
+      </w:r>
+      <w:r>
+        <w:t xml:space="preserve"> does not follow a standard </w:t>
+      </w:r>
+      <w:r>
+        <w:t>formula, to give predictable results, as it relies on the error function which varies a lot</w:t>
+      </w:r>
+      <w:r>
+        <w:t xml:space="preserve"> with time.</w:t>
+      </w:r>
+    </w:p>
+    <w:p>
+      <w:r>
+        <w:t>Furthermore, the baud rate of the Arduino in our program is at 115200 bits per second</w:t>
+      </w:r>
+      <w:r>
+        <w:t xml:space="preserve">, and the average program cycle is around ___, </w:t>
+      </w:r>
+      <w:r>
+        <w:t xml:space="preserve">which is </w:t>
+      </w:r>
+      <w:r>
+        <w:t>quick</w:t>
+      </w:r>
+      <w:r>
+        <w:t>. This results in</w:t>
+      </w:r>
+      <w:r>
+        <w:t xml:space="preserve"> small values of </w:t>
+      </w:r>
+      <w:r>
+        <w:t>change between cycles and readings of error, hence the derivative function would have little impact</w:t>
+      </w:r>
+      <w:r>
+        <w:t>, as it is many small changes</w:t>
+      </w:r>
+      <w:r>
+        <w:t xml:space="preserve"> over a longer </w:t>
+      </w:r>
+      <w:r>
+        <w:t>period</w:t>
+      </w:r>
+      <w:r>
+        <w:t xml:space="preserve">, compared to a big change over small </w:t>
+      </w:r>
+      <w:r>
+        <w:t>period</w:t>
+      </w:r>
+      <w:r>
+        <w:t>, leaving a sharp gradient to be calculated.</w:t>
+      </w:r>
+    </w:p>
+    <w:p>
+      <w:r>
+        <w:t xml:space="preserve">However, we can use an artificially delayed function, so instead of </w:t>
+      </w:r>
+      <w:r>
+        <w:t xml:space="preserve"> </w:t>
+      </w:r>
+    </w:p>
     <w:p>
       <w:pPr>
         <w:pStyle w:val="Heading2"/>
@@ -5949,6 +5986,7 @@
       </w:pPr>
       <w:bookmarkStart w:id="13" w:name="_Toc141473999"/>
       <w:r>
+        <w:lastRenderedPageBreak/>
         <w:t>Obstacle Detection</w:t>
       </w:r>
       <w:bookmarkEnd w:id="13"/>
@@ -5990,7 +6028,6 @@
       </w:pPr>
       <w:bookmarkStart w:id="17" w:name="_Toc141474003"/>
       <w:r>
-        <w:lastRenderedPageBreak/>
         <w:t>Daily Entries</w:t>
       </w:r>
       <w:bookmarkEnd w:id="17"/>
@@ -7815,7 +7852,7 @@
   <inkml:trace contextRef="#ctx0" brushRef="#br0" timeOffset="7072.53">1549 273 9156,'0'0'10517,"80"-23"-10293,-59 23-224,-2 0-1184,-3 0-1890,0 0-3633</inkml:trace>
   <inkml:trace contextRef="#ctx0" brushRef="#br0" timeOffset="7413.9">1815 103 11349,'0'0'12342,"83"81"-11766,-78-49-208,-5 1-144,0 3-16,0-1-143,-11-2-65,-5-4-353,0 3-1119,3-9-2274,3-7-5650</inkml:trace>
   <inkml:trace contextRef="#ctx0" brushRef="#br0" timeOffset="9187.16">2320 320 6771,'0'0'4872,"0"-12"-2701,0-38-514,0 46-1491,-1 1 0,0 0 0,0 0-1,0-1 1,0 1 0,-1 0 0,1 0 0,-1 0 0,0 1 0,0-1-1,0 0 1,0 1 0,0-1 0,-1 1 0,1 0 0,-1-1 0,-5-2-1,7 4-105,1 0 0,-1 0-1,-1 1 1,1-1 0,0 0-1,0 1 1,0-1 0,0 1-1,0-1 1,-1 1 0,1 0-1,0-1 1,0 1-1,0 0 1,-1 0 0,1 0-1,0 0 1,-1 0 0,1 0-1,0 0 1,0 0 0,-1 1-1,1-1 1,0 0 0,0 1-1,0-1 1,-1 1 0,1-1-1,0 1 1,0 0-1,0-1 1,0 1 0,0 0-1,0 0 1,0 0 0,0 0-1,1 0 1,-1 0 0,0 0-1,0 0 1,0 2 0,-4 12-89,2 0 1,0 1 0,1-1-1,0 1 1,1 0 0,1 0 0,0-1-1,2 1 1,5 31 0,-5-42-118,0 0 0,0 0 0,1-1 0,0 1 0,0 0 1,0-1-1,0 0 0,0 0 0,1 0 0,4 4 0,-7-7 86,0 0 0,0 0 1,0-1-1,0 1 0,0 0 0,0 0 0,0-1 0,0 1 0,0 0 0,0-1 0,0 1 0,0-1 0,1 0 0,-1 1 1,0-1-1,0 0 0,1 0 0,-1 1 0,0-1 0,0 0 0,1 0 0,-1-1 0,0 1 0,0 0 0,0 0 0,1-1 0,-1 1 1,0 0-1,0-1 0,0 1 0,0-1 0,1 0 0,-1 1 0,0-1 0,0 0 0,0 0 0,0 1 0,-1-1 0,1 0 1,0 0-1,0 0 0,0 0 0,-1 0 0,1 0 0,-1 0 0,2-2 0,4-12-882,0 1-1,-1-1 1,-1 0 0,0 0 0,-1 0-1,3-30 1,-4 4-590,-4-57 0,2 89 1833,-1 0 0,0 0 0,-1 0 0,1 0 0,-2 0 1,1 0-1,-6-11 0,7 33 5026,-2 53-3024,10-27-1359,14 45-1,3 13-808,-23-94-489,3 18-144,3-13-4682,0-7-1044</inkml:trace>
-  <inkml:trace contextRef="#ctx0" brushRef="#br0" timeOffset="9527.86">2487 167 11269,'0'0'5992,"4"13"-4386,22 142 2335,-25-150-3896,0 0 0,0 0 0,0 0 1,1-1-1,0 1 0,0 0 0,0-1 0,1 1 1,-1-1-1,1 0 0,0 0 0,0 0 1,1 0-1,-1 0 0,1-1 0,0 1 0,7 4 1,-9-7-88,0 0 1,0 1-1,0-1 1,0 0 0,1 0-1,-1-1 1,0 1-1,1 0 1,-1-1 0,1 1-1,-1-1 1,0 0 0,1 0-1,-1 0 1,1 0-1,-1 0 1,0-1 0,1 1-1,-1-1 1,1 1-1,-1-1 1,0 0 0,0 0-1,1 0 1,-1 0-1,0-1 1,0 1 0,0 0-1,0-1 1,0 1 0,-1-1-1,1 0 1,0 0-1,-1 0 1,1 0 0,-1 0-1,0 0 1,2-3-1,0-8-3658,-3 6-569</inkml:trace>
+  <inkml:trace contextRef="#ctx0" brushRef="#br0" timeOffset="9527.84">2487 167 11269,'0'0'5992,"4"13"-4386,22 142 2335,-25-150-3896,0 0 0,0 0 0,0 0 1,1-1-1,0 1 0,0 0 0,0-1 0,1 1 1,-1-1-1,1 0 0,0 0 0,0 0 1,1 0-1,-1 0 0,1-1 0,0 1 0,7 4 1,-9-7-88,0 0 1,0 1-1,0-1 1,0 0 0,1 0-1,-1-1 1,0 1-1,1 0 1,-1-1 0,1 1-1,-1-1 1,0 0 0,1 0-1,-1 0 1,1 0-1,-1 0 1,0-1 0,1 1-1,-1-1 1,1 1-1,-1-1 1,0 0 0,0 0-1,1 0 1,-1 0-1,0-1 1,0 1 0,0 0-1,0-1 1,0 1 0,-1-1-1,1 0 1,0 0-1,-1 0 1,1 0 0,-1 0-1,0 0 1,2-3-1,0-8-3658,-3 6-569</inkml:trace>
   <inkml:trace contextRef="#ctx0" brushRef="#br0" timeOffset="9868.58">2462 290 9092,'0'0'10245,"88"-3"-10053,-70 3-192,-2 0-1345,0 0-2785</inkml:trace>
 </inkml:ink>
 </file>
@@ -8078,7 +8115,7 @@
   </inkml:definitions>
   <inkml:trace contextRef="#ctx0" brushRef="#br0">3 1 11205,'0'0'8388,"0"97"-6819,0-39-625,0 7-272,0 7-159,0 2-33,0-6-64,0-13-112,0-9-304,0-14-224,-3-19-1265,3-9-3073</inkml:trace>
   <inkml:trace contextRef="#ctx0" brushRef="#br0" timeOffset="355.97">169 177 8980,'0'0'10472,"-14"6"-9792,3-1-566,-3 1 12,0 0 1,1 1-1,-1 0 0,2 1 0,-1 1 0,-20 18 1,31-25-97,0 0 0,0 1 0,0-1 0,1 1 0,-1-1 0,1 1 0,0 0-1,0-1 1,-1 1 0,2 0 0,-1 0 0,0 0 0,1 0 0,-1 0 0,1 0 0,0 0 0,0 0 0,0 0 0,0 0 0,1 0 0,-1 0 0,1 0 0,0-1 0,-1 1 0,1 0 0,1 0 0,-1 0 0,0-1 0,4 6 0,4 5 321,1 0 0,1 0-1,0-1 1,19 15 0,-7-5 405,-15-12-772,2-1-1,-1 0 0,1-1 1,1 0-1,-1-1 1,1 0-1,1 0 0,22 9 1,-33-16-808,1 0 582</inkml:trace>
-  <inkml:trace contextRef="#ctx0" brushRef="#br0" timeOffset="833.34">335 370 11093,'0'0'10629,"3"85"-9845,8-56-400,-1 3-271,-4-2-81,-1-4-32,0-10-465,1-10-1360,-4-3-2000</inkml:trace>
+  <inkml:trace contextRef="#ctx0" brushRef="#br0" timeOffset="833.33">335 370 11093,'0'0'10629,"3"85"-9845,8-56-400,-1 3-271,-4-2-81,-1-4-32,0-10-465,1-10-1360,-4-3-2000</inkml:trace>
   <inkml:trace contextRef="#ctx0" brushRef="#br0" timeOffset="1172.33">365 387 12198,'0'0'7187,"90"22"-5859,-66-2-447,-5-1-193,-6 4-192,-5 3-79,-8-3 79,0-4 32,-5 1-192,-17-7-240,-2-4-96,-5-5-16,3-4-1120,4 0-1537,4-4-2178,7-12-5169</inkml:trace>
 </inkml:ink>
 </file>
@@ -8144,7 +8181,7 @@
   <inkml:trace contextRef="#ctx0" brushRef="#br0" timeOffset="7498.65">1407 1 8676,'0'0'8078,"-2"8"-6776,-18 67 695,13-55-1658,1 0 1,1 0 0,1 1 0,-3 34-1,7-54-338,0 0 0,0 0 0,0 0-1,0-1 1,1 1 0,-1 0 0,0 0-1,0-1 1,1 1 0,-1 0 0,0 0-1,1-1 1,-1 1 0,1 0 0,-1-1-1,1 1 1,-1 0 0,1-1 0,-1 1-1,1-1 1,0 1 0,-1-1 0,1 1-1,0-1 1,-1 0 0,1 1 0,0-1-1,0 0 1,-1 1 0,1-1 0,0 0-1,0 0 1,0 0 0,-1 0 0,1 0-1,0 0 1,0 0 0,1 0 0,-1 0-67,0 0 0,0 0 0,0 0 0,1-1 0,-1 1 0,0 0 0,0-1 0,0 1 0,0-1 0,0 1 1,0-1-1,0 1 0,0-1 0,0 0 0,0 1 0,0-1 0,0 0 0,0 0 0,0 0 0,-1 0 1,1 0-1,0 0 0,0 0 0,-1 0 0,1 0 0,0-1 0,1-14-2850,-1 0-2580</inkml:trace>
   <inkml:trace contextRef="#ctx0" brushRef="#br0" timeOffset="7836.38">1348 65 9204,'0'0'7188,"85"-4"-7188,-69-2-161,-5 3-2512,0 3-7427</inkml:trace>
   <inkml:trace contextRef="#ctx0" brushRef="#br0" timeOffset="8530.61">1260 487 6195,'0'0'10180,"0"5"-8774,0 19 145,-1-13-1072,1 0 0,0 1 1,0-1-1,2 0 1,4 21-1,-5-29-461,0-1 0,0 1 1,0-1-1,0 1 0,1-1 0,-1 1 0,1-1 0,-1 0 0,1 0 0,0 0 1,0 0-1,0 0 0,0 0 0,1 0 0,-1-1 0,0 1 0,1-1 0,-1 0 0,1 1 1,-1-1-1,1 0 0,0-1 0,-1 1 0,1 0 0,0-1 0,0 1 0,0-1 1,-1 0-1,6 0 0,-5 0-15,1 0 1,0 0-1,-1-1 1,1 1-1,-1-1 1,1 1-1,-1-1 1,1 0-1,-1 0 1,1-1-1,-1 1 1,0-1-1,0 0 1,0 0-1,0 0 1,0 0-1,0 0 1,0-1-1,-1 1 1,1-1-1,-1 1 1,0-1-1,1 0 1,-1 0-1,-1 0 1,1-1-1,0 1 1,-1 0-1,0 0 1,1-1-1,-2 1 1,1-1-1,0 1 1,0-7-1,0 5 13,0 0 0,0-1 0,-1 1-1,0 0 1,0-1 0,0 1-1,0 0 1,-1-1 0,0 1-1,0 0 1,-1 0 0,1 0-1,-1 0 1,0 0 0,-4-6-1,5 8 6,-1 1 1,0 0-1,-1-1 0,1 1 0,0 0 0,-1 0 0,1 1 0,-1-1 0,1 0 0,-1 1 0,0 0 0,0 0 0,0-1 0,1 2 0,-1-1 0,0 0 0,0 0 0,-1 1 0,1 0 0,0 0 0,0 0 1,0 0-1,0 0 0,0 0 0,0 1 0,0-1 0,-5 3 0,-30 14-686,16-1-3622,18-9-1846</inkml:trace>
-  <inkml:trace contextRef="#ctx0" brushRef="#br0" timeOffset="9864.45">1733 314 9732,'0'0'8594,"5"6"-7420,-3-4-1103,0 1-1,1-1 1,-1 1 0,1-1 0,0 0 0,0 0 0,-1 0 0,1-1 0,0 1 0,1-1 0,-1 0 0,0 1 0,0-1-1,1-1 1,-1 1 0,0 0 0,1-1 0,-1 0 0,0 0 0,1 0 0,-1 0 0,1 0 0,-1-1 0,0 1 0,1-1 0,-1 0-1,0 0 1,0 0 0,1 0 0,-1-1 0,0 0 0,0 1 0,-1-1 0,1 0 0,4-4 0,-5 4-76,0 1-1,0-1 1,0 0 0,0 0 0,-1 1 0,1-1 0,-1 0-1,1-1 1,-1 1 0,0 0 0,0 0 0,0-1 0,0 1-1,0 0 1,-1-1 0,1 1 0,-1-1 0,1 1 0,-1-1-1,0 1 1,0-1 0,0 1 0,0-1 0,-1 1 0,1-1-1,0 1 1,-1-1 0,0 1 0,0 0 0,0-1 0,0 1-1,0 0 1,0 0 0,0-1 0,-3-1 0,2 1 2,-1 0 1,0 0-1,-1 0 0,1 1 1,0-1-1,-1 1 1,1 0-1,-1 0 1,0 0-1,0 0 0,0 1 1,0 0-1,0 0 1,0 0-1,0 0 1,0 0-1,0 1 0,-1 0 1,1-1-1,-7 2 1,8 0 1,1 0 0,-1 0 0,1 1 1,-1-1-1,1 1 0,-1-1 0,1 1 1,0 0-1,-1 0 0,1 0 0,0 0 1,0 0-1,1 0 0,-1 1 0,0-1 1,1 1-1,-1-1 0,1 1 0,0-1 1,0 1-1,0 0 0,0 0 1,1 0-1,-1-1 0,1 1 0,-1 3 1,-2 11 14,1 1 1,0 31 0,3-44 0,0 0 1,0 0-1,0 0 1,1-1-1,0 1 1,0 0-1,0 0 1,0-1-1,1 0 1,0 1-1,0-1 1,0 0-1,0 0 1,1 0-1,-1-1 1,7 5-1,-3-2-5,0 0 1,1-1-1,-1 0 0,1 0 0,0-1 0,0 0 0,1 0 0,14 4 0,-1-6-1885,-7-5-4117,-5-8-2297</inkml:trace>
+  <inkml:trace contextRef="#ctx0" brushRef="#br0" timeOffset="9864.44">1733 314 9732,'0'0'8594,"5"6"-7420,-3-4-1103,0 1-1,1-1 1,-1 1 0,1-1 0,0 0 0,0 0 0,-1 0 0,1-1 0,0 1 0,1-1 0,-1 0 0,0 1 0,0-1-1,1-1 1,-1 1 0,0 0 0,1-1 0,-1 0 0,0 0 0,1 0 0,-1 0 0,1 0 0,-1-1 0,0 1 0,1-1 0,-1 0-1,0 0 1,0 0 0,1 0 0,-1-1 0,0 0 0,0 1 0,-1-1 0,1 0 0,4-4 0,-5 4-76,0 1-1,0-1 1,0 0 0,0 0 0,-1 1 0,1-1 0,-1 0-1,1-1 1,-1 1 0,0 0 0,0 0 0,0-1 0,0 1-1,0 0 1,-1-1 0,1 1 0,-1-1 0,1 1 0,-1-1-1,0 1 1,0-1 0,0 1 0,0-1 0,-1 1 0,1-1-1,0 1 1,-1-1 0,0 1 0,0 0 0,0-1 0,0 1-1,0 0 1,0 0 0,0-1 0,-3-1 0,2 1 2,-1 0 1,0 0-1,-1 0 0,1 1 1,0-1-1,-1 1 1,1 0-1,-1 0 1,0 0-1,0 0 0,0 1 1,0 0-1,0 0 1,0 0-1,0 0 1,0 0-1,0 1 0,-1 0 1,1-1-1,-7 2 1,8 0 1,1 0 0,-1 0 0,1 1 1,-1-1-1,1 1 0,-1-1 0,1 1 1,0 0-1,-1 0 0,1 0 0,0 0 1,0 0-1,1 0 0,-1 1 0,0-1 1,1 1-1,-1-1 0,1 1 0,0-1 1,0 1-1,0 0 0,0 0 1,1 0-1,-1-1 0,1 1 0,-1 3 1,-2 11 14,1 1 1,0 31 0,3-44 0,0 0 1,0 0-1,0 0 1,1-1-1,0 1 1,0 0-1,0 0 1,0-1-1,1 0 1,0 1-1,0-1 1,0 0-1,0 0 1,1 0-1,-1-1 1,7 5-1,-3-2-5,0 0 1,1-1-1,-1 0 0,1 0 0,0-1 0,0 0 0,1 0 0,14 4 0,-1-6-1885,-7-5-4117,-5-8-2297</inkml:trace>
   <inkml:trace contextRef="#ctx0" brushRef="#br0" timeOffset="10263.71">1973 225 11397,'0'0'9794,"-6"12"-9063,-1 5-531,0 0-1,1 1 1,0 0 0,2 0 0,-3 23-1,6-36-165,1 1 1,-1-1-1,1 1 0,1 0 0,-1-1 0,1 1 0,0-1 0,0 1 0,0-1 0,1 1 0,3 6 0,-4-10-39,1 1 0,0-1 0,-1 0 0,1 0 0,0 0 1,0 0-1,0 0 0,1 0 0,-1 0 0,0-1 0,1 1 0,-1-1 0,1 0 0,-1 1 0,1-1 0,0-1 0,0 1 0,-1 0 0,1 0 0,0-1 0,0 0 0,0 0 0,-1 0 0,5 0 0,2 0-197,13 0-2037,-8-4-3153,-1-5-4113</inkml:trace>
   <inkml:trace contextRef="#ctx0" brushRef="#br0" timeOffset="10726.69">2113 237 8500,'0'0'8337,"-2"12"-6875,0-4-1313,0 0 0,1 0 0,0 0 0,0 0 0,1 0 1,0 0-1,1 0 0,-1 0 0,1 0 0,1-1 0,0 1 0,0 0 0,1 0 0,-1-1 0,2 0 0,4 10 1,-4-11-143,-1-1 1,1 0-1,0 0 1,0 0-1,0 0 1,1-1 0,0 0-1,0 1 1,0-2-1,0 1 1,1-1 0,-1 0-1,1 0 1,0 0-1,0-1 1,0 0-1,0 0 1,10 2 0,-15-5-17,0 1 1,-1-1-1,1 1 1,-1-1-1,1 1 1,-1-1-1,0 0 1,1 1-1,-1-1 1,1 1-1,-1-1 1,0 0-1,1 1 1,-1-1-1,0 0 1,0 0-1,0 1 1,0-1-1,0 0 1,0 0-1,0 1 1,0-1-1,0 0 1,0-1-1,0-28 122,0 23-128,0-6-81,1 1 0,-2-1 0,1 1 0,-2 0 0,0-1 0,0 1 0,-1 0 0,-1 0-1,-7-18 1,8 28-2073,0 2-2038</inkml:trace>
   <inkml:trace contextRef="#ctx0" brushRef="#br0" timeOffset="11064.77">2346 423 13270,'0'0'8612,"-24"74"-8804,16-67-2369</inkml:trace>
@@ -8659,7 +8696,7 @@
     </inkml:brush>
   </inkml:definitions>
   <inkml:trace contextRef="#ctx0" brushRef="#br0">207 14 6163,'0'0'4893,"20"25"733,-16 59-4223,-5-68-1314,1-1-1,0 0 1,1 0 0,1 1 0,1-1 0,0 0-1,9 24 1,-8-33 288,-1-2-1497</inkml:trace>
-  <inkml:trace contextRef="#ctx0" brushRef="#br0" timeOffset="685.46">0 1 7668,'0'0'8758,"5"0"-7800,152 0 3903,-122 0-7353,-1 0-3292</inkml:trace>
+  <inkml:trace contextRef="#ctx0" brushRef="#br0" timeOffset="685.45">0 1 7668,'0'0'8758,"5"0"-7800,152 0 3903,-122 0-7353,-1 0-3292</inkml:trace>
 </inkml:ink>
 </file>
 
@@ -8748,7 +8785,7 @@
     </inkml:brush>
   </inkml:definitions>
   <inkml:trace contextRef="#ctx0" brushRef="#br0">87 1 6211,'0'0'10148,"9"36"-9523,-1-15-257,-2 0-224,-3 1-112,-3-1-32,0-7-864,0 1-1874,0-8-2016</inkml:trace>
-  <inkml:trace contextRef="#ctx0" brushRef="#br0" timeOffset="350.42">0 61 8772,'0'0'7652,"91"-11"-7300,-62 11-320,-3 0-32,1 0-1153,-10 0-3025</inkml:trace>
+  <inkml:trace contextRef="#ctx0" brushRef="#br0" timeOffset="350.41">0 61 8772,'0'0'7652,"91"-11"-7300,-62 11-320,-3 0-32,1 0-1153,-10 0-3025</inkml:trace>
 </inkml:ink>
 </file>
 
@@ -9175,8 +9212,8 @@
     </inkml:brush>
   </inkml:definitions>
   <inkml:trace contextRef="#ctx0" brushRef="#br0">466 1 5923,'0'0'6472,"0"12"-5781,6 369 6070,-8-116-5708,1 20-5762,1-291-2934</inkml:trace>
-  <inkml:trace contextRef="#ctx0" brushRef="#br0" timeOffset="641.93">21 988 8388,'0'0'11125,"120"4"-10069,-73-4-303,6 0-129,-1 0-304,-2 0 16,-6 0-272,-6-4-64,-12 4 0,-8 0-416,-7 0-608</inkml:trace>
-  <inkml:trace contextRef="#ctx0" brushRef="#br0" timeOffset="1265.69">1 1024 5987,'0'0'9241,"0"8"-8187,0 185 3567,0 111-2836,12-306-5851,-4-13-566</inkml:trace>
+  <inkml:trace contextRef="#ctx0" brushRef="#br0" timeOffset="641.91">21 988 8388,'0'0'11125,"120"4"-10069,-73-4-303,6 0-129,-1 0-304,-2 0 16,-6 0-272,-6-4-64,-12 4 0,-8 0-416,-7 0-608</inkml:trace>
+  <inkml:trace contextRef="#ctx0" brushRef="#br0" timeOffset="1265.67">1 1024 5987,'0'0'9241,"0"8"-8187,0 185 3567,0 111-2836,12-306-5851,-4-13-566</inkml:trace>
 </inkml:ink>
 </file>
 
@@ -9596,7 +9633,7 @@
   <inkml:trace contextRef="#ctx0" brushRef="#br0" timeOffset="1021.8">457 140 6339,'0'0'8756,"88"-29"-7107,-56 26-289,0-1-463,-5 4-577,-4 0-320,-3 0-160,-2 0-1057,2 0-1296,-8 0-2145</inkml:trace>
   <inkml:trace contextRef="#ctx0" brushRef="#br0" timeOffset="1361.43">799 128 11589,'0'0'10645,"79"-7"-10501,-58 7-144,-4 0-304,-5 7-816,5 0-2146,-2 0-2625</inkml:trace>
   <inkml:trace contextRef="#ctx0" brushRef="#br0" timeOffset="1701.38">1180 12 13686,'0'0'7140,"-2"97"-6180,2-65-592,0 0-192,5-4-176,-2-6-240,-3-1-992,3-7-1474,3-3-879</inkml:trace>
-  <inkml:trace contextRef="#ctx0" brushRef="#br0" timeOffset="2426.18">1425 153 11237,'0'0'11910,"47"0"-11750,-35 0-160,-1 0-80,1 3-1073,3-3-1568,-1 0-1905,1 0-6131</inkml:trace>
+  <inkml:trace contextRef="#ctx0" brushRef="#br0" timeOffset="2426.17">1425 153 11237,'0'0'11910,"47"0"-11750,-35 0-160,-1 0-80,1 3-1073,3-3-1568,-1 0-1905,1 0-6131</inkml:trace>
   <inkml:trace contextRef="#ctx0" brushRef="#br0" timeOffset="3254.58">1054 121 9364,'0'0'12710,"96"-4"-12230,-69 1-95,2 3-193,-3 0-192,-5 0 0,-7 0-609,-2 0-1007,-3 0-1938</inkml:trace>
   <inkml:trace contextRef="#ctx0" brushRef="#br0" timeOffset="3654.22">1482 45 8884,'0'0'11205,"-6"89"-10148,6-57-193,0-3-352,0-1-400,3-3-112,3-7-192,-1-4-1200,7-7-2338,3-7-3441</inkml:trace>
   <inkml:trace contextRef="#ctx0" brushRef="#br0" timeOffset="4148.82">1616 160 12710,'0'0'6835,"94"-7"-6051,-59 7-271,-9 0-353,-2 0-80,-13 0-80,-2 0 0</inkml:trace>
@@ -9677,8 +9714,8 @@
   <inkml:trace contextRef="#ctx0" brushRef="#br0" timeOffset="1449.73">777 102 12166,'0'0'7139,"76"0"-7139,-68 0-384,1 0-1169,-6 4-1248</inkml:trace>
   <inkml:trace contextRef="#ctx0" brushRef="#br0" timeOffset="1788.05">777 102 4914,'0'86'5139,"14"-86"-3715,4 0 193,-4 0-64,1 0-673,0 0-176,-1 0-383,1 0-273,-1 0-48,7 0-929,-1 0-1968,4 0-2306</inkml:trace>
   <inkml:trace contextRef="#ctx0" brushRef="#br0" timeOffset="2125.62">1153 36 9476,'0'0'7204,"23"82"-6804,-17-57-304,0-4-96,-3-3-96,0-4-785,0 0-1472</inkml:trace>
-  <inkml:trace contextRef="#ctx0" brushRef="#br0" timeOffset="2466.72">1053 143 12438,'0'0'5954,"109"-11"-5745,-86 11-209,-3 0-241,-2 0-847,-1 0-1217,4 0-2882</inkml:trace>
-  <inkml:trace contextRef="#ctx0" brushRef="#br0" timeOffset="2467.72">1390 0 9476,'0'0'7060,"38"107"-6324,-33-79-160,1 1 64,-3-8-399,3-6-241,-3-5-80,0 1-641,0-4-591,0 0-1890,0 0-2817</inkml:trace>
+  <inkml:trace contextRef="#ctx0" brushRef="#br0" timeOffset="2466.71">1053 143 12438,'0'0'5954,"109"-11"-5745,-86 11-209,-3 0-241,-2 0-847,-1 0-1217,4 0-2882</inkml:trace>
+  <inkml:trace contextRef="#ctx0" brushRef="#br0" timeOffset="2467.71">1390 0 9476,'0'0'7060,"38"107"-6324,-33-79-160,1 1 64,-3-8-399,3-6-241,-3-5-80,0 1-641,0-4-591,0 0-1890,0 0-2817</inkml:trace>
   <inkml:trace contextRef="#ctx0" brushRef="#br0" timeOffset="2809.03">1308 145 14935,'0'0'6227,"108"-3"-5539,-82-1-384,-2 0-304,-4 1 0,-5-1-656,2 1-1569,-5-4-1985</inkml:trace>
 </inkml:ink>
 </file>
@@ -9814,7 +9851,7 @@
   <inkml:trace contextRef="#ctx0" brushRef="#br0">32 564 18841,'0'0'7459,"15"103"-7155,-15-78-176,0 0-128,-9-3-624,-11-4-1585,2-8-3762</inkml:trace>
   <inkml:trace contextRef="#ctx0" brushRef="#br0" timeOffset="1340.28">515 260 4834,'0'0'7276,"-9"-14"-4358,-28-41-519,36 53-2234,0 1 0,0-1 1,0 1-1,0-1 0,0 1 1,-1 0-1,1 0 0,0 0 1,0 0-1,-1 0 0,1 0 1,-1 0-1,1 0 0,-1 0 1,1 1-1,-1-1 1,0 0-1,1 1 0,-1-1 1,-2 1-1,3 0-102,-1 0 0,1 1 1,0-1-1,0 1 0,-1-1 0,1 1 0,0 0 0,0-1 1,0 1-1,0 0 0,0 0 0,0 0 0,0 0 1,0-1-1,0 1 0,0 1 0,1-1 0,-1 0 1,-1 2-1,-2 5-10,1 0 1,-1 1-1,1-1 0,-3 17 1,6-24-15,-5 27-12,2 0 0,0-1 1,2 1-1,4 53 0,-2-78-40,-1 0-1,1-1 1,0 1 0,0 0-1,0 0 1,1 0 0,-1-1-1,1 1 1,-1-1 0,1 1-1,0-1 1,0 0 0,0 1 0,4 2-1,-5-4-6,-1-1-1,1 1 0,0-1 0,0 1 1,0-1-1,-1 1 0,1-1 1,0 0-1,0 1 0,0-1 0,0 0 1,0 0-1,0 0 0,0 0 1,0 1-1,-1-1 0,1-1 0,0 1 1,0 0-1,0 0 0,0 0 1,0 0-1,0-1 0,0 1 1,0 0-1,0-1 0,-1 1 0,1-1 1,0 1-1,0-1 0,0 1 1,-1-1-1,1 1 0,0-1 0,-1 0 1,1 1-1,-1-1 0,1 0 1,-1 0-1,1 0 0,-1 1 0,1-1 1,-1 0-1,0 0 0,1 0 1,-1 0-1,0 0 0,0 0 1,1-1-1,6-25 13,0-1 0,-2 1 1,-1-1-1,-2 0 0,0-1 1,-3-32-1,1 43 491,1 24-335,1 0 0,-1 0 0,1 0 1,1 0-1,-1-1 0,1 1 0,4 6 0,4 9 39,-10-18-201,45 90-177,-15-52-2116,8-10-3481,-39-30 5560,1-1 0,-1 1 0,1-1-1,-1 0 1,1 0 0,-1 1 0,1-1 0,-1 0 0,1 0 0,-1 0 0,1 0 0,0 0 0,-1 1 0,1-1 0,-1 0-1,1 0 1,-1 0 0,1-1 0,0 1 0,-1 0 0,1 0 0,-1 0 0,1 0 0,-1 0 0,1-1 0,-1 1 0,1 0-1,-1-1 1,1 1 0,0-1 0,7-20-611,-9-40 7003,0 42-4594,0-15 1016,0-35 538,1 65-2942,0 0 1,1 1 0,-1-1-1,1 0 1,0 1 0,0-1 0,0 0-1,1 1 1,-1-1 0,1 1-1,0 0 1,0 0 0,5-6 0,-7 9-159,0-1 1,1 1 0,-1 0 0,1-1 0,-1 1 0,1 0 0,-1 0 0,1 0 0,-1-1 0,0 1 0,1 0-1,0 0 1,-1 0 0,1 0 0,-1 0 0,1 0 0,-1 0 0,1 0 0,-1 0 0,1 0 0,-1 0 0,1 1 0,-1-1-1,1 0 1,-1 0 0,0 0 0,1 1 0,-1-1 0,1 0 0,-1 0 0,1 1 0,-1-1 0,0 0 0,1 1 0,-1-1-1,0 1 1,1-1 0,-1 0 0,0 1 0,1-1 0,-1 1 0,0-1 0,0 1 0,0-1 0,1 1 0,10 25 281,-10-24-211,23 79 528,-14-46-2040,19 47-1,-18-65-2037,6-5-1846</inkml:trace>
   <inkml:trace contextRef="#ctx0" brushRef="#br0" timeOffset="1709.08">912 323 16135,'0'0'3887,"-10"-13"-2238,-28-40-712,37 52-896,1 0-1,0 0 1,-1 0 0,0 0 0,1 0 0,-1 0-1,1 1 1,-1-1 0,0 0 0,0 0 0,1 1 0,-1-1-1,0 0 1,0 1 0,0-1 0,0 1 0,0-1-1,0 1 1,0-1 0,0 1 0,0 0 0,0 0 0,0-1-1,0 1 1,0 0 0,0 0 0,0 0 0,0 0-1,0 0 1,0 0 0,0 0 0,0 1 0,0-1 0,0 0-1,0 1 1,0-1 0,0 0 0,0 1 0,0-1-1,0 1 1,0-1 0,1 1 0,-1 0 0,0-1 0,0 1-1,1 0 1,-1 0 0,0 0 0,1-1 0,-2 3-1,-16 38 112,17-38-151,0 1 0,0 0 0,1 0 0,-1 0 0,1-1 0,0 1 0,0 0 0,0 0 0,0 0 0,1-1 0,0 1 0,0 0 0,0 0 0,0-1 1,0 1-1,1-1 0,2 6 0,-2-7-53,0 0 1,0 1 0,0-1 0,0 0 0,0-1-1,0 1 1,1 0 0,-1-1 0,0 1-1,1-1 1,0 1 0,-1-1 0,1 0-1,0 0 1,-1-1 0,1 1 0,0 0-1,0-1 1,0 0 0,0 0 0,-1 1 0,1-2-1,0 1 1,3-1 0,-4 1-37,0-1 0,0 0 0,0 0 0,0 0 0,-1 0 0,1 0 1,0 0-1,-1 0 0,1-1 0,0 1 0,-1-1 0,0 1 0,1-1 0,-1 0 0,0 1 0,0-1 1,0 0-1,0 0 0,0 0 0,0 0 0,0 0 0,-1 0 0,1 0 0,0-2 0,9-53-724,-3-50 513,-4 48 777,11-56 0,-14 114-417,0 0 1,0 1 0,0-1-1,0 0 1,0 1 0,0-1 0,0 0-1,0 1 1,1-1 0,-1 1-1,0-1 1,0 0 0,1 1-1,-1-1 1,0 1 0,0-1 0,1 1-1,-1-1 1,1 1 0,-1-1-1,1 1 1,-1-1 0,0 1-1,1-1 1,0 0 0,6 14 793,3 28-94,-1 21-58,18 83 409,-23-129-1446,1-1 0,0 1 0,1-1 0,1 0 0,1-1 0,17 26 0,-8-21-3575,-2-7-3283</inkml:trace>
-  <inkml:trace contextRef="#ctx0" brushRef="#br0" timeOffset="2048.26">1312 94 12454,'0'0'13222,"38"107"-12678,-11-61-272,-4 0-176,0-3-96,-2-11-384,-7-3-737,-5-8-735,-6-3-2050,-3-8-960,-6-6-4819</inkml:trace>
+  <inkml:trace contextRef="#ctx0" brushRef="#br0" timeOffset="2048.25">1312 94 12454,'0'0'13222,"38"107"-12678,-11-61-272,-4 0-176,0-3-96,-2-11-384,-7-3-737,-5-8-735,-6-3-2050,-3-8-960,-6-6-4819</inkml:trace>
   <inkml:trace contextRef="#ctx0" brushRef="#br0" timeOffset="2416.06">1268 207 11493,'0'0'6227,"123"-7"-5587,-85 7-640,-3 3-304,-11 1-1825,-4-4-2225,-5 0-4610</inkml:trace>
   <inkml:trace contextRef="#ctx0" brushRef="#br0" timeOffset="2862.92">1499 128 10165,'0'0'7758,"4"15"-6427,11 48-553,-1 4 310,32 93-1,-42-168-975,0 0 0,-1 0-1,0 0 1,-1-1 0,3-10-1,-5 16-96,3-8-8,0-1 0,0 1 0,1 0 0,7-15 0,-11 25 1,1-1 0,-1 1-1,1 0 1,0-1 0,-1 1 0,1 0-1,0-1 1,0 1 0,0 0-1,0 0 1,0 0 0,0 0 0,1 0-1,-1 0 1,0 0 0,0 0 0,1 0-1,-1 0 1,1 1 0,-1-1-1,0 1 1,1-1 0,-1 1 0,1 0-1,-1-1 1,1 1 0,0 0-1,-1 0 1,1 0 0,-1 0 0,1 0-1,-1 0 1,1 1 0,-1-1-1,1 0 1,-1 1 0,1-1 0,-1 1-1,1 0 1,-1-1 0,0 1 0,1 0-1,-1 0 1,2 1 0,1 2 24,0 1 1,-1-1 0,1 1 0,-1-1 0,0 1 0,0 0-1,-1 0 1,1 1 0,-1-1 0,0 0 0,0 1 0,1 9-1,14 32-90,-17-46 41,0-1 1,1 1-1,-1-1 1,0 1-1,0-1 0,0 1 1,1-1-1,-1 1 1,0-1-1,0 0 0,1 1 1,-1-1-1,0 1 1,1-1-1,-1 0 1,1 1-1,-1-1 0,0 0 1,1 0-1,-1 1 1,1-1-1,-1 0 1,1 0-1,-1 0 0,1 1 1,-1-1-1,1 0 1,-1 0-1,1 0 1,-1 0-1,1 0 0,-1 0 1,1 0-1,-1 0 1,1 0-1,11-16-332,0-27 110,-9-63 872,12 143-396,-14-33-292,3 11-27,1 0 1,1-1 0,0 0 0,11 18 0,-15-29-224,0 0 1,0 0-1,0-1 1,1 1 0,-1-1-1,1 1 1,-1-1 0,1 0-1,0 0 1,0 0 0,4 2-1,-5-3-148,1 0 1,-1-1-1,0 1 0,0-1 0,0 0 1,1 0-1,-1 1 0,0-1 0,0-1 1,1 1-1,-1 0 0,0 0 1,0-1-1,1 0 0,-1 1 0,0-1 1,0 0-1,0 0 0,3-2 0,-2 1-202,0 0 0,-1 0 0,1-1 0,-1 1 0,0-1 0,1 0 0,-1 0 0,2-4-1,6-8-993,1 4 3490,-8 18 4038,-2 28-2927,0 3 54,-2-63 575,-2-137 1443,3 160-5008,0 0 0,0 0 0,0 0 0,0 0 0,0 0 0,0 0 0,1 0 0,-1 0 0,1 0 0,-1 0 0,1 0 0,0 0 0,-1 0 0,1 1 0,0-1 0,0 0 0,1 0 0,-1 1 0,0-1 0,2-1 0,-1 2-66,-1 1 0,1-1 1,-1 1-1,1-1 0,-1 1 0,1 0 1,-1 0-1,1-1 0,-1 1 0,1 0 1,-1 0-1,1 1 0,-1-1 1,1 0-1,-1 0 0,1 1 0,-1-1 1,0 1-1,1-1 0,1 2 0,6 3-1122,0 0-1,-1 1 1,0 0-1,0 0 1,-1 0-1,11 12 1,0 1-4484</inkml:trace>
   <inkml:trace contextRef="#ctx0" brushRef="#br0" timeOffset="3203.02">2184 124 2481,'0'0'8727,"1"-13"-6121,1-39-109,-2 51-2453,0 1-1,0 0 0,1 0 0,-1-1 0,0 1 0,0 0 0,0-1 0,0 1 1,0 0-1,0-1 0,0 1 0,0 0 0,0-1 0,0 1 0,0 0 1,0-1-1,0 1 0,0 0 0,0-1 0,0 1 0,0 0 0,0 0 0,0-1 1,-1 1-1,1 0 0,0-1 0,0 1 0,0 0 0,0 0 0,-1-1 0,1 1 1,0 0-1,0 0 0,-1-1 0,1 1 0,0 0 0,-1 0 0,1 0 0,0 0 1,0-1-1,-1 1 0,1 0 0,0 0 0,-1 0 0,1 0 0,0 0 0,-1 0 1,1 0-1,0 0 0,-1 0 0,1 0 0,0 0 0,-1 0 0,1 0 0,0 0 1,-1 0-1,1 1 0,-12 10 1129,12-11-1068,-8 11 299,1 1 0,0-1 0,1 1-1,0 0 1,1 1 0,0 0 0,1-1-1,1 1 1,0 0 0,1 1 0,0-1-1,1 0 1,0 1 0,2 16 0,1-5-478,0 0 0,2 0 0,1 0 0,0-1 0,2 0 0,18 42 0,-24-65-555,4 10 719,-3-10-2629,-1-5-5144,-1-18 863</inkml:trace>
@@ -9876,11 +9913,11 @@
     </inkml:brush>
   </inkml:definitions>
   <inkml:trace contextRef="#ctx0" brushRef="#br0">167 263 7235,'0'0'11414,"-3"-6"-10294,-13-18 144,4 19-33,11 6-1200,1-1 0,-1 1-1,1-1 1,-1 1 0,1-1 0,-1 1-1,1 0 1,-1 0 0,1-1 0,-1 1 0,1 0-1,0 0 1,-1-1 0,1 1 0,0 0-1,0 0 1,0 0 0,-1-1 0,1 1 0,0 0-1,0 1 1,-2 27 247,2 0-1,1-1 1,1 1-1,1 0 0,1-1 1,12 39-1,-12-41 331,-2 0 0,0 1 0,-3 35 0,3 35 295,-1-86-875,0-1 0,-1 1 0,0-1 0,0 1 0,-1 0-1,-3 13 1,3-22-19,1 0-1,-1 0 1,0-1-1,0 1 1,0 0-1,0 0 1,0-1-1,0 1 1,-1 0-1,1-1 0,0 1 1,-1-1-1,1 0 1,-1 1-1,0-1 1,1 0-1,-1 0 1,0 0-1,0 0 1,0 0-1,1-1 1,-1 1-1,0 0 0,0-1 1,0 1-1,0-1 1,0 0-1,0 0 1,0 0-1,0 0 1,-1 0-1,1 0 1,0-1-1,0 1 1,0 0-1,0-1 0,1 0 1,-1 1-1,-3-2 1,2 0-67,0 1 0,0-1 0,0 1 0,0-1 0,0 0 0,0 0 0,1 0 0,-1 0 0,1-1 0,-1 1 0,1-1 0,0 1 0,-2-4 0,-24-43-3512,20 34 1269,-7-16-4625</inkml:trace>
-  <inkml:trace contextRef="#ctx0" brushRef="#br0" timeOffset="1153.1">119 1 3105,'0'0'11523,"-3"4"-7668,0 5-3526,0 0-1,1 0 0,0 1 1,0-1-1,1 1 1,1-1-1,0 12 0,0-19-323,0 0 0,0 0 0,0 0 0,0 1 0,1-1 0,-1 0 0,1 0 0,-1 0 0,1 0 0,0 0 0,0 0-1,0 0 1,0 0 0,0 0 0,0-1 0,1 1 0,-1 0 0,1-1 0,-1 1 0,1-1 0,0 1 0,-1-1 0,1 0-1,0 0 1,0 0 0,0 0 0,0 0 0,0 0 0,0 0 0,0-1 0,0 1 0,0-1 0,0 1 0,0-1 0,0 0-1,3 0 1,7-2-1231,-9-9-3348,-3 6-753</inkml:trace>
+  <inkml:trace contextRef="#ctx0" brushRef="#br0" timeOffset="1153.08">119 1 3105,'0'0'11523,"-3"4"-7668,0 5-3526,0 0-1,1 0 0,0 1 1,0-1-1,1 1 1,1-1-1,0 12 0,0-19-323,0 0 0,0 0 0,0 0 0,0 1 0,1-1 0,-1 0 0,1 0 0,-1 0 0,1 0 0,0 0 0,0 0-1,0 0 1,0 0 0,0 0 0,0-1 0,1 1 0,-1 0 0,1-1 0,-1 1 0,1-1 0,0 1 0,-1-1 0,1 0-1,0 0 1,0 0 0,0 0 0,0 0 0,0 0 0,0 0 0,0-1 0,0 1 0,0-1 0,0 1 0,0-1 0,0 0-1,3 0 1,7-2-1231,-9-9-3348,-3 6-753</inkml:trace>
   <inkml:trace contextRef="#ctx0" brushRef="#br0" timeOffset="1492.5">44 74 5186,'0'0'11238,"94"0"-10438,-83-3-736,-2-1-64,0 4-2353,-3 0-5219</inkml:trace>
   <inkml:trace contextRef="#ctx0" brushRef="#br0" timeOffset="2183.59">133 881 4914,'0'0'15741,"0"13"-14551,-1-2-981,1 2 71,-1 0 0,2 1 1,0-1-1,3 15 1,-4-26-269,0 1 1,1-1-1,0 0 1,-1 1-1,1-1 1,0 1-1,0-1 1,0 0-1,0 0 1,0 0-1,1 0 1,-1 0-1,1 0 1,-1 0-1,1 0 1,0 0-1,0-1 1,-1 1-1,1-1 1,1 1-1,-1-1 1,0 0 0,0 0-1,0 0 1,1 0-1,-1 0 1,0 0-1,1-1 1,-1 1-1,0-1 1,4 1-1,-3-2-25,0 1 0,-1-1 0,1 0 0,0 0 0,-1 0 0,1-1-1,-1 1 1,1-1 0,-1 1 0,0-1 0,1 0 0,-1 0 0,0 0 0,0 0 0,-1 0-1,1 0 1,0 0 0,-1-1 0,1 1 0,-1-1 0,0 1 0,0-1 0,0 0-1,0 1 1,0-1 0,0 0 0,0-5 0,0 5 14,0 0-1,-1-1 1,1 1-1,-1 0 1,1 0 0,-1-1-1,0 1 1,0 0-1,-1 0 1,1 0 0,-1-1-1,1 1 1,-1 0-1,0 0 1,0 0 0,-1 0-1,1 0 1,0 0-1,-1 0 1,0 0 0,0 1-1,0-1 1,0 1-1,-5-5 1,-30-10-137,9 13-4776,18 4-1410</inkml:trace>
   <inkml:trace contextRef="#ctx0" brushRef="#br0" timeOffset="4831.01">415 431 8324,'0'0'9380,"0"75"-8612,0-47 1,0 1-225,0-4-256,-3-4-288,1-7-16,-1 1-1328,3-8-1954</inkml:trace>
-  <inkml:trace contextRef="#ctx0" brushRef="#br0" timeOffset="5170.97">422 421 8308,'0'0'7827,"88"-18"-6466,-59 15-545,-2-1-287,-7 1-321,-8 3-208,-9 0-272,-3 3-1697,0 8-2657</inkml:trace>
+  <inkml:trace contextRef="#ctx0" brushRef="#br0" timeOffset="5170.96">422 421 8308,'0'0'7827,"88"-18"-6466,-59 15-545,-2-1-287,-7 1-321,-8 3-208,-9 0-272,-3 3-1697,0 8-2657</inkml:trace>
   <inkml:trace contextRef="#ctx0" brushRef="#br0" timeOffset="5511.36">462 485 9124,'0'0'8436,"88"-21"-8436,-88 28-576,0 11-1585,-6 0-2930,-11 0-3168</inkml:trace>
   <inkml:trace contextRef="#ctx0" brushRef="#br0" timeOffset="5512.36">366 657 6995,'0'0'12886,"102"3"-12454,-76-3-304,9-3-128,3-8-1328,3-3-2274,3-4-4241</inkml:trace>
   <inkml:trace contextRef="#ctx0" brushRef="#br0" timeOffset="5851.73">792 390 11013,'0'0'11685,"-15"17"-10449,-48 57-436,59-70-752,1-1 1,0 1 0,0 0-1,0 1 1,0-1-1,1 0 1,0 1-1,0-1 1,0 1-1,0 0 1,1 0-1,-1-1 1,1 1-1,1 0 1,-1 0-1,1 0 1,0 0-1,0 7 1,0 3-35,1-13-22,-1 0 0,0 0-1,0-1 1,1 1 0,-1 0 0,1-1-1,-1 1 1,1 0 0,0-1-1,0 1 1,-1 0 0,1-1-1,0 1 1,1-1 0,-1 0-1,0 1 1,0-1 0,1 0-1,-1 0 1,0 0 0,1 0 0,-1 0-1,1 0 1,-1 0 0,1 0-1,0 0 1,-1-1 0,1 1-1,0-1 1,0 1 0,2-1-1,8 2-1390,0-1-1,0 0 0,21-1 1,-17 0-2811,11 0-5639</inkml:trace>
@@ -9918,7 +9955,7 @@
   <inkml:trace contextRef="#ctx0" brushRef="#br0">1 115 10917,'0'0'9580,"0"7"-9430,0 18 113,0 0 1,2 0-1,1 0 1,12 48-1,-13-67-191,0 0 1,0 0-1,1-1 0,0 1 0,0-1 0,0 1 0,1-1 0,-1 0 1,1 0-1,1-1 0,7 8 0,-8-9-75,0-1-1,0 0 1,0 0-1,0 0 1,1 0-1,-1 0 1,1-1-1,-1 0 1,1 0-1,-1 0 1,1-1 0,0 1-1,-1-1 1,1 0-1,0-1 1,0 1-1,8-3 1,-9 2-8,1-1 1,-1 0-1,0 0 1,0-1 0,0 1-1,0-1 1,0 0-1,0 0 1,-1 0 0,1-1-1,-1 1 1,0-1-1,0 0 1,-1 0-1,1 0 1,-1 0 0,1 0-1,-1 0 1,-1-1-1,1 1 1,1-9 0,2-3 17,-1 0 0,0 0 0,-2 0 0,0 0 0,0-18 0,-2 29 13,-1 0 0,0-1 1,0 1-1,0 0 0,0 0 0,-1 0 0,0 0 1,0 0-1,0 1 0,0-1 0,-1 1 0,0-1 1,0 1-1,0 0 0,-1 0 0,1 0 0,-1 0 0,0 1 1,0-1-1,0 1 0,-1 0 0,1 1 0,-1-1 1,1 1-1,-8-3 0,7 3-71,-1 0 0,1 0 0,-1 0 0,1 1-1,-1 0 1,0 0 0,1 1 0,-1-1 0,0 1 0,1 1 0,-1-1 0,0 1 0,1 0-1,-1 0 1,1 0 0,-1 1 0,1 0 0,0 0 0,-1 0 0,1 1 0,0 0 0,1 0-1,-8 5 1,10-5-353,-1-1 0,1 1-1,0-1 1,-1 1 0,1 0-1,1 0 1,-1 0 0,0 0-1,1 0 1,-1 0-1,1 0 1,0 1 0,0-1-1,0 1 1,0 4 0,0 16-6794</inkml:trace>
   <inkml:trace contextRef="#ctx0" brushRef="#br0" timeOffset="428.91">434 4 7764,'0'0'13929,"-6"2"-12590,3-1-1233,1-1 1,-1 1-1,1 0 0,-1 0 1,1 0-1,0 0 1,0 1-1,-1-1 0,1 1 1,0-1-1,0 1 0,0 0 1,1 0-1,-1-1 1,0 1-1,1 1 0,-1-1 1,1 0-1,0 0 1,-1 0-1,1 1 0,0-1 1,0 1-1,1-1 0,-1 1 1,0-1-1,1 1 1,0-1-1,0 1 0,-1 0 1,2 3-1,-3 12-73,0 1 0,2-1 0,0 1 1,1-1-1,1 1 0,1-1 0,0 0 0,1 1 0,1-2 0,1 1 0,1-1 0,0 0 1,1 0-1,1-1 0,1 0 0,17 23 0,-10-24-3225,-3-10-4202,-3-5-3288</inkml:trace>
   <inkml:trace contextRef="#ctx0" brushRef="#br0" timeOffset="857.83">580 121 656,'0'0'20818,"3"6"-19578,15 33 210,-3-6-755,24 39-1,-35-64-672,1 0 0,1-1 1,-1 0-1,1 0 0,0 0 1,1-1-1,0 0 0,0 0 1,0-1-1,12 7 0,-18-12-23,0 0-1,-1 0 1,1 0-1,0 0 1,0 0-1,-1 0 1,1 0-1,0-1 0,-1 1 1,1 0-1,0-1 1,-1 1-1,1 0 1,0-1-1,-1 1 1,1-1-1,-1 1 0,1-1 1,0 1-1,-1-1 1,0 1-1,1-1 1,-1 0-1,1 1 1,-1-1-1,0 0 0,1 1 1,-1-1-1,0 0 1,0 1-1,1-1 1,-1 0-1,0 0 0,0 1 1,0-1-1,0 0 1,0 0-1,0-1 1,6-39 64,-6 35-42,4-133 806,-5 95-4308,1 33-1673,0 30-2695</inkml:trace>
-  <inkml:trace contextRef="#ctx0" brushRef="#br0" timeOffset="1210.59">1123 256 16279,'0'0'9269,"8"75"-8549,-8-56-336,-8 7-368,-5-6-16,-6-1-624,3-6-1137,0-3-1889,8-10-3281</inkml:trace>
+  <inkml:trace contextRef="#ctx0" brushRef="#br0" timeOffset="1210.58">1123 256 16279,'0'0'9269,"8"75"-8549,-8-56-336,-8 7-368,-5-6-16,-6-1-624,3-6-1137,0-3-1889,8-10-3281</inkml:trace>
   <inkml:trace contextRef="#ctx0" brushRef="#br0" timeOffset="1594.79">1347 52 15015,'0'0'6982,"2"16"-6142,6 165 1377,-8-176-2201,1-1 1,-1 1-1,1-1 0,0 1 0,0-1 0,0 0 1,1 1-1,-1-1 0,1 0 0,0 0 0,0 0 1,1 0-1,-1-1 0,1 1 0,0-1 0,-1 1 1,2-1-1,-1 0 0,0 0 0,1 0 0,-1 0 1,1-1-1,0 0 0,0 0 0,0 0 0,0 0 1,0 0-1,0-1 0,1 1 0,-1-1 0,1-1 0,-1 1 1,0 0-1,1-1 0,-1 0 0,1 0 0,-1 0 1,1-1-1,-1 0 0,1 0 0,5-1 0,-10 1-116,0 1 0,1 0-1,-1 0 1,1-1 0,-1 1-1,1-1 1,-1 1 0,0 0-1,1-1 1,-1 1 0,0-1-1,1 1 1,-1-1 0,0 1-1,0-1 1,1 1-1,-1-1 1,0 1 0,0-1-1,0 1 1,0-1 0,0 1-1,0-1 1,0 1 0,0-1-1,0 1 1,0-1 0,0 0-1,-2-11-6323,-2-1-4646</inkml:trace>
   <inkml:trace contextRef="#ctx0" brushRef="#br0" timeOffset="1935.07">1315 183 13606,'0'0'7604,"80"-23"-6516,-59 20-928,0 3-160,-2 0-944,-1 0-2001,1 0-3987</inkml:trace>
   <inkml:trace contextRef="#ctx0" brushRef="#br0" timeOffset="2273.51">1715 0 16055,'0'0'8164,"82"72"-7412,-63-37 49,-6 7-97,-7 4-160,-6-1-79,0 4-33,-11-10-192,-8 0-208,-5-7-32,-2 1-272,2-1-977,2-6-1536,9-10-2369,5-13-5443</inkml:trace>
@@ -9977,7 +10014,7 @@
   </inkml:definitions>
   <inkml:trace contextRef="#ctx0" brushRef="#br0">1 127 7780,'0'0'14294,"105"-3"-13926,-84 3-240,-10 0-128,1 0-528,-9 0-1953</inkml:trace>
   <inkml:trace contextRef="#ctx0" brushRef="#br0" timeOffset="340.54">96 121 6563,'0'0'11669,"2"93"-10180,4-61-801,0-3-143,0-4-449,-3-8-96,0-6-705,3-7-1568,0-4-1793,2-4-3057</inkml:trace>
-  <inkml:trace contextRef="#ctx0" brushRef="#br0" timeOffset="680.86">172 124 12854,'0'0'6459,"1"15"-5123,0 3-1026,0 21 225,3-1 1,10 46-1,-14-83-574,0 0 0,0 0 0,0 0 0,0 0 0,0 0 0,0 0 0,1 0 0,-1-1 0,0 1 0,1 0 0,-1 0 0,1 0 0,-1 0 0,1-1 0,-1 1 0,1 0 0,0 0 0,-1-1 0,1 1 0,0-1 0,-1 1 0,1 0 0,0-1 0,1 1 0,-1-1-19,0-1 1,-1 1 0,1 0 0,0-1 0,0 1-1,-1-1 1,1 1 0,0-1 0,-1 0 0,1 1 0,0-1-1,-1 0 1,1 1 0,-1-1 0,1 0 0,-1 0 0,0 1-1,1-1 1,-1-1 0,15-46-743,-12 30 812,-2 12 89,-1-1-1,1 1 0,1 0 1,-1 0-1,1 0 0,0 0 0,1 0 1,-1 0-1,1 0 0,5-7 1,-8 13-67,0-1 1,0 1-1,1 0 1,-1-1 0,0 1-1,0-1 1,1 1 0,-1 0-1,0 0 1,1-1 0,-1 1-1,0 0 1,1-1 0,-1 1-1,1 0 1,-1 0 0,0 0-1,1 0 1,-1-1-1,1 1 1,-1 0 0,0 0-1,1 0 1,-1 0 0,1 0-1,-1 0 1,1 0 0,-1 0-1,1 0 1,-1 0 0,0 0-1,1 0 1,-1 0 0,1 1-1,0-1 1,8 16 434,-1 25-205,-8-39-212,3 36 107,-3-26-149,1-1 0,0 0 0,1 0 1,0 1-1,0-2 0,1 1 0,7 16 1,-9-26-11,-1 0-1,0 0 1,1 0 0,-1 0 0,1 0 0,-1 0 0,1-1 0,-1 1 0,1 0 0,-1 0 0,1-1 0,0 1 0,-1 0 0,1-1 0,0 1 0,0-1 0,0 1 0,-1-1 0,1 1 0,0-1 0,0 0 0,0 1 0,0-1 0,0 0 0,0 1 0,0-1 0,0 0 0,1 0 0,0-1 0,0 1 0,-1-1 0,1 0 0,-1 0 1,1 0-1,-1 0 0,1 0 0,-1 0 0,0 0 1,0 0-1,1-1 0,-1 1 0,0-1 0,1-1 1,4-7 15,0 0 1,-1 0 0,6-18 0,-5 14 6,-2 0 1,0-1 0,0 0-1,-2 1 1,2-23-1,-1 38 335,5 10 43,11 24 347,-13-22-502,-4-10-175,0 1-1,0-1 0,0 1 1,1-1-1,-1 0 1,1 0-1,0 0 1,0 0-1,0-1 1,0 1-1,0-1 1,0 1-1,7 2 1,19 2-1210,6-5-4138,-12-2-3615</inkml:trace>
+  <inkml:trace contextRef="#ctx0" brushRef="#br0" timeOffset="680.84">172 124 12854,'0'0'6459,"1"15"-5123,0 3-1026,0 21 225,3-1 1,10 46-1,-14-83-574,0 0 0,0 0 0,0 0 0,0 0 0,0 0 0,0 0 0,1 0 0,-1-1 0,0 1 0,1 0 0,-1 0 0,1 0 0,-1 0 0,1-1 0,-1 1 0,1 0 0,0 0 0,-1-1 0,1 1 0,0-1 0,-1 1 0,1 0 0,0-1 0,1 1 0,-1-1-19,0-1 1,-1 1 0,1 0 0,0-1 0,0 1-1,-1-1 1,1 1 0,0-1 0,-1 0 0,1 1 0,0-1-1,-1 0 1,1 1 0,-1-1 0,1 0 0,-1 0 0,0 1-1,1-1 1,-1-1 0,15-46-743,-12 30 812,-2 12 89,-1-1-1,1 1 0,1 0 1,-1 0-1,1 0 0,0 0 0,1 0 1,-1 0-1,1 0 0,5-7 1,-8 13-67,0-1 1,0 1-1,1 0 1,-1-1 0,0 1-1,0-1 1,1 1 0,-1 0-1,0 0 1,1-1 0,-1 1-1,0 0 1,1-1 0,-1 1-1,1 0 1,-1 0 0,0 0-1,1 0 1,-1-1-1,1 1 1,-1 0 0,0 0-1,1 0 1,-1 0 0,1 0-1,-1 0 1,1 0 0,-1 0-1,1 0 1,-1 0 0,0 0-1,1 0 1,-1 0 0,1 1-1,0-1 1,8 16 434,-1 25-205,-8-39-212,3 36 107,-3-26-149,1-1 0,0 0 0,1 0 1,0 1-1,0-2 0,1 1 0,7 16 1,-9-26-11,-1 0-1,0 0 1,1 0 0,-1 0 0,1 0 0,-1 0 0,1-1 0,-1 1 0,1 0 0,-1 0 0,1-1 0,0 1 0,-1 0 0,1-1 0,0 1 0,0-1 0,0 1 0,-1-1 0,1 1 0,0-1 0,0 0 0,0 1 0,0-1 0,0 0 0,0 1 0,0-1 0,0 0 0,1 0 0,0-1 0,0 1 0,-1-1 0,1 0 0,-1 0 1,1 0-1,-1 0 0,1 0 0,-1 0 0,0 0 1,0 0-1,1-1 0,-1 1 0,0-1 0,1-1 1,4-7 15,0 0 1,-1 0 0,6-18 0,-5 14 6,-2 0 1,0-1 0,0 0-1,-2 1 1,2-23-1,-1 38 335,5 10 43,11 24 347,-13-22-502,-4-10-175,0 1-1,0-1 0,0 1 1,1-1-1,-1 0 1,1 0-1,0 0 1,0 0-1,0-1 1,0 1-1,0-1 1,0 1-1,7 2 1,19 2-1210,6-5-4138,-12-2-3615</inkml:trace>
   <inkml:trace contextRef="#ctx0" brushRef="#br0" timeOffset="1174.03">745 252 3153,'0'0'11878,"6"17"-10176,42 147 326,-47-154-1986,-2-93 166,3-94-45,-2 176-154,0 0 0,0 0 0,0 0 0,0 0 0,0 0 1,0 0-1,1 1 0,-1-1 0,0 0 0,1 0 0,-1 0 0,0 0 0,1 1 0,-1-1 0,1 0 0,-1 0 0,1 1 0,0-1 1,-1 0-1,1 1 0,0-1 0,-1 1 0,1-1 0,0 1 0,0-1 0,0 1 0,-1 0 0,1-1 0,0 1 0,0 0 0,0-1 0,0 1 1,0 0-1,-1 0 0,1 0 0,0 0 0,0 0 0,0 0 0,0 0 0,0 0 0,0 0 0,0 1 0,-1-1 0,1 0 0,0 0 1,0 1-1,1 0 0,2 0-5,0 1 0,0 0-1,-1 0 1,1 0 0,-1 0 0,1 0 0,-1 1 0,0-1 0,3 4 0,11 16-210,22 22-4497,-19-31-1825</inkml:trace>
   <inkml:trace contextRef="#ctx0" brushRef="#br0" timeOffset="1531.75">952 195 6323,'0'0'9671,"-2"13"-8268,0-7-1234,1 1 0,0-1 0,0 1 0,1-1 0,0 1 0,0 0 0,0-1 0,1 1 0,0-1 0,0 1 0,1-1 1,0 1-1,0-1 0,0 0 0,1 0 0,5 10 0,-5-12-128,0 1 1,0 0 0,0-1 0,1 1-1,0-1 1,0 0 0,0-1-1,0 1 1,0 0 0,1-1 0,0 0-1,0 0 1,7 3 0,-12-7-41,1 1 0,-1 0 0,0 0 0,1 0 0,-1 0 0,0 0 0,1-1 0,-1 1 0,0 0 1,1 0-1,-1-1 0,0 1 0,0 0 0,1 0 0,-1-1 0,0 1 0,0 0 0,1-1 0,-1 1 0,0 0 0,0-1 0,0 1 0,0 0 0,1-1 1,-1 1-1,0-1 0,0 1 0,0 0 0,0-1 0,0 1 0,0 0 0,0-1 0,0 1 0,0-1 0,0-18 101,0 16-76,0-7 3,-1 1 0,0 0 0,-1-1 0,0 1 0,0 0 0,-1 0 0,-4-9 0,6 14-2,-1 0 0,0-1-1,0 1 1,-1 0 0,1 1 0,-1-1 0,0 0 0,0 1 0,0-1 0,-1 1-1,1 0 1,-1 0 0,1 1 0,-1-1 0,0 1 0,-7-4 0,10 6-121,0 1 0,1-1 1,-1 0-1,0 1 0,1-1 1,-1 0-1,1 1 0,-1-1 1,0 1-1,1-1 0,-1 1 1,1-1-1,0 1 0,-1-1 1,1 1-1,-1-1 0,1 1 1,0 0-1,-1-1 0,1 1 0,0 0 1,0-1-1,0 1 0,-1 0 1,1-1-1,0 1 0,0 0 1,0-1-1,0 1 0,0 0 1,0 0-1,0-1 0,1 1 1,-1 0-1,0-1 0,1 2 1,1 31-5563,8-11-1601</inkml:trace>
   <inkml:trace contextRef="#ctx0" brushRef="#br0" timeOffset="1872.43">1093 132 6339,'0'0'14113,"5"6"-13027,2 3-889,-1 0 0,0 1 0,-1 0 0,0 0 0,-1 0 1,0 0-1,0 1 0,2 14 0,-5-21-176,0 0-1,1 0 1,-1 0 0,1 0-1,-1-1 1,1 1 0,1 0-1,-1-1 1,0 1-1,6 5 1,-7-8-14,0-1-1,0 1 1,0 0-1,1 0 0,-1-1 1,0 1-1,0 0 1,1-1-1,-1 1 1,0-1-1,1 0 1,-1 1-1,0-1 1,1 0-1,-1 0 1,0 0-1,1 0 1,-1 0-1,1 0 1,-1 0-1,0-1 0,1 1 1,-1 0-1,0-1 1,1 1-1,-1-1 1,0 0-1,0 1 1,0-1-1,1 0 1,-1 0-1,0 1 1,0-1-1,1-1 1,0 7 123,0 0 1,0 0 0,0 1-1,-1-1 1,0 1 0,1 6 0,-2-8-147,1-1 1,-1 1 0,1 0 0,-1 0 0,0-1 0,-1 1 0,1 0-1,-1 0 1,1-1 0,-1 1 0,0-1 0,-3 6 0,3-7 19,-1 0 0,0-1 0,0 1 0,0-1 0,0 1 0,0-1 0,0 0 1,-1 0-1,1 0 0,0 0 0,0 0 0,-1 0 0,1-1 0,-1 1 0,1-1 0,-1 0 1,1 1-1,0-1 0,-3-1 0,-1 2 57,1-1 0,-1 0 0,1 0 1,-1 0-1,1-1 0,-1 0 0,1 0 0,0-1 0,0 1 0,-1-1 1,-7-4-1,11 4-109,-1 1 1,1-1-1,0 1 0,0-1 1,0 0-1,0 0 0,1 0 1,-1 0-1,0-1 1,1 1-1,-1 0 0,1-1 1,0 1-1,0-1 0,0 1 1,0-1-1,1 1 1,-1-1-1,1 0 0,-1 1 1,1-1-1,0 0 1,0 0-1,0 1 0,1-5 1,-1 6-253,0-1 1,1 1 0,-1-1 0,1 1 0,-1 0 0,1-1-1,0 1 1,0 0 0,0-1 0,-1 1 0,1 0-1,0 0 1,0 0 0,1 0 0,-1 0 0,0 0-1,0 0 1,0 0 0,1 0 0,-1 1 0,0-1 0,1 0-1,-1 1 1,1-1 0,2 0 0,-2 1-185,32-12-8144</inkml:trace>
@@ -10114,16 +10151,16 @@
   <inkml:trace contextRef="#ctx0" brushRef="#br0" timeOffset="1929.77">3533 159 6403,'0'0'13003,"-8"-10"-11914,-27-31-217,34 40-838,0 0 1,0 0-1,-1 0 0,1 0 0,0 0 0,-1 0 1,1 0-1,-1 1 0,1-1 0,-1 0 1,0 1-1,1-1 0,-1 1 0,0 0 1,1 0-1,-1-1 0,0 1 0,1 0 0,-1 0 1,0 1-1,1-1 0,-1 0 0,1 0 1,-1 1-1,0-1 0,1 1 0,-1 0 0,1-1 1,-1 1-1,1 0 0,-1 0 0,1 0 1,0 0-1,-1 0 0,1 0 0,0 0 1,0 0-1,0 1 0,0-1 0,0 0 0,-1 3 1,0-2-25,0 1 0,1-1 1,0 0-1,-1 1 0,1-1 1,0 1-1,0-1 0,1 1 1,-1 0-1,1-1 1,-1 1-1,1 0 0,0-1 1,0 1-1,0 0 0,0 0 1,0-1-1,0 1 0,1 0 1,0-1-1,-1 1 0,1-1 1,2 5-1,1-2-55,0-1-1,1 0 0,0 0 1,-1 0-1,1 0 0,0-1 1,1 0-1,-1 0 1,1 0-1,-1-1 0,1 1 1,0-1-1,0-1 0,0 1 1,0-1-1,0 0 0,0 0 1,9-1-1,-13-1 46,-1 0-1,0 0 1,0 0-1,0 0 1,1 0-1,-1 0 1,0-1-1,0 1 1,-1 0-1,1-1 1,0 1 0,0 0-1,-1-1 1,1 1-1,0-1 1,-1 1-1,0-1 1,1 0-1,-1 1 1,0-1-1,0 1 1,0-1-1,0 0 1,0 1-1,0-1 1,0 1-1,-1-3 1,1 2 29,0-1 0,0 1 0,0 0-1,0-1 1,0 1 0,1-1 0,-1 1 0,1 0 0,0-1-1,1-2 1,-1 5-24,-1 0-1,0-1 1,1 1-1,-1 0 1,0 0-1,1 0 1,-1 0-1,0 0 1,1 0-1,-1 0 1,0 0-1,1 0 0,-1 0 1,0 0-1,1 0 1,-1 0-1,1 0 1,-1 0-1,0 0 1,1 0-1,-1 0 1,0 0-1,1 1 1,-1-1-1,0 0 1,1 0-1,-1 0 1,0 1-1,0-1 1,1 0-1,-1 0 0,0 1 1,0-1-1,1 0 1,-1 1-1,0-1 1,0 0-1,0 1 1,1-1-1,11 18 198,-8-12-167,-3-5-435,1 1 0,0 0 0,0-1 0,-1 1 0,1-1-1,0 0 1,0 0 0,0 0 0,0 0 0,0 0-1,1 0 1,-1 0 0,0-1 0,0 1 0,0-1 0,1 0-1,-1 1 1,0-1 0,3 0 0</inkml:trace>
   <inkml:trace contextRef="#ctx0" brushRef="#br0" timeOffset="2270.13">3677 0 8100,'0'0'8308,"11"79"-6836,-11-40-880,0 0 209,0-3-449,3-8-288,0-3-64,0-7-416,-3-7-1169,0-8-976</inkml:trace>
   <inkml:trace contextRef="#ctx0" brushRef="#br0" timeOffset="2775.35">3641 105 2657,'0'0'12577,"11"-4"-12142,0 0-116,0 0 1,0 1 0,0 0 0,0 1-1,1 0 1,16-1 0,-25 7 62,0 0 1,0 1-1,0-1 0,-1 0 1,0 1-1,0-1 1,0 1-1,0 0 0,-1 0 1,1 6-1,2 0-26,16 31-61,-20-39-295,1-1 0,1 0-1,-1 0 1,0 0 0,0 0 0,1 0 0,-1 0 0,1 0 0,-1 0 0,1-1 0,0 1 0,0-1 0,0 1 0,4 1-1,-4-4-35,0-1-1,0 0 0,-1 1 1,1-1-1,0 0 0,-1 0 1,1-1-1,-1 1 0,0 0 1,0 0-1,0-1 0,0 1 1,0 0-1,0-1 0,0-4 1,1 2-23,-2 4 62,7-14 163,-1-1 1,-1-1 0,-1 1-1,0-1 1,2-25 0,-6 42 265,0 35-144,0-31-332,0 0 0,1 0 0,-1 0 0,1 0 0,0 0 1,0-1-1,0 1 0,0 0 0,2 3 0,-1-4-400,0 0 0,0-1 0,0 1 1,0-1-1,0 0 0,1 0 0,-1 0 1,1 0-1,-1 0 0,1 0 0,0-1 1,0 1-1,0-1 0,-1 0 0,1 0 1,1 0-1,-1 0 0,0 0 0,0-1 1,0 1-1,0-1 0,0 0 0,1 0 1,-1 0-1,0 0 0,0-1 0,4 0 1,-4-1 594,0 0 0,0 1 0,0-1 0,-1-1-1,1 1 1,-1 0 0,0 0 0,0-1 0,1 1 0,-1-1 0,-1 0 0,1 0 0,0 0 0,-1 0 0,3-5 0,3-11 3019,-12 31-1408,-13 26-1302,14-32-226,0 1 0,1 0 0,-1-1-1,2 1 1,-1 0 0,1 1 0,0-1 0,0 0 0,1 1 0,0-1 0,0 0-1,1 13 1,1-19-206,-1 0-1,1 0 1,0 0 0,-1 0-1,1 0 1,0 0-1,0 0 1,-1-1 0,1 1-1,0 0 1,0-1-1,0 1 1,0 0-1,0-1 1,0 1 0,0-1-1,0 0 1,0 1-1,0-1 1,1 0 0,-1 0-1,0 1 1,0-1-1,0 0 1,0 0-1,0 0 1,1 0 0,0-1-1,37-3 126,-19-2-421,-1 0 0,1-2 0,-1 0 0,-1-1 0,1-1 0,32-24 0,-49 32-3899</inkml:trace>
-  <inkml:trace contextRef="#ctx0" brushRef="#br0" timeOffset="18503.15">1 601 5987,'0'0'6675,"3"13"-4688,27 77 336,-26-79-2116,0-1 1,1 1-1,0-1 1,1-1 0,0 1-1,1-1 1,13 16 0,-20-25-180,1 0 1,-1 1 0,0-1 0,1 1 0,-1-1 0,0 0-1,1 1 1,-1-1 0,1 0 0,-1 0 0,0 1 0,1-1-1,-1 0 1,1 0 0,-1 1 0,1-1 0,-1 0 0,1 0 0,-1 0-1,1 0 1,-1 0 0,1 0 0,-1 0 0,1 0 0,-1 0-1,1 0 1,-1 0 0,1 0 0,-1 0 0,1 0 0,-1-1 0,1 1-1,-1 0 1,1 0 0,-1-1 0,1 1 0,-1 0 0,0 0-1,1-1 1,-1 1 0,1 0 0,-1-1 0,0 1 0,1-1-1,-1 1 1,0-1 0,0 1 0,1 0 0,-1-1 0,0 1 0,0-1-1,0 1 1,0-1 0,1 1 0,-1-1 0,0 1 0,0-1-1,0 1 1,0-1 0,0 1 0,0-1 0,0 1 0,0-1-1,-1 0 1,2-47 412,-2 36-323,0-19-10,0 20-101,1-1 0,0 1 0,0-1 1,5-20-1,-5 31-203,0 1 1,1-1 0,-1 1 0,0-1 0,0 1-1,1-1 1,-1 1 0,0-1 0,1 1-1,-1-1 1,1 1 0,-1 0 0,0-1-1,1 1 1,-1 0 0,1-1 0,-1 1-1,1 0 1,-1-1 0,1 1 0,0 0-1,-1 0 1,1 0 0,-1 0 0,1 0-1,-1-1 1,1 1 0,0 0 0,-1 0 0,1 0-1,-1 1 1,1-1 0,-1 0 0,1 0-1,-1 0 1,1 0 0,0 0 0,-1 1-1,1-1 1,-1 0 0,1 0 0,-1 1-1,1 0 1,16 11-7686</inkml:trace>
+  <inkml:trace contextRef="#ctx0" brushRef="#br0" timeOffset="18503.14">1 601 5987,'0'0'6675,"3"13"-4688,27 77 336,-26-79-2116,0-1 1,1 1-1,0-1 1,1-1 0,0 1-1,1-1 1,13 16 0,-20-25-180,1 0 1,-1 1 0,0-1 0,1 1 0,-1-1 0,0 0-1,1 1 1,-1-1 0,1 0 0,-1 0 0,0 1 0,1-1-1,-1 0 1,1 0 0,-1 1 0,1-1 0,-1 0 0,1 0 0,-1 0-1,1 0 1,-1 0 0,1 0 0,-1 0 0,1 0 0,-1 0-1,1 0 1,-1 0 0,1 0 0,-1 0 0,1 0 0,-1-1 0,1 1-1,-1 0 1,1 0 0,-1-1 0,1 1 0,-1 0 0,0 0-1,1-1 1,-1 1 0,1 0 0,-1-1 0,0 1 0,1-1-1,-1 1 1,0-1 0,0 1 0,1 0 0,-1-1 0,0 1 0,0-1-1,0 1 1,0-1 0,1 1 0,-1-1 0,0 1 0,0-1-1,0 1 1,0-1 0,0 1 0,0-1 0,0 1 0,0-1-1,-1 0 1,2-47 412,-2 36-323,0-19-10,0 20-101,1-1 0,0 1 0,0-1 1,5-20-1,-5 31-203,0 1 1,1-1 0,-1 1 0,0-1 0,0 1-1,1-1 1,-1 1 0,0-1 0,1 1-1,-1-1 1,1 1 0,-1 0 0,0-1-1,1 1 1,-1 0 0,1-1 0,-1 1-1,1 0 1,-1-1 0,1 1 0,0 0-1,-1 0 1,1 0 0,-1 0 0,1 0-1,-1-1 1,1 1 0,0 0 0,-1 0 0,1 0-1,-1 1 1,1-1 0,-1 0 0,1 0-1,-1 0 1,1 0 0,0 0 0,-1 1-1,1-1 1,-1 0 0,1 0 0,-1 1-1,1 0 1,16 11-7686</inkml:trace>
   <inkml:trace contextRef="#ctx0" brushRef="#br0" timeOffset="18919.84">290 661 7668,'0'0'10060,"-14"-8"-9113,-48-24-264,61 31-661,0 1-1,0-1 1,0 1-1,-1-1 0,1 1 1,0 0-1,0 0 1,-1-1-1,1 1 1,0 0-1,0 0 1,-1 0-1,1 0 0,0 1 1,0-1-1,-1 0 1,1 0-1,0 1 1,0-1-1,-1 1 0,1-1 1,0 1-1,0-1 1,0 1-1,0 0 1,0 0-1,0-1 1,0 1-1,0 0 0,0 0 1,0 0-1,1 0 1,-1 0-1,0 0 1,1 0-1,-1 0 1,0 1-1,1-1 0,-1 0 1,1 2-1,-2 3 18,0 0 0,1 0 0,0 0 0,0 0 0,1 10 0,-1-12-39,1-1 0,0 1 0,0-1 0,1 0 0,-1 1 0,1-1 1,0 0-1,0 1 0,0-1 0,0 0 0,0 0 0,1 0 0,-1 0 0,1 0 1,2 3-1,-1-3-37,0-1 1,0 0 0,0 0 0,0 0-1,0 0 1,1 0 0,-1-1 0,1 0 0,-1 1-1,1-1 1,-1 0 0,1-1 0,0 1-1,4 0 1,-2-1-1,2 2-126,1-1 0,-1-1-1,1 1 1,-1-2 0,9 0-1,-15 1 142,-1 0 0,1-1-1,-1 1 1,1 0 0,-1-1-1,0 0 1,1 1 0,-1-1-1,1 0 1,-1 1-1,0-1 1,0 0 0,0 0-1,1 0 1,-1 0 0,0 0-1,0 0 1,0-1 0,-1 1-1,1 0 1,0 0 0,0-1-1,-1 1 1,1-1-1,0 1 1,-1 0 0,0-1-1,1 1 1,-1-1 0,0 1-1,0-1 1,0 1 0,0-4-1,-17-100 552,17 104-164,7 39-37,-2-21-324,-3-9-191,1 0 0,-1 0-1,1 0 1,0-1 0,1 1 0,0-1 0,0 1 0,8 9-1,6-16-5713,-12-4 128</inkml:trace>
   <inkml:trace contextRef="#ctx0" brushRef="#br0" timeOffset="19411.95">400 508 9845,'0'0'7363,"6"89"-6179,0-50-655,3 4 31,-3-4-320,3-3-176,2-15-64,7-6-864,-1-12-1217,4-3 160,-7 0-864,-2-14-1377</inkml:trace>
-  <inkml:trace contextRef="#ctx0" brushRef="#br0" timeOffset="19753.33">543 671 112,'0'0'15316,"9"10"-12282,1 6-2158,-5-6-723,0-1 0,1 0 0,0 0 0,7 9 0,-12-18-152,-1 1 0,1 0 0,0 0 1,-1-1-1,1 1 0,0-1 0,-1 1 1,1 0-1,0-1 0,0 1 0,0-1 1,-1 0-1,1 1 0,0-1 0,0 0 1,0 1-1,0-1 0,0 0 1,0 0-1,0 0 0,0 0 0,0 0 1,-1 0-1,1 0 0,0 0 0,0 0 1,0 0-1,0 0 0,0-1 0,0 1 1,0 0-1,0-1 0,-1 1 0,1 0 1,0-1-1,0 0 0,0 1 0,-1-1 1,1 1-1,0-1 0,-1 0 1,1 1-1,0-1 0,-1 0 0,1 0 1,-1 1-1,1-1 0,-1 0 0,0 0 1,1 0-1,-1 0 0,0 0 0,0 0 1,1-1-1,6-14 31,0 0 0,-1-1 0,-1 1 0,5-25 0,-11 85 87,5 49-1,-4-92-155,0 0-1,0 1 0,0-1 1,1 1-1,-1-1 0,0 1 0,0-1 1,1 0-1,-1 1 0,1-1 1,-1 0-1,1 1 0,0-1 0,0 0 1,-1 0-1,1 0 0,0 0 1,0 0-1,0 0 0,0 0 0,0 0 1,0 0-1,0 0 0,1 0 1,-1 0-1,0-1 0,0 1 0,1 0 1,-1-1-1,0 0 0,1 1 1,-1-1-1,0 0 0,3 1 0,-1-1-28,-1-1 0,0 1 0,0-1 0,0 1 0,0-1 0,0 0 0,0 0 0,0 0 0,0 0 0,0 0 0,0 0 0,0 0 0,0-1 0,-1 1 0,1-1 0,-1 1 0,1-1 0,-1 0 0,1 1 0,-1-1 0,1-2 0,6-10 161,0-1-1,-2 1 0,1-1 0,-2-1 0,0 1 0,4-24 0,-6 61 492,1 0-1,11 37 0,-12-50-527,1 1 0,-1-1 0,2 0 0,-1 0 1,2-1-1,-1 1 0,1-1 0,11 12 0,-15-18-77,1 0-1,0 0 1,0 0 0,-1 0 0,1 0-1,0-1 1,1 1 0,-1-1 0,0 0-1,0 0 1,1 0 0,-1 0-1,4 0 1,-4-1-320,-1 0 1,1 0-1,-1 0 0,1 0 0,-1-1 0,1 1 1,-1 0-1,0-1 0,1 0 0,-1 0 0,4-1 1,9-11-6057</inkml:trace>
-  <inkml:trace contextRef="#ctx0" brushRef="#br0" timeOffset="20093.63">1416 625 11221,'0'0'6931,"0"89"-4514,0-50-848,0 0-929,3-3-463,3-11-177,-3-4-289,3-10-895,-3-8-1569,-3-20-12518</inkml:trace>
-  <inkml:trace contextRef="#ctx0" brushRef="#br0" timeOffset="20430.6">1443 589 9444,'0'0'4402,"56"93"-7971,-38-75-1105</inkml:trace>
-  <inkml:trace contextRef="#ctx0" brushRef="#br0" timeOffset="20431.6">1569 749 6915,'0'0'7614,"-6"-10"-6624,-19-35-91,24 44-856,0 1 0,1-1 0,0 0-1,-1 0 1,1 0 0,-1 0 0,1 0-1,0 0 1,0 0 0,-1 0 0,1 0 0,0 0-1,0 0 1,0 0 0,0 0 0,0 0 0,1 1-1,-1-1 1,0 0 0,0 0 0,0 0-1,1 0 1,-1 0 0,1 0 0,-1 0 0,1 0-1,-1 0 1,1 1 0,-1-1 0,1 0 0,0 0-1,-1 1 1,1-1 0,0 0 0,-1 1-1,1-1 1,0 1 0,0-1 0,0 1 0,0-1-1,0 1 1,0 0 0,-1-1 0,1 1 0,0 0-1,0 0 1,0 0 0,0 0 0,1 0-1,3-1 162,0 0 0,0 1-1,0-1 1,0 1-1,0 1 1,9 1-1,-11-2-114,-1 1 0,0 0-1,0 0 1,0 0-1,0 1 1,0-1-1,0 0 1,0 1-1,0-1 1,-1 1-1,1 0 1,-1 0-1,1-1 1,-1 1-1,1 0 1,-1 0-1,2 4 1,11 43 589,-13-43-739,0 0 1,1 0-1,-1 0 0,1 0 0,1-1 0,-1 1 0,7 10 0,-8-15-229,0 0 0,0-1 0,0 1 0,1 0 0,-1 0-1,0 0 1,1-1 0,-1 1 0,1-1 0,-1 1 0,0-1-1,1 0 1,-1 1 0,1-1 0,-1 0 0,1 0 0,-1 0-1,1 0 1,-1 0 0,1 0 0,-1-1 0,1 1 0,-1 0-1,3-2 1,8-7-4907</inkml:trace>
-  <inkml:trace contextRef="#ctx0" brushRef="#br0" timeOffset="20767.63">1761 635 10597,'0'0'12379,"30"15"-11571,-25-12-807,0 0 0,0 0 0,-1 1 0,1-1 0,-1 1-1,0 0 1,0 0 0,0 1 0,0-1 0,-1 1 0,0-1 0,0 1-1,0 0 1,0 1 0,-1-1 0,0 0 0,0 1 0,-1-1 0,1 1-1,-1 0 1,0-1 0,-1 1 0,1 0 0,-1-1 0,0 1 0,-1 0-1,0 7 1,0-11 24,0 0-1,0 0 1,0 1-1,0-1 1,0 0-1,0 0 1,0 0-1,-1 0 1,1 0-1,-1 0 1,1-1-1,-1 1 1,0 0-1,0-1 1,0 1-1,0-1 1,0 0-1,0 1 1,0-1-1,0 0 1,0-1-1,-1 1 1,1 0-1,0 0 1,-1-1-1,-2 1 1,-2 0 87,-1 0 0,0 0 0,1 0 0,-1-1 0,0 0 0,0-1 0,-8-1 0,14 1-169,0 0 0,0 1-1,0-1 1,0 0-1,0 0 1,0-1 0,0 1-1,1 0 1,-1 0 0,0-1-1,1 1 1,-1-1-1,1 0 1,0 1 0,-1-1-1,1 0 1,0 0 0,0 0-1,0 0 1,0 0 0,1 0-1,-1 0 1,1 0-1,-1-3 1,-5-53-7350,6 26 598</inkml:trace>
+  <inkml:trace contextRef="#ctx0" brushRef="#br0" timeOffset="19753.32">543 671 112,'0'0'15316,"9"10"-12282,1 6-2158,-5-6-723,0-1 0,1 0 0,0 0 0,7 9 0,-12-18-152,-1 1 0,1 0 0,0 0 1,-1-1-1,1 1 0,0-1 0,-1 1 1,1 0-1,0-1 0,0 1 0,0-1 1,-1 0-1,1 1 0,0-1 0,0 0 1,0 1-1,0-1 0,0 0 1,0 0-1,0 0 0,0 0 0,0 0 1,-1 0-1,1 0 0,0 0 0,0 0 1,0 0-1,0 0 0,0-1 0,0 1 1,0 0-1,0-1 0,-1 1 0,1 0 1,0-1-1,0 0 0,0 1 0,-1-1 1,1 1-1,0-1 0,-1 0 1,1 1-1,0-1 0,-1 0 0,1 0 1,-1 1-1,1-1 0,-1 0 0,0 0 1,1 0-1,-1 0 0,0 0 0,0 0 1,1-1-1,6-14 31,0 0 0,-1-1 0,-1 1 0,5-25 0,-11 85 87,5 49-1,-4-92-155,0 0-1,0 1 0,0-1 1,1 1-1,-1-1 0,0 1 0,0-1 1,1 0-1,-1 1 0,1-1 1,-1 0-1,1 1 0,0-1 0,0 0 1,-1 0-1,1 0 0,0 0 1,0 0-1,0 0 0,0 0 0,0 0 1,0 0-1,0 0 0,1 0 1,-1 0-1,0-1 0,0 1 0,1 0 1,-1-1-1,0 0 0,1 1 1,-1-1-1,0 0 0,3 1 0,-1-1-28,-1-1 0,0 1 0,0-1 0,0 1 0,0-1 0,0 0 0,0 0 0,0 0 0,0 0 0,0 0 0,0 0 0,0 0 0,0-1 0,-1 1 0,1-1 0,-1 1 0,1-1 0,-1 0 0,1 1 0,-1-1 0,1-2 0,6-10 161,0-1-1,-2 1 0,1-1 0,-2-1 0,0 1 0,4-24 0,-6 61 492,1 0-1,11 37 0,-12-50-527,1 1 0,-1-1 0,2 0 0,-1 0 1,2-1-1,-1 1 0,1-1 0,11 12 0,-15-18-77,1 0-1,0 0 1,0 0 0,-1 0 0,1 0-1,0-1 1,1 1 0,-1-1 0,0 0-1,0 0 1,1 0 0,-1 0-1,4 0 1,-4-1-320,-1 0 1,1 0-1,-1 0 0,1 0 0,-1-1 0,1 1 1,-1 0-1,0-1 0,1 0 0,-1 0 0,4-1 1,9-11-6057</inkml:trace>
+  <inkml:trace contextRef="#ctx0" brushRef="#br0" timeOffset="20093.62">1416 625 11221,'0'0'6931,"0"89"-4514,0-50-848,0 0-929,3-3-463,3-11-177,-3-4-289,3-10-895,-3-8-1569,-3-20-12518</inkml:trace>
+  <inkml:trace contextRef="#ctx0" brushRef="#br0" timeOffset="20430.59">1443 589 9444,'0'0'4402,"56"93"-7971,-38-75-1105</inkml:trace>
+  <inkml:trace contextRef="#ctx0" brushRef="#br0" timeOffset="20431.59">1569 749 6915,'0'0'7614,"-6"-10"-6624,-19-35-91,24 44-856,0 1 0,1-1 0,0 0-1,-1 0 1,1 0 0,-1 0 0,1 0-1,0 0 1,0 0 0,-1 0 0,1 0 0,0 0-1,0 0 1,0 0 0,0 0 0,0 0 0,1 1-1,-1-1 1,0 0 0,0 0 0,0 0-1,1 0 1,-1 0 0,1 0 0,-1 0 0,1 0-1,-1 0 1,1 1 0,-1-1 0,1 0 0,0 0-1,-1 1 1,1-1 0,0 0 0,-1 1-1,1-1 1,0 1 0,0-1 0,0 1 0,0-1-1,0 1 1,0 0 0,-1-1 0,1 1 0,0 0-1,0 0 1,0 0 0,0 0 0,1 0-1,3-1 162,0 0 0,0 1-1,0-1 1,0 1-1,0 1 1,9 1-1,-11-2-114,-1 1 0,0 0-1,0 0 1,0 0-1,0 1 1,0-1-1,0 0 1,0 1-1,0-1 1,-1 1-1,1 0 1,-1 0-1,1-1 1,-1 1-1,1 0 1,-1 0-1,2 4 1,11 43 589,-13-43-739,0 0 1,1 0-1,-1 0 0,1 0 0,1-1 0,-1 1 0,7 10 0,-8-15-229,0 0 0,0-1 0,0 1 0,1 0 0,-1 0-1,0 0 1,1-1 0,-1 1 0,1-1 0,-1 1 0,0-1-1,1 0 1,-1 1 0,1-1 0,-1 0 0,1 0 0,-1 0-1,1 0 1,-1 0 0,1 0 0,-1-1 0,1 1 0,-1 0-1,3-2 1,8-7-4907</inkml:trace>
+  <inkml:trace contextRef="#ctx0" brushRef="#br0" timeOffset="20767.62">1761 635 10597,'0'0'12379,"30"15"-11571,-25-12-807,0 0 0,0 0 0,-1 1 0,1-1 0,-1 1-1,0 0 1,0 0 0,0 1 0,0-1 0,-1 1 0,0-1 0,0 1-1,0 0 1,0 1 0,-1-1 0,0 0 0,0 1 0,-1-1 0,1 1-1,-1 0 1,0-1 0,-1 1 0,1 0 0,-1-1 0,0 1 0,-1 0-1,0 7 1,0-11 24,0 0-1,0 0 1,0 1-1,0-1 1,0 0-1,0 0 1,0 0-1,-1 0 1,1 0-1,-1 0 1,1-1-1,-1 1 1,0 0-1,0-1 1,0 1-1,0-1 1,0 0-1,0 1 1,0-1-1,0 0 1,0-1-1,-1 1 1,1 0-1,0 0 1,-1-1-1,-2 1 1,-2 0 87,-1 0 0,0 0 0,1 0 0,-1-1 0,0 0 0,0-1 0,-8-1 0,14 1-169,0 0 0,0 1-1,0-1 1,0 0-1,0 0 1,0-1 0,0 1-1,1 0 1,-1 0 0,0-1-1,1 1 1,-1-1-1,1 0 1,0 1 0,-1-1-1,1 0 1,0 0 0,0 0-1,0 0 1,0 0 0,1 0-1,-1 0 1,1 0-1,-1-3 1,-5-53-7350,6 26 598</inkml:trace>
   <inkml:trace contextRef="#ctx0" brushRef="#br0" timeOffset="21118.03">1760 636 12422,'103'-67'2225,"-86"92"208,-8 7-256,0 7-977,-6 0-31,-3 0-369,2-3-352,-2-8-448,3-10-80,0-3-1024</inkml:trace>
-  <inkml:trace contextRef="#ctx0" brushRef="#br0" timeOffset="21457.63">1862 661 12774,'0'0'3775,"16"2"-3415,151 3-3196,-166-6 3043,0-1-1,-1 0 1,1 0-1,0 0 1,-1 0-1,1 0 1,-1 0-1,0 0 1,1 0 0,-1 0-1,0 0 1,0 0-1,-1-1 1,1 1-1,-1-3 1,-5-11 2218,5 15-2364,1 1 0,-1 0 0,1 0 0,-1 0 0,1 0 0,-1 0 0,1 0 0,0 0 0,-1 0 0,1 0 0,-1 0 0,1 0 0,-1 0 0,1 1 0,-1-1 0,1 0 0,-1 0 0,1 0 0,0 1 0,-1-1 0,1 0 0,0 0 0,-1 1 0,1-1 0,0 0 1,-1 1-1,1-1 0,0 0 0,-1 1 0,1-1 0,0 1 0,0-1 0,-1 0 0,1 1 0,0-1 0,0 1 0,-5 10-74,1 0 0,0 0 1,0 0-1,2 0 0,-1 1 0,1-1 1,1 1-1,0-1 0,1 1 1,0-1-1,0 1 0,4 15 0,-3-25-276,-1 0 0,1 0 0,0 0 0,0-1 0,0 1 0,1 0 0,-1-1 0,0 1 0,0-1 0,1 0-1,-1 1 1,1-1 0,0 0 0,-1 0 0,1 0 0,0 0 0,-1 0 0,1 0 0,0 0 0,0 0 0,0-1 0,0 1 0,0-1-1,0 0 1,0 1 0,0-1 0,0 0 0,0 0 0,0 0 0,0-1 0,0 1 0,0 0 0,2-1 0,1 0-311,0 0 0,-1 0 1,1 0-1,-1-1 0,1 0 1,-1 1-1,1-2 1,-1 1-1,0 0 0,0-1 1,0 0-1,6-6 0,12-24 1738,-18 26-29,-1 0-1,0-1 0,-1 0 1,0 1-1,0-1 0,-1 0 1,1 0-1,-2 0 1,1-10-1,-1 18-1022,0-1 1,0 0-1,-1 1 1,1-1-1,0 0 1,0 0-1,0 1 0,0-1 1,-1 0-1,1 1 1,0-1-1,-1 0 1,1 1-1,0-1 0,-1 1 1,1-1-1,-1 1 1,1-1-1,-1 1 1,1-1-1,-1 1 1,0-1-1,1 1 0,-1-1 1,1 1-1,-1 0 1,0 0-1,1-1 1,-1 1-1,0 0 1,0 0-1,1 0 0,-1-1 1,0 1-1,1 0 1,-1 0-1,0 0 1,0 0-1,1 1 1,-1-1-1,0 0 0,1 0 1,-1 0-1,0 0 1,0 1-1,0 0 1,-2-1 41,0 1 0,0 0 0,1 0 0,-1 1 0,0-1 0,1 0 0,-1 1 0,1 0 0,-1 0 1,1-1-1,-3 4 0,1 1-30,-1 0 1,1 1-1,0-1 0,1 1 1,0 0-1,0 0 1,0 0-1,1 0 1,0 1-1,0-1 0,1 0 1,0 1-1,0 0 1,1-1-1,0 1 0,0-1 1,2 9-1,-2-14-102,0-1-1,1 0 0,-1 0 1,1 1-1,0-1 1,-1 0-1,1 0 0,0 0 1,0 0-1,0 0 1,0 0-1,-1 0 0,2 0 1,-1 0-1,0 0 1,0 0-1,0-1 0,0 1 1,0 0-1,1-1 0,-1 1 1,0-1-1,0 1 1,1-1-1,-1 0 0,0 0 1,1 1-1,-1-1 1,0 0-1,1 0 0,-1 0 1,0-1-1,1 1 1,-1 0-1,0 0 0,1-1 1,-1 1-1,0-1 0,1 1 1,0-2-1,3 1-27,-1-1-1,0 1 0,0-1 0,0-1 1,0 1-1,0-1 0,-1 1 1,1-1-1,-1 0 0,1 0 0,2-4 1,-1-1 34,-1 0-1,0 0 1,0 0 0,-1 0 0,0-1 0,0 1 0,-1-1-1,0 0 1,-1 0 0,0 0 0,0 0 0,-1-12 0,0 19 320,-1 5 68,-2 14-430,-5 39-119,13-22-4223,8-19-1162</inkml:trace>
+  <inkml:trace contextRef="#ctx0" brushRef="#br0" timeOffset="21457.62">1862 661 12774,'0'0'3775,"16"2"-3415,151 3-3196,-166-6 3043,0-1-1,-1 0 1,1 0-1,0 0 1,-1 0-1,1 0 1,-1 0-1,0 0 1,1 0 0,-1 0-1,0 0 1,0 0-1,-1-1 1,1 1-1,-1-3 1,-5-11 2218,5 15-2364,1 1 0,-1 0 0,1 0 0,-1 0 0,1 0 0,-1 0 0,1 0 0,0 0 0,-1 0 0,1 0 0,-1 0 0,1 0 0,-1 0 0,1 1 0,-1-1 0,1 0 0,-1 0 0,1 0 0,0 1 0,-1-1 0,1 0 0,0 0 0,-1 1 0,1-1 0,0 0 1,-1 1-1,1-1 0,0 0 0,-1 1 0,1-1 0,0 1 0,0-1 0,-1 0 0,1 1 0,0-1 0,0 1 0,-5 10-74,1 0 0,0 0 1,0 0-1,2 0 0,-1 1 0,1-1 1,1 1-1,0-1 0,1 1 1,0-1-1,0 1 0,4 15 0,-3-25-276,-1 0 0,1 0 0,0 0 0,0-1 0,0 1 0,1 0 0,-1-1 0,0 1 0,0-1 0,1 0-1,-1 1 1,1-1 0,0 0 0,-1 0 0,1 0 0,0 0 0,-1 0 0,1 0 0,0 0 0,0 0 0,0-1 0,0 1 0,0-1-1,0 0 1,0 1 0,0-1 0,0 0 0,0 0 0,0 0 0,0-1 0,0 1 0,0 0 0,2-1 0,1 0-311,0 0 0,-1 0 1,1 0-1,-1-1 0,1 0 1,-1 1-1,1-2 1,-1 1-1,0 0 0,0-1 1,0 0-1,6-6 0,12-24 1738,-18 26-29,-1 0-1,0-1 0,-1 0 1,0 1-1,0-1 0,-1 0 1,1 0-1,-2 0 1,1-10-1,-1 18-1022,0-1 1,0 0-1,-1 1 1,1-1-1,0 0 1,0 0-1,0 1 0,0-1 1,-1 0-1,1 1 1,0-1-1,-1 0 1,1 1-1,0-1 0,-1 1 1,1-1-1,-1 1 1,1-1-1,-1 1 1,1-1-1,-1 1 1,0-1-1,1 1 0,-1-1 1,1 1-1,-1 0 1,0 0-1,1-1 1,-1 1-1,0 0 1,0 0-1,1 0 0,-1-1 1,0 1-1,1 0 1,-1 0-1,0 0 1,0 0-1,1 1 1,-1-1-1,0 0 0,1 0 1,-1 0-1,0 0 1,0 1-1,0 0 1,-2-1 41,0 1 0,0 0 0,1 0 0,-1 1 0,0-1 0,1 0 0,-1 1 0,1 0 0,-1 0 1,1-1-1,-3 4 0,1 1-30,-1 0 1,1 1-1,0-1 0,1 1 1,0 0-1,0 0 1,0 0-1,1 0 1,0 1-1,0-1 0,1 0 1,0 1-1,0 0 1,1-1-1,0 1 0,0-1 1,2 9-1,-2-14-102,0-1-1,1 0 0,-1 0 1,1 1-1,0-1 1,-1 0-1,1 0 0,0 0 1,0 0-1,0 0 1,0 0-1,-1 0 0,2 0 1,-1 0-1,0 0 1,0 0-1,0-1 0,0 1 1,0 0-1,1-1 0,-1 1 1,0-1-1,0 1 1,1-1-1,-1 0 0,0 0 1,1 1-1,-1-1 1,0 0-1,1 0 0,-1 0 1,0-1-1,1 1 1,-1 0-1,0 0 0,1-1 1,-1 1-1,0-1 0,1 1 1,0-2-1,3 1-27,-1-1-1,0 1 0,0-1 0,0-1 1,0 1-1,0-1 0,-1 1 1,1-1-1,-1 0 0,1 0 0,2-4 1,-1-1 34,-1 0-1,0 0 1,0 0 0,-1 0 0,0-1 0,0 1 0,-1-1-1,0 0 1,-1 0 0,0 0 0,0 0 0,-1-12 0,0 19 320,-1 5 68,-2 14-430,-5 39-119,13-22-4223,8-19-1162</inkml:trace>
   <inkml:trace contextRef="#ctx0" brushRef="#br0" timeOffset="21825.68">2364 710 6339,'0'0'14729,"-4"-12"-13603,-14-38-88,17 49-1006,1 0 1,0 0-1,-1 0 1,1 1-1,-1-1 1,1 0-1,-1 0 1,0 1-1,1-1 1,-1 0-1,0 1 1,1-1-1,-1 0 1,0 1-1,0-1 1,1 1-1,-1-1 1,0 1-1,0 0 1,0-1-1,0 1 1,0 0-1,0 0 1,0-1-1,0 1 1,1 0-1,-1 0 1,0 0-1,0 0 1,0 0-1,0 0 1,0 1-1,0-1 1,-2 1-1,-20 15 493,19-9-499,0 0 1,0 1-1,1-1 0,0 1 1,0-1-1,1 1 0,0 0 1,1 0-1,-1 0 0,1 0 1,1 0-1,0 16 1,0-21-39,1 1 0,-1-1 1,1 0-1,-1 0 1,1 0-1,0 0 1,0 0-1,0 0 0,1 0 1,-1 0-1,1 0 1,-1-1-1,1 1 1,0 0-1,3 2 0,-3-3-20,0-1 0,0 0-1,1 0 1,-1 0 0,0 0-1,0 0 1,1 0 0,-1-1-1,0 1 1,1-1-1,-1 1 1,1-1 0,-1 0-1,1 0 1,-1 0 0,1-1-1,-1 1 1,0 0 0,1-1-1,-1 0 1,1 1-1,3-3 1,-2 1-25,0-1 1,0 1-1,0-1 0,-1 0 1,1 0-1,-1-1 0,0 1 1,0-1-1,0 1 0,0-1 1,-1 0-1,1 0 0,-1 0 0,0 0 1,-1-1-1,3-4 0,20-74-380,-20 52 774,-1 0 0,-1-35 0,-2 64 18,-3 85 1154,0-49-1327,2 0 0,7 64 0,-6-96-324,0 0 0,0 0 0,1 0 0,-1 0 0,1 0 0,0-1 0,0 1 0,-1 0 0,1 0 0,0-1 0,0 1 0,1 0 0,-1-1 0,0 1-1,1-1 1,-1 0 0,0 1 0,1-1 0,0 0 0,-1 0 0,1 0 0,2 2 0,-2-3-462,0 1 0,0-1-1,0 0 1,0 0 0,0 1 0,0-1-1,-1 0 1,1-1 0,0 1-1,0 0 1,0 0 0,0-1-1,0 1 1,-1-1 0,1 0-1,2-1 1,16-12-10406</inkml:trace>
   <inkml:trace contextRef="#ctx0" brushRef="#br0" timeOffset="22167.09">2584 783 18344,'0'0'11206,"-12"3"-14568,36-24-8724</inkml:trace>
 </inkml:ink>
@@ -10158,7 +10195,7 @@
   <inkml:trace contextRef="#ctx0" brushRef="#br0" timeOffset="1014.3">409 141 8020,'0'0'13291,"-3"6"-12338,1-2-884,1-3-31,0 1 1,0 0 0,0-1-1,0 1 1,0 0-1,0 0 1,0-1 0,1 1-1,-1 0 1,1 0 0,-1 0-1,1 0 1,0 0-1,0 0 1,0 0 0,0 0-1,0 0 1,0 0 0,0 0-1,1 0 1,-1 0-1,1 0 1,-1-1 0,1 1-1,0 0 1,0 0-1,0 0 1,0-1 0,0 1-1,0 0 1,0-1 0,1 1-1,-1-1 1,0 0-1,1 1 1,-1-1 0,4 2-1,11 5-19,-11-6-16,1 1 0,-1 0 1,1 0-1,-1 1 0,0 0 1,5 4-1,-8-5 1,0-1 0,0 0 0,-1 1 0,1 0 1,-1-1-1,0 1 0,1 0 0,-1 0 0,-1 0 0,1 0 0,0 0 1,-1 0-1,1 0 0,-1 0 0,0 0 0,0 3 0,-1-4 0,1-1 0,-1 1-1,0-1 1,0 1 0,1-1-1,-1 1 1,0-1 0,0 0 0,-1 1-1,1-1 1,0 0 0,0 0-1,-1 0 1,1 0 0,0 0-1,-1 0 1,1 0 0,-1 0 0,1-1-1,-1 1 1,1 0 0,-1-1-1,0 1 1,1-1 0,-1 0 0,0 0-1,1 0 1,-1 0 0,0 0-1,0 0 1,1 0 0,-4-1-1,1 2-1,0-1-1,0 0 0,0-1 1,0 1-1,0-1 0,0 0 0,0 0 1,1 0-1,-1 0 0,0-1 1,0 1-1,1-1 0,-1 0 0,-3-3 1,4 2-210,1-1 0,-1 0 0,1 1-1,0-1 1,0 0 0,0 0 0,0 0 0,1 0 0,0 0 0,0-1 0,-1-3 0,1 0-1200,1 1-1,-1-1 1,1 1 0,1-1 0,1-12-1,8-12-7072</inkml:trace>
   <inkml:trace contextRef="#ctx0" brushRef="#br0" timeOffset="1015.3">409 141 10741,'126'32'2705,"-118"-15"-224,1 5-112,-3-8-1024,-3 4-369,-3-4-431,3-3-545,-3-8-32,3-10-11237</inkml:trace>
   <inkml:trace contextRef="#ctx0" brushRef="#br0" timeOffset="1366.1">616 0 10309,'0'0'8580,"12"75"-6980,-9-39-671,-3-4-353,6 0-336,-3-3-224,0-8-16,-3-7-288,3-3-864,-3-7-929,0 3-1409,0-4-2513</inkml:trace>
-  <inkml:trace contextRef="#ctx0" brushRef="#br0" timeOffset="1706.18">606 151 9941,'0'0'6248,"15"-3"-5928,47-7-203,-60 10-111,0 0-1,0 0 1,0 0-1,0 1 0,-1-1 1,1 1-1,0-1 1,0 1-1,0 0 1,0 0-1,-1-1 1,1 1-1,0 1 0,-1-1 1,1 0-1,-1 0 1,1 1-1,-1-1 1,0 0-1,1 1 1,-1 0-1,0-1 0,0 1 1,0 0-1,0-1 1,0 1-1,-1 0 1,1 0-1,0 3 0,4 4 62,-2-2-52,-2-5-17,0 1 0,0-1 0,1 0 0,-1 1 0,0-1 0,1 0 0,0 0 0,-1 0 0,1 0 0,0 0 0,0 0 0,0 0 0,0-1 0,1 1 0,-1-1 0,0 1 0,1-1 0,-1 0 0,1 0-1,-1 0 1,5 1 0,5-42 56,11-26 453,-23 65-241,3 36 1199,-2-32-1528,-1-1 0,1 1 0,-1-1 0,1 1 0,0-1 1,0 0-1,0 1 0,1-1 0,-1 0 0,0 0 0,1 0 0,-1 0 0,1 0 0,0 0 0,0 0 0,0-1 0,0 1 1,0-1-1,0 1 0,0-1 0,0 0 0,1 1 0,-1-1 0,0-1 0,1 1 0,-1 0 0,1 0 0,-1-1 0,1 0 1,-1 1-1,1-1 0,-1 0 0,1 0 0,-1 0 0,5-1 0,-5-1-49,0 1 1,0 0-1,0-1 0,0 0 1,0 1-1,-1-1 0,1 0 0,-1 0 1,0 0-1,1 0 0,-1 0 1,0 0-1,0 0 0,0 0 1,1-5-1,-1 4 107,0 0 1,0 0-1,1 0 0,-1 1 1,1-1-1,0 0 0,0 1 1,0-1-1,0 1 1,4-4-1,-3 20 256,-1 1-1,-1-1 1,-1 28 0,0-40-170,0 1 0,0-1 0,0 1-1,0-1 1,1 1 0,-1-1 0,1 0 0,-1 1 0,1-1-1,0 0 1,0 0 0,0 1 0,0-1 0,0 0 0,1 0-1,-1 0 1,0 0 0,1 0 0,0-1 0,-1 1 0,1 0-1,0-1 1,0 1 0,0-1 0,0 0 0,0 1 0,0-1-1,1 0 1,-1 0 0,0-1 0,0 1 0,1 0 0,-1-1-1,1 1 1,-1-1 0,0 0 0,1 0 0,-1 0 0,3 0-1,3-2-1667,-2-7-2295</inkml:trace>
+  <inkml:trace contextRef="#ctx0" brushRef="#br0" timeOffset="1706.16">606 151 9941,'0'0'6248,"15"-3"-5928,47-7-203,-60 10-111,0 0-1,0 0 1,0 0-1,0 1 0,-1-1 1,1 1-1,0-1 1,0 1-1,0 0 1,0 0-1,-1-1 1,1 1-1,0 1 0,-1-1 1,1 0-1,-1 0 1,1 1-1,-1-1 1,0 0-1,1 1 1,-1 0-1,0-1 0,0 1 1,0 0-1,0-1 1,0 1-1,-1 0 1,1 0-1,0 3 0,4 4 62,-2-2-52,-2-5-17,0 1 0,0-1 0,1 0 0,-1 1 0,0-1 0,1 0 0,0 0 0,-1 0 0,1 0 0,0 0 0,0 0 0,0 0 0,0-1 0,1 1 0,-1-1 0,0 1 0,1-1 0,-1 0 0,1 0-1,-1 0 1,5 1 0,5-42 56,11-26 453,-23 65-241,3 36 1199,-2-32-1528,-1-1 0,1 1 0,-1-1 0,1 1 0,0-1 1,0 0-1,0 1 0,1-1 0,-1 0 0,0 0 0,1 0 0,-1 0 0,1 0 0,0 0 0,0 0 0,0-1 0,0 1 1,0-1-1,0 1 0,0-1 0,0 0 0,1 1 0,-1-1 0,0-1 0,1 1 0,-1 0 0,1 0 0,-1-1 0,1 0 1,-1 1-1,1-1 0,-1 0 0,1 0 0,-1 0 0,5-1 0,-5-1-49,0 1 1,0 0-1,0-1 0,0 0 1,0 1-1,-1-1 0,1 0 0,-1 0 1,0 0-1,1 0 0,-1 0 1,0 0-1,0 0 0,0 0 1,1-5-1,-1 4 107,0 0 1,0 0-1,1 0 0,-1 1 1,1-1-1,0 0 0,0 1 1,0-1-1,0 1 1,4-4-1,-3 20 256,-1 1-1,-1-1 1,-1 28 0,0-40-170,0 1 0,0-1 0,0 1-1,0-1 1,1 1 0,-1-1 0,1 0 0,-1 1 0,1-1-1,0 0 1,0 0 0,0 1 0,0-1 0,0 0 0,1 0-1,-1 0 1,0 0 0,1 0 0,0-1 0,-1 1 0,1 0-1,0-1 1,0 1 0,0-1 0,0 0 0,0 1 0,0-1-1,1 0 1,-1 0 0,0-1 0,0 1 0,1 0 0,-1-1-1,1 1 1,-1-1 0,0 0 0,1 0 0,-1 0 0,3 0-1,3-2-1667,-2-7-2295</inkml:trace>
 </inkml:ink>
 </file>
 
@@ -10188,7 +10225,7 @@
   <inkml:trace contextRef="#ctx0" brushRef="#br0">0 168 7892,'0'0'12763,"15"3"-11848,46 8-192,-60-10-697,1-1 1,-1 0-1,1 0 0,0 1 1,-1-1-1,1-1 1,-1 1-1,1 0 0,-1 0 1,1 0-1,-1-1 0,1 1 1,-1-1-1,1 1 1,-1-1-1,1 0 0,-1 0 1,0 1-1,1-1 0,-1 0 1,0 0-1,0 0 1,0 0-1,0-1 0,0 1 1,0 0-1,0 0 0,0-1 1,0 1-1,0 0 1,-1-1-1,1 1 0,0-1 1,0-2-1,0-3-46,0 0 1,0 0-1,0 0 0,-1-1 0,-1-11 0,1 9-138,0 8 138,1 0 1,-1 1 0,0-1 0,0 0 0,0 0 0,-1 1-1,1-1 1,0 0 0,-1 1 0,1-1 0,-1 0 0,1 1-1,-1-1 1,0 0 0,1 1 0,-1-1 0,0 1 0,0 0-1,0-1 1,-1 1 0,1 0 0,0-1 0,0 1 0,-1 0 0,1 0-1,0 0 1,-1 0 0,1 0 0,-1 1 0,0-1 0,1 0-1,-1 1 1,0-1 0,1 1 0,-1-1 0,0 1 0,1 0-1,-1 0 1,0 0 0,0 0 0,1 0 0,-1 0 0,-3 1-1,3 0 22,1 0-1,-1 0 0,1 0 0,0 0 1,-1 0-1,1 0 0,0 1 0,0-1 1,0 0-1,0 1 0,0-1 0,0 1 1,0-1-1,1 1 0,-1-1 0,0 1 1,1 0-1,-1-1 0,1 1 0,0 0 1,-1-1-1,1 1 0,0 0 0,0 0 1,0-1-1,0 1 0,1 3 0,-1 2 40,0 0 0,1 0 0,0 0 0,0 1 0,3 10 0,-1-13 2,0 0 0,0 0 0,0 0 0,1-1 0,-1 1 0,1-1 0,0 0 0,1 0 0,-1 0 0,8 4 0,51 28-2248,-57-35-1324</inkml:trace>
   <inkml:trace contextRef="#ctx0" brushRef="#br0" timeOffset="567.76">207 86 11157,'0'0'2337,"3"15"-413,0-2-1492,-1 0-36,0 1 1,2-1 0,-1 0 0,1-1 0,1 1 0,0-1 0,14 22 0,-19-33-345,1 0 1,-1 0 0,1 0 0,0 0-1,0 0 1,-1-1 0,1 1-1,0 0 1,0-1 0,0 1 0,0 0-1,0-1 1,0 1 0,0-1-1,0 0 1,0 1 0,0-1 0,0 0-1,0 0 1,0 1 0,0-1-1,0 0 1,0 0 0,0 0 0,1 0-1,0-1 1,0 1 1,0-1 0,-1 0 0,1 0 0,0 0-1,-1 0 1,1-1 0,-1 1 0,1 0 0,-1-1 0,0 1 0,0-1 0,1 1 0,0-3-1,3-4 113,-1 0-1,0 0 0,-1 0 1,0-1-1,2-9 0,-4 16-194,0-1-1,0 0 1,-1 0 0,0 0-1,1 0 1,-1 0 0,0 0-1,0 0 1,-1 0 0,1 0-1,-1 0 1,-1-5 0,1 9-472,1 1 0,-1-1 0,0 1 1,0-1-1,1 1 0,-1-1 0,1 1 1,-1-1-1,1 1 0,0-1 0,0 1 1,0 0-1,0-1 0,0 1 0,0-1 1,0 1-1,0-1 0,1 1 0,-1 0 1,0-1-1,1 1 0,1 2 0,1-2 431,-1-1-1,1 0 0,0 0 0,0 0 0,0 0 0,1 0 0,-1 0 1,0-1-1,0 1 0,0-1 0,0 0 0,1 0 0,-1 0 0,0-1 1,0 1-1,5-2 0,-3 1 619,-1 0 0,0 0 0,0 0 0,0-1 1,0 0-1,0 1 0,0-1 0,0-1 0,-1 1 0,1 0 0,6-7 1505,-10 47-332,0-35-1732,2 26 29,-2-28-38,0 0-1,0 0 1,0 0 0,0-1 0,1 1 0,-1 0 0,0 0 0,0-1 0,1 1 0,-1 0 0,0 0 0,1-1-1,-1 1 1,1 0 0,-1-1 0,1 1 0,-1 0 0,1-1 0,0 1 0,-1-1 0,1 1 0,-1-1-1,1 1 1,0-1 0,0 0 0,-1 1 0,1-1 0,0 0 0,0 1 0,0-1 0,0-4 165,0 1 0,0-1 0,0 1 0,-1-1 0,0 0 0,0 0 0,0 1 0,-1-5 0,1 6 110,0-3-46,0-1-1,0 1 1,1 0-1,-1 0 1,1 0-1,0 0 1,0 0-1,1 0 1,-1 0-1,1 0 0,0 1 1,4-6-1,-4 7-197,0 1-1,1 0 1,-1-1-1,1 1 1,-1 1-1,1-1 1,0 0-1,0 0 0,-1 1 1,1 0-1,0 0 1,1-1-1,-1 2 1,0-1-1,0 0 1,0 1-1,1-1 0,-1 1 1,0 0-1,5 1 1,-5-1 42,0 0 1,0 0 0,0 1-1,0-1 1,0 1-1,0 0 1,0 0-1,-1 0 1,1 1 0,0-1-1,-1 0 1,1 1-1,-1 0 1,1 0 0,-1-1-1,0 1 1,0 1-1,0-1 1,0 0 0,0 0-1,0 1 1,1 3-1,5 8 38,-2 0 1,0 1-1,7 21 0,-11-26-715,2 1-1,-1-1 1,2-1 0,-1 1 0,10 15 0,6-9-4293</inkml:trace>
   <inkml:trace contextRef="#ctx0" brushRef="#br0" timeOffset="908.04">938 12 7780,'0'0'14998,"-3"79"-13717,6-47-897,3 4-240,-3-1-144,-3-3-240,0-7-848,0-3-1666,0-12-2400,0-3-5779</inkml:trace>
-  <inkml:trace contextRef="#ctx0" brushRef="#br0" timeOffset="1247.86">865 140 11237,'0'0'7171,"93"-22"-5714,-60 19-1089,-7-1-368,-6 4-592,-5 0-2337,-3 0-3010</inkml:trace>
+  <inkml:trace contextRef="#ctx0" brushRef="#br0" timeOffset="1247.84">865 140 11237,'0'0'7171,"93"-22"-5714,-60 19-1089,-7-1-368,-6 4-592,-5 0-2337,-3 0-3010</inkml:trace>
   <inkml:trace contextRef="#ctx0" brushRef="#br0" timeOffset="1587.31">1085 23 12838,'0'0'3978,"3"15"-2548,7 58-307,1 76 0,-12-146-1133,1-1 0,0 1-1,0-1 1,1 1 0,-1-1 0,0 1-1,1-1 1,0 0 0,-1 1 0,3 4 0,3-9-210,1-16 168,-5 7 95,1-1 1,0 1 0,0 0-1,1 0 1,1 0-1,0 1 1,0-1-1,1 1 1,0 0 0,1 1-1,13-15 1,-19 23-16,0 0 1,-1 0-1,1 0 1,1 1-1,-1-1 1,0 0 0,0 0-1,0 1 1,0-1-1,0 1 1,1-1-1,-1 1 1,0-1-1,0 1 1,1 0-1,-1 0 1,0-1-1,1 1 1,-1 0-1,0 0 1,0 0-1,1 1 1,-1-1 0,0 0-1,1 0 1,-1 1-1,0-1 1,0 1-1,1-1 1,-1 1-1,0-1 1,0 1-1,0 0 1,0-1-1,0 1 1,0 0-1,0 0 1,0 0 0,0 0-1,0 0 1,0 0-1,-1 0 1,1 0-1,0 0 1,-1 1-1,1-1 1,0 2-1,4 8-49,-1 0 0,-1 1 0,1-1 1,1 16-1,-1-9-529,9 3-5053,-6-19 345</inkml:trace>
   <inkml:trace contextRef="#ctx0" brushRef="#br0" timeOffset="1588.31">1322 144 5939,'0'0'10052,"1"14"-8366,-1-6-1495,-1 0-31,1 0 0,0 0 1,1 1-1,0-1 1,0 0-1,1 0 0,0 0 1,0 0-1,1-1 1,0 1-1,0-1 0,1 1 1,8 12-1,-11-20-156,-1 1 0,1-1-1,0 1 1,-1-1 0,1 1 0,0-1 0,0 1-1,0-1 1,-1 0 0,1 1 0,0-1-1,0 0 1,0 0 0,0 0 0,-1 0-1,1 1 1,0-1 0,0 0 0,0 0-1,0-1 1,0 1 0,-1 0 0,1 0-1,0 0 1,0-1 0,0 1 0,-1 0 0,1-1-1,0 1 1,0 0 0,-1-1 0,1 1-1,0-1 1,0 0 0,-1 1 0,1-1-1,-1 1 1,1-1 0,-1 0 0,1 1-1,-1-1 1,1 0 0,-1 0 0,1 0-1,-1 1 1,0-1 0,0 0 0,1-1 0,15-40 94,-13 31-26,-1-1 0,0 0 0,-1 1 0,0-1 0,-1 0 0,-2-14 0,2 22-61,0 0-1,0 1 1,-1-1 0,1 1 0,-1-1 0,0 1-1,0-1 1,-1 1 0,1 0 0,-1-1 0,1 1-1,-1 0 1,0 0 0,0 0 0,0 0 0,-1 1-1,1-1 1,-1 0 0,1 1 0,-1 0 0,0 0-1,0-1 1,0 2 0,-4-3 0,7 4-147,-1 0 1,0-1 0,0 1-1,0 0 1,1 0 0,-1 0-1,0 0 1,0 0 0,0 0-1,0 0 1,1 0 0,-1 0 0,0 0-1,0 0 1,0 0 0,1 1-1,-1-1 1,0 0 0,0 1-1,1-1 1,-1 0 0,0 1-1,1-1 1,-1 1 0,0-1-1,1 1 1,-1 0 0,1-1-1,-1 1 1,0 0 0,1-1-1,0 1 1,-1 0 0,1-1-1,-1 2 1,-3 21-5758</inkml:trace>
   <inkml:trace contextRef="#ctx0" brushRef="#br0" timeOffset="1928.29">1321 143 11317,'84'22'2100,"-81"-21"-1913,-1 0 1,1 1-1,-1-1 1,0 1-1,0 0 0,0 0 1,0 0-1,0 0 1,0 0-1,0 0 0,-1 0 1,1 1-1,-1-1 1,0 1-1,1-1 1,-1 1-1,0-1 0,-1 1 1,2 5-1,-2-7-132,0 0 0,0 1-1,0-1 1,1 0-1,-1 1 1,0-1 0,1 0-1,-1 0 1,1 1 0,-1-1-1,1 0 1,-1 0-1,1 0 1,0 0 0,-1 0-1,1 0 1,0 0-1,0 0 1,0 0 0,0 0-1,0 0 1,0 0 0,0-1-1,0 1 1,0 0-1,1-1 1,-1 1 0,0-1-1,0 1 1,1-1 0,-1 0-1,0 1 1,0-1-1,1 0 1,-1 0 0,0 0-1,1 0 1,-1 0 0,2-1-1,-1 0-29,0 0 0,0 0 0,0 0 0,-1-1 0,1 1 0,0-1 0,-1 1-1,1-1 1,-1 0 0,1 1 0,-1-1 0,0 0 0,0 0 0,0 0 0,0 0 0,1-3 0,15-38 194,-16 39-179,4-11 168,-5 10-43,1 0 0,0 0 0,1 1 0,-1-1 0,1 1 0,0-1-1,0 1 1,0 0 0,6-7 0,-5 57 1033,-4-26-1729,1 10-1589,3-4-3286,7-10-2854</inkml:trace>
@@ -10206,10 +10243,10 @@
   <inkml:trace contextRef="#ctx0" brushRef="#br0" timeOffset="5675.76">3710 37 6627,'0'0'17032,"88"54"-15816,-79-19-143,-4 5-225,-5-5-335,0-3-289,-3-7-224,-11-7-16,-7 0-817,1-4-1456,-6-3-3762</inkml:trace>
   <inkml:trace contextRef="#ctx0" brushRef="#br0" timeOffset="66369.95">52 750 12438,'0'0'4210,"3"15"-3074,3 9-883,1-1 1,12 27-1,-16-42-206,1-1-1,-1 1 1,1-1-1,1 0 1,-1 0 0,1-1-1,0 1 1,1-1 0,-1 0-1,1 0 1,1-1-1,9 8 1,-14-12-19,0-1 1,0 1-1,0 0 0,0-1 1,-1 1-1,1-1 0,0 0 1,0 1-1,0-1 0,0 0 1,1 0-1,-1 0 0,0-1 1,0 1-1,0 0 0,-1-1 1,1 1-1,0-1 0,0 0 1,0 0-1,0 1 0,0-1 1,-1 0-1,1-1 0,0 1 0,-1 0 1,1 0-1,-1-1 0,1 1 1,-1-1-1,0 1 0,0-1 1,0 0-1,1 1 0,-1-1 1,-1 0-1,1 0 0,0 0 1,0-2-1,6-11 208,-2 0 1,0 0-1,6-28 0,-9 35-166,2-13 191,-1 1 1,2-42-1,-8 65-4132,0 15-2030</inkml:trace>
   <inkml:trace contextRef="#ctx0" brushRef="#br0" timeOffset="66725.16">356 824 10117,'0'0'8537,"-10"-6"-7675,2-1-755,6 6-68,0-1-1,0 1 0,0 0 0,0-1 0,0 1 1,0 0-1,0 0 0,0 0 0,0 1 1,0-1-1,-4 0 0,-3 9 147,6 17-101,2-7-59,1 43-604,0-60 488,1 1 0,-1 0 0,0 0-1,0-1 1,1 1 0,-1 0 0,0-1-1,1 1 1,0 0 0,-1-1-1,1 1 1,0-1 0,0 1 0,0-1-1,0 1 1,0-1 0,0 0 0,1 0-1,-1 1 1,0-1 0,1 0 0,-1 0-1,1 0 1,-1 0 0,1-1 0,2 2-1,-2-2 68,-1 0-1,1 0 0,0-1 0,0 1 1,-1-1-1,1 1 0,0-1 0,-1 0 1,1 0-1,-1 0 0,1 0 0,-1 0 1,1 0-1,-1 0 0,0 0 0,1 0 1,-1-1-1,0 1 0,0 0 0,0-1 1,0 1-1,0-1 0,0 1 0,-1-1 1,1 0-1,0 1 0,-1-1 0,1 0 1,-1 1-1,0-1 0,1-3 0,10-58 137,-9 40 354,-1 30 1011,0 41-491,13 4-1011,6-23-4173,-11-21-1108</inkml:trace>
-  <inkml:trace contextRef="#ctx0" brushRef="#br0" timeOffset="67062.29">458 674 2849,'0'0'14119,"0"97"-12727,6-55-431,3 1-385,0 0-224,2-4-272,1-14-80,3-11-352,-4-6-1281,-2-8-960,3 0-1153,-3-15-3217</inkml:trace>
+  <inkml:trace contextRef="#ctx0" brushRef="#br0" timeOffset="67062.28">458 674 2849,'0'0'14119,"0"97"-12727,6-55-431,3 1-385,0 0-224,2-4-272,1-14-80,3-11-352,-4-6-1281,-2-8-960,3 0-1153,-3-15-3217</inkml:trace>
   <inkml:trace contextRef="#ctx0" brushRef="#br0" timeOffset="67465.5">597 799 9444,'0'0'5237,"0"16"-4474,1 53-248,-1-65-451,0 0 0,1 1 0,0-1 0,-1 0-1,2 1 1,-1-1 0,0 0 0,1 0 0,3 7-1,-4-10-49,0 1 0,0-1 0,0 0 0,0 1 0,0-1-1,1 0 1,-1 1 0,0-1 0,1 0 0,-1 0 0,1 0 0,-1 0-1,1-1 1,-1 1 0,1 0 0,3 0 0,-3-1-10,0 0 0,0 0 0,0 0 0,0 0 0,0-1 0,0 1 0,0-1 0,-1 1 0,1-1 0,0 0 0,0 0 0,0 0 0,-1 0 0,1 0 0,-1 0 0,1 0 0,-1 0 0,1-1 0,-1 1 0,1-1 0,-1 1 0,0-1 0,0 1 0,0-1 0,0 0 0,0 0 0,0 1 0,-1-1 0,1 0 0,0 0 0,-1 0 0,0 0 0,1 0 0,-1-2 0,1-44 482,-1 20 306,9 52-466,-2 12-57,-5-19-217,1 0 0,1 0 0,8 20 1,-11-34-56,-1-1 1,1 1 0,1-1-1,-1 1 1,0-1 0,1 1 0,-1-1-1,1 0 1,0 0 0,-1 0-1,1 0 1,0 0 0,0 0 0,1 0-1,-1-1 1,0 1 0,0-1-1,1 1 1,-1-1 0,1 0-1,-1 0 1,1 0 0,0-1 0,-1 1-1,1 0 1,4-1 0,-4-1 2,0 0 0,-1 0 0,1 0 0,0 0 0,0-1 0,0 0 0,-1 1 0,1-1 0,-1 0 1,0 0-1,1 0 0,-1-1 0,0 1 0,0 0 0,0-1 0,-1 1 0,1-1 0,0 0 0,-1 0 0,0 0 1,0 1-1,2-6 0,3-8 7,0 0 0,6-31 1,-9-31 133,-15 130 2506,12-47-2443,0 0 0,0 0 0,0-1 0,1 1 0,0 0 0,0 0 1,0-1-1,0 1 0,1-1 0,2 6 0,-2-7-157,0 0 1,1-1-1,-1 1 0,1 0 0,0-1 0,-1 0 1,1 0-1,0 0 0,0 0 0,0 0 0,1-1 0,-1 1 1,0-1-1,5 2 0,8 4-4038,-8 0-1937</inkml:trace>
   <inkml:trace contextRef="#ctx0" brushRef="#br0" timeOffset="67807.87">1125 961 17416,'0'0'6307,"-3"92"-5859,-6-67-448,-2-3-640,-1-12-2930,3-6-5042</inkml:trace>
-  <inkml:trace contextRef="#ctx0" brushRef="#br0" timeOffset="70464.79">1676 718 2577,'0'0'9647,"1"-13"-8107,4-43-169,-5 55-1281,0 0 1,0 0-1,-1 0 0,1 0 1,0 0-1,0 0 1,0 0-1,-1 0 0,1 0 1,0 0-1,-1 1 1,1-1-1,-1 0 0,1 0 1,-1 0-1,0 1 0,1-1 1,-1 0-1,0 1 1,1-1-1,-1 0 0,0 1 1,0-1-1,0 1 0,1-1 1,-1 1-1,0 0 1,0-1-1,0 1 0,0 0 1,0 0-1,0-1 1,0 1-1,0 0 0,0 0 1,0 0-1,1 0 0,-1 0 1,0 0-1,-2 1 1,-31 9 1483,32-9-1552,1 0 0,-1 1 1,0-1-1,0 1 1,1-1-1,-1 1 0,1 0 1,-1 0-1,1 0 0,0 0 1,0-1-1,0 2 1,0-1-1,0 0 0,0 0 1,0 0-1,1 0 0,-1 0 1,1 1-1,0-1 1,0 0-1,0 1 0,0-1 1,0 0-1,0 0 0,0 1 1,1-1-1,0 4 1,1-2 1,0 0-1,0 1 1,1-1 0,-1 0 0,1 0 0,0 0 0,0-1 0,0 1 0,1-1 0,-1 1 0,1-1 0,5 3 0,-3-1 5,0-1 1,0 1-1,0 0 0,-1 0 0,0 1 0,0 0 1,0-1-1,-1 2 0,1-1 0,-2 1 0,1-1 1,2 8-1,-2-2 5,-1 0-1,0 0 1,-1 0 0,0 0 0,-1 1 0,0 18-1,-2-27 58,1 0-1,-1 0 0,0 0 0,0 0 0,0 0 0,-1 0 1,1 0-1,-1 0 0,0-1 0,0 1 0,0-1 0,-1 1 1,1-1-1,-1 0 0,0 0 0,0 0 0,0 0 0,-4 3 1,2-3 44,1 1 0,-1-1 1,0 0-1,0-1 1,0 1-1,-1-1 1,1 0-1,0 0 0,-1-1 1,1 1-1,-1-1 1,-9 0-1,14-1-159,0 0 0,1 0 0,-1-1 0,0 1 1,0 0-1,0-1 0,1 1 0,-1 0 0,0-1 0,0 1 0,1-1 0,-1 0 0,1 1 0,-1-1 1,0 1-1,1-1 0,-1 0 0,1 0 0,-1 1 0,1-1 0,0 0 0,-1 0 0,1 0 1,0 1-1,-1-1 0,1 0 0,0 0 0,0 0 0,0 0 0,0-1 0,-2-33-2351,2 29 1457,0-28-5306,0 1-6102</inkml:trace>
+  <inkml:trace contextRef="#ctx0" brushRef="#br0" timeOffset="70464.78">1676 718 2577,'0'0'9647,"1"-13"-8107,4-43-169,-5 55-1281,0 0 1,0 0-1,-1 0 0,1 0 1,0 0-1,0 0 1,0 0-1,-1 0 0,1 0 1,0 0-1,-1 1 1,1-1-1,-1 0 0,1 0 1,-1 0-1,0 1 0,1-1 1,-1 0-1,0 1 1,1-1-1,-1 0 0,0 1 1,0-1-1,0 1 0,1-1 1,-1 1-1,0 0 1,0-1-1,0 1 0,0 0 1,0 0-1,0-1 1,0 1-1,0 0 0,0 0 1,0 0-1,1 0 0,-1 0 1,0 0-1,-2 1 1,-31 9 1483,32-9-1552,1 0 0,-1 1 1,0-1-1,0 1 1,1-1-1,-1 1 0,1 0 1,-1 0-1,1 0 0,0 0 1,0-1-1,0 2 1,0-1-1,0 0 0,0 0 1,0 0-1,1 0 0,-1 0 1,1 1-1,0-1 1,0 0-1,0 1 0,0-1 1,0 0-1,0 0 0,0 1 1,1-1-1,0 4 1,1-2 1,0 0-1,0 1 1,1-1 0,-1 0 0,1 0 0,0 0 0,0-1 0,0 1 0,1-1 0,-1 1 0,1-1 0,5 3 0,-3-1 5,0-1 1,0 1-1,0 0 0,-1 0 0,0 1 0,0 0 1,0-1-1,-1 2 0,1-1 0,-2 1 0,1-1 1,2 8-1,-2-2 5,-1 0-1,0 0 1,-1 0 0,0 0 0,-1 1 0,0 18-1,-2-27 58,1 0-1,-1 0 0,0 0 0,0 0 0,0 0 0,-1 0 1,1 0-1,-1 0 0,0-1 0,0 1 0,0-1 0,-1 1 1,1-1-1,-1 0 0,0 0 0,0 0 0,0 0 0,-4 3 1,2-3 44,1 1 0,-1-1 1,0 0-1,0-1 1,0 1-1,-1-1 1,1 0-1,0 0 0,-1-1 1,1 1-1,-1-1 1,-9 0-1,14-1-159,0 0 0,1 0 0,-1-1 0,0 1 1,0 0-1,0-1 0,1 1 0,-1 0 0,0-1 0,0 1 0,1-1 0,-1 0 0,1 1 0,-1-1 1,0 1-1,1-1 0,-1 0 0,1 0 0,-1 1 0,1-1 0,0 0 0,-1 0 0,1 0 1,0 1-1,-1-1 0,1 0 0,0 0 0,0 0 0,0 0 0,0-1 0,-2-33-2351,2 29 1457,0-28-5306,0 1-6102</inkml:trace>
   <inkml:trace contextRef="#ctx0" brushRef="#br0" timeOffset="70867.97">1606 485 5747,'0'0'10767,"-2"5"-10041,-2 5-540,1-1 0,0 1 1,0-1-1,1 1 0,0 0 0,1 0 0,0 0 1,1 0-1,1 17 0,0-26-179,-1 0 0,1 0-1,0 0 1,0 0 0,-1 0 0,1 0-1,0 0 1,0 0 0,0 0 0,0-1-1,0 1 1,0 0 0,0-1 0,0 1-1,0-1 1,1 1 0,-1-1 0,0 1-1,0-1 1,0 0 0,1 1 0,-1-1-1,0 0 1,0 0 0,1 0 0,-1 0-1,0 0 1,0 0 0,1-1 0,-1 1 0,0 0-1,0-1 1,2 0 0,0 1-136,0-1 1,0 0-1,0 1 1,0-1-1,0-1 1,0 1-1,0 0 1,0-1-1,-1 1 1,1-1-1,0 0 1,2-2-1,0-7-2376,-4 4-1974</inkml:trace>
   <inkml:trace contextRef="#ctx0" brushRef="#br0" timeOffset="71206.52">1606 485 7363,'-44'43'1393,"70"-43"-112,6 0-769,0 0-384,1 0-128,-10 0-1201,-5 0-5186</inkml:trace>
   <inkml:trace contextRef="#ctx0" brushRef="#br0" timeOffset="71543.07">1638 1072 6611,'0'0'10882,"-1"14"-10153,-1 4-504,1-10-113,0-1 0,1 1 0,-1-1 0,1 1-1,1-1 1,1 12 0,-1-18-97,0 0-1,0 0 0,0 0 1,0 0-1,0 0 1,0 0-1,0 0 1,0 0-1,1 0 0,-1-1 1,0 1-1,0 0 1,1-1-1,-1 1 1,0-1-1,1 1 1,-1-1-1,1 0 0,-1 0 1,1 1-1,-1-1 1,0 0-1,1 0 1,-1 0-1,1-1 0,-1 1 1,1 0-1,-1-1 1,3 0-1,42-10 57,-44 10-52,1 0-1,-1-1 0,0 1 1,1-1-1,-1 1 0,0-1 1,0 0-1,0 0 0,0 0 1,0 0-1,0 0 0,-1 0 0,1 0 1,-1-1-1,1 1 0,-1 0 1,0-1-1,0 0 0,0 1 1,0-1-1,-1 1 0,1-1 1,-1 0-1,1 0 0,-1 1 1,0-1-1,0 0 0,0 0 1,-1 1-1,1-1 0,0 0 0,-1 1 1,0-1-1,0 0 0,0 1 1,0-1-1,0 1 0,0-1 1,-1 1-1,1 0 0,-1-1 1,0 1-1,1 0 0,-1 0 1,0 0-1,0 0 0,0 1 1,-1-1-1,1 1 0,0-1 0,-5-2 1,5 3-32,0 0 1,-1 1-1,1-1 1,0 0-1,0 1 1,0-1-1,0 1 1,-1-1-1,1 1 1,0 0-1,-1 0 1,1 0-1,0 0 1,0 1-1,-1-1 1,-3 2-1,5-2-198,-1 1-1,1 0 0,-1 0 1,1-1-1,-1 1 1,1 0-1,0 0 1,-1 1-1,1-1 0,0 0 1,0 0-1,0 1 1,-2 2-1,-8 16-4670</inkml:trace>
@@ -10217,8 +10254,8 @@
   <inkml:trace contextRef="#ctx0" brushRef="#br0" timeOffset="73500.64">2216 610 7988,'0'0'10567,"-14"4"-9895,7-3-617,4 0 16,-1-1 0,0 1 0,0 0 0,0 0-1,0 0 1,1 0 0,-1 1 0,0 0 0,1-1 0,-1 1-1,1 1 1,0-1 0,0 0 0,0 1 0,0-1 0,0 1-1,0 0 1,1 0 0,-1 0 0,1 1 0,0-1-1,0 0 1,0 1 0,1 0 0,-1-1 0,1 1 0,0 0-1,0 0 1,-1 4 0,-1 16 249,1-1 0,1 1 0,3 34 0,-2-52-458,1 0 0,0 0 0,0 0 0,0 0 0,1 0-1,-1-1 1,1 1 0,1 0 0,-1-1 0,1 1 0,0-1 0,0 0-1,1 0 1,-1 0 0,1-1 0,0 1 0,1-1 0,7 7 0,20 0-6540,-17-10 544</inkml:trace>
   <inkml:trace contextRef="#ctx0" brushRef="#br0" timeOffset="73841.23">2307 753 10901,'0'0'7785,"2"13"-7025,-1 0-587,-1 0-36,1-1 1,1 0-1,0 1 0,5 13 1,-7-23-126,1-1 0,0 1 1,0-1-1,0 1 1,0-1-1,0 0 0,1 0 1,-1 1-1,0-1 1,1 0-1,0 0 0,0 0 1,-1-1-1,1 1 1,0 0-1,0-1 0,1 1 1,-1-1-1,0 1 1,0-1-1,1 0 1,-1 0-1,1 0 0,-1-1 1,1 1-1,-1 0 1,1-1-1,3 1 0,-4-2-8,1 1 0,-1-1-1,0 0 1,1 0 0,-1 0-1,0 0 1,0 0 0,0 0-1,0 0 1,0-1 0,0 1-1,0-1 1,-1 1 0,1-1-1,0 0 1,-1 1 0,1-1-1,-1 0 1,0 0 0,1 0-1,-1-1 1,0 1 0,0 0-1,-1 0 1,1 0 0,0-1-1,-1 1 1,1-3 0,2-8 19,-1 0 1,0 1-1,0-26 1,-2 35-419,0-25 589,0 16-6837</inkml:trace>
   <inkml:trace contextRef="#ctx0" brushRef="#br0" timeOffset="74178.36">2591 867 13270,'0'0'8148,"-23"85"-7908,11-63-192,6-4-48,0-8-1249,6-6-2240</inkml:trace>
-  <inkml:trace contextRef="#ctx0" brushRef="#br0" timeOffset="74516.29">2705 725 11781,'0'0'6003,"0"86"-4722,0-58-145,0 4-223,3-7-161,6 0-304,5-7-288,1-7-160,0-4-32,-4-7 0,-5 0-512,-3 0-625,-3-11-11188</inkml:trace>
-  <inkml:trace contextRef="#ctx0" brushRef="#br0" timeOffset="74517.29">2667 818 5122,'0'0'12470,"105"-7"-12358,-81 7-112,-10 0-496,1 0-993,0 0-1792,-1 0-4067</inkml:trace>
+  <inkml:trace contextRef="#ctx0" brushRef="#br0" timeOffset="74516.28">2705 725 11781,'0'0'6003,"0"86"-4722,0-58-145,0 4-223,3-7-161,6 0-304,5-7-288,1-7-160,0-4-32,-4-7 0,-5 0-512,-3 0-625,-3-11-11188</inkml:trace>
+  <inkml:trace contextRef="#ctx0" brushRef="#br0" timeOffset="74517.28">2667 818 5122,'0'0'12470,"105"-7"-12358,-81 7-112,-10 0-496,1 0-993,0 0-1792,-1 0-4067</inkml:trace>
   <inkml:trace contextRef="#ctx0" brushRef="#br0" timeOffset="74855.8">2927 728 12870,'0'0'10453,"82"93"-9589,-79-65-128,3-3-159,-6 0-241,0-7-32,-6 0-96,-11-4-208,-7 0-384,-2 0-897,-3 1-2496,2-8-4115</inkml:trace>
   <inkml:trace contextRef="#ctx0" brushRef="#br0" timeOffset="76726.69">3480 793 4114,'0'0'13225,"-13"-6"-12433,-39-16-357,51 22-422,0 0-1,0-1 1,0 1 0,0 0-1,0 0 1,0 0 0,0 0 0,0 0-1,0 0 1,0 0 0,0 1-1,0-1 1,0 0 0,0 0 0,0 1-1,0-1 1,0 1 0,0-1-1,1 1 1,-1-1 0,0 1 0,0 0-1,0-1 1,1 1 0,-1 0-1,0-1 1,1 1 0,-1 0 0,0 0-1,1 0 1,-1 0 0,1 0-1,0-1 1,-1 1 0,1 0 0,0 0-1,-1 0 1,1 2 0,-4 34 126,4-37-139,-1 4 12,1 0 0,1 0 0,-1 0 0,1 0 0,-1 0 1,1 0-1,0 0 0,0-1 0,1 1 0,2 5 0,-3-8-19,-1 0-1,1 0 1,0 0-1,0 0 0,1 0 1,-1-1-1,0 1 1,0 0-1,0 0 1,1-1-1,-1 1 1,0-1-1,0 1 1,1-1-1,-1 1 0,1-1 1,-1 0-1,0 0 1,1 1-1,-1-1 1,1 0-1,-1-1 1,0 1-1,1 0 1,-1 0-1,0 0 0,1-1 1,-1 1-1,1-1 1,-1 1-1,0-1 1,0 0-1,1 1 1,1-2-1,7-5-4,-1-1-1,1 1 1,-1-2-1,-1 1 1,0-1-1,0 0 1,0-1-1,9-16 1,-17 26 18,0 0 1,0 0-1,0-1 1,0 1-1,0 0 0,0 0 1,0 0-1,0 0 0,0 0 1,0 0-1,0 0 1,0-1-1,0 1 0,1 0 1,-1 0-1,0 0 1,0 0-1,0 0 0,0 0 1,0 0-1,0 0 0,0 0 1,0 0-1,0-1 1,1 1-1,-1 0 0,0 0 1,0 0-1,0 0 1,0 0-1,0 0 0,0 0 1,1 0-1,-1 0 0,0 0 1,0 0-1,0 0 1,0 0-1,0 0 0,0 0 1,0 0-1,1 0 1,-1 0-1,0 0 0,0 0 1,0 1-1,0-1 0,0 0 1,0 0-1,0 0 1,1 0-1,-1 0 0,0 0 1,0 0-1,0 0 1,0 0-1,0 0 0,0 1 1,0-1-1,5 12 317,0 18 221,-5-28-468,7 59 409,-3 0-1,-4 79 1,0-136-462,-1 0 0,1-1 0,-1 1 1,0 0-1,0-1 0,0 1 0,0-1 0,-1 1 0,1-1 1,-1 0-1,0 1 0,0-1 0,0 0 0,0 0 1,-1 0-1,1-1 0,-1 1 0,0-1 0,0 1 0,0-1 1,0 0-1,0 0 0,0 0 0,0 0 0,-1-1 0,1 1 1,-6 0-1,-5 2 267,-1-1 1,0 0 0,0-1 0,0-1-1,-21 0 1,34-2-285,0 1-1,0-1 1,0 0 0,1 1-1,-1-1 1,0 0 0,0 0 0,1 0-1,-1 0 1,1-1 0,-1 1-1,1 0 1,0-1 0,-1 1-1,1-1 1,0 1 0,0-1-1,0 1 1,0-1 0,0 0-1,0 1 1,0-1 0,1 0-1,-1 0 1,1 0 0,-1 0 0,1 0-1,0 0 1,0 0 0,0 1-1,0-4 1,-1-8-169,0 1 0,1 0 0,3-21 0,-1 23-447,1 1 0,0-1 0,0 1 0,1 0 0,0 0 0,1 0 0,0 1 0,1-1 0,-1 1 0,2 1 0,-1-1 0,1 1 0,0 0 0,12-9 0,27-24-6185</inkml:trace>
   <inkml:trace contextRef="#ctx0" brushRef="#br0" timeOffset="77066.53">3691 761 10261,'0'0'8564,"0"89"-7220,0-57-303,0-3-273,-3-4-352,3-11-288,0-7-128,0-21-3409,0-4-161,0-7-3297</inkml:trace>
@@ -10289,8 +10326,8 @@
   <inkml:trace contextRef="#ctx0" brushRef="#br0" timeOffset="350.82">1 150 4322,'0'0'11093,"108"-11"-10805,-82 11-288,0 0-544,-2 0-2017,-4 0-2994</inkml:trace>
   <inkml:trace contextRef="#ctx0" brushRef="#br0" timeOffset="691.03">369 47 12934,'0'0'6339,"23"78"-5571,-20-49-336,3-1-368,-3-3-64,-3-7-832,0 0-865,0-8-1296,0-2-2978</inkml:trace>
   <inkml:trace contextRef="#ctx0" brushRef="#br0" timeOffset="692.03">308 164 6339,'0'0'9508,"108"-17"-8803,-82 17-481,-3 0-224,1 0-545,-4 0-1295,1 0-3011</inkml:trace>
-  <inkml:trace contextRef="#ctx0" brushRef="#br0" timeOffset="1073.16">635 47 2913,'0'0'17288,"26"100"-16535,-23-65-353,3-3-240,-3-7-160,3-7-304,0-7-785,0-4-608,-3 0-880</inkml:trace>
-  <inkml:trace contextRef="#ctx0" brushRef="#br0" timeOffset="1074.16">550 179 9364,'0'0'9589,"91"-18"-8325,-62 18-239,-3 0-401,-5 0-352,-6 0-272,-7 0-448,-2 11-1409,-6-4-1937</inkml:trace>
+  <inkml:trace contextRef="#ctx0" brushRef="#br0" timeOffset="1073.14">635 47 2913,'0'0'17288,"26"100"-16535,-23-65-353,3-3-240,-3-7-160,3-7-304,0-7-785,0-4-608,-3 0-880</inkml:trace>
+  <inkml:trace contextRef="#ctx0" brushRef="#br0" timeOffset="1074.14">550 179 9364,'0'0'9589,"91"-18"-8325,-62 18-239,-3 0-401,-5 0-352,-6 0-272,-7 0-448,-2 11-1409,-6-4-1937</inkml:trace>
   <inkml:trace contextRef="#ctx0" brushRef="#br0" timeOffset="3516.32">955 169 13398,'0'0'7203,"90"-11"-5842,-60 8-481,2-1-255,-3 4-177,-6 0-176,-8 0-208,-6-3-64,-30 3-10741</inkml:trace>
   <inkml:trace contextRef="#ctx0" brushRef="#br0" timeOffset="4033.25">1524 57 14102,'0'0'5331,"105"11"-5331,-87-4-32,-1 0-1185,-11 1-2032,-6 2-3586</inkml:trace>
   <inkml:trace contextRef="#ctx0" brushRef="#br0" timeOffset="4381.64">1490 211 9845,'0'0'7155,"91"3"-5490,-62-3-801,-6 4-272,1-4-496,-7 0-96,1 0-432,-1 0-1249,1 0-1808,2-4-5411</inkml:trace>
@@ -10424,7 +10461,7 @@
   <inkml:trace contextRef="#ctx0" brushRef="#br0" timeOffset="2090.65">1404 240 11541,'88'74'1686,"-86"-73"-1495,0 1-1,0 0 0,-1 0 0,1 0 1,-1 0-1,1 0 0,-1 0 1,0 0-1,1 1 0,-1-1 0,-1 0 1,2 4-1,-2-2 1479,-1-12 212,3-8-1579,1 1-1,1-1 0,1 0 0,0 1 0,1 0 0,0 0 0,1 0 0,1 1 0,1 0 0,-1 1 0,14-14 0,-21 24-300,0 1 1,1 0-1,-1 1 1,1-1-1,-1 0 0,1 0 1,0 1-1,0-1 1,0 1-1,0-1 1,0 1-1,0 0 0,0 0 1,1 0-1,-1 0 1,0 0-1,1 0 1,-1 1-1,0-1 0,1 1 1,4-1-1,-5 2 9,0 0-1,0 0 0,1 0 0,-1 0 0,0 0 1,0 0-1,0 1 0,-1-1 0,1 0 0,0 1 1,0 0-1,-1-1 0,1 1 0,-1 0 0,0 0 0,1 0 1,-1 0-1,1 3 0,4 7 100,-1 1 1,0 0-1,-1 0 0,-1 0 0,0 0 1,2 20-1,-4-12-124,-1-15-338,0-1 1,0 1 0,1 0 0,0 0-1,0-1 1,0 1 0,3 7 0,2-5-4499</inkml:trace>
   <inkml:trace contextRef="#ctx0" brushRef="#br0" timeOffset="3499.11">2060 0 13398,'0'0'4389,"-1"19"-3378,-3 17-379,3 58 1,1-81-568,1-1 1,0 0 0,1 0 0,1 0-1,0 0 1,0 0 0,1 0-1,1-1 1,0 1 0,9 14 0,-6-22-33,-4-16 39,0-34 114,2-2-64,-6 47-122,0 0 1,0-1-1,1 1 1,-1 0-1,1-1 1,0 1-1,-1 0 1,1-1-1,0 1 1,0 0-1,-1 0 0,1 0 1,0 0-1,0 0 1,0 0-1,0 0 1,1 0-1,-1 0 1,0 1-1,0-1 1,0 0-1,1 1 0,-1-1 1,0 1-1,1-1 1,-1 1-1,0 0 1,1-1-1,-1 1 1,1 0-1,-1 0 0,1 0 1,1 0-1,-1 1 1,0 0-1,0 0 0,0 0 0,0 0 0,0 0 0,0 0 0,-1 1 1,1-1-1,0 0 0,-1 1 0,1 0 0,-1-1 0,0 1 1,1 0-1,-1-1 0,0 1 0,0 0 0,0 0 0,0 0 1,1 4-1,9 47-51,6 17-1491,-15-66 1069,-1 0 1,1-1 0,0 1-1,0-1 1,0 1-1,0-1 1,1 0 0,-1 0-1,1 0 1,0 0 0,0 0-1,0 0 1,0-1-1,7 4 1,22 4-7777</inkml:trace>
   <inkml:trace contextRef="#ctx0" brushRef="#br0" timeOffset="3876.98">2388 187 224,'0'0'12328,"-16"-8"-10639,-48-20-245,63 27-1415,0 1 1,0-1 0,0 1-1,0-1 1,1 1 0,-1 0-1,0-1 1,0 1 0,-1 0-1,1 0 1,0 0 0,0 0-1,0 0 1,0 0 0,0 0-1,0 0 1,0 0 0,0 0-1,0 0 1,0 1 0,0-1-1,0 0 1,0 1 0,0-1-1,0 1 1,0-1 0,1 1-1,-1-1 1,0 1 0,0 0 0,0-1-1,0 2 1,-6 25 118,6-19-72,-2 3-8,0 0 0,1-1 0,0 1 0,1 0 0,0 0 0,1 0 0,1 15 0,0-25-66,0 0 0,-1 1 0,1-1 0,0 0 0,-1 0 0,1 1 0,0-1 0,0 0 0,0 0 0,0 0 0,0 0 0,0 0 0,1-1 0,-1 1 0,0 0 0,0 0 0,1-1 0,-1 1 0,0-1 0,1 1 0,-1-1 0,1 1 0,-1-1 0,0 0 0,1 0 0,-1 0 0,3 0 0,-2 0-8,0 1 0,0-1 0,-1 0 0,1 0-1,0-1 1,0 1 0,-1 0 0,1 0 0,0-1-1,0 1 1,-1-1 0,1 0 0,0 1 0,-1-1-1,1 0 1,-1 0 0,1 0 0,-1 0 0,1 0-1,-1 0 1,2-3 0,0-4 8,0-1 0,0 1 0,-1-1 0,0 0 0,-1 0 1,1-14-1,3-17 1248,-4 40-1226,-1 1 0,0-1 1,0 0-1,0 0 1,0 0-1,0 1 1,0-1-1,0 0 0,0 0 1,0 0-1,1 0 1,-1 1-1,0-1 1,0 0-1,0 0 0,0 0 1,0 0-1,1 0 1,-1 1-1,0-1 1,0 0-1,0 0 0,1 0 1,-1 0-1,0 0 1,0 0-1,0 0 1,1 0-1,-1 0 0,0 0 1,0 0-1,0 0 1,1 0-1,-1 0 1,0 0-1,0 0 0,1 0 1,-1 0-1,0 0 1,0 0-1,0 0 1,0 0-1,1-1 0,-1 1 1,0 0-1,0 0 1,0 0-1,1 0 1,-1 0-1,0 0 0,0-1 1,0 1-1,0 0 1,0 0-1,0 0 1,1-1-1,-1 1 0,0 0 1,0 0-1,0 0 1,0-1-1,0 1 1,0 0-1,0 0 0,0-1 1,8 16 233,-5-6-268,0 0-1,0-1 1,1 0 0,1 0 0,-1 0 0,1 0 0,0 0-1,8 7 1,-10-12-290,0 0 0,0-1-1,1 1 1,-1-1-1,1 1 1,-1-1 0,1-1-1,5 3 1,-4-2-402,-1-1 1,1 0-1,-1 0 0,1-1 0,0 1 0,-1-1 0,1 0 1,8-1-1,13-5-4671</inkml:trace>
-  <inkml:trace contextRef="#ctx0" brushRef="#br0" timeOffset="4264.43">2502 139 3057,'0'0'14220,"2"8"-12979,5 5-939,0-1-1,0 0 1,1-1 0,1 1 0,-1-2-1,2 1 1,16 14 0,24 28-166,-50-53-127,0 0-1,1 1 0,-1-1 0,1 0 0,-1 1 1,0-1-1,1 1 0,-1-1 0,0 1 1,1-1-1,-1 1 0,0-1 0,0 1 1,0-1-1,1 1 0,-1-1 0,0 1 1,0-1-1,0 1 0,0-1 0,0 1 1,0 0-1,0-1 0,0 1 0,0-1 0,0 1 1,0-1-1,0 1 0,-1-1 0,1 1 1,0-1-1,0 1 0,-1-1 0,1 1 1,0-1-1,-1 1 0,-24 8 693,-52-9 706,55-1-1264,0 2 45,16 0-161,1-1-1,-1 1 1,1-1-1,-1 0 1,1 0 0,-1-1-1,1 0 1,0 0-1,-1 0 1,1 0-1,-10-5 1,15 6-42,-1-1-1,1 1 1,-1 0 0,1-1-1,-1 1 1,1 0-1,-1-1 1,1 1 0,0-1-1,-1 1 1,1-1-1,0 1 1,-1-1 0,1 1-1,0-1 1,0 1-1,0-1 1,-1 0 0,1 1-1,0-1 1,0 1-1,0-1 1,0 0 0,0 1-1,0-1 1,0 1 0,0-1-1,0 0 1,0 1-1,0-1 1,1 1 0,-1-1-1,0 1 1,0-1-1,0 1 1,1-1 0,-1 1-1,0-1 1,1 1-1,-1-1 1,1 1 0,-1-1-1,0 1 1,1-1 0,0 1-1,25-16-1973,21 2-2333,13 0-2497</inkml:trace>
+  <inkml:trace contextRef="#ctx0" brushRef="#br0" timeOffset="4264.42">2502 139 3057,'0'0'14220,"2"8"-12979,5 5-939,0-1-1,0 0 1,1-1 0,1 1 0,-1-2-1,2 1 1,16 14 0,24 28-166,-50-53-127,0 0-1,1 1 0,-1-1 0,1 0 0,-1 1 1,0-1-1,1 1 0,-1-1 0,0 1 1,1-1-1,-1 1 0,0-1 0,0 1 1,0-1-1,1 1 0,-1-1 0,0 1 1,0-1-1,0 1 0,0-1 0,0 1 1,0 0-1,0-1 0,0 1 0,0-1 0,0 1 1,0-1-1,0 1 0,-1-1 0,1 1 1,0-1-1,0 1 0,-1-1 0,1 1 1,0-1-1,-1 1 0,-24 8 693,-52-9 706,55-1-1264,0 2 45,16 0-161,1-1-1,-1 1 1,1-1-1,-1 0 1,1 0 0,-1-1-1,1 0 1,0 0-1,-1 0 1,1 0-1,-10-5 1,15 6-42,-1-1-1,1 1 1,-1 0 0,1-1-1,-1 1 1,1 0-1,-1-1 1,1 1 0,0-1-1,-1 1 1,1-1-1,0 1 1,-1-1 0,1 1-1,0-1 1,0 1-1,0-1 1,-1 0 0,1 1-1,0-1 1,0 1-1,0-1 1,0 0 0,0 1-1,0-1 1,0 1 0,0-1-1,0 0 1,0 1-1,0-1 1,1 1 0,-1-1-1,0 1 1,0-1-1,0 1 1,1-1 0,-1 1-1,0-1 1,1 1-1,-1-1 1,1 1 0,-1-1-1,0 1 1,1-1 0,0 1-1,25-16-1973,21 2-2333,13 0-2497</inkml:trace>
   <inkml:trace contextRef="#ctx0" brushRef="#br0" timeOffset="4603.35">2959 126 11541,'0'0'7428,"-15"-1"-6020,-49-2-607,63 3-785,0 0 1,0 1 0,0-1 0,0 0-1,0 0 1,1 0 0,-1 1 0,0-1-1,0 0 1,0 1 0,0-1 0,0 1-1,0-1 1,1 1 0,-1-1 0,0 1-1,0 0 1,1-1 0,-1 1 0,0 0-1,1 0 1,-1-1 0,1 1 0,-1 0-1,1 0 1,-1 0 0,1 0 0,0 0-1,-1-1 1,1 1 0,0 0 0,0 0-1,0 0 1,0 2 0,6 25 66,-3-24-80,1 0-1,0 0 1,0 0-1,0-1 1,0 1-1,1-1 1,-1 0-1,1-1 1,0 1-1,0-1 1,10 4-1,-10-5 1,1 1 0,-1 1 0,0-1-1,0 1 1,0 0 0,0 0 0,0 0 0,-1 1 0,1 0 0,-1 0-1,0 0 1,5 6 0,-8-9 1,0 0 0,0 0 0,0 1 0,-1-1 0,1 0 0,0 1 0,-1-1 0,1 0 0,-1 1 1,1-1-1,-1 1 0,0-1 0,1 1 0,-1-1 0,0 1 0,0-1 0,0 1 0,0-1 0,0 1 0,0-1 0,-1 1 0,1-1 0,-1 1 0,1-1 0,-1 0 0,1 1 0,-2 1 0,0-1 19,0-1-1,0 1 0,0-1 0,0 0 0,0 0 0,0 0 1,0 0-1,0 0 0,-1-1 0,1 1 0,0-1 0,-1 1 1,1-1-1,0 0 0,-4 0 0,-5 0 40,0 0 0,0-1 0,0-1 0,0 0 0,1 0 0,-15-6 0,15 4-149,1 0 0,0-1 0,0 0-1,0 0 1,1-1 0,-10-8 0,16 11-184,-1 1-1,1-1 0,0 1 1,1-1-1,-1 0 0,0 0 1,1 0-1,0 0 0,-2-5 1,2 4-401,0-1 0,1 1 0,-1 0 0,1-1 1,0 1-1,0-1 0,1 1 0,0-7 1,12-30-7154</inkml:trace>
   <inkml:trace contextRef="#ctx0" brushRef="#br0" timeOffset="4945.09">3034 22 10997,'0'0'5026,"21"107"-2368,-10-65-1490,4 1-272,-3-4-415,-4-7-321,-2-3-160,-6-11-288,0-4-833,0-10-1168,-6-4-1569,-8 0-3057</inkml:trace>
   <inkml:trace contextRef="#ctx0" brushRef="#br0" timeOffset="5288.77">2995 143 8468,'0'0'333,"17"0"-12,259 3-4222,-276-3 3991,0 0 1,-1 0-1,1-1 0,0 1 0,0 0 0,0 0 1,-1-1-1,1 1 0,0 0 0,0 0 1,0-1-1,0 1 0,0 0 0,0-1 1,0 1-1,0 0 0,0-1 0,0 1 0,0 0 1,0-1-1,0 1 0,0 0 0,0-1 1,0 1-1,0 0 0,0 0 0,0-1 1,0 1-1,0 0 0,0-1 0,1 1 1,-1 0-1,0 0 0,0-1 0,0 1 0,1 0 1,-1 0-1,0-1 0,0 1 0,1 0 1,-1 0-1,0 0 0,0-1 0,1 1 1,-1 0-1,0 0 0,0 0 0,1 0 0,-1 0 1,0 0-1,1 0 0,-1-1 0,0 1 1,1 0-1,-1 0 0,0 0 0,1 0 1,-1 1-1,0-1 0,1 0 0,-1 0 0,0 0 1,1 0-1,-1 0 0,0 0 0,0 0 1,1 0-1,-1 1 0,1-1 0,-20-14 3948,12 12-3568,0 0 0,0 0 1,0 0-1,0 1 0,0 0 0,0 0 0,0 1 1,0 0-1,0 0 0,-12 2 0,16-1-407,0 0-1,1 0 1,-1 0 0,0 0-1,1 0 1,-1 1-1,1-1 1,0 1-1,-1 0 1,1-1 0,0 1-1,0 0 1,0 0-1,0 1 1,0-1 0,1 0-1,-1 1 1,1-1-1,-1 1 1,1-1 0,0 1-1,0 0 1,0-1-1,0 1 1,1 0 0,-1 0-1,1-1 1,-1 6-1,1-5-13,-1 1-1,1-1 1,0 1-1,0 0 1,0-1-1,0 1 0,0-1 1,1 1-1,0 0 1,-1-1-1,1 1 1,1-1-1,-1 1 0,0-1 1,1 0-1,0 0 1,0 0-1,3 5 1,-1-5-32,-1-1 1,1 1-1,0-1 0,0 1 1,0-1-1,0-1 1,0 1-1,0 0 1,0-1-1,1 0 0,-1 0 1,0 0-1,1-1 1,8 1-1,-9-1-19,0 1 1,0-1-1,0 0 0,1 0 0,-1-1 1,0 1-1,0-1 0,0 0 0,0 0 0,0 0 1,0 0-1,0-1 0,0 0 0,5-3 1,-6 3-2,-1-1 0,1 0 1,-1 0-1,0 0 1,0 0-1,0 0 1,0-1-1,0 1 1,-1-1-1,1 1 1,-1-1-1,0 1 1,0-1-1,0 0 1,-1 0-1,1-4 1,0-3 9,7-44 101,-4 48-39,-3 36-16,-1-11-382,-1-4 452,1-1 0,0 0 1,3 18-1,9-1-2767,-11-29 2243,0 0 1,0 0 0,0 0-1,0 0 1,0 0 0,1 0-1,-1 0 1,0 0-1,1 0 1,-1-1 0,0 1-1,1 0 1,-1-1 0,1 1-1,-1-1 1,1 0 0,1 1-1,17-1-7597</inkml:trace>
@@ -10466,7 +10503,7 @@
   <inkml:trace contextRef="#ctx0" brushRef="#br0" timeOffset="2975.29">1475 197 8660,'0'0'6072,"-16"-6"-3746,-53-20-170,65 25-2062,1 0 0,0 0 0,-1 1 0,1-1 1,-1 1-1,1 0 0,-1 0 0,1 0 0,0 0 0,-1 1 0,1 0 0,-1-1 0,1 1 0,0 0 0,0 1 1,-1-1-1,1 1 0,0-1 0,0 1 0,0 0 0,1 0 0,-1 0 0,0 0 0,1 1 0,-1-1 0,1 1 0,0-1 1,0 1-1,-3 4 0,1 0-2,0 1 0,0-1 1,0 1-1,1 0 0,0-1 1,1 2-1,0-1 0,0 0 1,-1 14-1,2-19-87,1 1 1,0-1-1,0 1 1,0-1-1,0 1 1,1-1-1,-1 1 1,1-1-1,0 0 1,0 1-1,0-1 1,0 0-1,1 0 1,-1 0-1,1 0 0,0 0 1,0 0-1,0 0 1,0-1-1,0 1 1,1-1-1,3 4 1,-1-3-20,1-1 0,-1 1 0,1-1 0,0 0 0,0 0-1,0-1 1,0 1 0,0-2 0,0 1 0,0 0 0,11-2 0,-15 1-1,0 0 0,0 0-1,0 0 1,0 0 0,-1-1 0,1 1-1,0-1 1,0 0 0,0 1 0,0-1 0,-1 0-1,1 0 1,0 0 0,-1 0 0,1 0-1,-1-1 1,1 1 0,-1 0 0,1-1-1,-1 1 1,0-1 0,0 1 0,0-1-1,0 0 1,0 1 0,1-3 0,1-6 12,0 1-1,0-1 1,-1 0 0,2-12 0,-4 16 9,1-1 0,0 1 0,0 0 0,1 0 0,0 0 0,0 0 0,0 1 0,5-10 0,-6 16 14,0-1 0,0 0 0,0 1 0,-1-1 0,1 1 1,0-1-1,-1 1 0,1-1 0,0 1 0,-1-1 0,1 1 1,-1 0-1,1-1 0,0 1 0,-1 0 0,0-1 0,1 1 1,-1 0-1,1 0 0,-1 0 0,0-1 0,0 1 0,1 0 1,-1 0-1,0 0 0,0 0 0,10 27 428,-6-13-206,-2-6-63,0 0 0,1-1 1,0 1-1,1-1 0,8 16 0,-10-22-230,-1-1 0,0 1-1,1 0 1,0-1 0,-1 1 0,1-1 0,0 1 0,0-1-1,0 0 1,0 0 0,0 0 0,0 0 0,0 0-1,0 0 1,0 0 0,0-1 0,0 1 0,1-1-1,-1 0 1,0 0 0,0 1 0,1-1 0,-1-1 0,0 1-1,0 0 1,1-1 0,-1 1 0,0-1 0,3-1-1,1 0-610,-1-1 0,1 0 0,-1 0-1,0 0 1,0-1 0,0 1 0,7-9 0,-8 8-115,25-24-5469</inkml:trace>
   <inkml:trace contextRef="#ctx0" brushRef="#br0" timeOffset="3363.22">1597 44 13430,'0'0'4146,"-3"100"-2129,14-54-1009,4-3-639,0 0-161,-7-8-128,-2-6-80,-3-8-224,-3-10-849,0 0-1088,-9-11-4978,-2 0 1200</inkml:trace>
   <inkml:trace contextRef="#ctx0" brushRef="#br0" timeOffset="3701.56">1557 221 9925,'0'0'13702,"90"-46"-13286,-46 39-416,-3 0-32,-6 3-624,0-3-1201,-3 4-2449,-2-5-4578</inkml:trace>
-  <inkml:trace contextRef="#ctx0" brushRef="#br0" timeOffset="4116.97">1953 158 11445,'0'0'10221,"-1"17"-9495,0-12-688,-2 84 615,3-79-590,0 1 1,1 0 0,1 0-1,-1 0 1,2-1 0,0 1-1,6 16 1,-8-26-63,-1-1-1,0 1 0,0 0 1,1-1-1,-1 1 1,0 0-1,1-1 1,-1 1-1,0 0 0,1-1 1,-1 1-1,1-1 1,-1 1-1,1-1 1,0 1-1,-1-1 0,1 1 1,-1-1-1,1 1 1,0-1-1,-1 0 0,1 0 1,0 1-1,-1-1 1,1 0-1,0 0 1,0 0-1,1 1 0,11-17 49,1-31 21,25-136 90,-39 183-150,0 0 0,0-1 0,0 1 0,0 0 0,0-1 0,0 1-1,0 0 1,0 0 0,0-1 0,0 1 0,0 0 0,0-1 0,0 1 0,0 0 0,0 0 0,0-1 0,0 1 0,1 0 0,-1 0 0,0-1 0,0 1-1,0 0 1,1 0 0,-1 0 0,0-1 0,0 1 0,0 0 0,1 0 0,-1 0 0,0 0 0,0-1 0,1 1 0,-1 0 0,0 0 0,0 0 0,1 0-1,-1 0 1,0 0 0,1 0 0,-1 0 0,9 10 162,2 20-71,-2 17 19,-5-27-185,0-1 1,0 0-1,11 25 1,-15-43 30,0 0 0,0 0 0,1 0 0,-1 0 0,0 0 0,1 0 0,-1 0 0,1 0 0,-1 0 0,1 0 0,-1 0 0,1 0 0,0-1 0,-1 1 0,1 0 0,0-1 0,0 1 0,-1 0 0,1-1 1,0 1-1,0-1 0,0 1 0,0-1 0,0 1 0,0-1 0,0 0 0,0 1 0,0-1 0,0 0 0,0 0 0,0 0 0,0 0 0,0 0 0,1 0 0,-1-1 23,1 0 0,-1 0-1,0 0 1,0 0-1,1 0 1,-1-1 0,0 1-1,0 0 1,0-1-1,0 1 1,-1-1 0,1 1-1,0-1 1,-1 1 0,1-1-1,-1 1 1,1-1-1,-1 0 1,0 1 0,1-3-1,3-37 630,0-43 1,-4 29-4591,0 44 2359,0-3-5735</inkml:trace>
+  <inkml:trace contextRef="#ctx0" brushRef="#br0" timeOffset="4116.96">1953 158 11445,'0'0'10221,"-1"17"-9495,0-12-688,-2 84 615,3-79-590,0 1 1,1 0 0,1 0-1,-1 0 1,2-1 0,0 1-1,6 16 1,-8-26-63,-1-1-1,0 1 0,0 0 1,1-1-1,-1 1 1,0 0-1,1-1 1,-1 1-1,0 0 0,1-1 1,-1 1-1,1-1 1,-1 1-1,1-1 1,0 1-1,-1-1 0,1 1 1,-1-1-1,1 1 1,0-1-1,-1 0 0,1 0 1,0 1-1,-1-1 1,1 0-1,0 0 1,0 0-1,1 1 0,11-17 49,1-31 21,25-136 90,-39 183-150,0 0 0,0-1 0,0 1 0,0 0 0,0-1 0,0 1-1,0 0 1,0 0 0,0-1 0,0 1 0,0 0 0,0-1 0,0 1 0,0 0 0,0 0 0,0-1 0,0 1 0,1 0 0,-1 0 0,0-1 0,0 1-1,0 0 1,1 0 0,-1 0 0,0-1 0,0 1 0,0 0 0,1 0 0,-1 0 0,0 0 0,0-1 0,1 1 0,-1 0 0,0 0 0,0 0 0,1 0-1,-1 0 1,0 0 0,1 0 0,-1 0 0,9 10 162,2 20-71,-2 17 19,-5-27-185,0-1 1,0 0-1,11 25 1,-15-43 30,0 0 0,0 0 0,1 0 0,-1 0 0,0 0 0,1 0 0,-1 0 0,1 0 0,-1 0 0,1 0 0,-1 0 0,1 0 0,0-1 0,-1 1 0,1 0 0,0-1 0,0 1 0,-1 0 0,1-1 1,0 1-1,0-1 0,0 1 0,0-1 0,0 1 0,0-1 0,0 0 0,0 1 0,0-1 0,0 0 0,0 0 0,0 0 0,0 0 0,0 0 0,1 0 0,-1-1 23,1 0 0,-1 0-1,0 0 1,0 0-1,1 0 1,-1-1 0,0 1-1,0 0 1,0-1-1,0 1 1,-1-1 0,1 1-1,0-1 1,-1 1 0,1-1-1,-1 1 1,1-1-1,-1 0 1,0 1 0,1-3-1,3-37 630,0-43 1,-4 29-4591,0 44 2359,0-3-5735</inkml:trace>
   <inkml:trace contextRef="#ctx0" brushRef="#br0" timeOffset="4485.18">2216 0 13542,'0'0'1676,"0"21"164,26 274 3787,-23-263-5293,-3-21-277,1-1 0,1 1 0,-1 0 0,2-1 1,0 1-1,4 10 0,-2-17-211,-1-13 38,1-17-40,-4 22 126,7-42-141,-4 17 159,1 0 0,1 1 0,2 0 1,17-43-1,-25 70 22,0 0 0,1 0 0,-1-1 0,1 1 0,-1 0 0,1 0 1,0 0-1,0 0 0,-1 0 0,1 0 0,0 0 0,0 0 0,0 0 0,0 0 0,0 1 0,0-1 0,0 0 0,0 1 0,0-1 0,1 1 0,-1-1 0,0 1 0,3-1 1,-3 1 7,0 0 1,0 1 0,1-1 0,-1 1 0,0 0 0,0-1 0,0 1 0,0 0 0,0-1 0,0 1-1,0 0 1,0 0 0,0 0 0,0 0 0,0 0 0,0 0 0,-1 0 0,2 3 0,4 8 142,0 0 1,-1 1 0,5 18-1,-7-23-101,1 7-191,16 41 635,-19-54-624,-1 0 0,1 0 0,0 0 1,0 0-1,0-1 0,0 1 0,1 0 0,-1-1 0,0 1 0,1-1 0,-1 1 0,1-1 0,-1 1 0,1-1 1,0 0-1,-1 0 0,1 0 0,0 0 0,0 0 0,0-1 0,0 1 0,4 1 0,-5-3-149,0 0 0,0 1 0,-1-1 0,1 0 0,0 1 1,0-1-1,0 0 0,0 0 0,-1 0 0,1 0 0,0 0 0,-1 0 0,1 0 0,-1 0 0,1 0 0,-1 0 0,1 0 0,-1 0 0,0 0 0,0-1 0,1-1 0,7-34-4059,-7 28 2229,5-22-2042</inkml:trace>
   <inkml:trace contextRef="#ctx0" brushRef="#br0" timeOffset="4868.03">2518 147 3298,'0'0'12581,"8"78"-11988,-5-46-497,-3 0-96,0-7-465,6-11-1087,0-10-1810,6-4-1040</inkml:trace>
   <inkml:trace contextRef="#ctx0" brushRef="#br0" timeOffset="5209.31">2649 130 10965,'0'0'6192,"-14"9"-5415,-42 35-164,54-43-600,0 1-1,1 0 0,-1 0 1,1 1-1,0-1 1,0 0-1,0 0 1,0 0-1,0 1 1,0-1-1,1 1 0,-1-1 1,1 1-1,-1-1 1,1 1-1,0-1 1,0 1-1,0-1 0,0 0 1,1 1-1,-1-1 1,1 1-1,-1-1 1,1 1-1,0-1 1,0 0-1,0 1 0,0-1 1,1 0-1,-1 0 1,3 4-1,0-1-24,1 1 0,0-1 0,0 1 1,0-1-1,0-1 0,1 1 0,0-1 0,10 6 0,-14-9-41,0 1 0,0-1 0,1-1 0,-1 1 0,0 0 0,0 0 0,1-1 0,-1 0 0,0 1 0,1-1 0,-1 0 0,0 0 0,1 0 0,-1 0 0,1-1 0,-1 1 0,0 0 0,0-1 0,1 0 0,-1 0 0,3-1 0,-1 0-108,-1-1 1,0 1-1,-1-1 1,1 0-1,0 0 1,-1 0 0,1 0-1,-1 0 1,0 0-1,0-1 1,0 1-1,1-4 1,4-13-801,-1 1 0,-1-1 1,-1 0-1,2-20 1,-5 34 651,1-65 1276,-2 63 3914,0 21-4369,-1 14-64,1 0 0,1 0 0,1 1 0,2-1 0,1-1 0,1 1-1,14 40 1,-20-74-263,-1 1-1,1-1 0,1 0 1,-1 0-1,1 1 0,1-1 0,-1 0 1,1 1-1,0-1 0,0 1 1,7-12-1,-9 16-148,1 1 0,0-1 0,0 0 0,0 0 0,1 0 0,-1 1 0,0-1 0,1 1 0,-1-1 0,1 1 0,-1-1 0,1 1 0,0 0 0,-1 0 0,1 0 0,0 0 0,0 0 0,0 0 0,0 0 0,0 1 0,0-1 1,0 1-1,0-1 0,0 1 0,0 0 0,0 0 0,0 0 0,0 0 0,0 0 0,0 0 0,1 0 0,-1 1 0,0-1 0,0 1 0,0 0 0,0 0 0,2 1 0,1 1-38,0-1 1,-1 1-1,1 0 1,-1 1-1,0-1 1,0 1-1,0 0 1,-1 0-1,0 0 0,1 0 1,-1 0-1,0 1 1,3 7-1,-6-11-49,0-1-92,0 1 1,0-1 0,1 0-1,-1 1 1,0-1 0,0 0-1,0 1 1,0-1 0,0 0-1,1 0 1,-1 1-1,0-1 1,0 0 0,1 1-1,-1-1 1,0 0 0,0 0-1,1 0 1,-1 1 0,0-1-1,1 0 1,-1 0-1,0 0 1,1 0 0,-1 0-1,0 0 1,1 1 0,-1-1-1,0 0 1,1 0-1,-1 0 1,0 0 0,1 0-1,0 0 1,9 0-7531</inkml:trace>
@@ -10499,8 +10536,8 @@
   <inkml:trace contextRef="#ctx0" brushRef="#br0">23 178 14999,'0'0'4290,"-8"82"-2737,8-50-1009,3-4-352,5-3-176,1 0-16,-3-10-961,3-12-1984,-3-3-2177</inkml:trace>
   <inkml:trace contextRef="#ctx0" brushRef="#br0" timeOffset="336.46">0 37 3794,'0'0'9444</inkml:trace>
   <inkml:trace contextRef="#ctx0" brushRef="#br0" timeOffset="679.04">140 130 7940,'0'0'11151,"-1"7"-10067,0-5-989,1 0 0,-1 0 1,1 0-1,0 0 0,0 0 1,0 0-1,0 0 0,0 0 1,0 1-1,0-1 0,1 0 1,-1 0-1,1 0 0,-1 0 1,1 0-1,1 3 1,1-2 80,0 0 1,0 1 0,1-1-1,-1 0 1,1-1 0,-1 1 0,1-1-1,0 0 1,5 3 0,7 3 49,-4-2-187,0 0 1,-1 0 0,0 2 0,11 8 0,-20-15-45,0 1 0,0 0 0,0 0 0,0 0 0,0 0 0,-1 0 0,1 0 0,-1 0 0,0 0 0,1 1 0,-1-1 0,0 0 0,0 1 0,0-1 0,-1 1 0,1 0 0,-1-1 0,1 1 0,-1-1 0,0 1 0,0 0 0,0-1 0,0 1 0,-1 0 1,1-1-1,-2 6 0,1-7 35,0 1 0,0 0 0,0 0 0,-1-1 0,1 1 0,0 0 1,-1-1-1,1 0 0,-1 1 0,0-1 0,1 0 0,-1 0 1,0 0-1,0 0 0,0 0 0,0 0 0,0 0 0,0-1 0,0 1 1,0-1-1,0 1 0,-4-1 0,-55 2 1313,42-2-965,16-1-365,0 1-1,-1 0 1,1-1-1,0 0 1,0 1 0,0-1-1,0-1 1,0 1 0,0 0-1,0-1 1,0 1-1,0-1 1,0 0 0,1 0-1,-1 0 1,1 0-1,0-1 1,-1 1 0,1-1-1,0 1 1,0-1 0,1 0-1,-1 1 1,0-1-1,1 0 1,0 0 0,0 0-1,0 0 1,0-1-1,0 1 1,0-5 0,1 5-291,-1 0 1,1-1 0,0 1-1,1 0 1,-1 0-1,0 0 1,1 0 0,0-1-1,-1 1 1,1 0 0,1 0-1,-1 0 1,0 1-1,1-1 1,-1 0 0,1 0-1,0 1 1,0-1 0,0 1-1,0-1 1,3-1-1,26-18-7309</inkml:trace>
-  <inkml:trace contextRef="#ctx0" brushRef="#br0" timeOffset="1019.36">623 18 12406,'0'0'6355,"12"89"-4274,2-43-1009,4 1-336,-7 3-319,4-4-257,-3-3-112,-1-11-48,-2-11-737,0-10-1408,-6-11-1600</inkml:trace>
-  <inkml:trace contextRef="#ctx0" brushRef="#br0" timeOffset="1020.36">588 121 10773,'0'0'4370,"117"-3"-2753,-70 3-929,-1 0-256,-5 7-432,-3 0-176,-6-7-896,-5 0-2786,-13 0-3393</inkml:trace>
+  <inkml:trace contextRef="#ctx0" brushRef="#br0" timeOffset="1019.34">623 18 12406,'0'0'6355,"12"89"-4274,2-43-1009,4 1-336,-7 3-319,4-4-257,-3-3-112,-1-11-48,-2-11-737,0-10-1408,-6-11-1600</inkml:trace>
+  <inkml:trace contextRef="#ctx0" brushRef="#br0" timeOffset="1020.34">588 121 10773,'0'0'4370,"117"-3"-2753,-70 3-929,-1 0-256,-5 7-432,-3 0-176,-6-7-896,-5 0-2786,-13 0-3393</inkml:trace>
   <inkml:trace contextRef="#ctx0" brushRef="#br0" timeOffset="1499.51">862 0 7043,'0'0'9527,"3"16"-8006,14 58-376,-3-20-118,13 111 0,-24-119-963,-7-131-100,4 81 47,0 0 0,0 0-1,0-1 1,1 1 0,0 0 0,0 0 0,0 0 0,0 0 0,0 0-1,1 0 1,0 0 0,0 1 0,0-1 0,0 0 0,0 1 0,1 0 0,-1-1-1,1 1 1,4-3 0,-6 5 1,1 0 0,0 0 0,0 0 0,-1 1 0,1-1 0,0 1 0,0-1 0,0 1 1,0 0-1,0 0 0,0-1 0,0 1 0,-1 1 0,1-1 0,0 0 0,0 0 0,0 1 0,0-1 0,0 1 0,-1-1 0,1 1 0,0 0 0,0 0 0,-1 0 0,1 0 0,0 0 0,-1 0 0,1 0 0,-1 1 0,0-1 0,1 0 0,-1 1 0,1 1 0,5 7 53,0 0 0,-2 0 0,1 0 1,6 16-1,-2-4-42,-6-14-22,0-1 0,1 0 0,1 0 0,-1 0-1,14 12 1,-19-18-8,1 0-1,0 0 0,0 0 1,0 0-1,0 0 0,1 0 0,-1 0 1,0 0-1,0-1 0,0 1 0,1 0 1,-1-1-1,0 1 0,1-1 1,-1 0-1,0 1 0,1-1 0,-1 0 1,1 0-1,-1 0 0,0 0 0,1 0 1,-1 0-1,1 0 0,-1 0 1,0-1-1,1 1 0,-1 0 0,1-1 1,-1 1-1,0-1 0,0 0 0,1 1 1,-1-1-1,0 0 0,0 0 1,0 0-1,0 0 0,0 0 0,0 0 1,0 0-1,0 0 0,0 0 1,0 0-1,-1 0 0,2-3 0,2-7 7,0 0 0,0-1-1,-1 1 1,-1-1 0,0 0-1,-1 0 1,0 0 0,0 1-1,-3-23 1,2 32 12,0 1-1,0 0 0,0 0 1,-1 0-1,1 0 1,0-1-1,-1 1 1,1 0-1,-1 0 1,1 0-1,-1 0 1,1 0-1,-1 0 1,0 0-1,1 0 1,-1 0-1,0 0 1,0 1-1,0-1 1,0 0-1,1 0 1,-1 1-1,0-1 1,-1 0-1,1 1 1,0-1-1,-1 1 0,1-1 14,0 1 0,1 0 0,-1 0-1,0 0 1,0 0 0,0 1-1,1-1 1,-1 0 0,0 0-1,0 0 1,1 1 0,-1-1-1,0 0 1,1 1 0,-1-1-1,0 0 1,1 1 0,-1-1-1,0 1 1,1-1 0,-1 1-1,1-1 1,-1 1 0,1 0-1,-1-1 1,1 1 0,0 0-1,-1-1 1,1 1 0,0 0 0,-1-1-1,1 1 1,0 0 0,0 0-1,0-1 1,0 1 0,-1 0-1,1 0 1,0 0 0,-1 6 67,1-1 0,-1 0-1,1 0 1,0 0 0,1 0 0,-1 0 0,1 0 0,0 0 0,1 0 0,-1 0 0,1 0 0,1 0 0,-1-1 0,1 1 0,0-1 0,0 1 0,0-1 0,1 0 0,6 7 0,-4-7-89,1 0 1,0 0 0,-1 0 0,2-1-1,-1 0 1,0 0 0,1-1-1,0 0 1,0 0 0,0-1-1,0 0 1,0-1 0,0 1-1,12-1 1,-4 1-926,1-2 0,-1 0 0,32-4 0,-8-10-5232</inkml:trace>
 </inkml:ink>
 </file>
@@ -10532,7 +10569,7 @@
   <inkml:trace contextRef="#ctx0" brushRef="#br0" timeOffset="468.36">513 9 8724,'0'0'6141,"9"19"-4516,6 14-1187,-2 1 0,-1 1 0,-1 0 0,10 65 1,-17-53-531,0 6 855,-3-50-450,-1-7 41,1-31 463,-1 24-800,0 0 0,1 0-1,0 0 1,1 1 0,0-1-1,0 0 1,6-11 0,-7 19-6,0 0 0,1 0 0,0 0 1,-1 0-1,1 0 0,0 0 1,1 1-1,-1-1 0,0 1 0,1-1 1,-1 1-1,1 0 0,0 0 0,0 0 1,0 0-1,0 1 0,0-1 0,0 1 1,0 0-1,1-1 0,-1 2 0,0-1 1,1 0-1,-1 1 0,1-1 0,5 1 1,-6 0 10,0 1-1,0-1 1,-1 1 0,1-1 0,0 1 0,-1 0-1,1 0 1,0 0 0,-1 1 0,1-1 0,-1 1-1,0-1 1,1 1 0,-1 0 0,0 0-1,0-1 1,0 2 0,2 1 0,31 51 318,-2-5-251,-33-49-95,1-1 1,-1 1 0,0-1-1,1 1 1,-1-1 0,1 1-1,0-1 1,-1 1 0,1-1-1,-1 1 1,1-1-1,0 0 1,-1 1 0,1-1-1,0 0 1,-1 1 0,1-1-1,0 0 1,0 0-1,-1 0 1,1 0 0,0 0-1,0 0 1,-1 0 0,1 0-1,0 0 1,-1 0 0,1 0-1,0 0 1,0 0-1,-1-1 1,1 1 0,0 0-1,-1-1 1,1 1 0,0 0-1,-1-1 1,1 1 0,-1-1-1,1 1 1,0-1-1,-1 1 1,1-1 0,-1 1-1,0-1 1,1 0 0,-1 1-1,1-1 1,-1 1 0,0-1-1,0 0 1,1 0-1,-1 1 1,0-1 0,0 0-1,0-1 1,12-47-190,-11 44 146,5-74-935,-6 73-2236,0 26 560,3 5-2198</inkml:trace>
   <inkml:trace contextRef="#ctx0" brushRef="#br0" timeOffset="938.37">1022 204 11845,'0'0'6318,"-5"15"-6147,-20 72 202,40-122 198,-6 11-283,1 1 0,1 1 0,28-42 1,-38 63-275,0 0 0,-1 0 0,1 0 0,-1 0 0,1 1 0,0-1 0,0 0 0,-1 1 0,1-1 0,0 1 0,0-1 0,0 1 0,0-1 0,0 1 0,0-1 0,0 1 0,0 0 0,0-1 0,1 1 0,-1 0-8,-1 0-1,1 1 1,0-1-1,-1 0 1,1 0-1,-1 1 1,1-1 0,-1 1-1,1-1 1,-1 0-1,1 1 1,-1-1-1,1 1 1,-1-1-1,1 1 1,-1 0-1,0-1 1,1 1-1,-1-1 1,0 1-1,0 0 1,1 0-1,8 47 19,-8-33-18,0-11 4,0-1-1,0 1 1,1 0-1,-1-1 1,1 1-1,-1-1 1,1 0-1,3 4 1,-3-4-538,0 0 0,1 0 0,0 0 0,0-1 0,0 1 0,0-1 0,0 1 0,0-1 0,1 0 0,-1 0 0,1-1 0,0 1 0,-1-1 0,1 0 0,0 0 0,0 0 1,-1 0-1,1-1 0,0 1 0,0-1 0,0 0 0,0 0 0,7-2 0,-8 1 337,1 0 0,0 0 1,-1 0-1,1 0 0,-1-1 0,0 0 0,0 0 1,1 0-1,-1 0 0,3-3 0,-3 2 315,0-1-1,0 1 1,0-1-1,0 0 0,-1 0 1,0 0-1,0 0 1,0 0-1,0 0 1,0 0-1,0-7 1,-1 9 376,-1-1 1,1 1 0,-1-1 0,0 1 0,0-1 0,0 0 0,0 1 0,0-1 0,-1 1 0,1-1 0,-1 0 0,1 1 0,-2-4 0,2 7-427,-1-1 0,1 1 0,0-1 0,0 1 0,0-1 0,0 1 0,0-1 1,0 0-1,0 1 0,-1-1 0,1 1 0,0-1 0,0 1 0,-1-1 0,1 0 0,0 1 0,-1-1 1,1 0-1,0 1 0,-1-1 0,1 0 0,0 0 0,-1 1 0,1-1 0,-1 0 0,1 0 0,0 0 1,-1 1-1,1-1 0,-1 0 0,1 0 0,-1 0 0,1 0 0,-1 0 0,1 0 0,-1 0 0,1 0 1,0 0-1,-1 0 0,1 0 0,-1 0 0,1 0 0,-1 0 0,1-1 0,-1 1 0,1 0 0,0 0 1,-1 0-1,1-1 0,-1 1 0,1 0 0,0-1 0,-1 1 0,1 0 0,0-1 0,-1 1 0,1 0 1,0-1-1,0 1 0,-1-1 0,1 1 0,0 0 0,0-1 0,0 1 0,0-1 0,0 1 0,-1-1 0,1 0 1,-10 37 417,7-10-402,1 1 0,1 0 0,3 36 0,-2-61-99,0 0-1,0 0 1,1 0-1,-1 0 1,1 0-1,-1 0 1,1 0-1,0 0 1,0-1-1,-1 1 1,1 0-1,1-1 1,-1 1-1,0 0 1,0-1-1,0 1 1,1-1-1,-1 0 1,1 1-1,-1-1 1,1 0-1,0 0 1,-1 0-1,3 1 1,1-1-406,0 1 0,1-1 1,-1 0-1,1 0 0,-1 0 0,1-1 1,-1 0-1,6-1 0,41-2-5038</inkml:trace>
   <inkml:trace contextRef="#ctx0" brushRef="#br0" timeOffset="2008.24">1871 1 9508,'0'0'9829,"0"13"-8661,-14 202 1562,10-171-1962,2 56 0,2-97-747,0 0 0,0 0 0,0 0 0,1-1 0,-1 1 1,1 0-1,0 0 0,0-1 0,0 1 0,0 0 0,0-1 0,1 1 0,-1-1 0,1 0 0,-1 1 0,1-1 0,0 0 0,0 0 0,0 0 0,0 0 0,0-1 0,0 1 0,1 0 0,-1-1 0,3 2 0,1-1-34,0 0 0,0-1 0,0 0 0,0 1 0,0-2 0,0 1 0,0-1-1,0 0 1,0 0 0,9-2 0,-12 1-40,-1 1-1,1-1 0,-1 1 1,0-1-1,1 0 1,-1 0-1,0 0 1,0 0-1,1 0 0,-1-1 1,0 1-1,0-1 1,0 1-1,-1-1 1,1 0-1,0 0 0,-1 0 1,1 0-1,-1 0 1,0 0-1,1 0 1,0-3-1,1-1-916,-1-1 0,-1 1 0,1 0 1,-1-1-1,0 1 0,0-1 0,-1-9 0,0-8-6969</inkml:trace>
-  <inkml:trace contextRef="#ctx0" brushRef="#br0" timeOffset="4209.73">1693 177 12198,'0'0'9620,"119"0"-8900,-84 0-592,1 0-128,-13 0-800,0 0-1953,-11 0-3954</inkml:trace>
+  <inkml:trace contextRef="#ctx0" brushRef="#br0" timeOffset="4209.72">1693 177 12198,'0'0'9620,"119"0"-8900,-84 0-592,1 0-128,-13 0-800,0 0-1953,-11 0-3954</inkml:trace>
   <inkml:trace contextRef="#ctx0" brushRef="#br0" timeOffset="4624.68">2160 305 9476,'0'0'7828,"-9"-2"-7497,-28-4-80,37 6-249,-1 0 1,1 0 0,0 0 0,0 0-1,-1 0 1,1 0 0,0-1 0,-1 1 0,1 0-1,0 0 1,-1 0 0,1 0 0,0 0 0,-1 0-1,1 1 1,0-1 0,0 0 0,-1 0 0,1 0-1,0 0 1,-1 0 0,1 0 0,0 0 0,0 1-1,-1-1 1,1 0 0,0 0 0,0 0 0,-1 1-1,1-1 1,0 0 0,0 0 0,0 1-1,-1-1 1,1 0 0,0 0 0,0 1 0,0-1-1,0 0 1,0 1 0,0-1 0,0 0 0,-1 1-1,1-1 1,0 0 0,0 1 0,0-1 0,0 0-1,0 0 1,0 1 0,1-1 0,-1 0 0,0 1-1,0-1 1,0 0 0,0 1 0,0-1 0,0 0-1,0 0 1,1 1 0,-1-1 0,0 1-1,12 13 273,36 1 449,-41-14-676,0 1 0,0 0 0,0 0 0,0 1 0,0 0-1,8 5 1,-12-7-31,-1 1-1,0 0 0,0 0 1,0 0-1,-1 0 0,1 0 1,0 1-1,-1-1 1,0 0-1,1 1 0,-1-1 1,0 1-1,0-1 1,0 1-1,0 0 0,-1-1 1,1 1-1,-1 0 1,0 0-1,0-1 0,0 5 1,0-3 74,0-1 1,-1 1 0,0-1 0,0 1-1,1-1 1,-2 1 0,1-1-1,0 0 1,-1 0 0,0 0-1,1 0 1,-1 0 0,0 0 0,-1 0-1,1 0 1,0-1 0,-1 1-1,1-1 1,-1 0 0,0 0-1,0 0 1,0 0 0,0 0 0,0-1-1,0 1 1,-5 0 0,-3 2 179,0 0 1,-1-1 0,1 0 0,-1-1-1,0-1 1,-22 1 0,33-2-288,0 0 1,0-1 0,0 1 0,1-1-1,-1 1 1,0-1 0,0 1-1,1-1 1,-1 1 0,0-1 0,1 0-1,-1 1 1,1-1 0,-1 0-1,1 1 1,-1-1 0,1 0 0,-1 0-1,1 1 1,0-1 0,-1 0-1,1 0 1,0 0 0,0 0 0,0 0-1,-1 1 1,1-1 0,0 0-1,0 0 1,0 0 0,1-2 0,4-35-2754,16 8-1742,10 1-3274</inkml:trace>
 </inkml:ink>
 </file>
@@ -10561,7 +10598,7 @@
     </inkml:brush>
   </inkml:definitions>
   <inkml:trace contextRef="#ctx0" brushRef="#br0">193 246 5298,'0'0'13855,"-14"-14"-12767,-47-44-175,59 55-818,-1 1 0,1 0 0,-1 0 0,0 0 0,0 0 0,0 0 0,-1 0 0,1 1 0,0-1 0,0 1 0,-1 0 0,1 0 0,-1 0 0,1 1 0,-6-1 0,7 1-45,0 1-1,0-1 1,-1 1-1,1-1 1,0 1-1,0 0 1,0 0-1,1 0 1,-1 0-1,0 0 1,0 0-1,0 0 1,1 1-1,-1-1 1,1 0-1,-1 1 1,1 0-1,-3 2 1,1 2-6,-1 1 0,1 0 0,0-1 1,0 1-1,1 0 0,0 0 1,0 0-1,1 0 0,-1 1 0,1 13 1,1-11-76,1 1 1,0 0 0,1-1 0,0 1-1,0-1 1,8 19 0,-9-26-78,0 0-1,1 0 1,-1 0 0,1 0-1,0 0 1,-1 0 0,1-1-1,0 1 1,1 0 0,-1-1-1,0 0 1,1 1 0,0-1-1,-1 0 1,1 0 0,0-1-1,0 1 1,0 0 0,0-1 0,0 0-1,0 0 1,0 0 0,1 0-1,-1 0 1,6 0 0,-7-1 37,-1-1 0,1 1 1,-1-1-1,1 1 0,-1-1 1,0 0-1,1 1 0,-1-1 1,0 0-1,1 0 0,-1 0 1,0 0-1,0 0 1,0 0-1,0 0 0,0 0 1,0-1-1,0 1 0,0 0 1,0-1-1,-1 1 0,1 0 1,-1-1-1,2-2 0,11-45-940,-10 35 480,6-26-590,6-77-1,-10-40 2410,-5 155-130,0 28 779,-2 42-371,0-25-724,4 56 0,-1-88-836,0 0 1,1-1-1,0 1 0,1-1 0,0 0 1,1 0-1,0 0 0,0 0 0,1 0 1,9 12-1,-13-20-181,1 0-1,0 0 1,-1 0 0,1-1 0,0 1-1,0 0 1,0-1 0,0 0 0,0 1-1,0-1 1,0 0 0,1 0-1,-1 0 1,0-1 0,4 2 0,23-3-6028,-5-8-2988</inkml:trace>
-  <inkml:trace contextRef="#ctx0" brushRef="#br0" timeOffset="340.73">376 62 11333,'0'0'4832,"-4"17"-3317,4-17-1498,-8 28 761,2 0-1,2 0 0,-3 37 1,7-57-606,0 0-1,0-1 1,1 1 0,0 0 0,1-1-1,0 0 1,0 1 0,0-1 0,1 0-1,0 0 1,0 0 0,6 9 0,-6-13-142,1 1 1,-1-1-1,0 1 1,1-1-1,0 0 1,0 0-1,0 0 1,0-1-1,0 0 1,0 1-1,1-2 1,-1 1-1,1 0 1,-1-1-1,1 0 1,0 0-1,-1 0 1,1 0-1,0-1 1,7 0-1,-10 0-151,1 0 0,-1 0-1,1 0 1,-1 0 0,1 0-1,-1-1 1,1 1 0,-1-1-1,1 0 1,-1 1 0,1-1 0,-1 0-1,0 0 1,0-1 0,0 1-1,1 0 1,-1-1 0,0 1-1,-1-1 1,1 0 0,0 0 0,2-3-1,-2 1-532,0 1 0,-1 0 0,0-1 0,0 0-1,0 1 1,0-1 0,0 0 0,-1 1 0,0-1-1,0-5 1,0-18-6605</inkml:trace>
+  <inkml:trace contextRef="#ctx0" brushRef="#br0" timeOffset="340.72">376 62 11333,'0'0'4832,"-4"17"-3317,4-17-1498,-8 28 761,2 0-1,2 0 0,-3 37 1,7-57-606,0 0-1,0-1 1,1 1 0,0 0 0,1-1-1,0 0 1,0 1 0,0-1 0,1 0-1,0 0 1,0 0 0,6 9 0,-6-13-142,1 1 1,-1-1-1,0 1 1,1-1-1,0 0 1,0 0-1,0 0 1,0-1-1,0 0 1,0 1-1,1-2 1,-1 1-1,1 0 1,-1-1-1,1 0 1,0 0-1,-1 0 1,1 0-1,0-1 1,7 0-1,-10 0-151,1 0 0,-1 0-1,1 0 1,-1 0 0,1 0-1,-1-1 1,1 1 0,-1-1-1,1 0 1,-1 1 0,1-1 0,-1 0-1,0 0 1,0-1 0,0 1-1,1 0 1,-1-1 0,0 1-1,-1-1 1,1 0 0,0 0 0,2-3-1,-2 1-532,0 1 0,-1 0 0,0-1 0,0 0-1,0 1 1,0-1 0,0 0 0,-1 1 0,0-1-1,0-5 1,0-18-6605</inkml:trace>
   <inkml:trace contextRef="#ctx0" brushRef="#br0" timeOffset="681.6">295 198 208,'0'0'13478,"91"-18"-11653,-44 11-832,-3-1-577,-6 5-416,-6 3-945,-18 0-3457</inkml:trace>
 </inkml:ink>
 </file>

</xml_diff>

<commit_message>
Added new attachments - Made the new attachments for the new base board
</commit_message>
<xml_diff>
--- a/Robocup Notebook.docx
+++ b/Robocup Notebook.docx
@@ -3015,7 +3015,13 @@
     </w:p>
     <w:p>
       <w:r>
-        <w:t>The common solution would have been to lower to KI value. We usually lower it to 10^-4, where there isn't anymore impact on the turning to be noticeable.</w:t>
+        <w:t xml:space="preserve">The common solution would have been to lower to KI value. We usually lower it to 10^-4, where there isn't </w:t>
+      </w:r>
+      <w:r>
+        <w:t>any more</w:t>
+      </w:r>
+      <w:r>
+        <w:t xml:space="preserve"> impact on the turning to be noticeable.</w:t>
       </w:r>
       <w:r>
         <w:t xml:space="preserve"> This comes with </w:t>
@@ -5964,17 +5970,2214 @@
     </w:p>
     <w:p>
       <w:r>
-        <w:t xml:space="preserve">However, we can use an artificially delayed function, so instead of </w:t>
-      </w:r>
-      <w:r>
-        <w:t xml:space="preserve"> </w:t>
+        <w:t>However, we can use an artificially delayed function,</w:t>
+      </w:r>
+      <w:r>
+        <w:t xml:space="preserve"> so instead of taking the derivation between the smallest possible unit of time (between two program cycles), we take an arbitrary one between two different program cycles some time apart.</w:t>
+      </w:r>
+    </w:p>
+    <w:p>
+      <w:r>
+        <w:lastRenderedPageBreak/>
+        <w:t xml:space="preserve">This </w:t>
+      </w:r>
+      <w:r>
+        <w:t xml:space="preserve">lowers the accuracy of the gradient for any given point, and therefore has bigger variations, which would help the robot follow the line as big changes are impactful and </w:t>
+      </w:r>
+      <w:r>
+        <w:t>may tell</w:t>
+      </w:r>
+      <w:r>
+        <w:t xml:space="preserve"> us</w:t>
+      </w:r>
+      <w:r>
+        <w:t xml:space="preserve"> more about the line it's following.</w:t>
+      </w:r>
+    </w:p>
+    <w:p>
+      <w:r>
+        <w:t>For example:</w:t>
+      </w:r>
+    </w:p>
+    <w:p>
+      <w:r>
+        <w:rPr>
+          <w:noProof/>
+        </w:rPr>
+        <mc:AlternateContent>
+          <mc:Choice Requires="wpi">
+            <w:drawing>
+              <wp:anchor distT="0" distB="0" distL="114300" distR="114300" simplePos="0" relativeHeight="252261376" behindDoc="0" locked="0" layoutInCell="1" allowOverlap="1" wp14:anchorId="0810C62E" wp14:editId="0E26A937">
+                <wp:simplePos x="0" y="0"/>
+                <wp:positionH relativeFrom="column">
+                  <wp:posOffset>2398395</wp:posOffset>
+                </wp:positionH>
+                <wp:positionV relativeFrom="paragraph">
+                  <wp:posOffset>280670</wp:posOffset>
+                </wp:positionV>
+                <wp:extent cx="480060" cy="28575"/>
+                <wp:effectExtent l="38100" t="38100" r="53340" b="47625"/>
+                <wp:wrapNone/>
+                <wp:docPr id="973641677" name="Ink 41"/>
+                <wp:cNvGraphicFramePr/>
+                <a:graphic xmlns:a="http://schemas.openxmlformats.org/drawingml/2006/main">
+                  <a:graphicData uri="http://schemas.microsoft.com/office/word/2010/wordprocessingInk">
+                    <w14:contentPart bwMode="auto" r:id="rId199">
+                      <w14:nvContentPartPr>
+                        <w14:cNvContentPartPr/>
+                      </w14:nvContentPartPr>
+                      <w14:xfrm>
+                        <a:off x="0" y="0"/>
+                        <a:ext cx="480060" cy="28575"/>
+                      </w14:xfrm>
+                    </w14:contentPart>
+                  </a:graphicData>
+                </a:graphic>
+                <wp14:sizeRelV relativeFrom="margin">
+                  <wp14:pctHeight>0</wp14:pctHeight>
+                </wp14:sizeRelV>
+              </wp:anchor>
+            </w:drawing>
+          </mc:Choice>
+          <mc:Fallback>
+            <w:pict>
+              <v:shapetype w14:anchorId="1BA01C1F" id="_x0000_t75" coordsize="21600,21600" o:spt="75" o:preferrelative="t" path="m@4@5l@4@11@9@11@9@5xe" filled="f" stroked="f">
+                <v:stroke joinstyle="miter"/>
+                <v:formulas>
+                  <v:f eqn="if lineDrawn pixelLineWidth 0"/>
+                  <v:f eqn="sum @0 1 0"/>
+                  <v:f eqn="sum 0 0 @1"/>
+                  <v:f eqn="prod @2 1 2"/>
+                  <v:f eqn="prod @3 21600 pixelWidth"/>
+                  <v:f eqn="prod @3 21600 pixelHeight"/>
+                  <v:f eqn="sum @0 0 1"/>
+                  <v:f eqn="prod @6 1 2"/>
+                  <v:f eqn="prod @7 21600 pixelWidth"/>
+                  <v:f eqn="sum @8 21600 0"/>
+                  <v:f eqn="prod @7 21600 pixelHeight"/>
+                  <v:f eqn="sum @10 21600 0"/>
+                </v:formulas>
+                <v:path o:extrusionok="f" gradientshapeok="t" o:connecttype="rect"/>
+                <o:lock v:ext="edit" aspectratio="t"/>
+              </v:shapetype>
+              <v:shape id="Ink 41" o:spid="_x0000_s1026" type="#_x0000_t75" style="position:absolute;margin-left:188.15pt;margin-top:21.45pt;width:39.2pt;height:3.55pt;z-index:252261376;visibility:visible;mso-wrap-style:square;mso-height-percent:0;mso-wrap-distance-left:9pt;mso-wrap-distance-top:0;mso-wrap-distance-right:9pt;mso-wrap-distance-bottom:0;mso-position-horizontal:absolute;mso-position-horizontal-relative:text;mso-position-vertical:absolute;mso-position-vertical-relative:text;mso-height-percent:0;mso-height-relative:margin" o:gfxdata="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">
+                <v:imagedata r:id="rId200" o:title=""/>
+              </v:shape>
+            </w:pict>
+          </mc:Fallback>
+        </mc:AlternateContent>
+      </w:r>
+      <w:r>
+        <w:rPr>
+          <w:noProof/>
+        </w:rPr>
+        <mc:AlternateContent>
+          <mc:Choice Requires="wpi">
+            <w:drawing>
+              <wp:anchor distT="0" distB="0" distL="114300" distR="114300" simplePos="0" relativeHeight="252262400" behindDoc="0" locked="0" layoutInCell="1" allowOverlap="1" wp14:anchorId="38808878" wp14:editId="1ABFA682">
+                <wp:simplePos x="0" y="0"/>
+                <wp:positionH relativeFrom="column">
+                  <wp:posOffset>2923540</wp:posOffset>
+                </wp:positionH>
+                <wp:positionV relativeFrom="paragraph">
+                  <wp:posOffset>183515</wp:posOffset>
+                </wp:positionV>
+                <wp:extent cx="111125" cy="156845"/>
+                <wp:effectExtent l="38100" t="57150" r="3175" b="52705"/>
+                <wp:wrapNone/>
+                <wp:docPr id="1583134820" name="Ink 42"/>
+                <wp:cNvGraphicFramePr/>
+                <a:graphic xmlns:a="http://schemas.openxmlformats.org/drawingml/2006/main">
+                  <a:graphicData uri="http://schemas.microsoft.com/office/word/2010/wordprocessingInk">
+                    <w14:contentPart bwMode="auto" r:id="rId201">
+                      <w14:nvContentPartPr>
+                        <w14:cNvContentPartPr/>
+                      </w14:nvContentPartPr>
+                      <w14:xfrm>
+                        <a:off x="0" y="0"/>
+                        <a:ext cx="111125" cy="156845"/>
+                      </w14:xfrm>
+                    </w14:contentPart>
+                  </a:graphicData>
+                </a:graphic>
+                <wp14:sizeRelV relativeFrom="margin">
+                  <wp14:pctHeight>0</wp14:pctHeight>
+                </wp14:sizeRelV>
+              </wp:anchor>
+            </w:drawing>
+          </mc:Choice>
+          <mc:Fallback>
+            <w:pict>
+              <v:shape w14:anchorId="3FD5AEED" id="Ink 42" o:spid="_x0000_s1026" type="#_x0000_t75" style="position:absolute;margin-left:229.5pt;margin-top:13.75pt;width:10.1pt;height:13.75pt;z-index:252262400;visibility:visible;mso-wrap-style:square;mso-height-percent:0;mso-wrap-distance-left:9pt;mso-wrap-distance-top:0;mso-wrap-distance-right:9pt;mso-wrap-distance-bottom:0;mso-position-horizontal:absolute;mso-position-horizontal-relative:text;mso-position-vertical:absolute;mso-position-vertical-relative:text;mso-height-percent:0;mso-height-relative:margin" o:gfxdata="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">
+                <v:imagedata r:id="rId202" o:title=""/>
+              </v:shape>
+            </w:pict>
+          </mc:Fallback>
+        </mc:AlternateContent>
+      </w:r>
+      <w:r>
+        <w:rPr>
+          <w:noProof/>
+        </w:rPr>
+        <mc:AlternateContent>
+          <mc:Choice Requires="wpi">
+            <w:drawing>
+              <wp:anchor distT="0" distB="0" distL="114300" distR="114300" simplePos="0" relativeHeight="252276736" behindDoc="0" locked="0" layoutInCell="1" allowOverlap="1" wp14:anchorId="5AB5C789" wp14:editId="028B291B">
+                <wp:simplePos x="0" y="0"/>
+                <wp:positionH relativeFrom="column">
+                  <wp:posOffset>3468370</wp:posOffset>
+                </wp:positionH>
+                <wp:positionV relativeFrom="paragraph">
+                  <wp:posOffset>5534</wp:posOffset>
+                </wp:positionV>
+                <wp:extent cx="934085" cy="517595"/>
+                <wp:effectExtent l="57150" t="38100" r="56515" b="53975"/>
+                <wp:wrapNone/>
+                <wp:docPr id="1837093489" name="Ink 82"/>
+                <wp:cNvGraphicFramePr/>
+                <a:graphic xmlns:a="http://schemas.openxmlformats.org/drawingml/2006/main">
+                  <a:graphicData uri="http://schemas.microsoft.com/office/word/2010/wordprocessingInk">
+                    <w14:contentPart bwMode="auto" r:id="rId203">
+                      <w14:nvContentPartPr>
+                        <w14:cNvContentPartPr/>
+                      </w14:nvContentPartPr>
+                      <w14:xfrm>
+                        <a:off x="0" y="0"/>
+                        <a:ext cx="934085" cy="517595"/>
+                      </w14:xfrm>
+                    </w14:contentPart>
+                  </a:graphicData>
+                </a:graphic>
+              </wp:anchor>
+            </w:drawing>
+          </mc:Choice>
+          <mc:Fallback>
+            <w:pict>
+              <v:shape w14:anchorId="3F779ECF" id="Ink 82" o:spid="_x0000_s1026" type="#_x0000_t75" style="position:absolute;margin-left:272.4pt;margin-top:-.25pt;width:74.95pt;height:42.15pt;z-index:252276736;visibility:visible;mso-wrap-style:square;mso-wrap-distance-left:9pt;mso-wrap-distance-top:0;mso-wrap-distance-right:9pt;mso-wrap-distance-bottom:0;mso-position-horizontal:absolute;mso-position-horizontal-relative:text;mso-position-vertical:absolute;mso-position-vertical-relative:text" o:gfxdata="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">
+                <v:imagedata r:id="rId204" o:title=""/>
+              </v:shape>
+            </w:pict>
+          </mc:Fallback>
+        </mc:AlternateContent>
+      </w:r>
+      <w:r>
+        <w:rPr>
+          <w:noProof/>
+        </w:rPr>
+        <mc:AlternateContent>
+          <mc:Choice Requires="wpi">
+            <w:drawing>
+              <wp:anchor distT="0" distB="0" distL="114300" distR="114300" simplePos="0" relativeHeight="252255232" behindDoc="0" locked="0" layoutInCell="1" allowOverlap="1" wp14:anchorId="0495AE17" wp14:editId="7B32D306">
+                <wp:simplePos x="0" y="0"/>
+                <wp:positionH relativeFrom="column">
+                  <wp:posOffset>381000</wp:posOffset>
+                </wp:positionH>
+                <wp:positionV relativeFrom="paragraph">
+                  <wp:posOffset>-15240</wp:posOffset>
+                </wp:positionV>
+                <wp:extent cx="843480" cy="271995"/>
+                <wp:effectExtent l="57150" t="57150" r="52070" b="52070"/>
+                <wp:wrapNone/>
+                <wp:docPr id="106745894" name="Ink 21"/>
+                <wp:cNvGraphicFramePr/>
+                <a:graphic xmlns:a="http://schemas.openxmlformats.org/drawingml/2006/main">
+                  <a:graphicData uri="http://schemas.microsoft.com/office/word/2010/wordprocessingInk">
+                    <w14:contentPart bwMode="auto" r:id="rId205">
+                      <w14:nvContentPartPr>
+                        <w14:cNvContentPartPr/>
+                      </w14:nvContentPartPr>
+                      <w14:xfrm>
+                        <a:off x="0" y="0"/>
+                        <a:ext cx="843480" cy="271995"/>
+                      </w14:xfrm>
+                    </w14:contentPart>
+                  </a:graphicData>
+                </a:graphic>
+              </wp:anchor>
+            </w:drawing>
+          </mc:Choice>
+          <mc:Fallback>
+            <w:pict>
+              <v:shape w14:anchorId="6750CFE9" id="Ink 21" o:spid="_x0000_s1026" type="#_x0000_t75" style="position:absolute;margin-left:29.3pt;margin-top:-1.9pt;width:67.8pt;height:22.8pt;z-index:252255232;visibility:visible;mso-wrap-style:square;mso-wrap-distance-left:9pt;mso-wrap-distance-top:0;mso-wrap-distance-right:9pt;mso-wrap-distance-bottom:0;mso-position-horizontal:absolute;mso-position-horizontal-relative:text;mso-position-vertical:absolute;mso-position-vertical-relative:text" o:gfxdata="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">
+                <v:imagedata r:id="rId206" o:title=""/>
+              </v:shape>
+            </w:pict>
+          </mc:Fallback>
+        </mc:AlternateContent>
+      </w:r>
+      <w:r>
+        <w:rPr>
+          <w:noProof/>
+        </w:rPr>
+        <mc:AlternateContent>
+          <mc:Choice Requires="wpi">
+            <w:drawing>
+              <wp:anchor distT="0" distB="0" distL="114300" distR="114300" simplePos="0" relativeHeight="252246016" behindDoc="0" locked="0" layoutInCell="1" allowOverlap="1" wp14:anchorId="5BC04CFB" wp14:editId="67D67747">
+                <wp:simplePos x="0" y="0"/>
+                <wp:positionH relativeFrom="column">
+                  <wp:posOffset>412864</wp:posOffset>
+                </wp:positionH>
+                <wp:positionV relativeFrom="paragraph">
+                  <wp:posOffset>-91920</wp:posOffset>
+                </wp:positionV>
+                <wp:extent cx="88200" cy="252000"/>
+                <wp:effectExtent l="57150" t="38100" r="45720" b="53340"/>
+                <wp:wrapNone/>
+                <wp:docPr id="621370977" name="Ink 10"/>
+                <wp:cNvGraphicFramePr/>
+                <a:graphic xmlns:a="http://schemas.openxmlformats.org/drawingml/2006/main">
+                  <a:graphicData uri="http://schemas.microsoft.com/office/word/2010/wordprocessingInk">
+                    <w14:contentPart bwMode="auto" r:id="rId207">
+                      <w14:nvContentPartPr>
+                        <w14:cNvContentPartPr/>
+                      </w14:nvContentPartPr>
+                      <w14:xfrm>
+                        <a:off x="0" y="0"/>
+                        <a:ext cx="88200" cy="252000"/>
+                      </w14:xfrm>
+                    </w14:contentPart>
+                  </a:graphicData>
+                </a:graphic>
+              </wp:anchor>
+            </w:drawing>
+          </mc:Choice>
+          <mc:Fallback>
+            <w:pict>
+              <v:shape w14:anchorId="1402E998" id="Ink 10" o:spid="_x0000_s1026" type="#_x0000_t75" style="position:absolute;margin-left:31.8pt;margin-top:-7.95pt;width:8.4pt;height:21.3pt;z-index:252246016;visibility:visible;mso-wrap-style:square;mso-wrap-distance-left:9pt;mso-wrap-distance-top:0;mso-wrap-distance-right:9pt;mso-wrap-distance-bottom:0;mso-position-horizontal:absolute;mso-position-horizontal-relative:text;mso-position-vertical:absolute;mso-position-vertical-relative:text" o:gfxdata="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">
+                <v:imagedata r:id="rId208" o:title=""/>
+              </v:shape>
+            </w:pict>
+          </mc:Fallback>
+        </mc:AlternateContent>
+      </w:r>
+      <w:r>
+        <w:tab/>
+      </w:r>
+    </w:p>
+    <w:p>
+      <w:r>
+        <w:rPr>
+          <w:noProof/>
+        </w:rPr>
+        <mc:AlternateContent>
+          <mc:Choice Requires="wpi">
+            <w:drawing>
+              <wp:anchor distT="0" distB="0" distL="114300" distR="114300" simplePos="0" relativeHeight="252259328" behindDoc="0" locked="0" layoutInCell="1" allowOverlap="1" wp14:anchorId="71938655" wp14:editId="29AAC06D">
+                <wp:simplePos x="0" y="0"/>
+                <wp:positionH relativeFrom="column">
+                  <wp:posOffset>718820</wp:posOffset>
+                </wp:positionH>
+                <wp:positionV relativeFrom="paragraph">
+                  <wp:posOffset>12065</wp:posOffset>
+                </wp:positionV>
+                <wp:extent cx="217990" cy="213995"/>
+                <wp:effectExtent l="38100" t="38100" r="0" b="52705"/>
+                <wp:wrapNone/>
+                <wp:docPr id="227701283" name="Ink 30"/>
+                <wp:cNvGraphicFramePr/>
+                <a:graphic xmlns:a="http://schemas.openxmlformats.org/drawingml/2006/main">
+                  <a:graphicData uri="http://schemas.microsoft.com/office/word/2010/wordprocessingInk">
+                    <w14:contentPart bwMode="auto" r:id="rId209">
+                      <w14:nvContentPartPr>
+                        <w14:cNvContentPartPr/>
+                      </w14:nvContentPartPr>
+                      <w14:xfrm>
+                        <a:off x="0" y="0"/>
+                        <a:ext cx="217990" cy="213995"/>
+                      </w14:xfrm>
+                    </w14:contentPart>
+                  </a:graphicData>
+                </a:graphic>
+              </wp:anchor>
+            </w:drawing>
+          </mc:Choice>
+          <mc:Fallback>
+            <w:pict>
+              <v:shape w14:anchorId="20DDC7C1" id="Ink 30" o:spid="_x0000_s1026" type="#_x0000_t75" style="position:absolute;margin-left:55.9pt;margin-top:.25pt;width:18.55pt;height:18.25pt;z-index:252259328;visibility:visible;mso-wrap-style:square;mso-wrap-distance-left:9pt;mso-wrap-distance-top:0;mso-wrap-distance-right:9pt;mso-wrap-distance-bottom:0;mso-position-horizontal:absolute;mso-position-horizontal-relative:text;mso-position-vertical:absolute;mso-position-vertical-relative:text" o:gfxdata="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">
+                <v:imagedata r:id="rId210" o:title=""/>
+              </v:shape>
+            </w:pict>
+          </mc:Fallback>
+        </mc:AlternateContent>
+      </w:r>
+    </w:p>
+    <w:p>
+      <w:r>
+        <w:rPr>
+          <w:noProof/>
+        </w:rPr>
+        <mc:AlternateContent>
+          <mc:Choice Requires="wpi">
+            <w:drawing>
+              <wp:anchor distT="0" distB="0" distL="114300" distR="114300" simplePos="0" relativeHeight="252295168" behindDoc="0" locked="0" layoutInCell="1" allowOverlap="1" wp14:anchorId="45EF6D7F" wp14:editId="4B942761">
+                <wp:simplePos x="0" y="0"/>
+                <wp:positionH relativeFrom="column">
+                  <wp:posOffset>3754120</wp:posOffset>
+                </wp:positionH>
+                <wp:positionV relativeFrom="paragraph">
+                  <wp:posOffset>248739</wp:posOffset>
+                </wp:positionV>
+                <wp:extent cx="61920" cy="70485"/>
+                <wp:effectExtent l="38100" t="38100" r="52705" b="43815"/>
+                <wp:wrapNone/>
+                <wp:docPr id="1112971937" name="Ink 144"/>
+                <wp:cNvGraphicFramePr/>
+                <a:graphic xmlns:a="http://schemas.openxmlformats.org/drawingml/2006/main">
+                  <a:graphicData uri="http://schemas.microsoft.com/office/word/2010/wordprocessingInk">
+                    <w14:contentPart bwMode="auto" r:id="rId211">
+                      <w14:nvContentPartPr>
+                        <w14:cNvContentPartPr/>
+                      </w14:nvContentPartPr>
+                      <w14:xfrm>
+                        <a:off x="0" y="0"/>
+                        <a:ext cx="61920" cy="70485"/>
+                      </w14:xfrm>
+                    </w14:contentPart>
+                  </a:graphicData>
+                </a:graphic>
+              </wp:anchor>
+            </w:drawing>
+          </mc:Choice>
+          <mc:Fallback>
+            <w:pict>
+              <v:shape w14:anchorId="5C43589B" id="Ink 144" o:spid="_x0000_s1026" type="#_x0000_t75" style="position:absolute;margin-left:294.9pt;margin-top:18.9pt;width:6.3pt;height:6.95pt;z-index:252295168;visibility:visible;mso-wrap-style:square;mso-wrap-distance-left:9pt;mso-wrap-distance-top:0;mso-wrap-distance-right:9pt;mso-wrap-distance-bottom:0;mso-position-horizontal:absolute;mso-position-horizontal-relative:text;mso-position-vertical:absolute;mso-position-vertical-relative:text" o:gfxdata="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">
+                <v:imagedata r:id="rId212" o:title=""/>
+              </v:shape>
+            </w:pict>
+          </mc:Fallback>
+        </mc:AlternateContent>
+      </w:r>
+      <w:r>
+        <w:rPr>
+          <w:noProof/>
+        </w:rPr>
+        <mc:AlternateContent>
+          <mc:Choice Requires="wpi">
+            <w:drawing>
+              <wp:anchor distT="0" distB="0" distL="114300" distR="114300" simplePos="0" relativeHeight="252289024" behindDoc="0" locked="0" layoutInCell="1" allowOverlap="1" wp14:anchorId="7F81E93D" wp14:editId="4EA822B3">
+                <wp:simplePos x="0" y="0"/>
+                <wp:positionH relativeFrom="column">
+                  <wp:posOffset>437515</wp:posOffset>
+                </wp:positionH>
+                <wp:positionV relativeFrom="paragraph">
+                  <wp:posOffset>220980</wp:posOffset>
+                </wp:positionV>
+                <wp:extent cx="196800" cy="103370"/>
+                <wp:effectExtent l="57150" t="38100" r="51435" b="49530"/>
+                <wp:wrapNone/>
+                <wp:docPr id="563442369" name="Ink 135"/>
+                <wp:cNvGraphicFramePr/>
+                <a:graphic xmlns:a="http://schemas.openxmlformats.org/drawingml/2006/main">
+                  <a:graphicData uri="http://schemas.microsoft.com/office/word/2010/wordprocessingInk">
+                    <w14:contentPart bwMode="auto" r:id="rId213">
+                      <w14:nvContentPartPr>
+                        <w14:cNvContentPartPr/>
+                      </w14:nvContentPartPr>
+                      <w14:xfrm>
+                        <a:off x="0" y="0"/>
+                        <a:ext cx="196800" cy="103370"/>
+                      </w14:xfrm>
+                    </w14:contentPart>
+                  </a:graphicData>
+                </a:graphic>
+              </wp:anchor>
+            </w:drawing>
+          </mc:Choice>
+          <mc:Fallback>
+            <w:pict>
+              <v:shape w14:anchorId="7DF837B5" id="Ink 135" o:spid="_x0000_s1026" type="#_x0000_t75" style="position:absolute;margin-left:33.75pt;margin-top:16.7pt;width:16.95pt;height:9.6pt;z-index:252289024;visibility:visible;mso-wrap-style:square;mso-wrap-distance-left:9pt;mso-wrap-distance-top:0;mso-wrap-distance-right:9pt;mso-wrap-distance-bottom:0;mso-position-horizontal:absolute;mso-position-horizontal-relative:text;mso-position-vertical:absolute;mso-position-vertical-relative:text" o:gfxdata="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">
+                <v:imagedata r:id="rId214" o:title=""/>
+              </v:shape>
+            </w:pict>
+          </mc:Fallback>
+        </mc:AlternateContent>
+      </w:r>
+    </w:p>
+    <w:p>
+      <w:r>
+        <w:rPr>
+          <w:noProof/>
+        </w:rPr>
+        <mc:AlternateContent>
+          <mc:Choice Requires="wpi">
+            <w:drawing>
+              <wp:anchor distT="0" distB="0" distL="114300" distR="114300" simplePos="0" relativeHeight="252430336" behindDoc="0" locked="0" layoutInCell="1" allowOverlap="1" wp14:anchorId="29F894BD" wp14:editId="23803BDF">
+                <wp:simplePos x="0" y="0"/>
+                <wp:positionH relativeFrom="column">
+                  <wp:posOffset>3982085</wp:posOffset>
+                </wp:positionH>
+                <wp:positionV relativeFrom="paragraph">
+                  <wp:posOffset>512445</wp:posOffset>
+                </wp:positionV>
+                <wp:extent cx="2430780" cy="288925"/>
+                <wp:effectExtent l="38100" t="38100" r="26670" b="53975"/>
+                <wp:wrapNone/>
+                <wp:docPr id="636727880" name="Ink 308"/>
+                <wp:cNvGraphicFramePr/>
+                <a:graphic xmlns:a="http://schemas.openxmlformats.org/drawingml/2006/main">
+                  <a:graphicData uri="http://schemas.microsoft.com/office/word/2010/wordprocessingInk">
+                    <w14:contentPart bwMode="auto" r:id="rId215">
+                      <w14:nvContentPartPr>
+                        <w14:cNvContentPartPr/>
+                      </w14:nvContentPartPr>
+                      <w14:xfrm>
+                        <a:off x="0" y="0"/>
+                        <a:ext cx="2430780" cy="288925"/>
+                      </w14:xfrm>
+                    </w14:contentPart>
+                  </a:graphicData>
+                </a:graphic>
+              </wp:anchor>
+            </w:drawing>
+          </mc:Choice>
+          <mc:Fallback>
+            <w:pict>
+              <v:shape w14:anchorId="11F12B95" id="Ink 308" o:spid="_x0000_s1026" type="#_x0000_t75" style="position:absolute;margin-left:312.85pt;margin-top:39.65pt;width:192.8pt;height:24.15pt;z-index:252430336;visibility:visible;mso-wrap-style:square;mso-wrap-distance-left:9pt;mso-wrap-distance-top:0;mso-wrap-distance-right:9pt;mso-wrap-distance-bottom:0;mso-position-horizontal:absolute;mso-position-horizontal-relative:text;mso-position-vertical:absolute;mso-position-vertical-relative:text" o:gfxdata="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">
+                <v:imagedata r:id="rId216" o:title=""/>
+              </v:shape>
+            </w:pict>
+          </mc:Fallback>
+        </mc:AlternateContent>
+      </w:r>
+      <w:r>
+        <w:rPr>
+          <w:noProof/>
+        </w:rPr>
+        <mc:AlternateContent>
+          <mc:Choice Requires="wpi">
+            <w:drawing>
+              <wp:anchor distT="0" distB="0" distL="114300" distR="114300" simplePos="0" relativeHeight="252282880" behindDoc="0" locked="0" layoutInCell="1" allowOverlap="1" wp14:anchorId="1EBCCF95" wp14:editId="33FD9D17">
+                <wp:simplePos x="0" y="0"/>
+                <wp:positionH relativeFrom="column">
+                  <wp:posOffset>3636645</wp:posOffset>
+                </wp:positionH>
+                <wp:positionV relativeFrom="paragraph">
+                  <wp:posOffset>-24765</wp:posOffset>
+                </wp:positionV>
+                <wp:extent cx="600710" cy="573405"/>
+                <wp:effectExtent l="38100" t="57150" r="46990" b="55245"/>
+                <wp:wrapNone/>
+                <wp:docPr id="280555461" name="Ink 125"/>
+                <wp:cNvGraphicFramePr/>
+                <a:graphic xmlns:a="http://schemas.openxmlformats.org/drawingml/2006/main">
+                  <a:graphicData uri="http://schemas.microsoft.com/office/word/2010/wordprocessingInk">
+                    <w14:contentPart bwMode="auto" r:id="rId217">
+                      <w14:nvContentPartPr>
+                        <w14:cNvContentPartPr/>
+                      </w14:nvContentPartPr>
+                      <w14:xfrm>
+                        <a:off x="0" y="0"/>
+                        <a:ext cx="600710" cy="573405"/>
+                      </w14:xfrm>
+                    </w14:contentPart>
+                  </a:graphicData>
+                </a:graphic>
+                <wp14:sizeRelH relativeFrom="margin">
+                  <wp14:pctWidth>0</wp14:pctWidth>
+                </wp14:sizeRelH>
+                <wp14:sizeRelV relativeFrom="margin">
+                  <wp14:pctHeight>0</wp14:pctHeight>
+                </wp14:sizeRelV>
+              </wp:anchor>
+            </w:drawing>
+          </mc:Choice>
+          <mc:Fallback>
+            <w:pict>
+              <v:shape w14:anchorId="1FFE942C" id="Ink 125" o:spid="_x0000_s1026" type="#_x0000_t75" style="position:absolute;margin-left:285.65pt;margin-top:-2.65pt;width:48.7pt;height:46.55pt;z-index:252282880;visibility:visible;mso-wrap-style:square;mso-width-percent:0;mso-height-percent:0;mso-wrap-distance-left:9pt;mso-wrap-distance-top:0;mso-wrap-distance-right:9pt;mso-wrap-distance-bottom:0;mso-position-horizontal:absolute;mso-position-horizontal-relative:text;mso-position-vertical:absolute;mso-position-vertical-relative:text;mso-width-percent:0;mso-height-percent:0;mso-width-relative:margin;mso-height-relative:margin" o:gfxdata="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">
+                <v:imagedata r:id="rId218" o:title=""/>
+              </v:shape>
+            </w:pict>
+          </mc:Fallback>
+        </mc:AlternateContent>
+      </w:r>
+      <w:r>
+        <w:rPr>
+          <w:noProof/>
+        </w:rPr>
+        <mc:AlternateContent>
+          <mc:Choice Requires="wpi">
+            <w:drawing>
+              <wp:anchor distT="0" distB="0" distL="114300" distR="114300" simplePos="0" relativeHeight="252292096" behindDoc="0" locked="0" layoutInCell="1" allowOverlap="1" wp14:anchorId="4CB8A2E5" wp14:editId="1DB4967B">
+                <wp:simplePos x="0" y="0"/>
+                <wp:positionH relativeFrom="column">
+                  <wp:posOffset>3592195</wp:posOffset>
+                </wp:positionH>
+                <wp:positionV relativeFrom="paragraph">
+                  <wp:posOffset>117475</wp:posOffset>
+                </wp:positionV>
+                <wp:extent cx="99060" cy="133350"/>
+                <wp:effectExtent l="38100" t="38100" r="53340" b="57150"/>
+                <wp:wrapNone/>
+                <wp:docPr id="1481416713" name="Ink 138"/>
+                <wp:cNvGraphicFramePr/>
+                <a:graphic xmlns:a="http://schemas.openxmlformats.org/drawingml/2006/main">
+                  <a:graphicData uri="http://schemas.microsoft.com/office/word/2010/wordprocessingInk">
+                    <w14:contentPart bwMode="auto" r:id="rId219">
+                      <w14:nvContentPartPr>
+                        <w14:cNvContentPartPr/>
+                      </w14:nvContentPartPr>
+                      <w14:xfrm>
+                        <a:off x="0" y="0"/>
+                        <a:ext cx="99060" cy="133350"/>
+                      </w14:xfrm>
+                    </w14:contentPart>
+                  </a:graphicData>
+                </a:graphic>
+              </wp:anchor>
+            </w:drawing>
+          </mc:Choice>
+          <mc:Fallback>
+            <w:pict>
+              <v:shape w14:anchorId="5A3185A0" id="Ink 138" o:spid="_x0000_s1026" type="#_x0000_t75" style="position:absolute;margin-left:282.15pt;margin-top:8.55pt;width:9.2pt;height:11.9pt;z-index:252292096;visibility:visible;mso-wrap-style:square;mso-wrap-distance-left:9pt;mso-wrap-distance-top:0;mso-wrap-distance-right:9pt;mso-wrap-distance-bottom:0;mso-position-horizontal:absolute;mso-position-horizontal-relative:text;mso-position-vertical:absolute;mso-position-vertical-relative:text" o:gfxdata="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">
+                <v:imagedata r:id="rId220" o:title=""/>
+              </v:shape>
+            </w:pict>
+          </mc:Fallback>
+        </mc:AlternateContent>
+      </w:r>
+      <w:r>
+        <w:rPr>
+          <w:noProof/>
+        </w:rPr>
+        <mc:AlternateContent>
+          <mc:Choice Requires="wpi">
+            <w:drawing>
+              <wp:anchor distT="0" distB="0" distL="114300" distR="114300" simplePos="0" relativeHeight="252362752" behindDoc="0" locked="0" layoutInCell="1" allowOverlap="1" wp14:anchorId="1FED9BF5" wp14:editId="0BD28AA0">
+                <wp:simplePos x="0" y="0"/>
+                <wp:positionH relativeFrom="column">
+                  <wp:posOffset>3971925</wp:posOffset>
+                </wp:positionH>
+                <wp:positionV relativeFrom="paragraph">
+                  <wp:posOffset>53794</wp:posOffset>
+                </wp:positionV>
+                <wp:extent cx="2146300" cy="456255"/>
+                <wp:effectExtent l="57150" t="38100" r="44450" b="39370"/>
+                <wp:wrapNone/>
+                <wp:docPr id="991920779" name="Ink 234"/>
+                <wp:cNvGraphicFramePr/>
+                <a:graphic xmlns:a="http://schemas.openxmlformats.org/drawingml/2006/main">
+                  <a:graphicData uri="http://schemas.microsoft.com/office/word/2010/wordprocessingInk">
+                    <w14:contentPart bwMode="auto" r:id="rId221">
+                      <w14:nvContentPartPr>
+                        <w14:cNvContentPartPr/>
+                      </w14:nvContentPartPr>
+                      <w14:xfrm>
+                        <a:off x="0" y="0"/>
+                        <a:ext cx="2146300" cy="456255"/>
+                      </w14:xfrm>
+                    </w14:contentPart>
+                  </a:graphicData>
+                </a:graphic>
+              </wp:anchor>
+            </w:drawing>
+          </mc:Choice>
+          <mc:Fallback>
+            <w:pict>
+              <v:shape w14:anchorId="137FB451" id="Ink 234" o:spid="_x0000_s1026" type="#_x0000_t75" style="position:absolute;margin-left:312.05pt;margin-top:3.55pt;width:170.4pt;height:37.35pt;z-index:252362752;visibility:visible;mso-wrap-style:square;mso-wrap-distance-left:9pt;mso-wrap-distance-top:0;mso-wrap-distance-right:9pt;mso-wrap-distance-bottom:0;mso-position-horizontal:absolute;mso-position-horizontal-relative:text;mso-position-vertical:absolute;mso-position-vertical-relative:text" o:gfxdata="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">
+                <v:imagedata r:id="rId222" o:title=""/>
+              </v:shape>
+            </w:pict>
+          </mc:Fallback>
+        </mc:AlternateContent>
+      </w:r>
+      <w:r>
+        <w:rPr>
+          <w:noProof/>
+        </w:rPr>
+        <mc:AlternateContent>
+          <mc:Choice Requires="wpi">
+            <w:drawing>
+              <wp:anchor distT="0" distB="0" distL="114300" distR="114300" simplePos="0" relativeHeight="252324864" behindDoc="0" locked="0" layoutInCell="1" allowOverlap="1" wp14:anchorId="5D9B83F7" wp14:editId="354990B3">
+                <wp:simplePos x="0" y="0"/>
+                <wp:positionH relativeFrom="column">
+                  <wp:posOffset>2163544</wp:posOffset>
+                </wp:positionH>
+                <wp:positionV relativeFrom="paragraph">
+                  <wp:posOffset>213339</wp:posOffset>
+                </wp:positionV>
+                <wp:extent cx="6840" cy="1800"/>
+                <wp:effectExtent l="57150" t="57150" r="50800" b="55880"/>
+                <wp:wrapNone/>
+                <wp:docPr id="1033839832" name="Ink 183"/>
+                <wp:cNvGraphicFramePr/>
+                <a:graphic xmlns:a="http://schemas.openxmlformats.org/drawingml/2006/main">
+                  <a:graphicData uri="http://schemas.microsoft.com/office/word/2010/wordprocessingInk">
+                    <w14:contentPart bwMode="auto" r:id="rId223">
+                      <w14:nvContentPartPr>
+                        <w14:cNvContentPartPr/>
+                      </w14:nvContentPartPr>
+                      <w14:xfrm>
+                        <a:off x="0" y="0"/>
+                        <a:ext cx="6840" cy="1800"/>
+                      </w14:xfrm>
+                    </w14:contentPart>
+                  </a:graphicData>
+                </a:graphic>
+              </wp:anchor>
+            </w:drawing>
+          </mc:Choice>
+          <mc:Fallback>
+            <w:pict>
+              <v:shape w14:anchorId="2D640AE2" id="Ink 183" o:spid="_x0000_s1026" type="#_x0000_t75" style="position:absolute;margin-left:169.65pt;margin-top:16.1pt;width:2pt;height:1.6pt;z-index:252324864;visibility:visible;mso-wrap-style:square;mso-wrap-distance-left:9pt;mso-wrap-distance-top:0;mso-wrap-distance-right:9pt;mso-wrap-distance-bottom:0;mso-position-horizontal:absolute;mso-position-horizontal-relative:text;mso-position-vertical:absolute;mso-position-vertical-relative:text" o:gfxdata="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">
+                <v:imagedata r:id="rId224" o:title=""/>
+              </v:shape>
+            </w:pict>
+          </mc:Fallback>
+        </mc:AlternateContent>
+      </w:r>
+      <w:r>
+        <w:rPr>
+          <w:noProof/>
+        </w:rPr>
+        <mc:AlternateContent>
+          <mc:Choice Requires="wpi">
+            <w:drawing>
+              <wp:anchor distT="0" distB="0" distL="114300" distR="114300" simplePos="0" relativeHeight="252323840" behindDoc="0" locked="0" layoutInCell="1" allowOverlap="1" wp14:anchorId="6B93B8DF" wp14:editId="6240ED48">
+                <wp:simplePos x="0" y="0"/>
+                <wp:positionH relativeFrom="column">
+                  <wp:posOffset>1030605</wp:posOffset>
+                </wp:positionH>
+                <wp:positionV relativeFrom="paragraph">
+                  <wp:posOffset>-102235</wp:posOffset>
+                </wp:positionV>
+                <wp:extent cx="1097915" cy="453615"/>
+                <wp:effectExtent l="38100" t="38100" r="45085" b="41910"/>
+                <wp:wrapNone/>
+                <wp:docPr id="1044148264" name="Ink 172"/>
+                <wp:cNvGraphicFramePr/>
+                <a:graphic xmlns:a="http://schemas.openxmlformats.org/drawingml/2006/main">
+                  <a:graphicData uri="http://schemas.microsoft.com/office/word/2010/wordprocessingInk">
+                    <w14:contentPart bwMode="auto" r:id="rId225">
+                      <w14:nvContentPartPr>
+                        <w14:cNvContentPartPr/>
+                      </w14:nvContentPartPr>
+                      <w14:xfrm>
+                        <a:off x="0" y="0"/>
+                        <a:ext cx="1097915" cy="453615"/>
+                      </w14:xfrm>
+                    </w14:contentPart>
+                  </a:graphicData>
+                </a:graphic>
+              </wp:anchor>
+            </w:drawing>
+          </mc:Choice>
+          <mc:Fallback>
+            <w:pict>
+              <v:shape w14:anchorId="3469FECA" id="Ink 172" o:spid="_x0000_s1026" type="#_x0000_t75" style="position:absolute;margin-left:80.45pt;margin-top:-8.75pt;width:87.85pt;height:37.1pt;z-index:252323840;visibility:visible;mso-wrap-style:square;mso-wrap-distance-left:9pt;mso-wrap-distance-top:0;mso-wrap-distance-right:9pt;mso-wrap-distance-bottom:0;mso-position-horizontal:absolute;mso-position-horizontal-relative:text;mso-position-vertical:absolute;mso-position-vertical-relative:text" o:gfxdata="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">
+                <v:imagedata r:id="rId226" o:title=""/>
+              </v:shape>
+            </w:pict>
+          </mc:Fallback>
+        </mc:AlternateContent>
+      </w:r>
+      <w:r>
+        <w:rPr>
+          <w:noProof/>
+        </w:rPr>
+        <mc:AlternateContent>
+          <mc:Choice Requires="wpi">
+            <w:drawing>
+              <wp:anchor distT="0" distB="0" distL="114300" distR="114300" simplePos="0" relativeHeight="252279808" behindDoc="0" locked="0" layoutInCell="1" allowOverlap="1" wp14:anchorId="647217A7" wp14:editId="6FDBBD38">
+                <wp:simplePos x="0" y="0"/>
+                <wp:positionH relativeFrom="column">
+                  <wp:posOffset>457200</wp:posOffset>
+                </wp:positionH>
+                <wp:positionV relativeFrom="paragraph">
+                  <wp:posOffset>-67945</wp:posOffset>
+                </wp:positionV>
+                <wp:extent cx="484920" cy="485775"/>
+                <wp:effectExtent l="38100" t="38100" r="48895" b="47625"/>
+                <wp:wrapNone/>
+                <wp:docPr id="1379048404" name="Ink 121"/>
+                <wp:cNvGraphicFramePr/>
+                <a:graphic xmlns:a="http://schemas.openxmlformats.org/drawingml/2006/main">
+                  <a:graphicData uri="http://schemas.microsoft.com/office/word/2010/wordprocessingInk">
+                    <w14:contentPart bwMode="auto" r:id="rId227">
+                      <w14:nvContentPartPr>
+                        <w14:cNvContentPartPr/>
+                      </w14:nvContentPartPr>
+                      <w14:xfrm>
+                        <a:off x="0" y="0"/>
+                        <a:ext cx="484920" cy="485775"/>
+                      </w14:xfrm>
+                    </w14:contentPart>
+                  </a:graphicData>
+                </a:graphic>
+              </wp:anchor>
+            </w:drawing>
+          </mc:Choice>
+          <mc:Fallback>
+            <w:pict>
+              <v:shape w14:anchorId="6659BAE2" id="Ink 121" o:spid="_x0000_s1026" type="#_x0000_t75" style="position:absolute;margin-left:35.3pt;margin-top:-6.05pt;width:39.6pt;height:39.65pt;z-index:252279808;visibility:visible;mso-wrap-style:square;mso-wrap-distance-left:9pt;mso-wrap-distance-top:0;mso-wrap-distance-right:9pt;mso-wrap-distance-bottom:0;mso-position-horizontal:absolute;mso-position-horizontal-relative:text;mso-position-vertical:absolute;mso-position-vertical-relative:text" o:gfxdata="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">
+                <v:imagedata r:id="rId228" o:title=""/>
+              </v:shape>
+            </w:pict>
+          </mc:Fallback>
+        </mc:AlternateContent>
+      </w:r>
+    </w:p>
+    <w:p>
+      <w:r>
+        <w:rPr>
+          <w:noProof/>
+        </w:rPr>
+        <mc:AlternateContent>
+          <mc:Choice Requires="wpi">
+            <w:drawing>
+              <wp:anchor distT="0" distB="0" distL="114300" distR="114300" simplePos="0" relativeHeight="252376064" behindDoc="0" locked="0" layoutInCell="1" allowOverlap="1" wp14:anchorId="7D2F4D0F" wp14:editId="5BF6F3EB">
+                <wp:simplePos x="0" y="0"/>
+                <wp:positionH relativeFrom="column">
+                  <wp:posOffset>991235</wp:posOffset>
+                </wp:positionH>
+                <wp:positionV relativeFrom="paragraph">
+                  <wp:posOffset>103505</wp:posOffset>
+                </wp:positionV>
+                <wp:extent cx="753895" cy="241345"/>
+                <wp:effectExtent l="38100" t="38100" r="46355" b="44450"/>
+                <wp:wrapNone/>
+                <wp:docPr id="676816201" name="Ink 247"/>
+                <wp:cNvGraphicFramePr/>
+                <a:graphic xmlns:a="http://schemas.openxmlformats.org/drawingml/2006/main">
+                  <a:graphicData uri="http://schemas.microsoft.com/office/word/2010/wordprocessingInk">
+                    <w14:contentPart bwMode="auto" r:id="rId229">
+                      <w14:nvContentPartPr>
+                        <w14:cNvContentPartPr/>
+                      </w14:nvContentPartPr>
+                      <w14:xfrm>
+                        <a:off x="0" y="0"/>
+                        <a:ext cx="753895" cy="241345"/>
+                      </w14:xfrm>
+                    </w14:contentPart>
+                  </a:graphicData>
+                </a:graphic>
+              </wp:anchor>
+            </w:drawing>
+          </mc:Choice>
+          <mc:Fallback>
+            <w:pict>
+              <v:shape w14:anchorId="70BB80AB" id="Ink 247" o:spid="_x0000_s1026" type="#_x0000_t75" style="position:absolute;margin-left:77.35pt;margin-top:7.45pt;width:60.75pt;height:20.4pt;z-index:252376064;visibility:visible;mso-wrap-style:square;mso-wrap-distance-left:9pt;mso-wrap-distance-top:0;mso-wrap-distance-right:9pt;mso-wrap-distance-bottom:0;mso-position-horizontal:absolute;mso-position-horizontal-relative:text;mso-position-vertical:absolute;mso-position-vertical-relative:text" o:gfxdata="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">
+                <v:imagedata r:id="rId230" o:title=""/>
+              </v:shape>
+            </w:pict>
+          </mc:Fallback>
+        </mc:AlternateContent>
+      </w:r>
+    </w:p>
+    <w:p>
+      <w:r>
+        <w:rPr>
+          <w:noProof/>
+        </w:rPr>
+        <mc:AlternateContent>
+          <mc:Choice Requires="wpi">
+            <w:drawing>
+              <wp:anchor distT="0" distB="0" distL="114300" distR="114300" simplePos="0" relativeHeight="252435456" behindDoc="0" locked="0" layoutInCell="1" allowOverlap="1" wp14:anchorId="62C8C76E" wp14:editId="7E34A4D9">
+                <wp:simplePos x="0" y="0"/>
+                <wp:positionH relativeFrom="column">
+                  <wp:posOffset>4007485</wp:posOffset>
+                </wp:positionH>
+                <wp:positionV relativeFrom="paragraph">
+                  <wp:posOffset>109674</wp:posOffset>
+                </wp:positionV>
+                <wp:extent cx="283295" cy="175895"/>
+                <wp:effectExtent l="38100" t="38100" r="21590" b="52705"/>
+                <wp:wrapNone/>
+                <wp:docPr id="202363549" name="Ink 328"/>
+                <wp:cNvGraphicFramePr/>
+                <a:graphic xmlns:a="http://schemas.openxmlformats.org/drawingml/2006/main">
+                  <a:graphicData uri="http://schemas.microsoft.com/office/word/2010/wordprocessingInk">
+                    <w14:contentPart bwMode="auto" r:id="rId231">
+                      <w14:nvContentPartPr>
+                        <w14:cNvContentPartPr/>
+                      </w14:nvContentPartPr>
+                      <w14:xfrm>
+                        <a:off x="0" y="0"/>
+                        <a:ext cx="283295" cy="175895"/>
+                      </w14:xfrm>
+                    </w14:contentPart>
+                  </a:graphicData>
+                </a:graphic>
+                <wp14:sizeRelH relativeFrom="margin">
+                  <wp14:pctWidth>0</wp14:pctWidth>
+                </wp14:sizeRelH>
+              </wp:anchor>
+            </w:drawing>
+          </mc:Choice>
+          <mc:Fallback>
+            <w:pict>
+              <v:shape w14:anchorId="28910F2C" id="Ink 328" o:spid="_x0000_s1026" type="#_x0000_t75" style="position:absolute;margin-left:314.85pt;margin-top:7.95pt;width:23.7pt;height:15.25pt;z-index:252435456;visibility:visible;mso-wrap-style:square;mso-width-percent:0;mso-wrap-distance-left:9pt;mso-wrap-distance-top:0;mso-wrap-distance-right:9pt;mso-wrap-distance-bottom:0;mso-position-horizontal:absolute;mso-position-horizontal-relative:text;mso-position-vertical:absolute;mso-position-vertical-relative:text;mso-width-percent:0;mso-width-relative:margin" o:gfxdata="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">
+                <v:imagedata r:id="rId232" o:title=""/>
+              </v:shape>
+            </w:pict>
+          </mc:Fallback>
+        </mc:AlternateContent>
+      </w:r>
+      <w:r>
+        <w:rPr>
+          <w:noProof/>
+        </w:rPr>
+        <mc:AlternateContent>
+          <mc:Choice Requires="wpi">
+            <w:drawing>
+              <wp:anchor distT="0" distB="0" distL="114300" distR="114300" simplePos="0" relativeHeight="252402688" behindDoc="0" locked="0" layoutInCell="1" allowOverlap="1" wp14:anchorId="7F8B219A" wp14:editId="7533F50F">
+                <wp:simplePos x="0" y="0"/>
+                <wp:positionH relativeFrom="column">
+                  <wp:posOffset>937895</wp:posOffset>
+                </wp:positionH>
+                <wp:positionV relativeFrom="paragraph">
+                  <wp:posOffset>-195580</wp:posOffset>
+                </wp:positionV>
+                <wp:extent cx="1494790" cy="501015"/>
+                <wp:effectExtent l="38100" t="57150" r="29210" b="51435"/>
+                <wp:wrapNone/>
+                <wp:docPr id="778153692" name="Ink 281"/>
+                <wp:cNvGraphicFramePr/>
+                <a:graphic xmlns:a="http://schemas.openxmlformats.org/drawingml/2006/main">
+                  <a:graphicData uri="http://schemas.microsoft.com/office/word/2010/wordprocessingInk">
+                    <w14:contentPart bwMode="auto" r:id="rId233">
+                      <w14:nvContentPartPr>
+                        <w14:cNvContentPartPr/>
+                      </w14:nvContentPartPr>
+                      <w14:xfrm>
+                        <a:off x="0" y="0"/>
+                        <a:ext cx="1494790" cy="501015"/>
+                      </w14:xfrm>
+                    </w14:contentPart>
+                  </a:graphicData>
+                </a:graphic>
+              </wp:anchor>
+            </w:drawing>
+          </mc:Choice>
+          <mc:Fallback>
+            <w:pict>
+              <v:shape w14:anchorId="4919A80D" id="Ink 281" o:spid="_x0000_s1026" type="#_x0000_t75" style="position:absolute;margin-left:73.15pt;margin-top:-16.1pt;width:119.1pt;height:40.85pt;z-index:252402688;visibility:visible;mso-wrap-style:square;mso-wrap-distance-left:9pt;mso-wrap-distance-top:0;mso-wrap-distance-right:9pt;mso-wrap-distance-bottom:0;mso-position-horizontal:absolute;mso-position-horizontal-relative:text;mso-position-vertical:absolute;mso-position-vertical-relative:text" o:gfxdata="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">
+                <v:imagedata r:id="rId234" o:title=""/>
+              </v:shape>
+            </w:pict>
+          </mc:Fallback>
+        </mc:AlternateContent>
+      </w:r>
+    </w:p>
+    <w:p>
+      <w:r>
+        <w:rPr>
+          <w:noProof/>
+        </w:rPr>
+        <mc:AlternateContent>
+          <mc:Choice Requires="wpi">
+            <w:drawing>
+              <wp:anchor distT="0" distB="0" distL="114300" distR="114300" simplePos="0" relativeHeight="252438528" behindDoc="0" locked="0" layoutInCell="1" allowOverlap="1" wp14:anchorId="63F2BC79" wp14:editId="6E93EF3E">
+                <wp:simplePos x="0" y="0"/>
+                <wp:positionH relativeFrom="column">
+                  <wp:posOffset>323215</wp:posOffset>
+                </wp:positionH>
+                <wp:positionV relativeFrom="paragraph">
+                  <wp:posOffset>276860</wp:posOffset>
+                </wp:positionV>
+                <wp:extent cx="55440" cy="3600"/>
+                <wp:effectExtent l="38100" t="57150" r="40005" b="53975"/>
+                <wp:wrapNone/>
+                <wp:docPr id="1760472203" name="Ink 336"/>
+                <wp:cNvGraphicFramePr/>
+                <a:graphic xmlns:a="http://schemas.openxmlformats.org/drawingml/2006/main">
+                  <a:graphicData uri="http://schemas.microsoft.com/office/word/2010/wordprocessingInk">
+                    <w14:contentPart bwMode="auto" r:id="rId235">
+                      <w14:nvContentPartPr>
+                        <w14:cNvContentPartPr/>
+                      </w14:nvContentPartPr>
+                      <w14:xfrm>
+                        <a:off x="0" y="0"/>
+                        <a:ext cx="55440" cy="3600"/>
+                      </w14:xfrm>
+                    </w14:contentPart>
+                  </a:graphicData>
+                </a:graphic>
+              </wp:anchor>
+            </w:drawing>
+          </mc:Choice>
+          <mc:Fallback>
+            <w:pict>
+              <v:shape w14:anchorId="48B94978" id="Ink 336" o:spid="_x0000_s1026" type="#_x0000_t75" style="position:absolute;margin-left:24.75pt;margin-top:21.1pt;width:5.75pt;height:1.7pt;z-index:252438528;visibility:visible;mso-wrap-style:square;mso-wrap-distance-left:9pt;mso-wrap-distance-top:0;mso-wrap-distance-right:9pt;mso-wrap-distance-bottom:0;mso-position-horizontal:absolute;mso-position-horizontal-relative:text;mso-position-vertical:absolute;mso-position-vertical-relative:text" o:gfxdata="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">
+                <v:imagedata r:id="rId236" o:title=""/>
+              </v:shape>
+            </w:pict>
+          </mc:Fallback>
+        </mc:AlternateContent>
+      </w:r>
+    </w:p>
+    <w:p>
+      <w:r>
+        <w:rPr>
+          <w:noProof/>
+        </w:rPr>
+        <mc:AlternateContent>
+          <mc:Choice Requires="wpi">
+            <w:drawing>
+              <wp:anchor distT="0" distB="0" distL="114300" distR="114300" simplePos="0" relativeHeight="252542976" behindDoc="0" locked="0" layoutInCell="1" allowOverlap="1" wp14:anchorId="441B8708" wp14:editId="08F22EFD">
+                <wp:simplePos x="0" y="0"/>
+                <wp:positionH relativeFrom="column">
+                  <wp:posOffset>5528310</wp:posOffset>
+                </wp:positionH>
+                <wp:positionV relativeFrom="paragraph">
+                  <wp:posOffset>149225</wp:posOffset>
+                </wp:positionV>
+                <wp:extent cx="172335" cy="151560"/>
+                <wp:effectExtent l="57150" t="38100" r="56515" b="58420"/>
+                <wp:wrapNone/>
+                <wp:docPr id="911204164" name="Ink 460"/>
+                <wp:cNvGraphicFramePr/>
+                <a:graphic xmlns:a="http://schemas.openxmlformats.org/drawingml/2006/main">
+                  <a:graphicData uri="http://schemas.microsoft.com/office/word/2010/wordprocessingInk">
+                    <w14:contentPart bwMode="auto" r:id="rId237">
+                      <w14:nvContentPartPr>
+                        <w14:cNvContentPartPr/>
+                      </w14:nvContentPartPr>
+                      <w14:xfrm>
+                        <a:off x="0" y="0"/>
+                        <a:ext cx="172335" cy="151560"/>
+                      </w14:xfrm>
+                    </w14:contentPart>
+                  </a:graphicData>
+                </a:graphic>
+              </wp:anchor>
+            </w:drawing>
+          </mc:Choice>
+          <mc:Fallback>
+            <w:pict>
+              <v:shape w14:anchorId="75CA3B7D" id="Ink 460" o:spid="_x0000_s1026" type="#_x0000_t75" style="position:absolute;margin-left:434.6pt;margin-top:11.05pt;width:14.95pt;height:13.35pt;z-index:252542976;visibility:visible;mso-wrap-style:square;mso-wrap-distance-left:9pt;mso-wrap-distance-top:0;mso-wrap-distance-right:9pt;mso-wrap-distance-bottom:0;mso-position-horizontal:absolute;mso-position-horizontal-relative:text;mso-position-vertical:absolute;mso-position-vertical-relative:text" o:gfxdata="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">
+                <v:imagedata r:id="rId238" o:title=""/>
+              </v:shape>
+            </w:pict>
+          </mc:Fallback>
+        </mc:AlternateContent>
+      </w:r>
+      <w:r>
+        <w:rPr>
+          <w:noProof/>
+        </w:rPr>
+        <mc:AlternateContent>
+          <mc:Choice Requires="wpi">
+            <w:drawing>
+              <wp:anchor distT="0" distB="0" distL="114300" distR="114300" simplePos="0" relativeHeight="252538880" behindDoc="0" locked="0" layoutInCell="1" allowOverlap="1" wp14:anchorId="37565BA1" wp14:editId="316FB028">
+                <wp:simplePos x="0" y="0"/>
+                <wp:positionH relativeFrom="column">
+                  <wp:posOffset>3974465</wp:posOffset>
+                </wp:positionH>
+                <wp:positionV relativeFrom="paragraph">
+                  <wp:posOffset>-45720</wp:posOffset>
+                </wp:positionV>
+                <wp:extent cx="128590" cy="124460"/>
+                <wp:effectExtent l="38100" t="57150" r="24130" b="46990"/>
+                <wp:wrapNone/>
+                <wp:docPr id="2082124409" name="Ink 456"/>
+                <wp:cNvGraphicFramePr/>
+                <a:graphic xmlns:a="http://schemas.openxmlformats.org/drawingml/2006/main">
+                  <a:graphicData uri="http://schemas.microsoft.com/office/word/2010/wordprocessingInk">
+                    <w14:contentPart bwMode="auto" r:id="rId239">
+                      <w14:nvContentPartPr>
+                        <w14:cNvContentPartPr/>
+                      </w14:nvContentPartPr>
+                      <w14:xfrm>
+                        <a:off x="0" y="0"/>
+                        <a:ext cx="128590" cy="124460"/>
+                      </w14:xfrm>
+                    </w14:contentPart>
+                  </a:graphicData>
+                </a:graphic>
+              </wp:anchor>
+            </w:drawing>
+          </mc:Choice>
+          <mc:Fallback>
+            <w:pict>
+              <v:shape w14:anchorId="1639C842" id="Ink 456" o:spid="_x0000_s1026" type="#_x0000_t75" style="position:absolute;margin-left:312.25pt;margin-top:-4.3pt;width:11.55pt;height:11.2pt;z-index:252538880;visibility:visible;mso-wrap-style:square;mso-wrap-distance-left:9pt;mso-wrap-distance-top:0;mso-wrap-distance-right:9pt;mso-wrap-distance-bottom:0;mso-position-horizontal:absolute;mso-position-horizontal-relative:text;mso-position-vertical:absolute;mso-position-vertical-relative:text" o:gfxdata="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">
+                <v:imagedata r:id="rId240" o:title=""/>
+              </v:shape>
+            </w:pict>
+          </mc:Fallback>
+        </mc:AlternateContent>
+      </w:r>
+      <w:r>
+        <w:rPr>
+          <w:noProof/>
+        </w:rPr>
+        <mc:AlternateContent>
+          <mc:Choice Requires="wpi">
+            <w:drawing>
+              <wp:anchor distT="0" distB="0" distL="114300" distR="114300" simplePos="0" relativeHeight="252506112" behindDoc="0" locked="0" layoutInCell="1" allowOverlap="1" wp14:anchorId="0A6DD94C" wp14:editId="5146CFAB">
+                <wp:simplePos x="0" y="0"/>
+                <wp:positionH relativeFrom="column">
+                  <wp:posOffset>4600575</wp:posOffset>
+                </wp:positionH>
+                <wp:positionV relativeFrom="paragraph">
+                  <wp:posOffset>33020</wp:posOffset>
+                </wp:positionV>
+                <wp:extent cx="816480" cy="408240"/>
+                <wp:effectExtent l="38100" t="38100" r="3175" b="49530"/>
+                <wp:wrapNone/>
+                <wp:docPr id="960780031" name="Ink 418"/>
+                <wp:cNvGraphicFramePr/>
+                <a:graphic xmlns:a="http://schemas.openxmlformats.org/drawingml/2006/main">
+                  <a:graphicData uri="http://schemas.microsoft.com/office/word/2010/wordprocessingInk">
+                    <w14:contentPart bwMode="auto" r:id="rId241">
+                      <w14:nvContentPartPr>
+                        <w14:cNvContentPartPr/>
+                      </w14:nvContentPartPr>
+                      <w14:xfrm>
+                        <a:off x="0" y="0"/>
+                        <a:ext cx="816480" cy="407670"/>
+                      </w14:xfrm>
+                    </w14:contentPart>
+                  </a:graphicData>
+                </a:graphic>
+                <wp14:sizeRelH relativeFrom="margin">
+                  <wp14:pctWidth>0</wp14:pctWidth>
+                </wp14:sizeRelH>
+              </wp:anchor>
+            </w:drawing>
+          </mc:Choice>
+          <mc:Fallback>
+            <w:pict>
+              <v:shape w14:anchorId="39311EE2" id="Ink 418" o:spid="_x0000_s1026" type="#_x0000_t75" style="position:absolute;margin-left:361.55pt;margin-top:1.9pt;width:65.75pt;height:33.55pt;z-index:252506112;visibility:visible;mso-wrap-style:square;mso-width-percent:0;mso-wrap-distance-left:9pt;mso-wrap-distance-top:0;mso-wrap-distance-right:9pt;mso-wrap-distance-bottom:0;mso-position-horizontal:absolute;mso-position-horizontal-relative:text;mso-position-vertical:absolute;mso-position-vertical-relative:text;mso-width-percent:0;mso-width-relative:margin" o:gfxdata="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">
+                <v:imagedata r:id="rId242" o:title=""/>
+              </v:shape>
+            </w:pict>
+          </mc:Fallback>
+        </mc:AlternateContent>
+      </w:r>
+      <w:r>
+        <w:rPr>
+          <w:noProof/>
+        </w:rPr>
+        <mc:AlternateContent>
+          <mc:Choice Requires="wpi">
+            <w:drawing>
+              <wp:anchor distT="0" distB="0" distL="114300" distR="114300" simplePos="0" relativeHeight="252485632" behindDoc="0" locked="0" layoutInCell="1" allowOverlap="1" wp14:anchorId="361596E9" wp14:editId="124A3A11">
+                <wp:simplePos x="0" y="0"/>
+                <wp:positionH relativeFrom="column">
+                  <wp:posOffset>3496945</wp:posOffset>
+                </wp:positionH>
+                <wp:positionV relativeFrom="paragraph">
+                  <wp:posOffset>-46990</wp:posOffset>
+                </wp:positionV>
+                <wp:extent cx="481320" cy="129600"/>
+                <wp:effectExtent l="38100" t="38100" r="0" b="41910"/>
+                <wp:wrapNone/>
+                <wp:docPr id="665480442" name="Ink 391"/>
+                <wp:cNvGraphicFramePr/>
+                <a:graphic xmlns:a="http://schemas.openxmlformats.org/drawingml/2006/main">
+                  <a:graphicData uri="http://schemas.microsoft.com/office/word/2010/wordprocessingInk">
+                    <w14:contentPart bwMode="auto" r:id="rId243">
+                      <w14:nvContentPartPr>
+                        <w14:cNvContentPartPr/>
+                      </w14:nvContentPartPr>
+                      <w14:xfrm>
+                        <a:off x="0" y="0"/>
+                        <a:ext cx="481320" cy="129600"/>
+                      </w14:xfrm>
+                    </w14:contentPart>
+                  </a:graphicData>
+                </a:graphic>
+                <wp14:sizeRelH relativeFrom="margin">
+                  <wp14:pctWidth>0</wp14:pctWidth>
+                </wp14:sizeRelH>
+                <wp14:sizeRelV relativeFrom="margin">
+                  <wp14:pctHeight>0</wp14:pctHeight>
+                </wp14:sizeRelV>
+              </wp:anchor>
+            </w:drawing>
+          </mc:Choice>
+          <mc:Fallback>
+            <w:pict>
+              <v:shape w14:anchorId="326AC6CB" id="Ink 391" o:spid="_x0000_s1026" type="#_x0000_t75" style="position:absolute;margin-left:274.65pt;margin-top:-4.4pt;width:39.35pt;height:11.6pt;z-index:252485632;visibility:visible;mso-wrap-style:square;mso-width-percent:0;mso-height-percent:0;mso-wrap-distance-left:9pt;mso-wrap-distance-top:0;mso-wrap-distance-right:9pt;mso-wrap-distance-bottom:0;mso-position-horizontal:absolute;mso-position-horizontal-relative:text;mso-position-vertical:absolute;mso-position-vertical-relative:text;mso-width-percent:0;mso-height-percent:0;mso-width-relative:margin;mso-height-relative:margin" o:gfxdata="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">
+                <v:imagedata r:id="rId244" o:title=""/>
+              </v:shape>
+            </w:pict>
+          </mc:Fallback>
+        </mc:AlternateContent>
+      </w:r>
+      <w:r>
+        <w:rPr>
+          <w:noProof/>
+        </w:rPr>
+        <mc:AlternateContent>
+          <mc:Choice Requires="wpi">
+            <w:drawing>
+              <wp:anchor distT="0" distB="0" distL="114300" distR="114300" simplePos="0" relativeHeight="252436480" behindDoc="0" locked="0" layoutInCell="1" allowOverlap="1" wp14:anchorId="119F4C80" wp14:editId="53683DD2">
+                <wp:simplePos x="0" y="0"/>
+                <wp:positionH relativeFrom="column">
+                  <wp:posOffset>58420</wp:posOffset>
+                </wp:positionH>
+                <wp:positionV relativeFrom="paragraph">
+                  <wp:posOffset>-55880</wp:posOffset>
+                </wp:positionV>
+                <wp:extent cx="94615" cy="106045"/>
+                <wp:effectExtent l="57150" t="38100" r="57785" b="46355"/>
+                <wp:wrapNone/>
+                <wp:docPr id="1239913786" name="Ink 329"/>
+                <wp:cNvGraphicFramePr/>
+                <a:graphic xmlns:a="http://schemas.openxmlformats.org/drawingml/2006/main">
+                  <a:graphicData uri="http://schemas.microsoft.com/office/word/2010/wordprocessingInk">
+                    <w14:contentPart bwMode="auto" r:id="rId245">
+                      <w14:nvContentPartPr>
+                        <w14:cNvContentPartPr/>
+                      </w14:nvContentPartPr>
+                      <w14:xfrm>
+                        <a:off x="0" y="0"/>
+                        <a:ext cx="94615" cy="106045"/>
+                      </w14:xfrm>
+                    </w14:contentPart>
+                  </a:graphicData>
+                </a:graphic>
+              </wp:anchor>
+            </w:drawing>
+          </mc:Choice>
+          <mc:Fallback>
+            <w:pict>
+              <v:shape w14:anchorId="699ADD0A" id="Ink 329" o:spid="_x0000_s1026" type="#_x0000_t75" style="position:absolute;margin-left:3.9pt;margin-top:-5.1pt;width:8.85pt;height:9.75pt;z-index:252436480;visibility:visible;mso-wrap-style:square;mso-wrap-distance-left:9pt;mso-wrap-distance-top:0;mso-wrap-distance-right:9pt;mso-wrap-distance-bottom:0;mso-position-horizontal:absolute;mso-position-horizontal-relative:text;mso-position-vertical:absolute;mso-position-vertical-relative:text" o:gfxdata="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">
+                <v:imagedata r:id="rId246" o:title=""/>
+              </v:shape>
+            </w:pict>
+          </mc:Fallback>
+        </mc:AlternateContent>
+      </w:r>
+      <w:r>
+        <w:rPr>
+          <w:noProof/>
+        </w:rPr>
+        <mc:AlternateContent>
+          <mc:Choice Requires="wpi">
+            <w:drawing>
+              <wp:anchor distT="0" distB="0" distL="114300" distR="114300" simplePos="0" relativeHeight="252437504" behindDoc="0" locked="0" layoutInCell="1" allowOverlap="1" wp14:anchorId="465AAB14" wp14:editId="2EB0E5AF">
+                <wp:simplePos x="0" y="0"/>
+                <wp:positionH relativeFrom="column">
+                  <wp:posOffset>199390</wp:posOffset>
+                </wp:positionH>
+                <wp:positionV relativeFrom="paragraph">
+                  <wp:posOffset>48895</wp:posOffset>
+                </wp:positionV>
+                <wp:extent cx="12065" cy="64135"/>
+                <wp:effectExtent l="57150" t="38100" r="45085" b="50165"/>
+                <wp:wrapNone/>
+                <wp:docPr id="1078336501" name="Ink 330"/>
+                <wp:cNvGraphicFramePr/>
+                <a:graphic xmlns:a="http://schemas.openxmlformats.org/drawingml/2006/main">
+                  <a:graphicData uri="http://schemas.microsoft.com/office/word/2010/wordprocessingInk">
+                    <w14:contentPart bwMode="auto" r:id="rId247">
+                      <w14:nvContentPartPr>
+                        <w14:cNvContentPartPr/>
+                      </w14:nvContentPartPr>
+                      <w14:xfrm>
+                        <a:off x="0" y="0"/>
+                        <a:ext cx="12065" cy="64135"/>
+                      </w14:xfrm>
+                    </w14:contentPart>
+                  </a:graphicData>
+                </a:graphic>
+              </wp:anchor>
+            </w:drawing>
+          </mc:Choice>
+          <mc:Fallback>
+            <w:pict>
+              <v:shape w14:anchorId="4628BDB6" id="Ink 330" o:spid="_x0000_s1026" type="#_x0000_t75" style="position:absolute;margin-left:15.05pt;margin-top:3.15pt;width:2.3pt;height:6.45pt;z-index:252437504;visibility:visible;mso-wrap-style:square;mso-wrap-distance-left:9pt;mso-wrap-distance-top:0;mso-wrap-distance-right:9pt;mso-wrap-distance-bottom:0;mso-position-horizontal:absolute;mso-position-horizontal-relative:text;mso-position-vertical:absolute;mso-position-vertical-relative:text" o:gfxdata="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">
+                <v:imagedata r:id="rId248" o:title=""/>
+              </v:shape>
+            </w:pict>
+          </mc:Fallback>
+        </mc:AlternateContent>
+      </w:r>
+      <w:r>
+        <w:rPr>
+          <w:noProof/>
+        </w:rPr>
+        <mc:AlternateContent>
+          <mc:Choice Requires="wpi">
+            <w:drawing>
+              <wp:anchor distT="0" distB="0" distL="114300" distR="114300" simplePos="0" relativeHeight="252439552" behindDoc="0" locked="0" layoutInCell="1" allowOverlap="1" wp14:anchorId="38CDA118" wp14:editId="772DAF74">
+                <wp:simplePos x="0" y="0"/>
+                <wp:positionH relativeFrom="column">
+                  <wp:posOffset>302260</wp:posOffset>
+                </wp:positionH>
+                <wp:positionV relativeFrom="paragraph">
+                  <wp:posOffset>-27940</wp:posOffset>
+                </wp:positionV>
+                <wp:extent cx="87630" cy="52705"/>
+                <wp:effectExtent l="38100" t="38100" r="45720" b="42545"/>
+                <wp:wrapNone/>
+                <wp:docPr id="1426305741" name="Ink 337"/>
+                <wp:cNvGraphicFramePr/>
+                <a:graphic xmlns:a="http://schemas.openxmlformats.org/drawingml/2006/main">
+                  <a:graphicData uri="http://schemas.microsoft.com/office/word/2010/wordprocessingInk">
+                    <w14:contentPart bwMode="auto" r:id="rId249">
+                      <w14:nvContentPartPr>
+                        <w14:cNvContentPartPr/>
+                      </w14:nvContentPartPr>
+                      <w14:xfrm>
+                        <a:off x="0" y="0"/>
+                        <a:ext cx="87630" cy="52705"/>
+                      </w14:xfrm>
+                    </w14:contentPart>
+                  </a:graphicData>
+                </a:graphic>
+              </wp:anchor>
+            </w:drawing>
+          </mc:Choice>
+          <mc:Fallback>
+            <w:pict>
+              <v:shape w14:anchorId="65298F98" id="Ink 337" o:spid="_x0000_s1026" type="#_x0000_t75" style="position:absolute;margin-left:23.1pt;margin-top:-2.85pt;width:8.3pt;height:5.5pt;z-index:252439552;visibility:visible;mso-wrap-style:square;mso-wrap-distance-left:9pt;mso-wrap-distance-top:0;mso-wrap-distance-right:9pt;mso-wrap-distance-bottom:0;mso-position-horizontal:absolute;mso-position-horizontal-relative:text;mso-position-vertical:absolute;mso-position-vertical-relative:text" o:gfxdata="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">
+                <v:imagedata r:id="rId250" o:title=""/>
+              </v:shape>
+            </w:pict>
+          </mc:Fallback>
+        </mc:AlternateContent>
+      </w:r>
+      <w:r>
+        <w:rPr>
+          <w:noProof/>
+        </w:rPr>
+        <mc:AlternateContent>
+          <mc:Choice Requires="wpi">
+            <w:drawing>
+              <wp:anchor distT="0" distB="0" distL="114300" distR="114300" simplePos="0" relativeHeight="252440576" behindDoc="0" locked="0" layoutInCell="1" allowOverlap="1" wp14:anchorId="3F341A77" wp14:editId="4151B8DC">
+                <wp:simplePos x="0" y="0"/>
+                <wp:positionH relativeFrom="column">
+                  <wp:posOffset>516890</wp:posOffset>
+                </wp:positionH>
+                <wp:positionV relativeFrom="paragraph">
+                  <wp:posOffset>-67945</wp:posOffset>
+                </wp:positionV>
+                <wp:extent cx="71120" cy="149225"/>
+                <wp:effectExtent l="38100" t="38100" r="43180" b="41275"/>
+                <wp:wrapNone/>
+                <wp:docPr id="1365624817" name="Ink 338"/>
+                <wp:cNvGraphicFramePr/>
+                <a:graphic xmlns:a="http://schemas.openxmlformats.org/drawingml/2006/main">
+                  <a:graphicData uri="http://schemas.microsoft.com/office/word/2010/wordprocessingInk">
+                    <w14:contentPart bwMode="auto" r:id="rId251">
+                      <w14:nvContentPartPr>
+                        <w14:cNvContentPartPr/>
+                      </w14:nvContentPartPr>
+                      <w14:xfrm>
+                        <a:off x="0" y="0"/>
+                        <a:ext cx="71120" cy="149225"/>
+                      </w14:xfrm>
+                    </w14:contentPart>
+                  </a:graphicData>
+                </a:graphic>
+              </wp:anchor>
+            </w:drawing>
+          </mc:Choice>
+          <mc:Fallback>
+            <w:pict>
+              <v:shape w14:anchorId="497BBEBE" id="Ink 338" o:spid="_x0000_s1026" type="#_x0000_t75" style="position:absolute;margin-left:40pt;margin-top:-6.05pt;width:7pt;height:13.15pt;z-index:252440576;visibility:visible;mso-wrap-style:square;mso-wrap-distance-left:9pt;mso-wrap-distance-top:0;mso-wrap-distance-right:9pt;mso-wrap-distance-bottom:0;mso-position-horizontal:absolute;mso-position-horizontal-relative:text;mso-position-vertical:absolute;mso-position-vertical-relative:text" o:gfxdata="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">
+                <v:imagedata r:id="rId252" o:title=""/>
+              </v:shape>
+            </w:pict>
+          </mc:Fallback>
+        </mc:AlternateContent>
+      </w:r>
+      <w:r>
+        <w:rPr>
+          <w:noProof/>
+        </w:rPr>
+        <mc:AlternateContent>
+          <mc:Choice Requires="wpi">
+            <w:drawing>
+              <wp:anchor distT="0" distB="0" distL="114300" distR="114300" simplePos="0" relativeHeight="252441600" behindDoc="0" locked="0" layoutInCell="1" allowOverlap="1" wp14:anchorId="154A1D43" wp14:editId="7CFAEC8C">
+                <wp:simplePos x="0" y="0"/>
+                <wp:positionH relativeFrom="column">
+                  <wp:posOffset>613410</wp:posOffset>
+                </wp:positionH>
+                <wp:positionV relativeFrom="paragraph">
+                  <wp:posOffset>-17780</wp:posOffset>
+                </wp:positionV>
+                <wp:extent cx="110490" cy="83820"/>
+                <wp:effectExtent l="38100" t="57150" r="41910" b="49530"/>
+                <wp:wrapNone/>
+                <wp:docPr id="193347273" name="Ink 339"/>
+                <wp:cNvGraphicFramePr/>
+                <a:graphic xmlns:a="http://schemas.openxmlformats.org/drawingml/2006/main">
+                  <a:graphicData uri="http://schemas.microsoft.com/office/word/2010/wordprocessingInk">
+                    <w14:contentPart bwMode="auto" r:id="rId253">
+                      <w14:nvContentPartPr>
+                        <w14:cNvContentPartPr/>
+                      </w14:nvContentPartPr>
+                      <w14:xfrm>
+                        <a:off x="0" y="0"/>
+                        <a:ext cx="110490" cy="83820"/>
+                      </w14:xfrm>
+                    </w14:contentPart>
+                  </a:graphicData>
+                </a:graphic>
+              </wp:anchor>
+            </w:drawing>
+          </mc:Choice>
+          <mc:Fallback>
+            <w:pict>
+              <v:shape w14:anchorId="671B6994" id="Ink 339" o:spid="_x0000_s1026" type="#_x0000_t75" style="position:absolute;margin-left:47.6pt;margin-top:-2.1pt;width:10.1pt;height:8pt;z-index:252441600;visibility:visible;mso-wrap-style:square;mso-wrap-distance-left:9pt;mso-wrap-distance-top:0;mso-wrap-distance-right:9pt;mso-wrap-distance-bottom:0;mso-position-horizontal:absolute;mso-position-horizontal-relative:text;mso-position-vertical:absolute;mso-position-vertical-relative:text" o:gfxdata="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">
+                <v:imagedata r:id="rId254" o:title=""/>
+              </v:shape>
+            </w:pict>
+          </mc:Fallback>
+        </mc:AlternateContent>
+      </w:r>
+      <w:r>
+        <w:rPr>
+          <w:noProof/>
+        </w:rPr>
+        <mc:AlternateContent>
+          <mc:Choice Requires="wpi">
+            <w:drawing>
+              <wp:anchor distT="0" distB="0" distL="114300" distR="114300" simplePos="0" relativeHeight="252448768" behindDoc="0" locked="0" layoutInCell="1" allowOverlap="1" wp14:anchorId="24CE6E04" wp14:editId="77BF3255">
+                <wp:simplePos x="0" y="0"/>
+                <wp:positionH relativeFrom="column">
+                  <wp:posOffset>73660</wp:posOffset>
+                </wp:positionH>
+                <wp:positionV relativeFrom="paragraph">
+                  <wp:posOffset>178435</wp:posOffset>
+                </wp:positionV>
+                <wp:extent cx="692150" cy="170815"/>
+                <wp:effectExtent l="57150" t="38100" r="0" b="57785"/>
+                <wp:wrapNone/>
+                <wp:docPr id="1600975680" name="Ink 351"/>
+                <wp:cNvGraphicFramePr/>
+                <a:graphic xmlns:a="http://schemas.openxmlformats.org/drawingml/2006/main">
+                  <a:graphicData uri="http://schemas.microsoft.com/office/word/2010/wordprocessingInk">
+                    <w14:contentPart bwMode="auto" r:id="rId255">
+                      <w14:nvContentPartPr>
+                        <w14:cNvContentPartPr/>
+                      </w14:nvContentPartPr>
+                      <w14:xfrm>
+                        <a:off x="0" y="0"/>
+                        <a:ext cx="692150" cy="170815"/>
+                      </w14:xfrm>
+                    </w14:contentPart>
+                  </a:graphicData>
+                </a:graphic>
+              </wp:anchor>
+            </w:drawing>
+          </mc:Choice>
+          <mc:Fallback>
+            <w:pict>
+              <v:shape w14:anchorId="3FB5308F" id="Ink 351" o:spid="_x0000_s1026" type="#_x0000_t75" style="position:absolute;margin-left:5.1pt;margin-top:13.35pt;width:55.9pt;height:14.85pt;z-index:252448768;visibility:visible;mso-wrap-style:square;mso-wrap-distance-left:9pt;mso-wrap-distance-top:0;mso-wrap-distance-right:9pt;mso-wrap-distance-bottom:0;mso-position-horizontal:absolute;mso-position-horizontal-relative:text;mso-position-vertical:absolute;mso-position-vertical-relative:text" o:gfxdata="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">
+                <v:imagedata r:id="rId256" o:title=""/>
+              </v:shape>
+            </w:pict>
+          </mc:Fallback>
+        </mc:AlternateContent>
+      </w:r>
+      <w:r>
+        <w:rPr>
+          <w:noProof/>
+        </w:rPr>
+        <mc:AlternateContent>
+          <mc:Choice Requires="wpi">
+            <w:drawing>
+              <wp:anchor distT="0" distB="0" distL="114300" distR="114300" simplePos="0" relativeHeight="252471296" behindDoc="0" locked="0" layoutInCell="1" allowOverlap="1" wp14:anchorId="2B807050" wp14:editId="21849E72">
+                <wp:simplePos x="0" y="0"/>
+                <wp:positionH relativeFrom="column">
+                  <wp:posOffset>1052195</wp:posOffset>
+                </wp:positionH>
+                <wp:positionV relativeFrom="paragraph">
+                  <wp:posOffset>-43815</wp:posOffset>
+                </wp:positionV>
+                <wp:extent cx="1735520" cy="450030"/>
+                <wp:effectExtent l="38100" t="38100" r="55245" b="45720"/>
+                <wp:wrapNone/>
+                <wp:docPr id="1944492452" name="Ink 377"/>
+                <wp:cNvGraphicFramePr/>
+                <a:graphic xmlns:a="http://schemas.openxmlformats.org/drawingml/2006/main">
+                  <a:graphicData uri="http://schemas.microsoft.com/office/word/2010/wordprocessingInk">
+                    <w14:contentPart bwMode="auto" r:id="rId257">
+                      <w14:nvContentPartPr>
+                        <w14:cNvContentPartPr/>
+                      </w14:nvContentPartPr>
+                      <w14:xfrm>
+                        <a:off x="0" y="0"/>
+                        <a:ext cx="1735520" cy="450030"/>
+                      </w14:xfrm>
+                    </w14:contentPart>
+                  </a:graphicData>
+                </a:graphic>
+              </wp:anchor>
+            </w:drawing>
+          </mc:Choice>
+          <mc:Fallback>
+            <w:pict>
+              <v:shape w14:anchorId="1578E733" id="Ink 377" o:spid="_x0000_s1026" type="#_x0000_t75" style="position:absolute;margin-left:82.15pt;margin-top:-4.15pt;width:138.05pt;height:36.85pt;z-index:252471296;visibility:visible;mso-wrap-style:square;mso-wrap-distance-left:9pt;mso-wrap-distance-top:0;mso-wrap-distance-right:9pt;mso-wrap-distance-bottom:0;mso-position-horizontal:absolute;mso-position-horizontal-relative:text;mso-position-vertical:absolute;mso-position-vertical-relative:text" o:gfxdata="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">
+                <v:imagedata r:id="rId258" o:title=""/>
+              </v:shape>
+            </w:pict>
+          </mc:Fallback>
+        </mc:AlternateContent>
+      </w:r>
+    </w:p>
+    <w:p>
+      <w:r>
+        <w:rPr>
+          <w:noProof/>
+        </w:rPr>
+        <mc:AlternateContent>
+          <mc:Choice Requires="wpi">
+            <w:drawing>
+              <wp:anchor distT="0" distB="0" distL="114300" distR="114300" simplePos="0" relativeHeight="252489728" behindDoc="0" locked="0" layoutInCell="1" allowOverlap="1" wp14:anchorId="70AD1276" wp14:editId="1E1F2A2E">
+                <wp:simplePos x="0" y="0"/>
+                <wp:positionH relativeFrom="column">
+                  <wp:posOffset>3538855</wp:posOffset>
+                </wp:positionH>
+                <wp:positionV relativeFrom="paragraph">
+                  <wp:posOffset>-50800</wp:posOffset>
+                </wp:positionV>
+                <wp:extent cx="682730" cy="150840"/>
+                <wp:effectExtent l="38100" t="38100" r="41275" b="40005"/>
+                <wp:wrapNone/>
+                <wp:docPr id="682045812" name="Ink 396"/>
+                <wp:cNvGraphicFramePr/>
+                <a:graphic xmlns:a="http://schemas.openxmlformats.org/drawingml/2006/main">
+                  <a:graphicData uri="http://schemas.microsoft.com/office/word/2010/wordprocessingInk">
+                    <w14:contentPart bwMode="auto" r:id="rId259">
+                      <w14:nvContentPartPr>
+                        <w14:cNvContentPartPr/>
+                      </w14:nvContentPartPr>
+                      <w14:xfrm>
+                        <a:off x="0" y="0"/>
+                        <a:ext cx="682730" cy="150840"/>
+                      </w14:xfrm>
+                    </w14:contentPart>
+                  </a:graphicData>
+                </a:graphic>
+              </wp:anchor>
+            </w:drawing>
+          </mc:Choice>
+          <mc:Fallback>
+            <w:pict>
+              <v:shape w14:anchorId="51227174" id="Ink 396" o:spid="_x0000_s1026" type="#_x0000_t75" style="position:absolute;margin-left:277.95pt;margin-top:-4.7pt;width:55.15pt;height:13.3pt;z-index:252489728;visibility:visible;mso-wrap-style:square;mso-wrap-distance-left:9pt;mso-wrap-distance-top:0;mso-wrap-distance-right:9pt;mso-wrap-distance-bottom:0;mso-position-horizontal:absolute;mso-position-horizontal-relative:text;mso-position-vertical:absolute;mso-position-vertical-relative:text" o:gfxdata="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">
+                <v:imagedata r:id="rId260" o:title=""/>
+              </v:shape>
+            </w:pict>
+          </mc:Fallback>
+        </mc:AlternateContent>
+      </w:r>
+    </w:p>
+    <w:p/>
+    <w:p>
+      <w:r>
+        <w:rPr>
+          <w:noProof/>
+        </w:rPr>
+        <mc:AlternateContent>
+          <mc:Choice Requires="wpi">
+            <w:drawing>
+              <wp:anchor distT="0" distB="0" distL="114300" distR="114300" simplePos="0" relativeHeight="252523520" behindDoc="0" locked="0" layoutInCell="1" allowOverlap="1" wp14:anchorId="1974B7F1" wp14:editId="38D1DF89">
+                <wp:simplePos x="0" y="0"/>
+                <wp:positionH relativeFrom="column">
+                  <wp:posOffset>4160464</wp:posOffset>
+                </wp:positionH>
+                <wp:positionV relativeFrom="paragraph">
+                  <wp:posOffset>8417</wp:posOffset>
+                </wp:positionV>
+                <wp:extent cx="103680" cy="104400"/>
+                <wp:effectExtent l="38100" t="38100" r="48895" b="48260"/>
+                <wp:wrapNone/>
+                <wp:docPr id="1637985492" name="Ink 440"/>
+                <wp:cNvGraphicFramePr/>
+                <a:graphic xmlns:a="http://schemas.openxmlformats.org/drawingml/2006/main">
+                  <a:graphicData uri="http://schemas.microsoft.com/office/word/2010/wordprocessingInk">
+                    <w14:contentPart bwMode="auto" r:id="rId261">
+                      <w14:nvContentPartPr>
+                        <w14:cNvContentPartPr/>
+                      </w14:nvContentPartPr>
+                      <w14:xfrm>
+                        <a:off x="0" y="0"/>
+                        <a:ext cx="103680" cy="104400"/>
+                      </w14:xfrm>
+                    </w14:contentPart>
+                  </a:graphicData>
+                </a:graphic>
+              </wp:anchor>
+            </w:drawing>
+          </mc:Choice>
+          <mc:Fallback>
+            <w:pict>
+              <v:shape w14:anchorId="15F6E0CB" id="Ink 440" o:spid="_x0000_s1026" type="#_x0000_t75" style="position:absolute;margin-left:326.9pt;margin-top:-.05pt;width:9.55pt;height:9.6pt;z-index:252523520;visibility:visible;mso-wrap-style:square;mso-wrap-distance-left:9pt;mso-wrap-distance-top:0;mso-wrap-distance-right:9pt;mso-wrap-distance-bottom:0;mso-position-horizontal:absolute;mso-position-horizontal-relative:text;mso-position-vertical:absolute;mso-position-vertical-relative:text" o:gfxdata="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">
+                <v:imagedata r:id="rId262" o:title=""/>
+              </v:shape>
+            </w:pict>
+          </mc:Fallback>
+        </mc:AlternateContent>
+      </w:r>
+      <w:r>
+        <w:rPr>
+          <w:noProof/>
+        </w:rPr>
+        <mc:AlternateContent>
+          <mc:Choice Requires="wpi">
+            <w:drawing>
+              <wp:anchor distT="0" distB="0" distL="114300" distR="114300" simplePos="0" relativeHeight="252522496" behindDoc="0" locked="0" layoutInCell="1" allowOverlap="1" wp14:anchorId="03579D8D" wp14:editId="72D4DE66">
+                <wp:simplePos x="0" y="0"/>
+                <wp:positionH relativeFrom="column">
+                  <wp:posOffset>3908104</wp:posOffset>
+                </wp:positionH>
+                <wp:positionV relativeFrom="paragraph">
+                  <wp:posOffset>30737</wp:posOffset>
+                </wp:positionV>
+                <wp:extent cx="87480" cy="120240"/>
+                <wp:effectExtent l="57150" t="57150" r="27305" b="51435"/>
+                <wp:wrapNone/>
+                <wp:docPr id="557738908" name="Ink 434"/>
+                <wp:cNvGraphicFramePr/>
+                <a:graphic xmlns:a="http://schemas.openxmlformats.org/drawingml/2006/main">
+                  <a:graphicData uri="http://schemas.microsoft.com/office/word/2010/wordprocessingInk">
+                    <w14:contentPart bwMode="auto" r:id="rId263">
+                      <w14:nvContentPartPr>
+                        <w14:cNvContentPartPr/>
+                      </w14:nvContentPartPr>
+                      <w14:xfrm>
+                        <a:off x="0" y="0"/>
+                        <a:ext cx="87480" cy="120240"/>
+                      </w14:xfrm>
+                    </w14:contentPart>
+                  </a:graphicData>
+                </a:graphic>
+              </wp:anchor>
+            </w:drawing>
+          </mc:Choice>
+          <mc:Fallback>
+            <w:pict>
+              <v:shape w14:anchorId="0C3E9F55" id="Ink 434" o:spid="_x0000_s1026" type="#_x0000_t75" style="position:absolute;margin-left:307pt;margin-top:1.7pt;width:8.35pt;height:10.85pt;z-index:252522496;visibility:visible;mso-wrap-style:square;mso-wrap-distance-left:9pt;mso-wrap-distance-top:0;mso-wrap-distance-right:9pt;mso-wrap-distance-bottom:0;mso-position-horizontal:absolute;mso-position-horizontal-relative:text;mso-position-vertical:absolute;mso-position-vertical-relative:text" o:gfxdata="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">
+                <v:imagedata r:id="rId264" o:title=""/>
+              </v:shape>
+            </w:pict>
+          </mc:Fallback>
+        </mc:AlternateContent>
+      </w:r>
+      <w:r>
+        <w:rPr>
+          <w:noProof/>
+        </w:rPr>
+        <mc:AlternateContent>
+          <mc:Choice Requires="wpi">
+            <w:drawing>
+              <wp:anchor distT="0" distB="0" distL="114300" distR="114300" simplePos="0" relativeHeight="252521472" behindDoc="0" locked="0" layoutInCell="1" allowOverlap="1" wp14:anchorId="4152302A" wp14:editId="767775EF">
+                <wp:simplePos x="0" y="0"/>
+                <wp:positionH relativeFrom="column">
+                  <wp:posOffset>3781384</wp:posOffset>
+                </wp:positionH>
+                <wp:positionV relativeFrom="paragraph">
+                  <wp:posOffset>59537</wp:posOffset>
+                </wp:positionV>
+                <wp:extent cx="104400" cy="94680"/>
+                <wp:effectExtent l="38100" t="38100" r="48260" b="57785"/>
+                <wp:wrapNone/>
+                <wp:docPr id="603536333" name="Ink 433"/>
+                <wp:cNvGraphicFramePr/>
+                <a:graphic xmlns:a="http://schemas.openxmlformats.org/drawingml/2006/main">
+                  <a:graphicData uri="http://schemas.microsoft.com/office/word/2010/wordprocessingInk">
+                    <w14:contentPart bwMode="auto" r:id="rId265">
+                      <w14:nvContentPartPr>
+                        <w14:cNvContentPartPr/>
+                      </w14:nvContentPartPr>
+                      <w14:xfrm>
+                        <a:off x="0" y="0"/>
+                        <a:ext cx="104400" cy="94680"/>
+                      </w14:xfrm>
+                    </w14:contentPart>
+                  </a:graphicData>
+                </a:graphic>
+              </wp:anchor>
+            </w:drawing>
+          </mc:Choice>
+          <mc:Fallback>
+            <w:pict>
+              <v:shape w14:anchorId="4F560DB8" id="Ink 433" o:spid="_x0000_s1026" type="#_x0000_t75" style="position:absolute;margin-left:297.05pt;margin-top:4pt;width:9.6pt;height:8.85pt;z-index:252521472;visibility:visible;mso-wrap-style:square;mso-wrap-distance-left:9pt;mso-wrap-distance-top:0;mso-wrap-distance-right:9pt;mso-wrap-distance-bottom:0;mso-position-horizontal:absolute;mso-position-horizontal-relative:text;mso-position-vertical:absolute;mso-position-vertical-relative:text" o:gfxdata="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">
+                <v:imagedata r:id="rId266" o:title=""/>
+              </v:shape>
+            </w:pict>
+          </mc:Fallback>
+        </mc:AlternateContent>
+      </w:r>
+      <w:r>
+        <w:rPr>
+          <w:noProof/>
+        </w:rPr>
+        <mc:AlternateContent>
+          <mc:Choice Requires="wpi">
+            <w:drawing>
+              <wp:anchor distT="0" distB="0" distL="114300" distR="114300" simplePos="0" relativeHeight="252520448" behindDoc="0" locked="0" layoutInCell="1" allowOverlap="1" wp14:anchorId="532B7C3F" wp14:editId="7B195C16">
+                <wp:simplePos x="0" y="0"/>
+                <wp:positionH relativeFrom="column">
+                  <wp:posOffset>3698224</wp:posOffset>
+                </wp:positionH>
+                <wp:positionV relativeFrom="paragraph">
+                  <wp:posOffset>-30103</wp:posOffset>
+                </wp:positionV>
+                <wp:extent cx="74880" cy="195840"/>
+                <wp:effectExtent l="38100" t="38100" r="40005" b="52070"/>
+                <wp:wrapNone/>
+                <wp:docPr id="575466713" name="Ink 432"/>
+                <wp:cNvGraphicFramePr/>
+                <a:graphic xmlns:a="http://schemas.openxmlformats.org/drawingml/2006/main">
+                  <a:graphicData uri="http://schemas.microsoft.com/office/word/2010/wordprocessingInk">
+                    <w14:contentPart bwMode="auto" r:id="rId267">
+                      <w14:nvContentPartPr>
+                        <w14:cNvContentPartPr/>
+                      </w14:nvContentPartPr>
+                      <w14:xfrm>
+                        <a:off x="0" y="0"/>
+                        <a:ext cx="74880" cy="195840"/>
+                      </w14:xfrm>
+                    </w14:contentPart>
+                  </a:graphicData>
+                </a:graphic>
+              </wp:anchor>
+            </w:drawing>
+          </mc:Choice>
+          <mc:Fallback>
+            <w:pict>
+              <v:shape w14:anchorId="67472B77" id="Ink 432" o:spid="_x0000_s1026" type="#_x0000_t75" style="position:absolute;margin-left:290.5pt;margin-top:-3.05pt;width:7.35pt;height:16.8pt;z-index:252520448;visibility:visible;mso-wrap-style:square;mso-wrap-distance-left:9pt;mso-wrap-distance-top:0;mso-wrap-distance-right:9pt;mso-wrap-distance-bottom:0;mso-position-horizontal:absolute;mso-position-horizontal-relative:text;mso-position-vertical:absolute;mso-position-vertical-relative:text" o:gfxdata="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">
+                <v:imagedata r:id="rId268" o:title=""/>
+              </v:shape>
+            </w:pict>
+          </mc:Fallback>
+        </mc:AlternateContent>
+      </w:r>
+      <w:r>
+        <w:rPr>
+          <w:noProof/>
+        </w:rPr>
+        <mc:AlternateContent>
+          <mc:Choice Requires="wpi">
+            <w:drawing>
+              <wp:anchor distT="0" distB="0" distL="114300" distR="114300" simplePos="0" relativeHeight="252519424" behindDoc="0" locked="0" layoutInCell="1" allowOverlap="1" wp14:anchorId="0630F8E5" wp14:editId="240749D2">
+                <wp:simplePos x="0" y="0"/>
+                <wp:positionH relativeFrom="column">
+                  <wp:posOffset>3448744</wp:posOffset>
+                </wp:positionH>
+                <wp:positionV relativeFrom="paragraph">
+                  <wp:posOffset>59537</wp:posOffset>
+                </wp:positionV>
+                <wp:extent cx="144720" cy="25920"/>
+                <wp:effectExtent l="38100" t="38100" r="46355" b="50800"/>
+                <wp:wrapNone/>
+                <wp:docPr id="362498178" name="Ink 431"/>
+                <wp:cNvGraphicFramePr/>
+                <a:graphic xmlns:a="http://schemas.openxmlformats.org/drawingml/2006/main">
+                  <a:graphicData uri="http://schemas.microsoft.com/office/word/2010/wordprocessingInk">
+                    <w14:contentPart bwMode="auto" r:id="rId269">
+                      <w14:nvContentPartPr>
+                        <w14:cNvContentPartPr/>
+                      </w14:nvContentPartPr>
+                      <w14:xfrm>
+                        <a:off x="0" y="0"/>
+                        <a:ext cx="144720" cy="25920"/>
+                      </w14:xfrm>
+                    </w14:contentPart>
+                  </a:graphicData>
+                </a:graphic>
+              </wp:anchor>
+            </w:drawing>
+          </mc:Choice>
+          <mc:Fallback>
+            <w:pict>
+              <v:shape w14:anchorId="03FDCDB0" id="Ink 431" o:spid="_x0000_s1026" type="#_x0000_t75" style="position:absolute;margin-left:270.85pt;margin-top:4pt;width:12.85pt;height:3.5pt;z-index:252519424;visibility:visible;mso-wrap-style:square;mso-wrap-distance-left:9pt;mso-wrap-distance-top:0;mso-wrap-distance-right:9pt;mso-wrap-distance-bottom:0;mso-position-horizontal:absolute;mso-position-horizontal-relative:text;mso-position-vertical:absolute;mso-position-vertical-relative:text" o:gfxdata="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">
+                <v:imagedata r:id="rId270" o:title=""/>
+              </v:shape>
+            </w:pict>
+          </mc:Fallback>
+        </mc:AlternateContent>
+      </w:r>
+      <w:r>
+        <w:rPr>
+          <w:noProof/>
+        </w:rPr>
+        <mc:AlternateContent>
+          <mc:Choice Requires="wpi">
+            <w:drawing>
+              <wp:anchor distT="0" distB="0" distL="114300" distR="114300" simplePos="0" relativeHeight="252518400" behindDoc="0" locked="0" layoutInCell="1" allowOverlap="1" wp14:anchorId="456C4A79" wp14:editId="4FB99AB9">
+                <wp:simplePos x="0" y="0"/>
+                <wp:positionH relativeFrom="column">
+                  <wp:posOffset>3480064</wp:posOffset>
+                </wp:positionH>
+                <wp:positionV relativeFrom="paragraph">
+                  <wp:posOffset>-4543</wp:posOffset>
+                </wp:positionV>
+                <wp:extent cx="18720" cy="145800"/>
+                <wp:effectExtent l="38100" t="38100" r="57785" b="45085"/>
+                <wp:wrapNone/>
+                <wp:docPr id="386720980" name="Ink 430"/>
+                <wp:cNvGraphicFramePr/>
+                <a:graphic xmlns:a="http://schemas.openxmlformats.org/drawingml/2006/main">
+                  <a:graphicData uri="http://schemas.microsoft.com/office/word/2010/wordprocessingInk">
+                    <w14:contentPart bwMode="auto" r:id="rId271">
+                      <w14:nvContentPartPr>
+                        <w14:cNvContentPartPr/>
+                      </w14:nvContentPartPr>
+                      <w14:xfrm>
+                        <a:off x="0" y="0"/>
+                        <a:ext cx="18720" cy="145800"/>
+                      </w14:xfrm>
+                    </w14:contentPart>
+                  </a:graphicData>
+                </a:graphic>
+              </wp:anchor>
+            </w:drawing>
+          </mc:Choice>
+          <mc:Fallback>
+            <w:pict>
+              <v:shape w14:anchorId="6EB13FF9" id="Ink 430" o:spid="_x0000_s1026" type="#_x0000_t75" style="position:absolute;margin-left:273.3pt;margin-top:-1.05pt;width:2.85pt;height:12.9pt;z-index:252518400;visibility:visible;mso-wrap-style:square;mso-wrap-distance-left:9pt;mso-wrap-distance-top:0;mso-wrap-distance-right:9pt;mso-wrap-distance-bottom:0;mso-position-horizontal:absolute;mso-position-horizontal-relative:text;mso-position-vertical:absolute;mso-position-vertical-relative:text" o:gfxdata="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">
+                <v:imagedata r:id="rId272" o:title=""/>
+              </v:shape>
+            </w:pict>
+          </mc:Fallback>
+        </mc:AlternateContent>
+      </w:r>
+      <w:r>
+        <w:rPr>
+          <w:noProof/>
+        </w:rPr>
+        <mc:AlternateContent>
+          <mc:Choice Requires="wpi">
+            <w:drawing>
+              <wp:anchor distT="0" distB="0" distL="114300" distR="114300" simplePos="0" relativeHeight="252517376" behindDoc="0" locked="0" layoutInCell="1" allowOverlap="1" wp14:anchorId="4A62BB41" wp14:editId="5AE3370E">
+                <wp:simplePos x="0" y="0"/>
+                <wp:positionH relativeFrom="column">
+                  <wp:posOffset>3436864</wp:posOffset>
+                </wp:positionH>
+                <wp:positionV relativeFrom="paragraph">
+                  <wp:posOffset>26057</wp:posOffset>
+                </wp:positionV>
+                <wp:extent cx="2880" cy="139680"/>
+                <wp:effectExtent l="57150" t="38100" r="54610" b="51435"/>
+                <wp:wrapNone/>
+                <wp:docPr id="1624198184" name="Ink 429"/>
+                <wp:cNvGraphicFramePr/>
+                <a:graphic xmlns:a="http://schemas.openxmlformats.org/drawingml/2006/main">
+                  <a:graphicData uri="http://schemas.microsoft.com/office/word/2010/wordprocessingInk">
+                    <w14:contentPart bwMode="auto" r:id="rId273">
+                      <w14:nvContentPartPr>
+                        <w14:cNvContentPartPr/>
+                      </w14:nvContentPartPr>
+                      <w14:xfrm>
+                        <a:off x="0" y="0"/>
+                        <a:ext cx="2880" cy="139680"/>
+                      </w14:xfrm>
+                    </w14:contentPart>
+                  </a:graphicData>
+                </a:graphic>
+              </wp:anchor>
+            </w:drawing>
+          </mc:Choice>
+          <mc:Fallback>
+            <w:pict>
+              <v:shape w14:anchorId="7CD616F2" id="Ink 429" o:spid="_x0000_s1026" type="#_x0000_t75" style="position:absolute;margin-left:269.9pt;margin-top:1.35pt;width:1.65pt;height:12.45pt;z-index:252517376;visibility:visible;mso-wrap-style:square;mso-wrap-distance-left:9pt;mso-wrap-distance-top:0;mso-wrap-distance-right:9pt;mso-wrap-distance-bottom:0;mso-position-horizontal:absolute;mso-position-horizontal-relative:text;mso-position-vertical:absolute;mso-position-vertical-relative:text" o:gfxdata="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">
+                <v:imagedata r:id="rId274" o:title=""/>
+              </v:shape>
+            </w:pict>
+          </mc:Fallback>
+        </mc:AlternateContent>
+      </w:r>
+      <w:r>
+        <w:rPr>
+          <w:noProof/>
+        </w:rPr>
+        <mc:AlternateContent>
+          <mc:Choice Requires="wpi">
+            <w:drawing>
+              <wp:anchor distT="0" distB="0" distL="114300" distR="114300" simplePos="0" relativeHeight="252516352" behindDoc="0" locked="0" layoutInCell="1" allowOverlap="1" wp14:anchorId="36378949" wp14:editId="33FB975E">
+                <wp:simplePos x="0" y="0"/>
+                <wp:positionH relativeFrom="column">
+                  <wp:posOffset>3209704</wp:posOffset>
+                </wp:positionH>
+                <wp:positionV relativeFrom="paragraph">
+                  <wp:posOffset>14897</wp:posOffset>
+                </wp:positionV>
+                <wp:extent cx="74520" cy="144000"/>
+                <wp:effectExtent l="19050" t="38100" r="40005" b="46990"/>
+                <wp:wrapNone/>
+                <wp:docPr id="961104455" name="Ink 428"/>
+                <wp:cNvGraphicFramePr/>
+                <a:graphic xmlns:a="http://schemas.openxmlformats.org/drawingml/2006/main">
+                  <a:graphicData uri="http://schemas.microsoft.com/office/word/2010/wordprocessingInk">
+                    <w14:contentPart bwMode="auto" r:id="rId275">
+                      <w14:nvContentPartPr>
+                        <w14:cNvContentPartPr/>
+                      </w14:nvContentPartPr>
+                      <w14:xfrm>
+                        <a:off x="0" y="0"/>
+                        <a:ext cx="74520" cy="144000"/>
+                      </w14:xfrm>
+                    </w14:contentPart>
+                  </a:graphicData>
+                </a:graphic>
+              </wp:anchor>
+            </w:drawing>
+          </mc:Choice>
+          <mc:Fallback>
+            <w:pict>
+              <v:shape w14:anchorId="19B40E22" id="Ink 428" o:spid="_x0000_s1026" type="#_x0000_t75" style="position:absolute;margin-left:252.05pt;margin-top:.45pt;width:7.25pt;height:12.8pt;z-index:252516352;visibility:visible;mso-wrap-style:square;mso-wrap-distance-left:9pt;mso-wrap-distance-top:0;mso-wrap-distance-right:9pt;mso-wrap-distance-bottom:0;mso-position-horizontal:absolute;mso-position-horizontal-relative:text;mso-position-vertical:absolute;mso-position-vertical-relative:text" o:gfxdata="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">
+                <v:imagedata r:id="rId276" o:title=""/>
+              </v:shape>
+            </w:pict>
+          </mc:Fallback>
+        </mc:AlternateContent>
+      </w:r>
+      <w:r>
+        <w:rPr>
+          <w:noProof/>
+        </w:rPr>
+        <mc:AlternateContent>
+          <mc:Choice Requires="wpi">
+            <w:drawing>
+              <wp:anchor distT="0" distB="0" distL="114300" distR="114300" simplePos="0" relativeHeight="252515328" behindDoc="0" locked="0" layoutInCell="1" allowOverlap="1" wp14:anchorId="61C4C929" wp14:editId="11E68D1D">
+                <wp:simplePos x="0" y="0"/>
+                <wp:positionH relativeFrom="column">
+                  <wp:posOffset>3028624</wp:posOffset>
+                </wp:positionH>
+                <wp:positionV relativeFrom="paragraph">
+                  <wp:posOffset>27497</wp:posOffset>
+                </wp:positionV>
+                <wp:extent cx="160560" cy="106560"/>
+                <wp:effectExtent l="57150" t="38100" r="49530" b="46355"/>
+                <wp:wrapNone/>
+                <wp:docPr id="849514580" name="Ink 427"/>
+                <wp:cNvGraphicFramePr/>
+                <a:graphic xmlns:a="http://schemas.openxmlformats.org/drawingml/2006/main">
+                  <a:graphicData uri="http://schemas.microsoft.com/office/word/2010/wordprocessingInk">
+                    <w14:contentPart bwMode="auto" r:id="rId277">
+                      <w14:nvContentPartPr>
+                        <w14:cNvContentPartPr/>
+                      </w14:nvContentPartPr>
+                      <w14:xfrm>
+                        <a:off x="0" y="0"/>
+                        <a:ext cx="160560" cy="106560"/>
+                      </w14:xfrm>
+                    </w14:contentPart>
+                  </a:graphicData>
+                </a:graphic>
+              </wp:anchor>
+            </w:drawing>
+          </mc:Choice>
+          <mc:Fallback>
+            <w:pict>
+              <v:shape w14:anchorId="17B8E1C2" id="Ink 427" o:spid="_x0000_s1026" type="#_x0000_t75" style="position:absolute;margin-left:237.75pt;margin-top:1.45pt;width:14.1pt;height:9.85pt;z-index:252515328;visibility:visible;mso-wrap-style:square;mso-wrap-distance-left:9pt;mso-wrap-distance-top:0;mso-wrap-distance-right:9pt;mso-wrap-distance-bottom:0;mso-position-horizontal:absolute;mso-position-horizontal-relative:text;mso-position-vertical:absolute;mso-position-vertical-relative:text" o:gfxdata="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">
+                <v:imagedata r:id="rId278" o:title=""/>
+              </v:shape>
+            </w:pict>
+          </mc:Fallback>
+        </mc:AlternateContent>
+      </w:r>
+      <w:r>
+        <w:rPr>
+          <w:noProof/>
+        </w:rPr>
+        <mc:AlternateContent>
+          <mc:Choice Requires="wpi">
+            <w:drawing>
+              <wp:anchor distT="0" distB="0" distL="114300" distR="114300" simplePos="0" relativeHeight="252514304" behindDoc="0" locked="0" layoutInCell="1" allowOverlap="1" wp14:anchorId="5AAE556E" wp14:editId="42CCAA11">
+                <wp:simplePos x="0" y="0"/>
+                <wp:positionH relativeFrom="column">
+                  <wp:posOffset>2913784</wp:posOffset>
+                </wp:positionH>
+                <wp:positionV relativeFrom="paragraph">
+                  <wp:posOffset>30737</wp:posOffset>
+                </wp:positionV>
+                <wp:extent cx="87480" cy="103320"/>
+                <wp:effectExtent l="38100" t="38100" r="46355" b="49530"/>
+                <wp:wrapNone/>
+                <wp:docPr id="561889840" name="Ink 426"/>
+                <wp:cNvGraphicFramePr/>
+                <a:graphic xmlns:a="http://schemas.openxmlformats.org/drawingml/2006/main">
+                  <a:graphicData uri="http://schemas.microsoft.com/office/word/2010/wordprocessingInk">
+                    <w14:contentPart bwMode="auto" r:id="rId279">
+                      <w14:nvContentPartPr>
+                        <w14:cNvContentPartPr/>
+                      </w14:nvContentPartPr>
+                      <w14:xfrm>
+                        <a:off x="0" y="0"/>
+                        <a:ext cx="87480" cy="103320"/>
+                      </w14:xfrm>
+                    </w14:contentPart>
+                  </a:graphicData>
+                </a:graphic>
+              </wp:anchor>
+            </w:drawing>
+          </mc:Choice>
+          <mc:Fallback>
+            <w:pict>
+              <v:shape w14:anchorId="47ACD79E" id="Ink 426" o:spid="_x0000_s1026" type="#_x0000_t75" style="position:absolute;margin-left:228.75pt;margin-top:1.7pt;width:8.35pt;height:9.55pt;z-index:252514304;visibility:visible;mso-wrap-style:square;mso-wrap-distance-left:9pt;mso-wrap-distance-top:0;mso-wrap-distance-right:9pt;mso-wrap-distance-bottom:0;mso-position-horizontal:absolute;mso-position-horizontal-relative:text;mso-position-vertical:absolute;mso-position-vertical-relative:text" o:gfxdata="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">
+                <v:imagedata r:id="rId280" o:title=""/>
+              </v:shape>
+            </w:pict>
+          </mc:Fallback>
+        </mc:AlternateContent>
+      </w:r>
+      <w:r>
+        <w:rPr>
+          <w:noProof/>
+        </w:rPr>
+        <mc:AlternateContent>
+          <mc:Choice Requires="wpi">
+            <w:drawing>
+              <wp:anchor distT="0" distB="0" distL="114300" distR="114300" simplePos="0" relativeHeight="252513280" behindDoc="0" locked="0" layoutInCell="1" allowOverlap="1" wp14:anchorId="3801C984" wp14:editId="12B58AF8">
+                <wp:simplePos x="0" y="0"/>
+                <wp:positionH relativeFrom="column">
+                  <wp:posOffset>2832424</wp:posOffset>
+                </wp:positionH>
+                <wp:positionV relativeFrom="paragraph">
+                  <wp:posOffset>-49183</wp:posOffset>
+                </wp:positionV>
+                <wp:extent cx="92880" cy="187560"/>
+                <wp:effectExtent l="38100" t="38100" r="40640" b="41275"/>
+                <wp:wrapNone/>
+                <wp:docPr id="1096416602" name="Ink 425"/>
+                <wp:cNvGraphicFramePr/>
+                <a:graphic xmlns:a="http://schemas.openxmlformats.org/drawingml/2006/main">
+                  <a:graphicData uri="http://schemas.microsoft.com/office/word/2010/wordprocessingInk">
+                    <w14:contentPart bwMode="auto" r:id="rId281">
+                      <w14:nvContentPartPr>
+                        <w14:cNvContentPartPr/>
+                      </w14:nvContentPartPr>
+                      <w14:xfrm>
+                        <a:off x="0" y="0"/>
+                        <a:ext cx="92880" cy="187560"/>
+                      </w14:xfrm>
+                    </w14:contentPart>
+                  </a:graphicData>
+                </a:graphic>
+              </wp:anchor>
+            </w:drawing>
+          </mc:Choice>
+          <mc:Fallback>
+            <w:pict>
+              <v:shape w14:anchorId="7AA770A5" id="Ink 425" o:spid="_x0000_s1026" type="#_x0000_t75" style="position:absolute;margin-left:222.35pt;margin-top:-4.55pt;width:8.7pt;height:16.15pt;z-index:252513280;visibility:visible;mso-wrap-style:square;mso-wrap-distance-left:9pt;mso-wrap-distance-top:0;mso-wrap-distance-right:9pt;mso-wrap-distance-bottom:0;mso-position-horizontal:absolute;mso-position-horizontal-relative:text;mso-position-vertical:absolute;mso-position-vertical-relative:text" o:gfxdata="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">
+                <v:imagedata r:id="rId282" o:title=""/>
+              </v:shape>
+            </w:pict>
+          </mc:Fallback>
+        </mc:AlternateContent>
+      </w:r>
+      <w:r>
+        <w:rPr>
+          <w:noProof/>
+        </w:rPr>
+        <mc:AlternateContent>
+          <mc:Choice Requires="wpi">
+            <w:drawing>
+              <wp:anchor distT="0" distB="0" distL="114300" distR="114300" simplePos="0" relativeHeight="252512256" behindDoc="0" locked="0" layoutInCell="1" allowOverlap="1" wp14:anchorId="0494CA04" wp14:editId="0553D310">
+                <wp:simplePos x="0" y="0"/>
+                <wp:positionH relativeFrom="column">
+                  <wp:posOffset>2675464</wp:posOffset>
+                </wp:positionH>
+                <wp:positionV relativeFrom="paragraph">
+                  <wp:posOffset>3737</wp:posOffset>
+                </wp:positionV>
+                <wp:extent cx="124200" cy="134640"/>
+                <wp:effectExtent l="38100" t="38100" r="28575" b="55880"/>
+                <wp:wrapNone/>
+                <wp:docPr id="1402691867" name="Ink 424"/>
+                <wp:cNvGraphicFramePr/>
+                <a:graphic xmlns:a="http://schemas.openxmlformats.org/drawingml/2006/main">
+                  <a:graphicData uri="http://schemas.microsoft.com/office/word/2010/wordprocessingInk">
+                    <w14:contentPart bwMode="auto" r:id="rId283">
+                      <w14:nvContentPartPr>
+                        <w14:cNvContentPartPr/>
+                      </w14:nvContentPartPr>
+                      <w14:xfrm>
+                        <a:off x="0" y="0"/>
+                        <a:ext cx="124200" cy="134640"/>
+                      </w14:xfrm>
+                    </w14:contentPart>
+                  </a:graphicData>
+                </a:graphic>
+              </wp:anchor>
+            </w:drawing>
+          </mc:Choice>
+          <mc:Fallback>
+            <w:pict>
+              <v:shape w14:anchorId="41480E97" id="Ink 424" o:spid="_x0000_s1026" type="#_x0000_t75" style="position:absolute;margin-left:209.95pt;margin-top:-.4pt;width:11.2pt;height:12pt;z-index:252512256;visibility:visible;mso-wrap-style:square;mso-wrap-distance-left:9pt;mso-wrap-distance-top:0;mso-wrap-distance-right:9pt;mso-wrap-distance-bottom:0;mso-position-horizontal:absolute;mso-position-horizontal-relative:text;mso-position-vertical:absolute;mso-position-vertical-relative:text" o:gfxdata="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">
+                <v:imagedata r:id="rId284" o:title=""/>
+              </v:shape>
+            </w:pict>
+          </mc:Fallback>
+        </mc:AlternateContent>
+      </w:r>
+      <w:r>
+        <w:rPr>
+          <w:noProof/>
+        </w:rPr>
+        <mc:AlternateContent>
+          <mc:Choice Requires="wpi">
+            <w:drawing>
+              <wp:anchor distT="0" distB="0" distL="114300" distR="114300" simplePos="0" relativeHeight="252511232" behindDoc="0" locked="0" layoutInCell="1" allowOverlap="1" wp14:anchorId="290D0A24" wp14:editId="0810F7CC">
+                <wp:simplePos x="0" y="0"/>
+                <wp:positionH relativeFrom="column">
+                  <wp:posOffset>1793875</wp:posOffset>
+                </wp:positionH>
+                <wp:positionV relativeFrom="paragraph">
+                  <wp:posOffset>-86995</wp:posOffset>
+                </wp:positionV>
+                <wp:extent cx="652245" cy="241140"/>
+                <wp:effectExtent l="57150" t="38100" r="52705" b="45085"/>
+                <wp:wrapNone/>
+                <wp:docPr id="487116840" name="Ink 423"/>
+                <wp:cNvGraphicFramePr/>
+                <a:graphic xmlns:a="http://schemas.openxmlformats.org/drawingml/2006/main">
+                  <a:graphicData uri="http://schemas.microsoft.com/office/word/2010/wordprocessingInk">
+                    <w14:contentPart bwMode="auto" r:id="rId285">
+                      <w14:nvContentPartPr>
+                        <w14:cNvContentPartPr/>
+                      </w14:nvContentPartPr>
+                      <w14:xfrm>
+                        <a:off x="0" y="0"/>
+                        <a:ext cx="652245" cy="241140"/>
+                      </w14:xfrm>
+                    </w14:contentPart>
+                  </a:graphicData>
+                </a:graphic>
+              </wp:anchor>
+            </w:drawing>
+          </mc:Choice>
+          <mc:Fallback>
+            <w:pict>
+              <v:shape w14:anchorId="1B89C6C9" id="Ink 423" o:spid="_x0000_s1026" type="#_x0000_t75" style="position:absolute;margin-left:140.55pt;margin-top:-7.55pt;width:52.75pt;height:20.4pt;z-index:252511232;visibility:visible;mso-wrap-style:square;mso-wrap-distance-left:9pt;mso-wrap-distance-top:0;mso-wrap-distance-right:9pt;mso-wrap-distance-bottom:0;mso-position-horizontal:absolute;mso-position-horizontal-relative:text;mso-position-vertical:absolute;mso-position-vertical-relative:text" o:gfxdata="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">
+                <v:imagedata r:id="rId286" o:title=""/>
+              </v:shape>
+            </w:pict>
+          </mc:Fallback>
+        </mc:AlternateContent>
+      </w:r>
+    </w:p>
+    <w:p>
+      <w:bookmarkStart w:id="12" w:name="_Toc141473998"/>
+      <w:r>
+        <w:rPr>
+          <w:noProof/>
+        </w:rPr>
+        <mc:AlternateContent>
+          <mc:Choice Requires="wpi">
+            <w:drawing>
+              <wp:anchor distT="0" distB="0" distL="114300" distR="114300" simplePos="0" relativeHeight="252534784" behindDoc="0" locked="0" layoutInCell="1" allowOverlap="1" wp14:anchorId="491EEEA7" wp14:editId="2DAAC0AC">
+                <wp:simplePos x="0" y="0"/>
+                <wp:positionH relativeFrom="column">
+                  <wp:posOffset>2709545</wp:posOffset>
+                </wp:positionH>
+                <wp:positionV relativeFrom="paragraph">
+                  <wp:posOffset>-48895</wp:posOffset>
+                </wp:positionV>
+                <wp:extent cx="461980" cy="227330"/>
+                <wp:effectExtent l="38100" t="38100" r="0" b="58420"/>
+                <wp:wrapNone/>
+                <wp:docPr id="166401272" name="Ink 451"/>
+                <wp:cNvGraphicFramePr/>
+                <a:graphic xmlns:a="http://schemas.openxmlformats.org/drawingml/2006/main">
+                  <a:graphicData uri="http://schemas.microsoft.com/office/word/2010/wordprocessingInk">
+                    <w14:contentPart bwMode="auto" r:id="rId287">
+                      <w14:nvContentPartPr>
+                        <w14:cNvContentPartPr/>
+                      </w14:nvContentPartPr>
+                      <w14:xfrm>
+                        <a:off x="0" y="0"/>
+                        <a:ext cx="461980" cy="227330"/>
+                      </w14:xfrm>
+                    </w14:contentPart>
+                  </a:graphicData>
+                </a:graphic>
+              </wp:anchor>
+            </w:drawing>
+          </mc:Choice>
+          <mc:Fallback>
+            <w:pict>
+              <v:shape w14:anchorId="33BD0906" id="Ink 451" o:spid="_x0000_s1026" type="#_x0000_t75" style="position:absolute;margin-left:212.65pt;margin-top:-4.55pt;width:37.8pt;height:19.3pt;z-index:252534784;visibility:visible;mso-wrap-style:square;mso-wrap-distance-left:9pt;mso-wrap-distance-top:0;mso-wrap-distance-right:9pt;mso-wrap-distance-bottom:0;mso-position-horizontal:absolute;mso-position-horizontal-relative:text;mso-position-vertical:absolute;mso-position-vertical-relative:text" o:gfxdata="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">
+                <v:imagedata r:id="rId288" o:title=""/>
+              </v:shape>
+            </w:pict>
+          </mc:Fallback>
+        </mc:AlternateContent>
+      </w:r>
+      <w:r>
+        <w:rPr>
+          <w:noProof/>
+        </w:rPr>
+        <mc:AlternateContent>
+          <mc:Choice Requires="wpi">
+            <w:drawing>
+              <wp:anchor distT="0" distB="0" distL="114300" distR="114300" simplePos="0" relativeHeight="252535808" behindDoc="0" locked="0" layoutInCell="1" allowOverlap="1" wp14:anchorId="2E1B50B6" wp14:editId="0AAE511E">
+                <wp:simplePos x="0" y="0"/>
+                <wp:positionH relativeFrom="column">
+                  <wp:posOffset>1724660</wp:posOffset>
+                </wp:positionH>
+                <wp:positionV relativeFrom="paragraph">
+                  <wp:posOffset>-116840</wp:posOffset>
+                </wp:positionV>
+                <wp:extent cx="743255" cy="290980"/>
+                <wp:effectExtent l="38100" t="38100" r="0" b="52070"/>
+                <wp:wrapNone/>
+                <wp:docPr id="1507843520" name="Ink 452"/>
+                <wp:cNvGraphicFramePr/>
+                <a:graphic xmlns:a="http://schemas.openxmlformats.org/drawingml/2006/main">
+                  <a:graphicData uri="http://schemas.microsoft.com/office/word/2010/wordprocessingInk">
+                    <w14:contentPart bwMode="auto" r:id="rId289">
+                      <w14:nvContentPartPr>
+                        <w14:cNvContentPartPr/>
+                      </w14:nvContentPartPr>
+                      <w14:xfrm>
+                        <a:off x="0" y="0"/>
+                        <a:ext cx="743255" cy="290980"/>
+                      </w14:xfrm>
+                    </w14:contentPart>
+                  </a:graphicData>
+                </a:graphic>
+              </wp:anchor>
+            </w:drawing>
+          </mc:Choice>
+          <mc:Fallback>
+            <w:pict>
+              <v:shape w14:anchorId="1DFB5834" id="Ink 452" o:spid="_x0000_s1026" type="#_x0000_t75" style="position:absolute;margin-left:135.1pt;margin-top:-9.9pt;width:59.9pt;height:24.3pt;z-index:252535808;visibility:visible;mso-wrap-style:square;mso-wrap-distance-left:9pt;mso-wrap-distance-top:0;mso-wrap-distance-right:9pt;mso-wrap-distance-bottom:0;mso-position-horizontal:absolute;mso-position-horizontal-relative:text;mso-position-vertical:absolute;mso-position-vertical-relative:text" o:gfxdata="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">
+                <v:imagedata r:id="rId290" o:title=""/>
+              </v:shape>
+            </w:pict>
+          </mc:Fallback>
+        </mc:AlternateContent>
+      </w:r>
+    </w:p>
+    <w:p>
+      <w:r>
+        <w:t xml:space="preserve">This seems great on </w:t>
+      </w:r>
+      <w:r>
+        <w:t>paper but</w:t>
+      </w:r>
+      <w:r>
+        <w:t xml:space="preserve"> does not account for </w:t>
+      </w:r>
+      <w:r>
+        <w:t xml:space="preserve">the end of a turn, where the robot may overcompensate for how much to turn by. We can solve this through </w:t>
+      </w:r>
+      <w:r>
+        <w:t>incorporating</w:t>
+      </w:r>
+      <w:r>
+        <w:t xml:space="preserve"> both </w:t>
+      </w:r>
+      <w:r>
+        <w:t>methods of finding the gradient</w:t>
+      </w:r>
+      <w:r>
+        <w:t xml:space="preserve">. Applying the </w:t>
+      </w:r>
+      <w:r>
+        <w:t xml:space="preserve">second formula when the change in error </w:t>
+      </w:r>
+      <w:r>
+        <w:t xml:space="preserve">spreads from 0,  and the first formula when the error </w:t>
+      </w:r>
+      <w:r>
+        <w:t xml:space="preserve">returns to 0. </w:t>
       </w:r>
     </w:p>
     <w:p>
       <w:pPr>
         <w:pStyle w:val="Heading2"/>
       </w:pPr>
-      <w:bookmarkStart w:id="12" w:name="_Toc141473998"/>
       <w:r>
         <w:t>Intersection Handling</w:t>
       </w:r>
@@ -5986,7 +8189,6 @@
       </w:pPr>
       <w:bookmarkStart w:id="13" w:name="_Toc141473999"/>
       <w:r>
-        <w:lastRenderedPageBreak/>
         <w:t>Obstacle Detection</w:t>
       </w:r>
       <w:bookmarkEnd w:id="13"/>
@@ -7642,6 +9844,376 @@
 </inkml:ink>
 </file>
 
+<file path=word/ink/ink100.xml><?xml version="1.0" encoding="utf-8"?>
+<inkml:ink xmlns:inkml="http://www.w3.org/2003/InkML">
+  <inkml:definitions>
+    <inkml:context xml:id="ctx0">
+      <inkml:inkSource xml:id="inkSrc0">
+        <inkml:traceFormat>
+          <inkml:channel name="X" type="integer" min="-2.14748E9" max="2.14748E9" units="cm"/>
+          <inkml:channel name="Y" type="integer" min="-2.14748E9" max="2.14748E9" units="cm"/>
+          <inkml:channel name="F" type="integer" max="32767" units="dev"/>
+        </inkml:traceFormat>
+        <inkml:channelProperties>
+          <inkml:channelProperty channel="X" name="resolution" value="1000" units="1/cm"/>
+          <inkml:channelProperty channel="Y" name="resolution" value="1000" units="1/cm"/>
+          <inkml:channelProperty channel="F" name="resolution" value="0" units="1/dev"/>
+        </inkml:channelProperties>
+      </inkml:inkSource>
+      <inkml:timestamp xml:id="ts0" timeString="2023-08-05T05:58:53.352"/>
+    </inkml:context>
+    <inkml:brush xml:id="br0">
+      <inkml:brushProperty name="width" value="0.05" units="cm"/>
+      <inkml:brushProperty name="height" value="0.05" units="cm"/>
+    </inkml:brush>
+  </inkml:definitions>
+  <inkml:trace contextRef="#ctx0" brushRef="#br0">286 85 11349,'0'0'12611,"-1"6"-12165,-1 1-352,0-1 1,0 0-1,-1 0 1,0 0-1,0 0 0,-1 0 1,0 0-1,0-1 1,0 0-1,-7 7 0,-58 50 555,30-28-399,31-27-228,-20 17 63,1 2 0,-42 53 0,69-79-83,0 1 0,-1-1 0,1 0 0,0 0 0,0 1 0,0-1 0,-1 0-1,1 1 1,0-1 0,0 0 0,0 1 0,0-1 0,0 1 0,-1-1 0,1 0 0,0 1 0,0-1-1,0 1 1,0-1 0,0 0 0,0 1 0,0-1 0,1 0 0,-1 1 0,0-1 0,0 1 0,0-1 0,0 0-1,0 1 1,0-1 0,1 0 0,-1 1 0,0-1 0,0 0 0,1 1 0,-1-1 0,0 0 0,0 0 0,1 1-1,0-1 1,22 6 185,43-5 226,-48-2-336,67 3 43,94-5-125,-177 3 4,-1 0 0,1 0 1,-1-1-1,0 1 0,1-1 0,-1 1 0,0-1 1,0 1-1,1-1 0,-1 0 0,0 1 0,0-1 1,0 0-1,0 0 0,0 0 0,0 0 0,0 0 1,0 0-1,0 0 0,0-1 0,0 1 0,-1 0 1,2-2-1,-1-1 2,0 0 0,1-1 0,-2 1 0,1 0 0,0 0 0,-1 0 0,0-1-1,0-4 1,-1-2 5,0 0 0,-1 0 0,0 0-1,-1 0 1,-7-18 0,1 13-3,-1 0 1,0 0-1,-2 2 1,1-1-1,-2 1 1,0 1-1,0 0 1,-1 1-1,-1 1 1,0 0-1,-1 1 1,-17-9-1,14 6 630,14 6-2228,32 4-17495</inkml:trace>
+  <inkml:trace contextRef="#ctx0" brushRef="#br0" timeOffset="517.05">494 362 11605,'0'0'7753,"19"-2"-7195,-3 1-511,1-1 1,-1-1-1,0 0 0,24-9 1,-35 10-43,0 1-1,-1-1 1,1 0 0,0-1-1,-1 1 1,0-1 0,0 0-1,1 0 1,-2 0 0,1-1-1,0 1 1,-1-1 0,1 0-1,-1 0 1,0 0 0,-1 0-1,1-1 1,-1 1 0,0-1 0,0 1-1,0-1 1,0 0 0,1-8-1,-3 8-2,1 0 0,-1 0-1,0 1 1,-1-1 0,1 0 0,-1 0-1,0 0 1,0 1 0,-1-1 0,1 0-1,-1 1 1,0-1 0,0 1-1,0 0 1,-6-8 0,6 10 40,0 0-1,0 0 1,0 0 0,0 0-1,0 0 1,-1 1 0,1-1-1,0 1 1,-1-1 0,1 1-1,-1 0 1,0 0 0,1 0-1,-1 0 1,0 1 0,1-1-1,-1 1 1,0 0 0,0-1-1,0 1 1,1 0 0,-1 1-1,0-1 1,0 0 0,1 1 0,-1 0-1,0 0 1,1-1 0,-4 3-1,1 0 0,0 0-1,1 0 1,-1 0-1,1 1 1,0 0-1,0 0 1,0 0-1,0 0 1,1 0-1,0 1 1,0 0-1,0-1 1,0 1-1,1 0 1,-2 7-1,-2 2 3,1 2 0,0-1 0,1 1-1,-2 16 1,5-21-18,-1 1 0,2-1 0,0 0 0,0 1 0,1-1 0,0 0 0,1 0 0,0 0 0,7 22 0,-6-28-42,-1-1 0,1 1 0,-1 0 0,1-1-1,1 0 1,-1 0 0,0 0 0,1 0 0,0 0 0,0-1 0,0 1-1,1-1 1,-1 0 0,1 0 0,-1-1 0,1 0 0,0 1 0,0-2-1,0 1 1,0 0 0,0-1 0,11 1 0,35 2-2255,-18-9-2390,-8-6-2325</inkml:trace>
+  <inkml:trace contextRef="#ctx0" brushRef="#br0" timeOffset="855.64">1001 1 10181,'0'0'9361,"-15"21"-8208,-45 72 23,53-81-969,1 0-1,1 0 0,0 0 0,1 0 0,0 1 0,1 0 0,0 0 1,1-1-1,0 2 0,1-1 0,1 0 0,0 0 0,3 18 0,-1 2 190,-1-13-190,1 0 0,1-1 0,9 34 0,-9-43-200,0 0 1,0-1-1,1 0 1,1 1-1,0-1 0,0-1 1,0 1-1,1-1 1,9 10-1,-14-17-105,1 1 0,-1-1 0,1 0 0,0 0 1,0 0-1,-1 0 0,1 0 0,0 0 0,0 0 0,0 0 0,0-1 0,0 1 0,3 0 0,15 0-3842,-18-1 3339,13 0-5441</inkml:trace>
+  <inkml:trace contextRef="#ctx0" brushRef="#br0" timeOffset="1187.73">1150 214 1745,'0'0'25057,"8"15"-23638,24 58-419,-17-34-636,1 0 0,3-1 1,45 68-1,-60-101-361,1 0 0,1 0-1,-1 0 1,1-1 0,0 0 0,0 0 0,0 0-1,1-1 1,12 6 0,-17-8-19,0-1-1,0 1 1,1 0-1,-1-1 1,0 1-1,0-1 1,1 1-1,-1-1 1,0 0-1,1 0 1,-1 0-1,0-1 1,1 1-1,-1 0 1,0-1-1,0 1 0,0-1 1,1 0-1,-1 0 1,0 0-1,0 0 1,0 0-1,0 0 1,0-1-1,0 1 1,-1-1-1,1 1 1,0-1-1,-1 0 1,1 1-1,-1-1 1,0 0-1,1 0 1,0-3-1,3-12-173,-1 0-1,0 0 1,-1 0-1,-1 0 1,-1 0-1,0-1 1,-2 1-1,-2-22 1,2 13-171,-5-28-1307,-2 20-2435</inkml:trace>
+  <inkml:trace contextRef="#ctx0" brushRef="#br0" timeOffset="2438">1756 463 10757,'0'0'8388,"18"107"-6996,-47-63-15,-8 0-288,1-4-209,7-13-384,7-5-480,11-17-16,33-41-13046</inkml:trace>
+  <inkml:trace contextRef="#ctx0" brushRef="#br0" timeOffset="2839.17">2036 148 9957,'0'0'10503,"5"0"-9233,-5 0-1226,1 0-1,0 0 1,0 1-1,0-1 1,-1 0-1,1 0 1,0 0 0,0 1-1,-1-1 1,1 0-1,0 1 1,0-1 0,-1 1-1,1-1 1,0 1-1,-1-1 1,1 1-1,-1-1 1,1 1 0,-1-1-1,1 1 1,-1 0-1,1-1 1,-1 1 0,1 1-1,5 27 694,-13 42-36,5-57-620,-6 45 95,1 74 0,7-130-172,0 0 0,0-1 0,0 1 1,1 0-1,-1-1 0,1 1 0,0 0 0,0-1 1,0 1-1,0-1 0,0 1 0,0-1 0,1 1 0,-1-1 1,1 0-1,0 0 0,-1 0 0,1 0 0,0 0 0,0 0 1,0 0-1,1-1 0,-1 1 0,0-1 0,1 0 0,-1 1 1,6 1-1,-3-2 19,1 1 1,0-1 0,0 0-1,-1 0 1,1-1 0,0 0-1,0 0 1,0 0 0,0-1-1,0 1 1,0-2 0,6-1-1,4-8 446,-14 3-1886,-9 6-3096,-10 2-1626</inkml:trace>
+  <inkml:trace contextRef="#ctx0" brushRef="#br0" timeOffset="3177.76">1982 299 9812,'0'0'8100,"127"-26"-7411,-90 26-513,-1 4-176,-7 5-1137,-7-9-2545,4 0-8483</inkml:trace>
+  <inkml:trace contextRef="#ctx0" brushRef="#br0" timeOffset="3509.88">2434 76 13078,'0'0'9300,"120"36"-7587,-94-1-769,-12 14-207,-14 13 31,0 10-192,-11-1-79,-25 0-145,-4-9-352,-8-9-16,1-13-1169,7-9-2064,3-13-6660</inkml:trace>
+  <inkml:trace contextRef="#ctx0" brushRef="#br0" timeOffset="4898.16">35 686 15431,'0'0'2449,"149"5"-1809,-3 8 1361,62 5 48,54-9-1040,41-1-129,14 1-320,-25 5-175,-44 3-385,-55-8-160,-51 5-609,-51-10-1600,-54 1-2785</inkml:trace>
+  <inkml:trace contextRef="#ctx0" brushRef="#br0" timeOffset="5700.34">979 1117 10549,'0'0'8694,"-11"16"-7987,-94 127 35,92-129-681,9-11-39,1 1 0,-1 0-1,1 0 1,-1 0 0,1 0-1,0 0 1,0 0-1,1 1 1,-4 8 0,31-13 95,-12 1-51,-1-1-1,1-1 1,-1 0 0,1-1-1,-1-1 1,0 1 0,15-7 0,-15 6-33,0 0 1,1 0 0,-1 1 0,1 1 0,19 0 0,33-5 48,-65 6-78,1 0-1,0 0 1,0 0-1,-1-1 1,1 1-1,0 0 1,-1 0 0,1-1-1,0 1 1,-1 0-1,1-1 1,-1 1-1,1-1 1,-1 1 0,1-1-1,0 1 1,-1-1-1,0 1 1,1-1-1,-1 1 1,1-1 0,-1 0-1,0 1 1,1-1-1,-1 0 1,0 1-1,0-1 1,0 0 0,1 1-1,-1-1 1,0 0-1,0 0 1,0 1-1,0-1 1,0 0 0,0 1-1,0-1 1,-1 0-1,1 0 1,0 1-1,0-1 1,0 0 0,-1 1-1,1-1 1,0 0-1,-1 1 1,1-1-1,-1 1 1,1-1 0,-1 0-1,-23-28 303,0 13-220,0 1 0,0 2 0,-52-21 0,66 32-3215</inkml:trace>
+  <inkml:trace contextRef="#ctx0" brushRef="#br0" timeOffset="6302.03">1399 1018 3362,'0'0'17477,"4"9"-16108,1 10-995,0 1 1,-2-1-1,0 1 1,-1 0 0,-1 0-1,-1-1 1,-3 33-1,1-22-263,1 0-1,2 0 1,5 37-1,-5-63-113,0-1 1,0 0-1,0 0 0,0 0 0,1 1 0,-1-1 0,1 0 0,0-1 0,0 1 0,0 0 0,0 0 0,1-1 0,-1 1 0,0-1 0,1 0 0,0 0 0,0 0 1,0 0-1,0 0 0,0-1 0,0 1 0,0-1 0,0 0 0,0 0 0,1 0 0,-1 0 0,0-1 0,1 1 0,3-1 0,1 1 6,-1-1-1,1 0 1,0-1-1,-1 1 1,1-1-1,0-1 1,-1 0-1,1 0 1,-1 0-1,0-1 0,0 0 1,8-4-1,2-3-58,27-16 139,-42 25-189,-1 0-1,1-1 1,-1 1-1,1 0 0,-1-1 1,1 1-1,-1-1 1,0 1-1,1-1 0,-1 0 1,0 0-1,0 0 1,0 1-1,-1-1 0,1 0 1,0 0-1,-1 0 1,1-3-1,-1 4 46,0 1 1,0 0-1,1-1 0,-1 1 0,0 0 1,-1-1-1,1 1 0,0 0 0,0 0 1,0-1-1,0 1 0,0 0 0,0 0 0,0-1 1,0 1-1,0 0 0,-1-1 0,1 1 1,0 0-1,0 0 0,0 0 0,-1-1 1,1 1-1,0 0 0,0 0 0,0 0 1,-1-1-1,1 1 0,0 0 0,0 0 1,-1 0-1,1 0 0,0 0 0,-1 0 0,1 0 1,0-1-1,0 1 0,-1 0 0,1 0 1,-34-1-4470</inkml:trace>
+  <inkml:trace contextRef="#ctx0" brushRef="#br0" timeOffset="6634.13">1274 1227 14983,'0'0'752,"110"-22"17,-37 13 735,0 5-992,-11-1-351,-19 5-161,-17 0-321,-19 0-1888</inkml:trace>
+</inkml:ink>
+</file>
+
+<file path=word/ink/ink101.xml><?xml version="1.0" encoding="utf-8"?>
+<inkml:ink xmlns:inkml="http://www.w3.org/2003/InkML">
+  <inkml:definitions>
+    <inkml:context xml:id="ctx0">
+      <inkml:inkSource xml:id="inkSrc0">
+        <inkml:traceFormat>
+          <inkml:channel name="X" type="integer" min="-2.14748E9" max="2.14748E9" units="cm"/>
+          <inkml:channel name="Y" type="integer" min="-2.14748E9" max="2.14748E9" units="cm"/>
+          <inkml:channel name="F" type="integer" max="32767" units="dev"/>
+        </inkml:traceFormat>
+        <inkml:channelProperties>
+          <inkml:channelProperty channel="X" name="resolution" value="1000" units="1/cm"/>
+          <inkml:channelProperty channel="Y" name="resolution" value="1000" units="1/cm"/>
+          <inkml:channelProperty channel="F" name="resolution" value="0" units="1/dev"/>
+        </inkml:channelProperties>
+      </inkml:inkSource>
+      <inkml:timestamp xml:id="ts0" timeString="2023-08-05T05:58:09.228"/>
+    </inkml:context>
+    <inkml:brush xml:id="br0">
+      <inkml:brushProperty name="width" value="0.05" units="cm"/>
+      <inkml:brushProperty name="height" value="0.05" units="cm"/>
+    </inkml:brush>
+  </inkml:definitions>
+  <inkml:trace contextRef="#ctx0" brushRef="#br0">547 185 144,'0'0'19927,"11"7"-19583,37 19-235,-46-25-108,1 0 1,0 0-1,-1 0 1,1-1-1,0 0 1,0 1-1,-1-1 0,1 0 1,0 0-1,-1 0 1,1-1-1,0 1 0,0-1 1,-1 1-1,1-1 1,-1 0-1,1 0 0,0 0 1,-1-1-1,0 1 1,1 0-1,-1-1 0,0 0 1,0 1-1,0-1 1,0 0-1,0 0 0,0 0 1,0 0-1,-1-1 1,1 1-1,1-3 0,1-1-66,-1 0-1,1-1 1,-1 1-1,0-1 1,-1 0-1,1 0 0,-1 0 1,-1 0-1,1 0 1,0-8-1,-2 14 45,0-1 0,-1 1 0,1 0 0,0 0 0,0 0 0,-1 0 0,1 0-1,0 0 1,-1-1 0,1 1 0,-1 0 0,0 0 0,1 0 0,-1 1 0,0-1 0,1 0 0,-1 0 0,0 0 0,0 0 0,0 1 0,0-1-1,0 0 1,-2 0 0,-32-8-204,29 9 202,0 0 0,0 0 0,0 0-1,-1 1 1,1 0 0,0 0 0,0 1-1,0 0 1,-7 3 0,7-1 11,0 1 0,1-1 0,0 1-1,0 0 1,0 0 0,0 1 0,1-1 0,0 1 0,0 0 0,1 0-1,-1 1 1,2-1 0,-1 1 0,0 0 0,1-1 0,1 1 0,-3 11-1,3-11 28,1-1 1,-1 0-1,1 0 0,0 0 0,0 1 0,1-1 0,-1 0 0,1 0 0,1 0 0,-1 0 0,1 0 0,0 0 0,1 0 0,-1-1 0,1 1 0,0-1 0,1 0 1,-1 0-1,9 9 0,-2-5 11,0 0 0,1-1 0,0-1-1,1 0 1,-1 0 0,1-1 0,0-1 0,1 0 0,22 6 0,-27-10-258,1 1 1,-1-1-1,1 0 1,0-1-1,-1 0 0,17-2 1,-19 0-310,0 1 0,1-1 1,-1 0-1,0 0 0,0 0 1,-1-1-1,1 0 1,0 0-1,9-8 0,9-12-3735</inkml:trace>
+  <inkml:trace contextRef="#ctx0" brushRef="#br0" timeOffset="332.08">959 0 9092,'0'0'10971,"-7"17"-10366,-1 2-475,-3 7 134,1 0-1,1 0 1,1 1 0,-7 47 0,14-61-209,0 1 1,1-1-1,1 0 0,0 0 1,1 1-1,1-1 0,0 0 1,0-1-1,1 1 0,1-1 1,9 19-1,-9-23-254,0 0-1,0-1 0,1 1 1,0-1-1,0-1 0,1 1 1,-1-1-1,1 0 0,1-1 1,-1 0-1,1 0 0,0 0 1,0-1-1,0 0 0,1-1 1,-1 0-1,18 4 0,3-3-4943,-3-3-3779</inkml:trace>
+  <inkml:trace contextRef="#ctx0" brushRef="#br0" timeOffset="955.99">1190 138 10837,'0'0'11226,"6"16"-10881,112 216 234,-118-229-579,2-1 1,-1 0 0,0 0 0,0 0-1,1 0 1,-1 0 0,1 0 0,-1 0-1,1 0 1,0 0 0,0-1 0,0 1-1,0-1 1,0 0 0,0 1 0,1-1-1,-1 0 1,0 0 0,0 0 0,1-1-1,-1 1 1,1 0 0,4 0 0,-4-2-5,-1 0 0,1 0 0,0 0 0,-1 0 0,1-1 0,-1 1 0,1-1 0,-1 1 0,0-1 0,0 0 1,0 0-1,0 0 0,0 0 0,0 0 0,0-1 0,-1 1 0,1 0 0,-1-1 0,1 1 0,0-5 0,8-12-17,-1-1-1,-1 0 1,-1-1-1,8-38 0,-9-5-7686</inkml:trace>
+  <inkml:trace contextRef="#ctx0" brushRef="#br0" timeOffset="1303.69">1615 324 13846,'0'0'5939,"-11"93"-5027,-7-40-255,0-4-385,-1-4-224,9-10-48,2-21-1041</inkml:trace>
+  <inkml:trace contextRef="#ctx0" brushRef="#br0" timeOffset="1635.77">1852 75 11397,'0'0'6987,"-1"20"-5594,-4 33-715,-6 81 501,10-113-1025,0 0 1,2 0 0,1 0 0,5 24 0,-7-42-158,1 0 0,-1 0 1,1 0-1,0-1 1,0 1-1,0 0 0,0-1 1,1 1-1,-1 0 1,1-1-1,-1 0 0,1 1 1,0-1-1,0 0 1,0 0-1,0 0 1,1 0-1,-1 0 0,0-1 1,1 1-1,-1 0 1,1-1-1,-1 0 0,1 0 1,0 0-1,0 0 1,-1 0-1,1-1 0,0 1 1,0-1-1,0 1 1,0-1-1,0 0 0,0 0 1,4-1-1,-5 0-26,0 1-1,-1-1 1,1 1-1,-1-1 0,1 0 1,-1 0-1,0 0 1,1 0-1,-1 0 1,0 0-1,1 0 0,-1 0 1,0 0-1,0 0 1,0-1-1,0 1 1,0 0-1,0-1 0,-1 1 1,1-1-1,0 1 1,-1-1-1,1 0 1,-1 1-1,1-1 0,-1-2 1,4-46-4680,-4 46 3776,0-19-5625</inkml:trace>
+  <inkml:trace contextRef="#ctx0" brushRef="#br0" timeOffset="1636.77">1757 208 13622,'0'0'5843,"139"0"-5555,-106 0-288,-8 0-672,1-4-1697,-8-5-2562</inkml:trace>
+  <inkml:trace contextRef="#ctx0" brushRef="#br0" timeOffset="1974.39">2144 43 15495,'0'0'7187,"95"98"-6466,-92-50-289,-3 6-64,0-1 160,-18 0-208,-11 1-320,0-5-32,-8-9-1088,4-14-3218,4-8-7251</inkml:trace>
+  <inkml:trace contextRef="#ctx0" brushRef="#br0" timeOffset="3979.99">0 636 10181,'0'0'5509,"4"-2"-4605,19-4 18,1 0-1,-1 2 0,1 0 1,0 1-1,0 2 1,32 2-1,150 20 176,-181-18-709,5 0-73,45-2 1,-49-2-145,1 1 0,35 6 0,101 8 487,-35-6-177,-41-3-334,19 4 5,-56-4-17,0-1-1,52-4 0,-59 0-62,180 18 211,382-14 165,-473 7-2089,-177-1-3214,-17 14-6241</inkml:trace>
+</inkml:ink>
+</file>
+
+<file path=word/ink/ink102.xml><?xml version="1.0" encoding="utf-8"?>
+<inkml:ink xmlns:inkml="http://www.w3.org/2003/InkML">
+  <inkml:definitions>
+    <inkml:context xml:id="ctx0">
+      <inkml:inkSource xml:id="inkSrc0">
+        <inkml:traceFormat>
+          <inkml:channel name="X" type="integer" min="-2.14748E9" max="2.14748E9" units="cm"/>
+          <inkml:channel name="Y" type="integer" min="-2.14748E9" max="2.14748E9" units="cm"/>
+          <inkml:channel name="F" type="integer" max="32767" units="dev"/>
+        </inkml:traceFormat>
+        <inkml:channelProperties>
+          <inkml:channelProperty channel="X" name="resolution" value="1000" units="1/cm"/>
+          <inkml:channelProperty channel="Y" name="resolution" value="1000" units="1/cm"/>
+          <inkml:channelProperty channel="F" name="resolution" value="0" units="1/dev"/>
+        </inkml:channelProperties>
+      </inkml:inkSource>
+      <inkml:timestamp xml:id="ts0" timeString="2023-08-05T05:58:06.150"/>
+    </inkml:context>
+    <inkml:brush xml:id="br0">
+      <inkml:brushProperty name="width" value="0.05" units="cm"/>
+      <inkml:brushProperty name="height" value="0.05" units="cm"/>
+    </inkml:brush>
+  </inkml:definitions>
+  <inkml:trace contextRef="#ctx0" brushRef="#br0">157 347 12005,'0'0'7436,"-9"-13"-7311,-28-37 134,36 49-221,1 0-1,-1 0 1,1 1-1,0-1 1,-1 0 0,1 1-1,-1-1 1,0 0-1,1 1 1,-1-1 0,0 1-1,1-1 1,-1 1 0,0-1-1,1 1 1,-1-1-1,0 1 1,0 0 0,0-1-1,1 1 1,-1 0-1,0 0 1,0-1 0,0 1-1,0 0 1,1 0-1,-1 0 1,0 0 0,0 0-1,0 1 1,0-1-1,0 0 1,1 0 0,-3 1-1,-10 18 457,11-15-418,-10 24 15,0 1-1,2 0 1,1 0-1,1 1 0,2 0 1,1 0-1,1 1 1,2 0-1,2 35 1,-1-62-99,1 1 1,1 0-1,-1-1 1,0 1-1,1-1 1,0 1-1,0-1 1,1 1-1,2 6 1,-3-10-1,0 1 0,1-1 1,-1 0-1,0 1 0,0-1 0,0 0 0,1 0 0,-1 0 1,0 0-1,1 0 0,-1-1 0,1 1 0,-1 0 1,1-1-1,0 1 0,-1-1 0,1 1 0,0-1 0,-1 0 1,1 1-1,0-1 0,-1 0 0,1 0 0,0 0 0,-1-1 1,1 1-1,0 0 0,2-2 0,-1 2-14,-1-1 0,1 0 0,-1 0 0,0 0-1,0-1 1,0 1 0,1-1 0,-1 1 0,-1-1-1,1 1 1,0-1 0,0 0 0,0 0 0,-1 0 0,1 0-1,-1 0 1,2-5 0,19-46-415,-16 35 265,10-30-969,-2-2 0,-3 0 1,10-93-1,-10-157-390,-11 298 2684,0 22 698,21 324 1204,-13-209-3143,-8-132-141,4 12-276,3-13-3086,4-10-3503</inkml:trace>
+</inkml:ink>
+</file>
+
+<file path=word/ink/ink103.xml><?xml version="1.0" encoding="utf-8"?>
+<inkml:ink xmlns:inkml="http://www.w3.org/2003/InkML">
+  <inkml:definitions>
+    <inkml:context xml:id="ctx0">
+      <inkml:inkSource xml:id="inkSrc0">
+        <inkml:traceFormat>
+          <inkml:channel name="X" type="integer" min="-2.14748E9" max="2.14748E9" units="cm"/>
+          <inkml:channel name="Y" type="integer" min="-2.14748E9" max="2.14748E9" units="cm"/>
+          <inkml:channel name="F" type="integer" max="32767" units="dev"/>
+        </inkml:traceFormat>
+        <inkml:channelProperties>
+          <inkml:channelProperty channel="X" name="resolution" value="1000" units="1/cm"/>
+          <inkml:channelProperty channel="Y" name="resolution" value="1000" units="1/cm"/>
+          <inkml:channelProperty channel="F" name="resolution" value="0" units="1/dev"/>
+        </inkml:channelProperties>
+      </inkml:inkSource>
+      <inkml:timestamp xml:id="ts0" timeString="2023-08-05T05:58:18.385"/>
+    </inkml:context>
+    <inkml:brush xml:id="br0">
+      <inkml:brushProperty name="width" value="0.05" units="cm"/>
+      <inkml:brushProperty name="height" value="0.05" units="cm"/>
+    </inkml:brush>
+  </inkml:definitions>
+  <inkml:trace contextRef="#ctx0" brushRef="#br0">113 279 7860,'0'0'9428,"-7"-13"-8316,-21-37 44,28 49-1127,0 1 0,0-1 1,-1 1-1,1-1 0,0 1 1,0 0-1,-1-1 0,1 1 1,-1-1-1,1 1 1,0 0-1,-1-1 0,1 1 1,-1 0-1,1-1 0,-1 1 1,1 0-1,0 0 0,-1 0 1,1-1-1,-1 1 1,0 0-1,1 0 0,-1 0 1,1 0-1,-1 0 0,1 0 1,-1 0-1,1 0 0,-1 0 1,1 0-1,-1 0 0,1 0 1,-1 0-1,1 1 1,-1-1-1,1 0 0,-1 0 1,1 1-1,-1-1 0,1 0 1,-1 0-1,1 1 0,0-1 1,-1 1-1,1-1 0,0 0 1,-1 1-1,1-1 1,0 1-1,-1-1 0,1 1 1,0-1-1,0 1 0,-1 0 1,-13 30 86,12-28-44,-6 19-69,1 0 0,1 1-1,0 0 1,2 0 0,1 0-1,0 0 1,2 1 0,1-1-1,4 36 1,-4-57-33,0-1-1,0 0 0,0 0 1,0 0-1,1 0 0,-1 0 1,0 1-1,1-1 0,-1 0 1,1 0-1,-1 0 1,1 0-1,-1 0 0,1 0 1,0 0-1,-1 0 0,1-1 1,0 1-1,0 0 1,0 0-1,0 0 0,0-1 1,0 1-1,0-1 0,0 1 1,0-1-1,0 1 1,0-1-1,0 1 0,0-1 1,0 0-1,0 0 0,1 1 1,-1-1-1,0 0 0,0 0 1,0 0-1,0 0 1,0-1-1,1 1 0,-1 0 1,0 0-1,0-1 0,0 1 1,0-1-1,0 1 1,2-1-1,1-1-58,0 0 0,0 0 1,0-1-1,0 1 0,-1-1 0,1 0 1,-1 0-1,1 0 0,-1 0 0,5-7 1,4-11-157,-2 0 0,0 0 0,-1-1 0,-2 0 0,0-1 0,-1 0 0,5-41 0,-5-10 168,-3-84 0,-4 103 182,12 83 991,8 149 948,25 157-633,-43-328-1498,8 26 255,-9-31-248,0 0 0,1 0 0,-1-1-1,0 1 1,1 0 0,-1 0 0,1 0 0,-1 0 0,1 0-1,0-1 1,-1 1 0,1 0 0,0 0 0,-1-1 0,1 1-1,0-1 1,0 1 0,0 0 0,0-1 0,-1 0-1,1 1 1,0-1 0,0 1 0,0-1 0,1 0 0,0 0-77,-1 0 0,0-1 0,0 1 0,0-1 0,0 1 0,0-1 0,0 1 0,0-1 0,0 0 0,0 1 0,-1-1 0,1 0 0,0 0 0,0 0 0,-1 0 0,1 0 0,0 1 0,-1-1 0,1 0 0,-1-1 0,1 1 0,-1 0 1,0 0-1,1 0 0,-1 0 0,0 0 0,0 0 0,1 0 0,-1 0 0,0-1 0,-1 0 0,3-4-783,6-40-5034</inkml:trace>
+  <inkml:trace contextRef="#ctx0" brushRef="#br0" timeOffset="338.63">404 80 12310,'0'0'4719,"-2"19"-3969,-2 42 29,-9 142 2329,14-198-3084,0 0 1,-1 0-1,1 0 0,1-1 1,-1 1-1,1-1 1,0 1-1,0-1 0,0 1 1,0-1-1,1 0 0,0 0 1,0 0-1,0-1 1,0 1-1,1-1 0,-1 1 1,1-1-1,0 0 0,0 0 1,0-1-1,0 1 0,0-1 1,1 0-1,-1 0 1,1-1-1,-1 1 0,1-1 1,0 0-1,0 0 0,5 0 1,-6 0-84,0 0 0,0-1 0,0 1 0,0-1 0,0 0 0,0 0 0,0-1 0,0 1 1,0-1-1,0 0 0,0 0 0,-1 0 0,1 0 0,0-1 0,0 1 0,-1-1 0,1 0 0,-1 0 0,0-1 0,0 1 0,0-1 0,0 1 1,0-1-1,0 0 0,0 0 0,-1 0 0,0-1 0,0 1 0,1 0 0,-2-1 0,1 0 0,0 1 0,-1-1 0,0 0 0,0 0 0,0 0 1,1-5-1,-2 6-278,0 2 190,0 0-1,1 1 1,-1-1 0,0 0 0,0 0-1,0 0 1,0 0 0,0 1 0,0-1-1,0 0 1,0 0 0,-1 0 0,1 1-1,0-1 1,0 0 0,-1 0 0,1 0-1,0 1 1,-1-1 0,1 0 0,-1 1-1,1-1 1,-1 0 0,1 1 0,-1-1-1,1 1 1,-1-1 0,0 0 0,1 1-1,-1 0 1,0-1 0,0 1 0,1-1-1,-2 1 1,-30-9-8358</inkml:trace>
+  <inkml:trace contextRef="#ctx0" brushRef="#br0" timeOffset="670.72">259 262 12870,'0'0'3025,"142"-9"-2368,-98-4-225,-4 4-160,-15 4-192,-6-4-80,-12 5-512</inkml:trace>
+</inkml:ink>
+</file>
+
+<file path=word/ink/ink104.xml><?xml version="1.0" encoding="utf-8"?>
+<inkml:ink xmlns:inkml="http://www.w3.org/2003/InkML">
+  <inkml:definitions>
+    <inkml:context xml:id="ctx0">
+      <inkml:inkSource xml:id="inkSrc0">
+        <inkml:traceFormat>
+          <inkml:channel name="X" type="integer" min="-2.14748E9" max="2.14748E9" units="cm"/>
+          <inkml:channel name="Y" type="integer" min="-2.14748E9" max="2.14748E9" units="cm"/>
+          <inkml:channel name="F" type="integer" max="32767" units="dev"/>
+        </inkml:traceFormat>
+        <inkml:channelProperties>
+          <inkml:channelProperty channel="X" name="resolution" value="1000" units="1/cm"/>
+          <inkml:channelProperty channel="Y" name="resolution" value="1000" units="1/cm"/>
+          <inkml:channelProperty channel="F" name="resolution" value="0" units="1/dev"/>
+        </inkml:channelProperties>
+      </inkml:inkSource>
+      <inkml:timestamp xml:id="ts0" timeString="2023-08-05T06:00:47.595"/>
+    </inkml:context>
+    <inkml:brush xml:id="br0">
+      <inkml:brushProperty name="width" value="0.05" units="cm"/>
+      <inkml:brushProperty name="height" value="0.05" units="cm"/>
+      <inkml:brushProperty name="color" value="#E71224"/>
+    </inkml:brush>
+  </inkml:definitions>
+  <inkml:trace contextRef="#ctx0" brushRef="#br0">99 9 8772,'0'0'6883,"7"0"-6050,-7 22 79,-14 10-192,-5-1-143,1 4-113,3-8-176,8-9-176,0-5-112,0-4-448,3-9-1169,-3 0-2609</inkml:trace>
+  <inkml:trace contextRef="#ctx0" brushRef="#br0" timeOffset="345.36">0 0 11333,'0'0'9316,"51"45"-8643,-25-36-417,-4 0-160,4-5-48,-4 0-16,-8 10-32,-3-1 0,-11 5-176,0 0-176,0 8-641,0-8-1120,-7-9-2337</inkml:trace>
+</inkml:ink>
+</file>
+
+<file path=word/ink/ink105.xml><?xml version="1.0" encoding="utf-8"?>
+<inkml:ink xmlns:inkml="http://www.w3.org/2003/InkML">
+  <inkml:definitions>
+    <inkml:context xml:id="ctx0">
+      <inkml:inkSource xml:id="inkSrc0">
+        <inkml:traceFormat>
+          <inkml:channel name="X" type="integer" min="-2.14748E9" max="2.14748E9" units="cm"/>
+          <inkml:channel name="Y" type="integer" min="-2.14748E9" max="2.14748E9" units="cm"/>
+          <inkml:channel name="F" type="integer" max="32767" units="dev"/>
+        </inkml:traceFormat>
+        <inkml:channelProperties>
+          <inkml:channelProperty channel="X" name="resolution" value="1000" units="1/cm"/>
+          <inkml:channelProperty channel="Y" name="resolution" value="1000" units="1/cm"/>
+          <inkml:channelProperty channel="F" name="resolution" value="0" units="1/dev"/>
+        </inkml:channelProperties>
+      </inkml:inkSource>
+      <inkml:timestamp xml:id="ts0" timeString="2023-08-05T06:00:38.401"/>
+    </inkml:context>
+    <inkml:brush xml:id="br0">
+      <inkml:brushProperty name="width" value="0.05" units="cm"/>
+      <inkml:brushProperty name="height" value="0.05" units="cm"/>
+      <inkml:brushProperty name="color" value="#E71224"/>
+    </inkml:brush>
+  </inkml:definitions>
+  <inkml:trace contextRef="#ctx0" brushRef="#br0">135 45 10053,'0'0'10356,"-29"49"-9651,14-23-337,0 1-240,-3 0-128,4-5-752,3-4-1489,7-14-1441</inkml:trace>
+  <inkml:trace contextRef="#ctx0" brushRef="#br0" timeOffset="339.43">1 70 9652,'0'0'12918,"109"71"-12213,-87-57-369,-4-10-240,-7 1-96,-3-1-32,-5 1-704,-3-1-1041,0 5-1025</inkml:trace>
+  <inkml:trace contextRef="#ctx0" brushRef="#br0" timeOffset="3232.31">504 0 6275,'0'0'12502,"-51"76"-11590,29-45-144,0 0-431,4 0-177,-4-4-128,11-5-32,4-9-417,0-4-911,3-9-513,4-18-7875</inkml:trace>
+  <inkml:trace contextRef="#ctx0" brushRef="#br0" timeOffset="3568.28">340 89 7796,'0'0'9564,"5"-2"-8267,-2 1-1117,-1 0 0,0 0 0,1 0 0,-1 1 0,1-1 1,-1 1-1,1-1 0,-1 1 0,1 0 0,-1 0 0,1 0 1,-1 0-1,1 1 0,-1-1 0,4 2 0,-3-1 15,1 1-1,0 0 1,-1 0 0,1 1-1,-1-1 1,0 1 0,0 0-1,0 0 1,0 0 0,3 5-1,107 147 929,-106-140-2320</inkml:trace>
+</inkml:ink>
+</file>
+
+<file path=word/ink/ink106.xml><?xml version="1.0" encoding="utf-8"?>
+<inkml:ink xmlns:inkml="http://www.w3.org/2003/InkML">
+  <inkml:definitions>
+    <inkml:context xml:id="ctx0">
+      <inkml:inkSource xml:id="inkSrc0">
+        <inkml:traceFormat>
+          <inkml:channel name="X" type="integer" min="-2.14748E9" max="2.14748E9" units="cm"/>
+          <inkml:channel name="Y" type="integer" min="-2.14748E9" max="2.14748E9" units="cm"/>
+          <inkml:channel name="F" type="integer" max="32767" units="dev"/>
+        </inkml:traceFormat>
+        <inkml:channelProperties>
+          <inkml:channelProperty channel="X" name="resolution" value="1000" units="1/cm"/>
+          <inkml:channelProperty channel="Y" name="resolution" value="1000" units="1/cm"/>
+          <inkml:channelProperty channel="F" name="resolution" value="0" units="1/dev"/>
+        </inkml:channelProperties>
+      </inkml:inkSource>
+      <inkml:timestamp xml:id="ts0" timeString="2023-08-05T06:02:02.767"/>
+    </inkml:context>
+    <inkml:brush xml:id="br0">
+      <inkml:brushProperty name="width" value="0.05" units="cm"/>
+      <inkml:brushProperty name="height" value="0.05" units="cm"/>
+      <inkml:brushProperty name="color" value="#E71224"/>
+    </inkml:brush>
+  </inkml:definitions>
+  <inkml:trace contextRef="#ctx0" brushRef="#br0">126 19 10901,'0'0'8284,"-19"0"-7126,5 1-937,1 0 1,0 0-1,-24 6 0,35-6-192,0 1 0,0 0 0,0-1 0,0 1 0,0 0 0,0 0 0,0 0 0,1 1 0,-1-1 0,1 0 0,-1 0 0,1 1-1,0-1 1,0 1 0,0-1 0,0 1 0,0 0 0,1-1 0,-1 1 0,1 0 0,0-1 0,0 1 0,0 0 0,0 0 0,0-1 0,1 5-1,-1 5 34,0 2-172,-1 1 174,0 0-1,1 0 0,1 0 0,1-1 0,3 19 0,-4-30-199,0 0 0,0 0 1,0 0-1,0 1 0,1-1 0,0 0 0,-1-1 0,1 1 0,0 0 1,0 0-1,0-1 0,1 0 0,-1 1 0,1-1 0,-1 0 1,1 0-1,0 0 0,0 0 0,0-1 0,0 1 0,0-1 0,0 0 1,0 0-1,0 0 0,1 0 0,-1 0 0,0-1 0,7 1 0,-3 0-725,0-1-1,0 0 0,0 0 1,0-1-1,0 0 0,0 0 0,12-4 1,14-14-4179</inkml:trace>
+  <inkml:trace contextRef="#ctx0" brushRef="#br0" timeOffset="362.67">210 117 11941,'0'0'4293,"-3"17"-2860,0-2-1227,0 0 1,2 1-1,0 0 1,1 17-1,1-26-171,0 1 0,0 0 1,1-1-1,0 1 0,0-1 0,1 0 0,0 1 0,0-1 0,0 0 0,1-1 0,0 1 0,10 11 0,-8-11-61,0-1 0,0 0-1,1 0 1,0 0-1,0-1 1,0 0-1,9 4 1,-14-8 21,0 0 0,0-1 0,-1 1 1,1 0-1,0-1 0,0 1 0,0-1 0,0 1 0,0-1 0,0 0 0,0 0 1,0 0-1,0 0 0,0 0 0,0 0 0,0-1 0,0 1 0,0-1 0,0 1 1,0-1-1,0 0 0,0 0 0,0 0 0,0 0 0,-1 0 0,1 0 0,0 0 1,-1-1-1,1 1 0,-1-1 0,0 1 0,1-1 0,-1 1 0,0-1 0,1-2 1,3-4 15,-1-1 0,-1 1 0,0 0 0,0-1 0,-1 0 0,0 0 0,0 0 0,-1 0 0,0 0 0,-1 0 0,0 0 0,0 0 0,-1 0 0,0 0 0,0 0 0,-5-14 0,4 16-4,0 0 0,0 1 0,-1-1 0,0 1-1,0-1 1,-1 1 0,0 0 0,0 0 0,0 0 0,-1 1 0,1 0 0,-1 0-1,-1 0 1,1 0 0,-1 1 0,1 0 0,-1 0 0,-1 0 0,1 1 0,0 0 0,-11-4-1,16 7-48,1 0-1,-1 0 1,0 0-1,1 0 1,-1 0-1,0 0 1,1 0-1,-1 0 1,0 0-1,1 0 1,-1 0-1,0 0 1,1 0-1,-1 1 1,0-1-1,1 0 1,-1 0-1,0 1 1,1-1-1,-1 0 1,1 1-1,-1-1 1,1 1-1,-1-1 1,1 1-1,-1-1 1,1 1-1,-1-1 1,1 1-1,0-1 1,-1 1-1,1 0 1,0-1-1,0 1 1,-1 0-1,1-1 1,0 1-1,0 0 1,0-1-1,0 1 1,0 0-1,0-1 1,0 2-1,0 33-4461,1-31 3563,2 14-6241</inkml:trace>
+  <inkml:trace contextRef="#ctx0" brushRef="#br0" timeOffset="799.95">432 284 7972,'0'0'6074,"4"8"-5569,9 25 559,-15-28 48,-9-10-707,-8-10-89,16 11-244,0 0 0,0 0 0,0-1 0,1 1-1,-1-1 1,1 0 0,0 0 0,1 1 0,-1-1 0,1-1 0,0 1 0,-1-8 0,1-63 516,2 67-548,-1 6-9,1-1 0,-1 0 0,1 1 0,0-1 0,0 1 0,0-1 0,0 1 0,1 0 0,0 0 0,-1-1-1,1 1 1,0 0 0,1 0 0,-1 1 0,0-1 0,1 0 0,0 1 0,-1 0 0,1-1 0,4-1 0,-5 3-6,0 0 0,0 0 0,-1 1 0,1-1 0,0 0 0,0 1 0,0 0 0,0 0 0,0-1 0,0 1 0,0 0 0,0 0 0,0 1 0,0-1 0,0 0 0,0 1 1,0-1-1,-1 1 0,1 0 0,0-1 0,0 1 0,0 0 0,-1 0 0,1 0 0,0 0 0,-1 1 0,1-1 0,-1 0 0,0 1 0,1-1 0,-1 1 0,0-1 0,0 1 0,0 0 1,0-1-1,0 1 0,0 0 0,0 0 0,0 2 0,8 17-26,-1 0 0,9 35 1,8 24-516,-25-79 512,0-1 0,0 0 0,0 1-1,0-1 1,0 0 0,0 1 0,1-1 0,-1 1-1,0-1 1,0 0 0,0 1 0,1-1 0,-1 0-1,0 1 1,0-1 0,1 0 0,-1 1 0,0-1 0,1 0-1,-1 0 1,0 1 0,1-1 0,-1 0 0,0 0-1,1 0 1,-1 0 0,0 1 0,1-1 0,-1 0-1,1 0 1,-1 0 0,0 0 0,1 0 0,-1 0-1,1 0 1,9-12-265,5-29-179,-14 37 433,36-136 605,-37 139-542,0 0 1,0-1-1,1 1 1,-1 0-1,0 0 1,1 0-1,-1-1 1,1 1-1,0 0 1,-1 0-1,1 0 1,0 0-1,-1 0 1,1 0-1,0 0 1,0 0-1,0 1 1,0-1-1,0 0 1,0 0-1,0 1 1,0-1-1,2 0 1,-1 1-6,-1 0 0,0 0 0,0 0 0,1 1 0,-1-1 0,0 1 0,0-1 1,0 1-1,0-1 0,0 1 0,0-1 0,0 1 0,0 0 0,0 0 1,0 0-1,0-1 0,0 1 0,0 0 0,0 1 0,5 6 74,-1 0 0,1 0 0,-2 1 1,8 15-1,-1 10-482,11 64 0,-16-71-773,-6-24 927,5 15-2390,1-10-1916</inkml:trace>
+  <inkml:trace contextRef="#ctx0" brushRef="#br0" timeOffset="1131.99">799 96 9604,'0'0'4402,"22"120"-2737,-7-53-304,-1-1-481,-6-3-256,-1-6-143,0-12-481,0-14-256,-3-13-977,0-14-624,3-4-1456,-7-9 367,0-22-6066</inkml:trace>
+  <inkml:trace contextRef="#ctx0" brushRef="#br0" timeOffset="1517.49">850 68 6707,'0'0'8708,"121"26"-7555,-107-4-17,-10 10-95,-4 3 47,0 1 33,-18-1-321,-8-4-544,1-4-160,3-5-96,7-9-864,11-13-1345</inkml:trace>
+  <inkml:trace contextRef="#ctx0" brushRef="#br0" timeOffset="1849.55">1142 192 4274,'0'0'13193,"-19"-8"-12212,-61-24-380,78 31-582,0 0 0,0 0 1,0 1-1,0-1 0,0 1 1,-1-1-1,1 1 0,0 0 1,0 0-1,-1 0 0,1 0 1,0 0-1,0 0 0,-1 1 1,1-1-1,0 1 0,0-1 1,0 1-1,0 0 0,0 0 1,0 0-1,0 0 0,0 0 1,0 1-1,0-1 0,0 0 1,1 1-1,-1-1 0,1 1 0,-1 0 1,1 0-1,-1 0 0,1-1 1,0 1-1,0 0 0,0 0 1,0 1-1,0-1 0,0 4 1,0-3-13,0 0 0,0 0 1,1 0-1,-1 0 0,1 1 1,0-1-1,0 0 0,0 0 1,0 1-1,1-1 0,-1 0 1,1 0-1,0 0 0,0 0 1,0 0-1,0 0 0,1 0 1,-1 0-1,1 0 0,0 0 1,0-1-1,3 5 0,58 31-570,-59-36 482,0 0 0,1 0 0,-1-1 0,0 1 0,1-1 0,-1 0-1,1 0 1,0 0 0,-1-1 0,1 0 0,0 0 0,-1 0 0,1 0 0,4-2 0,-7 1 85,0-1 0,-1 1-1,1-1 1,-1 0 0,1 1 0,-1-1-1,0 0 1,1 0 0,-1 0 0,0 0-1,0 0 1,-1 0 0,1 0 0,0 0-1,-1 0 1,1-1 0,0-3 0,6-45 368,-7-27-86,0 77-296,0 1 0,1 0 1,-1 0-1,0-1 0,0 1 1,0 0-1,0-1 1,1 1-1,-1 0 0,0 0 1,0-1-1,0 1 0,1 0 1,-1 0-1,0-1 0,0 1 1,1 0-1,-1 0 0,0 0 1,1 0-1,-1 0 1,0-1-1,1 1 0,-1 0 1,0 0-1,1 0 0,-1 0 1,0 0-1,1 0 0,-1 0 1,0 0-1,1 0 0,-1 0 1,0 0-1,1 0 1,-1 0-1,0 1 0,0-1 1,1 0-1,-1 0 0,0 0 1,1 0-1,-1 0 0,0 1 1,0-1-1,1 0 0,-1 0 1,0 1-1,0-1 1,1 0-1,-1 0 0,0 1 1,0-1-1,0 0 0,1 0 1,-1 1-1,9 19-1851,-1 0-1,-1 1 1,5 25-1,-4-15-1427</inkml:trace>
+  <inkml:trace contextRef="#ctx0" brushRef="#br0" timeOffset="1850.55">1248 370 4882,'0'0'4728,"0"-17"-2610,-3-134 2385,2 90-2128,3 60-2358,0 1 0,1-1 1,-1 1-1,0 0 0,1 0 0,-1 0 1,0 0-1,1 0 0,-1 0 0,0 1 0,0-1 1,3 2-1,0 0-125,-1 1 0,1 0 0,-1 1 0,0-1 0,0 1 0,0 0 0,5 6 0,18 17-2963,-24-26 2410,-1 1 1,0-1-1,0 0 0,0 0 0,1 1 0,-1-2 0,1 1 0,-1 0 1,1 0-1,-1-1 0,1 1 0,4-1 0,5 0-3562</inkml:trace>
+  <inkml:trace contextRef="#ctx0" brushRef="#br0" timeOffset="2181.64">1419 179 3330,'0'0'13926,"22"26"-13238,-18 14-256,-1 0-239,1-4-193,-1-10-81,1-3-607,0-14-688,-1-9-817,5 0-1025,-5-9-1696</inkml:trace>
+  <inkml:trace contextRef="#ctx0" brushRef="#br0" timeOffset="2182.64">1419 179 7091,'58'-125'2850,"-58"90"-1058,0 17 2146,15 18-2993,-1 13-449,1 27-496,0 5-288,-4-1-1185,3 1-496,-3-6-1088,0-7-417,-4-10-272</inkml:trace>
+  <inkml:trace contextRef="#ctx0" brushRef="#br0" timeOffset="2551.51">1609 321 1585,'0'0'10914,"0"-16"-8657,0-8-1624,-1 6 40,1-1-1,0 1 1,1-1-1,2 1 1,0 0 0,10-36-1,-13 53-663,1 0-1,-1 0 1,0 0-1,1 0 1,-1 0-1,1 1 1,-1-1-1,1 0 1,0 0-1,-1 0 1,1 1-1,0-1 1,0 0-1,-1 1 1,1-1 0,0 0-1,0 1 1,0-1-1,0 1 1,0-1-1,0 1 1,0 0-1,0-1 1,0 1-1,0 0 1,0 0-1,0 0 1,0 0-1,0 0 1,0 0-1,0 0 1,0 0-1,0 0 1,0 0-1,0 0 1,0 1-1,0-1 1,0 0-1,0 1 1,-1-1-1,1 1 1,0-1 0,0 1-1,0-1 1,0 1-1,0 0 1,-1-1-1,1 1 1,0 0-1,-1 0 1,1-1-1,0 1 1,-1 0-1,1 0 1,-1 0-1,0 0 1,1 0-1,-1 0 1,0 0-1,1 0 1,-1 2-1,12 59 49,-12-53-360,1 0-1,1 0 1,-1 0 0,2 0-1,-1 0 1,1 0 0,0-1 0,7 13-1,6-9-2780,8-9-2228</inkml:trace>
+  <inkml:trace contextRef="#ctx0" brushRef="#br0" timeOffset="2883.59">1916 103 8820,'0'0'5106,"-23"0"-2910,-70 5-611,90-5-1540,0 0-1,1 1 1,-1 0 0,0-1 0,1 1 0,-1 0 0,1 1-1,-1-1 1,1 0 0,-1 1 0,1-1 0,0 1-1,0 0 1,0 0 0,0-1 0,0 1 0,0 1 0,0-1-1,1 0 1,-1 0 0,1 1 0,0-1 0,-1 1-1,1-1 1,0 1 0,0-1 0,1 1 0,-1 0 0,1 0-1,-1-1 1,1 1 0,0 0 0,0 0 0,0-1 0,0 1-1,1 0 1,-1 0 0,1-1 0,0 4 0,1-4-2,0-1 0,0 0 0,-1 0 0,1 0 0,0 0 0,0 0 0,0 0 0,0 0 0,0 0 0,1-1 0,-1 1 0,0-1 1,0 0-1,0 1 0,0-1 0,1 0 0,-1-1 0,2 1 0,44-4 182,-45 4-220,0-1 1,0 1-1,0-1 1,0 0-1,0 0 1,0-1 0,-1 1-1,1-1 1,0 1-1,-1-1 1,1 0-1,-1 0 1,1 0-1,-1 0 1,0 0-1,0 0 1,2-4 0,0-1 15,-1 0 0,0 0 0,0 0 0,0 0 0,1-10 1,8-19 300,-12 35-296,0 1 0,0 0-1,0-1 1,0 1 0,0-1-1,0 1 1,0 0 0,1-1-1,-1 1 1,0 0 0,0-1-1,0 1 1,1 0 0,-1-1 0,0 1-1,0 0 1,1-1 0,-1 1-1,0 0 1,1 0 0,-1 0-1,0-1 1,1 1 0,-1 0-1,0 0 1,1 0 0,-1-1-1,1 1 1,-1 0 0,0 0-1,1 0 1,-1 0 0,1 0-1,-1 0 1,1 0 0,9 12 618,3 23-28,67 382 297,-69-352-729,-9-52-94,0 1 0,0 0 0,-1 0 1,-1 0-1,-2 24 0,1-34-56,0 1-1,0-1 1,-1 0 0,1 0 0,-1 0 0,0 0-1,0 0 1,0-1 0,0 1 0,-1 0-1,0-1 1,1 0 0,-1 0 0,0 0 0,-1 0-1,1 0 1,0 0 0,-1-1 0,0 1-1,1-1 1,-1 0 0,-5 1 0,2 1 24,-1-2 0,0 1 0,1-1 0,-1 0 0,-1 0 0,1-1 1,0 0-1,0-1 0,0 1 0,0-2 0,-1 1 0,1-1 0,0-1 0,0 1 1,-12-5-1,11 2 51,-1 0-1,1-1 1,0 0 0,0-1 0,0 0 0,1 0 0,0-1 0,0 0 0,1 0 0,0-1 0,-7-9 0,4 4-263,1-1 1,0 0 0,2-1-1,-1 0 1,2 0-1,-9-30 1,11 31-624,1 0 1,0-1-1,1 1 0,1-1 0,0 0 1,1 1-1,3-24 0,10-10-6498</inkml:trace>
+  <inkml:trace contextRef="#ctx0" brushRef="#br0" timeOffset="3284.7">2389 35 10181,'0'0'9092,"40"129"-8228,-33-89-320,0 0-143,-7-9-337,0-8-64,0-6-304,0-3-945,0-5-1216</inkml:trace>
+  <inkml:trace contextRef="#ctx0" brushRef="#br0" timeOffset="3654.6">2368 188 7459,'0'0'4616,"23"-3"-4528,14-3-107,147-16-2038,-182 22 2007,0-1 0,0 1 0,0 0 0,0-1-1,0 1 1,0 0 0,0 1 0,0-1 0,0 0-1,0 0 1,0 1 0,0-1 0,-1 1 0,1 0-1,0-1 1,0 1 0,0 0 0,-1 0 0,1 0-1,0 0 1,-1 1 0,1-1 0,-1 0 0,1 1 0,-1-1-1,2 3 1,-2 0 119,-1-1-1,1 0 1,-1 1-1,0-1 1,0 1-1,0-1 1,-1 1-1,1-1 1,-1 1-1,0-1 1,0 0-1,0 0 1,0 1-1,-1-1 1,-1 4 0,-20 35 1520,18-35-1162,1 0 0,0 0 0,0 0 1,0 1-1,1 0 0,0-1 0,1 1 0,0 0 0,0 0 1,-1 14-1,29-21 949,-19-2-1300,0-1-1,0 0 0,0 0 1,-1-1-1,1 0 0,-1 0 0,1-1 1,-1 0-1,0 0 0,-1 0 1,8-7-1,1-2 191,0 0 1,0-2-1,11-15 0,-23 27-174,-1 1 0,1 0 0,-1-1 0,1 1 0,-1-1 1,0 0-1,0 1 0,0-1 0,0 0 0,0 0 0,0 1 0,-1-1 0,0 0 0,1 0 0,-1 0 0,0 0 0,-1 0 0,1 0 0,0 0 0,-1 1 0,1-1 0,-1 0 0,0 0 0,0 1 0,0-1 0,-1 0 0,-1-3 0,1 3-46,0 1 0,-1-1 0,0 0-1,1 0 1,-1 1 0,0 0 0,0-1-1,0 1 1,0 0 0,-1 1 0,1-1-1,-1 0 1,1 1 0,-1 0-1,1 0 1,-1 0 0,0 0 0,1 1-1,-1-1 1,-5 1 0,6 1-291,0-1-1,0 1 1,0 0 0,0 0 0,0 0-1,1 1 1,-1-1 0,0 0 0,1 1 0,-1 0-1,1 0 1,0 0 0,-1 0 0,1 0-1,0 0 1,0 1 0,0-1 0,1 0 0,-1 1-1,0 0 1,-1 5 0,2-7 128,-14 25-4821</inkml:trace>
+  <inkml:trace contextRef="#ctx0" brushRef="#br0" timeOffset="4225.03">3030 314 10037,'0'0'7854,"19"5"-7403,61 12-385,-77-17-68,-1 0 0,1 0 0,0 0 0,0 0-1,-1-1 1,1 1 0,0-1 0,-1 0-1,1 0 1,-1 0 0,1 0 0,-1 0 0,1 0-1,-1-1 1,0 1 0,0-1 0,1 0 0,-1 0-1,0 0 1,-1 0 0,1 0 0,0 0-1,0 0 1,-1 0 0,0-1 0,1 1 0,0-4-1,1-1-80,-1 1 1,0 0-1,0 0 0,-1-1 0,0 1 0,0-1 0,0 1 0,-1-14 0,-1 17 65,1 1-1,-1-1 1,0 1 0,0-1-1,0 1 1,0-1 0,0 1-1,0 0 1,-1 0 0,1-1-1,-1 1 1,0 0-1,0 0 1,1 1 0,-1-1-1,0 0 1,-1 1 0,1-1-1,0 1 1,0-1 0,-1 1-1,1 0 1,-4-1 0,1 0 25,-1 0 1,1 0-1,-1 1 1,1 0-1,-1 0 1,0 0-1,1 1 1,-1 0-1,0 0 1,-7 1 0,12 0 13,0-1 1,0 1-1,1-1 1,-1 1 0,0 0-1,0 0 1,0-1 0,1 1-1,-1 0 1,0 0 0,1 0-1,-1 0 1,1 0 0,-1 0-1,1 0 1,-1 0 0,1 0-1,0 0 1,-1 0-1,1 0 1,0 0 0,0 0-1,0 0 1,0 0 0,0 2-1,0 37 503,0-29-301,1-1-98,1 0 0,0 0 0,0-1 0,1 1 0,0 0 0,0-1 0,1 1 0,1-1 0,-1 0 0,8 10 0,-7-12-173,0 1 0,0-1 0,1 0 0,-1-1 0,2 1 0,-1-1 0,1 0-1,0-1 1,0 0 0,0 0 0,15 8 0,5-12-3433,-16-5-943</inkml:trace>
+  <inkml:trace contextRef="#ctx0" brushRef="#br0" timeOffset="4557.13">3315 246 9476,'0'0'6582,"3"19"-5043,15 58-589,-17-74-876,0 1-1,0-1 1,0 0 0,1 0-1,0 0 1,-1 0 0,1 0-1,0 0 1,0 0 0,1 0-1,-1-1 1,5 5 0,-5-6-48,-1 0 1,1 0 0,0 0-1,0 0 1,0 0 0,-1-1-1,1 1 1,0-1-1,0 1 1,0-1 0,0 0-1,0 0 1,0 0 0,0 0-1,0 0 1,3 0 0,-1-1-11,0-1 0,0 1 1,0-1-1,0 1 1,0-1-1,0 0 0,-1 0 1,1-1-1,-1 1 1,1-1-1,-1 0 0,0 0 1,0 0-1,0 0 1,2-4-1,-1 0-14,0 0 1,0 0-1,-1 0 1,0-1-1,0 0 1,-1 1-1,0-1 1,0 0-1,-1 0 1,0 0-1,0 0 1,-1 0-1,0 0 1,-2-16-1,1 22-74,1 0 0,-1 1 0,0-1 0,0 1 1,0-1-1,0 0 0,0 1 0,0 0 0,-1-1 0,1 1 0,0 0 0,-3-2 0,-7-1-2182,4 12-3689,6 11-684</inkml:trace>
+  <inkml:trace contextRef="#ctx0" brushRef="#br0" timeOffset="4889.23">3464 424 8708,'0'0'3826,"102"-107"-3634,-83 67 48,-5 0 320,-7 14 289,-7 12-225,-3 10 32,-19 4-384,0 22-272,4 9-1648,10 5-1426,8-5-2432</inkml:trace>
+  <inkml:trace contextRef="#ctx0" brushRef="#br0" timeOffset="5227.81">3688 356 8452,'0'0'10298,"-8"-13"-9164,-24-45-307,31 55-794,0 0 0,0 0 0,1 0 1,-1 0-1,0 1 0,1-1 0,0 0 0,0 0 0,0 0 1,0 0-1,0 0 0,1 0 0,-1 0 0,1 0 1,0 1-1,0-1 0,0 0 0,0 0 0,0 1 1,1-1-1,-1 1 0,1-1 0,0 1 0,-1-1 0,1 1 1,0 0-1,0 0 0,1 0 0,-1 0 0,0 1 1,1-1-1,-1 0 0,1 1 0,3-2 0,-2 1-8,-1 0 0,1 0 0,0 1 0,0-1 0,0 1 0,0 0 0,0 0 0,0 0 0,0 1 0,0-1 0,0 1 0,0 0 0,0 0 0,0 0 0,0 1 1,0 0-1,0-1 0,0 1 0,0 1 0,0-1 0,0 1 0,6 3 0,-5-1-5,-1 0 1,0 0-1,-1 0 1,1 1-1,-1 0 1,1 0-1,-2 0 1,1 0-1,0 0 1,2 10-1,13 59-260,-13-45-428,-5-28 548,0-1 1,0 0 0,0 0-1,0 1 1,0-1 0,0 0 0,0 0-1,0 1 1,1-1 0,-1 0-1,0 0 1,0 1 0,0-1-1,0 0 1,0 0 0,1 0-1,-1 1 1,0-1 0,0 0 0,0 0-1,1 0 1,-1 0 0,0 1-1,0-1 1,1 0 0,-1 0-1,0 0 1,0 0 0,1 0 0,-1 0-1,0 0 1,0 0 0,1 0-1,-1 0 1,0 0 0,0 0-1,1 0 1,-1 0 0,7 0-4939</inkml:trace>
+  <inkml:trace contextRef="#ctx0" brushRef="#br0" timeOffset="5228.81">3921 14 13126,'0'0'6659,"33"102"-5058,-22-53-513,-4 5-223,-3-6-417,-1-8-304,5-8-32,-5-10-112,8-13-32,-4 0-352,-3-9-721,3 0-976,-3-9-944,-4-9-2049</inkml:trace>
+  <inkml:trace contextRef="#ctx0" brushRef="#br0" timeOffset="5613.3">3990 155 2161,'0'0'22554,"113"-4"-22073,-95 4-321,-7 4-160,-7-4-224,-4 5-801</inkml:trace>
+  <inkml:trace contextRef="#ctx0" brushRef="#br0" timeOffset="7966.54">4490 132 9668,'0'0'7700,"1"16"-6395,10 80-606,9 124-1164,-20-219 353,-2-3 54,0 0 0,1 0 1,-1-1-1,0 1 0,0-1 0,1 1 0,0-1 0,-1 1 0,0-5 0,-1-5 59,0 1 0,0-1-1,2 0 1,-1 0 0,2 0 0,-1 0-1,2 0 1,0 0 0,0 0-1,1 0 1,0 0 0,1 0 0,1 1-1,5-15 1,-8 24 2,0 1 0,0-1 0,0 0 0,0 1 0,0-1 0,0 1-1,1-1 1,-1 1 0,0-1 0,1 1 0,-1 0 0,1 0 0,0 0 0,-1 0 0,1 0 0,0 0 0,-1 0-1,1 0 1,0 1 0,2-1 0,-2 1 15,-1 0 0,1 0 0,0 1 0,-1-1 0,1 0 0,-1 1 0,1-1 1,-1 1-1,1 0 0,-1-1 0,1 1 0,-1 0 0,1 0 0,-1 0 0,0 0 0,0 0 0,1 1 0,0 0 0,3 5 47,1 0 0,-1 1 0,-1-1 0,0 1 0,0 0 0,5 14 0,-7-15-262,2 6 311,1-1 0,-1 0 0,2 0 0,12 20-1,-17-30-201,1 0-1,-1 0 0,1 0 1,-1-1-1,1 1 0,0-1 0,0 1 1,0-1-1,0 0 0,0 1 0,0-1 1,0 0-1,0 0 0,4 1 0,-4-2-159,0 0-1,0 0 0,0 0 1,0 0-1,0-1 0,1 1 0,-1 0 1,0-1-1,0 0 0,0 1 0,-1-1 1,1 0-1,0 0 0,0 0 0,0 0 1,0 0-1,-1-1 0,1 1 0,2-3 1,17-19-4133</inkml:trace>
+  <inkml:trace contextRef="#ctx0" brushRef="#br0" timeOffset="8298.66">4780 286 10117,'0'0'4260,"3"20"-2731,13 64-838,-16-81-682,1 1 0,0-1 1,0 0-1,0 0 0,0 0 0,1 0 0,-1 0 1,1 0-1,-1 0 0,1 0 0,0-1 1,1 1-1,-1-1 0,0 1 0,1-1 0,-1 0 1,1 0-1,0 0 0,-1 0 0,1-1 0,0 1 1,0-1-1,0 1 0,0-1 0,1 0 1,-1 0-1,0-1 0,0 1 0,1-1 0,-1 1 1,0-1-1,7-1 0,-8 0-13,0 0 1,0 0-1,-1-1 0,1 1 1,0-1-1,-1 1 0,1-1 1,-1 0-1,1 1 0,-1-1 1,0 0-1,0 0 0,0 0 1,0 0-1,0 0 0,0-1 1,0 1-1,-1 0 0,1 0 1,0-5-1,8-48-10,-9 46 54,1-1-1,-1 0 0,-1 0 0,0 0 0,0 1 0,-1-1 1,0 1-1,0-1 0,-6-11 0,6 16 5,0-1-1,-1 1 0,0 0 1,0 0-1,0 1 0,-1-1 1,1 1-1,-1-1 0,0 1 1,0 0-1,-1 1 0,1-1 1,-1 1-1,0 0 0,0 0 1,-10-4-1,14 6-45,0 0 1,0 1-1,0-1 1,-1 1-1,1 0 1,0-1-1,0 1 1,-1 0-1,1 0 1,0 0-1,-1 0 1,1 0-1,0 0 1,-1 0-1,1 0 1,0 0-1,0 1 1,-1-1-1,1 0 1,0 1-1,0-1 1,-1 1-1,1 0 1,0-1-1,0 1 1,0 0-1,0 0 1,0-1-1,0 1 1,0 0-1,0 0 1,0 0-1,1 0 1,-1 0-1,0 1 1,1-1-1,-1 0 1,1 0-1,-1 0 1,1 1-1,-1-1 1,1 0-1,-1 3 1,0 6-223,-1 0 0,1 0 1,1 1-1,1 16 0,-1-12-424,4 21-2135,14-8-2024</inkml:trace>
+  <inkml:trace contextRef="#ctx0" brushRef="#br0" timeOffset="8637.25">4999 4 10005,'0'0'8804,"0"98"-7348,4-36-959,7 5-353,0-9-128,0-1-16,-4-12-64,0-10-209,-3-8-575,-4-14-753,0-8-336,3-5-1056</inkml:trace>
+  <inkml:trace contextRef="#ctx0" brushRef="#br0" timeOffset="8638.25">4995 169 2913,'0'0'12102,"143"9"-13671,-100 0-1648,1 4-4899</inkml:trace>
+  <inkml:trace contextRef="#ctx0" brushRef="#br0" timeOffset="8984.96">5496 260 11269,'0'0'6934,"-13"-3"-5934,7 1-884,2 1-49,-1 0-1,1 0 1,-1 0 0,1 1 0,-1-1 0,-8 1 0,11 1-38,1-1-1,-1 0 1,1 1-1,-1-1 1,1 1-1,0 0 1,-1-1-1,1 1 1,-1 0-1,1 0 1,0 0 0,0 0-1,0 0 1,-1 0-1,1 0 1,0 0-1,0 0 1,1 1-1,-1-1 1,0 0-1,0 1 1,0-1 0,1 1-1,-1-1 1,1 1-1,-1-1 1,1 1-1,0 1 1,-3 8 197,1 0-1,0 1 1,1-1 0,0 1 0,1 0 0,1-1-1,-1 1 1,4 13 0,-3-22-247,-1 0-1,1-1 1,0 1 0,0 0-1,0-1 1,0 1 0,1-1-1,-1 1 1,1-1 0,-1 0-1,1 1 1,0-1 0,0 0-1,0 0 1,0 0 0,0-1-1,1 1 1,-1 0 0,0-1-1,1 1 1,-1-1 0,1 0-1,0 0 1,-1 0 0,1 0 0,0-1-1,-1 1 1,1-1 0,0 1-1,0-1 1,0 0 0,-1 0-1,1 0 1,0-1 0,0 1-1,0-1 1,5-1 0,-6 1-42,1 0 1,0 0 0,0 0 0,-1-1 0,1 1-1,-1-1 1,1 0 0,-1 0 0,1 1 0,-1-2-1,0 1 1,0 0 0,0 0 0,0-1 0,-1 1-1,1-1 1,-1 1 0,1-1 0,-1 0-1,0 0 1,0 1 0,0-1 0,0 0 0,-1 0-1,1 0 1,-1-5 0,2-10 24,0 0 0,-2 0 0,-1-22 1,0 31 118,0-1 17,0 1 0,-1 0 0,0-1 0,-1 1 0,0 0 0,-7-16 0,9 23-47,0 0-1,0 0 1,0-1 0,0 1 0,-1 0-1,1 0 1,0 0 0,-1 0 0,1 0-1,-1 1 1,0-1 0,0 0 0,0 1-1,1-1 1,-1 1 0,-1 0 0,1 0-1,0-1 1,0 1 0,0 1 0,-1-1-1,1 0 1,0 1 0,-1-1 0,1 1-1,-1-1 1,1 1 0,0 0 0,-1 0-1,1 0 1,-5 1 0,5 1-97,-1-1 0,1 1-1,0 0 1,0 0 0,0 0 0,0 0 0,0 0 0,1 0 0,-1 0-1,0 1 1,1-1 0,0 1 0,-1-1 0,1 1 0,0-1 0,0 1-1,1 0 1,-1-1 0,1 1 0,-1 4 0,0-1-650,0 0-1,0 0 1,1-1 0,0 1 0,0 0-1,0 0 1,1 0 0,-1-1 0,3 8-1,13 7-5540</inkml:trace>
+  <inkml:trace contextRef="#ctx0" brushRef="#br0" timeOffset="9323.55">5681 260 10453,'0'0'10036,"-77"111"-9667,77-80-81,4-5-64,18-3-128,0-10-96,0 0-80,-1-8-320,1-5-417,0 0-719,0 0-898,-4-18-2768</inkml:trace>
+  <inkml:trace contextRef="#ctx0" brushRef="#br0" timeOffset="9671.29">5816 273 7908,'0'0'10420,"-33"115"-9907,51-88-81,0-9-240,4 0-32,-4-5-160,1-9-64,-1-4-432,-4 0-241,1 0-911,-4-13-1730,0 0-3505</inkml:trace>
+  <inkml:trace contextRef="#ctx0" brushRef="#br0" timeOffset="10003.37">5969 302 12950,'0'0'3575,"-1"19"-1924,0-10-1477,-1 66 761,2-67-843,1 0 1,0 1 0,0-1-1,1 0 1,0 0 0,0 0-1,1-1 1,7 16 0,-9-21-89,0 0 1,0-1-1,0 1 1,0 0 0,1 0-1,-1-1 1,0 1-1,1 0 1,-1-1 0,1 0-1,0 1 1,0-1-1,-1 0 1,1 0 0,0 0-1,0 0 1,0 0-1,0 0 1,0 0 0,4 0-1,-4-1-18,-1 0 1,1-1-1,0 1 0,0-1 0,0 1 0,-1-1 0,1 0 1,0 0-1,-1 1 0,1-1 0,-1 0 0,1 0 0,-1-1 1,1 1-1,-1 0 0,0 0 0,1-1 0,1-2 1,2-4-11,0 0 0,0-1 1,0 1-1,-1-1 1,-1 0-1,1 0 0,2-15 1,1-74 1636,-7 89-2321,0 18-1547,0 3-3748</inkml:trace>
+  <inkml:trace contextRef="#ctx0" brushRef="#br0" timeOffset="10357.61">6196 495 12470,'0'0'2492,"-2"16"-388,-7 93 2237,13-175-2829,3 0-1,31-124 1,-26 138-1098,-7 29-128,5 86-2770,-2 48-7876,-8-80 5110</inkml:trace>
+  <inkml:trace contextRef="#ctx0" brushRef="#br0" timeOffset="10843.32">6196 496 5507,'25'2'1512,"24"1"3995,-47-4-5082,0 1 1,0 0 0,0-1-1,0 1 1,0-1 0,0 0-1,0 0 1,0 1 0,0-1-1,0-1 1,0 1-1,1-1 1,36-36 1718,-22 20-1209,-7 9-685,-5 5-204,0 1 1,-1-1-1,1 0 0,-1-1 1,0 1-1,0-1 0,-1 1 1,1-1-1,-1 0 0,0-1 1,0 1-1,-1-1 0,1 1 1,-1-1-1,-1 0 0,3-10 0,-26 28 1657,17-7-1735,1 0 0,0 0 0,0 1 0,0 0 0,1 0 0,-1 0-1,2 0 1,-1 1 0,1-1 0,-1 1 0,2 0 0,-1-1 0,1 1 0,0 0 0,0 12 0,2-18-160,-1 0 0,0 1 0,1-1 0,-1 0 0,1 1-1,0-1 1,-1 0 0,1 0 0,0 0 0,0 1 0,0-1-1,0 0 1,0 0 0,0 0 0,0 0 0,0-1 0,0 1-1,0 0 1,1 0 0,-1-1 0,0 1 0,1-1 0,-1 1-1,0-1 1,1 1 0,-1-1 0,0 0 0,1 0-1,-1 0 1,1 0 0,-1 0 0,0 0 0,2 0 0,60-2-5815,-53 1 4848,6-1 290,-1-1-1,0 0 1,0-1 0,0 0 0,21-10 0,-28 10 987,0 0-1,0 0 1,0 0 0,0-1 0,-1-1 0,0 1-1,0-1 1,-1 0 0,1-1 0,9-12 0,-14 17 176,-1 0 0,1 0 0,-1-1 0,0 1-1,0 0 1,0-1 0,0 1 0,0-1 0,0 1 0,-1-1 0,1 1 0,-1-1 0,0 1 0,1-1 0,-1 1 0,-1-1 0,1 0 0,0 1 0,0-1 0,-1 1 0,0-1 0,1 1 0,-1-1 0,0 1 0,0 0 0,0-1 0,-1 1 0,1 0 0,0 0 0,-1 0 0,0 0 0,1 0 0,-3-2 0,0 1-2,0 0 0,0 1 1,0-1-1,0 1 0,0 0 1,0 0-1,0 0 1,-1 1-1,1 0 0,-1-1 1,1 2-1,-1-1 0,0 0 1,1 1-1,-1 0 1,0 0-1,-5 1 0,5 0-184,0 1 0,0 0 0,0 0 0,0 0 0,0 0 0,1 1 0,-1 0 0,1 0 0,-1 0 0,1 0 0,0 1 0,1-1 0,-1 1 0,0 0 0,1 0-1,-3 6 1,3-7-66,1 1-1,0 0 1,-1-1-1,2 1 1,-1 0-1,0 0 0,1 0 1,0 0-1,0 0 1,0 0-1,0 0 1,1 1-1,-1-1 0,1 0 1,0 0-1,1 1 1,-1-1-1,1 0 1,-1 0-1,4 8 1,-2-9-49,0-1 0,0 0 0,0 0 1,0 0-1,1 0 0,-1 0 1,1 0-1,0-1 0,-1 1 0,1-1 1,0 0-1,0 0 0,0 0 1,-1 0-1,1 0 0,0-1 1,0 1-1,0-1 0,1 0 0,4 0 1,-4 1-48,0-1 0,0 0 1,0 0-1,0-1 0,0 1 0,0-1 1,0 1-1,0-2 0,0 1 0,0 0 1,0-1-1,0 1 0,-1-1 1,1 0-1,3-3 0,3-7-468,0-1 0,-1 0 0,-1 0-1,0-1 1,-1 0 0,-1 0 0,0-1 0,7-28-1,-2-3 558,7-72-1,-22 185 5849,10 119-4843,2-129-959,-7-53-244,0 0 0,0 0 0,0 0 0,0 0 0,1 0 0,-1-1 0,1 1 0,0 0-1,0-1 1,1 0 0,3 5 0</inkml:trace>
+</inkml:ink>
+</file>
+
+<file path=word/ink/ink107.xml><?xml version="1.0" encoding="utf-8"?>
+<inkml:ink xmlns:inkml="http://www.w3.org/2003/InkML">
+  <inkml:definitions>
+    <inkml:context xml:id="ctx0">
+      <inkml:inkSource xml:id="inkSrc0">
+        <inkml:traceFormat>
+          <inkml:channel name="X" type="integer" min="-2.14748E9" max="2.14748E9" units="cm"/>
+          <inkml:channel name="Y" type="integer" min="-2.14748E9" max="2.14748E9" units="cm"/>
+          <inkml:channel name="F" type="integer" max="32767" units="dev"/>
+        </inkml:traceFormat>
+        <inkml:channelProperties>
+          <inkml:channelProperty channel="X" name="resolution" value="1000" units="1/cm"/>
+          <inkml:channelProperty channel="Y" name="resolution" value="1000" units="1/cm"/>
+          <inkml:channelProperty channel="F" name="resolution" value="0" units="1/dev"/>
+        </inkml:channelProperties>
+      </inkml:inkSource>
+      <inkml:timestamp xml:id="ts0" timeString="2023-08-05T06:00:33.433"/>
+    </inkml:context>
+    <inkml:brush xml:id="br0">
+      <inkml:brushProperty name="width" value="0.05" units="cm"/>
+      <inkml:brushProperty name="height" value="0.05" units="cm"/>
+    </inkml:brush>
+  </inkml:definitions>
+  <inkml:trace contextRef="#ctx0" brushRef="#br0">35 54 9668,'0'0'1799,"-2"17"-268,-5 73 1213,6 105 1,19 110-90,-1-33-1016,12 256-57,-28-505-1566,1-7-105,-1-1-1,-1 0 0,-1 0 1,-3 25-1,4-39 24,0-1 0,0 0 0,0 1 0,0-1 0,0 0 0,0 1-1,0-1 1,0 0 0,0 1 0,0-1 0,0 0 0,-1 0 0,1 1 0,0-1 0,0 0 0,0 1 0,0-1 0,-1 0 0,1 0 0,0 1 0,0-1-1,-1 0 1,1 0 0,0 1 0,0-1 0,-1 0 0,1 0 0,0 0 0,-1 0 0,1 0 0,0 1 0,-1-1 0,1 0 0,0 0 0,-1 0 0,1 0 0,0 0-1,0 0 1,-1 0 0,1 0 0,0 0 0,-1 0 0,1 0 0,0 0 0,-1 0 0,1 0 0,0-1 0,-1 1 0,1 0 0,0 0 0,-1 0 0,1 0-1,0-1 1,-1 1 0,-3-19-4928</inkml:trace>
+  <inkml:trace contextRef="#ctx0" brushRef="#br0" timeOffset="1310.74">1 0 6771,'0'0'8572,"7"0"-7243,143 9 4127,19 0-3394,1110-9 2548,-1216-9-6534,-80 8-1987,-4-7-3719</inkml:trace>
+</inkml:ink>
+</file>
+
+<file path=word/ink/ink108.xml><?xml version="1.0" encoding="utf-8"?>
+<inkml:ink xmlns:inkml="http://www.w3.org/2003/InkML">
+  <inkml:definitions>
+    <inkml:context xml:id="ctx0">
+      <inkml:inkSource xml:id="inkSrc0">
+        <inkml:traceFormat>
+          <inkml:channel name="X" type="integer" min="-2.14748E9" max="2.14748E9" units="cm"/>
+          <inkml:channel name="Y" type="integer" min="-2.14748E9" max="2.14748E9" units="cm"/>
+          <inkml:channel name="F" type="integer" max="32767" units="dev"/>
+        </inkml:traceFormat>
+        <inkml:channelProperties>
+          <inkml:channelProperty channel="X" name="resolution" value="1000" units="1/cm"/>
+          <inkml:channelProperty channel="Y" name="resolution" value="1000" units="1/cm"/>
+          <inkml:channelProperty channel="F" name="resolution" value="0" units="1/dev"/>
+        </inkml:channelProperties>
+      </inkml:inkSource>
+      <inkml:timestamp xml:id="ts0" timeString="2023-08-05T06:00:44.415"/>
+    </inkml:context>
+    <inkml:brush xml:id="br0">
+      <inkml:brushProperty name="width" value="0.05" units="cm"/>
+      <inkml:brushProperty name="height" value="0.05" units="cm"/>
+      <inkml:brushProperty name="color" value="#E71224"/>
+    </inkml:brush>
+  </inkml:definitions>
+  <inkml:trace contextRef="#ctx0" brushRef="#br0">209 35 3105,'0'0'2842,"15"-35"7856,-16 44-10161,-1-1-1,0 1 1,0-1-1,-1 0 1,0 0 0,0 0-1,-1 0 1,0-1 0,-6 8-1,-8 19 146,16-31-653,-12 31-14,-2-2-1,-1 0 1,-2-1 0,-1 0 0,-40 45-1,59-75-194,1 0 0,-1-1-1,1 1 1,-1 0 0,0 0-1,1-1 1,-1 1-1,0-1 1,0 1 0,0-1-1,1 1 1,-1-1 0,0 1-1,0-1 1,0 0 0,0 1-1,0-1 1,0 0-1,0 0 1,-1 1 0,1-2-207,1 0 1,-1 0 0,0 0 0,1 0 0,-1 1-1,1-1 1,0 0 0,-1 0 0,1 0 0,0 0-1,0 0 1,-1 0 0,1 0 0,0 0 0,0 0-1,0 0 1,0 0 0,0 0 0,1-1 0,-1-35-9632</inkml:trace>
+  <inkml:trace contextRef="#ctx0" brushRef="#br0" timeOffset="344.78">68 76 11029,'0'0'7443,"124"45"-7138,-102-32 159,-4-4-32,-3 0 16,-4 0-160,-4 0-192,-3-1-64,-1-3-16,1-1-16</inkml:trace>
+</inkml:ink>
+</file>
+
+<file path=word/ink/ink109.xml><?xml version="1.0" encoding="utf-8"?>
+<inkml:ink xmlns:inkml="http://www.w3.org/2003/InkML">
+  <inkml:definitions>
+    <inkml:context xml:id="ctx0">
+      <inkml:inkSource xml:id="inkSrc0">
+        <inkml:traceFormat>
+          <inkml:channel name="X" type="integer" min="-2.14748E9" max="2.14748E9" units="cm"/>
+          <inkml:channel name="Y" type="integer" min="-2.14748E9" max="2.14748E9" units="cm"/>
+          <inkml:channel name="F" type="integer" max="32767" units="dev"/>
+        </inkml:traceFormat>
+        <inkml:channelProperties>
+          <inkml:channelProperty channel="X" name="resolution" value="1000" units="1/cm"/>
+          <inkml:channelProperty channel="Y" name="resolution" value="1000" units="1/cm"/>
+          <inkml:channelProperty channel="F" name="resolution" value="0" units="1/dev"/>
+        </inkml:channelProperties>
+      </inkml:inkSource>
+      <inkml:timestamp xml:id="ts0" timeString="2023-08-05T06:01:23.281"/>
+    </inkml:context>
+    <inkml:brush xml:id="br0">
+      <inkml:brushProperty name="width" value="0.05" units="cm"/>
+      <inkml:brushProperty name="height" value="0.05" units="cm"/>
+      <inkml:brushProperty name="color" value="#E71224"/>
+    </inkml:brush>
+  </inkml:definitions>
+  <inkml:trace contextRef="#ctx0" brushRef="#br0">4 1 8388,'0'0'7315,"-4"107"-6050,4-45-337,0-4-400,11-10-223,-3-3-257,3-18-48,-4-5-144,-4-18-705,-3-30-4449,0-10 2304,0-8-4129</inkml:trace>
+  <inkml:trace contextRef="#ctx0" brushRef="#br0" timeOffset="332.09">40 23 9893,'0'0'7632,"16"8"-7282,47 28-209,-61-35-141,-1-1-1,0 1 0,0 0 1,1 0-1,-1 0 0,0 0 1,0 0-1,0 0 0,0 0 1,0 0-1,0 0 0,-1 0 1,1 1-1,0-1 0,-1 0 1,1 1-1,0-1 0,-1 0 0,0 1 1,1-1-1,-1 1 0,0-1 1,0 1-1,0-1 0,0 1 1,0-1-1,0 0 0,0 1 1,0-1-1,0 1 0,-1-1 1,1 1-1,-1-1 0,1 0 1,-2 2-1,1 0-43,-1 0 1,0 0-1,0-1 1,0 1-1,-1-1 0,1 0 1,0 1-1,-1-1 0,0 0 1,-3 2-1,-49 11-851,33-9 474,52-4 750,-27-2-267,0 0 0,-1 0 1,1 0-1,-1 0 0,1 1 0,-1-1 0,1 1 1,0 0-1,-1-1 0,0 1 0,1 0 1,-1 0-1,1 1 0,-1-1 0,0 0 0,0 1 1,3 2-1,-2 0-4,-1-1-1,1 1 1,-1 0 0,0 1-1,0-1 1,0 0 0,0 1-1,-1-1 1,1 7 0,21 110 232,-23-121-328,0 1 0,0-1 0,0 1 0,0-1-1,0 1 1,0-1 0,0 1 0,0-1-1,0 1 1,0-1 0,0 1 0,0-1 0,0 1-1,1-1 1,-1 1 0,0-1 0,0 1-1,1-1 1,-1 0 0,0 1 0,1-1 0,-1 0-1,0 1 1,1-1 0,-1 0 0,0 1-1,1-1 1,-1 0 0,1 1 0,-1-1-1,1 0 1,-1 0 0,1 0 0,-1 0 0,1 1-1,-1-1 1,1 0 0,-1 0 0,1 0-1,-1 0 1,1 0 0,-1 0 0,1 0 0,-1 0-1,1-1 1,14-16-2992,-4-8-513</inkml:trace>
+  <inkml:trace contextRef="#ctx0" brushRef="#br0" timeOffset="664.24">234 231 10885,'0'0'4730,"-2"16"-3644,-5 52-422,6-65-649,1-1 0,-1 0 0,1 0 0,0 0 0,0 0 0,0 1 0,0-1 0,0 0 0,1 0 0,-1 0 0,1 1 0,-1-1-1,1 0 1,0 0 0,0 0 0,0 0 0,0 0 0,0-1 0,0 1 0,0 0 0,1 0 0,-1-1 0,1 1 0,-1-1 0,1 1 0,0-1 0,0 1 0,-1-1-1,1 0 1,0 0 0,0 0 0,0 0 0,0 0 0,4 0 0,-4 0-13,0-1 0,0 0-1,0 0 1,-1 0 0,1 0 0,0 0 0,0-1 0,0 1-1,0-1 1,0 1 0,0-1 0,-1 1 0,1-1-1,0 0 1,0 0 0,-1 0 0,1 0 0,-1 0-1,1 0 1,-1-1 0,1 1 0,-1 0 0,0-1-1,0 1 1,1-1 0,-1 0 0,0 1 0,0-1-1,-1 0 1,1 1 0,0-1 0,-1 0 0,2-3 0,-1 0 11,-1-1 1,1 1 0,-1-1-1,0 1 1,0-1 0,-1 0-1,1 1 1,-1 0 0,0-1 0,-1 1-1,1-1 1,-1 1 0,0 0-1,-1 0 1,1 0 0,-1 0-1,-4-5 1,-1 0-9,1 2 1,-1-1-1,-1 1 0,1 0 0,-1 1 0,-1 0 0,-12-7 1,21 13-289,3 4-346,-2-2 391,1 1 1,-1-1-1,1 0 1,0 1-1,0-1 0,-1 0 1,1 0-1,0 1 1,0-1-1,0 0 0,0 0 1,1 0-1,-1 0 1,0 0-1,0 0 0,1-1 1,-1 1-1,0 0 1,1-1-1,2 2 0,21 7-3790</inkml:trace>
+  <inkml:trace contextRef="#ctx0" brushRef="#br0" timeOffset="1034.09">394 134 8996,'0'0'6248,"0"13"-4463,0-5-1666,0 0-1,1 1 1,0-1 0,0 0-1,1 0 1,0 0 0,0 0-1,1 0 1,0-1 0,7 12-1,-8-15-138,1 0-1,0-1 0,0 1 1,0-1-1,0 0 0,0 0 1,0 0-1,1-1 0,0 1 1,-1-1-1,1 0 0,0 0 1,0 0-1,0 0 0,1-1 1,-1 1-1,0-1 0,0 0 1,1-1-1,-1 1 0,1-1 1,5 0-1,4-3 557,-14 4-43,-10 11-124,3-1-361,-1-1 0,0 1 0,-1-2 0,0 1 0,-11 8 0,19-17-6,-1 0 0,1 0-1,-1 0 1,0 0 0,0 0 0,1 0 0,-1 0 0,0-1-1,0 1 1,0-1 0,0 1 0,0-1 0,0 0 0,0 1-1,0-1 1,1 0 0,-5-1 0,4 0-1,0 0-1,0 0 1,0 0 0,0 0-1,0-1 1,1 1 0,-1 0 0,1-1-1,-1 1 1,1-1 0,-1 0-1,1 0 1,0 1 0,-1-1 0,1 0-1,0 0 1,1 0 0,-1 0-1,0 0 1,0-3 0,-2-2-128,1 1 0,0-1 1,1 1-1,-1-1 0,1 0 0,1 0 1,-1-8-1,1 13-135,0 0 0,0 0-1,1 0 1,-1 0 0,1 0 0,-1 0 0,1 0-1,0 0 1,0 1 0,0-1 0,0 0-1,0 0 1,0 1 0,0-1 0,0 0 0,1 1-1,-1-1 1,1 1 0,-1 0 0,1-1 0,-1 1-1,1 0 1,0 0 0,0 0 0,-1 0-1,1 1 1,3-2 0,24-7-5052</inkml:trace>
+  <inkml:trace contextRef="#ctx0" brushRef="#br0" timeOffset="1366.17">393 134 7892</inkml:trace>
+  <inkml:trace contextRef="#ctx0" brushRef="#br0" timeOffset="1367.17">393 134 7892,'122'85'2689,"-120"-83"-2509,1 0 0,0 0 1,-1 0-1,0 0 0,1 1 0,-1-1 1,0 1-1,0 0 0,0 0 1,1 3-1,-3 13 1116,-2-10-691,2 7-128,1-1-1,0 0 1,1 1-1,1-1 1,7 25 0,-9-37-469,0-1 1,0 1-1,0 0 1,0 0 0,0-1-1,0 1 1,1-1 0,-1 1-1,1-1 1,0 0 0,-1 1-1,1-1 1,0 0-1,1 0 1,-1 0 0,0-1-1,0 1 1,1 0 0,-1-1-1,1 1 1,0-1 0,-1 0-1,1 0 1,0 0 0,-1 0-1,1-1 1,0 1-1,0-1 1,0 0 0,0 0-1,0 1 1,0-2 0,-1 1-1,1 0 1,0-1 0,0 1-1,0-1 1,2-1-1,-1 0-2,-1 1 0,0-1-1,0-1 1,1 1-1,-1 0 1,-1-1 0,1 1-1,0-1 1,-1 0 0,1 0-1,-1 0 1,0 0-1,0-1 1,0 1 0,0 0-1,-1-1 1,1 1-1,-1-1 1,0 0 0,0 0-1,0 1 1,-1-1-1,1-6 1,0 5 36,-1 0-1,0 0 1,0-1 0,0 1-1,0 0 1,-1 0 0,0-1-1,0 1 1,0 0 0,0 0-1,-1 0 1,0 0 0,0 1-1,-1-1 1,1 0 0,-6-7-1,3 6 27,0 1-1,-1 0 0,1 0 0,-1 0 0,0 1 0,0-1 0,0 1 0,-1 1 0,1-1 1,-1 1-1,0 1 0,-14-5 0,20 7-109,1 1-1,-1-1 1,0 0 0,0 1 0,1-1-1,-1 1 1,0-1 0,1 1 0,-1-1 0,0 1-1,1-1 1,-1 1 0,1-1 0,-1 1-1,1 0 1,-1-1 0,1 1 0,-1 0 0,1 0-1,0-1 1,0 1 0,-1 0 0,1 0-1,0-1 1,0 1 0,0 0 0,-1 0-1,1 0 1,0 0 0,0-1 0,1 1 0,-1 1-1,4 28-3411,8-15-750</inkml:trace>
+  <inkml:trace contextRef="#ctx0" brushRef="#br0" timeOffset="1712.94">821 98 10341,'0'0'5762,"-4"133"-4865,4-93-481,0 0-80,4-4-144,-1-10-176,1-4-16,0-8-448,-4-5-801,3-9-1296</inkml:trace>
+  <inkml:trace contextRef="#ctx0" brushRef="#br0" timeOffset="1713.94">755 222 6323,'0'0'13190,"117"-22"-13014,-88 22-176,0 0-960,-11 0-1522,0 4-4321</inkml:trace>
+  <inkml:trace contextRef="#ctx0" brushRef="#br0" timeOffset="2244.75">1207 76 10773,'0'0'5749,"-9"23"-4743,-27 74-488,31-81-458,2 0 1,0 0-1,1 1 1,1-1 0,0 0-1,1 1 1,1-1-1,4 23 1,-2-13-11,-2-15-58,4 31 125,-2-38 8,0-26 35,-1 4-29,0 1-1,2 0 0,0-1 0,8-17 1,-9 26-97,0 0-1,1 0 1,0 1 0,0 0 0,1 0 0,1 0 0,-1 0-1,1 1 1,9-9 0,-13 14-23,-1 1-1,0-1 0,1 1 1,0 0-1,-1 0 0,1 0 1,0 0-1,-1 0 0,1 0 1,0 0-1,0 0 0,0 1 1,0-1-1,0 1 0,0 0 1,-1-1-1,1 1 0,0 0 1,0 0-1,0 0 1,0 0-1,3 1 0,-4 0 0,1 0 0,0 0 0,-1 0 0,1 1 0,-1-1 0,1 0 0,-1 1 0,0-1 0,1 1 0,-1-1 0,0 1 0,0 0 0,0 0 0,0-1 0,-1 1 0,1 0 0,0 3 0,3 9 17,-2 0 1,0 1-1,0-1 1,-1 22-1,-2 2-64,3 51-2343,-2-87 2082,0 0-1,0-1 1,1 1-1,-1 0 1,1 0-1,-1-1 1,1 1 0,0 0-1,-1-1 1,1 1-1,0-1 1,0 1-1,2 1 1,22 9-7252</inkml:trace>
+  <inkml:trace contextRef="#ctx0" brushRef="#br0" timeOffset="2595.72">1440 298 8292,'0'0'9449,"-14"-5"-9211,-46-13-163,59 19-74,0-1 0,0 0 0,0 0-1,0 0 1,-1 1 0,1-1 0,0 1 0,0-1 0,0 1 0,0-1 0,0 1 0,0 0 0,0-1 0,1 1 0,-1 0 0,0 0 0,0-1 0,0 1 0,1 0 0,-1 0 0,0 0 0,1 0 0,-1 0 0,1 0 0,-1 0 0,1 0 0,0 1 0,-1-1 0,1 0 0,0 0 0,0 0 0,0 0 0,-1 0-1,1 1 1,1 1 0,-1 43-74,1-43 56,-1-1-36,0 0 0,1 0 0,0 0 1,-1 1-1,1-1 0,0 0 0,0 0 0,0 0 1,0 0-1,0-1 0,1 1 0,-1 0 1,1 0-1,-1-1 0,1 1 0,0-1 1,-1 1-1,1-1 0,0 0 0,0 0 0,0 1 1,0-1-1,0-1 0,0 1 0,0 0 1,0 0-1,0-1 0,1 1 0,2-1 1,-2 1-27,-1-1 0,1 0 0,-1 0 0,1 0 0,-1 0 0,1 0 0,-1 0 1,1-1-1,-1 1 0,1-1 0,-1 0 0,1 1 0,-1-1 0,0 0 0,0-1 1,1 1-1,-1 0 0,0-1 0,0 1 0,0-1 0,0 1 0,-1-1 1,1 0-1,0 0 0,2-4 0,-2 1 124,0-1 1,-1 0-1,1 0 1,-1 0 0,0 1-1,-1-1 1,0 0-1,0 0 1,0 0-1,-1-7 1,0 7 209,1 1 0,-1 0 0,1 0 0,0 0 0,1-1 0,0 1 0,-1 0 0,1 0-1,1 0 1,2-7 0,-4 12-234,0-1 0,0 1 0,1 0 0,-1 0 0,0 0-1,0 0 1,0 0 0,0 0 0,1 0 0,-1 0 0,0 0-1,0 0 1,0 0 0,1 0 0,-1 0 0,0 0 0,0 0-1,0 0 1,1 0 0,-1 0 0,0 0 0,0 0 0,0 0-1,1 0 1,-1 0 0,0 0 0,0 0 0,0 0 0,0 0-1,1 0 1,-1 0 0,0 1 0,0-1 0,0 0 0,0 0-1,0 0 1,1 0 0,-1 0 0,0 1 0,0-1 0,0 0-1,0 0 1,0 0 0,0 0 0,0 1 0,0-1 0,0 0-1,0 0 1,0 0 0,0 1 0,1-1 0,-1 0 0,0 0-1,-1 0 1,1 1 0,0-1 0,0 0 0,0 0 0,0 0-1,0 1 1,0-1 0,0 0 0,0 0 0,3 18 99,-4 40-136,0-44-725,1 0 0,0 0 0,0 0-1,1 0 1,6 26 0,6-16-4603</inkml:trace>
+  <inkml:trace contextRef="#ctx0" brushRef="#br0" timeOffset="2928.7">1601 284 4626,'0'0'14756,"3"-3"-14246,0 1-493,-1 0 0,1 1-1,0-1 1,0 1 0,0 0 0,0 0 0,0 0 0,0 0 0,1 0 0,-1 1-1,0-1 1,0 1 0,1 0 0,-1 0 0,0 0 0,0 1 0,0-1 0,1 1-1,-1-1 1,0 1 0,0 0 0,5 3 0,-4-3-9,0 0 0,0 0 1,0 1-1,-1 0 0,1 0 0,0 0 0,-1 0 1,0 0-1,1 1 0,-1 0 0,0-1 0,0 1 0,0 0 1,-1 1-1,1-1 0,-1 0 0,0 1 0,0-1 1,0 1-1,2 5 0,-2 1 41,0 0-1,0 0 1,-2 1 0,1-1-1,-2 13 1,1-21-32,0 0 0,0 0 0,0 0-1,0 0 1,0-1 0,-1 1 0,1 0-1,-1 0 1,0 0 0,1-1 0,-1 1 0,0 0-1,0-1 1,0 1 0,0-1 0,0 1 0,0-1-1,-1 0 1,1 1 0,0-1 0,-1 0-1,1 0 1,-1 0 0,1 0 0,-1 0 0,0 0-1,1 0 1,-1-1 0,0 1 0,0 0-1,1-1 1,-1 1 0,0-1 0,0 0 0,-2 0-1,-13 0 484,-11 1 509,-44-6 1,65 4-1157,-1-1 0,1 1 0,-1-1 0,1-1 0,0 1 0,0-1 0,0-1 0,1 1 0,-1-1 0,-10-7 0,16 9-227,-1 1 0,1 0-1,0-1 1,0 1 0,-1-1-1,1 1 1,0-1 0,0 0-1,0 0 1,0 1 0,1-1-1,-2-2 1,0-26-10287</inkml:trace>
+  <inkml:trace contextRef="#ctx0" brushRef="#br0" timeOffset="3736.46">2088 271 10069,'0'0'5397,"-1"19"-5064,-5 156-640,6-173 334,-3-17 355,1-99 307,3 61 639,-1 52-1274,0 1 0,0-1 0,0 0 0,-1 0 0,1 0 0,0 0 1,0 1-1,0-1 0,0 0 0,0 0 0,0 0 0,1 0 0,-1 1 1,0-1-1,0 0 0,1 0 0,-1 0 0,0 1 0,1-1 1,-1 0-1,1 1 0,-1-1 0,1 0 0,-1 1 0,1-1 0,-1 0 1,1 1-1,0-1 0,-1 1 0,1-1 0,0 1 0,-1-1 0,1 1 1,0 0-1,0-1 0,-1 1 0,1 0 0,0 0 0,0 0 0,0-1 1,0 1-1,1 0 0,0 1 22,0 0-1,-1-1 1,1 1 0,0 0 0,0 0 0,-1 0-1,1 1 1,0-1 0,-1 0 0,1 0-1,-1 1 1,0-1 0,1 1 0,-1 0 0,0-1-1,0 1 1,2 3 0,1 5-44,0 1 0,-1-1 0,0 1 0,1 13 1,-3-16-426,0 0 0,1 0-1,0 0 1,0-1 0,1 1 0,0-1 0,0 0 0,1 1 0,4 6 0,3-5-3523,0-8-1700</inkml:trace>
+  <inkml:trace contextRef="#ctx0" brushRef="#br0" timeOffset="4120.03">2263 329 11045,'0'0'6416,"-3"18"-4906,-9 56-458,12-73-1050,-1 1 1,1-1-1,0 1 1,0-1 0,0 1-1,0 0 1,0-1 0,0 1-1,0-1 1,0 1 0,1-1-1,-1 1 1,1-1 0,-1 1-1,1-1 1,0 1 0,-1-1-1,1 0 1,0 1 0,0-1-1,0 0 1,0 1 0,0-1-1,0 0 1,0 0 0,0 0-1,1 0 1,-1 0 0,0 0-1,1-1 1,-1 1 0,0 0-1,1-1 1,-1 1 0,1-1-1,-1 1 1,1-1 0,0 0-1,-1 0 1,1 1 0,-1-1-1,1 0 1,-1 0 0,4-1-1,-1 1-160,0 0 0,0-1-1,0 1 1,0-1 0,0 0 0,0 0-1,0 0 1,-1-1 0,1 1 0,0-1-1,-1 0 1,1 0 0,-1 0-1,5-4 1,-5 1 137,0-1-1,0 1 0,-1 0 1,1-1-1,-1 0 0,-1 1 1,1-1-1,-1 0 1,0 0-1,0 0 0,0 0 1,-1 0-1,0 0 0,0 0 1,-1 0-1,0 0 0,0 1 1,-2-9-1,2 9 134,-1 1-1,1-1 0,-1 1 1,0 0-1,0-1 1,-1 1-1,1 0 0,-1 0 1,0 1-1,0-1 0,0 0 1,0 1-1,-1 0 1,0 0-1,1 0 0,-1 0 1,0 0-1,0 1 1,-1 0-1,1 0 0,0 0 1,-1 0-1,-7-1 1,9 3-98,0-1 1,0 1 0,1 0 0,-1 0 0,0 1 0,1-1 0,-1 0 0,0 1 0,1 0 0,-1 0 0,0-1 0,1 2 0,-1-1 0,1 0 0,0 0 0,-1 1 0,1-1 0,0 1 0,0 0 0,0 0 0,0 0 0,0 0 0,0 0 0,1 0 0,-1 0-1,1 0 1,-1 1 0,-1 4 0,-1 1-511,1 0-1,-1 1 0,2-1 0,-1 1 1,1 0-1,0 0 0,0 14 0,1 9-4132</inkml:trace>
+  <inkml:trace contextRef="#ctx0" brushRef="#br0" timeOffset="4461.71">2450 147 3217,'0'0'18185,"4"133"-17625,3-84-400,-3 0-128,-1-5-16,1-8-16,3-10-288,-3-8-624,3-5-641,-3-8-480</inkml:trace>
+  <inkml:trace contextRef="#ctx0" brushRef="#br0" timeOffset="4462.71">2450 275 14567,'0'0'3025,"132"27"-19160</inkml:trace>
+  <inkml:trace contextRef="#ctx0" brushRef="#br0" timeOffset="4935.12">3106 293 7347,'0'0'9325,"-22"-11"-8098,-73-33-117,90 41-1024,1 1 0,-1 0 0,0 0 0,0 1 0,1-1 0,-1 1 0,0 0 0,0 1 0,0-1 0,0 1 0,0 0 0,0 0 0,0 0 0,0 1 0,0 0 0,0 0 0,0 0 0,0 0 0,-6 4 0,10-5-79,0 1-1,0-1 0,0 1 1,-1 0-1,1-1 0,0 1 0,0 0 1,0 0-1,0 0 0,1 0 0,-1 0 1,0 0-1,0 0 0,0 0 0,1 0 1,-1 1-1,1-1 0,-1 0 0,1 0 1,-1 0-1,1 1 0,0-1 0,-1 0 1,1 1-1,0-1 0,0 0 0,0 1 1,0-1-1,0 0 0,0 1 0,1-1 1,-1 0-1,0 0 0,1 1 0,-1-1 1,1 0-1,-1 0 0,1 1 0,0-1 1,-1 0-1,1 0 0,1 2 0,2 1-2,-1 1-1,1 0 0,0-1 1,0 0-1,0 0 0,1 0 1,-1 0-1,8 4 0,20 7-36,-16-9-2,0 2-1,-1 0 1,23 16-1,-36-23 37,0 0-1,0 1 0,0 0 1,0-1-1,0 1 1,0 0-1,-1 0 0,1 0 1,0 0-1,-1 0 1,0 0-1,1 1 0,-1-1 1,0 0-1,0 1 1,0-1-1,-1 1 0,1-1 1,0 1-1,-1-1 1,0 1-1,0-1 0,0 1 1,0-1-1,0 1 1,0 0-1,0-1 0,-1 1 1,0-1-1,0 3 1,0-3 10,-1 0 1,1-1-1,0 1 1,-1-1 0,1 1-1,-1-1 1,0 1-1,1-1 1,-1 0 0,0 0-1,0 0 1,0 0 0,0 0-1,0 0 1,0-1-1,0 1 1,0 0 0,0-1-1,0 0 1,-4 1-1,-51 0 172,44-1-191,10 0-63,-1 0 0,1-1 0,0 1 0,0-1 0,0 1-1,0-1 1,0 0 0,0 0 0,0-1 0,0 1 0,0-1-1,0 1 1,1-1 0,-1 0 0,0 0 0,1 0 0,0 0 0,-1 0-1,1-1 1,-3-4 0,2 3-433,1 0-1,0 0 1,0 0-1,0 0 1,1 0-1,-1-1 1,1 1-1,0 0 1,0-8-1,0-26-5164</inkml:trace>
+  <inkml:trace contextRef="#ctx0" brushRef="#br0" timeOffset="5328.52">3063 188 12406,'0'0'5842,"25"97"-4577,-21-57-753,0 5-448,-4-5-64,0-5-368,0-12-1345,0-6-1424,0-8-1361</inkml:trace>
+  <inkml:trace contextRef="#ctx0" brushRef="#br0" timeOffset="5665.17">3066 342 7988,'0'0'5778,"19"-4"-4953,14-4-1063,1 2 1,61-3-1,-47 9-1490,-47 0 1791,-1 0 1,0 0-1,0 0 1,0 0 0,0 0-1,1-1 1,-1 1-1,0 0 1,0 0 0,0 0-1,0 0 1,0-1-1,0 1 1,0 0 0,0 0-1,1 0 1,-1-1-1,0 1 1,0 0 0,0 0-1,0-1 1,0 1-1,0 0 1,0 0 0,0 0-1,0-1 1,0 1-1,0 0 1,-1 0 0,1 0-1,0-1 1,0 1-1,0 0 1,0 0 0,0 0-1,0-1 1,0 1-1,0 0 1,-1 0 0,1 0-1,0 0 1,0-1-1,0 1 1,0 0 0,-1 0-1,1 0 1,0 0-1,0 0 1,0 0 0,-1 0-1,1 0 1,-9-10 1079,8 9-1067,-1 0 0,1 0 0,-1 0 0,1 0 0,-1 0 0,1 0 0,-1 1-1,0-1 1,1 0 0,-1 1 0,0 0 0,0-1 0,1 1 0,-1 0 0,0 0 0,0 0 0,0 0 0,1 0 0,-1 0 0,0 1 0,0-1 0,1 0 0,-1 1 0,0 0 0,1-1 0,-1 1 0,0 0 0,1 0 0,-1 0 0,1 0 0,0 0 0,-1 0 0,1 0 0,0 0 0,-1 1 0,1-1 0,-2 3 0,0 2-59,1-1 0,-1 0 1,1 0-1,0 1 0,1-1 0,-1 1 0,1 0 0,0-1 0,1 1 1,-1 9-1,1-13-10,0-1 0,1 0 0,-1 0 0,0 1 1,1-1-1,-1 0 0,1 0 0,-1 1 0,1-1 1,0 0-1,-1 0 0,1 0 0,0 0 0,0 0 1,0 0-1,0 0 0,0 0 0,0 0 0,0 0 1,0-1-1,0 1 0,0 0 0,1-1 0,-1 1 1,0-1-1,0 1 0,1-1 0,-1 0 0,0 1 1,1-1-1,-1 0 0,2 0 0,55 1-2907,-41-2-2340</inkml:trace>
+  <inkml:trace contextRef="#ctx0" brushRef="#br0" timeOffset="5666.17">3384 467 9172,'0'0'10357,"-15"-58"-9941,15 40 16,0-9-47,0 1-241,0 3-96,11 6-48,4 8-577,-1 9-703,1 0-369,-8 9-1568,-3 8-3635</inkml:trace>
+  <inkml:trace contextRef="#ctx0" brushRef="#br0" timeOffset="6007.84">3543 160 10565,'0'0'7971,"18"120"-7730,-18-62-225,0-9-16,0-5-369,0-8-271,0-10-736,0-8-2210</inkml:trace>
+  <inkml:trace contextRef="#ctx0" brushRef="#br0" timeOffset="6349.35">3515 231 12598,'0'0'7235,"65"76"-8660,-46-68-816,-1-3-2305</inkml:trace>
+  <inkml:trace contextRef="#ctx0" brushRef="#br0" timeOffset="6350.35">3661 467 4162,'0'0'12499,"9"-16"-11931,-2 5-516,17-27 42,33-69 0,-55 92 742,-13 24-309,-15 23-126,20-25-575,1 0 0,1 1 0,-1 0 0,1 0 0,1 0 0,-1 1 0,2-1 0,-1 1 0,1 0 0,0 0 0,1 0 0,0 0 0,0 14 0,1-22-73,0 0-1,1 0 0,-1 0 1,0 0-1,0 0 1,1 0-1,-1 0 1,1 0-1,-1 0 1,1 0-1,0 0 1,-1 0-1,1 0 1,0 0-1,-1-1 1,1 1-1,1 1 1,23 8-7101</inkml:trace>
+  <inkml:trace contextRef="#ctx0" brushRef="#br0" timeOffset="6681.48">3890 365 9652,'0'0'8700,"-14"-13"-7518,3 3-940,-1 0-1,1 1 1,-18-11-1,28 20-210,0-1 0,0 1 1,0-1-1,0 1 0,0 0 0,-1-1 1,1 1-1,0 0 0,0 0 0,0 0 0,-1 0 1,1 0-1,0 0 0,0 0 0,0 0 0,0 0 1,-1 1-1,1-1 0,0 0 0,0 1 0,0-1 1,0 1-1,0 0 0,-2 0 0,1 1 40,0 0-1,0 1 1,0-1-1,0 0 1,1 0-1,-1 1 1,1-1-1,-1 1 1,1 0-1,-1 2 1,0 2 63,-1-1 1,2 1 0,-1 0 0,1-1-1,0 1 1,0 0 0,1 12-1,1-15-125,1-1 0,0 1 0,-1 0 0,1-1 0,0 0 0,1 0 0,-1 1 0,1-1 0,-1-1 0,1 1 0,0 0 0,0-1 0,0 1 0,0-1-1,1 0 1,-1 0 0,1 0 0,-1 0 0,1-1 0,0 0 0,-1 1 0,7 0 0,-7-1-98,1 0 0,-1 0 0,0 0 0,1 0 0,0-1 1,-1 1-1,1-1 0,-1 0 0,1 0 0,0 0 0,-1 0 0,1-1 0,0 0 0,-1 0 0,1 0 0,-1 0 1,0 0-1,1 0 0,-1-1 0,0 0 0,0 0 0,0 0 0,0 0 0,4-3 0,0-8-446,0 0-1,-1 0 1,0-1-1,-1 0 1,0 0-1,-2 0 1,1 0-1,2-29 1,0-43-759,-6 52 4825,0 29-1698,1 27-1399,2-1 0,0 1 0,2 0 0,0-1 0,1 0 0,12 25-1,-12-29-413,-2-5-260,-1 1 1,0-1-1,1 18 1,-3-21-508,2 0-2508</inkml:trace>
+  <inkml:trace contextRef="#ctx0" brushRef="#br0" timeOffset="7124.74">4462 231 10389,'0'0'7683,"11"129"-5858,-11-76-1105,0-4-624,0-9-96,0-9-224,0-9-496,0-8-769,0-10-656,-8-4-1696,-3 0-3539</inkml:trace>
+  <inkml:trace contextRef="#ctx0" brushRef="#br0" timeOffset="7533.17">4436 347 11589,'0'0'5752,"20"-4"-5095,148-40-2346,-138 38-691,-36 17 1932,-7 3 924,0 0 1,2 1 0,-13 20-1,20-28-218,0 0 0,1 1-1,-1-1 1,2 1 0,-1 0-1,1 0 1,0 0 0,1 0-1,0 0 1,0 11 0,1-17-236,0 0 1,0-1-1,1 1 1,-1-1-1,0 1 1,1 0-1,-1-1 1,1 1 0,-1-1-1,1 0 1,0 1-1,-1-1 1,1 1-1,0-1 1,0 0-1,0 0 1,0 1-1,1-1 1,-1 0 0,0 0-1,0 0 1,1 0-1,2 1 1,0 0-3,0 0 0,0-1 1,1 1-1,-1-1 0,1 0 1,-1 0-1,1-1 0,7 1 1,-4-1-2,0 0 0,0-1 0,0 0 0,0 0 0,-1 0 0,1-1 0,0 0 1,-1-1-1,14-6 0,-15 4 34,0-1-1,0 0 1,-1 0 0,1 0 0,-2-1 0,1 1-1,-1-1 1,0 0 0,0-1 0,-1 1 0,4-10-1,-3 5 165,0-1-1,-1 1 0,-1 0 1,0-1-1,1-16 0,-13 149 107,9-106-1302</inkml:trace>
+  <inkml:trace contextRef="#ctx0" brushRef="#br0" timeOffset="7875.81">4864 470 6707,'0'0'6843,"9"9"-5890,27 26 100,-36-35-1031,0 0-1,0 0 0,0 0 1,-1 0-1,1 0 0,0 0 0,0 1 1,0-1-1,-1 0 0,1 0 0,0 0 1,0 0-1,0 0 0,0 0 1,-1 0-1,1 0 0,0 0 0,0 0 1,0 1-1,0-1 0,0 0 1,0 0-1,-1 0 0,1 0 0,0 0 1,0 1-1,0-1 0,0 0 0,0 0 1,0 0-1,0 0 0,0 1 1,0-1-1,0 0 0,0 0 0,0 0 1,0 0-1,0 1 0,0-1 0,0 0 1,0 0-1,0 0 0,0 1 1,0-1-1,0 0 0,0 0 0,0 0 1,0 0-1,0 1 0,0-1 1,0 0-1,0 0 0,0 0 0,1 0 1,-1 1-1,-17-6 327,14 2-301,1 0 0,-1 0 0,1 0 0,-1 0 0,1-1 0,0 1 0,0 0 0,1-1 1,-1 0-1,1 1 0,0-1 0,0 0 0,0 0 0,0 0 0,0-7 0,0-65 160,2 66-137,-1 6-77,0 0 1,0 0-1,1 0 1,-1 0-1,1 0 0,0 0 1,1 0-1,-1 0 1,0 1-1,1-1 1,0 1-1,0-1 1,0 1-1,0-1 1,1 1-1,-1 0 1,1 0-1,0 0 1,0 1-1,0-1 1,0 1-1,0-1 0,1 1 1,-1 0-1,1 0 1,0 0-1,-1 1 1,1 0-1,0-1 1,0 1-1,0 0 1,0 1-1,0-1 1,0 1-1,0 0 1,0 0-1,6 0 1,-8 0-158,-1 0 1,0 0 0,1 0 0,-1 0-1,0 0 1,1 0 0,-1 1 0,0-1-1,1 0 1,-1 1 0,0-1 0,1 1-1,-1-1 1,0 1 0,0 0 0,1-1-1,-1 1 1,0 0 0,0 0 0,0 0-1,0 0 1,0 0 0,0 0 0,-1 0-1,1 0 1,0 0 0,0 1 0,-1-1 0,1 0-1,-1 0 1,1 2 0,5 23-6936</inkml:trace>
+  <inkml:trace contextRef="#ctx0" brushRef="#br0" timeOffset="8262.32">5046 458 10965,'0'0'4850,"0"12"-4346,0 31 143,0-41-295,0-6 8,0-33 248,0 25-529,1 0 0,0 0 1,1 0-1,0 0 0,1 0 1,1 0-1,-1 1 0,9-17 1,-10 24-42,0-1-1,1 1 1,-1 0 0,1 0 0,0 0 0,0 1 0,0-1 0,0 1 0,1-1 0,-1 1 0,1 0 0,0 1 0,0-1 0,0 0 0,0 1-1,1 0 1,-1 0 0,1 1 0,-1-1 0,1 1 0,-1 0 0,1 0 0,0 0 0,5 0 0,-8 2 10,-1-1 0,1 0 0,-1 1-1,1-1 1,-1 0 0,1 1 0,-1 0 0,1-1 0,-1 1 0,0 0 0,1 0 0,-1 0 0,0 0-1,0 0 1,0 0 0,0 0 0,0 0 0,0 0 0,0 1 0,0-1 0,0 0 0,-1 1 0,1-1 0,0 0-1,-1 1 1,1-1 0,-1 1 0,1-1 0,-1 1 0,0-1 0,0 4 0,3 56 367,-4-47-341,0 28 66,-1-29-168,2 1-1,-1-1 1,2 1 0,0-1-1,0 1 1,5 17-1,-5-30-91,0 0-1,-1 0 0,1 0 1,0 0-1,0 0 1,0 0-1,0 0 0,0 0 1,0 0-1,0 0 0,0 0 1,0-1-1,0 1 1,0 0-1,0-1 0,1 1 1,-1-1-1,0 1 0,0-1 1,1 0-1,-1 1 1,0-1-1,1 0 0,-1 0 1,2 0-1,-1 0-219,-1 0 0,1 0 1,-1-1-1,0 1 0,1 0 0,-1-1 0,0 1 0,1-1 1,-1 1-1,0-1 0,1 1 0,-1-1 0,0 0 0,0 0 1,0 0-1,2-1 0,11-21-7007</inkml:trace>
+  <inkml:trace contextRef="#ctx0" brushRef="#br0" timeOffset="8603.84">5367 275 14070,'0'0'3826,"0"98"-2737,0-62-801,0-5-288,0-4-464,0-1-561,3-17-1392,-3 0-1905</inkml:trace>
+  <inkml:trace contextRef="#ctx0" brushRef="#br0" timeOffset="8604.84">5381 160 9636,'0'0'2562,"59"120"-5156,-48-89-3616</inkml:trace>
+  <inkml:trace contextRef="#ctx0" brushRef="#br0" timeOffset="8945.68">5486 368 9012,'0'0'2577,"22"-111"-720,-15 97-448,1 14-177,-5 9-63,1 22-257,-4 9-511,0 0-401,0 0-129,7-9-591,4-8-2113,11-14-3442</inkml:trace>
+  <inkml:trace contextRef="#ctx0" brushRef="#br0" timeOffset="9279.08">5767 272 7139,'0'0'9861,"-19"15"-9208,-58 48-127,76-62-495,-1 0 0,0 0 0,0 0 0,1 1 0,-1-1 0,1 1 0,-1-1 0,1 1 1,0 0-1,-1-1 0,1 1 0,0 0 0,0 0 0,0 0 0,0 0 0,1 0 0,-1 0 0,0 0 0,1 0 0,0 0 0,-1 0 0,1 0 0,0 0 0,0 3 0,1 3 23,0-8-29,1 1 0,0-1 0,0 0 1,0 0-1,0 0 0,0 0 0,0 0 1,-1 0-1,1-1 0,0 1 0,0 0 1,2-2-1,5-4-5,0-1 1,0 0-1,0 0 1,-1-1-1,0 0 1,-1-1 0,0 0-1,0 0 1,-1 0-1,0-1 1,-1 0-1,7-15 1,-3 69 3049,13 305-1861,-21-344-1189,0 1 0,-1 0 0,0-1 0,0 1 1,-1 0-1,1 0 0,-1-1 0,-3 10 0,3-13 15,-1 0 0,0 1 0,0-1 1,0 0-1,0 0 0,0 0 0,0-1 0,0 1 0,0 0 0,-1-1 0,1 1 1,-1-1-1,1 0 0,-1 0 0,1 0 0,-1 0 0,0 0 0,-4 0 0,-9 3 250,1-1 0,-1-1 0,0 0 0,0-1 0,-29-1 0,41 0-256,-1 0 1,0-1 0,0 0-1,0 1 1,1-2-1,-1 1 1,0 0 0,1-1-1,-1 0 1,1 0 0,0 0-1,0-1 1,0 1-1,0-1 1,0 0 0,0 0-1,1-1 1,-1 1-1,1-1 1,0 0 0,0 1-1,-5-10 1,5 6-81,0-1 1,1 0-1,0 0 1,0 0-1,1 0 1,0 0 0,0 0-1,0-1 1,1 1-1,1 0 1,0 0-1,0 0 1,0 0-1,4-12 1,-3 14-389,1-1-1,0 0 1,0 1 0,1 0-1,-1 0 1,1 0 0,1 0-1,-1 0 1,1 1 0,9-8 0,25-19-6207</inkml:trace>
+  <inkml:trace contextRef="#ctx0" brushRef="#br0" timeOffset="9280.08">5964 459 9620,'0'0'0</inkml:trace>
+  <inkml:trace contextRef="#ctx0" brushRef="#br0" timeOffset="10375.07">241 655 10373,'0'0'3385,"-18"-3"-2302,-55-8-362,72 11-684,0-1 0,0 1 1,0 0-1,-1 0 0,1 0 1,0 0-1,0 0 0,-1 0 1,1 0-1,0 0 0,0 0 0,0 1 1,-1-1-1,1 0 0,0 1 1,0-1-1,0 1 0,0-1 1,0 1-1,0 0 0,0-1 1,0 1-1,0 0 0,0 0 0,0 0 1,0 0-1,0 0 0,1 0 1,-1 0-1,0 0 0,1 0 1,-1 0-1,1 0 0,-1 0 1,1 0-1,-1 0 0,1 1 0,0-1 1,0 0-1,0 0 0,-1 1 1,1-1-1,0 0 0,1 0 1,-1 0-1,0 1 0,0-1 1,0 0-1,1 0 0,-1 0 0,0 1 1,1-1-1,-1 0 0,1 0 1,0 0-1,-1 0 0,1 0 1,0 0-1,0 0 0,0 0 1,-1 0-1,3 1 0,4 4 10,1 0 1,0-1-1,0 0 0,1 0 0,0 0 0,-1-1 0,1-1 1,10 3-1,-6-1-29,-1 0 0,1 0 0,-1 1 0,17 11 0,-26-14-17,-1-1 1,1 1-1,0-1 0,0 1 1,-1 0-1,0 0 1,1 0-1,-1 0 0,0 0 1,-1 0-1,1 1 1,0-1-1,-1 1 1,0-1-1,0 1 0,0 0 1,0-1-1,-1 1 1,1 0-1,-1 5 0,0-4 32,0-1 0,0 1-1,-1-1 1,1 0 0,-1 1-1,0-1 1,0 1 0,0-1-1,-1 0 1,0 0 0,1 0-1,-2 0 1,1 0 0,0 0-1,-1 0 1,0-1-1,1 1 1,-1-1 0,-1 0-1,1 0 1,0 0 0,-1 0-1,0 0 1,1-1 0,-1 0-1,0 0 1,0 0 0,-1 0-1,1 0 1,0-1 0,0 0-1,-1 0 1,1 0-1,-1-1 1,1 1 0,-1-1-1,-7 0 1,11-1-62,-1 0 0,1 1-1,-1-1 1,0 0 0,1 0 0,0 0 0,-1 0-1,1 0 1,0-1 0,-1 1 0,1 0-1,0-1 1,0 1 0,0 0 0,0-1 0,0 1-1,0-1 1,1 0 0,-1 1 0,0-1 0,1 0-1,-1 1 1,1-1 0,0 0 0,0 0 0,-1 1-1,1-1 1,1-3 0,2-54-3126,-2 54 2576,0 1 0,0-1-1,1 1 1,0-1 0,0 1-1,4-8 1,24-24-5154</inkml:trace>
+  <inkml:trace contextRef="#ctx0" brushRef="#br0" timeOffset="10753.67">404 707 7187,'0'0'6843,"5"16"-5477,34 136 694,-38-149-2065,-1-1 0,1 0 0,-1 0 0,1 0 1,0 0-1,0 0 0,0-1 0,0 1 0,0 0 0,0 0 0,1-1 0,-1 1 1,0 0-1,1-1 0,-1 0 0,1 1 0,0-1 0,0 0 0,-1 0 0,1 1 0,0-2 1,0 1-1,3 1 0,-3-2-32,0 1-1,0-1 1,0-1 0,0 1 0,0 0-1,-1 0 1,1-1 0,0 1-1,0-1 1,0 1 0,-1-1 0,1 0-1,0 0 1,-1 0 0,1 0 0,0 0-1,-1 0 1,1 0 0,-1 0 0,0-1-1,1 1 1,-1-1 0,0 1 0,0-1-1,0 1 1,0-1 0,1-3-1,3-3-75,-1-1 0,-1 0 0,1-1 0,-1 1 0,-1-1 0,0 1 0,0-1 0,-1 0 0,0 1 0,-1-15 0,0 23 119,1 3-804,3 4 175,0 0 1,1 0-1,0-1 1,0 1-1,0-1 1,1-1-1,0 1 1,11 7-1,16 6-3136</inkml:trace>
+  <inkml:trace contextRef="#ctx0" brushRef="#br0" timeOffset="11093.48">867 806 7732,'0'0'9660,"-18"-15"-9220,-58-47-197,75 60-225,0 1 0,0 0 0,0 0 0,0 0 0,-1 0 0,1 0 0,0 0-1,-1 0 1,1 0 0,-1 1 0,1-1 0,-1 0 0,0 1 0,1 0 0,-1-1 0,1 1 0,-1 0 0,0 0 0,1 0 0,-1 0 0,0 0 0,1 0 0,-3 0-1,3 1-4,0 0 0,1 0 0,-1 0-1,0 0 1,0 0 0,1 0 0,-1 0-1,1 0 1,-1 0 0,1 0 0,-1 0-1,1 1 1,-1-1 0,1 0 0,0 0-1,0 2 1,-2 3-57,-1 4 40,1-1-1,0 1 1,0 0-1,1 0 1,0 0 0,0 0-1,1 0 1,2 15 0,-1-22-30,-1 0 0,1 0 0,0 0 1,0 0-1,0-1 0,1 1 0,-1 0 0,1 0 1,-1-1-1,1 1 0,0-1 0,0 0 0,0 0 1,0 1-1,1-1 0,-1 0 0,0-1 0,1 1 1,-1 0-1,1-1 0,0 1 0,0-1 1,-1 0-1,1 0 0,0 0 0,0 0 0,0-1 1,0 1-1,0-1 0,0 0 0,3 0 0,-1 1-142,-1-1 0,0 1-1,1-1 1,-1 0 0,1-1-1,-1 1 1,0-1-1,1 0 1,-1 0 0,0 0-1,0-1 1,7-2 0,-9 2 121,0 0 0,0 0 0,0 0-1,0-1 1,0 1 0,0-1 0,-1 1 0,1-1 0,-1 1 0,0-1 0,0 0 0,0 1 0,0-1 0,0 0 0,0 0 0,-1 0 0,1 0 0,-1 0 0,0-5 0,4-160 78,-7 110 3804,4 120-2435,-1-39-1210,0 1 0,6 34 0,-5-52-420,0 0 1,1-1-1,0 1 1,-1 0-1,2-1 1,-1 0-1,1 1 1,0-1-1,0 0 1,0 0-1,1 0 0,-1-1 1,1 1-1,9 6 1,9 1-3383,6-10-2266</inkml:trace>
+  <inkml:trace contextRef="#ctx0" brushRef="#br0" timeOffset="11437.73">1098 825 9764,'0'0'8330,"-14"-12"-7978,-42-35-5,55 46-325,0 0 1,0 0-1,-1 0 1,1 0-1,0 0 1,-1 0-1,1 1 1,-1-1-1,1 1 1,-1-1-1,1 1 1,-1-1-1,1 1 1,-1 0-1,-2 0 1,3 0-14,0 0 0,1 0 0,-1 1-1,0-1 1,0 0 0,1 1 0,-1-1 0,0 0 0,1 1 0,-1-1 0,1 1 0,-1-1 0,1 1 0,-1-1 0,1 1 0,-1 0 0,1-1 0,-1 1 0,1 0 0,0-1 0,-1 2 0,-4 36 289,5-36-249,-1 6 57,1 1 0,1-1 0,0 0-1,0 0 1,0 0 0,1 0 0,3 8 0,-4-14-146,0 0-1,0 1 1,1-1 0,-1 0 0,0 0-1,1 0 1,0 0 0,0-1 0,-1 1-1,1 0 1,0-1 0,0 1-1,0-1 1,1 0 0,-1 0 0,0 0-1,0 0 1,1 0 0,-1 0 0,1 0-1,-1-1 1,0 1 0,1-1 0,-1 0-1,1 0 1,4 0 0,-5 0-18,0-1 1,-1 1-1,1-1 1,0 0-1,-1 0 1,1 1 0,-1-1-1,1 0 1,-1 0-1,0 0 1,1 0-1,-1-1 1,0 1-1,0 0 1,0-1-1,0 1 1,0 0-1,0-1 1,0 1-1,1-3 1,18-38-611,-14 28 398,0-3 385,0 0-1,-1 0 1,-1-1 0,0 0 0,-2 1-1,0-1 1,-1 0 0,-1-24 1349,0 71 479,0-24-2013,5 119 959,7-61-2153,11-5-4155,-12-39-1646</inkml:trace>
+  <inkml:trace contextRef="#ctx0" brushRef="#br0" timeOffset="11841.99">1326 933 9428,'0'0'10000,"6"-15"-8728,56-111 550,-50 100-1915,-11 24-118,-10 9-216,6-4 406,1 0 0,0 0 0,-1 0 0,1 0 0,0 1 0,0-1 0,1 1 0,-1 0 0,1-1 0,0 1 0,0 0 0,0 0 0,-1 5 0,2-7-73,0 0 1,0 0 0,0 0-1,0 1 1,0-1-1,1 0 1,-1 0-1,1 0 1,-1 0-1,1 0 1,0 0 0,0 0-1,0 0 1,0 0-1,0 0 1,0 0-1,0 0 1,1-1 0,-1 1-1,1-1 1,-1 1-1,1-1 1,0 1-1,-1-1 1,1 0-1,3 1 1,34 17-2346,20 10 494,-53-26 2139,0 1 1,0 0-1,0 0 1,0 0-1,-1 1 1,6 6-1,-10-19 3320,-1-30-2999,-1 27-331,0 0 1,1 0 0,0-1-1,1 1 1,0 0 0,4-18-1,-4 27-139,0-1 0,0 0 0,1 1 0,-1-1 0,1 0 0,-1 1-1,1 0 1,0-1 0,-1 1 0,1 0 0,1 0 0,-1 0 0,0 0 0,0 0-1,1 1 1,-1-1 0,1 1 0,-1-1 0,1 1 0,0 0 0,-1 0-1,1 0 1,0 0 0,0 1 0,0-1 0,0 1 0,-1 0 0,1-1-1,5 2 1,-2 0 72,0 0 0,0 0 1,0 1-1,0-1 0,-1 2 0,1-1 0,-1 0 0,0 1 0,1 0 0,-1 1 0,0-1 0,-1 1 0,1 0 0,-1 0 0,0 0 0,0 0 1,0 1-1,0 0 0,-1 0 0,1 0 0,-1 0 0,2 6 0,3 5 3,0 0 1,-1 1-1,-1 0 0,0 0 1,-2 0-1,5 27 0,-8 1-1903,-1-29-2252</inkml:trace>
+  <inkml:trace contextRef="#ctx0" brushRef="#br0" timeOffset="14954.3">2296 781 8228,'0'0'8566,"-13"3"-8181,5-1-323,5-2-44,0 0 0,1 0 0,-1 0 0,1 1 0,-1-1 0,1 1 0,-1-1 0,1 1 0,-1 0 0,1 0 0,0 1 0,-1-1 0,1 0 0,0 1 0,0-1 0,0 1 0,0 0 0,0-1 0,0 1 0,0 0 0,1 0 0,-1 0 0,1 1 0,-1-1 0,1 0 0,0 0 0,0 1 0,0-1 0,0 1 0,1-1 0,-1 1 0,0 4 0,0 6 83,0 5 22,0 1-1,2-1 1,0 1 0,5 30-1,-5-46-128,0 0 0,0 1 0,0-1 0,0 0 0,0 1 0,0-1 0,1 0 0,0 0 0,0 0 0,0 0 0,0-1 0,0 1 0,0 0 0,1-1 0,-1 0 0,1 1 0,0-1 0,-1 0 1,1 0-1,0-1 0,0 1 0,0-1 0,1 1 0,-1-1 0,0 0 0,0 0 0,1 0 0,-1-1 0,1 1 0,-1-1 0,6 0 0,2 0-240,-7 1 31,-1-1 0,1 1-1,-1-1 1,1 0 0,-1-1-1,1 1 1,-1 0 0,1-1-1,-1 0 1,1 0 0,-1 0-1,0 0 1,0-1 0,1 1-1,-1-1 1,0 0 0,0 0-1,0 0 1,-1 0 0,4-3-1,13-17-3898</inkml:trace>
+  <inkml:trace contextRef="#ctx0" brushRef="#br0" timeOffset="15316.11">2391 676 10181,'0'0'6379,"3"21"-5950,6 38-277,7 34-58,3 120-1,-15-192-636,4-29-901,5-30 208,-3-34 760,-9 53 883,1-1-1,2 1 1,0 0 0,9-27 0,-13 46-367,0-1 0,0 0-1,1 0 1,-1 0 0,0 1 0,1-1-1,-1 0 1,0 0 0,1 1 0,-1-1 0,1 0-1,-1 1 1,1-1 0,0 0 0,-1 1-1,1-1 1,0 1 0,-1-1 0,1 1-1,0-1 1,-1 1 0,1 0 0,1-1-1,10 11 572,3 31-12,-8 28-400,-6-49-637,1 1 0,7 30 0,-8-48 82,-1-1 0,1 0 1,0 1-1,0-1 1,0 0-1,0 0 0,0 0 1,1 0-1,-1 0 1,1 0-1,-1 0 0,1 0 1,0-1-1,0 1 0,-1 0 1,4 1-1,13 3-5892</inkml:trace>
+  <inkml:trace contextRef="#ctx0" brushRef="#br0" timeOffset="15872.17">2712 850 8388,'0'0'7256,"-19"3"-6364,-58 16-650,75-18-236,0 0 0,0 0-1,0 1 1,1-1 0,-1 1 0,0-1-1,1 1 1,-1-1 0,0 1-1,1 0 1,0 0 0,-1 0-1,1 0 1,0 0 0,0 0-1,0 0 1,1 0 0,-1 0 0,0 1-1,1-1 1,-1 0 0,1 0-1,0 1 1,0-1 0,0 0-1,0 1 1,0-1 0,0 0 0,1 0-1,-1 1 1,1-1 0,0 2-1,0 9 2,0-7 4,-1-1 0,1 0 0,0 1 0,0-1 0,1 0 0,0 0 0,0 0 0,0 0 0,0 0 0,1 0-1,-1 0 1,1-1 0,1 1 0,-1-1 0,1 0 0,5 6 0,-6-7-39,1 0 1,-1-1-1,0 1 0,1-1 0,0 0 1,0 1-1,-1-2 0,1 1 1,0 0-1,1-1 0,-1 0 0,0 0 1,0 0-1,0 0 0,1-1 0,-1 1 1,0-1-1,1 0 0,-1-1 0,0 1 1,6-2-1,-8 1-4,1 0-1,0-1 1,-1 1-1,0-1 1,1 1-1,-1-1 1,0 0 0,0 0-1,0 0 1,0 0-1,0-1 1,0 1 0,0 0-1,-1-1 1,1 1-1,-1-1 1,0 0 0,0 1-1,0-1 1,0 0-1,0 0 1,0-5 0,2-5 39,-1-1 1,-1-1-1,0-16 1,-2-42 936,-4 64-904,5 32-1056,2-8 539,1 1 1,1-1 0,9 23-1,-12-33 156,1-1-1,0 1 0,0 0 1,1-1-1,-1 1 1,1-1-1,0 0 0,0 0 1,1 0-1,-1 0 1,1 0-1,0-1 0,0 0 1,0 0-1,5 3 1,12-1-3172,-10-10 5197,-11 4-1478,0 0 0,0 0-1,0 0 1,0 0 0,0 0 0,-1 0 0,1 0 0,0 0-1,-1 0 1,1 0 0,0 0 0,-1 0 0,1 0 0,-1 0-1,0 0 1,1 1 0,-1-1 0,0 0 0,1 0 0,-1 1-1,0-1 1,0 0 0,1 1 0,-1-1 0,0 0 0,0 1-1,0 0 1,0-1 0,-1 0 0,-1-1-95,1 1 0,1-2 0,-1 1 0,0 0 0,0 0 0,1 0 0,-1-1 0,1 1 0,0-1 0,0 1 0,0-1 0,0 0 0,0 1 0,0-1 0,1 0 0,-1 1 0,1-1 0,0 0 0,0 0 0,0 0 0,0 1 0,1-1 0,-1 0 0,1 0 0,0-3 0,1-2-136,0 1 1,0 0-1,0 0 0,1 0 1,0 0-1,0 0 0,1 0 1,5-7-1,-8 12 7,1 0-1,0 0 1,0 1-1,0-1 1,0 0-1,0 1 1,0-1-1,0 1 1,0-1-1,1 1 1,-1 0-1,0 0 1,1 0-1,-1 0 1,1 1-1,-1-1 1,1 1-1,3-1 0,-4 1-1,0 0-1,-1 0 0,1 1 0,-1-1 0,1 1 0,0-1 0,-1 1 0,1-1 0,-1 1 0,1 0 0,-1 0 0,1 0 0,-1 0 0,0 0 0,1 0 0,-1 0 0,0 0 0,0 0 0,0 1 0,0-1 1,0 0-1,0 1 0,0-1 0,0 1 0,-1-1 0,2 3 0,6 28-200,8 24-1017,-15-54 915,0 0 0,0 1 0,0-1 0,0 0 0,0 0 0,0 0 0,0-1 0,1 1 0,-1 0 0,1 0 0,-1-1 0,1 1 0,0-1 0,0 1 0,0-1 1,-1 0-1,1 1 0,0-1 0,3 0 0,15 1-3993</inkml:trace>
+  <inkml:trace contextRef="#ctx0" brushRef="#br0" timeOffset="16514.97">3165 911 5282,'0'0'8156,"-21"-11"-5979,-68-34-419,86 44-1612,-1-1 0,1 1 0,0 0 0,-1 0-1,1 0 1,-1 0 0,1 1 0,-1 0 0,1-1-1,-6 1 1,8 1-99,0-1 0,0 0 0,0 0 0,0 0-1,0 1 1,0-1 0,0 1 0,0-1 0,0 1 0,0-1 0,0 1-1,0-1 1,0 1 0,0 0 0,0 0 0,0-1 0,1 1-1,-1 0 1,0 0 0,0 1 0,0-1-36,1 1 0,-1-1 1,1 0-1,0 0 0,-1 0 0,1 1 0,0-1 1,0 0-1,0 0 0,0 1 0,0-1 0,0 0 1,0 0-1,1 1 0,-1-1 0,0 0 1,1 0-1,-1 0 0,1 0 0,-1 1 0,1-1 1,-1 0-1,1 0 0,0 0 0,0 0 0,-1 0 1,1 0-1,0-1 0,0 1 0,0 0 0,0 0 1,0 0-1,0-1 0,2 2 0,10 1-141,0 0 0,0-1 0,0 0 0,0-1 0,0 0 0,0-1-1,1-1 1,14-2 0,-25 2 149,0 0 0,0 0-1,-1 0 1,1 0 0,-1 0 0,1-1-1,-1 1 1,1-1 0,-1 0 0,0 1 0,0-1-1,0 0 1,0 0 0,0-1 0,0 1-1,0 0 1,-1-1 0,1 1 0,-1-1-1,0 1 1,1-1 0,-1 0 0,-1 1 0,1-1-1,0 0 1,-1 0 0,1 0 0,-1-5-1,19 79 1692,-14-41-1663,2 1-21,-1 0 0,-2 1-1,-1-1 1,-1 1 0,-2 0 0,-4 32-1,4-61 0,-1 1-1,0-1 1,0 1-1,0-1 1,-1 1-1,1-1 1,-1 0 0,0 1-1,0-1 1,0 0-1,0 0 1,-1 0-1,1-1 1,-1 1-1,1-1 1,-1 1-1,0-1 1,0 0-1,0 0 1,-1 0-1,1 0 1,0-1-1,-1 1 1,1-1 0,-1 0-1,1 0 1,-1 0-1,1-1 1,-1 1-1,0-1 1,1 0-1,-1 0 1,0 0-1,1 0 1,-1-1-1,0 1 1,1-1-1,-1 0 1,1 0 0,-1 0-1,1-1 1,-1 1-1,1-1 1,0 0-1,-6-4 1,-1-3 79,0 0-1,1-1 1,0-1 0,-9-13 0,15 20-99,0 0 0,0-1 1,1 1-1,0-1 0,0 1 0,0-1 1,0 0-1,1 0 0,0 0 0,0 1 0,0-1 1,0-1-1,1 1 0,0-7 0,1 11-16,-1 0 0,1 0 0,0 0 0,-1 0-1,1 0 1,0 0 0,0 0 0,0 0 0,0 0-1,0 0 1,0 0 0,0 1 0,0-1 0,1 0-1,-1 1 1,0-1 0,0 1 0,1-1 0,-1 1-1,0 0 1,0-1 0,1 1 0,-1 0 0,0 0-1,2 0 1,6-2-95,15-4-260,170-54-2971,-165 49 1522,0-1 1,-1-2-1,-1 0 0,38-27 0,-61 38 1604,29-27-1737,-32 29 2188,0-1 0,0 1 0,0-1 0,0 1 0,0-1 0,0 1 0,-1-1 0,1 0 0,-1 1 0,1-1 0,-1 0 0,0 0 0,1-2 0,-38 3 4404,32 1-4054,1 0-624,0 0-1,0 0 1,0 0-1,0 1 1,0-1-1,0 1 1,0 0-1,0 0 0,0 1 1,1-1-1,-1 1 1,0 0-1,1 0 1,-1 0-1,1 0 1,0 0-1,-6 6 1,7 5-4166</inkml:trace>
+  <inkml:trace contextRef="#ctx0" brushRef="#br0" timeOffset="16854.88">3595 978 10965,'0'0'9764,"40"4"-12997</inkml:trace>
+</inkml:ink>
+</file>
+
 <file path=word/ink/ink11.xml><?xml version="1.0" encoding="utf-8"?>
 <inkml:ink xmlns:inkml="http://www.w3.org/2003/InkML">
   <inkml:definitions>
@@ -7667,6 +10239,368 @@
   </inkml:definitions>
   <inkml:trace contextRef="#ctx0" brushRef="#br0">67 1 14439,'0'0'5330,"19"78"-4289,-11-46-225,-3 1-336,1-4-256,-4-3-224,1-10-16,-3-3-288,0-7-528,0 1-945,0-1-1152</inkml:trace>
   <inkml:trace contextRef="#ctx0" brushRef="#br0" timeOffset="341.01">1 117 12902,'0'0'9268,"104"0"-8532,-75 0-159,-2 0-369,-6 0-48,-8 0-128,-2 0-32,-1 0-496,-4 0-1041,-4-4-1328,1-2-3234</inkml:trace>
+</inkml:ink>
+</file>
+
+<file path=word/ink/ink110.xml><?xml version="1.0" encoding="utf-8"?>
+<inkml:ink xmlns:inkml="http://www.w3.org/2003/InkML">
+  <inkml:definitions>
+    <inkml:context xml:id="ctx0">
+      <inkml:inkSource xml:id="inkSrc0">
+        <inkml:traceFormat>
+          <inkml:channel name="X" type="integer" min="-2.14748E9" max="2.14748E9" units="cm"/>
+          <inkml:channel name="Y" type="integer" min="-2.14748E9" max="2.14748E9" units="cm"/>
+          <inkml:channel name="F" type="integer" max="32767" units="dev"/>
+        </inkml:traceFormat>
+        <inkml:channelProperties>
+          <inkml:channelProperty channel="X" name="resolution" value="1000" units="1/cm"/>
+          <inkml:channelProperty channel="Y" name="resolution" value="1000" units="1/cm"/>
+          <inkml:channelProperty channel="F" name="resolution" value="0" units="1/dev"/>
+        </inkml:channelProperties>
+      </inkml:inkSource>
+      <inkml:timestamp xml:id="ts0" timeString="2023-08-05T06:01:10.777"/>
+    </inkml:context>
+    <inkml:brush xml:id="br0">
+      <inkml:brushProperty name="width" value="0.05" units="cm"/>
+      <inkml:brushProperty name="height" value="0.05" units="cm"/>
+      <inkml:brushProperty name="color" value="#E71224"/>
+    </inkml:brush>
+  </inkml:definitions>
+  <inkml:trace contextRef="#ctx0" brushRef="#br0">12 1 10917,'0'0'11509,"7"0"-11509,-25 4-8980</inkml:trace>
+</inkml:ink>
+</file>
+
+<file path=word/ink/ink111.xml><?xml version="1.0" encoding="utf-8"?>
+<inkml:ink xmlns:inkml="http://www.w3.org/2003/InkML">
+  <inkml:definitions>
+    <inkml:context xml:id="ctx0">
+      <inkml:inkSource xml:id="inkSrc0">
+        <inkml:traceFormat>
+          <inkml:channel name="X" type="integer" min="-2.14748E9" max="2.14748E9" units="cm"/>
+          <inkml:channel name="Y" type="integer" min="-2.14748E9" max="2.14748E9" units="cm"/>
+          <inkml:channel name="F" type="integer" max="32767" units="dev"/>
+        </inkml:traceFormat>
+        <inkml:channelProperties>
+          <inkml:channelProperty channel="X" name="resolution" value="1000" units="1/cm"/>
+          <inkml:channelProperty channel="Y" name="resolution" value="1000" units="1/cm"/>
+          <inkml:channelProperty channel="F" name="resolution" value="0" units="1/dev"/>
+        </inkml:channelProperties>
+      </inkml:inkSource>
+      <inkml:timestamp xml:id="ts0" timeString="2023-08-05T06:00:51.123"/>
+    </inkml:context>
+    <inkml:brush xml:id="br0">
+      <inkml:brushProperty name="width" value="0.05" units="cm"/>
+      <inkml:brushProperty name="height" value="0.05" units="cm"/>
+      <inkml:brushProperty name="color" value="#E71224"/>
+    </inkml:brush>
+  </inkml:definitions>
+  <inkml:trace contextRef="#ctx0" brushRef="#br0">86 0 8836,'0'0'16328,"-19"138"-15912,19-80-208,0 0-144,0-5-64,0-13-48,0-13-657,0-14-1087,8-13-2706,6 0-1457</inkml:trace>
+  <inkml:trace contextRef="#ctx0" brushRef="#br0" timeOffset="342.82">117 27 10613,'0'0'6368,"20"-1"-5375,64 2-551,-82-1-425,0 1-1,0-1 0,1 1 0,-1-1 0,0 1 1,0 0-1,0 0 0,0 0 0,0 0 0,0 0 1,0 1-1,0-1 0,-1 1 0,1-1 0,0 1 1,-1-1-1,1 1 0,-1 0 0,1 0 0,-1 0 1,0 0-1,0 0 0,0 0 0,0 0 0,0 0 1,-1 0-1,1 0 0,-1 1 0,1 3 0,0 0 16,-1-1 0,1 0 0,-2 0 0,1 0 0,0 1 0,-1-1 0,0 0 0,0 0 0,-1 0 0,-1 6 0,-3-2-5,1-1 1,-1 0-1,0 0 0,-1 0 0,0-1 0,0 0 1,0 0-1,-1-1 0,-10 6 0,4-2 30,0-1 0,0-1 0,-1-1 1,-29 11-1,44-18-58,0-1 1,1 1 0,-1 0-1,0 0 1,0-1-1,0 1 1,0 0 0,0-1-1,0 1 1,0 0 0,0 0-1,0-1 1,0 1-1,0 0 1,0-1 0,0 1-1,0 0 1,0-1-1,0 1 1,0 0 0,0 0-1,0-1 1,0 1 0,0 0-1,0-1 1,0 1-1,-1 0 1,1 0 0,0-1-1,0 1 1,0 0-1,-1 0 1,1 0 0,0-1-1,0 1 1,-1 0 0,1 0-1,0 0 1,0 0-1,-1-1 1,1 1 0,0 0-1,0 0 1,-1 0 0,1 0-1,0 0 1,-1 0-1,1 0 1,0 0 0,-1 0-1,1 0 1,0 0-1,0 0 1,-1 0 0,1 0-1,0 0 1,-1 0 0,1 0-1,0 0 1,0 0-1,-1 1 1,1-1 0,0 0-1,-1 0 1,18-19 11,-12 17 20,-1 0-1,1 0 0,-1 0 1,1 1-1,0 0 0,0 0 0,-1 0 1,1 0-1,0 1 0,0 0 1,0 0-1,0 0 0,0 1 1,-1-1-1,1 1 0,0 1 0,0-1 1,5 3-1,-2 0-91,0 0 0,0 0 0,-1 1 0,0 0 0,0 0 0,0 1 0,0 0 0,-1 0 0,7 9 0,-12-12-128,16 13-2017,-3-12-3109,-6-4-1409</inkml:trace>
+  <inkml:trace contextRef="#ctx0" brushRef="#br0" timeOffset="677.33">368 229 9332,'0'0'9602,"-1"18"-8343,-1 59-771,2-75-492,1 1-1,-1-1 0,1 0 1,0 1-1,0-1 0,0 0 1,0 0-1,0 0 0,0 1 1,1-1-1,-1 0 0,1-1 1,-1 1-1,1 0 0,0 0 1,-1-1-1,1 1 0,0-1 1,0 1-1,0-1 0,1 0 1,-1 0-1,0 0 0,0 0 1,1 0-1,-1 0 0,0-1 1,1 1-1,-1-1 0,1 0 1,-1 0-1,0 0 0,1 0 1,-1 0-1,5-1 0,-6 0-3,0 1 0,1-1 0,-1 0 0,0 0 0,-1 0 0,1 0 0,0 0 0,0 0-1,0 0 1,-1 0 0,1 0 0,0 0 0,-1 0 0,1-1 0,-1 1 0,1 0 0,-1 0 0,0-1 0,1 1-1,-1 0 1,0-1 0,0 1 0,0-2 0,4-35 60,-4 37-62,1-11-39,-1 1 0,0-1-1,-1 1 1,0 0-1,-1-1 1,0 1 0,-8-21-1,9 28 53,0 0 0,-1 1 0,0-1 0,0 1 0,0 0-1,0 0 1,0 0 0,-1 0 0,0 0 0,1 0 0,-1 0 0,0 1-1,0 0 1,0-1 0,-1 1 0,1 0 0,0 0 0,-1 1 0,1-1 0,-1 1-1,0 0 1,1 0 0,-1 0 0,0 0 0,0 1 0,0-1 0,-4 1 0,7 0-10,-1 1 1,1-1 0,-1 0 0,1 1 0,-1-1 0,1 1 0,-1-1 0,1 1 0,-1 0 0,1 0 0,0 0 0,-1 0 0,1 0 0,0 0 0,0 0 0,0 0 0,0 0 0,0 0 0,0 0 0,0 1 0,0-1 0,0 0 0,1 1 0,-1-1 0,1 1 0,-1-1 0,1 1 0,-1-1 0,1 1 0,0-1 0,0 1 0,-1 0 0,1-1 0,0 1 0,1-1 0,-1 1 0,0-1-1,1 4 1,-1-1-486,1 1 0,0-1 0,-1 1 0,1-1 0,1 1 0,-1-1 0,1 0 0,0 0 0,0 0 0,0 0 0,0 0 0,1 0 0,3 5 0,25 14-9758</inkml:trace>
+  <inkml:trace contextRef="#ctx0" brushRef="#br0" timeOffset="1031.44">566 27 11605,'0'0'6598,"2"21"-6275,-1-6-269,-1 5 21,1-1 0,1 1 0,1-1 0,1 0 0,1 0 0,10 27 0,-14-44-94,0-1 0,0 1 0,0-1 0,0 1 0,0-1-1,0 0 1,0 0 0,0 1 0,0-1 0,1 0 0,-1 0 0,1 0 0,-1 0 0,1-1 0,-1 1 0,1 0 0,-1-1 0,1 1 0,-1-1 0,1 1 0,0-1 0,-1 0 0,1 0 0,0 1 0,2-2 0,47-10-581,-13 2 582,-37 10 55,0 0 0,0 0-1,0 1 1,0-1 0,0 0-1,0 1 1,0-1 0,0 1-1,0-1 1,-1 1 0,1-1-1,0 1 1,-1-1 0,0 1-1,1-1 1,-1 1 0,0 0-1,0-1 1,0 1 0,0 0 0,0-1-1,0 4 1,-4 42 258,2-43-270,0-1 0,0 1 0,0-1 0,-1 0 0,0 0 0,1 0 0,-1 0 0,0 0-1,-1-1 1,1 1 0,0-1 0,-1 0 0,1 0 0,-1 0 0,-7 2 0,5-1 104,-1-1 1,1 0 0,-1-1 0,1 1-1,-1-1 1,0-1 0,1 1 0,-13-2-1,16 0-104,0 0 0,1-1 0,-1 1 0,1-1 0,-1 1 0,1-1 0,0 0 0,0 0 0,0 0-1,0-1 1,0 1 0,0 0 0,1-1 0,-1 1 0,1-1 0,-1 0 0,1 1 0,0-1 0,0 0-1,-1-3 1,-1-4-386,0 1 0,1-1 0,0 1 0,0-1 0,0-11 0,4 12-3016,10 7-3400</inkml:trace>
+  <inkml:trace contextRef="#ctx0" brushRef="#br0" timeOffset="1370.92">763 290 11237,'0'0'7091,"6"17"-6896,24 51-141,-29-66-60,-1-1 0,1 0 0,-1 0 0,1 0 1,0 0-1,0 1 0,-1-1 0,1 0 0,0 0 1,0 0-1,0-1 0,0 1 0,0 0 0,0 0 1,1 0-1,-1-1 0,0 1 0,0-1 0,0 1 1,1-1-1,-1 1 0,0-1 0,1 0 0,-1 0 1,0 1-1,1-1 0,-1 0 0,0 0 0,1 0 1,-1-1-1,0 1 0,1 0 0,-1 0 0,0-1 1,0 1-1,1-1 0,-1 1 0,2-2 0,1 0-36,-1 0 0,0 0 0,0-1 0,-1 1-1,1-1 1,0 1 0,-1-1 0,0 0-1,4-5 1,-2 0 18,-1 1 0,0-1 0,-1 0 0,0 1 0,0-1 0,0 0 0,-1 0-1,-1 0 1,1 0 0,-1-1 0,0 1 0,-2-9 0,2 14 65,-1 0-1,0 0 1,1 0-1,-1 0 1,0 0 0,0 0-1,-1 0 1,1 0-1,0 1 1,-1-1 0,0 0-1,0 1 1,0-1-1,0 1 1,0 0 0,0-1-1,0 1 1,-1 0-1,1 1 1,-1-1 0,0 0-1,1 1 1,-1-1-1,0 1 1,0 0 0,0 0-1,0 0 1,0 0-1,0 1 1,0-1 0,0 1-1,-1 0 1,-2 0-1,4 0-37,1 1 0,-1-1 0,0 1 0,1 0-1,-1-1 1,1 1 0,-1 0 0,1 0 0,-1 1-1,1-1 1,0 0 0,-1 0 0,1 0 0,0 1-1,0-1 1,0 1 0,0-1 0,0 1 0,0-1-1,1 1 1,-1 0 0,0-1 0,1 1 0,-1 0-1,1 0 1,0-1 0,-1 1 0,1 2 0,-2 28-1684,9-6-3557,15-8-6408</inkml:trace>
+  <inkml:trace contextRef="#ctx0" brushRef="#br0" timeOffset="1712.95">1068 58 13990,'0'0'5811,"4"116"-5123,3-72-480,-4 1-95,1-5-113,0-9-209,-4-5-351,0-8-800,0-5-673,0-8-1729</inkml:trace>
+  <inkml:trace contextRef="#ctx0" brushRef="#br0" timeOffset="1713.95">1035 191 7075,'0'0'16312,"84"-4"-16248,-59-9-64,-3 4-480,-3 0-913,-5-4-1825,4 4-4193</inkml:trace>
+  <inkml:trace contextRef="#ctx0" brushRef="#br0" timeOffset="2413">1697 147 12854,'0'0'8628,"-20"-2"-7822,3 0-626,-1 0 1,-27 2-1,42 0-158,1 1-1,0-1 1,0 1 0,0 0 0,0 0-1,0-1 1,0 1 0,0 1-1,0-1 1,0 0 0,1 0-1,-1 1 1,0-1 0,1 1-1,-1-1 1,1 1 0,-1 0-1,1-1 1,0 1 0,0 0-1,0 0 1,0 0 0,0 0-1,0 0 1,0 0 0,1 0-1,-1 5 1,-1 3 15,1 1-1,0-1 0,1 1 1,1 13-1,-1-8-33,0-9-15,1 0-1,-1 0 0,1-1 0,1 1 1,-1 0-1,1-1 0,0 1 0,1-1 1,0 1-1,0-1 0,5 7 0,-6-9-59,0-1 0,1 0 0,-1 0-1,1 0 1,0 0 0,0-1 0,0 1-1,0-1 1,0 0 0,0 0 0,1 0 0,-1 0-1,1 0 1,0-1 0,-1 0 0,1 1-1,0-1 1,0-1 0,0 1 0,0-1 0,4 1-1,-6-2 59,1 0 0,-1 1 0,0-1-1,0 0 1,0 0 0,1-1 0,-1 1-1,-1 0 1,1-1 0,0 1 0,0-1-1,0 0 1,-1 1 0,1-1 0,-1 0-1,1 0 1,-1 0 0,0 0 0,0 0-1,0-1 1,0 1 0,0 0 0,-1 0-1,1-1 1,0 1 0,-1-5 0,4-6-42,-2 0 1,0-1 0,0-21 0,-2-56 60,0 91-8,0 0 0,1 0-1,-1 0 1,0 0 0,0-1 0,0 1-1,0 0 1,1 0 0,-1 0-1,0 0 1,0 0 0,0 0 0,1 0-1,-1-1 1,0 1 0,0 0 0,1 0-1,-1 0 1,0 0 0,0 0 0,0 0-1,1 0 1,-1 0 0,0 0 0,0 0-1,1 0 1,-1 1 0,0-1-1,0 0 1,0 0 0,1 0 0,-1 0-1,0 0 1,0 0 0,0 0 0,0 0-1,1 1 1,-1-1 0,0 0 0,0 0-1,0 0 1,0 0 0,0 1 0,1-1-1,3 6 16,1-1 0,-1 1 1,-1 0-1,1 0 0,-1 1 0,0-1 0,0 1 0,-1-1 0,0 1 0,0 0 0,-1 0 0,2 14 0,-1-9-833,0 0-1,1 0 0,8 20 1,-11-32 809,6 9-1960</inkml:trace>
+  <inkml:trace contextRef="#ctx0" brushRef="#br0" timeOffset="2747.56">1849 11 10213,'0'0'10132,"-4"107"-9924,15-67-128,-3 4-80,-5-4 0,-3 0-176,0-4-512,0-9-993,0-10-2305</inkml:trace>
+  <inkml:trace contextRef="#ctx0" brushRef="#br0" timeOffset="3084.41">1989 267 8340,'0'0'1408,"0"18"-1101,0 91-51,0-107 17,0-5 452,1-31 202,2 1 1,2 0-1,0 0 0,3 0 1,0 1-1,16-37 0,-23 68-905,16-32 812,-16 32-812,0 0 1,0 0-1,0 0 0,0 0 0,0 0 1,0 0-1,0 1 0,0-1 1,0 0-1,0 1 0,1-1 0,-1 1 1,0-1-1,0 1 0,1 0 1,-1-1-1,0 1 0,0 0 0,1 0 1,-1 0-1,0 0 0,1 0 1,-1 0-1,0 0 0,3 1 0,-3 0-125,0 1 0,1-1-1,-1 1 1,0 0-1,0-1 1,0 1 0,0 0-1,0 0 1,-1-1-1,1 1 1,0 0 0,-1 0-1,0 0 1,1 0-1,-1 0 1,0 0 0,0 0-1,0 0 1,0 0-1,0 0 1,-1 3 0,1 5-1320,3 16-3662</inkml:trace>
+  <inkml:trace contextRef="#ctx0" brushRef="#br0" timeOffset="3426.67">1989 268 12502,'121'67'1552,"-118"-66"-1403,0 1 1,0-1-1,0 1 0,0-1 0,0 0 0,0 0 0,1 0 0,-1-1 0,0 1 0,6-1 0,-8 0-94,0 0 1,0 0-1,0-1 1,0 1-1,0 0 0,0-1 1,-1 1-1,1-1 0,0 1 1,0-1-1,0 0 1,-1 1-1,1-1 0,0 0 1,-1 1-1,1-1 0,0-1 1,5-5 242,1 1-195,0-2 0,0 1-1,-1-1 1,0 0 0,0-1 0,-1 1 0,0-1-1,0 0 1,-1 0 0,0-1 0,-1 1 0,0-1-1,0 0 1,-1 0 0,-1 1 0,1-2-1,-2 1 1,0-10 0,0 19-99,0 0 0,0 1 0,0-1 0,-1 1 0,1-1 1,0 0-1,-1 1 0,1-1 0,-1 1 0,1-1 0,0 1 0,-1-1 0,1 1 0,-1-1 0,0 1 1,1-1-1,-1 1 0,1 0 0,-1-1 0,1 1 0,-1 0 0,0 0 0,1-1 0,-1 1 0,0 0 1,1 0-1,-1 0 0,0 0 0,1 0 0,-1 0 0,0 0 0,1 0 0,-1 0 0,0 0 0,1 0 1,-1 1-1,0-1 0,1 0 0,-2 1 0,-31 10 51,21-4 140,1 1 0,1 0 0,-1 1 0,2 0 0,-1 1 0,-8 10 0,16-18-184,0 0-1,0 0 1,1 1-1,-1-1 1,0 1 0,1-1-1,-1 1 1,1 0-1,0-1 1,0 1 0,0 0-1,0 0 1,0 0 0,1 0-1,-1 0 1,1 0-1,0 0 1,0 0 0,0 0-1,0 0 1,1 0-1,-1 0 1,1 0 0,-1-1-1,1 1 1,0 0 0,0 0-1,1 0 1,-1-1-1,1 1 1,-1-1 0,1 1-1,3 3 1,4 2-899,1 0 0,0-1 0,0 0 0,14 7 1,12 4-3844</inkml:trace>
+  <inkml:trace contextRef="#ctx0" brushRef="#br0" timeOffset="3772.51">2462 246 11477,'0'0'6611,"-14"-14"-5965,-42-38-51,56 51-583,-1 0 1,1 1-1,-1-1 0,1 1 1,-1-1-1,0 1 0,1-1 1,-1 1-1,0-1 0,0 1 1,1-1-1,-1 1 1,0 0-1,0-1 0,1 1 1,-1 0-1,0 0 0,0 0 1,0-1-1,0 1 0,1 0 1,-1 0-1,0 0 1,0 0-1,0 1 0,0-1 1,1 0-1,-1 0 0,0 0 1,0 1-1,0-1 0,1 0 1,-1 1-1,0-1 1,0 1-1,1-1 0,-1 1 1,0-1-1,1 1 0,-1-1 1,1 1-1,-1 0 0,0 0 1,-9 32 334,9-29-262,-2 20 24,2 0 1,1 30-1,0-27-122,0-26-14,0 1 0,0 0 0,1 0 0,-1-1 0,1 1 0,-1 0 0,1-1-1,-1 1 1,1-1 0,0 1 0,0-1 0,0 1 0,0-1 0,0 1 0,0-1 0,0 0 0,1 0 0,-1 1 0,0-1 0,1 0-1,-1 0 1,1 0 0,-1-1 0,1 1 0,-1 0 0,1 0 0,-1-1 0,1 1 0,0-1 0,0 0 0,-1 1 0,1-1-1,0 0 1,-1 0 0,1 0 0,0 0 0,0 0 0,-1 0 0,1-1 0,0 1 0,-1-1 0,1 1 0,0-1 0,-1 0 0,1 1-1,-1-1 1,1 0 0,-1 0 0,1 0 0,-1 0 0,0 0 0,1 0 0,-1-1 0,0 1 0,0 0 0,0-1 0,0 1 0,0-1-1,1-2 1,7-14 184,-2-1 0,-1 1 0,0-2-1,-1 1 1,-1 0 0,-1-1 0,1-28-1,-4 228-391,0-177 73,0-2-32,0 1 0,-1-1 0,1 0 0,0 0 0,0 1 1,0-1-1,0 0 0,0 0 0,1 1 0,-1-1 0,0 0 1,0 0-1,1 0 0,-1 1 0,1-1 0,-1 0 0,1 0 1,-1 0-1,1 0 0,0 0 0,0 0 0,-1 0 0,1 0 1,0 0-1,0 0 0,0-1 0,0 1 0,2 1 1,20 0-5698</inkml:trace>
+  <inkml:trace contextRef="#ctx0" brushRef="#br0" timeOffset="4110.23">2691 156 8676,'0'0'10768,"-19"1"-9949,-58 5-385,75-6-421,0 0 0,0 1 0,0-1 0,0 1 0,0 0-1,0 0 1,0 0 0,0 0 0,1 0 0,-1 0 0,0 0-1,1 0 1,-1 1 0,1-1 0,-1 1 0,1-1 0,0 1-1,-1-1 1,1 1 0,0 0 0,0 0 0,0 0 0,1-1-1,-1 1 1,-1 4 0,1 1 28,0 0 0,0 0 0,1 1 0,-1-1 0,2 9 0,0-4-23,-1-4-222,1 0-1,1 0 0,-1 0 1,1-1-1,0 1 1,1 0-1,0-1 1,7 14-1,-8-18 102,0 1 0,-1-1-1,1 0 1,0 0 0,1 0-1,-1 0 1,0-1 0,1 1-1,0-1 1,-1 1 0,1-1-1,0 0 1,0 0 0,0 0-1,1 0 1,-1-1 0,0 1-1,1-1 1,-1 0 0,1 0 0,6 1-1,-8-3 58,1 1-1,-1-1 0,0 0 1,0 1-1,1-1 0,-1 0 1,0-1-1,0 1 0,0 0 1,0-1-1,0 1 0,0-1 1,0 1-1,-1-1 0,1 0 1,0 0-1,-1 0 0,0 0 1,1 0-1,-1 0 0,0 0 1,0 0-1,1-3 0,21-62-419,-18 52 217,0-10 253,-1 0 1,-1 0-1,0 0 1,-2-1-1,-4-39 1,2 3 1672,-2 165 3242,1-34-4840,7 81 0,-5-146-193,1 1-1,-1 0 1,1 0-1,0-1 1,1 1-1,-1-1 1,3 6-1,-3-9-209,0 0 0,0 1 0,0-1 0,0 0 0,0 0 0,0 0 0,0 0 0,1 0-1,-1 0 1,0 0 0,0 0 0,1 0 0,-1-1 0,1 1 0,-1 0 0,1-1 0,-1 1-1,1-1 1,-1 0 0,1 1 0,-1-1 0,1 0 0,3 0 0,15 0-5425</inkml:trace>
+  <inkml:trace contextRef="#ctx0" brushRef="#br0" timeOffset="4448.7">2876 145 4386,'0'0'10952,"-2"17"-8986,2-11-1808,-5 38 1121,2 65 0,3-106-1261,0-1 1,1 1-1,0 0 0,-1-1 1,1 1-1,0-1 0,0 1 1,0-1-1,1 1 1,-1-1-1,1 0 0,-1 1 1,1-1-1,0 0 0,-1 0 1,1 0-1,0-1 1,4 4-1,-4-4-21,-1 0 0,1-1-1,-1 1 1,1 0 0,-1-1 0,1 1 0,-1-1 0,1 1 0,0-1-1,-1 0 1,1 0 0,0 0 0,-1 0 0,1 0 0,0 0 0,-1 0 0,1 0-1,-1-1 1,1 1 0,0-1 0,-1 1 0,1-1 0,-1 0 0,1 1-1,-1-1 1,1 0 0,-1 0 0,0 0 0,0 0 0,1 0 0,-1 0-1,2-3 1,3-4-104,0 0 0,0 0 0,-1-1 0,0 0-1,0 0 1,-1 0 0,-1-1 0,1 0 0,-2 1-1,3-12 1,0-6 708,-2 0 0,0-46 1,10 101 1073,-2 29-1464,-2 0 0,-2 1 0,-3 0 0,-4 71 0,0-98 81,0-20-25,0 0 1,-1-1-1,0 1 0,-1 0 0,0-1 0,-1 0 1,-7 19-1,8-25-163,0-1 0,0 1 1,0 0-1,-1 0 0,1-1 0,-1 1 1,0-1-1,0 0 0,0 0 0,0 0 1,-1-1-1,1 1 0,-1-1 0,0 1 1,0-1-1,0 0 0,0-1 0,0 1 1,0-1-1,0 0 0,0 0 0,-6 1 1,-2 0-157,-1-1 1,0 0 0,0-1 0,0 0 0,0-1 0,0 0-1,0-1 1,0-1 0,1 0 0,-1 0 0,1-2-1,0 1 1,0-1 0,0-1 0,1 0 0,0-1-1,0 0 1,0-1 0,1 0 0,-13-14 0,19 18-649,0 0 0,1-1 0,-1 1 1,1-1-1,0 1 0,1-1 1,-1 0-1,1 0 0,0 0 0,-3-10 1,-2-9-7596</inkml:trace>
+  <inkml:trace contextRef="#ctx0" brushRef="#br0" timeOffset="6202.77">99 601 11797,'0'0'7436,"-5"3"-7148,-66 34 702,70-36-964,0 0 1,0 0 0,1-1-1,-1 1 1,0 0-1,0 0 1,1 0-1,-1 0 1,0 0 0,1 0-1,-1 0 1,1 0-1,0 0 1,-1 1 0,1-1-1,0 0 1,0 0-1,-1 0 1,1 0 0,0 1-1,0-1 1,0 0-1,0 0 1,1 0 0,-1 0-1,0 1 1,0-1-1,2 2 1,-2 1-25,2-1 0,-1 1 0,0-1 0,1 1 0,-1-1 0,1 0 0,0 1 0,3 3 0,52 41-294,-44-39 76,-1 1-1,0 1 1,16 17 0,-27-27 218,0-1 0,-1 2 0,1-1 0,0 0 0,0 0 0,0 0 0,-1 0 0,1 0 0,-1 1 0,1-1 0,-1 0 1,1 0-1,-1 1 0,0-1 0,1 0 0,-1 1 0,0-1 0,0 2 0,0-2 17,-1 0-1,1 0 0,-1-1 1,1 1-1,0 0 1,-1-1-1,1 1 1,-1 0-1,0-1 1,1 1-1,-1-1 1,1 1-1,-1-1 0,0 1 1,0-1-1,1 1 1,-1-1-1,0 0 1,0 0-1,1 1 1,-1-1-1,-1 0 1,-6 2 151,-1-1 1,1 0 0,-1-1-1,-13 0 1,11 0-171,8 0-28,0-1 0,0 1-1,0 0 1,0-1-1,0 0 1,0 0 0,0 0-1,1 0 1,-1 0-1,0 0 1,1-1-1,-1 1 1,0-1 0,1 0-1,0 1 1,-1-1-1,1 0 1,0-1-1,0 1 1,0 0 0,1-1-1,-1 1 1,0-1-1,1 1 1,-2-4 0,0-2-719,0 0 0,1 0 0,-1 0 1,2 0-1,-1 0 0,1 0 1,0-1-1,1-8 0,0-18-5474</inkml:trace>
+  <inkml:trace contextRef="#ctx0" brushRef="#br0" timeOffset="6539.6">99 600 9668</inkml:trace>
+  <inkml:trace contextRef="#ctx0" brushRef="#br0" timeOffset="6540.6">99 600 9668,'88'-75'3634,"-88"70"-48,7 14-2530,0 22-159,0 9 47,4 0-368,0 5-240,-3-5-271,-1-5-33,-3-4-32,-4-4-705,0-5-928,0-13-1648</inkml:trace>
+  <inkml:trace contextRef="#ctx0" brushRef="#br0" timeOffset="6881.79">180 655 7860,'0'0'3551,"19"3"-2876,152 37-654,-172-40 204,0 0 0,1 0 0,-1 0 1,0 0-1,1 0 0,-1 0 0,0 0 0,0 0 0,1 1 1,-1-1-1,0 0 0,1 0 0,-1 1 0,0-1 0,1 0 1,-1 1-1,1-1 0,-1 0 0,0 1 0,1-1 0,-2 2 1,0 0-23,0 1-1,0 0 1,0 0 0,0 0 0,0 0 0,1 0 0,-1 0 0,1 0 0,-2 5 0,2-6-186,0 0 1,1 0-1,-1 0 0,1 1 0,-1-1 1,1 0-1,-1 0 0,1 0 1,0 0-1,0 1 0,0-1 1,1 0-1,-1 0 0,0 0 0,1 0 1,-1 1-1,1-1 0,0 0 1,0 0-1,0 0 0,0 0 1,0 0-1,0-1 0,0 1 0,1 0 1,-1 0-1,1-1 0,-1 1 1,4 2-1,-1-2-196,-1-1 1,1 1-1,-1 0 1,1-1-1,0 0 1,0 0-1,0 0 1,0 0-1,5 0 1,-7-1-151,0-1 0,0 1 0,-1 0 0,1-1 1,0 1-1,0-1 0,-1 1 0,1-1 0,-1 0 0,1 0 0,0 0 0,-1 0 1,0 0-1,1 0 0,-1 0 0,0 0 0,1-1 0,-1 1 0,0-1 1,0 1-1,1-3 0,13-18-5778</inkml:trace>
+  <inkml:trace contextRef="#ctx0" brushRef="#br0" timeOffset="7223.15">512 831 7155,'0'0'11176,"3"-9"-9826,0-17-666,0-1 0,-1-48 0,-2 74-723,0-1 1,0 1 0,0-1-1,0 1 1,0 0 0,1-1-1,-1 1 1,0-1 0,1 1-1,-1-1 1,1 1 0,-1 0-1,1-1 1,0 1 0,0 0-1,-1 0 1,1 0 0,0-1-1,0 1 1,0 0 0,0 0 0,1 0-1,-1 0 1,0 1 0,0-1-1,0 0 1,1 0 0,-1 1-1,1-1 1,-1 1 0,0-1-1,1 1 1,-1 0 0,1-1-1,-1 1 1,1 0 0,2 0-1,-2 0-122,1 0-1,0 0 0,-1 1 0,1-1 0,0 1 0,-1 0 1,1-1-1,-1 1 0,1 0 0,-1 0 0,0 1 0,1-1 1,-1 0-1,0 1 0,0-1 0,0 1 0,0 0 0,0 0 1,2 2-1,6 18-2466,1 1-1187</inkml:trace>
+  <inkml:trace contextRef="#ctx0" brushRef="#br0" timeOffset="7224.15">705 538 9044,'0'0'8212,"0"133"-7940,11-79-112,-3-10-144,-1 1-32,4-10-112,-4-8-960,4-14-1250</inkml:trace>
+  <inkml:trace contextRef="#ctx0" brushRef="#br0" timeOffset="7557.47">647 628 9092,'0'0'7748,"138"-5"-7972,-105 19-1121,-14-1-1360,-5 5-1233</inkml:trace>
+  <inkml:trace contextRef="#ctx0" brushRef="#br0" timeOffset="7558.47">822 797 6819,'0'0'8295,"18"-11"-7527,58-38-202,-74 47-494,1 1 0,0-1 1,-1 0-1,1 0 0,-1 0 1,0-1-1,0 1 1,0 0-1,0-1 0,0 0 1,0 1-1,-1-1 1,1 0-1,-1 0 0,1 0 1,-1 0-1,0 0 0,-1 0 1,1 0-1,0 0 1,-1 0-1,0 0 0,1 0 1,-2-7-1,1 5 258,-2 4-207,0 0 0,0 0-1,0 0 1,0 0 0,0 1-1,0-1 1,0 1 0,0 0-1,0-1 1,-1 1 0,1 0-1,0 0 1,0 0 0,0 1-1,0-1 1,-3 1 0,3-1-37,-3 1-44,0 0 0,0 0 0,0 1 1,1-1-1,-1 1 0,0 0 0,1 1 0,-1-1 1,1 1-1,0 0 0,0 0 0,0 0 0,0 0 0,0 1 1,1-1-1,-1 1 0,1 0 0,0 0 0,0 0 1,1 1-1,-1-1 0,1 1 0,-2 4 0,3-5-152,-1-1-1,1 1 1,0-1 0,0 1-1,0 0 1,1 0-1,-1-1 1,1 1-1,0 0 1,0 0-1,0 0 1,1 0-1,-1-1 1,1 1-1,0 0 1,0-1 0,0 1-1,0 0 1,1-1-1,0 1 1,-1-1-1,1 0 1,0 0-1,1 0 1,-1 0-1,1 0 1,-1 0-1,1 0 1,0-1 0,4 4-1,33 14-2834,6-9-2228</inkml:trace>
+  <inkml:trace contextRef="#ctx0" brushRef="#br0" timeOffset="7902.4">1150 735 10181,'0'0'9623,"-19"-9"-8065,-60-22-680,77 31-858,0-1 0,1 0 0,-1 1 0,0-1 1,0 1-1,1 0 0,-1 0 0,0-1 0,0 1 1,0 0-1,1 1 0,-1-1 0,0 0 0,0 0 1,0 1-1,1-1 0,-1 1 0,0-1 0,1 1 1,-1 0-1,0 0 0,1 0 0,-1 0 1,1 0-1,0 0 0,-1 0 0,1 0 0,0 1 1,-1-1-1,1 0 0,0 1 0,0-1 0,0 1 1,0 0-1,1-1 0,-1 1 0,0-1 0,1 1 1,-1 0-1,0 2 0,0 5-106,-1 0 1,1-1-1,1 1 0,0 0 1,1 14-1,-1-21 38,1 0 13,-1 0-1,1 1 1,0-1 0,-1 0-1,1-1 1,0 1-1,0 0 1,0 0 0,1 0-1,-1 0 1,0-1-1,1 1 1,-1-1 0,1 1-1,-1-1 1,1 0-1,0 1 1,-1-1 0,1 0-1,0 0 1,0 0-1,0 0 1,0 0 0,0-1-1,0 1 1,0-1-1,4 1 1,5 1-481,1 0 0,0-1 0,17 0 1,-27-1 431,0-1 1,0 0 0,0 1 0,0-1 0,-1 0 0,1 0 0,0 0 0,-1 0-1,1 0 1,-1-1 0,1 1 0,-1 0 0,0-1 0,1 1 0,-1-1 0,0 1-1,0-1 1,0 0 0,0 0 0,-1 1 0,1-1 0,0 0 0,-1 0 0,1 0-1,-1 0 1,1 0 0,-1-3 0,10-66-1028,-9 55 791,0-53 2,-2 53 988,1 0 1,0 0-1,4-19 0,-2 38 2431,6 20-2443,3 19-444,1 0-1,2 0 1,30 60-1,-43-99-356,0-1-182,0 0 1,0 1 0,0-1-1,1 1 1,-1-1 0,1 0 0,-1 0-1,1 0 1,0 0 0,0 0 0,0 0-1,0-1 1,0 1 0,4 1-1,8 3-5491</inkml:trace>
+  <inkml:trace contextRef="#ctx0" brushRef="#br0" timeOffset="8363.64">1769 490 13142,'0'0'8868,"-29"133"-8564,36-79-208,4-1-80,0-4-16,-4-5-144,-7-8-512,0-9-801,0-10-576,0-12-1056</inkml:trace>
+  <inkml:trace contextRef="#ctx0" brushRef="#br0" timeOffset="8756.13">1725 676 9732,'0'0'5520,"21"-6"-5210,6-4-222,-13 5-74,1 0 0,-1 1 0,1 0-1,21-1 1,-36 5-6,1-1 0,-1 1-1,1 1 1,-1-1-1,1 0 1,-1 0 0,1 0-1,-1 0 1,1 0 0,-1 0-1,0 0 1,1 1 0,-1-1-1,1 0 1,-1 0 0,1 1-1,-1-1 1,0 0 0,1 1-1,-1-1 1,0 0 0,1 1-1,-1-1 1,0 1 0,1-1-1,-1 0 1,0 1 0,0-1-1,0 1 1,1 0 0,3 22 574,-7 34 844,2-45-1073,0-5-128,1 0-1,0 0 1,0 1 0,0-1 0,1 0 0,3 11 0,-3-15-186,0 0 1,1 0-1,-1 0 0,1-1 1,0 1-1,0 0 1,0-1-1,0 1 0,0-1 1,0 0-1,1 1 0,-1-1 1,1-1-1,-1 1 1,1 0-1,3 1 0,0 0-47,-4-1 24,-1-1 0,1 0 0,0 0 0,0 0 0,-1 0 0,1-1 0,0 1 0,0 0 0,0-1 0,0 0 0,0 1 0,0-1 0,2 0-1,-3-1 1,1 0-1,-1 0 0,0 0 0,0 0 0,1 0 0,-1 0 0,0-1 0,0 1 0,0 0 0,0-1 0,0 1 0,-1-1 0,1 1 0,0-1 0,-1 1 0,1-1 0,0-3 0,16-37 98,-10 27-94,-1 1 1,-1-1-1,0 0 1,-1-1 0,0 1-1,-1-1 1,1-25-1,-4 40 555,0 4 370,-2 38 10,1-24-963,0-1 1,1 0 0,1 0 0,4 29 0,-4-43-110,0 0 1,-1 0-1,1 0 0,0 0 0,1 0 1,-1 0-1,0 0 0,1 0 1,-1 0-1,1-1 0,-1 1 1,1 0-1,0-1 0,-1 0 1,1 1-1,0-1 0,3 1 1,23 7-4528,-6-9-1838</inkml:trace>
+  <inkml:trace contextRef="#ctx0" brushRef="#br0" timeOffset="9092.75">2199 752 13382,'0'0'3858,"0"17"-3082,0 77-357,-25-130-427,20 24 132,1 0-1,0-1 1,1 0-1,0 0 1,1 0-1,1 0 1,0 0-1,1 0 0,1-14 1,-1 16 68,-1 10-186,1 0-1,0 0 0,0-1 1,0 1-1,0 0 0,0 0 0,1 0 1,-1 0-1,0 0 0,0 0 0,1 0 1,-1 0-1,1 0 0,-1 0 1,1 0-1,-1 0 0,1 0 0,0 0 1,-1 0-1,1 0 0,0 1 0,-1-1 1,1 0-1,0 0 0,0 1 1,0-1-1,0 1 0,0-1 0,0 1 1,0-1-1,0 1 0,0-1 0,0 1 1,0 0-1,0 0 0,0-1 1,0 1-1,3 0 0,-2 0-428,0 1 0,1-1 0,-1 1 0,1-1 0,-1 1-1,0 0 1,0-1 0,1 1 0,-1 0 0,0 1 0,0-1 0,0 0 0,0 1 0,0-1-1,0 1 1,2 2 0,11 14-10539</inkml:trace>
+  <inkml:trace contextRef="#ctx0" brushRef="#br0" timeOffset="9440.44">2200 751 5731,'55'106'2265,"-50"-95"-1785,5 8 1160,-10-23-269,-1-14-719,8-71 2214,-6 55-1334,9-47 1,-10 80-1487,0 0 1,0 0 0,0-1-1,0 1 1,1 0 0,-1 0-1,0 0 1,0 0 0,1 0-1,-1 0 1,1 0 0,-1 0-1,1 0 1,0 0 0,-1 0 0,1 0-1,0 0 1,0 0 0,-1 0-1,1 1 1,0-1 0,0 0-1,0 0 1,0 1 0,0-1-1,1 0 1,0 1 0,-1 1-1,0-1 1,1 0-1,-1 1 1,0-1-1,1 1 1,-1-1-1,0 1 1,0-1-1,1 1 1,-1 0-1,0 0 1,0 0-1,0 0 1,0 0-1,0 0 1,1 2-1,5 5 67,0 2-1,0-1 1,7 17-1,52 120-1656,-54-131 405,0-11-2492</inkml:trace>
+  <inkml:trace contextRef="#ctx0" brushRef="#br0" timeOffset="9779.08">2522 672 12534,'0'0'5794,"-7"120"-5874,14-93-1056,-3-5-641,-4-8-560,4-6-624</inkml:trace>
+  <inkml:trace contextRef="#ctx0" brushRef="#br0" timeOffset="9780.08">2533 535 9188,'0'0'9044,"73"106"-10933,-65-79-1696,3-5-3410</inkml:trace>
+  <inkml:trace contextRef="#ctx0" brushRef="#br0" timeOffset="10126.83">2666 765 6707,'0'0'8980,"0"-103"-7955,0 95-113,0 3-112,3 5-752,5 5 113,-5 12 63,5 10-80,-1 4-16,-4 0-128,1 0-192,3-8-1761,4-6-4690</inkml:trace>
+  <inkml:trace contextRef="#ctx0" brushRef="#br0" timeOffset="10458.89">2856 672 16616,'0'0'4575,"-7"18"-4071,-22 58-282,27-71-213,1 1 0,-1-1 0,1 0 0,0 0 0,1 0 0,0 1 0,-1-1 0,2 7 0,-1-10-28,0-1 0,1 1 0,-1-1 0,0 1 1,1-1-1,-1 1 0,1-1 0,0 1 0,0-1 0,-1 0 0,1 1 0,0-1 0,0 0 0,0 0 1,0 1-1,0-1 0,1 0 0,1 1 0,-1-1-9,0 0 1,1-1-1,-1 1 1,0-1-1,1 0 1,-1 0-1,1 0 1,-1 0-1,0 0 1,1 0-1,-1 0 1,0-1-1,1 1 1,-1-1-1,0 0 1,1 0-1,-1 0 0,0 0 1,0 0-1,0 0 1,0-1-1,0 1 1,0-1-1,0 1 1,-1-1-1,1 0 1,2-3-1,2-1 62,0 0 0,-1-1 0,0 0-1,0 0 1,0 0 0,-1 0 0,0-1 0,-1 0-1,1 1 1,-2-1 0,1-1 0,-1 1 0,0 0-1,-1-1 1,0 1 0,0-1 0,-1-11 0,0 19 734,0 4 64,9 182 1163,0 53-2141,-9-231 236,0 0 0,-1-1 0,0 1 1,0-1-1,0 1 0,-1-1 0,0 0 0,0 0 0,0 1 0,-1-1 0,0-1 0,0 1 1,-1 0-1,1-1 0,-1 0 0,-1 1 0,1-2 0,-1 1 0,1 0 0,-1-1 0,0 0 1,-1 0-1,1-1 0,-1 1 0,0-1 0,0 0 0,0-1 0,0 1 0,0-1 1,0-1-1,-1 1 0,1-1 0,-1 0 0,1 0 0,-12-1 0,4 0-58,0-1-1,0-1 1,0 0-1,0 0 1,0-2-1,1 0 1,0 0-1,-20-10 1,10 2-523,1-2 0,0 0 0,-32-28-1,-31-33-7423,52 47-911</inkml:trace>
+</inkml:ink>
+</file>
+
+<file path=word/ink/ink112.xml><?xml version="1.0" encoding="utf-8"?>
+<inkml:ink xmlns:inkml="http://www.w3.org/2003/InkML">
+  <inkml:definitions>
+    <inkml:context xml:id="ctx0">
+      <inkml:inkSource xml:id="inkSrc0">
+        <inkml:traceFormat>
+          <inkml:channel name="X" type="integer" min="-2.14748E9" max="2.14748E9" units="cm"/>
+          <inkml:channel name="Y" type="integer" min="-2.14748E9" max="2.14748E9" units="cm"/>
+          <inkml:channel name="F" type="integer" max="32767" units="dev"/>
+        </inkml:traceFormat>
+        <inkml:channelProperties>
+          <inkml:channelProperty channel="X" name="resolution" value="1000" units="1/cm"/>
+          <inkml:channelProperty channel="Y" name="resolution" value="1000" units="1/cm"/>
+          <inkml:channelProperty channel="F" name="resolution" value="0" units="1/dev"/>
+        </inkml:channelProperties>
+      </inkml:inkSource>
+      <inkml:timestamp xml:id="ts0" timeString="2023-08-05T06:00:29.621"/>
+    </inkml:context>
+    <inkml:brush xml:id="br0">
+      <inkml:brushProperty name="width" value="0.05" units="cm"/>
+      <inkml:brushProperty name="height" value="0.05" units="cm"/>
+    </inkml:brush>
+  </inkml:definitions>
+  <inkml:trace contextRef="#ctx0" brushRef="#br0">15 121 6243,'0'0'8959,"0"9"-7439,0 118 3022,9 363-1072,19 10-2368,-14-397-3212,-10-124-14973</inkml:trace>
+  <inkml:trace contextRef="#ctx0" brushRef="#br0" timeOffset="1407.95">1 102 6563,'0'0'10375,"4"-1"-6888,18-3-1454,293 0 2903,3 0-3901,-118-1-782,-72-13-170,-118 18-81,0-1-1,0-1 1,-1 0 0,14-4-1,-14 3 1,0 1-1,0 0 1,0 0 0,13 0-1,66-11 45,-77 13-47,1 1-1,0-1 0,0 0 0,1-1 0,-1 0 0,0-1 0,0-1 0,0 1 0,15-7 0,-14 2 73,-11 6-721,-6 0-759,-10-1-960,-1-1-4727</inkml:trace>
+</inkml:ink>
+</file>
+
+<file path=word/ink/ink113.xml><?xml version="1.0" encoding="utf-8"?>
+<inkml:ink xmlns:inkml="http://www.w3.org/2003/InkML">
+  <inkml:definitions>
+    <inkml:context xml:id="ctx0">
+      <inkml:inkSource xml:id="inkSrc0">
+        <inkml:traceFormat>
+          <inkml:channel name="X" type="integer" min="-2.14748E9" max="2.14748E9" units="cm"/>
+          <inkml:channel name="Y" type="integer" min="-2.14748E9" max="2.14748E9" units="cm"/>
+          <inkml:channel name="F" type="integer" max="32767" units="dev"/>
+        </inkml:traceFormat>
+        <inkml:channelProperties>
+          <inkml:channelProperty channel="X" name="resolution" value="1000" units="1/cm"/>
+          <inkml:channelProperty channel="Y" name="resolution" value="1000" units="1/cm"/>
+          <inkml:channelProperty channel="F" name="resolution" value="0" units="1/dev"/>
+        </inkml:channelProperties>
+      </inkml:inkSource>
+      <inkml:timestamp xml:id="ts0" timeString="2023-08-05T06:01:41.009"/>
+    </inkml:context>
+    <inkml:brush xml:id="br0">
+      <inkml:brushProperty name="width" value="0.05" units="cm"/>
+      <inkml:brushProperty name="height" value="0.05" units="cm"/>
+      <inkml:brushProperty name="color" value="#E71224"/>
+    </inkml:brush>
+  </inkml:definitions>
+  <inkml:trace contextRef="#ctx0" brushRef="#br0">48 1 12134,'0'0'5874,"-44"27"-5426,40 4 209,4 9 31,0 4-192,0 1-432,0-5-32,11-9-32,11-5-576,0-12-1105,4-10-816,-1-4-2337,1-9-1489</inkml:trace>
+  <inkml:trace contextRef="#ctx0" brushRef="#br0" timeOffset="347.98">190 169 8996,'0'0'7918,"-1"17"-7080,1 55-528,0-69-357,0 0 1,0 0 0,1 0 0,-1-1 0,1 1 0,-1 0 0,1 0 0,0-1 0,0 1 0,0-1-1,1 1 1,-1-1 0,0 1 0,1-1 0,0 0 0,-1 1 0,1-1 0,0 0 0,0 0-1,0-1 1,1 1 0,-1 0 0,0-1 0,1 1 0,-1-1 0,0 0 0,1 1 0,0-1-1,-1-1 1,1 1 0,0 0 0,0-1 0,-1 1 0,1-1 0,0 0 0,0 0 0,-1 0-1,1 0 1,0 0 0,0-1 0,0 1 0,-1-1 0,1 0 0,0 0 0,-1 0 0,1 0-1,-1 0 1,1 0 0,-1-1 0,1 1 0,-1-1 0,0 0 0,0 0 0,0 0 0,0 0-1,0 0 1,0 0 0,-1 0 0,3-3 0,-1 0-28,0 0 1,-1-1-1,1 1 0,-1 0 1,0-1-1,0 1 0,0-1 1,-1 0-1,0 1 0,0-1 1,0-6-1,-1 8 159,0 1 0,-1 0 0,1-1 0,0 1 0,-1 0 0,0 0 0,0-1 0,0 1 0,0 0 0,0 0 0,-1 0 0,1 0 0,-1 0 0,0 1 1,0-1-1,0 0 0,0 1 0,-1-1 0,1 1 0,-4-3 0,-5-3 358,6 3-250,-1 0-1,0 1 0,1 0 0,-2 0 0,1 1 0,0-1 0,-1 1 0,1 1 0,-1-1 0,-11-1 0,18 4-229,-1 0 0,0 1 1,0-1-1,0 1 1,1-1-1,-1 1 1,0-1-1,0 1 1,1-1-1,-1 1 0,1 0 1,-1-1-1,0 1 1,1 0-1,-1 0 1,1-1-1,0 1 0,-1 0 1,1 0-1,0 0 1,-1 0-1,1-1 1,0 1-1,0 0 1,0 0-1,0 0 0,0 0 1,0 0-1,0 0 1,0 0-1,0-1 1,0 2-1,3 36-4848,-3-38 4870,6 27-7237</inkml:trace>
+  <inkml:trace contextRef="#ctx0" brushRef="#br0" timeOffset="737.69">402 232 10565,'0'0'2188,"5"18"-1855,12 54-208,-13-61-80,-1-11-19,0-21 31,-2-36 526,-1 56-541,-1-29 567,1 18-408,-1-1 1,2 0-1,-1 0 1,6-23-1,-6 34-193,1 0 0,0 1 0,-1-1 0,1 1-1,0 0 1,-1-1 0,1 1 0,0-1-1,0 1 1,0 0 0,0 0 0,1 0 0,-1 0-1,0 0 1,0 0 0,1 0 0,-1 0-1,1 0 1,-1 0 0,0 1 0,1-1 0,-1 0-1,1 1 1,0 0 0,-1-1 0,1 1-1,-1 0 1,1 0 0,0 0 0,-1 0 0,1 0-1,0 0 1,-1 0 0,1 0 0,-1 1-1,1-1 1,2 2 0,-1-1-12,0 0-1,1 0 1,-1 1-1,0-1 1,0 1 0,0 0-1,-1-1 1,1 1-1,0 1 1,-1-1-1,1 0 1,-1 1 0,0-1-1,0 1 1,0 0-1,0-1 1,2 6 0,5 39-108,-8-40 46,-1 0 1,1-1-1,1 1 1,-1 0-1,1-1 0,5 12 1,-7-17 49,0-1 0,1 1 0,-1-1 0,0 0 0,1 1 0,-1-1 0,0 1 0,1-1 0,-1 1 0,1-1 0,-1 0 0,1 1 0,-1-1 0,1 0 0,-1 0 0,1 1 0,-1-1 0,1 0 0,0 0 0,-1 0 0,1 0 0,-1 1 0,1-1 0,-1 0 0,1 0 0,0 0 0,-1 0 0,1-1 0,-1 1 0,1 0 0,0 0 0,-1 0 0,1 0 0,-1 0 0,1-1 0,-1 1 0,1 0 0,-1-1-1,1 1 1,-1 0 0,1-1 0,-1 1 0,1 0 0,-1-1 0,0 1 0,1-1 0,-1 1 0,0-1 0,1 1 0,-1-1 0,0 1 0,0-1 0,1 1 0,-1-1 0,0 0 0,0 0 0,20-37 109,-17 33-130,1-4 125,-1 3 122,-1 0 0,1 1 0,0-1 0,0 1 0,1 0 0,0 0 1,0 0-1,0 0 0,0 0 0,8-5 0,-12 10-164,0 0 1,1 0 0,-1 0 0,1-1 0,-1 1-1,1 0 1,-1 0 0,1 0 0,0 0-1,-1 0 1,1 0 0,-1 0 0,1 0 0,-1 0-1,1 0 1,-1 0 0,1 0 0,-1 0-1,1 0 1,-1 1 0,1-1 0,-1 0-1,1 0 1,-1 1 0,1-1 0,-1 0 0,0 1-1,1-1 1,-1 0 0,1 1 0,-1-1-1,0 0 1,1 1 0,-1-1 0,0 1 0,0-1-1,1 1 1,-1 0 0,5 21 309,-5-19-279,9 105-3057,-3-84-2020</inkml:trace>
+  <inkml:trace contextRef="#ctx0" brushRef="#br0" timeOffset="1084.98">818 139 9540,'0'0'6787,"40"160"-6082,-29-89-545,-7 0-160,3-4 0,0-23-16,4-13-768,0-22-1217,4-9-1745,-8-18 400</inkml:trace>
+  <inkml:trace contextRef="#ctx0" brushRef="#br0" timeOffset="1420.89">908 139 6307,'0'0'10341,"124"-14"-9317,-98 14 81,-12 5-193,-7 13 64,-7 4 81,0 0-113,-29 0-47,-4 1-193,1-10-464,2-4-224,12 0-16,7-5-1040</inkml:trace>
+  <inkml:trace contextRef="#ctx0" brushRef="#br0" timeOffset="1768.82">1243 152 11989,'0'0'7340,"-19"-4"-6932,-61-11-267,78 15-141,1 0 0,-1-1-1,1 1 1,-1 1-1,1-1 1,-1 0-1,1 0 1,-1 1-1,1-1 1,-1 0-1,1 1 1,-1 0-1,1-1 1,0 1 0,-1 0-1,1 0 1,0 0-1,-1-1 1,1 1-1,0 1 1,0-1-1,0 0 1,0 0-1,0 0 1,0 0-1,0 1 1,1-1 0,-1 0-1,0 1 1,1-1-1,-1 1 1,1-1-1,-1 1 1,1-1-1,0 1 1,0 1-1,-1 0-28,1 0-1,0 1 0,0-1 1,0 0-1,0 1 0,0-1 1,1 0-1,-1 1 0,1-1 1,0 0-1,0 0 0,3 6 1,0-4-110,0-1 0,1 1 1,-1 0-1,1-1 1,0 0-1,0 0 0,0-1 1,1 1-1,-1-1 0,1 0 1,0-1-1,0 1 1,0-1-1,0 0 0,0-1 1,0 1-1,1-1 1,-1 0-1,0-1 0,1 0 1,-1 0-1,12-1 0,-16 0 140,-1 0-1,1 0 1,0 0-1,-1 0 0,1 0 1,-1 0-1,1 0 0,-1-1 1,1 1-1,-1 0 1,0-1-1,0 1 0,1-1 1,-1 0-1,0 1 0,-1-1 1,1 0-1,0 0 1,0 1-1,-1-1 0,1 0 1,-1 0-1,1 0 0,-1-2 1,2-53 1534,-3 39-353,1 18-1081,1 0-101,-1 0 0,1 0-1,-1 0 1,1 0-1,-1 1 1,1-1 0,-1 0-1,1 0 1,-1 1-1,1-1 1,-1 0 0,1 1-1,-1-1 1,0 1-1,1-1 1,-1 0 0,1 1-1,-1-1 1,0 1 0,0-1-1,1 1 1,-1-1-1,0 1 1,0 0 0,1-1-1,-1 2 1,0 0-27,1 1-347,-1 0 0,1 1 0,0-1 0,0 0 0,1 1 0,-1-1 0,0 0 0,1 0 0,0 0 0,0 0 0,0 0 0,0-1 0,0 1 0,4 3 0,12 7-4994</inkml:trace>
+  <inkml:trace contextRef="#ctx0" brushRef="#br0" timeOffset="1769.82">1455 290 10997,'0'0'9396,"-33"-98"-8707,33 76-145,0 0-320,4 8-160,10 10-64,1 4-336,3 0-1073,4 0-1600,-7 4-3042</inkml:trace>
+  <inkml:trace contextRef="#ctx0" brushRef="#br0" timeOffset="2107.05">1587 165 11381,'0'0'3554,"-3"94"-2882,3-76-544,0 4-128,0-13-400,0 0-1169,0-5-2000</inkml:trace>
+  <inkml:trace contextRef="#ctx0" brushRef="#br0" timeOffset="2108.05">1543 77 10117,'0'0'2881,"95"111"-13590</inkml:trace>
+  <inkml:trace contextRef="#ctx0" brushRef="#br0" timeOffset="2444.02">1711 334 4722,'0'0'6742,"-5"-20"-5579,-17-69-162,20 82-801,1 0 1,0 0 0,1-1 0,-1 1-1,1 0 1,2-10 0,-2 16-140,0 1 0,0-1-1,0 0 1,0 1 0,0-1 0,0 0 0,0 0 0,0 1 0,0-1 0,0 0 0,1 1 0,-1-1 0,0 0 0,1 1 0,-1-1 0,0 1 0,1-1-1,-1 0 1,1 1 0,-1-1 0,1 1 0,-1-1 0,1 1 0,-1-1 0,1 1 0,-1 0 0,1-1 0,0 1 0,-1 0 0,1-1 0,0 1 0,-1 0-1,1 0 1,0-1 0,-1 1 0,1 0 0,0 0 0,0 0 0,-1 0 0,1 0 0,0 0 0,-1 0 0,1 0 0,0 1 0,0-1 0,-1 0 0,1 0-1,0 0 1,-1 1 0,1-1 0,-1 0 0,1 1 0,0 0 0,4 3 41,0 1-1,-1 0 1,0 0 0,0 0 0,-1 0-1,1 1 1,-1 0 0,0-1-1,-1 1 1,1 0 0,1 10-1,18 32-494,-19-44 167,17 22-1769,1-17-3281,-7-8-1511</inkml:trace>
+  <inkml:trace contextRef="#ctx0" brushRef="#br0" timeOffset="2789.8">1907 148 12758,'0'0'5397,"-15"17"-5341,-39 56-72,54-72 11,0-1-1,-1 1 1,1 0 0,0-1-1,-1 1 1,1 0-1,0-1 1,0 1 0,0 0-1,0-1 1,0 1 0,0 0-1,0 0 1,0-1-1,0 1 1,0 0 0,0-1-1,0 1 1,0 0 0,0 0-1,1-1 1,-1 1 0,0 0-1,1-1 1,-1 1-1,0-1 1,1 1 0,-1 0-1,1-1 1,-1 1 0,1-1-1,-1 1 1,1-1-1,-1 1 1,1-1 0,0 0-1,-1 1 1,1-1 0,-1 0-1,1 1 1,0-1 0,0 0-1,-1 0 1,1 1-1,0-1 1,-1 0 0,1 0-1,0 0 1,0 0 0,-1 0-1,1 0 1,0 0-1,48 0-476,-40-1 323,-6 1 77,0-1-1,-1 1 1,1-1-1,0 0 1,-1 0 0,1 0-1,-1 0 1,1 0-1,-1 0 1,0-1-1,1 1 1,-1-1-1,0 0 1,0 0-1,0 0 1,0 0 0,0 0-1,-1 0 1,1 0-1,-1 0 1,1-1-1,-1 1 1,0-1-1,0 1 1,0-1-1,0 1 1,0-1 0,0-5-1,6-32-9,-6 19 4256,4 49-3745,1 0-1,1 0 1,1-1-1,22 48 1,-19-52-390,-1 1-1,-1 1 1,-1-1 0,-2 1 0,0 1 0,4 50-1,-10-71 60,0 1-1,0-1 0,0 0 0,-1 1 0,0-1 0,0 0 0,0 1 0,-1-1 1,1 0-1,-1 0 0,-5 9 0,4-11 15,1 0-1,-1 0 1,0 0-1,-1-1 1,1 1-1,0-1 1,-1 0-1,1 0 1,-1 0-1,0 0 1,0 0 0,0-1-1,0 0 1,0 0-1,0 0 1,-5 0-1,0 2 53,1-2 0,-1 1 0,0-1 0,0-1 0,0 1 0,0-2 0,0 1 0,0-1 0,0-1 0,1 1 0,-1-1 0,0-1 0,1 0 0,-1 0 0,1-1 0,-12-7 0,-62-52 207,74 55-407,0 1-1,1-1 1,-1 0-1,2-1 1,-1 1-1,1-1 0,-7-16 1,12 23-122,0-1 0,1 1 1,-1-1-1,0 1 0,1-1 0,0 1 1,0-1-1,0 0 0,0 1 0,0-1 1,0 1-1,0-1 0,1 0 0,0 1 1,-1-1-1,1 1 0,0 0 0,0-1 0,0 1 1,1-1-1,-1 1 0,0 0 0,1 0 1,2-2-1,45-35-5709</inkml:trace>
+</inkml:ink>
+</file>
+
+<file path=word/ink/ink114.xml><?xml version="1.0" encoding="utf-8"?>
+<inkml:ink xmlns:inkml="http://www.w3.org/2003/InkML">
+  <inkml:definitions>
+    <inkml:context xml:id="ctx0">
+      <inkml:inkSource xml:id="inkSrc0">
+        <inkml:traceFormat>
+          <inkml:channel name="X" type="integer" min="-2.14748E9" max="2.14748E9" units="cm"/>
+          <inkml:channel name="Y" type="integer" min="-2.14748E9" max="2.14748E9" units="cm"/>
+          <inkml:channel name="F" type="integer" max="32767" units="dev"/>
+        </inkml:traceFormat>
+        <inkml:channelProperties>
+          <inkml:channelProperty channel="X" name="resolution" value="1000" units="1/cm"/>
+          <inkml:channelProperty channel="Y" name="resolution" value="1000" units="1/cm"/>
+          <inkml:channelProperty channel="F" name="resolution" value="0" units="1/dev"/>
+        </inkml:channelProperties>
+      </inkml:inkSource>
+      <inkml:timestamp xml:id="ts0" timeString="2023-08-05T06:02:18.355"/>
+    </inkml:context>
+    <inkml:brush xml:id="br0">
+      <inkml:brushProperty name="width" value="0.05" units="cm"/>
+      <inkml:brushProperty name="height" value="0.05" units="cm"/>
+      <inkml:brushProperty name="color" value="#E71224"/>
+    </inkml:brush>
+  </inkml:definitions>
+  <inkml:trace contextRef="#ctx0" brushRef="#br0">0 7 9877,'0'0'5872,"2"20"-5576,7 64-168,-9-80-100,1 1 1,0-1-1,0 0 0,0 1 1,0-1-1,1 0 0,0 0 1,0 0-1,0 0 1,0 0-1,3 4 0,-4-7-12,0 0-1,0 0 1,0 0-1,0-1 0,0 1 1,0 0-1,1-1 0,-1 1 1,0 0-1,0-1 1,0 1-1,1-1 0,-1 0 1,0 1-1,0-1 1,1 0-1,-1 0 0,0 0 1,1 0-1,-1 0 0,0 0 1,1 0-1,1-1 1,2-1-21,0 0 1,0-1 0,-1 1 0,1-1 0,-1 0 0,0 0 0,1-1 0,-1 1 0,-1-1-1,1 0 1,-1 0 0,4-5 0,-2 2 6,0 1-1,-1-1 1,0 0-1,0 0 1,-1 0-1,0-1 1,0 1-1,-1-1 1,0 1-1,0-1 1,-1 0-1,0 0 1,0-13-1,6 29 1344,1 50-402,1 96 0,-8-104-721,1-23-71,-1-11-21,0 1 0,0-1 0,-2 1-1,0-1 1,-1 1 0,0-1 0,-6 19 0,7-33-94,1-1 0,-1 1 0,0-1 1,1 1-1,-1-1 0,0 1 1,0-1-1,0 1 0,0-1 0,0 0 1,0 1-1,0-1 0,-1 0 1,1 0-1,0 0 0,-1 0 0,1 0 1,-1 0-1,1 0 0,-1 0 1,1-1-1,-1 1 0,0-1 0,1 1 1,-1-1-1,0 0 0,1 1 1,-1-1-1,0 0 0,0 0 0,1 0 1,-1 0-1,0-1 0,1 1 1,-1 0-1,0-1 0,1 1 0,-1-1 1,-2-1-1,-1 0-11,1 0 1,-1-1-1,1 0 0,0 0 1,0 0-1,0-1 0,0 1 1,0-1-1,1 0 0,0 0 1,-6-8-1,2-5-193,0-1 1,2 1-1,0-1 1,0 0-1,2 0 1,0-1-1,2 1 1,-1-1-1,3-25 1,-1 40-106,0-1 0,0 1 0,0-1 0,0 0 0,1 1 0,0-1 0,0 1 0,0-1 0,0 1 0,1-1 0,0 1 0,0 0 0,0 0 0,0 0 0,5-5 0,11-11-4094</inkml:trace>
+  <inkml:trace contextRef="#ctx0" brushRef="#br0" timeOffset="332.06">347 257 12758,'0'0'4503,"16"-19"-4473,50-61-1,-65 78-21,1 0 0,0 0 0,-1 0 0,0 0 0,1 0 0,-1-1 0,0 1 0,0 0-1,0 0 1,-1-1 0,1 1 0,0-1 0,-1 1 0,0-1 0,1 1 0,-1-1 0,0-2 0,-1 4 22,1 0 0,-1-1 0,1 1 0,-1 0 0,0 0 0,1 0 0,-1 0 0,0 0 0,0 0 0,0 0 0,0 0 0,1 0 0,-1 0 0,-1 1 1,1-1-1,0 0 0,0 1 0,0-1 0,0 1 0,0-1 0,-1 1 0,-1-1 0,-1 0 148,-1 0-1,0 0 1,0 1 0,1-1-1,-1 1 1,0 0 0,0 1 0,0-1-1,1 1 1,-1 0 0,-7 2 0,8 0-161,1-1 0,-1 1 0,1 0 0,0 0 0,0 0 0,0 0 0,1 1 0,-1-1 0,1 1 0,0-1 0,0 1 0,0 0 0,0 0 0,1 0 0,-1 0 0,1 0 0,0 0 0,0 0 1,1 1-1,-1-1 0,1 0 0,0 1 0,0-1 0,0 0 0,1 0 0,0 1 0,0-1 0,0 0 0,0 0 0,0 0 0,1 0 0,0 0 0,0 0 0,0 0 0,0-1 0,0 1 0,1-1 0,0 0 1,-1 1-1,6 3 0,-3-4-191,1 1 0,0 0 0,0-1 1,1 0-1,-1-1 0,1 0 1,-1 1-1,1-2 0,13 3 1,36-2-4819,-55-2 4880,22 0-3948</inkml:trace>
+  <inkml:trace contextRef="#ctx0" brushRef="#br0" timeOffset="41480.48">684 5 12038,'0'0'9879,"0"-1"-9826,-1 1 1,1 0 0,-1-1 0,1 1-1,-1 0 1,1-1 0,-1 1-1,1 0 1,-1 0 0,1-1 0,-1 1-1,0 0 1,1 0 0,-1 0-1,1 0 1,-1 0 0,0 0 0,1 0-1,-1 0 1,0 0 0,1 0-1,-1 0 1,1 0 0,-1 0 0,0 1-1,1-1 1,-1 0 0,1 0-1,-2 1 1,-12 270 1296,14-269-1349,0 0-1,0 0 1,1 0-1,-1 0 1,1 0 0,0 0-1,-1 0 1,1 0-1,0 0 1,0 0 0,0 0-1,1 0 1,-1-1-1,0 1 1,1 0 0,-1-1-1,1 1 1,-1-1-1,1 0 1,0 1 0,-1-1-1,1 0 1,0 0-1,0 0 1,0 0 0,0 0-1,0-1 1,0 1-1,0-1 1,0 1 0,0-1-1,1 0 1,-1 0-1,0 1 1,0-2 0,0 1-1,0 0 1,0 0-1,1-1 1,-1 1 0,0-1-1,0 0 1,0 1-1,0-1 1,0 0 0,-1 0-1,1 0 1,2-2-1,-2 1-45,0 0-1,0 0 0,-1-1 1,1 1-1,-1 0 0,0-1 0,0 1 1,0-1-1,0 1 0,0-1 0,1-4 1,-2 6-293,1 0 1,-1 0-1,0 0 0,0 0 1,0 0-1,0 0 1,0 0-1,0 0 0,0 0 1,0 0-1,0 0 1,0 0-1,-1 0 0,1 0 1,0 0-1,-1 0 1,1 0-1,-1 0 0,1 0 1,-2-2-1,-10-2-6926</inkml:trace>
+  <inkml:trace contextRef="#ctx0" brushRef="#br0" timeOffset="41812.57">531 161 13510,'0'0'6083,"124"-26"-5411,-91 17-288,-7 0-384,-1 0-32,-3 0-1568,-7-4-1810,-5-5-6803</inkml:trace>
+</inkml:ink>
+</file>
+
+<file path=word/ink/ink115.xml><?xml version="1.0" encoding="utf-8"?>
+<inkml:ink xmlns:inkml="http://www.w3.org/2003/InkML">
+  <inkml:definitions>
+    <inkml:context xml:id="ctx0">
+      <inkml:inkSource xml:id="inkSrc0">
+        <inkml:traceFormat>
+          <inkml:channel name="X" type="integer" min="-2.14748E9" max="2.14748E9" units="cm"/>
+          <inkml:channel name="Y" type="integer" min="-2.14748E9" max="2.14748E9" units="cm"/>
+          <inkml:channel name="F" type="integer" max="32767" units="dev"/>
+        </inkml:traceFormat>
+        <inkml:channelProperties>
+          <inkml:channelProperty channel="X" name="resolution" value="1000" units="1/cm"/>
+          <inkml:channelProperty channel="Y" name="resolution" value="1000" units="1/cm"/>
+          <inkml:channelProperty channel="F" name="resolution" value="0" units="1/dev"/>
+        </inkml:channelProperties>
+      </inkml:inkSource>
+      <inkml:timestamp xml:id="ts0" timeString="2023-08-05T06:01:44.302"/>
+    </inkml:context>
+    <inkml:brush xml:id="br0">
+      <inkml:brushProperty name="width" value="0.05" units="cm"/>
+      <inkml:brushProperty name="height" value="0.05" units="cm"/>
+      <inkml:brushProperty name="color" value="#E71224"/>
+    </inkml:brush>
+  </inkml:definitions>
+  <inkml:trace contextRef="#ctx0" brushRef="#br0">2581 0 13126,'0'0'4770,"4"120"-4434,7-75-240,-8 4-96,-3-9-192,0 0-624,0-9-449,-14-14-1264,7-12-1761</inkml:trace>
+  <inkml:trace contextRef="#ctx0" brushRef="#br0" timeOffset="353.34">2552 142 12246,'0'0'4570,"18"-1"-4173,1-1-395,6-1-531,-1 0-1,1 2 1,0 1 0,27 4 0,-49-3 289,0 0-1,1 0 0,-1 0 1,0 1-1,0-1 0,0 1 0,0 0 1,-1 0-1,1 0 0,0 0 1,-1 0-1,1 1 0,-1-1 1,0 1-1,0-1 0,0 1 0,0 0 1,0 0-1,-1 0 0,1 0 1,-1 0-1,0 0 0,0 1 1,0-1-1,0 5 0,3 10 596,-1 0 0,-2 1 0,0 27-1,0-16 2042,-1-24-1849,1 0 1,0 1 0,0-1-1,1 0 1,-1 0 0,1 0 0,1-1-1,3 9 1,-5-12-474,0-1 0,0 0 0,-1 1-1,1-1 1,0 0 0,0 0 0,0 0 0,0 0 0,1 0-1,-1 0 1,0 0 0,0 0 0,1 0 0,-1-1-1,0 1 1,1 0 0,-1-1 0,1 1 0,-1-1 0,1 0-1,-1 1 1,1-1 0,-1 0 0,1 0 0,-1 0 0,1 0-1,-1 0 1,1 0 0,-1 0 0,1-1 0,-1 1 0,1-1-1,-1 1 1,1-1 0,-1 1 0,0-1 0,1 0 0,-1 0-1,0 1 1,0-1 0,2-1 0,4-4-10,-1 0 0,1-1 0,-1 0 1,0 1-1,-1-2 0,1 1 0,-2-1 0,1 0 1,-1 0-1,0 0 0,-1 0 0,0-1 0,0 0 1,0 1-1,1-16 0,-4 23 8,-1-1 0,1 0 0,-1 0 0,1 1 0,-1-1 1,1 0-1,-1 1 0,0-1 0,0 0 0,0 1 0,0-1 0,0 1 0,0 0 0,0-1 0,0 1 0,-1 0 0,1 0 1,0 0-1,-1 0 0,1 0 0,-1 0 0,1 0 0,-1 0 0,0 0 0,1 1 0,-1-1 0,0 1 0,-3-1 0,-55-8 481,54 9-539,-3-1-414,-38 0 1192,27 5-2267,20-3 1280,-1-1 0,1 0 0,-1 0-1,1 1 1,-1-1 0,1 0 0,-1 0 0,1 1 0,0-1-1,-1 1 1,1-1 0,0 0 0,-1 1 0,1-1 0,0 1-1,-1-1 1,1 1 0,0-1 0,0 1 0,-1-1 0,1 1-1,0-1 1,0 1 0,0-1 0,0 1 0,0 8-5611</inkml:trace>
+  <inkml:trace contextRef="#ctx0" brushRef="#br0" timeOffset="2153.57">3114 241 12294,'0'0'1352,"20"1"-1306,66-1-118,-84 0 97,0 0 1,0 0-1,0 0 1,1 0 0,-1 0-1,0 0 1,0-1-1,0 1 1,0-1-1,0 0 1,0 1 0,0-1-1,0 0 1,0 0-1,0 0 1,-1-1 0,1 1-1,0 0 1,-1-1-1,1 1 1,0-1-1,-1 1 1,0-1 0,1 0-1,-1 1 1,0-1-1,0 0 1,0 0 0,0 0-1,-1 0 1,1 0-1,0 0 1,-1 0 0,1 0-1,-1 0 1,0 0-1,0-1 1,0 1-1,0 0 1,0 0 0,0 0-1,0 0 1,-2-4-1,1 4 37,0 1 0,0-1 0,-1 1-1,1 0 1,-1-1 0,1 1-1,-1 0 1,0 0 0,1 0 0,-1 0-1,0 0 1,0 0 0,0 0-1,0 1 1,0-1 0,0 1 0,1 0-1,-1-1 1,0 1 0,0 0 0,0 0-1,-3 0 1,-1 0 8,-1-1 0,0 1 1,1 0-1,-1 1 0,-11 2 0,16-2-23,1 0 0,-1 0 1,1 0-1,-1 1 0,1-1 0,0 1 0,0-1 0,0 1 0,0-1 0,0 1 0,0 0 0,0-1 1,0 1-1,0 0 0,1 0 0,-1-1 0,1 1 0,0 0 0,-1 0 0,1 0 0,0 0 0,0 0 1,0 0-1,0 0 0,0 0 0,1-1 0,-1 1 0,1 0 0,-1 0 0,2 3 0,0 3 147,0 0 0,0 0 0,1 0-1,1 0 1,5 10 0,-9-18-201,7 12 163,1-1-1,0-1 0,15 15 0,6-7-1353,-26-17 733,-1 0-1,1 0 1,0 0 0,0-1-1,0 0 1,0 1 0,0-1-1,0 0 1,6-1 0,5-3-3855</inkml:trace>
+  <inkml:trace contextRef="#ctx0" brushRef="#br0" timeOffset="2489.53">3380 183 10597,'0'0'5056,"-2"19"-3739,-5 60-572,6-74-719,1 0 0,0 0 1,0 1-1,1-1 0,0 0 1,0 0-1,0 0 0,0-1 1,1 1-1,0 0 0,0 0 1,0-1-1,0 1 0,1-1 1,0 0-1,4 6 0,-6-9-31,1 1 1,-1-1-1,0 1 0,1-1 0,0 0 0,-1 0 0,1 0 0,0 0 0,0 0 1,0 0-1,0 0 0,-1 0 0,1-1 0,0 1 0,0-1 0,0 0 0,0 1 0,1-1 1,-1 0-1,0 0 0,0 0 0,0 0 0,0-1 0,0 1 0,0-1 0,0 1 0,0-1 1,0 1-1,0-1 0,-1 0 0,1 0 0,0 0 0,0 0 0,-1 0 0,1-1 0,2-1 1,10-11 61,-1 0 1,0-1 0,-1 0 0,-1-1 0,-1-1-1,0 0 1,-1 0 0,9-23 0,-12-2 9,-6 42-102,-1 0 0,1-1 0,0 1 1,0 0-1,-1 0 0,1 0 0,0-1 1,0 1-1,-1 0 0,1 0 0,0 0 1,-1 0-1,1 0 0,0 0 0,-1 0 1,1 0-1,0 0 0,-1-1 0,1 1 1,0 0-1,-1 1 0,1-1 0,0 0 1,-1 0-1,1 0 0,0 0 0,-1 0 1,1 0-1,0 0 0,-1 0 0,1 1 1,0-1-1,0 0 0,-1 0 0,1 0 1,0 1-1,0-1 0,-1 0 0,1 0 1,0 1-1,-18 20-3260,-3 16-2118</inkml:trace>
+  <inkml:trace contextRef="#ctx0" brushRef="#br0" timeOffset="2826.5">3521 397 7187,'0'0'6270,"19"-20"-5990,57-61-120,-72 77-105,0 0-1,-1-1 1,0 1 0,0-1-1,0 0 1,0 1 0,-1-1-1,0-1 1,0 1 0,0 0-1,-1 0 1,0-1 0,0 1-1,0-1 1,0 1 0,-1-1-1,0 1 1,0-1 0,-2-8-1,0-9 961,1 56-2924,0-11-64,0 1 0,5 37 0,-3-54 2015,-1 0 0,2 1 0,-1-1 0,1 0 0,0 0 0,0 0 0,1-1 0,0 1 0,0-1 0,0 1 0,0-1 0,1 0 0,0 0 0,0 0 0,6 4 0,-10-8 85,1 0-1,0-1 1,-1 1-1,1-1 1,0 1-1,-1-1 1,1 1-1,0-1 1,0 1-1,-1-1 1,1 0-1,0 1 1,0-1-1,0 0 1,-1 0-1,1 1 1,0-1-1,0 0 1,0 0-1,0 0 1,0 0-1,-1 0 1,1 0-1,0 0 1,0-1-1,0 1 1,1-1-1,-1 0-28,0 0 1,0 0-1,0 0 0,0 0 0,0 0 0,0-1 0,0 1 1,-1 0-1,1-1 0,-1 1 0,1 0 0,-1-1 0,1 1 0,-1-1 1,0-1-1,3-63 924,-4 56-484,0-32 366,0 28-394,0-1 1,1 1-1,1-1 0,4-24 0,-5 38-445,1-1 0,-1 1 0,1-1 0,-1 1 0,1 0 0,0-1 0,0 1 0,0 0 0,0 0 0,0 0 0,0 0 0,0 0 0,0 0 0,0 0 0,0 0 0,0 0 0,1 0 0,-1 0 0,0 1 0,1-1 0,-1 0 0,1 1 0,-1 0 0,0-1 0,1 1 0,-1 0 0,1-1 0,-1 1 0,1 0 0,-1 0 0,1 0 0,2 1 0,0-1 21,-1 1 0,1 0-1,0 0 1,0 0 0,-1 0 0,1 1 0,-1-1-1,1 1 1,-1 0 0,0 0 0,6 5-1,8 9-297,-1 2 0,-2-1 0,1 2 0,-2 0 0,-1 1 0,0 0 0,9 24 0,-21-44 121,0 0 1,1 0 0,-1 1-1,0-1 1,0 0 0,0 0-1,1 0 1,-1 0 0,0 0-1,0 0 1,1 0 0,-1 0-1,0 0 1,0 0 0,0 0-1,1 0 1,-1 0 0,0 0-1,0 0 1,1 0 0,-1 0-1,0 0 1,0 0 0,0 0 0,1 0-1,-1 0 1,0 0 0,0 0-1,0 0 1,1-1 0,-1 1-1,0 0 1,0 0 0,0 0-1,0 0 1,1 0 0,-1-1-1,0 1 1,0 0 0,0 0-1,0 0 1,0-1 0,0 1-1,1 0 1,-1 0 0,0 0-1,0-1 1,0 1 0,0 0-1,0 0 1,0-1 0,0 1-1,0 0 1,0-1 0,6-12-2298,2-12-3572</inkml:trace>
+  <inkml:trace contextRef="#ctx0" brushRef="#br0" timeOffset="3168.18">3989 5 12230,'0'0'7027,"21"142"-6211,-13-84-512,3-1-32,0-3-127,-8-14-145,1-9-161,-4-9-1391,0-13-129,0-5-1056,-7-4-2930</inkml:trace>
+  <inkml:trace contextRef="#ctx0" brushRef="#br0" timeOffset="3169.18">3992 120 13526,'0'0'8532,"113"-31"-7411,-87 44-929,-12 14-192,-6 4-1025,-8-4-2208,0 0-5171</inkml:trace>
+  <inkml:trace contextRef="#ctx0" brushRef="#br0" timeOffset="3718.65">76 563 13926,'0'0'3954,"-4"116"-3378,4-67-383,0 4-193,0-9-80,0-4-705,0-17-2176</inkml:trace>
+  <inkml:trace contextRef="#ctx0" brushRef="#br0" timeOffset="4056.12">51 703 10421,'0'0'10292,"110"-31"-10420,-89 31-1424,1 0-945,-7 0-2498</inkml:trace>
+  <inkml:trace contextRef="#ctx0" brushRef="#br0" timeOffset="4397.97">249 543 13478,'0'0'3658,"5"17"-2185,3 16-1200,-1 0 0,-1 0 1,1 50-1,-7 37-294,0-119-259,1-17-496,5-14 798,2-1 1,1 2 0,2-1 0,22-46 0,-32 74 28,0 0-1,0 1 1,-1-1-1,1 1 1,0-1 0,0 1-1,0-1 1,0 1-1,1 0 1,-1-1-1,0 1 1,1 0-1,-1 0 1,0 0-1,1 0 1,0 0-1,2-1 1,-4 2-19,1 0 1,0 0-1,0 0 0,0 0 1,0 1-1,-1-1 0,1 0 0,0 0 1,0 1-1,-1-1 0,1 0 1,0 1-1,0-1 0,-1 1 1,1-1-1,0 1 0,-1-1 1,1 1-1,0 0 0,-1-1 0,1 1 1,-1 0-1,1-1 0,-1 1 1,1 1-1,3 5 37,-1 0-1,0 1 1,0 0 0,-1 0-1,0 0 1,1 8 0,17 158-4525,-10-131-1157</inkml:trace>
+  <inkml:trace contextRef="#ctx0" brushRef="#br0" timeOffset="4781.69">631 754 8500,'0'0'9327,"-14"-8"-8569,-43-21-492,57 29-259,-1 0-1,1 0 0,0 0 0,-1 0 1,1 0-1,-1 0 0,1 0 0,-1 0 1,1 0-1,-1 0 0,1 0 0,-1 0 1,1 0-1,-1 0 0,1 0 0,0 1 1,-1-1-1,1 0 0,-1 0 0,1 0 1,0 1-1,-1-1 0,1 0 0,0 1 1,-1-1-1,1 0 0,0 1 0,-1-1 1,1 0-1,0 1 0,0-1 0,-1 1 1,-4 22 220,9 21 585,-3-42-763,0 1 1,1-1-1,0 0 0,-1 0 0,1 0 0,0 0 0,0 0 1,0 0-1,0 0 0,0 0 0,1-1 0,-1 1 0,0-1 1,1 0-1,-1 0 0,1 0 0,-1 0 0,1 0 0,0 0 1,-1-1-1,4 1 0,-4 0-49,0-1-1,0 0 1,0 0-1,0 0 1,1 0-1,-1 0 1,0 0-1,0-1 1,0 1-1,0 0 1,0-1-1,0 0 1,-1 0-1,1 1 1,0-1-1,0 0 1,0 0-1,-1-1 1,1 1-1,0 0 1,-1 0-1,1-1 1,-1 1-1,0-1 1,1 0-1,-1 1 1,0-1-1,0 0 1,1-2-1,1-6 39,0 0-1,-1 0 0,-1 0 1,0-1-1,0 1 0,-1-16 1,0 26-37,0-1-1,0 1 1,0 0 0,0 0-1,0 0 1,0-1 0,0 1 0,0 0-1,0 0 1,0 0 0,0-1 0,1 1-1,-1 0 1,0 0 0,0 0 0,0-1-1,0 1 1,0 0 0,0 0-1,1 0 1,-1 0 0,0-1 0,0 1-1,0 0 1,1 0 0,-1 0 0,0 0-1,0 0 1,0 0 0,0 0 0,1 0-1,-1 0 1,0 0 0,0 0 0,1 0-1,-1 0 1,0 0 0,0 0-1,0 0 1,1 0 0,-1 0 0,0 0-1,0 0 1,0 0 0,1 0 0,-1 0-1,0 0 1,0 0 0,0 0 0,1 0-1,-1 0 1,0 1 0,0-1-1,0 0 1,0 0 0,1 0 0,-1 0-1,0 1 1,0-1 0,0 0 0,0 0-1,0 0 1,0 0 0,1 1 0,11 12-84,5 41-75,-16-47-225,0-1-1,0 1 1,1-1-1,0 0 1,1 1 0,-1-1-1,1 0 1,0-1 0,1 1-1,4 7 1,4-7-3190,2-6-1210</inkml:trace>
+  <inkml:trace contextRef="#ctx0" brushRef="#br0" timeOffset="4782.69">817 563 5523,'0'0'14262,"51"129"-14038,-29-62-176,-8-10-48,1-3-16,-4-19-592,-8-4-817,-3-17-1584</inkml:trace>
+  <inkml:trace contextRef="#ctx0" brushRef="#br0" timeOffset="5125.78">875 653 8676,'0'0'2513,"117"5"-2513,-59 17-64,-3-4-1457,3-5-1872</inkml:trace>
+  <inkml:trace contextRef="#ctx0" brushRef="#br0" timeOffset="5490.1">1384 534 10677,'0'0'4749,"0"17"-3498,-2 13-793,-1 103 1367,4-114-1591,0 0 1,1 0-1,1 0 1,0 0-1,8 20 1,-11-37-224,1 0 0,0 0 1,0 0-1,0 0 0,0 0 1,0 0-1,0 0 0,0 0 1,1 0-1,-1-1 0,1 1 1,-1 0-1,1-1 0,1 2 1,6-7 5,-5-17 38,-2-23 7,-2 25-59,0 0 0,2 0 0,0 0 0,1 1 0,10-36 0,-13 54 5,0-1-1,1 1 0,-1-1 0,0 1 0,0-1 0,0 1 0,0-1 0,0 1 0,1-1 0,-1 1 0,0-1 1,0 1-1,1 0 0,-1-1 0,0 1 0,1-1 0,-1 1 0,0 0 0,1-1 0,-1 1 0,1 0 0,-1-1 0,1 1 1,-1 0-1,1 0 0,-1 0 0,1-1 0,-1 1 0,1 0 0,-1 0 0,1 0 0,-1 0 0,1 0 0,-1 0 0,1 0 1,-1 0-1,1 0 0,-1 0 0,1 0 0,-1 0 0,1 0 0,-1 0 0,1 1 0,-1-1 0,1 0 0,-1 0 1,1 1-1,-1-1 0,1 0 0,-1 0 0,0 1 0,1-1 0,-1 0 0,0 1 0,1-1 0,-1 1 0,0-1 0,1 1 1,-1-1-1,0 0 0,1 2 0,14 27 274,0 35-233,-12-48-413,0-1 0,1 0 0,0 0 0,1 0 0,7 13 0,-10-24 47,0-1 1,1 0 0,-1 1-1,0-1 1,1 0-1,0 0 1,-1-1 0,1 1-1,0-1 1,1 1 0,-1-1-1,0 0 1,1 0-1,-1 0 1,1-1 0,-1 1-1,1-1 1,0 0-1,0 0 1,0 0 0,-1 0-1,1-1 1,0 0 0,5 0-1,-5 1 284,-1-1 0,1-1 0,-1 1 0,1 0 0,-1-1 0,0 0-1,1 1 1,-1-1 0,0-1 0,0 1 0,0 0 0,0-1 0,0 0 0,0 1-1,0-1 1,0 0 0,-1-1 0,1 1 0,-1 0 0,1-1 0,2-4 0,-1 1 473,-1-1 1,1 0 0,-1 0-1,-1-1 1,0 1 0,0 0 0,0-1-1,1-14 1,-2-103 3215,-1 124-3596,0 0-1,0 0 1,0 0-1,0 1 1,0-1-1,0 0 1,-1 0-1,1 0 1,0 1-1,0-1 1,-1 0-1,1 0 1,0 1-1,-1-1 1,1 0 0,-1 1-1,1-1 1,-1 0-1,1 1 1,-1-1-1,0 1 1,1-1-1,-1 1 1,1-1-1,-1 1 1,0-1-1,0 1 1,1 0-1,-1-1 1,0 1-1,0 0 1,1 0 0,-1-1-1,0 1 1,0 0-1,0 0 1,1 0-1,-1 0 1,0 0-1,0 0 1,0 0-1,0 0 1,1 1-1,-1-1 1,0 0-1,0 0 1,1 1 0,-1-1-1,0 0 1,0 1-1,1-1 1,-1 1-1,0-1 1,1 1-1,-1-1 1,1 1-1,-1 0 1,1-1-1,-1 1 1,1-1-1,-1 1 1,1 0-1,-1 0 1,1-1 0,-1 2-1,-3 7 6,0-1-1,0 1 1,0 0 0,1 0 0,0 0-1,1 0 1,0 0 0,1 1-1,0-1 1,0 0 0,1 1-1,1 13 1,-1-18-89,0-1 0,1 0-1,0 1 1,0-1 0,0 0 0,1 0-1,-1 1 1,1-1 0,0 0 0,0-1 0,1 1-1,4 6 1,-5-8-16,1 0 0,-1 0 0,0 0 0,1-1 1,-1 1-1,1-1 0,-1 0 0,1 0 0,-1 0 0,1 0 0,0 0 0,0 0 0,0-1 0,-1 1 0,1-1 0,0 0 1,0 0-1,0 0 0,0 0 0,0 0 0,4-2 0,-5 1 36,0 0 0,0 0 0,0-1 0,0 1 0,0-1 0,0 1 0,0-1 0,-1 0 0,1 1 0,-1-1 0,1 0 0,-1 0 0,0 0 0,1 0 0,-1-1 0,0 1-1,-1 0 1,1 0 0,0-1 0,-1 1 0,1 0 0,-1-4 0,9-54-69,-8 6 493,-1 41 373,0 36-327,-1-9-545,4 27-129,-3-39 46,0-1-1,1 0 1,-1 0-1,1 1 1,0-1-1,-1 0 1,1 0-1,0 0 1,0 0 0,-1 0-1,1 0 1,0 0-1,0 0 1,0 0-1,0 0 1,0 0-1,0-1 1,1 1-1,-1 0 1,0-1 0,0 1-1,1-1 1,-1 1-1,0-1 1,0 0-1,1 1 1,-1-1-1,2 0 1,24 1-4890</inkml:trace>
+  <inkml:trace contextRef="#ctx0" brushRef="#br0" timeOffset="5823.17">1965 653 10661,'0'0'11448,"3"14"-10610,0-1-717,1-1 0,1 0 0,0 1 0,0-1 1,1-1-1,1 1 0,0-1 0,10 13 1,-11-17-122,0 0 1,-1 1-1,0 0 1,-1 0-1,0 0 0,0 0 1,0 1-1,-1 0 1,0 0-1,-1 0 1,0 0-1,-1 0 1,0 0-1,0 0 1,0 0-1,-2 15 1,0-22 36,0-1 1,0 1 0,0-1-1,0 1 1,0-1 0,0 1-1,0-1 1,0 0 0,0 1 0,-1-1-1,1 0 1,-1 0 0,1 0-1,-1 0 1,1 0 0,-1 0-1,1-1 1,-1 1 0,0 0-1,1-1 1,-1 1 0,0-1-1,0 0 1,1 0 0,-1 1-1,0-1 1,0 0 0,1 0 0,-3-1-1,-57-2 996,57 2-1031,1 0 0,-1-1 0,0 1 0,0-1 0,1 1-1,-1-1 1,0 0 0,1-1 0,0 1 0,0 0 0,0-1-1,0 0 1,0 0 0,0 0 0,0 0 0,1 0 0,0 0-1,0-1 1,0 1 0,0-1 0,-3-7 0,1 1-627,1-1 0,0 1 1,0-1-1,1 0 0,1 0 0,-1-20 1,2-2-4861</inkml:trace>
+  <inkml:trace contextRef="#ctx0" brushRef="#br0" timeOffset="6558.88">2581 770 3490,'0'0'12304,"-8"-17"-11168,-29-53-167,35 67-851,1 0 1,-1 0-1,0 1 1,0-1-1,0 1 1,0-1-1,0 1 1,-1 0-1,1 0 0,0 0 1,-1 0-1,0 0 1,-4-2-1,5 4-57,1 0 0,0-1-1,-1 1 1,1 0-1,-1 0 1,1 0 0,-1 0-1,1 0 1,-1 0-1,1 0 1,-1 0 0,1 1-1,-1-1 1,1 1-1,-1-1 1,1 1 0,0-1-1,-1 1 1,-1 1-1,-1 1-13,1 0 0,-1 1 0,1-1 0,0 0 0,0 1 0,0 0 0,1 0 0,-1 0 0,1 0 0,0 0 0,0 1 0,-2 5 0,0 9-235,1 0-1,1 0 0,0 0 1,2 31-1,0-35-225,0-12 293,0 0 1,1 0-1,-1 0 1,1 0 0,0 0-1,0 0 1,0 0-1,0 0 1,0-1 0,1 1-1,-1 0 1,1-1-1,0 1 1,0-1 0,0 0-1,0 0 1,0 0-1,0 0 1,1 0-1,-1 0 1,1 0 0,-1-1-1,1 1 1,0-1-1,-1 1 1,1-1 0,0 0-1,0-1 1,0 1-1,0 0 1,0-1 0,0 1-1,0-1 1,0 0-1,0 0 1,0 0 0,0-1-1,0 1 1,0-1-1,0 1 1,0-1 0,0 0-1,-1 0 1,1 0-1,0-1 1,0 1 0,-1-1-1,1 1 1,-1-1-1,0 0 1,1 0 0,-1 0-1,3-4 1,1-2 241,0 1 0,-1-2 0,0 1-1,0-1 1,-1 1 0,0-1 0,0 0 0,-1-1 0,0 1 0,-1 0 0,0-1 0,-1 0-1,0 1 1,0-1 0,-1-11 0,0 36 1900,2 81 669,-1-88-2917,0-1 0,0 1 0,0 0 1,1-1-1,0 1 0,0-1 1,1 0-1,0 1 0,1-1 1,4 8-1,9-5-3193,1-8-1548</inkml:trace>
+  <inkml:trace contextRef="#ctx0" brushRef="#br0" timeOffset="6902">2785 558 11221,'0'0'8628,"0"129"-8308,0-89-240,0 4-80,4-8-80,0-10-208,3-4-32,-7-8-544,0-1-289,4-8-912</inkml:trace>
+  <inkml:trace contextRef="#ctx0" brushRef="#br0" timeOffset="7236.39">2923 662 7716,'0'0'7582,"-1"18"-6843,1-4-630,-2 7-11,2 0-1,0 0 1,1 0 0,7 35-1,-3-18-36,-5-37 38,1-22 40,1 0 98,1-1 0,2 1 1,0 1-1,1-1 0,1 1 0,1 0 0,1 0 0,18-30 0,-27 49-202,1-1-1,0 1 0,0 0 0,0 0 1,-1 0-1,1-1 0,0 1 0,1 0 0,-1 0 1,0 0-1,0 0 0,0 0 0,1 1 1,-1-1-1,0 0 0,1 1 0,-1-1 1,3 0-1,-4 1-38,1 0 0,0 0 1,0 1-1,0-1 0,-1 0 0,1 0 1,0 1-1,0-1 0,0 1 0,-1-1 1,1 1-1,0-1 0,-1 1 1,1-1-1,-1 1 0,1 0 0,0-1 1,-1 1-1,1 0 0,-1-1 0,0 1 1,1 0-1,0 1 0,3 9-728,0 0-1,-1 0 1,4 22-1,-2-11-2007,1 1-1950,-1-5-1681</inkml:trace>
+  <inkml:trace contextRef="#ctx0" brushRef="#br0" timeOffset="7635.92">3081 849 10405,'0'0'8526,"18"-1"-7861,58-11-271,-73 11-381,0-1-1,0 1 1,0-1-1,0 0 0,0 0 1,0 0-1,0-1 0,-1 1 1,1-1-1,-1 1 0,0-1 1,0 0-1,0 0 0,0 0 1,0 0-1,-1 0 0,1 0 1,-1 0-1,0-1 0,0 1 1,1-6-1,-1 2 0,1 1-1,-1-1 1,-1 0-1,1 0 1,-1 1-1,0-1 1,-1 0-1,0 0 1,-1-7-1,1 13-8,1-1-1,-1 1 0,1 0 0,-1-1 1,0 1-1,1-1 0,-1 1 0,0 0 0,0 0 1,0 0-1,0-1 0,0 1 0,0 0 1,-1 0-1,1 0 0,0 0 0,0 1 1,-1-1-1,1 0 0,0 1 0,-1-1 1,1 0-1,-1 1 0,1 0 0,-1-1 1,1 1-1,-1 0 0,1 0 0,-1 0 1,0 0-1,1 0 0,-1 0 0,1 0 0,-1 0 1,1 1-1,-1-1 0,1 0 0,-1 1 1,-1 0-1,-1 1 47,0 0 1,0-1-1,0 1 1,0 1-1,0-1 1,1 0-1,-1 1 1,1 0-1,-1 0 0,1 0 1,-6 7-1,6-5-41,0 0-1,0 1 0,0-1 0,1 1 1,0 0-1,0 0 0,0-1 0,1 1 1,-1 0-1,1 1 0,1-1 0,-1 0 1,1 0-1,0 0 0,2 7 0,-2-10-153,1 0 0,1 1-1,-1-1 1,0 0 0,1 0-1,0 1 1,-1-1-1,1 0 1,1-1 0,-1 1-1,0 0 1,1-1-1,-1 1 1,1-1 0,0 0-1,-1 1 1,1-1-1,0-1 1,1 1 0,-1 0-1,0-1 1,0 0-1,1 1 1,-1-1 0,0-1-1,7 2 1,2 0-171,0 0 0,0-1-1,0 0 1,0-1 0,0 0 0,0-1 0,0 0 0,0-1 0,0 0 0,-1-1-1,1 0 1,11-6 0,-17 6 381,-1 0 0,1 0-1,-1 0 1,0-1 0,-1 1 0,1-1-1,-1 0 1,1-1 0,-1 1 0,-1-1-1,1 0 1,0 0 0,-1 0 0,0 0-1,-1-1 1,1 1 0,-1-1 0,0 0-1,0 0 1,-1 1 0,1-1 0,-1 0-1,-1 0 1,1 0 0,-1-10 0,0 15 50,0-1-1,0 0 1,0 1 0,0-1 0,0 0-1,-1 1 1,1-1 0,0 0 0,-1 1 0,1-1-1,-1 1 1,0-1 0,1 1 0,-1-1 0,0 1-1,0-1 1,0 1 0,0 0 0,0 0 0,-1-1-1,1 1 1,0 0 0,0 0 0,-1 0-1,1 0 1,-1 0 0,1 1 0,-2-2 0,-1 1 25,1 0 1,-1 1 0,1-1 0,-1 1 0,1 0-1,-1 0 1,0 0 0,1 1 0,-1-1-1,1 1 1,-1 0 0,-5 2 0,5-2-106,0 1 0,-1 1 0,2-1 1,-1 1-1,0-1 0,0 1 0,1 0 0,0 1 0,0-1 1,0 0-1,0 1 0,0 0 0,0-1 0,1 1 1,0 0-1,0 1 0,0-1 0,-2 6 0,1 1 17,-1 1-1,1-1 1,1 1-1,0-1 1,1 1-1,0 12 1,1-23-60,0 0 1,0 0-1,0 0 0,1 0 1,-1 0-1,0-1 1,1 1-1,-1 0 0,0 0 1,1 0-1,-1-1 0,1 1 1,-1 0-1,1-1 1,0 1-1,-1 0 0,1-1 1,0 1-1,-1-1 1,1 1-1,0-1 0,0 1 1,0-1-1,1 1 0,31 7-492,-26-7 377,0-1 0,0 0-1,0 0 1,0-1 0,0 0 0,0 0 0,9-3 0,-13 3 60,0-1 0,1 0 0,-1 0 1,0 0-1,-1 0 0,1-1 0,0 1 0,-1-1 1,1 1-1,-1-1 0,0 0 0,0 0 0,0 0 1,0 0-1,-1 0 0,1-1 0,-1 1 1,0 0-1,0-1 0,1-3 0,0-8 218,0 1 0,-1 0 0,-1-26-1,0 19 486,0 19 138,0 6-44,-2 28-357,1-10-410,0-1 0,3 24 0,-2-42-200,0 1 0,0-1-1,1 1 1,0-1 0,0 1-1,0-1 1,0 1 0,0-1-1,0 0 1,1 1 0,0-1-1,0 0 1,0 0 0,0 0-1,0-1 1,0 1 0,1 0-1,-1-1 1,5 3 0,24 6-4502</inkml:trace>
+  <inkml:trace contextRef="#ctx0" brushRef="#br0" timeOffset="8010.09">3663 757 5747,'0'0'11725,"-18"-11"-10610,3 3-904,1 0 0,-2 1-1,-16-6 1,30 13-195,0 0-1,1 0 0,-1 0 0,0 0 1,0 0-1,0 0 0,0 1 0,0-1 1,1 1-1,-1-1 0,0 1 0,0 0 1,1 0-1,-1 0 0,0 0 1,1 0-1,-1 0 0,1 0 0,-1 0 1,1 1-1,0-1 0,0 0 0,-1 1 1,1-1-1,0 1 0,0 0 0,0-1 1,1 1-1,-1 0 0,-1 2 1,-1 4 37,0 0 1,0 1 0,0 0-1,-2 12 1,5-19-56,-1 0 1,1 0-1,-1 1 1,1-1-1,0 0 0,-1 0 1,1 1-1,0-1 1,1 0-1,-1 0 1,0 0-1,1 1 0,-1-1 1,1 0-1,0 0 1,-1 0-1,1 0 1,0 0-1,0 0 0,1 0 1,-1 0-1,0 0 1,1 0-1,-1-1 1,1 1-1,-1-1 0,1 1 1,0-1-1,3 3 1,0-2-89,1-1-1,-1 0 1,1 1 0,-1-2 0,1 1 0,-1-1 0,1 0 0,0 0 0,-1 0 0,1-1-1,6-1 1,-8 1-10,0-1-1,0 1 0,0-1 1,0 0-1,-1 0 0,1 0 1,-1 0-1,1-1 1,-1 1-1,0-1 0,0 0 1,0 0-1,0 0 0,-1 0 1,1-1-1,-1 1 0,0-1 1,0 1-1,0-1 0,0 0 1,-1 0-1,0 0 0,1 0 1,-1 0-1,0-6 0,3-11-27,-1 0-1,0 0 0,-2-33 0,-1 18-611,-1-32 5780,-1 112-3529,0-10-1020,0-16-403,1 1-1,0 0 1,2 1 0,0-1-1,1-1 1,0 1 0,9 29 0,-10-46-200,1 1 1,-1-1-1,1 1 1,0-1 0,0 0-1,-1 0 1,1 0-1,1 0 1,-1 0 0,0 0-1,0 0 1,1-1 0,-1 1-1,1-1 1,-1 0-1,1 0 1,0 0 0,-1 0-1,6 1 1,-4-1-299,-1-1 0,0 1 0,1-1 0,-1 0 0,1 0 0,-1 0 0,0-1 1,1 1-1,-1-1 0,0 0 0,1 1 0,-1-2 0,0 1 0,0 0 0,0-1 0,4-1 0,16-21-5000</inkml:trace>
+  <inkml:trace contextRef="#ctx0" brushRef="#br0" timeOffset="8428.52">3827 725 11637,'0'0'2866,"-1"16"-615,-2 54-831,4-67-1352,-1 1 0,0-1 0,1 0 0,-1 0 0,1 0 1,0 0-1,0 0 0,0 0 0,1 0 0,-1-1 0,1 1 0,-1 0 1,1-1-1,0 1 0,0-1 0,0 1 0,1-1 0,-1 0 1,0 0-1,1 0 0,-1 0 0,5 2 0,-1-1-37,0-1 0,-1 0 0,1 0 0,0 0 1,0-1-1,1 0 0,-1 0 0,0 0 0,7-1 0,-10-1-35,0 0 1,0 0 0,0 0-1,0 0 1,-1 0-1,1-1 1,0 1 0,-1-1-1,1 0 1,-1 0-1,0 0 1,1 0 0,-1 0-1,0 0 1,0-1-1,0 1 1,-1-1 0,1 1-1,-1-1 1,1 0-1,-1 0 1,0 0-1,0 1 1,1-5 0,4-11-83,0 0 1,4-30-1,-6 20 125,-1 0 1,-2-31-1,-1 59 270,0 5 251,18 407 521,-17-389-1074,-1-11 82,1 0 1,-2 0-1,0 0 0,0 0 0,-6 23 0,6-32-25,0 0 0,-1 0 0,1-1 1,0 1-1,-1-1 0,0 1 1,0-1-1,1 1 0,-1-1 1,-1 0-1,1 0 0,0 0 0,0 0 1,-1 0-1,1-1 0,-1 1 1,0-1-1,1 0 0,-1 1 0,0-1 1,0-1-1,0 1 0,0 0 1,0-1-1,0 1 0,0-1 1,0 0-1,0 0 0,-3 0 0,-4 0 2,1 0 0,-1-1 0,1 0 0,0-1 0,0 1 0,-1-2-1,1 1 1,0-2 0,1 1 0,-1-1 0,0 0 0,1-1-1,0 0 1,0 0 0,1-1 0,-1 0 0,1 0 0,1 0 0,-1-1-1,1 0 1,-7-11 0,4 6-239,1 0-1,1-1 1,0 0-1,0-1 1,1 1-1,-5-19 0,8 19-848,0 0 0,1 0 0,0 0 0,1-17 0,1-8-4440</inkml:trace>
+  <inkml:trace contextRef="#ctx0" brushRef="#br0" timeOffset="14656.5">91 1139 7299,'0'0'11993,"-15"22"-10790,-45 74-331,58-94-839,0 1-1,1 0 1,-1-1 0,1 1-1,0 0 1,0 0 0,0 0-1,0 0 1,1 0 0,-1 0-1,1 0 1,-1 1 0,1-1-1,0 0 1,0 0-1,1 0 1,-1 0 0,1 0-1,-1 0 1,1 0 0,0 0-1,0 0 1,1 0 0,-1 0-1,0 0 1,1 0 0,0-1-1,0 1 1,-1-1-1,1 1 1,1-1 0,-1 0-1,0 0 1,1 0 0,-1 0-1,1 0 1,5 2 0,-2 0-35,1-1 0,0 0 1,0-1-1,0 0 0,0 0 1,1-1-1,-1 1 1,0-2-1,1 1 0,-1-1 1,1 0-1,12-2 0,-16 1-37,0-1-1,0 1 1,0-1 0,-1 0-1,1 0 1,0 0-1,-1-1 1,1 1-1,-1-1 1,0 0-1,0 0 1,0 0 0,0 0-1,-1 0 1,1-1-1,-1 1 1,0-1-1,0 0 1,0 1-1,-1-1 1,1 0 0,1-6-1,-1 1-46,1-1 0,-1 1 0,-1-1 0,0 0 0,0 0 0,-1 0 0,0 0 1,-3-16-1,1 20 89,0 2 0,0-1 0,0 0 0,-1 0 0,0 1 0,0-1 0,-1 1 1,1 0-1,-1 0 0,0 0 0,0 0 0,0 1 0,0 0 0,0 0 1,-1 0-1,0 0 0,1 1 0,-11-4 0,7 2-13,0 1 1,1 0-1,-1 0 1,0 1-1,-1 0 0,1 1 1,0-1-1,-1 2 0,1-1 1,0 1-1,-15 2 1,21-2-100,0 1 0,1 0 0,-1-1 0,0 1 0,1 0 0,-1 0 0,0 0 1,1 0-1,0 0 0,-1 0 0,1 1 0,0-1 0,-1 0 0,1 1 0,0-1 0,0 1 1,0-1-1,0 1 0,0-1 0,1 1 0,-1 0 0,0 1 0,-1 2-616,1-1 0,1 0 0,-1 0 0,1 1 0,-1-1 0,1 1 0,1 8-1,5 14-5479</inkml:trace>
+  <inkml:trace contextRef="#ctx0" brushRef="#br0" timeOffset="15010.74">365 1120 8644,'0'0'7571,"-117"53"-6594,102-13 191,15 0-63,0 5-561,0-10-240,26-8-256,3-9-32,4-9-16,0-9-144,0 0-128,-1-5-416,1-17-801,-11 4-1648,0 1-2930</inkml:trace>
+  <inkml:trace contextRef="#ctx0" brushRef="#br0" timeOffset="15342.81">528 1143 1489,'0'0'13510,"-51"103"-12374,51-72-143,11-5-65,11 5-207,3-8-81,1-6-528,-1-8-112,1-9-400,-12 0-385,1 0-351,-1 0-1361,-6-9-2834</inkml:trace>
+  <inkml:trace contextRef="#ctx0" brushRef="#br0" timeOffset="15681.02">671 1165 8852,'0'0'7548,"-1"18"-6516,2 60-549,0-73-461,0 0 1,0 0-1,0 0 0,1 0 1,0 0-1,0-1 0,0 1 1,1 0-1,-1-1 0,1 0 1,0 0-1,1 0 0,-1 0 1,1 0-1,4 3 0,0 2 8,-6-7-54,-1 0 1,0-1-1,0 1 1,1-1 0,-1 1-1,1-1 1,0 0-1,-1 0 1,1 1 0,0-1-1,0 0 1,0-1-1,-1 1 1,1 0 0,0 0-1,0-1 1,0 1-1,0-1 1,0 0 0,0 0-1,1 1 1,-1-1-1,2-1 1,-2 0-25,0 0 0,0 0 0,1 0 0,-1 0 1,0-1-1,-1 1 0,1 0 0,0-1 0,0 0 0,-1 0 0,1 1 0,-1-1 0,1 0 1,-1 0-1,0 0 0,2-4 0,2-6-92,0 0 0,-1 0 0,-1-1 0,1 1 0,-2-1 0,1-14 0,-1-31 1478,-3 49 1101,1 37-1438,-1 3-855,0-23-205,0 1 0,1-1-1,-1 0 1,2 1 0,-1-1-1,1 0 1,1 1 0,-1-1-1,2 0 1,-1 0 0,7 15 0,-8-22-180,-1-1 0,1 1 0,-1 0 0,1-1 0,-1 1 0,1 0 0,0-1 0,-1 1 0,1-1 0,0 1 0,-1-1 0,1 1 0,0-1 0,0 1 0,-1-1 0,1 0 0,0 0 0,0 1 1,0-1-1,0 0 0,-1 0 0,3 0 0,4 0-5684</inkml:trace>
+  <inkml:trace contextRef="#ctx0" brushRef="#br0" timeOffset="16013.12">941 1277 10869,'0'0'3586,"0"16"-2703,3 51-363,1-43-646,-1-35 98,-2 9 30,-3-81 1018,4-99 2743,-1 180-3752,-1 1-1,1 0 0,-1 0 1,1-1-1,-1 1 0,1 0 0,0 0 1,0 0-1,0 0 0,0 0 1,0 0-1,0 0 0,0 0 0,0 0 1,0 0-1,0 1 0,0-1 1,0 0-1,0 1 0,1-1 1,-1 1-1,0-1 0,1 1 0,-1 0 1,0 0-1,1-1 0,-1 1 1,0 0-1,1 0 0,-1 0 0,0 0 1,2 1-1,1-1-19,-1 0 0,0 0 0,1 0 0,-1 1 0,1-1-1,-1 1 1,1 0 0,-1 0 0,0 1 0,0-1 0,0 1 0,4 2 0,-1 2-732,-1 1 0,0-1 0,0 1 0,0 0 0,-1 1 0,6 14 0,-2-3-4010</inkml:trace>
+  <inkml:trace contextRef="#ctx0" brushRef="#br0" timeOffset="16345.22">1148 1280 16568,'0'0'6320,"17"-3"-6240,57-13-24,-71 14-61,0 1-1,0-1 1,1 0 0,-1 0 0,-1 0 0,1-1 0,0 1-1,0-1 1,-1 1 0,0-1 0,1 0 0,-1 0-1,0 0 1,0 0 0,-1 0 0,1-1 0,-1 1-1,3-7 1,-1 1-22,-1-1-1,0 1 0,-1-1 1,0 1-1,0-11 1,-1 17 25,1 0 1,-1 0-1,0 1 0,0-1 1,-1 0-1,1 0 1,-1 0-1,1 1 0,-1-1 1,0 0-1,0 1 0,0-1 1,0 0-1,-3-3 1,2 5 7,0 0 0,0-1 0,0 1 0,0 0 0,-1 1 0,1-1 0,-1 0 0,1 1 0,0-1 0,-1 1 1,1 0-1,-1-1 0,1 1 0,-1 1 0,1-1 0,-1 0 0,-3 1 0,1 1 35,-1-1 0,1 1 0,-1 0 0,1 0 0,0 1 0,0-1 0,0 1 1,0 0-1,1 1 0,-1-1 0,1 1 0,0 0 0,0 0 0,0 0 0,0 0 0,-4 8 0,3-6 74,1 1 0,0 0 0,0 0 0,0 0 0,1 1 0,0-1 0,0 1 0,1 0 0,0 0 0,0 0 0,-1 12 0,4-14-181,0 0 0,0 0 0,1 0 0,0 0-1,0-1 1,0 1 0,0 0 0,1-1-1,0 0 1,0 0 0,1 0 0,-1 0 0,1 0-1,0-1 1,0 1 0,7 4 0,37 25-3482,-42-31 2456,0-1-1,0 1 0,0-1 0,0 0 0,0-1 0,8 2 0,30-2-9602</inkml:trace>
+  <inkml:trace contextRef="#ctx0" brushRef="#br0" timeOffset="16699.48">1470 1190 8740,'0'0'10746,"-13"-3"-9252,7 2-1360,0 0-1,-1 0 1,1 0-1,0 1 1,-1 0 0,1 0-1,0 0 1,-10 3-1,14-3-85,-1 1 0,0 0 0,0 1-1,0-1 1,1 0 0,-1 1 0,1-1-1,-1 1 1,1 0 0,0 0 0,0 0 0,0 0-1,0 0 1,0 1 0,0-1 0,0 1-1,1-1 1,-1 1 0,1 0 0,0-1 0,0 1-1,0 0 1,0 0 0,0 0 0,0 0 0,1-1-1,-1 5 1,1-3-79,0 0 0,0 1-1,0-1 1,0 0 0,1 1 0,-1-1 0,1 0-1,0 1 1,0-1 0,1 0 0,0 0-1,-1 0 1,1 0 0,0 0 0,1-1-1,-1 1 1,1-1 0,0 1 0,-1-1 0,1 0-1,1 0 1,-1 0 0,0 0 0,1-1-1,0 1 1,-1-1 0,1 0 0,0 0 0,0 0-1,0-1 1,0 0 0,1 1 0,-1-1-1,0-1 1,0 1 0,1 0 0,-1-1 0,0 0-1,1 0 1,-1-1 0,0 1 0,1-1-1,4-1 1,-5 0-65,-1 0-1,1-1 1,-1 1-1,0-1 1,0 1-1,0-1 1,0 0 0,0 0-1,-1-1 1,1 1-1,-1 0 1,0-1-1,0 0 1,0 1-1,1-6 1,24-65-1963,-24 65 1606,4-22-886,-1 0 0,-1 0 1,-2-1-1,0-39 0,-4-4 3127,1 40 2987,3 161-825,19 66-3068,-19-177-1263,10 62 701,-10-27-6913</inkml:trace>
+</inkml:ink>
+</file>
+
+<file path=word/ink/ink116.xml><?xml version="1.0" encoding="utf-8"?>
+<inkml:ink xmlns:inkml="http://www.w3.org/2003/InkML">
+  <inkml:definitions>
+    <inkml:context xml:id="ctx0">
+      <inkml:inkSource xml:id="inkSrc0">
+        <inkml:traceFormat>
+          <inkml:channel name="X" type="integer" min="-2.14748E9" max="2.14748E9" units="cm"/>
+          <inkml:channel name="Y" type="integer" min="-2.14748E9" max="2.14748E9" units="cm"/>
+          <inkml:channel name="F" type="integer" max="32767" units="dev"/>
+        </inkml:traceFormat>
+        <inkml:channelProperties>
+          <inkml:channelProperty channel="X" name="resolution" value="1000" units="1/cm"/>
+          <inkml:channelProperty channel="Y" name="resolution" value="1000" units="1/cm"/>
+          <inkml:channelProperty channel="F" name="resolution" value="0" units="1/dev"/>
+        </inkml:channelProperties>
+      </inkml:inkSource>
+      <inkml:timestamp xml:id="ts0" timeString="2023-08-05T06:03:11.452"/>
+    </inkml:context>
+    <inkml:brush xml:id="br0">
+      <inkml:brushProperty name="width" value="0.05" units="cm"/>
+      <inkml:brushProperty name="height" value="0.05" units="cm"/>
+    </inkml:brush>
+  </inkml:definitions>
+  <inkml:trace contextRef="#ctx0" brushRef="#br0">0 1 12710,'0'0'4738,"110"0"-4738,-88 0-272,-8 4-881,-6 1-1296</inkml:trace>
+</inkml:ink>
+</file>
+
+<file path=word/ink/ink117.xml><?xml version="1.0" encoding="utf-8"?>
+<inkml:ink xmlns:inkml="http://www.w3.org/2003/InkML">
+  <inkml:definitions>
+    <inkml:context xml:id="ctx0">
+      <inkml:inkSource xml:id="inkSrc0">
+        <inkml:traceFormat>
+          <inkml:channel name="X" type="integer" min="-2.14748E9" max="2.14748E9" units="cm"/>
+          <inkml:channel name="Y" type="integer" min="-2.14748E9" max="2.14748E9" units="cm"/>
+          <inkml:channel name="F" type="integer" max="32767" units="dev"/>
+        </inkml:traceFormat>
+        <inkml:channelProperties>
+          <inkml:channelProperty channel="X" name="resolution" value="1000" units="1/cm"/>
+          <inkml:channelProperty channel="Y" name="resolution" value="1000" units="1/cm"/>
+          <inkml:channelProperty channel="F" name="resolution" value="0" units="1/dev"/>
+        </inkml:channelProperties>
+      </inkml:inkSource>
+      <inkml:timestamp xml:id="ts0" timeString="2023-08-05T06:05:26.088"/>
+    </inkml:context>
+    <inkml:brush xml:id="br0">
+      <inkml:brushProperty name="width" value="0.05" units="cm"/>
+      <inkml:brushProperty name="height" value="0.05" units="cm"/>
+    </inkml:brush>
+  </inkml:definitions>
+  <inkml:trace contextRef="#ctx0" brushRef="#br0">4 12 8932,'0'0'18078,"4"6"-17073,0 1-896,-1 0 0,0 0 0,0 0 0,-1 0 0,0 1 0,-1-1 0,1 1 0,-1-1 0,-1 1 0,1 0 0,-1-1-1,-1 1 1,1-1 0,-2 1 0,1 0 0,-3 9 0,-4 4-81,5-15-30,1 1 1,0 0 0,0-1-1,1 1 1,-1 0 0,1 0 0,1-1-1,-1 9 1,2-15 2,0 1-1,0 0 1,0-1-1,0 1 1,-1-1-1,1 1 1,0-1-1,0 1 1,0-1-1,0 0 1,0 0-1,0 1 1,0-1 0,0 0-1,0 0 1,0 0-1,0 0 1,0 0-1,0 0 1,0 0-1,1-1 1,29 0 0,-27 1-65,39-9 142,-42 9-149,1-1 0,-1 1 0,1-1 0,-1 0 0,0 0-1,0 1 1,1-1 0,-1 0 0,0 0 0,0 0 0,0 0 0,0 0 0,0 0 0,0-1 0,0 1 0,0 0-1,-1 0 1,1-1 0,0 1 0,-1 0 0,1-1 0,-1 1 0,0-1 0,1 1 0,-1 0 0,0-1 0,0-1-1,7-43-5299,-3 19-1989,0 0-7668</inkml:trace>
+  <inkml:trace contextRef="#ctx0" brushRef="#br0" timeOffset="325.97">154 30 10373,'0'0'11925,"-8"116"-9027,8-76-1202,4 4-959,7 0-401,0-4-256,3-8-80,-3-10-144,4-13-769,0-9-1360,-1 0-1104,1-27-1569,-4 0-5315</inkml:trace>
+  <inkml:trace contextRef="#ctx0" brushRef="#br0" timeOffset="671.85">297 26 16215,'0'0'7180,"19"-5"-6094,62-13-374,-79 18-693,-1-1-1,1 1 1,-1-1 0,1 1 0,0 0-1,-1 0 1,1 0 0,0 0 0,-1 0-1,1 0 1,0 0 0,-1 0 0,1 1-1,-1-1 1,1 1 0,0-1 0,-1 1 0,1-1-1,-1 1 1,1 0 0,-1 0 0,0 0-1,1 0 1,-1 0 0,0 0 0,0 0-1,0 0 1,1 1 0,-1-1 0,0 0-1,-1 1 1,1-1 0,0 1 0,0-1-1,-1 1 1,1-1 0,0 1 0,-1-1-1,0 1 1,1 2 0,0 5-17,-1-1-1,0 0 1,0 0-1,-1 1 1,-3 14-1,4-21 5,-1 3-18,-1-1 0,0 1-1,0-1 1,0 1 0,0-1-1,-1 0 1,0 0 0,-6 7 0,7-8-42,0-1 0,0 1 0,0-1 0,0 0 0,-1 0 0,1 0 0,-1-1 0,1 1 0,-1 0 0,0-1 1,0 0-1,0 1 0,0-1 0,0-1 0,0 1 0,-5 1 0,8-2 313,33-5 971,-30 5-1221,0 0 0,0 0 0,0 1 0,0-1 0,0 1 0,0 0 0,0-1 1,-1 1-1,1 0 0,0 1 0,0-1 0,-1 0 0,1 1 0,-1 0 0,1-1 0,-1 1 0,0 0 0,0 0 1,0 0-1,0 1 0,0-1 0,0 0 0,2 5 0,-2-2 16,0-1 1,0 1-1,-1 0 1,1-1-1,-1 1 1,0 0-1,-1 0 1,1 0-1,-1 0 1,0 0-1,0 0 1,-1-1-1,1 1 1,-3 7-1,1-8 66,0 0 0,0 0 0,0-1 0,0 1 0,-1-1 0,0 1 0,0-1 0,0 0 0,0 0 0,0 0 0,0-1 0,-1 1 0,-4 1 0,-7 8 156,2-2-231,0 0 0,0-1 0,-1 0 0,0-2 0,0 1 0,-1-2 0,-22 8 0,35-14-151,-19 1-768,20-1 746,1 0 1,-1-1-1,0 1 0,1 0 0,-1-1 1,1 1-1,-1-1 0,1 1 0,-1 0 1,1-1-1,0 0 0,-1 1 0,1-1 1,0 1-1,-1-1 0,1 1 0,0-1 1,-1 0-1,1 1 0,0-1 0,0 1 1,0-1-1,0-1 0,-2-33-6411</inkml:trace>
+</inkml:ink>
+</file>
+
+<file path=word/ink/ink118.xml><?xml version="1.0" encoding="utf-8"?>
+<inkml:ink xmlns:inkml="http://www.w3.org/2003/InkML">
+  <inkml:definitions>
+    <inkml:context xml:id="ctx0">
+      <inkml:inkSource xml:id="inkSrc0">
+        <inkml:traceFormat>
+          <inkml:channel name="X" type="integer" min="-2.14748E9" max="2.14748E9" units="cm"/>
+          <inkml:channel name="Y" type="integer" min="-2.14748E9" max="2.14748E9" units="cm"/>
+          <inkml:channel name="F" type="integer" max="32767" units="dev"/>
+        </inkml:traceFormat>
+        <inkml:channelProperties>
+          <inkml:channelProperty channel="X" name="resolution" value="1000" units="1/cm"/>
+          <inkml:channelProperty channel="Y" name="resolution" value="1000" units="1/cm"/>
+          <inkml:channelProperty channel="F" name="resolution" value="0" units="1/dev"/>
+        </inkml:channelProperties>
+      </inkml:inkSource>
+      <inkml:timestamp xml:id="ts0" timeString="2023-08-05T06:05:10.945"/>
+    </inkml:context>
+    <inkml:brush xml:id="br0">
+      <inkml:brushProperty name="width" value="0.05" units="cm"/>
+      <inkml:brushProperty name="height" value="0.05" units="cm"/>
+    </inkml:brush>
+  </inkml:definitions>
+  <inkml:trace contextRef="#ctx0" brushRef="#br0">5 75 10949,'0'0'7676,"-4"-32"-6070,4 30-1543,1 0 1,-1 0 0,1 0 0,0-1-1,-1 1 1,1 0 0,0 0 0,0 0-1,1 0 1,-1 0 0,0 1-1,0-1 1,1 0 0,0 1 0,2-4-1,-3 5-30,0-1 0,0 0 0,0 0 0,0 0 0,0 1 0,0-1 0,0 0 0,0 1 0,0-1 0,0 1 0,0 0 0,0-1 0,1 1 0,-1 0 0,0-1 0,0 1 0,1 0 0,-1 0 0,0 0 0,0 0 0,0 0 0,1 1 0,-1-1 0,0 0 0,0 0 0,0 1 0,0-1 0,1 1 0,-1-1 0,0 1 0,1 1 0,-1-1 5,0 1-1,-1-1 0,1 1 1,-1 0-1,1-1 0,-1 1 0,0 0 1,0-1-1,0 1 0,0 0 1,0 0-1,0-1 0,0 1 1,-1 2-1,0 3 97,1 17 90,1-5-79,-1 0 0,-1 0 0,-1 0 0,-7 36 1,7-50-139,-6 19-6,2-1 1,0 1 0,2 0 0,-2 26 0,6-49-32,1-20-330,0 14 368,1-1-1,0 1 0,0 0 1,1 0-1,-1 0 0,1 0 1,0 0-1,0 1 1,1-1-1,-1 1 0,1 0 1,0 0-1,0 0 0,1 1 1,-1-1-1,1 1 1,-1 0-1,1 0 0,8-3 1,-11 5-10,1 0 0,-1 0 0,1 0 0,-1 0 0,1 1 0,0-1 0,-1 1 0,1-1 0,0 1 0,-1 0 1,1 0-1,0 0 0,-1 0 0,1 1 0,0-1 0,-1 1 0,1-1 0,-1 1 0,1 0 0,-1 0 0,1 0 0,-1 1 0,1-1 1,-1 0-1,0 1 0,0 0 0,0-1 0,0 1 0,0 0 0,0 0 0,0 0 0,-1 0 0,1 0 0,-1 1 0,1-1 0,-1 0 0,0 1 1,0-1-1,0 1 0,0-1 0,0 5 0,1 1-515,0 0 1,0 1-1,-1-1 1,0 16-1</inkml:trace>
+  <inkml:trace contextRef="#ctx0" brushRef="#br0" timeOffset="345.45">219 156 12230,'0'0'4479,"-2"18"-3286,0 55-350,2-71-812,0 0 0,0-1 0,0 1 1,1-1-1,-1 1 0,0 0 1,1-1-1,-1 1 0,1-1 1,-1 1-1,1-1 0,0 0 1,0 1-1,0-1 0,0 1 0,0-1 1,0 0-1,0 0 0,0 0 1,0 0-1,0 0 0,1 0 1,-1 0-1,0 0 0,1 0 0,-1 0 1,1-1-1,2 2 0,1-1 66,0 0 0,0-1 1,0 0-1,0 1 0,0-2 0,9 0 0,-2 0 282,-10 1-356,0 0 1,0 0 0,0-1-1,0 1 1,0 0 0,-1-1-1,1 0 1,0 1-1,0-1 1,-1 0 0,1 0-1,0 0 1,-1 0 0,1 0-1,-1 0 1,1 0 0,-1-1-1,0 1 1,0 0-1,2-3 1,0 0-10,-1 0-1,0-1 1,1 1-1,-2-1 1,1 1 0,0-1-1,-1 0 1,1-4-1,-1 0-5,0 1-1,0-1 0,0 1 0,-1-1 1,-1 1-1,0 0 0,0-1 0,0 1 1,-4-12-1,1 11 191,-1 0 0,0 0 0,-1 0 0,-12-14 0,17 20-131,-1 1 0,0 0 1,1 0-1,-1 0 0,0 0 0,0 1 1,0-1-1,0 0 0,-1 1 0,1-1 0,0 1 1,-1 0-1,1 0 0,-1 0 0,1 0 0,-1 0 1,1 1-1,-1-1 0,1 1 0,-1-1 0,0 1 1,1 0-1,-1 0 0,-4 1 0,6 0-118,0 0 1,-1 0-1,1 0 0,-1 1 0,1-1 0,0 1 0,0-1 0,0 1 0,0-1 0,0 1 0,0-1 0,0 1 0,1 0 0,-1-1 1,1 1-1,-1 0 0,1 0 0,-1 0 0,1 2 0,-4 35-4443,4-24-556</inkml:trace>
+</inkml:ink>
+</file>
+
+<file path=word/ink/ink119.xml><?xml version="1.0" encoding="utf-8"?>
+<inkml:ink xmlns:inkml="http://www.w3.org/2003/InkML">
+  <inkml:definitions>
+    <inkml:context xml:id="ctx0">
+      <inkml:inkSource xml:id="inkSrc0">
+        <inkml:traceFormat>
+          <inkml:channel name="X" type="integer" min="-2.14748E9" max="2.14748E9" units="cm"/>
+          <inkml:channel name="Y" type="integer" min="-2.14748E9" max="2.14748E9" units="cm"/>
+          <inkml:channel name="F" type="integer" max="32767" units="dev"/>
+        </inkml:traceFormat>
+        <inkml:channelProperties>
+          <inkml:channelProperty channel="X" name="resolution" value="1000" units="1/cm"/>
+          <inkml:channelProperty channel="Y" name="resolution" value="1000" units="1/cm"/>
+          <inkml:channelProperty channel="F" name="resolution" value="0" units="1/dev"/>
+        </inkml:channelProperties>
+      </inkml:inkSource>
+      <inkml:timestamp xml:id="ts0" timeString="2023-08-05T06:04:22.430"/>
+    </inkml:context>
+    <inkml:brush xml:id="br0">
+      <inkml:brushProperty name="width" value="0.05" units="cm"/>
+      <inkml:brushProperty name="height" value="0.05" units="cm"/>
+    </inkml:brush>
+  </inkml:definitions>
+  <inkml:trace contextRef="#ctx0" brushRef="#br0">191 12 8548,'0'0'9084,"-15"20"-7558,3-4-1211,-5 6 127,0 0 0,2 1 1,1 1-1,-22 48 1,31-59-318,1-1 0,1 1 1,0 0-1,1 0 1,-1 20-1,3-32-119,1-1-1,-1 1 1,1-1 0,-1 1 0,1-1 0,-1 1-1,1-1 1,-1 1 0,1-1 0,0 1-1,-1-1 1,1 0 0,0 0 0,-1 1 0,1-1-1,0 0 1,-1 0 0,1 0 0,0 1-1,0-1 1,-1 0 0,1 0 0,0 0-1,0-1 1,-1 1 0,1 0 0,1 0 0,24-3 99,54-22 501,-63 18-525,1 2-1,-1-1 0,1 2 1,30-4-1,-9 10-49,-32-1-25,0-1-1,0 1 1,0-1 0,0 0 0,0-1 0,0 0 0,11-2 0,-17 2-4,0 0 0,-1 0 0,1-1 0,0 1 0,-1 0 1,1 0-1,-1 0 0,1-1 0,-1 1 0,1 0 0,-1 0 1,0-1-1,0 1 0,0 0 0,0-1 0,0 1 0,0 0 0,0-1 1,0 1-1,0 0 0,-1-3 0,0 2 38,1-1 0,0 0 0,-1 0-1,0 0 1,0 1 0,0-1 0,0 0 0,0 1-1,0-1 1,-3-2 0,-7-4 252,0 1 0,-1 1-1,1 0 1,-1 1 0,-1 0 0,1 1-1,-26-7 1,19 6-312,1 0 0,0-1 0,-18-11 0,36 17-132,-1 1 0,1 0 0,0-1 0,-1 1 0,1 0 0,0-1 1,-1 1-1,1 0 0,0-1 0,0 1 0,-1-1 0,1 1 0,0 0 0,0-1 0,0 1 0,-1-1 0,1 1 0,0-1 0,0 1 0,0-1 0,0 1 0,0-1 0,0 1 0,0-1 0,0 0 0,0-1-744,0-7-5035</inkml:trace>
+  <inkml:trace contextRef="#ctx0" brushRef="#br0" timeOffset="1350.62">481 171 8980,'0'0'7420,"17"-3"-7138,54-12-114,-67 14-162,-1 0 0,1-1 0,-1 0-1,1 1 1,-1-1 0,0-1 0,0 1-1,0 0 1,0-1 0,0 1 0,-1-1-1,1 0 1,-1 0 0,1 0 0,-1 0-1,2-6 1,-3 8 1,0 0-1,-1 0 1,1 0 0,-1 0-1,1 0 1,-1 0 0,1 0-1,-1 0 1,0 0-1,1 0 1,-1 0 0,0-1-1,0 1 1,0 0 0,0 0-1,0 0 1,0 0-1,0 0 1,0-1 0,-1 1-1,1 0 1,0 0 0,-1 0-1,1 0 1,-1 0 0,1 0-1,-1 0 1,1 0-1,-1 0 1,0 0 0,1 0-1,-1 0 1,0 0 0,0 1-1,0-1 1,0 0-1,0 1 1,0-1 0,0 0-1,0 1 1,0-1 0,0 1-1,-1-1 1,-3 0 87,1 0 0,-1 0 0,0 0 0,1 0 1,-1 1-1,0 0 0,1 0 0,-1 0 0,0 1 0,1 0 0,-1 0 0,1 0 0,-1 0 1,1 0-1,-1 1 0,-4 2 0,6-1-60,1-1 0,-1 0 0,0 1 0,1-1 0,-1 1 0,1 0 1,0 0-1,0 0 0,0 0 0,0 0 0,0 0 0,1 1 0,-1-1 0,1 0 0,0 1 0,0-1 0,0 1 0,1 0 0,-1-1 1,1 7-1,0-4-21,0 1 1,1 0 0,-1-1-1,1 1 1,1-1-1,-1 0 1,1 1 0,0-1-1,1 0 1,-1 0 0,1 0-1,1 0 1,-1-1 0,1 1-1,0-1 1,0 0 0,0 0-1,1 0 1,0 0-1,9 6 1,-6-5-209,0-1 0,0 0 0,0-1 0,1 1 0,-1-2 0,11 4 0,-10-4-503,-1-1 0,1-1 1,-1 1-1,1-1 0,0-1 1,14 0-1,3-4-3371</inkml:trace>
+  <inkml:trace contextRef="#ctx0" brushRef="#br0" timeOffset="1689.24">836 0 9492,'0'0'8695,"-14"18"-7526,-39 56-361,51-70-750,0-1-1,0 0 1,0 0 0,0 1 0,1-1-1,0 1 1,-1 0 0,1-1 0,1 1-1,-1 0 1,0-1 0,1 1 0,0 0-1,0 0 1,0 0 0,0-1 0,1 1-1,1 5 1,0 3 37,1 1-72,1-1 0,0 0 0,1 0 0,0-1-1,1 1 1,1-1 0,-1 0 0,2-1-1,-1 0 1,2 0 0,-1 0 0,1-1-1,1-1 1,14 11 0,-21-17-293,0 0-1,0-1 1,0 1 0,1-1-1,-1 0 1,1 0 0,-1 0-1,1-1 1,5 1 0,17-2-5754,-18-3 320</inkml:trace>
+  <inkml:trace contextRef="#ctx0" brushRef="#br0" timeOffset="2021.35">992 145 8900,'0'0'11200,"4"20"-9957,4 14-928,19 80 307,-23-98-577,1-1 0,1 0 1,0 0-1,1 0 0,14 20 1,-20-34-46,-1 1 0,1 0 0,1-1 0,-1 1 1,0 0-1,0-1 0,0 1 0,1-1 0,-1 0 0,1 1 1,-1-1-1,1 0 0,0 0 0,-1 0 0,1 0 0,0 0 1,0-1-1,0 1 0,0 0 0,-1-1 0,1 1 0,0-1 1,0 0-1,0 0 0,0 0 0,0 0 0,0 0 0,0 0 1,0 0-1,0 0 0,0-1 0,0 1 0,0-1 1,0 0-1,-1 1 0,1-1 0,0 0 0,0 0 0,-1 0 1,1 0-1,-1-1 0,3-1 0,1-2 12,0-1-1,0 1 1,0-1-1,-1 0 1,0-1-1,0 1 1,-1-1-1,0 0 1,4-12-1,-2-1-312,-2-1 0,0 1 0,-1-1 0,-1 0 0,-2-26-1,0 9-3061,1 31-807</inkml:trace>
+  <inkml:trace contextRef="#ctx0" brushRef="#br0" timeOffset="2369">1349 283 13110,'0'0'7555,"14"129"-7138,-32-94-273,4-8-144,-1-9-705,11-9-1984</inkml:trace>
+  <inkml:trace contextRef="#ctx0" brushRef="#br0" timeOffset="2370">1491 132 12534,'0'0'5154,"0"120"-3505,0-80-785,0-5-576,15-12-176,-1-6-64,8-8-16,-4-9-32,-3 0 0,3 0 16,-3-9-16,-4-8 0,0-10-224,-8 0-1440,-3 5-641,0 0-2242,-18 4-5345</inkml:trace>
+  <inkml:trace contextRef="#ctx0" brushRef="#br0" timeOffset="2707.58">1491 132 10117,'-11'67'3441,"37"-72"-1680,-1 1-336,4-5-737,-3-4-624,-4-5-64,0 0-1056,-4-4-2306,0 0-2961</inkml:trace>
+  <inkml:trace contextRef="#ctx0" brushRef="#br0" timeOffset="2708.58">1768 12 12534,'0'0'12261,"113"94"-11748,-106-68-97,-7 5-176,0 5-96,0 4-32,-7-5 16,-11 5-64,-8-9-64,-6-4-32,-9-1-1008,5-12-1666,0-5-3536</inkml:trace>
+  <inkml:trace contextRef="#ctx0" brushRef="#br0" timeOffset="5415.13">1 524 10773,'0'0'8905,"20"15"-8022,-8-6-740,0 0-1,1-1 0,-1 0 0,2-1 0,-1-1 0,1 0 0,0 0 0,0-2 0,1 0 1,-1 0-1,1-2 0,0 1 0,0-2 0,20 0 0,1588-6 3086,-1603-5-3513,-16 1-1360,-14 2-3529,-15 2-2598</inkml:trace>
+  <inkml:trace contextRef="#ctx0" brushRef="#br0" timeOffset="6464.84">668 869 8516,'0'0'11661,"1"4"-10201,-1-1-1362,-1 0 0,1-1 0,0 1 1,-1 0-1,1-1 0,-1 1 0,0-1 1,0 1-1,0-1 0,0 1 0,-1-1 1,1 1-1,-1-1 0,-2 3 0,-35 40 447,0 2-402,18-3-168,20-42 26,1 1-1,-1-1 1,0 1-1,0-1 1,1 1-1,0 0 1,-1-1-1,1 1 1,0 0-1,0-1 1,1 1-1,-1 0 1,0-1-1,1 1 1,1 2 0,-1-4-5,0 0 1,1 0 0,-1 0-1,0-1 1,1 1 0,-1 0-1,1-1 1,-1 1 0,1-1 0,-1 0-1,1 1 1,-1-1 0,1 0-1,-1 0 1,1 0 0,-1 0-1,3-1 1,29-2-36,-5-3 40,0-1-1,49-20 1,-9 3-185,-62 22 161,42-17-427,-48 18 447,1 1 0,0-1 0,0 1 1,-1-1-1,1 1 0,0-1 0,0 1 0,-1-1 0,1 0 0,-1 1 0,1-1 0,-1 0 0,1 0 0,-1 1 0,1-1 1,-1 0-1,1 0 0,-1 0 0,0 1 0,0-1 0,1 0 0,-1 0 0,0 0 0,0 0 0,0 0 0,0 0 1,0 0-1,0 0 0,0 1 0,0-1 0,-1 0 0,1 0 0,0 0 0,0 0 0,-1 0 0,1 1 0,-1-1 0,1 0 1,-1 0-1,1 0 0,-1 1 0,1-1 0,-1 0 0,1 1 0,-1-1 0,0 1 0,0-1 0,1 0 0,-2 0 0,-17-16 17,5 3 43,0 1 1,-23-14-1,32 23-96,-1 1 0,0 0 0,0 0 0,0 0 0,0 1 0,0 0 0,0 0 0,-1 1 0,1 0 0,-1 0 0,-8 0 0,-34 1-4868,33 0-316</inkml:trace>
+  <inkml:trace contextRef="#ctx0" brushRef="#br0" timeOffset="6803.47">1010 754 10677,'0'0'5501,"1"17"-4076,1 17-790,11 115 613,-11-136-1223,1 1 0,-1-1 0,2 0 0,0 0 1,1-1-1,0 1 0,1-1 0,0 0 0,10 14 0,-12-22-33,1-1-1,-1 1 1,1-1 0,0 0-1,0 0 1,0 0 0,0-1-1,0 0 1,0 0 0,1 0-1,-1 0 1,1-1-1,0 0 1,-1 0 0,1-1-1,0 1 1,-1-1 0,1-1-1,0 1 1,0-1 0,-1 0-1,9-2 1,-12 2-182,-1 0-1,1 0 1,-1-1 0,1 1-1,-1 0 1,0 0 0,0-1-1,1 1 1,-1-1 0,0 1-1,0-1 1,0 1 0,-1-1-1,1 0 1,0 0 0,-1 1-1,1-1 1,-1 0-1,1 0 1,-1 0 0,0 1-1,0-1 1,0 0 0,0 0-1,0 0 1,0 0 0,0 0-1,-1-2 1,1-3-1827,0-7-4372</inkml:trace>
+  <inkml:trace contextRef="#ctx0" brushRef="#br0" timeOffset="7135.51">1040 994 11093,'0'0'5507,"128"-9"-4259,-81 0-720,0 0-159,-3 1-369,-11-1 0,-4-5-881,-11 6-2224,1-1-5747</inkml:trace>
+  <inkml:trace contextRef="#ctx0" brushRef="#br0" timeOffset="7483.27">2023 528 11941,'0'0'7124,"110"0"-5828,-70 0-815,-4-4-305,-10-1-144,-4 5-64,-15 0-32,-3 0-577,-8 5-2848,-18 8-2594</inkml:trace>
+  <inkml:trace contextRef="#ctx0" brushRef="#br0" timeOffset="7821.9">2074 665 14647,'0'0'6787,"132"0"-6451,-111 0-320,-13 0-16,-5 0-544</inkml:trace>
 </inkml:ink>
 </file>
 
@@ -7698,6 +10632,311 @@
 </inkml:ink>
 </file>
 
+<file path=word/ink/ink120.xml><?xml version="1.0" encoding="utf-8"?>
+<inkml:ink xmlns:inkml="http://www.w3.org/2003/InkML">
+  <inkml:definitions>
+    <inkml:context xml:id="ctx0">
+      <inkml:inkSource xml:id="inkSrc0">
+        <inkml:traceFormat>
+          <inkml:channel name="X" type="integer" min="-2.14748E9" max="2.14748E9" units="cm"/>
+          <inkml:channel name="Y" type="integer" min="-2.14748E9" max="2.14748E9" units="cm"/>
+          <inkml:channel name="F" type="integer" max="32767" units="dev"/>
+        </inkml:traceFormat>
+        <inkml:channelProperties>
+          <inkml:channelProperty channel="X" name="resolution" value="1000" units="1/cm"/>
+          <inkml:channelProperty channel="Y" name="resolution" value="1000" units="1/cm"/>
+          <inkml:channelProperty channel="F" name="resolution" value="0" units="1/dev"/>
+        </inkml:channelProperties>
+      </inkml:inkSource>
+      <inkml:timestamp xml:id="ts0" timeString="2023-08-05T06:04:11.013"/>
+    </inkml:context>
+    <inkml:brush xml:id="br0">
+      <inkml:brushProperty name="width" value="0.05" units="cm"/>
+      <inkml:brushProperty name="height" value="0.05" units="cm"/>
+    </inkml:brush>
+  </inkml:definitions>
+  <inkml:trace contextRef="#ctx0" brushRef="#br0">1 170 8356,'0'0'7473,"21"6"-6065,65 17-301,-81-21-1000,0-1 1,0-1-1,0 1 0,0-1 0,0 1 0,0-2 0,0 1 0,0 0 0,0-1 0,0 0 0,0 0 0,0-1 1,0 1-1,0-1 0,-1 0 0,1 0 0,-1 0 0,0-1 0,1 0 0,-1 0 0,0 0 0,-1 0 0,1-1 1,0 1-1,-1-1 0,5-7 0,-3 4-84,-1 0 0,0 0 0,0 0-1,-1-1 1,0 0 0,0 1 0,0-1 0,-1 0 0,-1 0 0,1-1 0,-1 1 0,-1 0 0,0-11 0,0 17-18,0 1 1,-1 0-1,1 0 1,0-1-1,-1 1 1,1 0-1,-1 0 1,1-1-1,-1 1 1,0 0-1,1 0 1,-1 0-1,0 0 1,0 0-1,0 0 1,0 0-1,0 0 1,0 0-1,0 1 1,0-1-1,0 0 1,-2 0-1,-1-1 8,0 1 0,0 0-1,0-1 1,0 2 0,-1-1-1,1 0 1,-6 1 0,0 0 2,0 1 0,0 0-1,0 0 1,0 1 0,-17 5 0,19-4-10,1 1-1,-1 0 1,1 0-1,0 0 1,1 1-1,-1 0 1,1 1-1,0-1 1,0 1-1,0 0 1,1 1 0,0-1-1,1 1 1,-1 0-1,1 1 1,0-1-1,1 1 1,0-1-1,0 1 1,1 0-1,0 0 1,0 0-1,1 0 1,-1 11 0,1-12-5,1-1 1,1 0 0,-1 0-1,1 1 1,0-1 0,0 0-1,1 0 1,0 0 0,0 0-1,0 0 1,1-1 0,0 1-1,0-1 1,0 1 0,1-1 0,0 0-1,0 0 1,0-1 0,0 1-1,1-1 1,0 0 0,0 0-1,0 0 1,0-1 0,0 0-1,1 0 1,0 0 0,-1-1-1,1 0 1,0 0 0,0 0-1,8 1 1,-2-1-94,1 0-1,-1-1 1,0 0 0,0 0 0,0-1-1,1-1 1,-1 0 0,0-1-1,21-6 1,-24 5-508,0-1 0,0 1 0,-1-2 0,1 1 0,-1-1 0,0-1 0,13-11 0,3-10-4783</inkml:trace>
+  <inkml:trace contextRef="#ctx0" brushRef="#br0" timeOffset="347.73">497 177 13078,'0'0'3650,"47"102"-3442,-32-71-96,-1-9-112,-10-9-560,-4 1-1778</inkml:trace>
+  <inkml:trace contextRef="#ctx0" brushRef="#br0" timeOffset="802.16">767 83 6819,'0'0'13526,"109"-13"-12869,-80 8-417,-3 1-208,-5 4-32,-10-4-1089,-3 4-1248</inkml:trace>
+  <inkml:trace contextRef="#ctx0" brushRef="#br0" timeOffset="1134.23">825 185 12054,'0'0'8499,"127"5"-8499,-101-18-320,-8-1-992,-3 1-1362,-8 0-3056</inkml:trace>
+  <inkml:trace contextRef="#ctx0" brushRef="#br0" timeOffset="2708.82">1337 57 11573</inkml:trace>
+</inkml:ink>
+</file>
+
+<file path=word/ink/ink121.xml><?xml version="1.0" encoding="utf-8"?>
+<inkml:ink xmlns:inkml="http://www.w3.org/2003/InkML">
+  <inkml:definitions>
+    <inkml:context xml:id="ctx0">
+      <inkml:inkSource xml:id="inkSrc0">
+        <inkml:traceFormat>
+          <inkml:channel name="X" type="integer" min="-2.14748E9" max="2.14748E9" units="cm"/>
+          <inkml:channel name="Y" type="integer" min="-2.14748E9" max="2.14748E9" units="cm"/>
+          <inkml:channel name="F" type="integer" max="32767" units="dev"/>
+        </inkml:traceFormat>
+        <inkml:channelProperties>
+          <inkml:channelProperty channel="X" name="resolution" value="1000" units="1/cm"/>
+          <inkml:channelProperty channel="Y" name="resolution" value="1000" units="1/cm"/>
+          <inkml:channelProperty channel="F" name="resolution" value="0" units="1/dev"/>
+        </inkml:channelProperties>
+      </inkml:inkSource>
+      <inkml:timestamp xml:id="ts0" timeString="2023-08-05T06:03:06.006"/>
+    </inkml:context>
+    <inkml:brush xml:id="br0">
+      <inkml:brushProperty name="width" value="0.05" units="cm"/>
+      <inkml:brushProperty name="height" value="0.05" units="cm"/>
+    </inkml:brush>
+  </inkml:definitions>
+  <inkml:trace contextRef="#ctx0" brushRef="#br0">40 105 5074,'0'0'17331,"18"12"-17214,61 30-106,-77-41-18,0 0 1,1-1-1,-1 1 1,1-1-1,-1 1 1,1-1-1,-1 0 0,1 0 1,0 0-1,-1 0 1,1 0-1,-1-1 0,1 1 1,-1-1-1,0 0 1,1 1-1,-1-1 1,1 0-1,-1-1 0,0 1 1,0 0-1,0-1 1,0 1-1,0-1 1,0 1-1,0-1 0,0 0 1,-1 0-1,1 0 1,-1 0-1,1 0 0,1-3 1,0-1-1,0 0-1,0 0 1,0-1-1,-1 1 1,0 0 0,0-1-1,-1 0 1,1 1 0,-1-11-1,-1 15 12,0 0 0,0 0 0,0 0 0,-1 0 0,1 0 0,-1 0 0,1 0 1,-1 0-1,0 1 0,0-1 0,0 0 0,0 0 0,0 1 0,0-1 0,0 1 0,0-1 0,-1 1 0,1-1 0,-1 1 0,1 0 0,-1 0 0,-1-2 0,-2 1 17,0 0 0,1-1 0,-1 2 0,0-1 0,0 0 0,0 1 0,0 0 0,-9 0 0,6 0 0,0 0 0,0 1 0,0 1-1,1-1 1,-1 1 0,0 1 0,1-1 0,-1 1-1,0 0 1,1 1 0,0 0 0,-7 4-1,9-4-5,1 0 0,0 0-1,1 1 1,-1 0 0,1 0-1,-1 0 1,1 0 0,0 0-1,1 0 1,-1 1 0,1 0 0,0-1-1,0 1 1,0 0 0,1 0-1,-1 0 1,1 0 0,1 0-1,-1 0 1,1 0 0,-1 1-1,2-1 1,-1 0 0,0 0-1,1 0 1,0 0 0,0 0-1,1 0 1,-1 0 0,1 0-1,0 0 1,0-1 0,1 1-1,0-1 1,-1 1 0,1-1-1,1 0 1,-1 0 0,7 5-1,0 2-3,1 0 0,0-1-1,0-1 1,1 0-1,19 11 1,-25-17-240,0 0 1,-1-1-1,1 0 0,0 0 0,0 0 1,12 1-1,-13-3-234,-1 0 1,1 0 0,0 0-1,0-1 1,-1 0-1,1 0 1,0 0-1,-1 0 1,1-1-1,4-1 1,17-17-5090</inkml:trace>
+</inkml:ink>
+</file>
+
+<file path=word/ink/ink122.xml><?xml version="1.0" encoding="utf-8"?>
+<inkml:ink xmlns:inkml="http://www.w3.org/2003/InkML">
+  <inkml:definitions>
+    <inkml:context xml:id="ctx0">
+      <inkml:inkSource xml:id="inkSrc0">
+        <inkml:traceFormat>
+          <inkml:channel name="X" type="integer" min="-2.14748E9" max="2.14748E9" units="cm"/>
+          <inkml:channel name="Y" type="integer" min="-2.14748E9" max="2.14748E9" units="cm"/>
+          <inkml:channel name="F" type="integer" max="32767" units="dev"/>
+        </inkml:traceFormat>
+        <inkml:channelProperties>
+          <inkml:channelProperty channel="X" name="resolution" value="1000" units="1/cm"/>
+          <inkml:channelProperty channel="Y" name="resolution" value="1000" units="1/cm"/>
+          <inkml:channelProperty channel="F" name="resolution" value="0" units="1/dev"/>
+        </inkml:channelProperties>
+      </inkml:inkSource>
+      <inkml:timestamp xml:id="ts0" timeString="2023-08-05T06:03:06.670"/>
+    </inkml:context>
+    <inkml:brush xml:id="br0">
+      <inkml:brushProperty name="width" value="0.05" units="cm"/>
+      <inkml:brushProperty name="height" value="0.05" units="cm"/>
+    </inkml:brush>
+  </inkml:definitions>
+  <inkml:trace contextRef="#ctx0" brushRef="#br0">1 0 13398,'0'0'10293,"14"107"-9861,-3-81-432,-3-3-144,-8-10-848,0-4-1394</inkml:trace>
+</inkml:ink>
+</file>
+
+<file path=word/ink/ink123.xml><?xml version="1.0" encoding="utf-8"?>
+<inkml:ink xmlns:inkml="http://www.w3.org/2003/InkML">
+  <inkml:definitions>
+    <inkml:context xml:id="ctx0">
+      <inkml:inkSource xml:id="inkSrc0">
+        <inkml:traceFormat>
+          <inkml:channel name="X" type="integer" min="-2.14748E9" max="2.14748E9" units="cm"/>
+          <inkml:channel name="Y" type="integer" min="-2.14748E9" max="2.14748E9" units="cm"/>
+          <inkml:channel name="F" type="integer" max="32767" units="dev"/>
+        </inkml:traceFormat>
+        <inkml:channelProperties>
+          <inkml:channelProperty channel="X" name="resolution" value="1000" units="1/cm"/>
+          <inkml:channelProperty channel="Y" name="resolution" value="1000" units="1/cm"/>
+          <inkml:channelProperty channel="F" name="resolution" value="0" units="1/dev"/>
+        </inkml:channelProperties>
+      </inkml:inkSource>
+      <inkml:timestamp xml:id="ts0" timeString="2023-08-05T06:03:11.785"/>
+    </inkml:context>
+    <inkml:brush xml:id="br0">
+      <inkml:brushProperty name="width" value="0.05" units="cm"/>
+      <inkml:brushProperty name="height" value="0.05" units="cm"/>
+    </inkml:brush>
+  </inkml:definitions>
+  <inkml:trace contextRef="#ctx0" brushRef="#br0">58 1 6051,'-58'80'8164,"58"-76"-6772,0 1-367,0 8 31,0-4-384,11 0-95,15 4-113,10-4-240,-3-5-192,7-4 16,-7 0-48,-4 0-672,-7-4-897,-11-14-1248,-8 5-2466</inkml:trace>
+</inkml:ink>
+</file>
+
+<file path=word/ink/ink124.xml><?xml version="1.0" encoding="utf-8"?>
+<inkml:ink xmlns:inkml="http://www.w3.org/2003/InkML">
+  <inkml:definitions>
+    <inkml:context xml:id="ctx0">
+      <inkml:inkSource xml:id="inkSrc0">
+        <inkml:traceFormat>
+          <inkml:channel name="X" type="integer" min="-2.14748E9" max="2.14748E9" units="cm"/>
+          <inkml:channel name="Y" type="integer" min="-2.14748E9" max="2.14748E9" units="cm"/>
+          <inkml:channel name="F" type="integer" max="32767" units="dev"/>
+        </inkml:traceFormat>
+        <inkml:channelProperties>
+          <inkml:channelProperty channel="X" name="resolution" value="1000" units="1/cm"/>
+          <inkml:channelProperty channel="Y" name="resolution" value="1000" units="1/cm"/>
+          <inkml:channelProperty channel="F" name="resolution" value="0" units="1/dev"/>
+        </inkml:channelProperties>
+      </inkml:inkSource>
+      <inkml:timestamp xml:id="ts0" timeString="2023-08-05T06:03:12.324"/>
+    </inkml:context>
+    <inkml:brush xml:id="br0">
+      <inkml:brushProperty name="width" value="0.05" units="cm"/>
+      <inkml:brushProperty name="height" value="0.05" units="cm"/>
+    </inkml:brush>
+  </inkml:definitions>
+  <inkml:trace contextRef="#ctx0" brushRef="#br0">137 1 10453,'0'0'6264,"-17"16"-5122,10-9-1050,-3 2 118,-1 1 0,2 0 0,-1 1 0,2 0 0,-1 1 0,1-1 0,1 1 0,0 1 0,1 0 0,0 0 0,1 0 0,-5 21 0,7-19-140,1 0-1,1-1 0,1 1 1,0 0-1,1 0 0,0 0 1,5 19-1,-5-29-111,0-1 0,1 0 1,-1 0-1,1 0 0,0 0 0,0 0 1,1 0-1,-1 0 0,1-1 0,0 1 1,0-1-1,0 0 0,0 0 0,1 0 1,-1 0-1,1 0 0,0-1 0,0 0 1,-1 0-1,2 0 0,-1 0 0,0 0 1,0-1-1,0 0 0,1 0 0,-1 0 1,1 0-1,5-1 0,-7 1-24,1-1-1,-1 0 1,0 0-1,0 0 0,1 0 1,-1 0-1,0-1 1,0 0-1,0 1 1,1-1-1,-1-1 1,0 1-1,0 0 1,0-1-1,-1 1 0,1-1 1,0 0-1,0 0 1,-1 0-1,1 0 1,-1 0-1,3-4 1,-2 1 35,0 0 0,0-1 0,-1 1 0,0 0 0,0-1 1,0 1-1,-1-1 0,0 1 0,0-1 0,0 0 0,-1 1 0,0-9 1,-1 10 54,0 0 0,-1 0 0,1 0 1,-1 0-1,1 1 0,-1-1 0,-1 0 1,1 1-1,0-1 0,-1 1 0,0 0 1,1 0-1,-1 0 0,-1 0 0,1 0 1,0 1-1,-1 0 0,1-1 0,-1 1 1,0 0-1,1 1 0,-7-3 0,-7-3 176,0 0-1,-1 1 1,-33-7-1,50 13-195,-1-1-1,1 1 1,-1 0 0,1 0 0,-1 0-1,1 0 1,0 0 0,-1 0 0,1 0-1,-1 0 1,1 0 0,-1 1 0,1-1-1,-3 1 1,4 0-21,0-1-1,-1 0 1,1 1 0,0-1 0,0 0-1,0 1 1,-1-1 0,1 0 0,0 1-1,0-1 1,0 1 0,0-1 0,0 0-1,0 1 1,0-1 0,0 1-1,0-1 1,0 0 0,0 1 0,0-1-1,0 0 1,0 1 0,0-1 0,0 1-1,0-1 1,1 0 0,-1 1 0,0-1-1,0 0 1,0 1 0,1 0 0,1 2-160,1 0 1,-1 0 0,1-1-1,-1 1 1,1 0 0,0-1-1,0 0 1,0 1 0,4 1-1,33 8-2998,9-10-2195</inkml:trace>
+</inkml:ink>
+</file>
+
+<file path=word/ink/ink125.xml><?xml version="1.0" encoding="utf-8"?>
+<inkml:ink xmlns:inkml="http://www.w3.org/2003/InkML">
+  <inkml:definitions>
+    <inkml:context xml:id="ctx0">
+      <inkml:inkSource xml:id="inkSrc0">
+        <inkml:traceFormat>
+          <inkml:channel name="X" type="integer" min="-2.14748E9" max="2.14748E9" units="cm"/>
+          <inkml:channel name="Y" type="integer" min="-2.14748E9" max="2.14748E9" units="cm"/>
+          <inkml:channel name="F" type="integer" max="32767" units="dev"/>
+        </inkml:traceFormat>
+        <inkml:channelProperties>
+          <inkml:channelProperty channel="X" name="resolution" value="1000" units="1/cm"/>
+          <inkml:channelProperty channel="Y" name="resolution" value="1000" units="1/cm"/>
+          <inkml:channelProperty channel="F" name="resolution" value="0" units="1/dev"/>
+        </inkml:channelProperties>
+      </inkml:inkSource>
+      <inkml:timestamp xml:id="ts0" timeString="2023-08-05T06:03:12.672"/>
+    </inkml:context>
+    <inkml:brush xml:id="br0">
+      <inkml:brushProperty name="width" value="0.05" units="cm"/>
+      <inkml:brushProperty name="height" value="0.05" units="cm"/>
+    </inkml:brush>
+  </inkml:definitions>
+  <inkml:trace contextRef="#ctx0" brushRef="#br0">43 7 10789,'0'0'5739,"-8"20"-3923,-23 66-583,30-82-1199,0-1 0,1 0 0,-1 0 0,1 1 0,0-1 1,0 0-1,0 1 0,0-1 0,1 0 0,-1 1 0,1-1 0,0 0 0,0 0 0,0 1 1,0-1-1,1 0 0,-1 0 0,1 0 0,0-1 0,0 1 0,0 0 0,0-1 0,0 1 0,0-1 1,1 1-1,-1-1 0,1 0 0,0 0 0,0-1 0,0 1 0,5 2 0,2 1-5,0-1-1,0 0 0,0 0 1,1-1-1,0-1 0,-1 0 1,18 1-1,-18-2-33,1-1 1,-1-1-1,1 0 0,-1 0 1,0-1-1,1 0 1,-1-1-1,0 0 0,11-5 1,-18 7 19,0-1 0,0 1 1,-1-1-1,1 0 0,-1 1 0,1-1 1,-1 0-1,0-1 0,0 1 1,0 0-1,0-1 0,0 1 0,0-1 1,-1 1-1,1-1 0,-1 0 1,0 0-1,1 0 0,-1 0 0,-1 0 1,1 0-1,0 0 0,-1 0 1,0 0-1,1 0 0,-1 0 1,0 0-1,-1 0 0,1 0 0,-1 0 1,1 0-1,-1-1 0,0 2 1,0-1-1,-2-5 0,0 2 143,0 1 0,-1 0-1,1 0 1,-1 0 0,0 0 0,0 1 0,0 0-1,-1-1 1,-8-5 0,-49-31 947,58 39-1043,1-1 7,-1 1-1,0-1 0,0 1 1,0 1-1,0-1 0,-1 0 1,-5-1-1,-6 7-1476,3 13-4232,6 0-2799</inkml:trace>
+</inkml:ink>
+</file>
+
+<file path=word/ink/ink126.xml><?xml version="1.0" encoding="utf-8"?>
+<inkml:ink xmlns:inkml="http://www.w3.org/2003/InkML">
+  <inkml:definitions>
+    <inkml:context xml:id="ctx0">
+      <inkml:inkSource xml:id="inkSrc0">
+        <inkml:traceFormat>
+          <inkml:channel name="X" type="integer" min="-2.14748E9" max="2.14748E9" units="cm"/>
+          <inkml:channel name="Y" type="integer" min="-2.14748E9" max="2.14748E9" units="cm"/>
+          <inkml:channel name="F" type="integer" max="32767" units="dev"/>
+        </inkml:traceFormat>
+        <inkml:channelProperties>
+          <inkml:channelProperty channel="X" name="resolution" value="1000" units="1/cm"/>
+          <inkml:channelProperty channel="Y" name="resolution" value="1000" units="1/cm"/>
+          <inkml:channelProperty channel="F" name="resolution" value="0" units="1/dev"/>
+        </inkml:channelProperties>
+      </inkml:inkSource>
+      <inkml:timestamp xml:id="ts0" timeString="2023-08-05T06:03:13.505"/>
+    </inkml:context>
+    <inkml:brush xml:id="br0">
+      <inkml:brushProperty name="width" value="0.05" units="cm"/>
+      <inkml:brushProperty name="height" value="0.05" units="cm"/>
+    </inkml:brush>
+  </inkml:definitions>
+  <inkml:trace contextRef="#ctx0" brushRef="#br0">40 177 10885,'0'0'7676,"19"-11"-6937,60-37-414,-74 44-309,0 1 0,0-1 0,0 0 0,0 0 0,-1 0 0,0-1 0,6-7 0,-9 11-13,0-1 0,0 1 0,-1-1 0,1 1 0,0-1 0,-1 1 0,1-1 0,-1 1-1,0-1 1,1 1 0,-1-1 0,0 0 0,0 1 0,0-1 0,0 1 0,0-1-1,-1 0 1,1 1 0,0-1 0,-1 1 0,1-1 0,-2-2 0,1 3 2,0 0 1,0 0-1,1 0 0,-1 0 1,0 1-1,0-1 1,0 0-1,0 1 0,0-1 1,0 1-1,-1-1 1,1 1-1,0-1 0,0 1 1,0 0-1,0-1 1,-1 1-1,1 0 0,0 0 1,-2 0-1,-31 1 22,20-1-2,9 0 11,0 0-1,0 0 1,0 1 0,0-1-1,0 1 1,1 0-1,-1 1 1,0-1-1,0 1 1,1 0 0,-1 0-1,1 0 1,0 1-1,-1-1 1,1 1 0,0 0-1,1 1 1,-7 6-1,7-7-4,1 1 1,-1 0-1,1 0 0,0 1 0,1-1 0,-1 0 0,1 0 0,0 1 0,0-1 0,0 1 1,1-1-1,-1 1 0,1-1 0,0 1 0,1-1 0,-1 1 0,1-1 0,0 1 0,0-1 1,0 1-1,2 4 0,1 3 71,1 0 0,0-1 0,1 1 1,0-1-1,1 0 0,0-1 0,13 15 0,-16-20-332,0-1 0,0 1 0,1-1 0,0-1 0,-1 1 0,2-1 0,-1 1 0,0-1-1,1-1 1,-1 1 0,1-1 0,0 0 0,-1 0 0,1-1 0,0 0 0,0 0 0,8 1 0,2-6-5098,2-15-5509</inkml:trace>
+  <inkml:trace contextRef="#ctx0" brushRef="#br0" timeOffset="369.89">301 141 14407,'0'0'3404,"10"13"-3039,32 41 94,-40-51-413,0 0-1,0 1 1,0-1 0,-1 1-1,1-1 1,-1 1 0,0 0-1,0-1 1,0 1 0,0 0-1,-1 0 1,1 0-1,-1-1 1,0 1 0,-1 0-1,1 0 1,-1 4 0,-1 11 149,2-14-178,-1 0 0,0 0 0,0 0 0,0 0 0,-1 0 0,1 0 0,-1 0 0,0-1 0,-1 1 0,1 0 0,-1-1 0,-6 8 0,7-9-21,-1 0-1,1 0 1,-1 0-1,0-1 1,0 1-1,0-1 1,0 0-1,-1 1 1,1-2-1,-1 1 1,1 0-1,-1-1 1,1 1-1,-1-1 1,0 0-1,0 0 1,0 0-1,-3 0 1,6-2 6,0 1 0,0 0 0,0-1 0,1 1 0,-1-1 0,0 1 0,1-1 0,-1 1 0,0-1 0,1 1 0,-1-1 0,1 0 0,-1 1 0,1-1-1,-1 0 1,1 0 0,0 1 0,-1-1 0,1 0 0,0 0 0,-1 1 0,1-1 0,0 0 0,0 0 0,0 0 0,0 0 0,0 1 0,0-1 0,0 0 0,0 0 0,0 0 0,0 0 0,0 1 0,1-1 0,-1 0 0,0-1 0,1 2 13,-1-4 42,0 0 1,0 0 0,1 0-1,0 0 1,0 0 0,0 0 0,0 0-1,1 0 1,0 0 0,-1 1-1,1-1 1,1 1 0,-1-1-1,0 1 1,1 0 0,0 0-1,-1 0 1,1 0 0,0 1-1,1-1 1,-1 1 0,0 0-1,4-2 1,-4 2-40,0 1-1,0 0 1,0 0 0,0 0 0,0 0-1,0 0 1,0 1 0,0 0 0,0-1-1,0 1 1,0 0 0,0 0 0,1 1-1,-1-1 1,0 1 0,0 0 0,0-1-1,0 1 1,0 0 0,-1 1 0,1-1-1,0 1 1,0-1 0,-1 1 0,1 0-1,-1 0 1,0 0 0,1 0 0,-1 0-1,3 4 1,17 24-242,13 13 82,-33-40-225,1-1 0,0 0 0,-1-1 0,1 1-1,0 0 1,0-1 0,0 0 0,0 1 0,0-1 0,1 0 0,-1-1-1,0 1 1,0-1 0,1 1 0,3-1 0,5 0-6255</inkml:trace>
+  <inkml:trace contextRef="#ctx0" brushRef="#br0" timeOffset="701.98">722 107 12294,'0'0'7123,"113"22"-7107,-95-22-16,-11 0-768</inkml:trace>
+  <inkml:trace contextRef="#ctx0" brushRef="#br0" timeOffset="1040.6">722 107 15847,'54'115'3234,"-50"-110"-2114,18-1 433,0 5-1153,0-4-400,3-5-64,4 0-1921,11 0-3089</inkml:trace>
+  <inkml:trace contextRef="#ctx0" brushRef="#br0" timeOffset="3563.28">1364 0 10229,'0'0'10167,"-19"16"-9014,1-2-908,11-10-171,-1 2 0,1-1 0,0 1 0,0 0 1,1 1-1,-1 0 0,2 0 0,-1 0 1,1 1-1,0-1 0,0 1 0,1 0 0,0 1 1,1-1-1,-5 16 0,1 6 117,2 0 1,1 0-1,2 0 0,0 1 0,6 51 0,-4-78-184,1 0 0,0 0 1,1 0-1,-1 0 0,1 0 0,-1 0 0,1 0 0,1-1 0,-1 1 0,0-1 0,1 1 0,0-1 0,-1 0 0,1 0 0,1 0 0,-1 0 0,0-1 0,1 1 0,-1-1 0,1 0 0,0 0 0,-1 0 0,1-1 0,0 1 0,0-1 1,0 0-1,1 0 0,3 0 0,0 1-44,0-1 0,0-1 0,0 1 1,0-1-1,0-1 0,0 1 0,0-1 1,-1-1-1,1 1 0,0-1 1,0-1-1,-1 0 0,0 0 0,11-6 1,-12 6-19,0-2 1,0 1-1,0-1 1,-1 0-1,0 0 1,0 0-1,0-1 1,-1 0 0,1 0-1,-1 0 1,-1 0-1,1 0 1,-1-1-1,0 0 1,-1 0-1,0 0 1,0 0-1,0 0 1,-1 0 0,0 0-1,0-12 1,-1 17 70,0-1 1,-1 1 0,1-1 0,-1 1-1,1-1 1,-1 1 0,0 0 0,0-1-1,0 1 1,0 0 0,-1 0 0,1-1-1,0 1 1,-1 0 0,0 0 0,1 0 0,-1 1-1,-4-4 1,0 1 60,0-1 0,-1 1 0,1 1 0,-1-1 0,0 1 0,-10-3-1,-6 0 196,-1 0-1,0 2 1,-28-3-1,36 6-122,7-1-78,-1 1 0,1 1 0,0-1 0,0 2 0,-1-1 0,1 1 1,-11 2-1,20-3-91,0 1 0,-1-1 0,1 0 1,0 0-1,-1 0 0,1 0 0,0 0 1,-1 0-1,1 0 0,0 0 0,0 1 1,-1-1-1,1 0 0,0 0 0,-1 0 1,1 1-1,0-1 0,0 0 0,0 0 1,-1 1-1,1-1 0,0 0 0,0 0 1,0 1-1,0-1 0,0 0 0,-1 1 1,1-1-1,0 0 0,0 1 0,0-1 1,0 0-1,0 1 0,0-1 0,0 0 1,0 1-1,0-1 0,0 0 0,0 1 1,0-1-1,0 0 0,1 1 0,-1-1 1,0 0-1,0 0 0,0 1 0,0-1 1,0 0-1,1 1 0,-1-1 0,0 0 1,0 0-1,1 0 0,-1 1 0,0-1 1,0 0-1,1 0 0,-1 0 0,0 1 1,0-1-1,1 0 0,-1 0 0,0 0 1,1 0-1,0 0 0,21 10-2214,18-6-2662,9-3-3334</inkml:trace>
+  <inkml:trace contextRef="#ctx0" brushRef="#br0" timeOffset="4898.29">1703 57 12358,'0'0'9193,"18"-1"-8798,91-3 5,-108 4-394,0 0-1,0 0 1,0 0-1,0 0 1,0 0-1,0 0 1,0 0-1,0 0 1,0 0 0,0 0-1,0 1 1,0-1-1,0 0 1,0 1-1,0-1 1,0 1-1,0-1 1,0 1-1,0 0 1,0-1-1,0 1 1,-1 0-1,1-1 1,0 1-1,0 0 1,-1 0-1,1 0 1,-1 0 0,1 0-1,-1 0 1,1 0-1,-1 0 1,1 0-1,-1 0 1,0 0-1,0 0 1,1 0-1,-1 0 1,0 0-1,0 2 1,-1-1 5,1 0 0,0 0-1,-1 0 1,0 1 0,1-1 0,-1 0 0,0 0-1,0 0 1,0 0 0,-1 0 0,1 0 0,0-1 0,-1 1-1,1 0 1,-1-1 0,0 1 0,-2 2 0,-5 2-21,1-1-1,-1 0 1,0 0 0,-1 0 0,1-1 0,-1-1 0,1 0 0,-1 0 0,-17 2-1,24-2 94,9 4 115,11 5 191,30 4 125,-33-13-472,-1 1 0,0 1 1,0 0-1,17 11 1,-27-14-46,1 0 0,-1 0 0,0 1 0,0 0 0,-1-1 0,1 1 0,0 0 0,-1 0 0,0 0 1,0 1-1,0-1 0,0 1 0,0-1 0,-1 1 0,1-1 0,-1 1 0,0 0 0,0 0 0,-1 0 0,1 5 0,0-4 14,0 2-15,-1 0 0,1 0 0,-2-1 1,1 1-1,0 0 0,-3 10 0,2-15 30,0 0 0,0 0-1,0 0 1,0 0 0,-1 0-1,1 0 1,-1 0-1,1 0 1,-1-1 0,1 1-1,-1 0 1,0-1 0,0 1-1,0-1 1,0 0-1,0 0 1,0 0 0,0 0-1,-1 0 1,1 0 0,0 0-1,-3 0 1,-28 7 451,0 0 1,0-3 0,-1 0-1,-40-1 1,73-5-634,0 1 0,0-1-1,0 0 1,0 0 0,0 0 0,0 0 0,0 0 0,0 0 0,0 0 0,1 0 0,-1 0 0,0 0 0,1 0 0,-1-1 0,1 1 0,-1 0-1,1 0 1,0-1 0,-1 1 0,1 0 0,0-1 0,0 1 0,0 0 0,0-1 0,0 1 0,0 0 0,1-2 0,-2-1-581,1-25-5543</inkml:trace>
+</inkml:ink>
+</file>
+
+<file path=word/ink/ink127.xml><?xml version="1.0" encoding="utf-8"?>
+<inkml:ink xmlns:inkml="http://www.w3.org/2003/InkML">
+  <inkml:definitions>
+    <inkml:context xml:id="ctx0">
+      <inkml:inkSource xml:id="inkSrc0">
+        <inkml:traceFormat>
+          <inkml:channel name="X" type="integer" min="-2.14748E9" max="2.14748E9" units="cm"/>
+          <inkml:channel name="Y" type="integer" min="-2.14748E9" max="2.14748E9" units="cm"/>
+          <inkml:channel name="F" type="integer" max="32767" units="dev"/>
+        </inkml:traceFormat>
+        <inkml:channelProperties>
+          <inkml:channelProperty channel="X" name="resolution" value="1000" units="1/cm"/>
+          <inkml:channelProperty channel="Y" name="resolution" value="1000" units="1/cm"/>
+          <inkml:channelProperty channel="F" name="resolution" value="0" units="1/dev"/>
+        </inkml:channelProperties>
+      </inkml:inkSource>
+      <inkml:timestamp xml:id="ts0" timeString="2023-08-05T06:03:20.278"/>
+    </inkml:context>
+    <inkml:brush xml:id="br0">
+      <inkml:brushProperty name="width" value="0.05" units="cm"/>
+      <inkml:brushProperty name="height" value="0.05" units="cm"/>
+    </inkml:brush>
+  </inkml:definitions>
+  <inkml:trace contextRef="#ctx0" brushRef="#br0">129 311 11333,'0'0'6569,"-5"-16"-5414,-20-49-29,24 64-1079,0-1 0,0 1 1,0 0-1,0 0 1,0-1-1,0 1 0,0 0 1,0 0-1,-1 0 0,1 1 1,0-1-1,-1 0 1,1 0-1,-1 1 0,1-1 1,-1 1-1,1-1 1,-1 1-1,0 0 0,1-1 1,-1 1-1,1 0 0,-1 0 1,0 0-1,1 0 1,-1 0-1,1 1 0,-1-1 1,0 0-1,1 1 1,-1-1-1,1 1 0,-1 0 1,1-1-1,0 1 1,-1 0-1,1 0 0,0 0 1,-1 0-1,1 0 0,-2 3 1,-1 0-23,0 1 0,1 0 0,-1 1 0,1-1 1,0 0-1,1 1 0,-1 0 0,1 0 0,0 0 0,1 0 0,-1 0 1,0 12-1,-1 82-64,3-71 36,0-26-47,0 0 0,0 1 0,0-1 0,0 0-1,1 0 1,-1 1 0,1-1 0,0 0 0,0 0-1,0 0 1,0 0 0,1 0 0,-1 0 0,1 0-1,0 0 1,0-1 0,0 1 0,0-1 0,0 1-1,0-1 1,1 0 0,-1 0 0,1 0 0,0 0-1,-1 0 1,1 0 0,0-1 0,0 0 0,0 1-1,0-1 1,0 0 0,0 0 0,1-1 0,-1 1-1,0-1 1,0 1 0,1-1 0,-1 0 0,0-1 0,0 1-1,1 0 1,4-2 0,-3 0-16,-1 0 0,0 0 0,1 0 0,-1-1 0,0 1 0,-1-1 1,1 0-1,0 0 0,-1 0 0,1-1 0,-1 1 0,0-1 0,0 0 0,-1 0 0,1 0 0,-1 0 0,0 0 0,0-1 1,2-6-1,6-15-188,13-51 1,-22 75 250,7-45 50,-2-1-1,-2 0 0,-3-86 0,-1 74 637,0 55 197,-2 13-669,1 0-1,1-1 1,0 1 0,0 0 0,1 9-1,1 8 33,-4 50 386,0-41-670,1 0-1,2 1 1,1-1-1,11 53 1,-12-83-383,0-1 0,0 1 0,0-1 0,1 1 0,-1-1 0,1 0 0,0 0 0,0 0 0,0 0 0,0 0 0,0 0 0,4 3 0,9 0-6401</inkml:trace>
+  <inkml:trace contextRef="#ctx0" brushRef="#br0" timeOffset="347.7">300 416 13286,'0'0'4087,"20"-11"-2790,62-39-665,-78 48-575,0-1-1,0 0 1,0 1 0,-1-2-1,1 1 1,-1 0 0,1-1-1,-1 0 1,0 0 0,-1 0-1,1 0 1,-1 0 0,0 0-1,0 0 1,0-1-1,0 0 1,-1 1 0,0-1-1,0 0 1,0 1 0,0-1-1,-1 0 1,0 0 0,0 0-1,-1-7 1,1 10-15,0 1-1,0 0 1,0 0 0,0-1-1,0 1 1,0 0 0,-1-1 0,1 1-1,0 0 1,-1 0 0,1 0 0,-1-1-1,0 1 1,1 0 0,-1 0-1,0 0 1,0 0 0,1 0 0,-1 0-1,0 0 1,0 0 0,0 1-1,0-1 1,0 0 0,0 0 0,-1 1-1,1-1 1,0 1 0,0-1-1,0 1 1,-1-1 0,1 1 0,0 0-1,0 0 1,-1-1 0,1 1 0,0 0-1,-1 0 1,1 0 0,0 1-1,-2-1 1,-2 1 2,1-1-1,0 1 1,0 0-1,0 0 1,0 1-1,0-1 1,0 1 0,0 0-1,1 0 1,-1 0-1,1 1 1,-5 3-1,2 0-34,0 0 0,0 0 0,1 1 0,0 0 0,0 0 0,0 1 0,1-1 0,0 1-1,1 0 1,0 0 0,0 0 0,-2 12 0,4-14 7,0 0 1,1 0-1,0 0 0,0 0 0,0 0 0,1 0 1,0 0-1,0 0 0,0 0 0,1 0 1,0 0-1,0-1 0,0 1 0,1-1 1,0 1-1,0-1 0,0 0 0,6 6 0,-8-9-69,46 47 224,-44-46-508,1 0 1,-1-1-1,1 1 1,-1-1-1,1 0 1,0-1-1,0 1 1,0 0-1,0-1 1,0 0-1,0 0 0,0 0 1,9 0-1,12-1-4243</inkml:trace>
+  <inkml:trace contextRef="#ctx0" brushRef="#br0" timeOffset="733.24">702 191 8116,'0'0'9962,"-9"6"-9231,2-3-538,5-2-127,0 0 0,-1 0 0,1 0 0,0 0 0,0 1 0,0-1 0,0 1 0,0-1-1,0 1 1,0 0 0,1 0 0,-1-1 0,0 1 0,1 0 0,0 1 0,-1-1 0,1 0 0,0 0 0,0 1 0,0-1 0,0 0-1,1 1 1,-1-1 0,1 1 0,-1 2 0,-11 114 2099,-1 47-419,13-165-1759,0 1 0,0-1 0,0 1-1,0-1 1,0 1 0,0-1 0,1 0 0,-1 1-1,0-1 1,1 1 0,-1-1 0,1 0 0,0 0-1,-1 1 1,1-1 0,0 0 0,0 0-1,0 0 1,0 1 0,0-1 0,0 0 0,0 0-1,0-1 1,0 1 0,0 0 0,0 0 0,1 0-1,-1-1 1,0 1 0,1-1 0,1 1 0,4 0-802,-1 0 1,1 0-1,0-1 1,0 0-1,11-2 1,-15 2 219,23-4-6379</inkml:trace>
+  <inkml:trace contextRef="#ctx0" brushRef="#br0" timeOffset="3124.49">862 296 11333,'0'0'8292,"-3"19"-6897,2-6-1215,-4 23 381,0 52 0,5-77-511,0-1 0,1 1 0,0-1 1,1 1-1,0-1 0,1 1 0,0-1 1,0 0-1,1 0 0,10 18 0,-14-27-48,1 0-1,0 0 0,0 1 1,0-1-1,0 0 0,1 0 1,-1 0-1,0 0 0,0 0 1,1 0-1,-1 0 0,0-1 1,1 1-1,-1 0 0,1-1 1,-1 1-1,1-1 0,-1 1 1,1-1-1,-1 0 0,1 0 1,-1 0-1,1 0 0,-1 0 1,1 0-1,0 0 0,-1 0 1,1 0-1,-1-1 0,1 1 1,-1-1-1,1 1 0,-1-1 1,0 0-1,1 1 0,-1-1 1,1 0-1,-1 0 0,2-2 1,4-2 1,-1-1 1,1 0 0,-1 0-1,-1 0 1,8-12-1,-4 6-49,-2 0-1,0 0 1,-1-1-1,0 0 1,-1 0-1,0-1 1,-1 0-1,0 0 1,-2 0-1,3-16 1,-2-47-6846,-3 85 1191</inkml:trace>
+  <inkml:trace contextRef="#ctx0" brushRef="#br0" timeOffset="3510.01">1231 487 11845,'0'0'8981,"-62"111"-8981,51-84-417,7-9-1263,4-9-2530</inkml:trace>
+  <inkml:trace contextRef="#ctx0" brushRef="#br0" timeOffset="3842.11">1420 226 12182,'0'0'2137,"-7"17"-179,1-3-1542,0 0-73,0 1 0,2 0 0,-1 0 0,2 0 0,0 0 0,-1 17 0,1 1 197,0-12-267,1 0 0,1 0 0,1 0 0,1 0 0,1 0 0,0 0 0,7 23 0,-9-42-291,1 0 0,0 0 0,0 0 0,0 0 0,0 0 0,0 0 1,0 0-1,1 0 0,-1 0 0,0 0 0,1-1 0,0 1 0,-1 0 0,1-1 0,0 1 0,0-1 0,0 0 0,0 0 1,0 0-1,0 0 0,0 0 0,0 0 0,1 0 0,-1-1 0,0 1 0,0-1 0,1 0 0,-1 1 0,0-1 0,1 0 1,-1-1-1,0 1 0,0 0 0,4-1 0,-2-1-178,1 1 1,-1-1 0,0 0-1,0 0 1,0 0 0,0 0-1,0-1 1,-1 1 0,1-1-1,-1 0 1,1 0-1,-1-1 1,0 1 0,0-1-1,-1 1 1,4-7 0,0-1-1181,-1-1 0,0 0 0,4-18 0,-4-1-4139</inkml:trace>
+  <inkml:trace contextRef="#ctx0" brushRef="#br0" timeOffset="3843.11">1409 342 12886,'0'0'5971,"109"0"-5971,-76 0-112,0 0-1505,3-9-2161,-3-9-3633</inkml:trace>
+  <inkml:trace contextRef="#ctx0" brushRef="#br0" timeOffset="4227.61">1770 208 11477,'0'0'10277,"109"111"-9365,-91-71-15,-7 5-241,-7-1 16,-4-8-111,-4-1-161,-18-4-240,-11 1-96,-3-10-64,0-4-720,6-10-993,5-3-1857</inkml:trace>
+  <inkml:trace contextRef="#ctx0" brushRef="#br0" timeOffset="5515.7">43 718 15735,'131'0'2705,"44"0"-704,40 0 112,25 0-848,12 0-289,-19 5-239,-43 8-417,-55 0-320,-55 5-769,-33-4-607,-17-10-929,-12-4-2001</inkml:trace>
+  <inkml:trace contextRef="#ctx0" brushRef="#br0" timeOffset="6284.38">671 1006 5603,'0'0'13955,"-17"-1"-12944,-51 2-474,66 0-529,0 0 1,0 0-1,0 0 1,0 0-1,1 0 1,-1 0 0,0 0-1,0 0 1,1 1-1,-1-1 1,1 1-1,-1-1 1,1 1-1,0-1 1,-1 1-1,1 0 1,0 0 0,0 0-1,0 0 1,1 0-1,-1 0 1,0 0-1,1 0 1,-1 0-1,1 0 1,0 0 0,-1 0-1,1 0 1,0 0-1,1 4 1,-2 2 3,-3 19-13,1 1-1,1 0 1,4 38 0,-2-65-19,0-1-1,0 1 1,0 0 0,0 0 0,0 0-1,1-1 1,-1 1 0,0 0-1,1 0 1,-1 0 0,0-1 0,1 1-1,-1 0 1,1-1 0,-1 1 0,1-1-1,-1 1 1,1 0 0,0-1 0,-1 1-1,1-1 1,0 1 0,-1-1 0,1 0-1,0 1 1,0-1 0,-1 0 0,1 1-1,0-1 1,0 0 0,0 0 0,-1 0-1,1 0 1,0 0 0,0 0 0,0 0-1,0 0 1,-1 0 0,1 0 0,0 0-1,0 0 1,0-1 0,-1 1 0,1 0-1,0-1 1,0 1 0,-1 0 0,1-1-1,1 0 1,1-1-77,1 0 0,-1 0 0,0 0 0,1 0 0,-1 0 0,0-1 0,0 1 0,-1-1 1,4-4-1,10-22-145,-1-1 1,-2-1-1,-1 0 1,-1-1-1,-2 0 1,-1-1-1,-1 0 1,-2 0 0,1-46-1,-6 75 709,0 9 285,-6 91 450,-1 31-123,7-114-996,1 1 0,0-1 0,1 0 0,0 1 1,1-1-1,9 23 0,-10-31-93,0 0 0,0 0 0,1 0 0,0 0 0,0 0 0,1-1 0,-1 0 0,1 0 0,0 0 0,0 0 0,0 0 0,6 3 0,-8-6-332,0 0-1,1 0 1,-1 0 0,1 0 0,-1 0-1,1 0 1,-1-1 0,1 1-1,0-1 1,2 0 0,0-18-12040</inkml:trace>
+  <inkml:trace contextRef="#ctx0" brushRef="#br0" timeOffset="6629.46">972 895 6531,'0'0'11811,"-7"20"-10243,-23 70-567,27-79-813,0 1 0,1 0-1,0-1 1,1 1 0,0 0 0,2 23 0,0-7 20,-1-25-216,1 1-1,-1-1 0,1 1 1,0 0-1,0-1 1,0 1-1,1-1 0,-1 0 1,1 1-1,0-1 0,-1 0 1,2 0-1,-1 0 1,0 0-1,1-1 0,-1 1 1,1-1-1,0 1 0,0-1 1,-1 0-1,2 0 1,-1 0-1,0 0 0,0-1 1,1 1-1,-1-1 0,1 0 1,-1 0-1,1 0 1,-1 0-1,1-1 0,0 0 1,-1 1-1,1-1 0,0 0 1,-1-1-1,1 1 1,-1-1-1,1 0 0,0 0 1,-1 0-1,6-2 0,-7 2-304,-1 0 0,0 0 0,0 0 0,0 0 0,0 0 0,0 0-1,0 0 1,0-1 0,0 1 0,0 0 0,0 0 0,-1-1 0,1 1-1,-1-1 1,1 1 0,-1 0 0,1-1 0,-1 1 0,0-1 0,0 1-1,1-1 1,-1 1 0,0-1 0,0 1 0,-1-1 0,1-2 0,0 3-85,0-17-7947</inkml:trace>
+  <inkml:trace contextRef="#ctx0" brushRef="#br0" timeOffset="6959.55">880 1034 3778,'0'0'12678,"146"13"-12566,-95-13-32,4-4-80,3-10-449,0 6-1920,8-10-3265</inkml:trace>
+  <inkml:trace contextRef="#ctx0" brushRef="#br0" timeOffset="7314.67">2193 754 8612,'0'0'14086,"99"4"-14038,-92 1-48,0-5-1104</inkml:trace>
+  <inkml:trace contextRef="#ctx0" brushRef="#br0" timeOffset="7315.67">2193 754 5731,'59'89'2033,"-34"-89"-1921,-6 0 256,-1 0-368,-7 0-160</inkml:trace>
+  <inkml:trace contextRef="#ctx0" brushRef="#br0" timeOffset="9060.28">2830 505 3954,'0'0'11365,"-9"19"-9735,1-6-1328,-1 3 5,1 1-1,0 0 0,1 0 1,1 0-1,1 1 0,-4 18 1,0 23 429,2-1 0,2 119 1,5-176-735,0 1 1,0 0 0,0 0 0,0-1 0,0 1 0,1 0-1,-1 0 1,1-1 0,-1 1 0,1 0 0,-1-1 0,1 1-1,0-1 1,0 1 0,0-1 0,0 1 0,0-1 0,0 1 0,1-1-1,-1 0 1,0 0 0,0 0 0,1 0 0,-1 0 0,1 0-1,-1 0 1,1 0 0,0 0 0,-1-1 0,1 1 0,0-1-1,-1 1 1,1-1 0,0 0 0,0 1 0,-1-1 0,4 0-1,-1-1-23,0 1-1,0-1 0,0 1 0,0-1 1,0-1-1,0 1 0,-1 0 0,1-1 1,-1 0-1,1 0 0,-1 0 0,1 0 1,-1-1-1,0 1 0,5-6 0,-2 1-8,0 0 0,0-1 0,-1 0 0,0 0 0,0 0 0,-1-1 0,0 0 0,-1 0 0,0 0 0,0 0-1,-1 0 1,0 0 0,0-1 0,-1 1 0,-1-1 0,1 0 0,-3-16 0,2 23 66,-1 0 0,0 0 0,0 0 1,0 1-1,0-1 0,0 0 0,0 1 0,-1-1 1,1 1-1,-1-1 0,0 1 0,0 0 0,0-1 1,0 1-1,0 0 0,0 1 0,-1-1 0,1 0 0,-1 0 1,1 1-1,-4-2 0,1 1 18,0 0-1,0 0 1,0 1 0,0-1 0,0 1-1,0 0 1,0 1 0,-1-1-1,1 1 1,0 0 0,-6 1 0,9-1-57,1 1 1,0-1 0,0 1-1,0-1 1,0 1 0,0 0-1,0-1 1,0 1 0,0 0-1,0 0 1,1 0 0,-1 0-1,0 0 1,0 0 0,1 0-1,-1 0 1,1 0 0,-1 0-1,0 2 1,0 8-1859,9-5-4931,20-6-2514</inkml:trace>
+  <inkml:trace contextRef="#ctx0" brushRef="#br0" timeOffset="9545.43">3083 577 10869,'0'0'8121,"16"17"-7614,49 56-200,-64-71-300,0-1 0,0 1 0,0 0 1,0-1-1,0 1 0,0 0 0,0 0 0,-1-1 1,1 1-1,-1 0 0,1 0 0,-1 0 0,0 0 0,0 0 1,0 0-1,0 0 0,0-1 0,0 1 0,0 0 1,-1 0-1,1 0 0,-1 0 0,1 0 0,-1-1 1,0 1-1,-1 3 0,-1-1 6,-1 0-1,1 0 1,-1 0 0,0-1 0,0 1-1,-8 5 1,2-1 0,7-6-21,0 1 0,-1 0 0,1-1 0,0 0 0,-1 1 0,0-1 0,1-1 0,-1 1 0,0 0 0,0-1 0,0 0 0,0 0 0,0 0 0,0-1 0,0 1 0,0-1 0,-7 0 1214,56 0-155,-39 0-1037,1 1 0,-1-1 0,1 1 0,-1 0 1,1 1-1,-1 0 0,0 0 0,0 0 0,1 1 0,-2 0 0,12 7 0,-14-8-16,-1 0-1,1 0 0,-1 0 0,1 0 0,-1 1 0,0-1 1,0 1-1,0 0 0,0-1 0,-1 1 0,1 0 0,-1 0 1,1 0-1,-1 0 0,0 0 0,0 1 0,-1-1 0,1 0 1,-1 0-1,1 1 0,-1-1 0,0 0 0,0 1 1,-1-1-1,0 6 0,0-7 27,-1 1-1,1 0 1,-1-1-1,1 1 1,-1-1 0,0 1-1,0-1 1,0 0 0,-1 0-1,1 0 1,0 0 0,-1 0-1,1 0 1,-1-1-1,0 1 1,1-1 0,-1 0-1,0 0 1,0 0 0,0 0-1,-3 0 1,-5 3 126,0-2 0,-1 0 0,1 0 0,-16 0 0,16-2-102,8 0-9,0 1-1,0-1 0,0 0 1,0-1-1,0 1 0,0 0 1,0-1-1,0 0 0,-6-2 1,7 2-97,1 0 0,0 0 0,0-1 0,0 1 1,0-1-1,0 1 0,0-1 0,0 1 0,1-1 0,-1 1 1,1-1-1,-1 0 0,1 1 0,-1-1 0,1 0 0,0 1 1,0-1-1,0 0 0,0 1 0,0-1 0,0-3 0,3-23-2906,8 9-1816,15-3-5628</inkml:trace>
+  <inkml:trace contextRef="#ctx0" brushRef="#br0" timeOffset="9885.54">3386 745 13942,'0'0'6467,"105"27"-6467,-75-27-624,-1 0-1313,0-14-3297</inkml:trace>
+  <inkml:trace contextRef="#ctx0" brushRef="#br0" timeOffset="10230.63">3652 523 11397,'0'0'2956,"-5"19"-603,-2 16-1439,1 0-1,2 0 1,0 41-1,3-65-800,1-1 0,0 1-1,1-1 1,0 1 0,1-1-1,0 0 1,1 0 0,0 0 0,1 0-1,0 0 1,0 0 0,1-1-1,0 0 1,0 0 0,1 0 0,1-1-1,13 14 1,-18-20-148,0 0 1,0 0-1,0-1 1,0 1-1,0-1 1,0 0-1,1 1 1,-1-1-1,0 0 1,1 0-1,-1-1 0,1 1 1,0 0-1,-1-1 1,1 0-1,-1 1 1,1-1-1,0 0 1,-1 0-1,1-1 1,-1 1-1,1-1 1,0 1-1,-1-1 0,5-1 1,-4 0 7,-1 0 0,0 0-1,0 0 1,0 0 0,0 0 0,0 0 0,0 0-1,0 0 1,-1-1 0,1 1 0,-1-1 0,0 1-1,0-1 1,0 0 0,0 1 0,0-1 0,0 0-1,-1 0 1,1 0 0,-1 0 0,0 1 0,0-6 0,0 4 88,-1-1 0,1 1 0,-1-1 1,0 1-1,-1 0 0,1 0 1,-1 0-1,1-1 0,-1 1 1,-1 1-1,1-1 0,0 0 1,-1 1-1,0-1 0,0 1 0,0 0 1,0-1-1,0 2 0,-1-1 1,1 0-1,-1 1 0,0-1 1,-4-1-1,0 0 121,-1 0 0,-1 0 0,1 0 0,0 1 0,-1 1 0,0 0 1,0 0-1,1 1 0,-13-1 0,21 2-195,1 0 0,0 0 0,-1 0 0,1 0 0,-1 0-1,1 0 1,0 0 0,-1 0 0,1 1 0,0-1 0,-1 0 0,1 0 0,0 0 0,-1 0 0,1 0 0,0 1 0,-1-1 0,1 0 0,0 0 0,-1 0 0,1 1 0,0-1 0,0 0 0,-1 1 0,1-1 0,0 0 0,0 0 0,-1 1-1,1-1 1,0 0 0,0 1 0,0-1 0,0 1 0,0-1 0,0 0 0,0 1 0,-1-1 0,1 0 0,0 1 0,1 0-79,-1 0 0,0-1-1,0 1 1,1 0 0,-1-1 0,0 1 0,1 0-1,-1-1 1,0 1 0,1-1 0,-1 1 0,1-1 0,-1 1-1,1-1 1,0 1 0,-1-1 0,1 1 0,-1-1-1,1 0 1,0 1 0,-1-1 0,1 0 0,0 0-1,-1 1 1,2-1 0,34 4-3659,13-3-2516</inkml:trace>
+  <inkml:trace contextRef="#ctx0" brushRef="#br0" timeOffset="10560.73">3903 665 12198,'0'0'5746,"-11"24"-3774,-35 78-521,43-94-1289,0 0 0,1 0-1,0 0 1,0 0 0,1 1 0,0-1-1,0 16 1,2-20-114,-1 0-1,1 0 1,0 0-1,0 0 1,0 0-1,0-1 1,1 1-1,-1 0 1,1-1-1,0 1 1,0-1-1,5 6 1,-3-5-44,1 0 0,0 0 0,-1-1 0,1 0 0,0 0 0,1 0 0,-1-1 0,0 0 0,1 0 0,0 0 0,-1 0 0,1-1 0,0 0 0,0 0 0,-1-1 0,1 0 0,0 0 0,10-1 0,-11 1-31,-1-1 0,0 0 0,1 1 0,-1-2 0,0 1 0,0 0 0,1-1 0,-1 0 0,0 0 0,-1 0 0,1 0 0,0-1 0,-1 1 0,1-1 0,-1 0 0,0 0 0,3-4 0,-1 1 18,-1 0 0,0 0 0,-1 0 0,1-1 0,-1 1 0,-1-1 0,1 0 0,-1 0 0,2-13 0,-2 10 113,-1-1 0,0 0 0,0 1 0,-1-1 0,-1 0 0,0 1 0,0-1 0,-1 1 0,0-1 0,-1 1 0,-1 0 0,1 0 0,-1 0 0,-7-10 0,8 15 32,-1 0 1,0 0-1,0 1 0,-1 0 1,0 0-1,1 0 0,-1 0 1,-1 1-1,1 0 0,0 0 1,-1 0-1,1 1 1,-10-3-1,13 4-164,0 1 1,0-1 0,0 1-1,0 0 1,0 0 0,0 0-1,0 0 1,0 0-1,0 0 1,0 1 0,-1-1-1,1 1 1,0-1 0,0 1-1,0 0 1,-3 1-1,3 0-170,1-1 0,-1 1-1,0 0 1,1-1-1,-1 1 1,1 0 0,0 0-1,0 0 1,0 0-1,0 0 1,0 0 0,0 1-1,0-1 1,1 0-1,-1 0 1,1 1 0,0-1-1,-1 4 1,1 13-5215</inkml:trace>
+  <inkml:trace contextRef="#ctx0" brushRef="#br0" timeOffset="10915.83">4289 758 7235,'0'0'16152,"124"9"-16392,-102-9-1809,-8 0-2529</inkml:trace>
+  <inkml:trace contextRef="#ctx0" brushRef="#br0" timeOffset="10916.83">4296 878 3810,'0'0'16775,"117"14"-16775,-88-14-2016,-4 0-2034,1-9-4130</inkml:trace>
+  <inkml:trace contextRef="#ctx0" brushRef="#br0" timeOffset="11245.95">4631 679 8324,'0'0'11925,"22"3"-10791,67 7-699,-85-10-424,0 1 1,-1-1-1,1 1 1,0 0-1,-1 0 0,1 0 1,-1 0-1,1 1 1,-1 0-1,1-1 0,-1 1 1,0 1-1,3 1 1,-5-3-15,0 0 1,0 0-1,-1 0 1,1 0-1,-1 0 1,1 0-1,-1 0 1,0 0-1,1 0 1,-1 0-1,0 0 1,1 0-1,-1 0 1,0 0-1,0 0 1,0 1-1,0-1 1,0 0-1,0 0 1,-1 0-1,1 0 1,0 0-1,0 0 0,-1 0 1,1 0-1,-1 0 1,0 1-1,-1 2-37,-1-1-1,1 0 0,-1 1 0,0-1 0,0-1 0,0 1 0,0 0 0,0-1 0,-1 1 1,1-1-1,-1 0 0,1 0 0,-1-1 0,0 1 0,0-1 0,-8 2 0,-38-2 775,51 21 1155,2-17-1841,1-1-1,0 0 1,0 1-1,0-2 1,1 1 0,0 0-1,-1-1 1,1 0-1,0 0 1,0 0 0,1-1-1,-1 0 1,7 2 0,-5-1-55,1 0 0,-1 0 0,-1 1 0,1-1 0,0 2 1,7 5-1,-13-9 7,0 0 0,-1 0 1,1 0-1,0 0 0,0 0 1,-1 0-1,1 0 0,-1 0 1,1 0-1,-1 1 0,1-1 1,-1 0-1,0 0 0,1 1 1,-1-1-1,0 0 0,0 0 1,0 0-1,0 1 0,0-1 0,0 0 1,-1 0-1,1 1 0,0-1 1,-1 0-1,1 0 0,0 0 1,-1 1-1,0-1 0,1 0 1,-1 0-1,0 1 0,-1 1 37,0-1 0,0 1-1,-1 0 1,1-1-1,-1 0 1,1 0 0,-1 0-1,0 0 1,1 0 0,-6 2-1,-5 1 193,0-1-1,0-1 1,0 0-1,-1-1 0,1 0 1,-1-1-1,1-1 0,-1 0 1,-17-2-1,28 2-259,1-1-1,-1 1 0,1-1 1,-1 1-1,1-1 1,0 0-1,-1 0 1,1 0-1,0 0 1,-1-1-1,1 1 0,0-1 1,0 1-1,0-1 1,0 0-1,0 1 1,1-1-1,-1 0 1,0 0-1,-1-3 1,0-2-1084,-1 0-1,2 0 1,-1 0 0,1 0 0,-3-14 0,-2-18-8598</inkml:trace>
+</inkml:ink>
+</file>
+
+<file path=word/ink/ink128.xml><?xml version="1.0" encoding="utf-8"?>
+<inkml:ink xmlns:inkml="http://www.w3.org/2003/InkML">
+  <inkml:definitions>
+    <inkml:context xml:id="ctx0">
+      <inkml:inkSource xml:id="inkSrc0">
+        <inkml:traceFormat>
+          <inkml:channel name="X" type="integer" min="-2.14748E9" max="2.14748E9" units="cm"/>
+          <inkml:channel name="Y" type="integer" min="-2.14748E9" max="2.14748E9" units="cm"/>
+          <inkml:channel name="F" type="integer" max="32767" units="dev"/>
+        </inkml:traceFormat>
+        <inkml:channelProperties>
+          <inkml:channelProperty channel="X" name="resolution" value="1000" units="1/cm"/>
+          <inkml:channelProperty channel="Y" name="resolution" value="1000" units="1/cm"/>
+          <inkml:channelProperty channel="F" name="resolution" value="0" units="1/dev"/>
+        </inkml:channelProperties>
+      </inkml:inkSource>
+      <inkml:timestamp xml:id="ts0" timeString="2023-08-05T06:04:15.596"/>
+    </inkml:context>
+    <inkml:brush xml:id="br0">
+      <inkml:brushProperty name="width" value="0.05" units="cm"/>
+      <inkml:brushProperty name="height" value="0.05" units="cm"/>
+    </inkml:brush>
+  </inkml:definitions>
+  <inkml:trace contextRef="#ctx0" brushRef="#br0">36 41 1265,'0'0'8467,"-6"17"-6842,2-7-1300,-1 3 290,1 0 0,-1 0 0,2 1 0,0 0 0,1-1 0,0 1 0,0 24 0,2-37-502,0 1 0,1-1-1,-1 1 1,0-1 0,1 1 0,-1-1-1,1 0 1,-1 1 0,1-1-1,0 0 1,-1 1 0,1-1 0,0 0-1,0 0 1,0 0 0,0 0-1,0 0 1,0 0 0,0 0 0,0 0-1,1 0 1,-1 0 0,0 0 0,3 0-1,-1 0 52,1 0 1,0 0-1,0 0 0,0 0 0,0-1 1,0 0-1,-1 0 0,1 0 0,6-1 1,-2 0-41,0 0 1,0-1 0,0 0 0,-1 0 0,1-1 0,-1 0-1,1 0 1,12-9 0,-14 7-118,0 0 0,-1-1 0,0 0 0,0 0-1,0 0 1,0 0 0,-1-1 0,0 0 0,-1 0 0,1 0 0,-2 0-1,1 0 1,-1-1 0,0 1 0,0-1 0,-1 0 0,0 1 0,0-1 0,-1 0-1,-1-15 1,1 21-32,-1 0-1,0-1 1,0 1 0,0 0-1,-1 0 1,1-1 0,0 1-1,-1 0 1,0 0 0,1 0-1,-1 1 1,0-1-1,0 0 1,0 1 0,0-1-1,0 1 1,0 0 0,-1 0-1,1-1 1,0 1-1,-1 1 1,1-1 0,-1 0-1,1 1 1,-1-1 0,1 1-1,-1 0 1,1-1-1,-1 1 1,-4 1 0,1-1 20,0 0 0,1 1 0,-1-1 0,1 1 0,-1 0 0,1 1 0,-1-1 0,1 1 0,0 0 0,-1 1 0,1-1 0,-9 7 0,9-4 21,0 1 0,0-1 0,1 1 0,-1 0 0,1 1 0,0-1 0,1 1 0,0 0 0,0 0 0,0 0 0,1 0 0,0 0 0,0 0 0,1 1 0,0-1 0,0 1 0,1-1 0,0 1 0,0-1 0,1 1 0,0-1 0,0 1 0,3 9 0,-2-11-3,0 0 0,0 0 1,0-1-1,1 1 0,-1-1 1,1 1-1,1-1 1,-1 0-1,1 0 0,0-1 1,0 1-1,0-1 0,0 1 1,1-1-1,0-1 0,0 1 1,0-1-1,0 0 1,1 0-1,-1 0 0,1-1 1,0 0-1,-1 0 0,1 0 1,0-1-1,0 1 0,0-2 1,11 1-1,-9 0-368,1-1-1,-1-1 0,0 1 1,0-1-1,14-4 1,-18 3 48,-1 1 0,0-1 0,0 0 1,0 0-1,0 0 0,0 0 1,0 0-1,0-1 0,-1 0 1,1 1-1,-1-1 0,0 0 1,0 0-1,0 0 0,2-5 1,5-14-6516</inkml:trace>
+  <inkml:trace contextRef="#ctx0" brushRef="#br0" timeOffset="363.32">355 155 10501,'0'0'4877,"19"-1"-3485,61-2-637,-75 3-641,0-1-1,-1 1 0,1 0 0,0 0 0,0 1 0,-1 0 1,1 0-1,0 0 0,-1 0 0,1 0 0,-1 1 0,0 0 0,1 0 1,-1 0-1,0 1 0,7 5 0,-9-6-54,0 1 0,0-1 0,0 1 0,-1 0 0,1 0-1,-1 0 1,0-1 0,0 1 0,0 0 0,0 1 0,0-1 0,-1 0 0,1 0-1,-1 0 1,0 0 0,0 0 0,0 1 0,-1 4 0,-1 4-18,-1-1 0,-1 0-1,1 1 1,-2-2 0,1 1 0,-2 0 0,1-1 0,-1 0 0,-1 0 0,-12 13 0,12-13-43,5-8-60,0 1 0,0-1-1,0 1 1,0-1 0,0 0-1,-1 0 1,1 1 0,-1-2-1,1 1 1,-1 0 0,0 0-1,1-1 1,-1 0 0,-5 2-1,8-3-1,20-14 11,-11 8 209,1 1 0,0 0 1,0 0-1,0 1 0,1 1 0,-1 0 1,1 0-1,12-1 0,10 0-1306,47 2 1,-74 2 729</inkml:trace>
+  <inkml:trace contextRef="#ctx0" brushRef="#br0" timeOffset="701.94">947 54 12950,'0'0'7107,"110"-40"-6306,-96 40-353,-3 0-272,-7 4-176,-4 5-80,0 4-1505,0-4-1040,-4 5-2129</inkml:trace>
+  <inkml:trace contextRef="#ctx0" brushRef="#br0" timeOffset="1034.07">934 199 12630,'0'0'5554,"109"-9"-5266,-80-4-175,-3 4-81,-8 0-32,-7 5-337,-4-1-2112</inkml:trace>
+  <inkml:trace contextRef="#ctx0" brushRef="#br0" timeOffset="1651.36">1443 0 8228,'0'0'11015,"0"4"-9529,-1 3-1226,0 1-1,-1-1 1,0 0-1,0 1 0,0-1 1,-1 0-1,-6 11 1,-8 20 119,10-14-270,0-1 0,2 1-1,1-1 1,1 2 0,1-1 0,1 0-1,1 0 1,4 37 0,-3-58-110,-1-1 1,1 0-1,-1 0 1,1 1-1,0-1 0,-1 0 1,1 0-1,0 0 1,0 0-1,1 0 0,-1 0 1,0 0-1,1 0 1,-1 0-1,1-1 0,0 1 1,-1-1-1,1 1 1,0-1-1,0 1 0,0-1 1,2 1-1,0-1-33,0 1 0,0-1 0,0 0 0,1-1 0,-1 1 0,0-1 1,0 0-1,0 0 0,0 0 0,1 0 0,6-2 0,-4 0-45,0 1 0,0-1 0,-1-1 1,1 1-1,-1-1 0,1 0 0,-1 0 0,0-1 1,0 0-1,0 0 0,-1-1 0,0 1 0,1-1 0,6-9 1,-10 12 73,0-1-1,-1 0 1,1 0 0,-1 1 0,1-1 0,-1 0 0,0 0 0,0 0 0,0-1 0,-1 1 0,1 0-1,-1 0 1,0 0 0,0 0 0,0-1 0,0 1 0,0 0 0,-2-6 0,1 7 21,-1-1 0,1 1 0,-1-1 0,0 1 1,0 0-1,0 0 0,0-1 0,-1 2 0,1-1 1,0 0-1,-1 0 0,1 1 0,-1-1 0,0 1 1,1 0-1,-1 0 0,0 0 0,-5-1 0,-3-1 74,0 0 0,0 1 0,0 0-1,-14 0 1,23 2-229,-1 0 0,0 0 1,0 0-1,1 0 0,-1 0 0,0 0 1,1 1-1,-1 0 0,1-1 1,-1 1-1,1 0 0,-1 0 0,1 0 1,-1 1-1,1-1 0,0 0 0,0 1 1,0 0-1,-1-1 0,2 1 0,-1 0 1,-3 3-1</inkml:trace>
+  <inkml:trace contextRef="#ctx0" brushRef="#br0" timeOffset="3641.21">1680 0 10085,'0'0'10775,"12"0"-10281,44 2-223,69 10-1,-125-12-271,1 0-1,-1 1 1,1-1-1,0 0 0,-1 0 1,1 0-1,-1 0 1,1 0-1,-1 1 0,1-1 1,-1 0-1,1 0 0,-1 1 1,0-1-1,1 0 1,-1 1-1,1-1 0,-1 1 1,0-1-1,1 0 1,-1 1-1,0-1 0,1 1 1,-1-1-1,0 1 1,0-1-1,0 1 0,1-1 1,-1 1-1,0-1 1,0 1-1,0-1 0,0 1 1,0 0-1,0-1 1,0 1-1,0-1 0,0 1 1,0-1-1,0 1 1,0-1-1,-1 1 0,1-1 1,0 1-1,0-1 1,0 1-1,-1-1 0,1 1 1,0-1-1,-1 1 0,1-1 1,0 0-1,-1 1 1,1-1-1,-1 1 0,1-1 1,0 0-1,-1 0 1,1 1-1,-2-1 0,-26 25-22,-110 58-248,137-82 252,-1-1 0,1 1 0,-1 0 0,1 0 1,-1 0-1,1 0 0,0 0 0,-1 0 1,1 0-1,0 0 0,0 1 0,0-1 1,0 0-1,-1 3 0,2-4 20,0 1 1,0-1-1,0 1 1,0-1-1,0 0 0,1 1 1,-1-1-1,0 1 0,0-1 1,1 0-1,-1 1 1,0-1-1,1 0 0,-1 1 1,0-1-1,1 0 0,-1 0 1,0 1-1,1-1 0,-1 0 1,1 0-1,-1 0 1,0 1-1,1-1 0,-1 0 1,1 0-1,-1 0 0,1 0 1,-1 0-1,1 0 1,0 0-1,57 2 391,-46-2-311,-2 0-37,1-1-18,0 1-1,-1 1 0,1 0 1,-1 0-1,11 3 1,-19-3-18,1 0-1,-1-1 1,0 1 0,0 0 0,0 0 0,0 0 0,-1 0 0,1 1 0,0-1 0,0 0 0,-1 1 0,1 0 0,0-1 0,-1 1 0,0 0 0,1-1 0,-1 1 0,0 0-1,0 0 1,0 0 0,0 0 0,0 0 0,-1 0 0,1 1 0,-1-1 0,1 0 0,-1 0 0,0 0 0,0 5 0,1 3 161,-2 1 0,1 0 0,-2-1-1,1 1 1,-1-1 0,-1 0 0,0 0 0,0 0 0,-10 19 0,10-25-99,0 1 0,0-1 0,0 1-1,-1-1 1,0 0 0,0 0 0,0-1 0,-1 1-1,1-1 1,-1 0 0,0 0 0,1 0 0,-1-1 0,-1 0-1,1 0 1,0 0 0,0-1 0,-1 1 0,1-1 0,-1-1-1,-5 1 1,7 0-65,0-1-1,-1 0 1,1 0-1,0 0 1,0 0 0,0-1-1,0 1 1,0-1-1,0 0 1,0-1-1,0 1 1,0-1-1,0 0 1,1 1-1,-1-2 1,1 1 0,-5-3-1,4 1-245,1 0 0,-1-1-1,1 1 1,0-1 0,0 1 0,1-1 0,-1 0 0,1 0-1,0 0 1,0 0 0,1-1 0,-1 1 0,0-6-1,-2-28-4602,3 3-3361</inkml:trace>
+</inkml:ink>
+</file>
+
+<file path=word/ink/ink129.xml><?xml version="1.0" encoding="utf-8"?>
+<inkml:ink xmlns:inkml="http://www.w3.org/2003/InkML">
+  <inkml:definitions>
+    <inkml:context xml:id="ctx0">
+      <inkml:inkSource xml:id="inkSrc0">
+        <inkml:traceFormat>
+          <inkml:channel name="X" type="integer" min="-2.14748E9" max="2.14748E9" units="cm"/>
+          <inkml:channel name="Y" type="integer" min="-2.14748E9" max="2.14748E9" units="cm"/>
+          <inkml:channel name="F" type="integer" max="32767" units="dev"/>
+        </inkml:traceFormat>
+        <inkml:channelProperties>
+          <inkml:channelProperty channel="X" name="resolution" value="1000" units="1/cm"/>
+          <inkml:channelProperty channel="Y" name="resolution" value="1000" units="1/cm"/>
+          <inkml:channelProperty channel="F" name="resolution" value="0" units="1/dev"/>
+        </inkml:channelProperties>
+      </inkml:inkSource>
+      <inkml:timestamp xml:id="ts0" timeString="2023-08-05T06:04:45.796"/>
+    </inkml:context>
+    <inkml:brush xml:id="br0">
+      <inkml:brushProperty name="width" value="0.05" units="cm"/>
+      <inkml:brushProperty name="height" value="0.05" units="cm"/>
+    </inkml:brush>
+  </inkml:definitions>
+  <inkml:trace contextRef="#ctx0" brushRef="#br0">152 156 9204,'0'0'2076,"1"-17"-379,4-56-19,-5 70-1573,0 1 0,1-1 1,-1 1-1,0 0 0,0-1 0,-1 1 1,1-1-1,0 1 0,-1 0 0,0-1 1,1 1-1,-1 0 0,0-1 1,0 1-1,0 0 0,0 0 0,-1 0 1,1 0-1,-1 0 0,1 0 1,-1 0-1,0 1 0,1-1 0,-1 1 1,0-1-1,0 1 0,0-1 0,0 1 1,0 0-1,-1 0 0,-3-1 1,3 1-10,0 1 1,0 0 0,0 0 0,0 0 0,0 0 0,0 0 0,0 1 0,0-1 0,0 1-1,1 0 1,-1 0 0,0 0 0,0 0 0,1 1 0,-1-1 0,1 1 0,-1-1-1,1 1 1,-1 0 0,1 0 0,0 0 0,-3 3 0,-2 5-66,1 0-1,0 0 1,1 0 0,0 1-1,0 0 1,1 0 0,0 0-1,1 0 1,0 0 0,1 1-1,1 0 1,0-1 0,0 1-1,1 0 1,0 0 0,1-1 0,3 13-1,-3-20-35,1-1 0,0 0-1,0 0 1,0 0 0,0 0 0,1 0-1,-1 0 1,1 0 0,0-1 0,0 1 0,0-1-1,0 0 1,0 0 0,0 0 0,1 0-1,-1 0 1,1-1 0,-1 0 0,1 0-1,-1 0 1,1 0 0,0 0 0,0-1-1,-1 1 1,1-1 0,0 0 0,0 0-1,5-1 1,-7 0 6,-1 0-1,0 1 1,0-1-1,0 0 1,0 1-1,1-1 1,-1 0 0,0 0-1,-1 0 1,1 0-1,0 0 1,0 0-1,0 0 1,0 0-1,-1 0 1,1 0-1,-1-1 1,1 1 0,-1 0-1,1-3 1,9-35 19,-4 17 1,-5 18 1,0 1-1,0-1 0,1 1 0,0 0 0,0 0 0,0 0 0,0 0 0,0 0 0,0 0 0,1 0 0,0 0 0,-1 1 0,1 0 0,0-1 0,0 1 0,0 0 0,1 1 0,-1-1 0,0 0 0,7-1 0,-7 2 23,-1 1 0,1 0 0,0-1-1,0 1 1,0 0 0,0 0 0,0 1 0,0-1 0,0 1-1,0-1 1,0 1 0,0 0 0,-1 0 0,1 0-1,0 1 1,0-1 0,-1 1 0,1-1 0,-1 1 0,0 0-1,1 0 1,-1 0 0,0 0 0,0 0 0,0 1-1,2 2 1,-1 0-145,-1-1-1,1 1 1,-1 0 0,1 0-1,-1 0 1,-1 0 0,1 0-1,-1 0 1,0 0-1,0 1 1,0-1 0,-1 0-1,1 1 1,-2 7 0</inkml:trace>
+</inkml:ink>
+</file>
+
 <file path=word/ink/ink13.xml><?xml version="1.0" encoding="utf-8"?>
 <inkml:ink xmlns:inkml="http://www.w3.org/2003/InkML">
   <inkml:definitions>
@@ -7724,6 +10963,276 @@
   <inkml:trace contextRef="#ctx0" brushRef="#br0">52 13 7187,'0'0'11008,"0"-13"-6654,11 165-803,-11-151-3547,-1 0-1,1 0 1,1 0 0,-1 0 0,0 0-1,0 0 1,0 0 0,0 0 0,1 0-1,-1 0 1,0 0 0,1 0-1,-1 0 1,1 0 0,-1 0 0,1 0-1,0-1 1,-1 1 0,1 0 0,0 0-1,0-1 1,-1 1 0,1 0 0,0-1-1,0 1 1,0-1 0,0 1 0,0-1-1,0 1 1,0-1 0,0 0-1,0 1 1,0-1 0,0 0 0,0 0-1,0 0 1,0 0 0,0 0 0,0 0-1,0 0 1,0 0 0,0 0 0,0 0-1,0-1 1,0 1 0,0 0-1,0-1 1,0 1 0,0 0 0,0-1-1,0 0 1,0 0 0,10-4 28,-1-1 0,-1 0 0,16-13 0,-16 12-49,-5 1-315</inkml:trace>
   <inkml:trace contextRef="#ctx0" brushRef="#br0" timeOffset="343.65">52 12 6787</inkml:trace>
   <inkml:trace contextRef="#ctx0" brushRef="#br0" timeOffset="344.65">52 12 6787,'-51'10'4242,"51"-7"-2113,0 0 512,13 0-864,3-3 176,0 0-448,0 0-417,3 0-271,-6 0-337,-2 0-256,-1 0-224,-2 0-16,-5 0-769,0 0-1247</inkml:trace>
+</inkml:ink>
+</file>
+
+<file path=word/ink/ink130.xml><?xml version="1.0" encoding="utf-8"?>
+<inkml:ink xmlns:inkml="http://www.w3.org/2003/InkML">
+  <inkml:definitions>
+    <inkml:context xml:id="ctx0">
+      <inkml:inkSource xml:id="inkSrc0">
+        <inkml:traceFormat>
+          <inkml:channel name="X" type="integer" min="-2.14748E9" max="2.14748E9" units="cm"/>
+          <inkml:channel name="Y" type="integer" min="-2.14748E9" max="2.14748E9" units="cm"/>
+          <inkml:channel name="F" type="integer" max="32767" units="dev"/>
+        </inkml:traceFormat>
+        <inkml:channelProperties>
+          <inkml:channelProperty channel="X" name="resolution" value="1000" units="1/cm"/>
+          <inkml:channelProperty channel="Y" name="resolution" value="1000" units="1/cm"/>
+          <inkml:channelProperty channel="F" name="resolution" value="0" units="1/dev"/>
+        </inkml:channelProperties>
+      </inkml:inkSource>
+      <inkml:timestamp xml:id="ts0" timeString="2023-08-05T06:04:40.528"/>
+    </inkml:context>
+    <inkml:brush xml:id="br0">
+      <inkml:brushProperty name="width" value="0.05" units="cm"/>
+      <inkml:brushProperty name="height" value="0.05" units="cm"/>
+    </inkml:brush>
+  </inkml:definitions>
+  <inkml:trace contextRef="#ctx0" brushRef="#br0">62 1 6211,'0'0'13889,"-4"21"-12390,-9 70-368,12-88-1077,1 1 0,-1-1 0,1 1 0,0-1 0,0 0 0,0 1 0,1-1 0,-1 0 0,1 1 0,-1-1 0,1 0 0,0 0 0,1 1 0,-1-1 0,0 0 0,1 0 0,0 0 0,0-1 0,0 1 0,0 0 0,0-1 0,0 1 0,1-1 0,-1 0 0,4 3 0,2-1-33,0-1 0,1 0 0,-1 0 0,1-1 0,-1 0 0,1 0 0,13 0 0,-16-1-19,1-1 0,-1 1 0,0 0-1,0 0 1,1 1 0,-1 0 0,0 0 0,0 0 0,-1 1 0,9 4 0,-13-5 3,0-1 1,0 1-1,0 0 0,0 0 0,0 0 1,0 0-1,0 0 0,-1 0 1,1 0-1,-1 0 0,0 0 0,1 1 1,-1-1-1,0 0 0,0 0 0,0 0 1,0 0-1,-1 0 0,1 0 0,-1 1 1,1-1-1,-1 0 0,0 0 1,0 0-1,1 0 0,-1 0 0,-1-1 1,1 1-1,0 0 0,0 0 0,-1-1 1,1 1-1,-1-1 0,1 1 0,-1-1 1,0 0-1,0 1 0,-3 1 1,-7 1 243,1 0 0,-1 0 0,-1-1 0,1-1 0,0 0 0,0-1 0,-1 0 0,1 0 0,-1-2 0,1 1 0,-24-6 0,34 6-243,0-1 0,0 0 0,0 1 0,0-1 0,0 0 0,0 0 0,0 0 0,0 0 0,0-1 1,1 1-1,-1-1 0,0 1 0,1-1 0,-1 1 0,1-1 0,0 0 0,-1 0 0,1 1 0,0-1 1,-1-4-1,0 1-715,0-1 0,1 0 0,0 0 0,0 0 0,0 1 0,1-12 0,0-5-6462</inkml:trace>
+</inkml:ink>
+</file>
+
+<file path=word/ink/ink131.xml><?xml version="1.0" encoding="utf-8"?>
+<inkml:ink xmlns:inkml="http://www.w3.org/2003/InkML">
+  <inkml:definitions>
+    <inkml:context xml:id="ctx0">
+      <inkml:inkSource xml:id="inkSrc0">
+        <inkml:traceFormat>
+          <inkml:channel name="X" type="integer" min="-2.14748E9" max="2.14748E9" units="cm"/>
+          <inkml:channel name="Y" type="integer" min="-2.14748E9" max="2.14748E9" units="cm"/>
+          <inkml:channel name="F" type="integer" max="32767" units="dev"/>
+        </inkml:traceFormat>
+        <inkml:channelProperties>
+          <inkml:channelProperty channel="X" name="resolution" value="1000" units="1/cm"/>
+          <inkml:channelProperty channel="Y" name="resolution" value="1000" units="1/cm"/>
+          <inkml:channelProperty channel="F" name="resolution" value="0" units="1/dev"/>
+        </inkml:channelProperties>
+      </inkml:inkSource>
+      <inkml:timestamp xml:id="ts0" timeString="2023-08-05T06:04:40.196"/>
+    </inkml:context>
+    <inkml:brush xml:id="br0">
+      <inkml:brushProperty name="width" value="0.05" units="cm"/>
+      <inkml:brushProperty name="height" value="0.05" units="cm"/>
+    </inkml:brush>
+  </inkml:definitions>
+  <inkml:trace contextRef="#ctx0" brushRef="#br0">93 1 10981,'0'0'9282,"-14"23"-8962,-45 75-259,56-93-73,0-1-1,1 1 1,0 0-1,0 0 1,0 0-1,1 0 1,0 0 0,0 0-1,0 1 1,0-1-1,1 0 1,0 0-1,1 10 1,0-5-83,-1-8 54,0 0 1,1-1 0,-1 1-1,1 0 1,-1 0 0,1 0-1,0 0 1,0-1 0,-1 1-1,1 0 1,1-1 0,-1 1 0,0-1-1,0 1 1,1-1 0,-1 1-1,0-1 1,1 0 0,-1 0-1,1 0 1,0 0 0,-1 0-1,1 0 1,0 0 0,0-1-1,0 1 1,-1 0 0,1-1-1,0 0 1,0 1 0,0-1 0,0 0-1,0 0 1,0 0 0,0 0-1,0 0 1,2-1 0,0 1 15,0 0 0,0-1 0,-1 0 0,1 0 0,0 0 0,0 0 0,0 0 0,-1-1 0,1 1 0,-1-1 0,1 0 0,-1 0 0,0-1 0,0 1 0,0-1 0,0 1 0,0-1 0,2-3 0,2-7 82,-2 0-1,0 0 0,0 0 0,-2-1 0,1 0 0,-2 0 0,0 0 0,1-21 0,-1 12 461,-2 22-444,0 0-1,0 0 1,0 0-1,0 0 1,1 0 0,-1 0-1,0-1 1,0 1-1,1 0 1,-1 0 0,1 0-1,-1 1 1,1-1-1,-1 0 1,1 0-1,0 0 1,0-1 0,11 5 1116,8 26-227,-13-6-761,-1 1 0,4 34 0,2 6-1236,-12-63 816,0 1-1,0-1 1,0 0 0,1 1 0,-1-1 0,0 0 0,1 0 0,-1 1 0,1-1 0,0 0 0,-1 0 0,1 0-1,0 0 1,0 0 0,0 0 0,-1 0 0,1 0 0,0 0 0,0 0 0,1 0 0,-1-1 0,0 1 0,0 0-1,0-1 1,0 1 0,1-1 0,-1 1 0,0-1 0,0 0 0,1 1 0,-1-1 0,2 0 0,21 1-8036</inkml:trace>
+</inkml:ink>
+</file>
+
+<file path=word/ink/ink132.xml><?xml version="1.0" encoding="utf-8"?>
+<inkml:ink xmlns:inkml="http://www.w3.org/2003/InkML">
+  <inkml:definitions>
+    <inkml:context xml:id="ctx0">
+      <inkml:inkSource xml:id="inkSrc0">
+        <inkml:traceFormat>
+          <inkml:channel name="X" type="integer" min="-2.14748E9" max="2.14748E9" units="cm"/>
+          <inkml:channel name="Y" type="integer" min="-2.14748E9" max="2.14748E9" units="cm"/>
+          <inkml:channel name="F" type="integer" max="32767" units="dev"/>
+        </inkml:traceFormat>
+        <inkml:channelProperties>
+          <inkml:channelProperty channel="X" name="resolution" value="1000" units="1/cm"/>
+          <inkml:channelProperty channel="Y" name="resolution" value="1000" units="1/cm"/>
+          <inkml:channelProperty channel="F" name="resolution" value="0" units="1/dev"/>
+        </inkml:channelProperties>
+      </inkml:inkSource>
+      <inkml:timestamp xml:id="ts0" timeString="2023-08-05T06:04:39.826"/>
+    </inkml:context>
+    <inkml:brush xml:id="br0">
+      <inkml:brushProperty name="width" value="0.05" units="cm"/>
+      <inkml:brushProperty name="height" value="0.05" units="cm"/>
+    </inkml:brush>
+  </inkml:definitions>
+  <inkml:trace contextRef="#ctx0" brushRef="#br0">14 1 11269,'0'19'2009,"1"55"-559,-16 376 294,26-462-2551,3-14 827,-7 4 243,0 0 0,-2 0 0,-1-1 0,3-30 0,-4 25 725,1 0 0,8-28 0,-12 55-953,0 0 0,0 0 0,1 0 1,-1 0-1,0 0 0,1 0 0,-1 0 0,1 1 0,-1-1 1,1 0-1,-1 0 0,1 0 0,-1 1 0,1-1 1,0 0-1,0 1 0,-1-1 0,1 0 0,0 1 0,0-1 1,0 1-1,-1-1 0,1 1 0,0 0 0,0-1 1,0 1-1,0 0 0,0 0 0,0-1 0,0 1 0,0 0 1,0 0-1,0 0 0,0 0 0,0 0 0,0 0 0,0 1 1,0-1-1,0 0 0,0 0 0,-1 1 0,1-1 1,0 1-1,0-1 0,0 1 0,0-1 0,0 1 0,-1-1 1,1 1-1,0 0 0,-1-1 0,1 1 0,0 0 1,-1 0-1,1-1 0,-1 1 0,1 0 0,0 2 0,8 13-133,0 0 0,-1 1 0,-1 0 0,-1 0-1,0 1 1,-1-1 0,4 35 0,9 27-5487,-4-45-1008</inkml:trace>
+</inkml:ink>
+</file>
+
+<file path=word/ink/ink133.xml><?xml version="1.0" encoding="utf-8"?>
+<inkml:ink xmlns:inkml="http://www.w3.org/2003/InkML">
+  <inkml:definitions>
+    <inkml:context xml:id="ctx0">
+      <inkml:inkSource xml:id="inkSrc0">
+        <inkml:traceFormat>
+          <inkml:channel name="X" type="integer" min="-2.14748E9" max="2.14748E9" units="cm"/>
+          <inkml:channel name="Y" type="integer" min="-2.14748E9" max="2.14748E9" units="cm"/>
+          <inkml:channel name="F" type="integer" max="32767" units="dev"/>
+        </inkml:traceFormat>
+        <inkml:channelProperties>
+          <inkml:channelProperty channel="X" name="resolution" value="1000" units="1/cm"/>
+          <inkml:channelProperty channel="Y" name="resolution" value="1000" units="1/cm"/>
+          <inkml:channelProperty channel="F" name="resolution" value="0" units="1/dev"/>
+        </inkml:channelProperties>
+      </inkml:inkSource>
+      <inkml:timestamp xml:id="ts0" timeString="2023-08-05T06:04:39.494"/>
+    </inkml:context>
+    <inkml:brush xml:id="br0">
+      <inkml:brushProperty name="width" value="0.05" units="cm"/>
+      <inkml:brushProperty name="height" value="0.05" units="cm"/>
+    </inkml:brush>
+  </inkml:definitions>
+  <inkml:trace contextRef="#ctx0" brushRef="#br0">0 72 11221,'0'0'8452,"139"-23"-7380,-88 23-751,3-4-321,-3-5-48,0-4-2337,4-9-2866</inkml:trace>
+</inkml:ink>
+</file>
+
+<file path=word/ink/ink134.xml><?xml version="1.0" encoding="utf-8"?>
+<inkml:ink xmlns:inkml="http://www.w3.org/2003/InkML">
+  <inkml:definitions>
+    <inkml:context xml:id="ctx0">
+      <inkml:inkSource xml:id="inkSrc0">
+        <inkml:traceFormat>
+          <inkml:channel name="X" type="integer" min="-2.14748E9" max="2.14748E9" units="cm"/>
+          <inkml:channel name="Y" type="integer" min="-2.14748E9" max="2.14748E9" units="cm"/>
+          <inkml:channel name="F" type="integer" max="32767" units="dev"/>
+        </inkml:traceFormat>
+        <inkml:channelProperties>
+          <inkml:channelProperty channel="X" name="resolution" value="1000" units="1/cm"/>
+          <inkml:channelProperty channel="Y" name="resolution" value="1000" units="1/cm"/>
+          <inkml:channelProperty channel="F" name="resolution" value="0" units="1/dev"/>
+        </inkml:channelProperties>
+      </inkml:inkSource>
+      <inkml:timestamp xml:id="ts0" timeString="2023-08-05T06:04:39.161"/>
+    </inkml:context>
+    <inkml:brush xml:id="br0">
+      <inkml:brushProperty name="width" value="0.05" units="cm"/>
+      <inkml:brushProperty name="height" value="0.05" units="cm"/>
+    </inkml:brush>
+  </inkml:definitions>
+  <inkml:trace contextRef="#ctx0" brushRef="#br0">1 1 7283,'0'0'12902,"3"120"-11061,-3-67-800,0 0-561,7-4-384,4-4-96,0-10-336,0-8-801,-3-14-1104,-8-4-1072</inkml:trace>
+</inkml:ink>
+</file>
+
+<file path=word/ink/ink135.xml><?xml version="1.0" encoding="utf-8"?>
+<inkml:ink xmlns:inkml="http://www.w3.org/2003/InkML">
+  <inkml:definitions>
+    <inkml:context xml:id="ctx0">
+      <inkml:inkSource xml:id="inkSrc0">
+        <inkml:traceFormat>
+          <inkml:channel name="X" type="integer" min="-2.14748E9" max="2.14748E9" units="cm"/>
+          <inkml:channel name="Y" type="integer" min="-2.14748E9" max="2.14748E9" units="cm"/>
+          <inkml:channel name="F" type="integer" max="32767" units="dev"/>
+        </inkml:traceFormat>
+        <inkml:channelProperties>
+          <inkml:channelProperty channel="X" name="resolution" value="1000" units="1/cm"/>
+          <inkml:channelProperty channel="Y" name="resolution" value="1000" units="1/cm"/>
+          <inkml:channelProperty channel="F" name="resolution" value="0" units="1/dev"/>
+        </inkml:channelProperties>
+      </inkml:inkSource>
+      <inkml:timestamp xml:id="ts0" timeString="2023-08-05T06:04:38.823"/>
+    </inkml:context>
+    <inkml:brush xml:id="br0">
+      <inkml:brushProperty name="width" value="0.05" units="cm"/>
+      <inkml:brushProperty name="height" value="0.05" units="cm"/>
+    </inkml:brush>
+  </inkml:definitions>
+  <inkml:trace contextRef="#ctx0" brushRef="#br0">4 0 10981,'0'0'5843,"0"120"-3762,0-62-465,0 4-511,0-4-561,-4-9-480,4-18-64,0-22-1360,8-27-8181</inkml:trace>
+</inkml:ink>
+</file>
+
+<file path=word/ink/ink136.xml><?xml version="1.0" encoding="utf-8"?>
+<inkml:ink xmlns:inkml="http://www.w3.org/2003/InkML">
+  <inkml:definitions>
+    <inkml:context xml:id="ctx0">
+      <inkml:inkSource xml:id="inkSrc0">
+        <inkml:traceFormat>
+          <inkml:channel name="X" type="integer" min="-2.14748E9" max="2.14748E9" units="cm"/>
+          <inkml:channel name="Y" type="integer" min="-2.14748E9" max="2.14748E9" units="cm"/>
+          <inkml:channel name="F" type="integer" max="32767" units="dev"/>
+        </inkml:traceFormat>
+        <inkml:channelProperties>
+          <inkml:channelProperty channel="X" name="resolution" value="1000" units="1/cm"/>
+          <inkml:channelProperty channel="Y" name="resolution" value="1000" units="1/cm"/>
+          <inkml:channelProperty channel="F" name="resolution" value="0" units="1/dev"/>
+        </inkml:channelProperties>
+      </inkml:inkSource>
+      <inkml:timestamp xml:id="ts0" timeString="2023-08-05T06:04:38.491"/>
+    </inkml:context>
+    <inkml:brush xml:id="br0">
+      <inkml:brushProperty name="width" value="0.05" units="cm"/>
+      <inkml:brushProperty name="height" value="0.05" units="cm"/>
+    </inkml:brush>
+  </inkml:definitions>
+  <inkml:trace contextRef="#ctx0" brushRef="#br0">48 0 10917,'0'0'10559,"-3"9"-9718,1-4-721,1-3-101,0-1 1,0 0-1,1 1 1,-1-1-1,0 0 1,1 1-1,-1-1 1,1 1-1,0-1 1,-1 1-1,1-1 1,0 1-1,0-1 0,0 1 1,0-1-1,0 1 1,0-1-1,1 1 1,-1-1-1,0 0 1,1 1-1,-1-1 1,1 1-1,-1-1 1,1 0-1,0 1 1,0-1-1,0 0 1,-1 0-1,1 1 1,0-1-1,0 0 1,1 0-1,-1 0 1,0 0-1,0 0 0,0-1 1,1 1-1,1 1 1,12 4 27,0 1-1,0 0 1,0 1 0,24 19-1,-34-23-44,-1 0-1,0 0 1,0 1 0,0-1-1,-1 1 1,0 0-1,0 0 1,0 0-1,0 0 1,-1 1 0,0-1-1,0 1 1,0 0-1,-1-1 1,0 1-1,0 0 1,0 10-1,0 5 55,1 57 100,-3-73-89,1-1 0,0 1-1,-1-1 1,0 1 0,0-1 0,-1 1 0,1-1 0,-1 1-1,0-1 1,0 0 0,0 0 0,-1 0 0,-3 5 0,4-8 13,-1 1 1,1-1-1,0 0 1,0 0-1,-1 0 1,1 0 0,-1 0-1,1-1 1,-1 1-1,1-1 1,-1 0 0,1 0-1,-1 0 1,0 0-1,1 0 1,-1 0-1,1 0 1,-4-2 0,-1 1 134,1 0 1,0-1 0,-1 0-1,1 0 1,-11-6 0,12 4-175,-1 0 1,0 0-1,1 0 0,0-1 1,0 0-1,0 0 0,1 0 1,0 0-1,0-1 1,0 0-1,0 0 0,1 0 1,0 0-1,-3-11 0,-6-39-1551,10-3-3472,2 23-2510</inkml:trace>
+</inkml:ink>
+</file>
+
+<file path=word/ink/ink137.xml><?xml version="1.0" encoding="utf-8"?>
+<inkml:ink xmlns:inkml="http://www.w3.org/2003/InkML">
+  <inkml:definitions>
+    <inkml:context xml:id="ctx0">
+      <inkml:inkSource xml:id="inkSrc0">
+        <inkml:traceFormat>
+          <inkml:channel name="X" type="integer" min="-2.14748E9" max="2.14748E9" units="cm"/>
+          <inkml:channel name="Y" type="integer" min="-2.14748E9" max="2.14748E9" units="cm"/>
+          <inkml:channel name="F" type="integer" max="32767" units="dev"/>
+        </inkml:traceFormat>
+        <inkml:channelProperties>
+          <inkml:channelProperty channel="X" name="resolution" value="1000" units="1/cm"/>
+          <inkml:channelProperty channel="Y" name="resolution" value="1000" units="1/cm"/>
+          <inkml:channelProperty channel="F" name="resolution" value="0" units="1/dev"/>
+        </inkml:channelProperties>
+      </inkml:inkSource>
+      <inkml:timestamp xml:id="ts0" timeString="2023-08-05T06:04:38.159"/>
+    </inkml:context>
+    <inkml:brush xml:id="br0">
+      <inkml:brushProperty name="width" value="0.05" units="cm"/>
+      <inkml:brushProperty name="height" value="0.05" units="cm"/>
+    </inkml:brush>
+  </inkml:definitions>
+  <inkml:trace contextRef="#ctx0" brushRef="#br0">0 41 9476,'0'0'10661,"2"17"-10477,-1 7-164,2 0 0,0-1-1,2 1 1,1-1 0,0 0-1,2 0 1,17 34 0,-25-56-24,0 0 1,1 0-1,-1 0 0,1 0 1,-1 0-1,1 0 1,0-1-1,-1 1 1,1 0-1,0 0 1,-1-1-1,1 1 0,0 0 1,0-1-1,0 1 1,-1-1-1,1 1 1,0-1-1,0 1 0,0-1 1,0 1-1,0-1 1,0 0-1,0 0 1,0 0-1,0 0 1,0 1-1,0-1 0,0 0 1,0-1-1,0 1 1,0 0-1,0 0 1,0 0-1,0-1 0,0 1 1,0 0-1,0-1 1,0 1-1,0-1 1,0 1-1,0-1 1,-1 1-1,1-1 0,0 0 1,0 1-1,-1-1 1,1 0-1,0 0 1,-1 1-1,2-3 0,4-5 72,-1 0 0,1 0-1,-2-1 1,6-10 0,-8 15 13,13-32 1090,16-59-1,-26 76-616,-5 18-522,1-1-1,-1 1 1,0 0 0,0 0-1,0 0 1,1-1 0,-1 1-1,1 0 1,-1 0 0,1 0-1,-1 0 1,1 0 0,0-1-1,0 1 1,-1 1 0,1-1-1,0 0 1,0 0 0,0 0-1,0 0 1,0 0 0,0 1-1,0-1 1,0 1 0,1-1-1,-1 1 1,0-1-1,0 1 1,0-1 0,1 1-1,1 0 1,-1 0-11,0 1 0,1 0 1,-1 0-1,1 1 0,-1-1 0,0 0 0,0 1 1,0-1-1,0 1 0,0 0 0,0 0 0,0-1 1,3 6-1,6 8-36,1 2 0,14 28 0,-19-30-88,20 35-794,-26-48 857,0 0 1,1-1-1,-1 1 0,1 0 1,-1 0-1,1-1 0,0 1 1,-1-1-1,1 0 0,0 1 1,0-1-1,0 0 0,0 0 1,0 0-1,0 0 1,0 0-1,0-1 0,0 1 1,4 0-1,-5-2 38,0 1 0,1-1 1,-1 1-1,0-1 0,0 0 0,0 1 0,0-1 1,0 0-1,0 0 0,0 1 0,0-1 0,-1 0 1,1 0-1,0 0 0,0 0 0,-1 0 0,1-1 1,-1 1-1,1 0 0,-1 0 0,1 0 0,0-3 1,8-27 71,-9 31-70,3-20 293,-1 1 0,0-36 0,0-5 45,5 36-937,8 16-3327,2 8-1725</inkml:trace>
+</inkml:ink>
+</file>
+
+<file path=word/ink/ink138.xml><?xml version="1.0" encoding="utf-8"?>
+<inkml:ink xmlns:inkml="http://www.w3.org/2003/InkML">
+  <inkml:definitions>
+    <inkml:context xml:id="ctx0">
+      <inkml:inkSource xml:id="inkSrc0">
+        <inkml:traceFormat>
+          <inkml:channel name="X" type="integer" min="-2.14748E9" max="2.14748E9" units="cm"/>
+          <inkml:channel name="Y" type="integer" min="-2.14748E9" max="2.14748E9" units="cm"/>
+          <inkml:channel name="F" type="integer" max="32767" units="dev"/>
+        </inkml:traceFormat>
+        <inkml:channelProperties>
+          <inkml:channelProperty channel="X" name="resolution" value="1000" units="1/cm"/>
+          <inkml:channelProperty channel="Y" name="resolution" value="1000" units="1/cm"/>
+          <inkml:channelProperty channel="F" name="resolution" value="0" units="1/dev"/>
+        </inkml:channelProperties>
+      </inkml:inkSource>
+      <inkml:timestamp xml:id="ts0" timeString="2023-08-05T06:04:37.735"/>
+    </inkml:context>
+    <inkml:brush xml:id="br0">
+      <inkml:brushProperty name="width" value="0.05" units="cm"/>
+      <inkml:brushProperty name="height" value="0.05" units="cm"/>
+    </inkml:brush>
+  </inkml:definitions>
+  <inkml:trace contextRef="#ctx0" brushRef="#br0">104 1 6755,'0'0'5888,"-4"24"-2644,0-3-2663,-2 0 32,2 0-1,1 1 1,0-1-1,2 1 1,0 0 0,4 37-1,-2-56-605,0 0 0,0 0 0,0 0 0,1-1-1,-1 1 1,1 0 0,-1-1 0,1 1 0,0-1 0,0 1 0,0-1-1,0 0 1,1 0 0,-1 0 0,1 0 0,-1 0 0,1-1 0,-1 1-1,1-1 1,0 0 0,0 1 0,0-1 0,0-1 0,0 1-1,0 0 1,0-1 0,0 1 0,0-1 0,6 0 0,-5 0-33,-1 0 0,1 0 0,-1-1 0,1 1 0,-1-1 0,1 1 0,-1-1 0,1-1 0,-1 1 0,1 0 0,-1-1 0,0 1 0,0-1 0,0 0 0,0 0 0,0 0 0,0-1 0,-1 1 0,1-1 0,-1 1 0,0-1 0,1 0 1,-1 0-1,0 0 0,1-4 0,-1 1 29,0 0 0,-1 0 0,1-1 0,-2 1 0,1 0 0,-1 0 0,0-1 0,0 1 0,0 0 0,-1-1 0,0 1 1,0 0-1,-1 0 0,0 0 0,0 0 0,0 0 0,-1 0 0,0 1 0,0-1 0,0 1 0,-1 0 0,0 0 0,0 0 0,-8-8 0,3 5 85,1 0-1,-2 0 0,1 1 1,-1 0-1,0 1 0,-1 0 0,1 1 1,-1 0-1,0 0 0,0 1 0,-1 1 1,-17-3-1,28 5-86,-1 1-1,1-1 1,-1 1 0,1 0 0,-1 0 0,1 0 0,-1 0-1,1 0 1,0 0 0,-1 1 0,1-1 0,-1 0-1,1 1 1,-1-1 0,1 1 0,0-1 0,-1 1-1,1 0 1,0-1 0,0 1 0,-1 0 0,1 0 0,0 0-1,0 0 1,0 0 0,0 0 0,0 0 0,0 1-1,0-1 1,1 0 0,-1 0 0,0 1 0,1-1-1,-1 0 1,1 1 0,-1-1 0,1 1 0,0-1 0,0 1-1,-1-1 1,1 1 0,0-1 0,0 1 0,1 1-1,-1 1-231,0-1 0,1 1 0,-1 0 0,1-1 0,0 1-1,0-1 1,1 1 0,-1-1 0,1 1 0,-1-1 0,1 0-1,0 0 1,0 0 0,1 0 0,-1 0 0,0 0-1,5 3 1,34 16-4800</inkml:trace>
+</inkml:ink>
+</file>
+
+<file path=word/ink/ink139.xml><?xml version="1.0" encoding="utf-8"?>
+<inkml:ink xmlns:inkml="http://www.w3.org/2003/InkML">
+  <inkml:definitions>
+    <inkml:context xml:id="ctx0">
+      <inkml:inkSource xml:id="inkSrc0">
+        <inkml:traceFormat>
+          <inkml:channel name="X" type="integer" min="-2.14748E9" max="2.14748E9" units="cm"/>
+          <inkml:channel name="Y" type="integer" min="-2.14748E9" max="2.14748E9" units="cm"/>
+          <inkml:channel name="F" type="integer" max="32767" units="dev"/>
+        </inkml:traceFormat>
+        <inkml:channelProperties>
+          <inkml:channelProperty channel="X" name="resolution" value="1000" units="1/cm"/>
+          <inkml:channelProperty channel="Y" name="resolution" value="1000" units="1/cm"/>
+          <inkml:channelProperty channel="F" name="resolution" value="0" units="1/dev"/>
+        </inkml:channelProperties>
+      </inkml:inkSource>
+      <inkml:timestamp xml:id="ts0" timeString="2023-08-05T06:04:37.403"/>
+    </inkml:context>
+    <inkml:brush xml:id="br0">
+      <inkml:brushProperty name="width" value="0.05" units="cm"/>
+      <inkml:brushProperty name="height" value="0.05" units="cm"/>
+    </inkml:brush>
+  </inkml:definitions>
+  <inkml:trace contextRef="#ctx0" brushRef="#br0">2 0 10981,'0'0'3535,"0"19"-1497,-2 21-1469,3 1-1,1-1 0,2 0 0,12 51 1,-14-85-576,5 17-140,-1 0-1,-1 1 0,-1-1 1,2 38-1,-6-61 25,0-2-314,-11-158-852,11 143 1286,2-23 166,-1 39-150,-1 0 0,1 0 1,0 0-1,-1 0 1,1 0-1,0 0 1,-1 0-1,1 0 1,0 1-1,0-1 1,0 0-1,0 0 0,0 1 1,0-1-1,0 1 1,0-1-1,0 1 1,0-1-1,0 1 1,0 0-1,0-1 0,0 1 1,0 0-1,1 0 1,-1 0-1,0 0 1,0 0-1,0 0 1,0 0-1,0 0 1,2 1-1,1 0 17,0 0 1,-1 0-1,0 1 1,1 0-1,-1-1 1,0 1-1,1 0 1,-1 1-1,0-1 1,-1 1-1,1-1 1,0 1-1,-1 0 0,0 0 1,1 0-1,-1 0 1,0 0-1,0 1 1,-1-1-1,1 0 1,0 5-1,7 12 213,-2 1-1,6 26 1,20 101 664,-32-146-962,-1-1 1,1 1-1,-1 0 0,1 0 1,0 0-1,0-1 0,0 1 1,0 0-1,0-1 0,0 1 1,0 0-1,0-1 0,0 0 1,4 3-1,-4-3-147,0-1-1,0 0 1,0 1 0,0-1 0,0 0-1,0 0 1,0 1 0,0-1-1,1 0 1,-1 0 0,0 0 0,0-1-1,0 1 1,0 0 0,0 0-1,0-1 1,0 1 0,2-1 0,17-10-5068</inkml:trace>
 </inkml:ink>
 </file>
 
@@ -7757,6 +11266,127 @@
   <inkml:trace contextRef="#ctx0" brushRef="#br0" timeOffset="1541.81">852 53 12966,'0'0'8009,"-2"7"-7155,-6 15-361,1 0 1,2 1-1,0-1 1,1 1-1,1 0 1,1 0 0,2 31-1,1-52-470,0 0 1,0 0-1,0 1 0,0-1 0,0-1 1,1 1-1,-1 0 0,1 0 0,-1 0 1,1-1-1,0 1 0,0-1 1,0 1-1,-1-1 0,1 0 0,1 0 1,-1 0-1,0 0 0,0 0 0,0 0 1,0 0-1,1-1 0,-1 1 0,0-1 1,1 0-1,-1 0 0,0 0 0,3 0 1,-2 0-107,-1 0 1,1 0-1,-1 0 1,1 0-1,-1-1 1,0 1-1,1-1 0,-1 1 1,0-1-1,0 0 1,1 0-1,1-1 1,-3 1-131,0 0 0,0 1 0,-1-1 0,1 0 0,0 1 0,-1-1 0,1 0 0,-1 0 0,1 1-1,-1-1 1,1 0 0,-1 0 0,1 0 0,-1 0 0,0 0 0,1 0 0,-1 0 0,0 0 0,0 0 0,0 0 0,0 0 0,0 0 0,0 0 0,0 0 0,0 1 0,0-1 0,0 0 0,-1-2 0,-1-3-7191</inkml:trace>
   <inkml:trace contextRef="#ctx0" brushRef="#br0" timeOffset="1882.79">755 168 12134,'0'0'8884,"94"-7"-8228,-73 7-384,-3 0-272,-4 0-192,-4 0-945,-2 0-2528,-2 0-4563</inkml:trace>
   <inkml:trace contextRef="#ctx0" brushRef="#br0" timeOffset="1883.79">1139 12 15559,'0'0'8724,"53"81"-7699,-45-45-225,-3-1-96,-5 1-47,0-4-257,-16 1-256,-8-7-144,-2 0-144,-1-3-1201,3-1-2064,8-12-4643</inkml:trace>
+</inkml:ink>
+</file>
+
+<file path=word/ink/ink140.xml><?xml version="1.0" encoding="utf-8"?>
+<inkml:ink xmlns:inkml="http://www.w3.org/2003/InkML">
+  <inkml:definitions>
+    <inkml:context xml:id="ctx0">
+      <inkml:inkSource xml:id="inkSrc0">
+        <inkml:traceFormat>
+          <inkml:channel name="X" type="integer" min="-2.14748E9" max="2.14748E9" units="cm"/>
+          <inkml:channel name="Y" type="integer" min="-2.14748E9" max="2.14748E9" units="cm"/>
+          <inkml:channel name="F" type="integer" max="32767" units="dev"/>
+        </inkml:traceFormat>
+        <inkml:channelProperties>
+          <inkml:channelProperty channel="X" name="resolution" value="1000" units="1/cm"/>
+          <inkml:channelProperty channel="Y" name="resolution" value="1000" units="1/cm"/>
+          <inkml:channelProperty channel="F" name="resolution" value="0" units="1/dev"/>
+        </inkml:channelProperties>
+      </inkml:inkSource>
+      <inkml:timestamp xml:id="ts0" timeString="2023-08-05T06:04:37.056"/>
+    </inkml:context>
+    <inkml:brush xml:id="br0">
+      <inkml:brushProperty name="width" value="0.05" units="cm"/>
+      <inkml:brushProperty name="height" value="0.05" units="cm"/>
+    </inkml:brush>
+  </inkml:definitions>
+  <inkml:trace contextRef="#ctx0" brushRef="#br0">172 0 11701,'0'0'7332,"-16"4"-6572,-50 13 67,65-17-805,1 0 1,-1 0-1,0 0 0,1 1 0,-1-1 0,0 0 1,1 0-1,-1 1 0,1-1 0,-1 0 0,0 1 1,1-1-1,-1 1 0,1-1 0,-1 1 0,1-1 1,-1 1-1,1-1 0,0 1 0,-1-1 1,1 1-1,0 0 0,-1-1 0,1 1 0,0 0 1,0-1-1,0 1 0,-1 0 0,1-1 0,0 1 1,0 0-1,0-1 0,0 1 0,0 0 0,0 0 1,0-1-1,0 1 0,1 0 0,-1-1 1,0 1-1,0 0 0,1-1 0,-1 1 0,0-1 1,1 1-1,-1 0 0,0-1 0,1 1 0,-1-1 1,1 1-1,-1-1 0,1 1 0,0 0 0,29 24 314,-28-24-278,81 50 329,-63-40-384,0 0 0,-1 2 1,0 0-1,17 16 0,-33-26-26,0 0 0,0 0 0,0 0 0,-1 0 0,1 1 0,-1-1 1,0 0-1,0 1 0,0 0 0,-1-1 0,1 1 0,-1 0 0,0 0 0,0 0 0,0 0 1,-1 0-1,1 0 0,-1 0 0,0 0 0,0 0 0,-1 0 0,1 0 0,-1 0 0,1 0 1,-1 0-1,-1 0 0,-1 4 0,1-4 17,0 0 0,-1 0 0,1 0 0,-1 0 0,0-1 1,0 1-1,0-1 0,-1 0 0,1 0 0,-1 0 0,0 0 0,0 0 0,0-1 0,0 0 1,0 0-1,-1 0 0,1 0 0,0-1 0,-1 0 0,0 0 0,1 0 0,-9 1 0,7-2 7,0-1 0,-1 1-1,1-1 1,0-1-1,0 1 1,0-1 0,0 0-1,0 0 1,1 0 0,-1-1-1,1 0 1,-1 0-1,1-1 1,0 1 0,0-1-1,0 0 1,1 0 0,-5-6-1,-7-8-201,0-2 0,1 0 0,-12-22 0,17 25-1085,0-1 0,2 1 0,0-1 0,-7-22 0,6-10-6080</inkml:trace>
+</inkml:ink>
+</file>
+
+<file path=word/ink/ink141.xml><?xml version="1.0" encoding="utf-8"?>
+<inkml:ink xmlns:inkml="http://www.w3.org/2003/InkML">
+  <inkml:definitions>
+    <inkml:context xml:id="ctx0">
+      <inkml:inkSource xml:id="inkSrc0">
+        <inkml:traceFormat>
+          <inkml:channel name="X" type="integer" min="-2.14748E9" max="2.14748E9" units="cm"/>
+          <inkml:channel name="Y" type="integer" min="-2.14748E9" max="2.14748E9" units="cm"/>
+          <inkml:channel name="F" type="integer" max="32767" units="dev"/>
+        </inkml:traceFormat>
+        <inkml:channelProperties>
+          <inkml:channelProperty channel="X" name="resolution" value="1000" units="1/cm"/>
+          <inkml:channelProperty channel="Y" name="resolution" value="1000" units="1/cm"/>
+          <inkml:channelProperty channel="F" name="resolution" value="0" units="1/dev"/>
+        </inkml:channelProperties>
+      </inkml:inkSource>
+      <inkml:timestamp xml:id="ts0" timeString="2023-08-05T06:04:34.696"/>
+    </inkml:context>
+    <inkml:brush xml:id="br0">
+      <inkml:brushProperty name="width" value="0.05" units="cm"/>
+      <inkml:brushProperty name="height" value="0.05" units="cm"/>
+    </inkml:brush>
+  </inkml:definitions>
+  <inkml:trace contextRef="#ctx0" brushRef="#br0">181 24 11301,'0'0'8575,"-11"6"-8324,-36 21 26,45-25-201,1-1 0,-1 1 0,1 0 0,-1 0 0,1-1 0,0 1 1,0 0-1,0 0 0,0 1 0,0-1 0,0 0 0,1 0 0,-1 0 0,1 0 0,-1 1 0,1-1 0,0 0 0,0 1 0,0-1 0,0 0 1,0 0-1,1 1 0,-1-1 0,1 0 0,-1 0 0,1 0 0,0 1 0,0-1 0,0 0 0,0 0 0,0 0 0,0 0 0,1-1 1,1 3-1,7 3-6,1 0 0,0-1 0,0 0 0,0-1 0,1 0 0,-1-1 0,1 0 0,21 3 0,-21-5-83,0 1-1,0 0 1,0 1 0,0 0-1,0 1 1,-1 1-1,0 0 1,0 0-1,13 11 1,-22-15-17,1-1-1,-1 2 1,0-1 0,-1 0-1,1 0 1,0 0 0,-1 1-1,1-1 1,-1 1 0,0 0 0,1-1-1,-1 1 1,-1 0 0,1-1-1,0 1 1,-1 0 0,1 0 0,-1 0-1,0 0 1,0-1 0,0 1-1,0 0 1,-1 0 0,1 0 0,-1 0-1,1-1 1,-1 1 0,0 0-1,0 0 1,-3 3 0,2-1 34,-1-1 0,-1 1 0,1-1-1,-1 0 1,1 0 0,-1 0 0,-1-1 0,1 1 0,0-1 0,-1 0 0,1 0 0,-1 0 0,0-1 0,-9 3-1,-2 0 100,-1-1 0,0 0-1,0-2 1,0 0 0,-1-1-1,1 0 1,0-2 0,-1 0-1,-17-3 1,27 2-72,-1 0-1,1 0 1,1-1 0,-1 0 0,0 0 0,1-1-1,0 0 1,-1 0 0,-7-7 0,11 7-31,0 1 0,0-1 0,1 0 0,-1 0 0,1 0 0,0-1 1,1 1-1,-1-1 0,1 0 0,-1 0 0,1 0 0,1 0 1,-1 0-1,1 0 0,-1-8 0,2 6-33,0 1 1,0 0-1,1-1 0,0 1 1,0 0-1,1 0 1,0 0-1,0 0 0,0 0 1,1 0-1,0 1 0,0-1 1,0 1-1,1-1 1,-1 1-1,1 0 0,1 1 1,-1-1-1,1 1 0,-1 0 1,1 0-1,8-5 1,15-10-1334,1 2 0,59-27 1,-73 37 503,3-1-123,-11 5 252,0 1-1,-1-1 0,1-1 1,-1 1-1,1-1 0,-1 0 1,10-9-1,-16 13 738,0-1-1,0 1 1,0 0 0,0 0-1,0 0 1,1-1 0,-1 1-1,0 0 1,0 0 0,0-1-1,0 1 1,0 0 0,0 0-1,0 0 1,0-1 0,0 1 0,0 0-1,0 0 1,0-1 0,0 1-1,0 0 1,0 0 0,0-1-1,0 1 1,0 0 0,0 0-1,0-1 1,-1 1 0,1 0-1,0 0 1,0 0 0,0-1-1,0 1 1,0 0 0,-1 0 0,1 0-1,0 0 1,0-1 0,0 1-1,-1 0 1,1 0 0,0 0-1,0 0 1,-1 0 0,1 0-1,0 0 1,0-1 0,0 1-1,-1 0 1,1 0 0,0 0 0,0 0-1,-1 0 1,1 0 0,0 0-1,0 0 1,-1 0 0,1 0-1,0 1 1,0-1 0,-1 0-1,1 0 1,-44-3 3138,-50 4 1,33 0-6541,82-1-2565</inkml:trace>
+  <inkml:trace contextRef="#ctx0" brushRef="#br0" timeOffset="432.42">721 96 15143,'0'0'10786,"18"8"-10628,4 3-125,-12-5-28,0-2 0,0 1 0,0-1 1,0 0-1,1-1 0,-1-1 0,1 1 0,12 0 1,-17-2-27,0 0 1,0 0 0,-1 1-1,1 0 1,0 0 0,-1 0-1,1 1 1,-1 0 0,0 0 0,0 0-1,0 1 1,0 0 0,4 4-1,-6-5 30,0 0-1,-1 0 0,1 0 0,-1 1 0,0-1 0,0 1 1,0-1-1,-1 1 0,1 0 0,-1-1 0,0 1 1,0 0-1,0 0 0,0 0 0,-1 0 0,1 0 1,-1 0-1,0 0 0,-1 0 0,1 0 0,-1 4 1,-1-5 44,0-1 0,0 1 0,0-1 1,-1 0-1,1 0 0,0 0 0,-1 0 1,1 0-1,-1 0 0,0-1 0,0 1 1,-4 1-1,-8 5 242,-20 16 321,-48 26 0,106-66-13339</inkml:trace>
+  <inkml:trace contextRef="#ctx0" brushRef="#br0" timeOffset="1071.86">1289 139 13158,'0'0'6462,"21"-2"-5651,67-4-537,-85 5-268,-1 1-1,1 0 0,-1-1 0,1 1 0,-1 0 0,1 0 0,0 0 0,-1 1 0,1-1 0,-1 1 0,1-1 0,-1 1 0,1 0 1,-1 0-1,0 0 0,1 0 0,-1 0 0,0 0 0,0 1 0,0-1 0,0 1 0,0 0 0,0 0 0,0-1 0,2 4 1,-4-2 14,1-1 0,0 1 0,-1 0 0,0 0 0,0 0 0,0 0 0,0 0 0,0 0 0,0 0 0,-1 0 0,1 0 0,-1-1 0,0 1 0,0 0 0,0 0 0,0 0 0,-1-1 0,-1 4 0,0 0 10,0-1 0,0-1 0,0 1 0,0 0 0,-1-1 0,0 1 0,0-1 1,0 0-1,0 0 0,0-1 0,-1 1 0,0-1 0,0 0 0,0 0 0,0-1 0,0 1 1,-1-1-1,1-1 0,0 1 0,-10 1 0,18 19 2894,2-19-2885,0 0-1,0 0 1,0 0-1,1-1 1,-1 0-1,1 0 1,-1 0-1,1-1 1,0 0-1,0 0 1,-1 0 0,1 0-1,0-1 1,10-1-1,-7 1-42,-1 0 0,0 0 0,0 1 1,0 0-1,0 1 0,0 0 0,13 5 0,-19-6-1,0 0-1,-1 1 1,1 0-1,0-1 1,-1 1-1,1 0 1,-1 0 0,0 0-1,1 0 1,-1 0-1,0 0 1,0 0-1,0 0 1,0 0 0,-1 0-1,1 1 1,-1-1-1,1 0 1,-1 1 0,0-1-1,0 0 1,0 1-1,0-1 1,0 0-1,0 1 1,-1-1 0,0 4-1,0-3 9,0 1-1,0 0 0,0-1 1,0 1-1,-1-1 0,1 1 1,-1-1-1,0 1 0,0-1 1,0 0-1,0 0 0,-1 0 1,1 0-1,-1-1 0,1 1 1,-6 3-1,-7 1 171,0-1 0,-1-1 0,0 0 0,0-1 1,-1-1-1,1 0 0,-1-1 0,1-1 0,-23-2 0,39-13-1933,1 11 1146,1 0 1,-1 0 0,1 0 0,0 0 0,0 0 0,0 1 0,0-1 0,0 1 0,1-1 0,-1 1 0,1 0 0,0 0-1,0 0 1,3-2 0,29-17-11512</inkml:trace>
+  <inkml:trace contextRef="#ctx0" brushRef="#br0" timeOffset="1403.99">1779 488 16472,'0'0'8563,"29"115"-6914,-25-93-848,-4-4-497,0-5-160,-11-4-144,-11-4-560,-7-5-1681,0-5-3922</inkml:trace>
+</inkml:ink>
+</file>
+
+<file path=word/ink/ink142.xml><?xml version="1.0" encoding="utf-8"?>
+<inkml:ink xmlns:inkml="http://www.w3.org/2003/InkML">
+  <inkml:definitions>
+    <inkml:context xml:id="ctx0">
+      <inkml:inkSource xml:id="inkSrc0">
+        <inkml:traceFormat>
+          <inkml:channel name="X" type="integer" min="-2.14748E9" max="2.14748E9" units="cm"/>
+          <inkml:channel name="Y" type="integer" min="-2.14748E9" max="2.14748E9" units="cm"/>
+          <inkml:channel name="F" type="integer" max="32767" units="dev"/>
+        </inkml:traceFormat>
+        <inkml:channelProperties>
+          <inkml:channelProperty channel="X" name="resolution" value="1000" units="1/cm"/>
+          <inkml:channelProperty channel="Y" name="resolution" value="1000" units="1/cm"/>
+          <inkml:channelProperty channel="F" name="resolution" value="0" units="1/dev"/>
+        </inkml:channelProperties>
+      </inkml:inkSource>
+      <inkml:timestamp xml:id="ts0" timeString="2023-08-05T06:04:48.719"/>
+    </inkml:context>
+    <inkml:brush xml:id="br0">
+      <inkml:brushProperty name="width" value="0.05" units="cm"/>
+      <inkml:brushProperty name="height" value="0.05" units="cm"/>
+    </inkml:brush>
+  </inkml:definitions>
+  <inkml:trace contextRef="#ctx0" brushRef="#br0">25 0 11253,'0'0'5955,"-11"138"-3426,11-67-704,0 9-641,4-4-415,10-1-433,-3-8-240,-3-14-96,-1-13-240,-7-18-1057,0-13-1568</inkml:trace>
+  <inkml:trace contextRef="#ctx0" brushRef="#br0" timeOffset="369.88">1 319 9092,'0'0'4781,"18"-1"-2724,199-11 2300,-215 16-4258,-1 0 1,0 1 0,0-1 0,0 0-1,-1 1 1,1-1 0,-1 0-1,0 1 1,-1-1 0,0 5 0,1-3 81,0 144 1470,0-148-1617,0 0 1,0 0-1,0-1 1,0 1-1,0 0 0,0 0 1,1 0-1,-1 0 0,1-1 1,-1 1-1,1 0 1,0 0-1,0-1 0,-1 1 1,1 0-1,0-1 1,1 1-1,-1-1 0,2 3 1,-1-3-14,-1-1 1,0 1 0,1 0 0,-1-1 0,1 1-1,-1-1 1,1 0 0,-1 0 0,1 1-1,0-1 1,-1 0 0,1 0 0,-1 0-1,1 0 1,-1-1 0,1 1 0,-1 0 0,3-2-1,2 0 4,0 0 0,0-1 0,0 0 0,0 0 0,-1-1 0,1 0 1,-1 0-1,0 0 0,-1 0 0,6-6 0,-3-1-7,1 0 1,-2 0-1,0-1 1,0 0 0,-1 0-1,0 0 1,2-14 0,-2 11 2,16 100 246,-20-78-346,12 35 307,-13-40-286,1-1-1,-1 0 1,1 1-1,-1-1 1,1 0-1,0 0 1,-1 0-1,1 1 1,0-1-1,0 0 1,0 0 0,0 0-1,0 0 1,0-1-1,0 1 1,0 0-1,1 0 1,-1 0-1,0-1 1,0 1-1,1-1 1,-1 1-1,0-1 1,3 1 0,-3-2-197,-1 0 0,1 0 1,0 0-1,-1 0 0,1 1 1,-1-1-1,0 0 0,1 0 1,-1 0-1,0 0 0,1-1 1,-1 1-1,0 0 0,0 0 1,0 0-1,0 0 1,0 0-1,0 0 0,0 0 1,0 0-1,-1-2 0,1-1-927,0-26-5826</inkml:trace>
+  <inkml:trace contextRef="#ctx0" brushRef="#br0" timeOffset="717.62">521 412 10725,'0'0'2553,"5"20"-672,0 3-1411,-1-3-87,0-1 0,2 1 0,0-1 1,1 0-1,11 21 0,-7-30-208,-6-20 54,-3-26 342,-2 32-457,-2-55 790,1 17-222,4-50 1,-3 81-617,2 1 1,0 0-1,0 0 0,0 0 0,1 0 1,1 0-1,0 0 0,0 1 1,1 0-1,6-10 0,-10 18-56,-1 0 1,0 0-1,1 0 0,-1 0 0,1 1 0,-1-1 0,1 0 0,-1 0 0,1 0 0,0 0 0,0 1 0,-1-1 0,1 0 0,0 1 0,0-1 0,0 1 0,0-1 0,-1 1 0,1-1 0,0 1 1,0-1-1,0 1 0,0 0 0,0 0 0,0-1 0,0 1 0,0 0 0,0 0 0,0 0 0,0 0 0,0 0 0,0 0 0,0 1 0,0-1 0,0 0 0,0 0 0,0 1 0,0-1 0,0 1 1,0-1-1,0 1 0,0-1 0,1 1 0,2 4-157,0 0 0,-1 0 0,0 0 1,1 1-1,-2-1 0,4 8 0,12 19-5716,-4-19-980</inkml:trace>
+  <inkml:trace contextRef="#ctx0" brushRef="#br0" timeOffset="1102.79">798 403 11029,'0'0'1153,"2"16"349,-1 0-1076,-1-5-108,1 1 0,1 0 0,0 0 0,0-1 0,1 1 0,9 21-1,-12-33-287,0 0-1,0 0 0,0 0 1,0 0-1,0 0 0,0 0 0,0-1 1,0 1-1,0 0 0,0 0 0,0 0 1,0 0-1,0 0 0,0 0 0,0 0 1,0 0-1,0 0 0,0-1 0,0 1 1,0 0-1,0 0 0,0 0 1,0 0-1,0 0 0,1 0 0,-1 0 1,0 0-1,0 0 0,0 0 0,0 0 1,0 0-1,0 0 0,0 0 0,0 0 1,0 0-1,0 0 0,1 0 0,-1 0 1,0 0-1,0 0 0,0 0 1,0 0-1,0 0 0,0 0 0,0 0 1,0 0-1,0 0 0,1 0 0,-1 0 1,0 0-1,0 0 0,0 0 0,0 0 1,0 0-1,0 0 0,0 0 0,0 0 1,0 0-1,0 0 0,1 0 1,1-17 750,0-20-171,-2 27-485,-1-9 53,2 1-1,0 0 1,1 0 0,4-20 0,-5 35-136,0-1 0,0 1 0,0-1 0,0 1-1,0 0 1,1 0 0,0-1 0,-1 1 0,1 0 0,0 0 0,0 0 0,1 1 0,-1-1 0,1 1 0,-1-1-1,1 1 1,0 0 0,0 0 0,0 0 0,0 0 0,0 0 0,0 1 0,1-1 0,-1 1 0,0 0-1,1 0 1,6-1 0,-5 2 11,0-1-1,0 1 1,1 0 0,-1 0-1,0 1 1,0 0-1,0-1 1,0 2 0,0-1-1,0 1 1,0-1-1,-1 1 1,1 0-1,-1 1 1,1-1 0,-1 1-1,0 0 1,7 6-1,-5-2 76,-1-1-1,-1 1 0,1 0 0,-1 0 0,0 0 1,0 0-1,-1 1 0,0-1 0,-1 1 0,0 0 1,2 10-1,8 135 727,-12-152-928,0-1 0,0 1 0,0-1-1,0 1 1,0-1 0,0 1-1,1-1 1,-1 1 0,0-1-1,0 1 1,1-1 0,-1 1-1,0-1 1,1 1 0,-1-1-1,0 0 1,1 1 0,-1-1-1,1 1 1,-1-1 0,1 0 0,-1 0-1,1 1 1,-1-1 0,1 0-1,-1 0 1,1 1 0,-1-1-1,1 0 1,-1 0 0,1 0-1,0 0 1,0 0-340,0 0 0,0 0 1,0-1-1,1 1 0,-1 0 0,0-1 0,0 1 0,0-1 1,0 1-1,0-1 0,0 0 0,0 1 0,0-1 0,0 0 0,-1 0 1,2-1-1,19-28-10593</inkml:trace>
+  <inkml:trace contextRef="#ctx0" brushRef="#br0" timeOffset="1103.79">1254 558 16744,'0'0'5298,"29"-44"-22330</inkml:trace>
+</inkml:ink>
+</file>
+
+<file path=word/ink/ink143.xml><?xml version="1.0" encoding="utf-8"?>
+<inkml:ink xmlns:inkml="http://www.w3.org/2003/InkML">
+  <inkml:definitions>
+    <inkml:context xml:id="ctx0">
+      <inkml:inkSource xml:id="inkSrc0">
+        <inkml:traceFormat>
+          <inkml:channel name="X" type="integer" min="-2.14748E9" max="2.14748E9" units="cm"/>
+          <inkml:channel name="Y" type="integer" min="-2.14748E9" max="2.14748E9" units="cm"/>
+          <inkml:channel name="F" type="integer" max="32767" units="dev"/>
+        </inkml:traceFormat>
+        <inkml:channelProperties>
+          <inkml:channelProperty channel="X" name="resolution" value="1000" units="1/cm"/>
+          <inkml:channelProperty channel="Y" name="resolution" value="1000" units="1/cm"/>
+          <inkml:channelProperty channel="F" name="resolution" value="0" units="1/dev"/>
+        </inkml:channelProperties>
+      </inkml:inkSource>
+      <inkml:timestamp xml:id="ts0" timeString="2023-08-05T06:04:46.660"/>
+    </inkml:context>
+    <inkml:brush xml:id="br0">
+      <inkml:brushProperty name="width" value="0.05" units="cm"/>
+      <inkml:brushProperty name="height" value="0.05" units="cm"/>
+    </inkml:brush>
+  </inkml:definitions>
+  <inkml:trace contextRef="#ctx0" brushRef="#br0">246 198 12310,'0'0'2782,"-21"6"-594,-2 1-1554,-118 37 3617,141-43-4230,0-1 1,-1 1-1,1-1 0,0 1 1,0-1-1,-1 1 0,1 0 1,0-1-1,0 1 0,0-1 1,0 1-1,0 0 0,0-1 1,0 1-1,0-1 0,0 1 1,0 0-1,0-1 0,0 1 1,0-1-1,0 1 0,1 0 1,-1-1-1,0 1 0,0-1 1,1 1-1,-1-1 0,1 1 1,-1-1-1,0 1 0,2 0 1,11 19 23,49 65 101,91 110-935,-141-177 572,-16-10 161,-31-5 178,21-3-80,-15 0-85,11 1 153,0-1-1,0-1 0,0 0 1,0-1-1,-34-9 0,47 9-251,0 0-1,1 0 0,-1-1 0,1 1 1,-1-1-1,1 0 0,0 0 1,0-1-1,0 1 0,0-1 0,1 0 1,0 0-1,-1 0 0,2 0 0,-1-1 1,0 1-1,1-1 0,0 0 1,0 0-1,0 0 0,0 0 0,1 0 1,0 0-1,0 0 0,0-9 0,1-59-4053,12-6-2023</inkml:trace>
+  <inkml:trace contextRef="#ctx0" brushRef="#br0" timeOffset="338.65">345 1 5250,'0'0'8882,"0"22"-5499,0 1-2847,-1 34 785,3 1 1,9 58-1,-3-71-1067,1 6-128,2 0 0,18 51 1,-29-101-135,0 1-23,1 0 0,-1 0 0,1 0 0,0 0 0,0 0 1,-1 0-1,1 0 0,1 0 0,-1 0 0,0 0 0,0-1 0,1 1 0,-1 0 1,1-1-1,-1 1 0,1-1 0,0 1 0,-1-1 0,1 0 0,4 2 0,-4-6-44,-1 0-1,1 0 1,-1 0-1,0-1 0,0 1 1,0 0-1,0-1 1,-1 1-1,1-1 0,-1 1 1,0-1-1,0-4 1,0 3 1,5-47-63,10-74 57,-13 113 121,1-1 1,0 1-1,1 0 0,1 0 0,0 1 1,12-21-1,-16 31-24,0 1 0,-1-1 1,1 1-1,0 0 0,0-1 0,0 1 0,0 0 1,0 0-1,0 0 0,0 0 0,0 0 1,1 0-1,-1 0 0,0 0 0,1 0 0,-1 0 1,1 1-1,-1-1 0,1 1 0,-1-1 0,1 1 1,-1-1-1,3 1 0,-3 0 4,1 1 0,-1-1 0,0 1 0,1 0 0,-1 0 0,0-1 0,1 1 0,-1 0 0,0 0 0,0 0 0,0 0 0,0 0 0,0 1 0,0-1 0,0 0 0,0 0 0,0 1 0,-1-1 0,1 2 0,4 6 68,-1 1 0,-1 0 0,0 0-1,0 0 1,1 16 0,-3 90 187,-2-87-288,1 0 1,1 0-1,5 33 0,-5-61-91,-1 0-1,0 1 0,1-1 0,-1 0 0,1 1 0,-1-1 0,1 0 1,-1 0-1,1 1 0,0-1 0,0 0 0,0 0 0,0 0 1,0 0-1,0 0 0,0 0 0,0 0 0,0 0 0,0-1 0,0 1 1,0 0-1,1-1 0,-1 1 0,0-1 0,1 1 0,-1-1 1,0 1-1,1-1 0,-1 0 0,1 0 0,-1 0 0,0 0 1,1 0-1,-1 0 0,1 0 0,-1 0 0,0-1 0,3 0 0,31-2-5418</inkml:trace>
+  <inkml:trace contextRef="#ctx0" brushRef="#br0" timeOffset="670.7">760 270 9812,'0'0'7273,"-19"18"-6091,-55 60-539,71-73-614,-1 0-1,1 0 1,0 0-1,0 0 1,1 1 0,0-1-1,0 1 1,0 0 0,0 0-1,1 0 1,0 0-1,1 0 1,-1 0 0,1 0-1,0 0 1,0 0 0,1 0-1,0 0 1,0-1-1,0 1 1,3 6 0,-3-8-22,1 0 1,0 0-1,0 0 1,0-1 0,0 1-1,1 0 1,0-1 0,-1 0-1,1 0 1,0 1-1,0-2 1,1 1 0,-1 0-1,1-1 1,-1 1-1,1-1 1,0 0 0,0 0-1,0-1 1,0 1-1,5 0 1,-1 1 24,0-1 1,1 0-1,-1-1 0,1 0 1,-1-1-1,1 1 0,-1-1 1,0-1-1,1 0 0,10-2 1,-16 1-26,0 1 1,0-1-1,0 0 1,0 0-1,0 0 1,0 0-1,-1 0 1,1 0-1,-1-1 1,0 1-1,0-1 1,0 0 0,0 0-1,0 0 1,0 0-1,-1 0 1,0 0-1,1 0 1,-1 0-1,0-1 1,-1 1-1,1 0 1,-1-1-1,1-3 1,1-5 7,-1 0 0,0-1 0,-1 1-1,-1 0 1,-2-19 0,1 27-24,1-1 1,-1 1-1,1 0 0,-2-1 0,1 1 1,0 0-1,-1 0 0,-2-3 0,-9-1-2836</inkml:trace>
+  <inkml:trace contextRef="#ctx0" brushRef="#br0" timeOffset="1002.8">987 571 8724,'0'0'8260,"7"-120"-7364,-11 80-240,1 0-143,3 5-129,0 4-160,3 22-160,19 9-48,0 0-32,3 22-880,-6 5-1986,-5-1-3393</inkml:trace>
+  <inkml:trace contextRef="#ctx0" brushRef="#br0" timeOffset="1341.39">1131 394 10949,'0'0'2505,"6"18"-720,14 55-837,19 127 1,-32-99-864,-6-79-5999,-2-41 4215,-1 0 1,-7-29-1,-4-33 778,10-133 6303,3 204-4954,1-1 1,1 1 0,0 0 0,0 0 0,1 0 0,0 0 0,0 1 0,7-12 0,-9 19-302,0 0 0,0 0 1,0-1-1,0 1 0,1 0 1,-1 0-1,1 0 0,0 1 1,-1-1-1,1 0 0,0 1 1,0-1-1,0 1 0,0-1 1,0 1-1,1 0 0,-1 0 1,0 0-1,0 0 0,1 0 1,-1 1-1,1-1 0,-1 1 1,1-1-1,-1 1 0,1 0 1,-1 0-1,1 0 0,-1 0 1,0 1-1,1-1 0,-1 1 1,1-1-1,-1 1 0,0 0 1,1 0-1,-1 0 0,0 0 1,4 2-1,-2 1-31,0-1 0,0 1 0,0 0 0,-1 0 0,1 1 0,-1-1 0,0 0 0,0 1 0,-1 0 0,1 0 0,-1 0 0,0 0 0,2 10 0,16 73 412,-17-69-345,-1 1 0,0 0 0,-1 0 0,-3 22 0,2-39-145,0 1 0,0-1 1,-1 0-1,1 1 0,-1-1 1,0 0-1,1 0 0,-2 0 1,1 1-1,0-1 0,-1 0 0,1-1 1,-1 1-1,0 0 0,0 0 1,0-1-1,0 1 0,0-1 1,-1 0-1,1 1 0,-1-1 0,0 0 1,1-1-1,-1 1 0,0 0 1,0-1-1,0 0 0,0 1 1,0-1-1,-1 0 0,1-1 1,-4 2-1,3-2-117,0 1-396,-1-1 0,1 0 0,0 0 0,-1 0 0,1 0 0,0-1 0,-1 1 0,-7-3 0,-14-16-5073</inkml:trace>
+  <inkml:trace contextRef="#ctx0" brushRef="#br0" timeOffset="1673.47">1485 499 11077,'0'0'7529,"2"-15"-7225,1-44-208,-3 59-90,0-1-1,0 0 0,0 1 1,0-1-1,-1 1 1,1-1-1,0 0 1,0 1-1,0-1 1,-1 1-1,1-1 1,0 1-1,-1-1 1,1 1-1,0-1 0,-1 1 1,1-1-1,-1 1 1,1-1-1,-1 1 1,1 0-1,-1-1 1,1 1-1,-1 0 1,1-1-1,-1 1 1,0 0-1,1 0 1,-1 0-1,1-1 0,-1 1 1,0 0-1,1 0 1,-1 0-1,1 0 1,-1 0-1,0 0 1,1 0-1,-1 0 1,1 0-1,-1 1 1,0-1-1,1 0 0,-1 0 1,1 0-1,-1 1 1,0 0-1,-25 15 293,19-8-209,0-1-1,1 1 0,0 0 0,0 0 0,1 0 1,-7 14-1,10-17-51,0 0-1,0-1 1,0 1 0,0 0 0,1 0-1,0 0 1,0 0 0,0 0-1,1 0 1,-1 0 0,1 0 0,0 0-1,1 1 1,1 8 0,-1-12-60,1-1 0,-1 1 0,1-1-1,-1 1 1,1-1 0,-1 1 0,1-1 0,0 0 0,-1 0 0,1 0 0,0 0 0,0 0 0,0 0-1,0-1 1,0 1 0,0-1 0,0 1 0,0-1 0,0 0 0,0 0 0,0 0 0,4 0 0,49-4-3328,-25-8-779,2-5-1678</inkml:trace>
+  <inkml:trace contextRef="#ctx0" brushRef="#br0" timeOffset="1674.47">1704 619 7043,'0'0'11365,"4"3"-10500,-4-3-831,1 0 1,-1 1-1,0-1 1,1 0-1,-1 0 0,1 1 1,-1-1-1,1 0 1,-1 0-1,1 1 1,-1-1-1,0 0 0,1 0 1,-1 0-1,1 0 1,-1 0-1,1 0 1,-1 0-1,1 0 0,-1 0 1,1 0-1,-1 0 1,1 0-1,-1 0 1,1 0-1,-1 0 1,1 0-1,-1-1 0,1 1 1,-1 0-1,1 0 1,-1-1-1,0 1 1,1 0-1,-1 0 0,1-1 1,-1 1-1,0-1 1,1 1-1,-1 0 1,0-1-1,1 1 0,-1-1 1,-1-30 882,-23-45 258,23 72-1084,-5-10 165,2 5-47,1-1 0,-1 0-1,2 0 1,-1 0 0,1-1 0,0-10 0,2 20-196,0 0 1,0 0-1,1 1 1,-1-1-1,1 0 0,-1 1 1,0-1-1,1 0 1,-1 1-1,1-1 1,0 1-1,-1-1 1,1 1-1,-1-1 1,1 1-1,0-1 1,-1 1-1,1-1 1,0 1-1,0 0 1,-1 0-1,1-1 0,0 1 1,0 0-1,0 0 1,-1 0-1,1 0 1,0 0-1,0 0 1,0 0-1,-1 0 1,1 0-1,1 0 1,32 4 133,28 13-40,-29-7-1920,62 9 0,-29-15-3784,12-3-3554</inkml:trace>
 </inkml:ink>
 </file>
 
@@ -9213,7 +12843,7 @@
   </inkml:definitions>
   <inkml:trace contextRef="#ctx0" brushRef="#br0">466 1 5923,'0'0'6472,"0"12"-5781,6 369 6070,-8-116-5708,1 20-5762,1-291-2934</inkml:trace>
   <inkml:trace contextRef="#ctx0" brushRef="#br0" timeOffset="641.91">21 988 8388,'0'0'11125,"120"4"-10069,-73-4-303,6 0-129,-1 0-304,-2 0 16,-6 0-272,-6-4-64,-12 4 0,-8 0-416,-7 0-608</inkml:trace>
-  <inkml:trace contextRef="#ctx0" brushRef="#br0" timeOffset="1265.67">1 1024 5987,'0'0'9241,"0"8"-8187,0 185 3567,0 111-2836,12-306-5851,-4-13-566</inkml:trace>
+  <inkml:trace contextRef="#ctx0" brushRef="#br0" timeOffset="1265.66">1 1024 5987,'0'0'9241,"0"8"-8187,0 185 3567,0 111-2836,12-306-5851,-4-13-566</inkml:trace>
 </inkml:ink>
 </file>
 
@@ -10014,7 +13644,7 @@
   </inkml:definitions>
   <inkml:trace contextRef="#ctx0" brushRef="#br0">1 127 7780,'0'0'14294,"105"-3"-13926,-84 3-240,-10 0-128,1 0-528,-9 0-1953</inkml:trace>
   <inkml:trace contextRef="#ctx0" brushRef="#br0" timeOffset="340.54">96 121 6563,'0'0'11669,"2"93"-10180,4-61-801,0-3-143,0-4-449,-3-8-96,0-6-705,3-7-1568,0-4-1793,2-4-3057</inkml:trace>
-  <inkml:trace contextRef="#ctx0" brushRef="#br0" timeOffset="680.84">172 124 12854,'0'0'6459,"1"15"-5123,0 3-1026,0 21 225,3-1 1,10 46-1,-14-83-574,0 0 0,0 0 0,0 0 0,0 0 0,0 0 0,0 0 0,1 0 0,-1-1 0,0 1 0,1 0 0,-1 0 0,1 0 0,-1 0 0,1-1 0,-1 1 0,1 0 0,0 0 0,-1-1 0,1 1 0,0-1 0,-1 1 0,1 0 0,0-1 0,1 1 0,-1-1-19,0-1 1,-1 1 0,1 0 0,0-1 0,0 1-1,-1-1 1,1 1 0,0-1 0,-1 0 0,1 1 0,0-1-1,-1 0 1,1 1 0,-1-1 0,1 0 0,-1 0 0,0 1-1,1-1 1,-1-1 0,15-46-743,-12 30 812,-2 12 89,-1-1-1,1 1 0,1 0 1,-1 0-1,1 0 0,0 0 0,1 0 1,-1 0-1,1 0 0,5-7 1,-8 13-67,0-1 1,0 1-1,1 0 1,-1-1 0,0 1-1,0-1 1,1 1 0,-1 0-1,0 0 1,1-1 0,-1 1-1,0 0 1,1-1 0,-1 1-1,1 0 1,-1 0 0,0 0-1,1 0 1,-1-1-1,1 1 1,-1 0 0,0 0-1,1 0 1,-1 0 0,1 0-1,-1 0 1,1 0 0,-1 0-1,1 0 1,-1 0 0,0 0-1,1 0 1,-1 0 0,1 1-1,0-1 1,8 16 434,-1 25-205,-8-39-212,3 36 107,-3-26-149,1-1 0,0 0 0,1 0 1,0 1-1,0-2 0,1 1 0,7 16 1,-9-26-11,-1 0-1,0 0 1,1 0 0,-1 0 0,1 0 0,-1 0 0,1-1 0,-1 1 0,1 0 0,-1 0 0,1-1 0,0 1 0,-1 0 0,1-1 0,0 1 0,0-1 0,0 1 0,-1-1 0,1 1 0,0-1 0,0 0 0,0 1 0,0-1 0,0 0 0,0 1 0,0-1 0,0 0 0,1 0 0,0-1 0,0 1 0,-1-1 0,1 0 0,-1 0 1,1 0-1,-1 0 0,1 0 0,-1 0 0,0 0 1,0 0-1,1-1 0,-1 1 0,0-1 0,1-1 1,4-7 15,0 0 1,-1 0 0,6-18 0,-5 14 6,-2 0 1,0-1 0,0 0-1,-2 1 1,2-23-1,-1 38 335,5 10 43,11 24 347,-13-22-502,-4-10-175,0 1-1,0-1 0,0 1 1,1-1-1,-1 0 1,1 0-1,0 0 1,0 0-1,0-1 1,0 1-1,0-1 1,0 1-1,7 2 1,19 2-1210,6-5-4138,-12-2-3615</inkml:trace>
+  <inkml:trace contextRef="#ctx0" brushRef="#br0" timeOffset="680.83">172 124 12854,'0'0'6459,"1"15"-5123,0 3-1026,0 21 225,3-1 1,10 46-1,-14-83-574,0 0 0,0 0 0,0 0 0,0 0 0,0 0 0,0 0 0,1 0 0,-1-1 0,0 1 0,1 0 0,-1 0 0,1 0 0,-1 0 0,1-1 0,-1 1 0,1 0 0,0 0 0,-1-1 0,1 1 0,0-1 0,-1 1 0,1 0 0,0-1 0,1 1 0,-1-1-19,0-1 1,-1 1 0,1 0 0,0-1 0,0 1-1,-1-1 1,1 1 0,0-1 0,-1 0 0,1 1 0,0-1-1,-1 0 1,1 1 0,-1-1 0,1 0 0,-1 0 0,0 1-1,1-1 1,-1-1 0,15-46-743,-12 30 812,-2 12 89,-1-1-1,1 1 0,1 0 1,-1 0-1,1 0 0,0 0 0,1 0 1,-1 0-1,1 0 0,5-7 1,-8 13-67,0-1 1,0 1-1,1 0 1,-1-1 0,0 1-1,0-1 1,1 1 0,-1 0-1,0 0 1,1-1 0,-1 1-1,0 0 1,1-1 0,-1 1-1,1 0 1,-1 0 0,0 0-1,1 0 1,-1-1-1,1 1 1,-1 0 0,0 0-1,1 0 1,-1 0 0,1 0-1,-1 0 1,1 0 0,-1 0-1,1 0 1,-1 0 0,0 0-1,1 0 1,-1 0 0,1 1-1,0-1 1,8 16 434,-1 25-205,-8-39-212,3 36 107,-3-26-149,1-1 0,0 0 0,1 0 1,0 1-1,0-2 0,1 1 0,7 16 1,-9-26-11,-1 0-1,0 0 1,1 0 0,-1 0 0,1 0 0,-1 0 0,1-1 0,-1 1 0,1 0 0,-1 0 0,1-1 0,0 1 0,-1 0 0,1-1 0,0 1 0,0-1 0,0 1 0,-1-1 0,1 1 0,0-1 0,0 0 0,0 1 0,0-1 0,0 0 0,0 1 0,0-1 0,0 0 0,1 0 0,0-1 0,0 1 0,-1-1 0,1 0 0,-1 0 1,1 0-1,-1 0 0,1 0 0,-1 0 0,0 0 1,0 0-1,1-1 0,-1 1 0,0-1 0,1-1 1,4-7 15,0 0 1,-1 0 0,6-18 0,-5 14 6,-2 0 1,0-1 0,0 0-1,-2 1 1,2-23-1,-1 38 335,5 10 43,11 24 347,-13-22-502,-4-10-175,0 1-1,0-1 0,0 1 1,1-1-1,-1 0 1,1 0-1,0 0 1,0 0-1,0-1 1,0 1-1,0-1 1,0 1-1,7 2 1,19 2-1210,6-5-4138,-12-2-3615</inkml:trace>
   <inkml:trace contextRef="#ctx0" brushRef="#br0" timeOffset="1174.03">745 252 3153,'0'0'11878,"6"17"-10176,42 147 326,-47-154-1986,-2-93 166,3-94-45,-2 176-154,0 0 0,0 0 0,0 0 0,0 0 0,0 0 1,0 0-1,1 1 0,-1-1 0,0 0 0,1 0 0,-1 0 0,0 0 0,1 1 0,-1-1 0,1 0 0,-1 0 0,1 1 0,0-1 1,-1 0-1,1 1 0,0-1 0,-1 1 0,1-1 0,0 1 0,0-1 0,0 1 0,-1 0 0,1-1 0,0 1 0,0 0 0,0-1 0,0 1 1,0 0-1,-1 0 0,1 0 0,0 0 0,0 0 0,0 0 0,0 0 0,0 0 0,0 0 0,0 1 0,-1-1 0,1 0 0,0 0 1,0 1-1,1 0 0,2 0-5,0 1 0,0 0-1,-1 0 1,1 0 0,-1 0 0,1 0 0,-1 1 0,0-1 0,3 4 0,11 16-210,22 22-4497,-19-31-1825</inkml:trace>
   <inkml:trace contextRef="#ctx0" brushRef="#br0" timeOffset="1531.75">952 195 6323,'0'0'9671,"-2"13"-8268,0-7-1234,1 1 0,0-1 0,0 1 0,1-1 0,0 1 0,0 0 0,0-1 0,1 1 0,0-1 0,0 1 0,1-1 1,0 1-1,0-1 0,0 0 0,1 0 0,5 10 0,-5-12-128,0 1 1,0 0 0,0-1 0,1 1-1,0-1 1,0 0 0,0-1-1,0 1 1,0 0 0,1-1 0,0 0-1,0 0 1,7 3 0,-12-7-41,1 1 0,-1 0 0,0 0 0,1 0 0,-1 0 0,0 0 0,1-1 0,-1 1 0,0 0 1,1 0-1,-1-1 0,0 1 0,0 0 0,1 0 0,-1-1 0,0 1 0,0 0 0,1-1 0,-1 1 0,0 0 0,0-1 0,0 1 0,0 0 0,1-1 1,-1 1-1,0-1 0,0 1 0,0 0 0,0-1 0,0 1 0,0 0 0,0-1 0,0 1 0,0-1 0,0-18 101,0 16-76,0-7 3,-1 1 0,0 0 0,-1-1 0,0 1 0,0 0 0,-1 0 0,-4-9 0,6 14-2,-1 0 0,0-1-1,0 1 1,-1 0 0,1 1 0,-1-1 0,0 0 0,0 1 0,0-1 0,-1 1-1,1 0 1,-1 0 0,1 1 0,-1-1 0,0 1 0,-7-4 0,10 6-121,0 1 0,1-1 1,-1 0-1,0 1 0,1-1 1,-1 0-1,1 1 0,-1-1 1,0 1-1,1-1 0,-1 1 1,1-1-1,0 1 0,-1-1 1,1 1-1,-1-1 0,1 1 1,0 0-1,-1-1 0,1 1 0,0 0 1,0-1-1,0 1 0,-1 0 1,1-1-1,0 1 0,0 0 1,0-1-1,0 1 0,0 0 1,0 0-1,0-1 0,1 1 1,-1 0-1,0-1 0,1 2 1,1 31-5563,8-11-1601</inkml:trace>
   <inkml:trace contextRef="#ctx0" brushRef="#br0" timeOffset="1872.43">1093 132 6339,'0'0'14113,"5"6"-13027,2 3-889,-1 0 0,0 1 0,-1 0 0,0 0 0,-1 0 1,0 0-1,0 1 0,2 14 0,-5-21-176,0 0-1,1 0 1,-1 0 0,1 0-1,-1-1 1,1 1 0,1 0-1,-1-1 1,0 1-1,6 5 1,-7-8-14,0-1-1,0 1 1,0 0-1,1 0 0,-1-1 1,0 1-1,0 0 1,1-1-1,-1 1 1,0-1-1,1 0 1,-1 1-1,0-1 1,1 0-1,-1 0 1,0 0-1,1 0 1,-1 0-1,1 0 1,-1 0-1,0-1 0,1 1 1,-1 0-1,0-1 1,1 1-1,-1-1 1,0 0-1,0 1 1,0-1-1,1 0 1,-1 0-1,0 1 1,0-1-1,1-1 1,0 7 123,0 0 1,0 0 0,0 1-1,-1-1 1,0 1 0,1 6 0,-2-8-147,1-1 1,-1 1 0,1 0 0,-1 0 0,0-1 0,-1 1 0,1 0-1,-1 0 1,1-1 0,-1 1 0,0-1 0,-3 6 0,3-7 19,-1 0 0,0-1 0,0 1 0,0-1 0,0 1 0,0-1 0,0 0 1,-1 0-1,1 0 0,0 0 0,0 0 0,-1 0 0,1-1 0,-1 1 0,1-1 0,-1 0 1,1 1-1,0-1 0,-3-1 0,-1 2 57,1-1 0,-1 0 0,1 0 1,-1 0-1,1-1 0,-1 0 0,1 0 0,0-1 0,0 1 0,-1-1 1,-7-4-1,11 4-109,-1 1 1,1-1-1,0 1 0,0-1 1,0 0-1,0 0 0,1 0 1,-1 0-1,0-1 1,1 1-1,-1 0 0,1-1 1,0 1-1,0-1 0,0 1 1,0-1-1,1 1 1,-1-1-1,1 0 0,-1 1 1,1-1-1,0 0 1,0 0-1,0 1 0,1-5 1,-1 6-253,0-1 1,1 1 0,-1-1 0,1 1 0,-1 0 0,1-1-1,0 1 1,0 0 0,0-1 0,-1 1 0,1 0-1,0 0 1,0 0 0,1 0 0,-1 0 0,0 0-1,0 0 1,0 0 0,1 0 0,-1 1 0,0-1 0,1 0-1,-1 1 1,1-1 0,2 0 0,-2 1-185,32-12-8144</inkml:trace>
@@ -10225,7 +13855,7 @@
   <inkml:trace contextRef="#ctx0" brushRef="#br0">0 168 7892,'0'0'12763,"15"3"-11848,46 8-192,-60-10-697,1-1 1,-1 0-1,1 0 0,0 1 1,-1-1-1,1-1 1,-1 1-1,1 0 0,-1 0 1,1 0-1,-1-1 0,1 1 1,-1-1-1,1 1 1,-1-1-1,1 0 0,-1 0 1,0 1-1,1-1 0,-1 0 1,0 0-1,0 0 1,0 0-1,0-1 0,0 1 1,0 0-1,0 0 0,0-1 1,0 1-1,0 0 1,-1-1-1,1 1 0,0-1 1,0-2-1,0-3-46,0 0 1,0 0-1,0 0 0,-1-1 0,-1-11 0,1 9-138,0 8 138,1 0 1,-1 1 0,0-1 0,0 0 0,0 0 0,-1 1-1,1-1 1,0 0 0,-1 1 0,1-1 0,-1 0 0,1 1-1,-1-1 1,0 0 0,1 1 0,-1-1 0,0 1 0,0 0-1,0-1 1,-1 1 0,1 0 0,0-1 0,0 1 0,-1 0 0,1 0-1,0 0 1,-1 0 0,1 0 0,-1 1 0,0-1 0,1 0-1,-1 1 1,0-1 0,1 1 0,-1-1 0,0 1 0,1 0-1,-1 0 1,0 0 0,0 0 0,1 0 0,-1 0 0,-3 1-1,3 0 22,1 0-1,-1 0 0,1 0 0,0 0 1,-1 0-1,1 0 0,0 1 0,0-1 1,0 0-1,0 1 0,0-1 0,0 1 1,0-1-1,1 1 0,-1-1 0,0 1 1,1 0-1,-1-1 0,1 1 0,0 0 1,-1-1-1,1 1 0,0 0 0,0 0 1,0-1-1,0 1 0,1 3 0,-1 2 40,0 0 0,1 0 0,0 0 0,0 1 0,3 10 0,-1-13 2,0 0 0,0 0 0,0 0 0,1-1 0,-1 1 0,1-1 0,0 0 0,1 0 0,-1 0 0,8 4 0,51 28-2248,-57-35-1324</inkml:trace>
   <inkml:trace contextRef="#ctx0" brushRef="#br0" timeOffset="567.76">207 86 11157,'0'0'2337,"3"15"-413,0-2-1492,-1 0-36,0 1 1,2-1 0,-1 0 0,1-1 0,1 1 0,0-1 0,14 22 0,-19-33-345,1 0 1,-1 0 0,1 0 0,0 0-1,0 0 1,-1-1 0,1 1-1,0 0 1,0-1 0,0 1 0,0 0-1,0-1 1,0 1 0,0-1-1,0 0 1,0 1 0,0-1 0,0 0-1,0 0 1,0 1 0,0-1-1,0 0 1,0 0 0,0 0 0,1 0-1,0-1 1,0 1 1,0-1 0,-1 0 0,1 0 0,0 0-1,-1 0 1,1-1 0,-1 1 0,1 0 0,-1-1 0,0 1 0,0-1 0,1 1 0,0-3-1,3-4 113,-1 0-1,0 0 0,-1 0 1,0-1-1,2-9 0,-4 16-194,0-1-1,0 0 1,-1 0 0,0 0-1,1 0 1,-1 0 0,0 0-1,0 0 1,-1 0 0,1 0-1,-1 0 1,-1-5 0,1 9-472,1 1 0,-1-1 0,0 1 1,0-1-1,1 1 0,-1-1 0,1 1 1,-1-1-1,1 1 0,0-1 0,0 1 1,0 0-1,0-1 0,0 1 0,0-1 1,0 1-1,0-1 0,1 1 0,-1 0 1,0-1-1,1 1 0,1 2 0,1-2 431,-1-1-1,1 0 0,0 0 0,0 0 0,0 0 0,1 0 0,-1 0 1,0-1-1,0 1 0,0-1 0,0 0 0,1 0 0,-1 0 0,0-1 1,0 1-1,5-2 0,-3 1 619,-1 0 0,0 0 0,0 0 0,0-1 1,0 0-1,0 1 0,0-1 0,0-1 0,-1 1 0,1 0 0,6-7 1505,-10 47-332,0-35-1732,2 26 29,-2-28-38,0 0-1,0 0 1,0 0 0,0-1 0,1 1 0,-1 0 0,0 0 0,0-1 0,1 1 0,-1 0 0,0 0 0,1-1-1,-1 1 1,1 0 0,-1-1 0,1 1 0,-1 0 0,1-1 0,0 1 0,-1-1 0,1 1 0,-1-1-1,1 1 1,0-1 0,0 0 0,-1 1 0,1-1 0,0 0 0,0 1 0,0-1 0,0-4 165,0 1 0,0-1 0,0 1 0,-1-1 0,0 0 0,0 0 0,0 1 0,-1-5 0,1 6 110,0-3-46,0-1-1,0 1 1,1 0-1,-1 0 1,1 0-1,0 0 1,0 0-1,1 0 1,-1 0-1,1 0 0,0 1 1,4-6-1,-4 7-197,0 1-1,1 0 1,-1-1-1,1 1 1,-1 1-1,1-1 1,0 0-1,0 0 0,-1 1 1,1 0-1,0 0 1,1-1-1,-1 2 1,0-1-1,0 0 1,0 1-1,1-1 0,-1 1 1,0 0-1,5 1 1,-5-1 42,0 0 1,0 0 0,0 1-1,0-1 1,0 1-1,0 0 1,0 0-1,-1 0 1,1 1 0,0-1-1,-1 0 1,1 1-1,-1 0 1,1 0 0,-1-1-1,0 1 1,0 1-1,0-1 1,0 0 0,0 0-1,0 1 1,1 3-1,5 8 38,-2 0 1,0 1-1,7 21 0,-11-26-715,2 1-1,-1-1 1,2-1 0,-1 1 0,10 15 0,6-9-4293</inkml:trace>
   <inkml:trace contextRef="#ctx0" brushRef="#br0" timeOffset="908.04">938 12 7780,'0'0'14998,"-3"79"-13717,6-47-897,3 4-240,-3-1-144,-3-3-240,0-7-848,0-3-1666,0-12-2400,0-3-5779</inkml:trace>
-  <inkml:trace contextRef="#ctx0" brushRef="#br0" timeOffset="1247.84">865 140 11237,'0'0'7171,"93"-22"-5714,-60 19-1089,-7-1-368,-6 4-592,-5 0-2337,-3 0-3010</inkml:trace>
+  <inkml:trace contextRef="#ctx0" brushRef="#br0" timeOffset="1247.83">865 140 11237,'0'0'7171,"93"-22"-5714,-60 19-1089,-7-1-368,-6 4-592,-5 0-2337,-3 0-3010</inkml:trace>
   <inkml:trace contextRef="#ctx0" brushRef="#br0" timeOffset="1587.31">1085 23 12838,'0'0'3978,"3"15"-2548,7 58-307,1 76 0,-12-146-1133,1-1 0,0 1-1,0-1 1,1 1 0,-1-1 0,0 1-1,1-1 1,0 0 0,-1 1 0,3 4 0,3-9-210,1-16 168,-5 7 95,1-1 1,0 1 0,0 0-1,1 0 1,1 0-1,0 1 1,0-1-1,1 1 1,0 0 0,1 1-1,13-15 1,-19 23-16,0 0 1,-1 0-1,1 0 1,1 1-1,-1-1 1,0 0 0,0 0-1,0 1 1,0-1-1,0 1 1,1-1-1,-1 1 1,0-1-1,0 1 1,1 0-1,-1 0 1,0-1-1,1 1 1,-1 0-1,0 0 1,0 0-1,1 1 1,-1-1 0,0 0-1,1 0 1,-1 1-1,0-1 1,0 1-1,1-1 1,-1 1-1,0-1 1,0 1-1,0 0 1,0-1-1,0 1 1,0 0-1,0 0 1,0 0 0,0 0-1,0 0 1,0 0-1,-1 0 1,1 0-1,0 0 1,-1 1-1,1-1 1,0 2-1,4 8-49,-1 0 0,-1 1 0,1-1 1,1 16-1,-1-9-529,9 3-5053,-6-19 345</inkml:trace>
   <inkml:trace contextRef="#ctx0" brushRef="#br0" timeOffset="1588.31">1322 144 5939,'0'0'10052,"1"14"-8366,-1-6-1495,-1 0-31,1 0 0,0 0 1,1 1-1,0-1 1,0 0-1,1 0 0,0 0 1,0 0-1,1-1 1,0 1-1,0-1 0,1 1 1,8 12-1,-11-20-156,-1 1 0,1-1-1,0 1 1,-1-1 0,1 1 0,0-1 0,0 1-1,0-1 1,-1 0 0,1 1 0,0-1-1,0 0 1,0 0 0,0 0 0,-1 0-1,1 1 1,0-1 0,0 0 0,0 0-1,0-1 1,0 1 0,-1 0 0,1 0-1,0 0 1,0-1 0,0 1 0,-1 0 0,1-1-1,0 1 1,0 0 0,-1-1 0,1 1-1,0-1 1,0 0 0,-1 1 0,1-1-1,-1 1 1,1-1 0,-1 0 0,1 1-1,-1-1 1,1 0 0,-1 0 0,1 0-1,-1 1 1,0-1 0,0 0 0,1-1 0,15-40 94,-13 31-26,-1-1 0,0 0 0,-1 1 0,0-1 0,-1 0 0,-2-14 0,2 22-61,0 0-1,0 1 1,-1-1 0,1 1 0,-1-1 0,0 1-1,0-1 1,-1 1 0,1 0 0,-1-1 0,1 1-1,-1 0 1,0 0 0,0 0 0,0 0 0,-1 1-1,1-1 1,-1 0 0,1 1 0,-1 0 0,0 0-1,0-1 1,0 2 0,-4-3 0,7 4-147,-1 0 1,0-1 0,0 1-1,0 0 1,1 0 0,-1 0-1,0 0 1,0 0 0,0 0-1,0 0 1,1 0 0,-1 0 0,0 0-1,0 0 1,0 0 0,1 1-1,-1-1 1,0 0 0,0 1-1,1-1 1,-1 0 0,0 1-1,1-1 1,-1 1 0,0-1-1,1 1 1,-1 0 0,1-1-1,-1 1 1,0 0 0,1-1-1,0 1 1,-1 0 0,1-1-1,-1 2 1,-3 21-5758</inkml:trace>
   <inkml:trace contextRef="#ctx0" brushRef="#br0" timeOffset="1928.29">1321 143 11317,'84'22'2100,"-81"-21"-1913,-1 0 1,1 1-1,-1-1 1,0 1-1,0 0 0,0 0 1,0 0-1,0 0 1,0 0-1,0 0 0,-1 0 1,1 1-1,-1-1 1,0 1-1,1-1 1,-1 1-1,0-1 0,-1 1 1,2 5-1,-2-7-132,0 0 0,0 1-1,0-1 1,1 0-1,-1 1 1,0-1 0,1 0-1,-1 0 1,1 1 0,-1-1-1,1 0 1,-1 0-1,1 0 1,0 0 0,-1 0-1,1 0 1,0 0-1,0 0 1,0 0 0,0 0-1,0 0 1,0 0 0,0-1-1,0 1 1,0 0-1,1-1 1,-1 1 0,0-1-1,0 1 1,1-1 0,-1 0-1,0 1 1,0-1-1,1 0 1,-1 0 0,0 0-1,1 0 1,-1 0 0,2-1-1,-1 0-29,0 0 0,0 0 0,0 0 0,-1-1 0,1 1 0,0-1 0,-1 1-1,1-1 1,-1 0 0,1 1 0,-1-1 0,0 0 0,0 0 0,0 0 0,0 0 0,1-3 0,15-38 194,-16 39-179,4-11 168,-5 10-43,1 0 0,0 0 0,1 1 0,-1-1 0,1 1 0,0-1-1,0 1 1,0 0 0,6-7 0,-5 57 1033,-4-26-1729,1 10-1589,3-4-3286,7-10-2854</inkml:trace>
@@ -10326,8 +13956,8 @@
   <inkml:trace contextRef="#ctx0" brushRef="#br0" timeOffset="350.82">1 150 4322,'0'0'11093,"108"-11"-10805,-82 11-288,0 0-544,-2 0-2017,-4 0-2994</inkml:trace>
   <inkml:trace contextRef="#ctx0" brushRef="#br0" timeOffset="691.03">369 47 12934,'0'0'6339,"23"78"-5571,-20-49-336,3-1-368,-3-3-64,-3-7-832,0 0-865,0-8-1296,0-2-2978</inkml:trace>
   <inkml:trace contextRef="#ctx0" brushRef="#br0" timeOffset="692.03">308 164 6339,'0'0'9508,"108"-17"-8803,-82 17-481,-3 0-224,1 0-545,-4 0-1295,1 0-3011</inkml:trace>
-  <inkml:trace contextRef="#ctx0" brushRef="#br0" timeOffset="1073.14">635 47 2913,'0'0'17288,"26"100"-16535,-23-65-353,3-3-240,-3-7-160,3-7-304,0-7-785,0-4-608,-3 0-880</inkml:trace>
-  <inkml:trace contextRef="#ctx0" brushRef="#br0" timeOffset="1074.14">550 179 9364,'0'0'9589,"91"-18"-8325,-62 18-239,-3 0-401,-5 0-352,-6 0-272,-7 0-448,-2 11-1409,-6-4-1937</inkml:trace>
+  <inkml:trace contextRef="#ctx0" brushRef="#br0" timeOffset="1073.13">635 47 2913,'0'0'17288,"26"100"-16535,-23-65-353,3-3-240,-3-7-160,3-7-304,0-7-785,0-4-608,-3 0-880</inkml:trace>
+  <inkml:trace contextRef="#ctx0" brushRef="#br0" timeOffset="1074.13">550 179 9364,'0'0'9589,"91"-18"-8325,-62 18-239,-3 0-401,-5 0-352,-6 0-272,-7 0-448,-2 11-1409,-6-4-1937</inkml:trace>
   <inkml:trace contextRef="#ctx0" brushRef="#br0" timeOffset="3516.32">955 169 13398,'0'0'7203,"90"-11"-5842,-60 8-481,2-1-255,-3 4-177,-6 0-176,-8 0-208,-6-3-64,-30 3-10741</inkml:trace>
   <inkml:trace contextRef="#ctx0" brushRef="#br0" timeOffset="4033.25">1524 57 14102,'0'0'5331,"105"11"-5331,-87-4-32,-1 0-1185,-11 1-2032,-6 2-3586</inkml:trace>
   <inkml:trace contextRef="#ctx0" brushRef="#br0" timeOffset="4381.64">1490 211 9845,'0'0'7155,"91"3"-5490,-62-3-801,-6 4-272,1-4-496,-7 0-96,1 0-432,-1 0-1249,1 0-1808,2-4-5411</inkml:trace>
@@ -10536,8 +14166,8 @@
   <inkml:trace contextRef="#ctx0" brushRef="#br0">23 178 14999,'0'0'4290,"-8"82"-2737,8-50-1009,3-4-352,5-3-176,1 0-16,-3-10-961,3-12-1984,-3-3-2177</inkml:trace>
   <inkml:trace contextRef="#ctx0" brushRef="#br0" timeOffset="336.46">0 37 3794,'0'0'9444</inkml:trace>
   <inkml:trace contextRef="#ctx0" brushRef="#br0" timeOffset="679.04">140 130 7940,'0'0'11151,"-1"7"-10067,0-5-989,1 0 0,-1 0 1,1 0-1,0 0 0,0 0 1,0 0-1,0 0 0,0 0 1,0 1-1,0-1 0,1 0 1,-1 0-1,1 0 0,-1 0 1,1 0-1,1 3 1,1-2 80,0 0 1,0 1 0,1-1-1,-1 0 1,1-1 0,-1 1 0,1-1-1,0 0 1,5 3 0,7 3 49,-4-2-187,0 0 1,-1 0 0,0 2 0,11 8 0,-20-15-45,0 1 0,0 0 0,0 0 0,0 0 0,0 0 0,-1 0 0,1 0 0,-1 0 0,0 0 0,1 1 0,-1-1 0,0 0 0,0 1 0,0-1 0,-1 1 0,1 0 0,-1-1 0,1 1 0,-1-1 0,0 1 0,0 0 0,0-1 0,0 1 0,-1 0 1,1-1-1,-2 6 0,1-7 35,0 1 0,0 0 0,0 0 0,-1-1 0,1 1 0,0 0 1,-1-1-1,1 0 0,-1 1 0,0-1 0,1 0 0,-1 0 1,0 0-1,0 0 0,0 0 0,0 0 0,0 0 0,0-1 0,0 1 1,0-1-1,0 1 0,-4-1 0,-55 2 1313,42-2-965,16-1-365,0 1-1,-1 0 1,1-1-1,0 0 1,0 1 0,0-1-1,0-1 1,0 1 0,0 0-1,0-1 1,0 1-1,0-1 1,0 0 0,1 0-1,-1 0 1,1 0-1,0-1 1,-1 1 0,1-1-1,0 1 1,0-1 0,1 0-1,-1 1 1,0-1-1,1 0 1,0 0 0,0 0-1,0 0 1,0-1-1,0 1 1,0-5 0,1 5-291,-1 0 1,1-1 0,0 1-1,1 0 1,-1 0-1,0 0 1,1 0 0,0-1-1,-1 1 1,1 0 0,1 0-1,-1 0 1,0 1-1,1-1 1,-1 0 0,1 0-1,0 1 1,0-1 0,0 1-1,0-1 1,3-1-1,26-18-7309</inkml:trace>
-  <inkml:trace contextRef="#ctx0" brushRef="#br0" timeOffset="1019.34">623 18 12406,'0'0'6355,"12"89"-4274,2-43-1009,4 1-336,-7 3-319,4-4-257,-3-3-112,-1-11-48,-2-11-737,0-10-1408,-6-11-1600</inkml:trace>
-  <inkml:trace contextRef="#ctx0" brushRef="#br0" timeOffset="1020.34">588 121 10773,'0'0'4370,"117"-3"-2753,-70 3-929,-1 0-256,-5 7-432,-3 0-176,-6-7-896,-5 0-2786,-13 0-3393</inkml:trace>
+  <inkml:trace contextRef="#ctx0" brushRef="#br0" timeOffset="1019.33">623 18 12406,'0'0'6355,"12"89"-4274,2-43-1009,4 1-336,-7 3-319,4-4-257,-3-3-112,-1-11-48,-2-11-737,0-10-1408,-6-11-1600</inkml:trace>
+  <inkml:trace contextRef="#ctx0" brushRef="#br0" timeOffset="1020.33">588 121 10773,'0'0'4370,"117"-3"-2753,-70 3-929,-1 0-256,-5 7-432,-3 0-176,-6-7-896,-5 0-2786,-13 0-3393</inkml:trace>
   <inkml:trace contextRef="#ctx0" brushRef="#br0" timeOffset="1499.51">862 0 7043,'0'0'9527,"3"16"-8006,14 58-376,-3-20-118,13 111 0,-24-119-963,-7-131-100,4 81 47,0 0 0,0 0-1,0-1 1,1 1 0,0 0 0,0 0 0,0 0 0,0 0 0,0 0-1,1 0 1,0 0 0,0 1 0,0-1 0,0 0 0,0 1 0,1 0 0,-1-1-1,1 1 1,4-3 0,-6 5 1,1 0 0,0 0 0,0 0 0,-1 1 0,1-1 0,0 1 0,0-1 0,0 1 1,0 0-1,0 0 0,0-1 0,0 1 0,-1 1 0,1-1 0,0 0 0,0 0 0,0 1 0,0-1 0,0 1 0,-1-1 0,1 1 0,0 0 0,0 0 0,-1 0 0,1 0 0,0 0 0,-1 0 0,1 0 0,-1 1 0,0-1 0,1 0 0,-1 1 0,1 1 0,5 7 53,0 0 0,-2 0 0,1 0 1,6 16-1,-2-4-42,-6-14-22,0-1 0,1 0 0,1 0 0,-1 0-1,14 12 1,-19-18-8,1 0-1,0 0 0,0 0 1,0 0-1,0 0 0,1 0 0,-1 0 1,0 0-1,0-1 0,0 1 0,1 0 1,-1-1-1,0 1 0,1-1 1,-1 0-1,0 1 0,1-1 0,-1 0 1,1 0-1,-1 0 0,0 0 0,1 0 1,-1 0-1,1 0 0,-1 0 1,0-1-1,1 1 0,-1 0 0,1-1 1,-1 1-1,0-1 0,0 0 0,1 1 1,-1-1-1,0 0 0,0 0 1,0 0-1,0 0 0,0 0 0,0 0 1,0 0-1,0 0 0,0 0 1,0 0-1,-1 0 0,2-3 0,2-7 7,0 0 0,0-1-1,-1 1 1,-1-1 0,0 0-1,-1 0 1,0 0 0,0 1-1,-3-23 1,2 32 12,0 1-1,0 0 0,0 0 1,-1 0-1,1 0 1,0-1-1,-1 1 1,1 0-1,-1 0 1,1 0-1,-1 0 1,1 0-1,-1 0 1,0 0-1,1 0 1,-1 0-1,0 0 1,0 1-1,0-1 1,0 0-1,1 0 1,-1 1-1,0-1 1,-1 0-1,1 1 1,0-1-1,-1 1 0,1-1 14,0 1 0,1 0 0,-1 0-1,0 0 1,0 0 0,0 1-1,1-1 1,-1 0 0,0 0-1,0 0 1,1 1 0,-1-1-1,0 0 1,1 1 0,-1-1-1,0 0 1,1 1 0,-1-1-1,0 1 1,1-1 0,-1 1-1,1-1 1,-1 1 0,1 0-1,-1-1 1,1 1 0,0 0-1,-1-1 1,1 1 0,0 0 0,-1-1-1,1 1 1,0 0 0,0 0-1,0-1 1,0 1 0,-1 0-1,1 0 1,0 0 0,-1 6 67,1-1 0,-1 0-1,1 0 1,0 0 0,1 0 0,-1 0 0,1 0 0,0 0 0,1 0 0,-1 0 0,1 0 0,1 0 0,-1-1 0,1 1 0,0-1 0,0 1 0,0-1 0,1 0 0,6 7 0,-4-7-89,1 0 1,0 0 0,-1 0 0,2-1-1,-1 0 1,0 0 0,1-1-1,0 0 1,0 0 0,0-1-1,0 0 1,0-1 0,0 1-1,12-1 1,-4 1-926,1-2 0,-1 0 0,32-4 0,-8-10-5232</inkml:trace>
 </inkml:ink>
 </file>
@@ -10629,6 +14259,60 @@
   <inkml:trace contextRef="#ctx0" brushRef="#br0">246 0 3954,'0'0'16581,"15"5"-12635,-16 10-3646,-1-1 1,0 1 0,-1-1-1,-1 1 1,-6 15 0,5-16-279,1 1 1,0-1-1,1 1 1,0-1 0,0 19-1,4-32-15,-1 1-1,1-1 1,-1 1 0,1-1-1,0 1 1,-1-1 0,1 0-1,0 1 1,0-1 0,0 0-1,0 1 1,0-1 0,1 0-1,-1 0 1,0 0 0,0 0-1,1 0 1,-1-1 0,0 1-1,1 0 1,-1-1 0,1 1-1,-1 0 1,1-1 0,0 0-1,-1 1 1,1-1 0,-1 0-1,1 0 1,0 0 0,-1 0-1,1 0 1,2-1 0,6 1 0,0 0 0,1-1 0,-1 0 0,10-3 0,-18 4-121,44-16 169,-44 16-286,-1-1 1,1 0-1,0 0 0,-1 1 0,1-1 0,-1 0 1,1 0-1,-1 0 0,1-1 0,-1 1 1,0 0-1,0-1 0,0 1 0,0 0 0,0-1 1,0 1-1,0-1 0,0 0 0,0 1 0,-1-1 1,1 0-1,0 1 0,-1-4 0,-1-1-4091,-6 2-2515</inkml:trace>
   <inkml:trace contextRef="#ctx0" brushRef="#br0" timeOffset="341.26">89 151 11637,'0'0'4867,"96"-29"-3395,-49 19-463,-3 2-369,-3 1-608,-6 4-32,-6-1-960,-6 4-2194,-8 0-4946</inkml:trace>
   <inkml:trace contextRef="#ctx0" brushRef="#br0" timeOffset="1176.49">346 439 6211,'0'0'11122,"-7"-6"-9967,7 6-1153,-4-4 191,0 0 1,-1 0-1,1 1 1,-1-1-1,0 1 1,-9-4-1,13 6-145,-1 0 0,0 1 0,1-1 0,-1 1 0,0 0 0,0 0 0,0-1-1,1 1 1,-1 0 0,0 0 0,0 1 0,0-1 0,1 0 0,-1 1 0,0-1 0,0 1 0,1-1 0,-1 1 0,0 0 0,1 0 0,-1 0-1,1-1 1,-1 2 0,1-1 0,0 0 0,-1 0 0,1 0 0,0 1 0,0-1 0,0 0 0,-2 4 0,-2 3 81,0 1 1,1-1 0,0 1 0,0 1-1,1-1 1,0 0 0,1 1-1,0-1 1,0 1 0,1 0-1,1 0 1,0 11 0,1 17 506,13 67 0,-12-94-502,3 43 534,-2 0 1,-5 77-1,0-29-491,1-93-137,0 0 0,0-1 0,-1 1 1,0 0-1,-1-1 0,0 0 0,0 1 0,0-1 0,-1 0 0,-1-1 0,1 1 0,-12 12 0,13-14 3,-2-1 0,1-1 0,0 1 1,-1-1-1,0 1 0,0-1 0,0-1 0,-1 1 0,1-1 0,-1 0 0,0 0 0,0 0 0,0-1 0,0 0 0,0 0 0,-1-1 0,1 0 0,-8 1 0,11-3-48,0 1 0,0-1 0,0 0 0,0 0 0,0 0 0,1 0 0,-1 0 0,0-1 0,0 1 0,1-1 0,-1 0 0,1 0 0,0 0 0,-1 0 0,1 0 0,0 0 0,0-1 0,0 1-1,1-1 1,-1 1 0,0-1 0,1 0 0,0 0 0,0 0 0,-1 1 0,2-1 0,-1 0 0,-1-6 0,-1-7-698,0 0-1,0-1 1,2 1 0,0-18-1,2-18-5554,7-2-6434</inkml:trace>
+</inkml:ink>
+</file>
+
+<file path=word/ink/ink98.xml><?xml version="1.0" encoding="utf-8"?>
+<inkml:ink xmlns:inkml="http://www.w3.org/2003/InkML">
+  <inkml:definitions>
+    <inkml:context xml:id="ctx0">
+      <inkml:inkSource xml:id="inkSrc0">
+        <inkml:traceFormat>
+          <inkml:channel name="X" type="integer" min="-2.14748E9" max="2.14748E9" units="cm"/>
+          <inkml:channel name="Y" type="integer" min="-2.14748E9" max="2.14748E9" units="cm"/>
+          <inkml:channel name="F" type="integer" max="32767" units="dev"/>
+        </inkml:traceFormat>
+        <inkml:channelProperties>
+          <inkml:channelProperty channel="X" name="resolution" value="1000" units="1/cm"/>
+          <inkml:channelProperty channel="Y" name="resolution" value="1000" units="1/cm"/>
+          <inkml:channelProperty channel="F" name="resolution" value="0" units="1/dev"/>
+        </inkml:channelProperties>
+      </inkml:inkSource>
+      <inkml:timestamp xml:id="ts0" timeString="2023-08-05T05:58:27.310"/>
+    </inkml:context>
+    <inkml:brush xml:id="br0">
+      <inkml:brushProperty name="width" value="0.05" units="cm"/>
+      <inkml:brushProperty name="height" value="0.05" units="cm"/>
+    </inkml:brush>
+  </inkml:definitions>
+  <inkml:trace contextRef="#ctx0" brushRef="#br0">1 81 14359,'0'0'2577,"223"5"-1201,-62-5 593,25-14-704,0-10-689,-7 1-32,-29 9-336,-44 4-63,-29 10-145,-30 0-64,-25 0-145,-44 5-3952,-18-5-1426</inkml:trace>
+</inkml:ink>
+</file>
+
+<file path=word/ink/ink99.xml><?xml version="1.0" encoding="utf-8"?>
+<inkml:ink xmlns:inkml="http://www.w3.org/2003/InkML">
+  <inkml:definitions>
+    <inkml:context xml:id="ctx0">
+      <inkml:inkSource xml:id="inkSrc0">
+        <inkml:traceFormat>
+          <inkml:channel name="X" type="integer" min="-2.14748E9" max="2.14748E9" units="cm"/>
+          <inkml:channel name="Y" type="integer" min="-2.14748E9" max="2.14748E9" units="cm"/>
+          <inkml:channel name="F" type="integer" max="32767" units="dev"/>
+        </inkml:traceFormat>
+        <inkml:channelProperties>
+          <inkml:channelProperty channel="X" name="resolution" value="1000" units="1/cm"/>
+          <inkml:channelProperty channel="Y" name="resolution" value="1000" units="1/cm"/>
+          <inkml:channelProperty channel="F" name="resolution" value="0" units="1/dev"/>
+        </inkml:channelProperties>
+      </inkml:inkSource>
+      <inkml:timestamp xml:id="ts0" timeString="2023-08-05T05:58:27.981"/>
+    </inkml:context>
+    <inkml:brush xml:id="br0">
+      <inkml:brushProperty name="width" value="0.05" units="cm"/>
+      <inkml:brushProperty name="height" value="0.05" units="cm"/>
+    </inkml:brush>
+  </inkml:definitions>
+  <inkml:trace contextRef="#ctx0" brushRef="#br0">0 1 16023,'0'0'7812,"16"13"-7420,-5-4-334,-1 1-19,1-2 0,1 1-1,-1-1 1,1-1 0,1 0 0,-1-1 0,19 7-1,-12-6-5,1 0 1,-1 2-1,25 15 0,-38-20-21,1 0 0,-1 1 0,0 0-1,0 1 1,-1-1 0,1 1 0,-1 0 0,0 0 0,-1 1-1,0-1 1,7 15 0,-11-20-8,0-1 1,0 1-1,0 0 0,0-1 0,0 1 1,0 0-1,0 0 0,-1-1 0,1 1 1,0 0-1,-1-1 0,1 1 1,0 0-1,-1-1 0,1 1 0,0-1 1,-1 1-1,1 0 0,-1-1 0,1 1 1,-1-1-1,0 0 0,1 1 0,-1-1 1,1 1-1,-1-1 0,0 0 0,1 1 1,-1-1-1,0 0 0,0 0 1,1 0-1,-2 1 0,-34 10 66,25-8-13,-16 6 253,1 1 1,0 1-1,-40 24 0,58-30-395,0 0-1,0 0 1,0 1-1,1 0 0,0 0 1,0 1-1,1 0 1,0 0-1,0 1 0,0-1 1,1 1-1,0 1 1,1-1-1,-5 13 1,8-16-3448</inkml:trace>
 </inkml:ink>
 </file>
 

</xml_diff>